<commit_message>
Minor reorganization of more info urls. Added jamessnell.com, since that's now my dedicated resume site
</commit_message>
<xml_diff>
--- a/JamesSnell-Resume.docx
+++ b/JamesSnell-Resume.docx
@@ -1,6 +1,6 @@
 
 <file path=word/document.xml><?xml version="1.0" encoding="utf-8"?>
-<w:document xmlns:wpc="http://schemas.microsoft.com/office/word/2010/wordprocessingCanvas" xmlns:cx="http://schemas.microsoft.com/office/drawing/2014/chartex" xmlns:cx1="http://schemas.microsoft.com/office/drawing/2015/9/8/chartex" xmlns:cx2="http://schemas.microsoft.com/office/drawing/2015/10/21/chartex" xmlns:cx3="http://schemas.microsoft.com/office/drawing/2016/5/9/chartex" xmlns:cx4="http://schemas.microsoft.com/office/drawing/2016/5/10/chartex" xmlns:cx5="http://schemas.microsoft.com/office/drawing/2016/5/11/chartex" xmlns:cx6="http://schemas.microsoft.com/office/drawing/2016/5/12/chartex" xmlns:cx7="http://schemas.microsoft.com/office/drawing/2016/5/13/chartex" xmlns:cx8="http://schemas.microsoft.com/office/drawing/2016/5/14/chartex" xmlns:mc="http://schemas.openxmlformats.org/markup-compatibility/2006" xmlns:o="urn:schemas-microsoft-com:office:office" xmlns:r="http://schemas.openxmlformats.org/officeDocument/2006/relationships" xmlns:m="http://schemas.openxmlformats.org/officeDocument/2006/math" xmlns:v="urn:schemas-microsoft-com:vml" xmlns:wp14="http://schemas.microsoft.com/office/word/2010/wordprocessingDrawing" xmlns:wp="http://schemas.openxmlformats.org/drawingml/2006/wordprocessingDrawing" xmlns:w10="urn:schemas-microsoft-com:office:word" xmlns:w="http://schemas.openxmlformats.org/wordprocessingml/2006/main" xmlns:w14="http://schemas.microsoft.com/office/word/2010/wordml" xmlns:w15="http://schemas.microsoft.com/office/word/2012/wordml" xmlns:w16se="http://schemas.microsoft.com/office/word/2015/wordml/symex" xmlns:wpg="http://schemas.microsoft.com/office/word/2010/wordprocessingGroup" xmlns:wpi="http://schemas.microsoft.com/office/word/2010/wordprocessingInk" xmlns:wne="http://schemas.microsoft.com/office/word/2006/wordml" xmlns:wps="http://schemas.microsoft.com/office/word/2010/wordprocessingShape" mc:Ignorable="w14 w15 w16se wp14">
+<w:document xmlns:wpc="http://schemas.microsoft.com/office/word/2010/wordprocessingCanvas" xmlns:cx="http://schemas.microsoft.com/office/drawing/2014/chartex" xmlns:cx1="http://schemas.microsoft.com/office/drawing/2015/9/8/chartex" xmlns:cx2="http://schemas.microsoft.com/office/drawing/2015/10/21/chartex" xmlns:cx3="http://schemas.microsoft.com/office/drawing/2016/5/9/chartex" xmlns:cx4="http://schemas.microsoft.com/office/drawing/2016/5/10/chartex" xmlns:cx5="http://schemas.microsoft.com/office/drawing/2016/5/11/chartex" xmlns:cx6="http://schemas.microsoft.com/office/drawing/2016/5/12/chartex" xmlns:cx7="http://schemas.microsoft.com/office/drawing/2016/5/13/chartex" xmlns:cx8="http://schemas.microsoft.com/office/drawing/2016/5/14/chartex" xmlns:mc="http://schemas.openxmlformats.org/markup-compatibility/2006" xmlns:aink="http://schemas.microsoft.com/office/drawing/2016/ink" xmlns:o="urn:schemas-microsoft-com:office:office" xmlns:r="http://schemas.openxmlformats.org/officeDocument/2006/relationships" xmlns:m="http://schemas.openxmlformats.org/officeDocument/2006/math" xmlns:v="urn:schemas-microsoft-com:vml" xmlns:wp14="http://schemas.microsoft.com/office/word/2010/wordprocessingDrawing" xmlns:wp="http://schemas.openxmlformats.org/drawingml/2006/wordprocessingDrawing" xmlns:w10="urn:schemas-microsoft-com:office:word" xmlns:w="http://schemas.openxmlformats.org/wordprocessingml/2006/main" xmlns:w14="http://schemas.microsoft.com/office/word/2010/wordml" xmlns:w15="http://schemas.microsoft.com/office/word/2012/wordml" xmlns:w16se="http://schemas.microsoft.com/office/word/2015/wordml/symex" xmlns:wpg="http://schemas.microsoft.com/office/word/2010/wordprocessingGroup" xmlns:wpi="http://schemas.microsoft.com/office/word/2010/wordprocessingInk" xmlns:wne="http://schemas.microsoft.com/office/word/2006/wordml" xmlns:wps="http://schemas.microsoft.com/office/word/2010/wordprocessingShape" mc:Ignorable="w14 w15 w16se wp14">
   <w:body>
     <w:p>
       <w:pPr>
@@ -158,6 +158,7 @@
                                 <w15:appearance w15:val="hidden"/>
                                 <w:text w:multiLine="1"/>
                               </w:sdtPr>
+                              <w:sdtEndPr/>
                               <w:sdtContent>
                                 <w:r>
                                   <w:t>Professional Engineer</w:t>
@@ -391,71 +392,54 @@
                               <w:t xml:space="preserve">PHP, Python, </w:t>
                             </w:r>
                             <w:r>
-                              <w:t>Swift3</w:t>
+                              <w:t xml:space="preserve">Swift3, </w:t>
+                            </w:r>
+                            <w:proofErr w:type="spellStart"/>
+                            <w:r>
+                              <w:t>Javascript</w:t>
+                            </w:r>
+                            <w:proofErr w:type="spellEnd"/>
+                            <w:r>
+                              <w:t xml:space="preserve">, jQuery, Ajax, HTML, CSS, </w:t>
+                            </w:r>
+                            <w:r>
+                              <w:t>BASH</w:t>
                             </w:r>
                             <w:r>
                               <w:t xml:space="preserve">, </w:t>
                             </w:r>
                             <w:proofErr w:type="spellStart"/>
                             <w:r>
-                              <w:t>Javascript</w:t>
+                              <w:t>Geoserver</w:t>
                             </w:r>
                             <w:proofErr w:type="spellEnd"/>
                             <w:r>
-                              <w:t>, jQuery, Ajax, HTML, CSS,</w:t>
+                              <w:t xml:space="preserve">, </w:t>
+                            </w:r>
+                            <w:r>
+                              <w:t>MySQL, Postgres/</w:t>
+                            </w:r>
+                            <w:proofErr w:type="spellStart"/>
+                            <w:r>
+                              <w:t>PostGIS</w:t>
+                            </w:r>
+                            <w:proofErr w:type="spellEnd"/>
+                            <w:r>
+                              <w:t>,</w:t>
                             </w:r>
                             <w:r>
                               <w:t xml:space="preserve"> </w:t>
                             </w:r>
                             <w:r>
-                              <w:t>BASH</w:t>
-                            </w:r>
-                            <w:r>
-                              <w:t xml:space="preserve">, </w:t>
+                              <w:t xml:space="preserve">Virtualization, </w:t>
                             </w:r>
                             <w:proofErr w:type="spellStart"/>
                             <w:r>
-                              <w:t>Geoserver</w:t>
+                              <w:t>svn</w:t>
                             </w:r>
                             <w:proofErr w:type="spellEnd"/>
                             <w:r>
-                              <w:t>,</w:t>
-                            </w:r>
-                            <w:r>
-                              <w:t xml:space="preserve"> </w:t>
-                            </w:r>
-                            <w:r>
-                              <w:t>MySQL, Postgres/</w:t>
-                            </w:r>
-                            <w:proofErr w:type="spellStart"/>
-                            <w:r>
-                              <w:t>PostGIS</w:t>
-                            </w:r>
-                            <w:proofErr w:type="spellEnd"/>
-                            <w:r>
-                              <w:t>,</w:t>
-                            </w:r>
-                            <w:r>
-                              <w:t xml:space="preserve"> </w:t>
-                            </w:r>
-                            <w:r>
-                              <w:t xml:space="preserve">Virtualization, </w:t>
-                            </w:r>
-                            <w:proofErr w:type="spellStart"/>
-                            <w:r>
-                              <w:t>svn</w:t>
-                            </w:r>
-                            <w:proofErr w:type="spellEnd"/>
-                            <w:r>
-                              <w:t xml:space="preserve">, </w:t>
-                            </w:r>
-                            <w:proofErr w:type="spellStart"/>
-                            <w:r>
-                              <w:t>git</w:t>
-                            </w:r>
-                            <w:proofErr w:type="spellEnd"/>
-                            <w:r>
-                              <w:t xml:space="preserve">, </w:t>
+                              <w:t xml:space="preserve">, git, </w:t>
                             </w:r>
                             <w:proofErr w:type="spellStart"/>
                             <w:r>
@@ -621,6 +605,7 @@
                           <w15:appearance w15:val="hidden"/>
                           <w:text w:multiLine="1"/>
                         </w:sdtPr>
+                        <w:sdtEndPr/>
                         <w:sdtContent>
                           <w:r>
                             <w:t>Professional Engineer</w:t>
@@ -854,71 +839,54 @@
                         <w:t xml:space="preserve">PHP, Python, </w:t>
                       </w:r>
                       <w:r>
-                        <w:t>Swift3</w:t>
+                        <w:t xml:space="preserve">Swift3, </w:t>
+                      </w:r>
+                      <w:proofErr w:type="spellStart"/>
+                      <w:r>
+                        <w:t>Javascript</w:t>
+                      </w:r>
+                      <w:proofErr w:type="spellEnd"/>
+                      <w:r>
+                        <w:t xml:space="preserve">, jQuery, Ajax, HTML, CSS, </w:t>
+                      </w:r>
+                      <w:r>
+                        <w:t>BASH</w:t>
                       </w:r>
                       <w:r>
                         <w:t xml:space="preserve">, </w:t>
                       </w:r>
                       <w:proofErr w:type="spellStart"/>
                       <w:r>
-                        <w:t>Javascript</w:t>
+                        <w:t>Geoserver</w:t>
                       </w:r>
                       <w:proofErr w:type="spellEnd"/>
                       <w:r>
-                        <w:t>, jQuery, Ajax, HTML, CSS,</w:t>
+                        <w:t xml:space="preserve">, </w:t>
+                      </w:r>
+                      <w:r>
+                        <w:t>MySQL, Postgres/</w:t>
+                      </w:r>
+                      <w:proofErr w:type="spellStart"/>
+                      <w:r>
+                        <w:t>PostGIS</w:t>
+                      </w:r>
+                      <w:proofErr w:type="spellEnd"/>
+                      <w:r>
+                        <w:t>,</w:t>
                       </w:r>
                       <w:r>
                         <w:t xml:space="preserve"> </w:t>
                       </w:r>
                       <w:r>
-                        <w:t>BASH</w:t>
-                      </w:r>
-                      <w:r>
-                        <w:t xml:space="preserve">, </w:t>
+                        <w:t xml:space="preserve">Virtualization, </w:t>
                       </w:r>
                       <w:proofErr w:type="spellStart"/>
                       <w:r>
-                        <w:t>Geoserver</w:t>
+                        <w:t>svn</w:t>
                       </w:r>
                       <w:proofErr w:type="spellEnd"/>
                       <w:r>
-                        <w:t>,</w:t>
-                      </w:r>
-                      <w:r>
-                        <w:t xml:space="preserve"> </w:t>
-                      </w:r>
-                      <w:r>
-                        <w:t>MySQL, Postgres/</w:t>
-                      </w:r>
-                      <w:proofErr w:type="spellStart"/>
-                      <w:r>
-                        <w:t>PostGIS</w:t>
-                      </w:r>
-                      <w:proofErr w:type="spellEnd"/>
-                      <w:r>
-                        <w:t>,</w:t>
-                      </w:r>
-                      <w:r>
-                        <w:t xml:space="preserve"> </w:t>
-                      </w:r>
-                      <w:r>
-                        <w:t xml:space="preserve">Virtualization, </w:t>
-                      </w:r>
-                      <w:proofErr w:type="spellStart"/>
-                      <w:r>
-                        <w:t>svn</w:t>
-                      </w:r>
-                      <w:proofErr w:type="spellEnd"/>
-                      <w:r>
-                        <w:t xml:space="preserve">, </w:t>
-                      </w:r>
-                      <w:proofErr w:type="spellStart"/>
-                      <w:r>
-                        <w:t>git</w:t>
-                      </w:r>
-                      <w:proofErr w:type="spellEnd"/>
-                      <w:r>
-                        <w:t xml:space="preserve">, </w:t>
+                        <w:t xml:space="preserve">, git, </w:t>
                       </w:r>
                       <w:proofErr w:type="spellStart"/>
                       <w:r>
@@ -1389,7 +1357,7 @@
                 <wp:positionV relativeFrom="margin">
                   <wp:align>top</wp:align>
                 </wp:positionV>
-                <wp:extent cx="2352675" cy="8401050"/>
+                <wp:extent cx="2352675" cy="8667750"/>
                 <wp:effectExtent l="0" t="0" r="9525" b="0"/>
                 <wp:wrapSquare wrapText="bothSides"/>
                 <wp:docPr id="4" name="Text Box 2" descr="Sidebar text box"/>
@@ -1405,7 +1373,7 @@
                       <wps:spPr bwMode="auto">
                         <a:xfrm>
                           <a:off x="0" y="0"/>
-                          <a:ext cx="2352675" cy="8401050"/>
+                          <a:ext cx="2352675" cy="8667750"/>
                         </a:xfrm>
                         <a:prstGeom prst="rect">
                           <a:avLst/>
@@ -1485,15 +1453,7 @@
                             </w:r>
                             <w:proofErr w:type="spellEnd"/>
                             <w:r>
-                              <w:t xml:space="preserve"> and </w:t>
-                            </w:r>
-                            <w:proofErr w:type="spellStart"/>
-                            <w:r>
-                              <w:t>macOS</w:t>
-                            </w:r>
-                            <w:proofErr w:type="spellEnd"/>
-                            <w:r>
-                              <w:t xml:space="preserve"> dev.</w:t>
+                              <w:t xml:space="preserve"> and macOS dev.</w:t>
                             </w:r>
                             <w:r>
                               <w:t xml:space="preserve"> </w:t>
@@ -1646,7 +1606,7 @@
                                 <w:rPr>
                                   <w:rStyle w:val="Hyperlink"/>
                                 </w:rPr>
-                                <w:t>https://github.com/docdawning</w:t>
+                                <w:t>https://jamessnell.com</w:t>
                               </w:r>
                             </w:hyperlink>
                           </w:p>
@@ -1659,7 +1619,7 @@
                                 <w:rPr>
                                   <w:rStyle w:val="Hyperlink"/>
                                 </w:rPr>
-                                <w:t>https://dawning.ca/hackaday</w:t>
+                                <w:t>http://linkedin.com/in/jamestsnell</w:t>
                               </w:r>
                             </w:hyperlink>
                           </w:p>
@@ -1672,9 +1632,37 @@
                                 <w:rPr>
                                   <w:rStyle w:val="Hyperlink"/>
                                 </w:rPr>
-                                <w:t>http://linkedin.com/in/jamestsnell</w:t>
+                                <w:t>https://github.com/docdawning</w:t>
                               </w:r>
                             </w:hyperlink>
+                          </w:p>
+                          <w:bookmarkStart w:id="0" w:name="_GoBack"/>
+                          <w:bookmarkEnd w:id="0"/>
+                          <w:p>
+                            <w:pPr>
+                              <w:pStyle w:val="ContactInfo"/>
+                            </w:pPr>
+                            <w:r>
+                              <w:fldChar w:fldCharType="begin"/>
+                            </w:r>
+                            <w:r>
+                              <w:instrText xml:space="preserve"> HYPERLINK "https://dawning.ca/hackaday" </w:instrText>
+                            </w:r>
+                            <w:r>
+                              <w:fldChar w:fldCharType="separate"/>
+                            </w:r>
+                            <w:r>
+                              <w:rPr>
+                                <w:rStyle w:val="Hyperlink"/>
+                              </w:rPr>
+                              <w:t>https://dawning.ca/hackaday</w:t>
+                            </w:r>
+                            <w:r>
+                              <w:rPr>
+                                <w:rStyle w:val="Hyperlink"/>
+                              </w:rPr>
+                              <w:fldChar w:fldCharType="end"/>
+                            </w:r>
                           </w:p>
                           <w:p>
                             <w:pPr>
@@ -1715,7 +1703,7 @@
           </mc:Choice>
           <mc:Fallback>
             <w:pict>
-              <v:shape w14:anchorId="1C6960E7" id="_x0000_s1027" type="#_x0000_t202" alt="Sidebar text box" style="position:absolute;margin-left:39.75pt;margin-top:0;width:185.25pt;height:661.5pt;z-index:251661312;visibility:visible;mso-wrap-style:square;mso-width-percent:0;mso-height-percent:0;mso-wrap-distance-left:9pt;mso-wrap-distance-top:3.6pt;mso-wrap-distance-right:9pt;mso-wrap-distance-bottom:3.6pt;mso-position-horizontal:absolute;mso-position-horizontal-relative:page;mso-position-vertical:top;mso-position-vertical-relative:margin;mso-width-percent:0;mso-height-percent:0;mso-width-relative:margin;mso-height-relative:margin;v-text-anchor:top" o:gfxdata="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" filled="f" stroked="f">
+              <v:shape w14:anchorId="1C6960E7" id="_x0000_s1027" type="#_x0000_t202" alt="Sidebar text box" style="position:absolute;margin-left:39.75pt;margin-top:0;width:185.25pt;height:682.5pt;z-index:251661312;visibility:visible;mso-wrap-style:square;mso-width-percent:0;mso-height-percent:0;mso-wrap-distance-left:9pt;mso-wrap-distance-top:3.6pt;mso-wrap-distance-right:9pt;mso-wrap-distance-bottom:3.6pt;mso-position-horizontal:absolute;mso-position-horizontal-relative:page;mso-position-vertical:top;mso-position-vertical-relative:margin;mso-width-percent:0;mso-height-percent:0;mso-width-relative:margin;mso-height-relative:margin;v-text-anchor:top" o:gfxdata="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" filled="f" stroked="f">
                 <v:textbox inset="0,0,0,0">
                   <w:txbxContent>
                     <w:p>
@@ -1783,15 +1771,7 @@
                       </w:r>
                       <w:proofErr w:type="spellEnd"/>
                       <w:r>
-                        <w:t xml:space="preserve"> and </w:t>
-                      </w:r>
-                      <w:proofErr w:type="spellStart"/>
-                      <w:r>
-                        <w:t>macOS</w:t>
-                      </w:r>
-                      <w:proofErr w:type="spellEnd"/>
-                      <w:r>
-                        <w:t xml:space="preserve"> dev.</w:t>
+                        <w:t xml:space="preserve"> and macOS dev.</w:t>
                       </w:r>
                       <w:r>
                         <w:t xml:space="preserve"> </w:t>
@@ -1944,7 +1924,7 @@
                           <w:rPr>
                             <w:rStyle w:val="Hyperlink"/>
                           </w:rPr>
-                          <w:t>https://github.com/docdawning</w:t>
+                          <w:t>https://jamessnell.com</w:t>
                         </w:r>
                       </w:hyperlink>
                     </w:p>
@@ -1957,7 +1937,7 @@
                           <w:rPr>
                             <w:rStyle w:val="Hyperlink"/>
                           </w:rPr>
-                          <w:t>https://dawning.ca/hackaday</w:t>
+                          <w:t>http://linkedin.com/in/jamestsnell</w:t>
                         </w:r>
                       </w:hyperlink>
                     </w:p>
@@ -1970,9 +1950,37 @@
                           <w:rPr>
                             <w:rStyle w:val="Hyperlink"/>
                           </w:rPr>
-                          <w:t>http://linkedin.com/in/jamestsnell</w:t>
+                          <w:t>https://github.com/docdawning</w:t>
                         </w:r>
                       </w:hyperlink>
+                    </w:p>
+                    <w:bookmarkStart w:id="1" w:name="_GoBack"/>
+                    <w:bookmarkEnd w:id="1"/>
+                    <w:p>
+                      <w:pPr>
+                        <w:pStyle w:val="ContactInfo"/>
+                      </w:pPr>
+                      <w:r>
+                        <w:fldChar w:fldCharType="begin"/>
+                      </w:r>
+                      <w:r>
+                        <w:instrText xml:space="preserve"> HYPERLINK "https://dawning.ca/hackaday" </w:instrText>
+                      </w:r>
+                      <w:r>
+                        <w:fldChar w:fldCharType="separate"/>
+                      </w:r>
+                      <w:r>
+                        <w:rPr>
+                          <w:rStyle w:val="Hyperlink"/>
+                        </w:rPr>
+                        <w:t>https://dawning.ca/hackaday</w:t>
+                      </w:r>
+                      <w:r>
+                        <w:rPr>
+                          <w:rStyle w:val="Hyperlink"/>
+                        </w:rPr>
+                        <w:fldChar w:fldCharType="end"/>
+                      </w:r>
                     </w:p>
                     <w:p>
                       <w:pPr>
@@ -2077,8 +2085,6 @@
       <w:r>
         <w:tab/>
       </w:r>
-      <w:bookmarkStart w:id="0" w:name="_GoBack"/>
-      <w:bookmarkEnd w:id="0"/>
       <w:r>
         <w:t xml:space="preserve"> </w:t>
       </w:r>
@@ -2287,7 +2293,7 @@
 </file>
 
 <file path=word/endnotes.xml><?xml version="1.0" encoding="utf-8"?>
-<w:endnotes xmlns:wpc="http://schemas.microsoft.com/office/word/2010/wordprocessingCanvas" xmlns:cx="http://schemas.microsoft.com/office/drawing/2014/chartex" xmlns:cx1="http://schemas.microsoft.com/office/drawing/2015/9/8/chartex" xmlns:cx2="http://schemas.microsoft.com/office/drawing/2015/10/21/chartex" xmlns:cx3="http://schemas.microsoft.com/office/drawing/2016/5/9/chartex" xmlns:cx4="http://schemas.microsoft.com/office/drawing/2016/5/10/chartex" xmlns:cx5="http://schemas.microsoft.com/office/drawing/2016/5/11/chartex" xmlns:cx6="http://schemas.microsoft.com/office/drawing/2016/5/12/chartex" xmlns:cx7="http://schemas.microsoft.com/office/drawing/2016/5/13/chartex" xmlns:cx8="http://schemas.microsoft.com/office/drawing/2016/5/14/chartex" xmlns:mc="http://schemas.openxmlformats.org/markup-compatibility/2006" xmlns:o="urn:schemas-microsoft-com:office:office" xmlns:r="http://schemas.openxmlformats.org/officeDocument/2006/relationships" xmlns:m="http://schemas.openxmlformats.org/officeDocument/2006/math" xmlns:v="urn:schemas-microsoft-com:vml" xmlns:wp14="http://schemas.microsoft.com/office/word/2010/wordprocessingDrawing" xmlns:wp="http://schemas.openxmlformats.org/drawingml/2006/wordprocessingDrawing" xmlns:w10="urn:schemas-microsoft-com:office:word" xmlns:w="http://schemas.openxmlformats.org/wordprocessingml/2006/main" xmlns:w14="http://schemas.microsoft.com/office/word/2010/wordml" xmlns:w15="http://schemas.microsoft.com/office/word/2012/wordml" xmlns:w16se="http://schemas.microsoft.com/office/word/2015/wordml/symex" xmlns:wpg="http://schemas.microsoft.com/office/word/2010/wordprocessingGroup" xmlns:wpi="http://schemas.microsoft.com/office/word/2010/wordprocessingInk" xmlns:wne="http://schemas.microsoft.com/office/word/2006/wordml" xmlns:wps="http://schemas.microsoft.com/office/word/2010/wordprocessingShape" mc:Ignorable="w14 w15 w16se wp14">
+<w:endnotes xmlns:wpc="http://schemas.microsoft.com/office/word/2010/wordprocessingCanvas" xmlns:cx="http://schemas.microsoft.com/office/drawing/2014/chartex" xmlns:cx1="http://schemas.microsoft.com/office/drawing/2015/9/8/chartex" xmlns:cx2="http://schemas.microsoft.com/office/drawing/2015/10/21/chartex" xmlns:cx3="http://schemas.microsoft.com/office/drawing/2016/5/9/chartex" xmlns:cx4="http://schemas.microsoft.com/office/drawing/2016/5/10/chartex" xmlns:cx5="http://schemas.microsoft.com/office/drawing/2016/5/11/chartex" xmlns:cx6="http://schemas.microsoft.com/office/drawing/2016/5/12/chartex" xmlns:cx7="http://schemas.microsoft.com/office/drawing/2016/5/13/chartex" xmlns:cx8="http://schemas.microsoft.com/office/drawing/2016/5/14/chartex" xmlns:mc="http://schemas.openxmlformats.org/markup-compatibility/2006" xmlns:aink="http://schemas.microsoft.com/office/drawing/2016/ink" xmlns:o="urn:schemas-microsoft-com:office:office" xmlns:r="http://schemas.openxmlformats.org/officeDocument/2006/relationships" xmlns:m="http://schemas.openxmlformats.org/officeDocument/2006/math" xmlns:v="urn:schemas-microsoft-com:vml" xmlns:wp14="http://schemas.microsoft.com/office/word/2010/wordprocessingDrawing" xmlns:wp="http://schemas.openxmlformats.org/drawingml/2006/wordprocessingDrawing" xmlns:w10="urn:schemas-microsoft-com:office:word" xmlns:w="http://schemas.openxmlformats.org/wordprocessingml/2006/main" xmlns:w14="http://schemas.microsoft.com/office/word/2010/wordml" xmlns:w15="http://schemas.microsoft.com/office/word/2012/wordml" xmlns:w16se="http://schemas.microsoft.com/office/word/2015/wordml/symex" xmlns:wpg="http://schemas.microsoft.com/office/word/2010/wordprocessingGroup" xmlns:wpi="http://schemas.microsoft.com/office/word/2010/wordprocessingInk" xmlns:wne="http://schemas.microsoft.com/office/word/2006/wordml" xmlns:wps="http://schemas.microsoft.com/office/word/2010/wordprocessingShape" mc:Ignorable="w14 w15 w16se wp14">
   <w:endnote w:type="separator" w:id="-1">
     <w:p>
       <w:pPr>
@@ -2312,7 +2318,7 @@
 </file>
 
 <file path=word/footnotes.xml><?xml version="1.0" encoding="utf-8"?>
-<w:footnotes xmlns:wpc="http://schemas.microsoft.com/office/word/2010/wordprocessingCanvas" xmlns:cx="http://schemas.microsoft.com/office/drawing/2014/chartex" xmlns:cx1="http://schemas.microsoft.com/office/drawing/2015/9/8/chartex" xmlns:cx2="http://schemas.microsoft.com/office/drawing/2015/10/21/chartex" xmlns:cx3="http://schemas.microsoft.com/office/drawing/2016/5/9/chartex" xmlns:cx4="http://schemas.microsoft.com/office/drawing/2016/5/10/chartex" xmlns:cx5="http://schemas.microsoft.com/office/drawing/2016/5/11/chartex" xmlns:cx6="http://schemas.microsoft.com/office/drawing/2016/5/12/chartex" xmlns:cx7="http://schemas.microsoft.com/office/drawing/2016/5/13/chartex" xmlns:cx8="http://schemas.microsoft.com/office/drawing/2016/5/14/chartex" xmlns:mc="http://schemas.openxmlformats.org/markup-compatibility/2006" xmlns:o="urn:schemas-microsoft-com:office:office" xmlns:r="http://schemas.openxmlformats.org/officeDocument/2006/relationships" xmlns:m="http://schemas.openxmlformats.org/officeDocument/2006/math" xmlns:v="urn:schemas-microsoft-com:vml" xmlns:wp14="http://schemas.microsoft.com/office/word/2010/wordprocessingDrawing" xmlns:wp="http://schemas.openxmlformats.org/drawingml/2006/wordprocessingDrawing" xmlns:w10="urn:schemas-microsoft-com:office:word" xmlns:w="http://schemas.openxmlformats.org/wordprocessingml/2006/main" xmlns:w14="http://schemas.microsoft.com/office/word/2010/wordml" xmlns:w15="http://schemas.microsoft.com/office/word/2012/wordml" xmlns:w16se="http://schemas.microsoft.com/office/word/2015/wordml/symex" xmlns:wpg="http://schemas.microsoft.com/office/word/2010/wordprocessingGroup" xmlns:wpi="http://schemas.microsoft.com/office/word/2010/wordprocessingInk" xmlns:wne="http://schemas.microsoft.com/office/word/2006/wordml" xmlns:wps="http://schemas.microsoft.com/office/word/2010/wordprocessingShape" mc:Ignorable="w14 w15 w16se wp14">
+<w:footnotes xmlns:wpc="http://schemas.microsoft.com/office/word/2010/wordprocessingCanvas" xmlns:cx="http://schemas.microsoft.com/office/drawing/2014/chartex" xmlns:cx1="http://schemas.microsoft.com/office/drawing/2015/9/8/chartex" xmlns:cx2="http://schemas.microsoft.com/office/drawing/2015/10/21/chartex" xmlns:cx3="http://schemas.microsoft.com/office/drawing/2016/5/9/chartex" xmlns:cx4="http://schemas.microsoft.com/office/drawing/2016/5/10/chartex" xmlns:cx5="http://schemas.microsoft.com/office/drawing/2016/5/11/chartex" xmlns:cx6="http://schemas.microsoft.com/office/drawing/2016/5/12/chartex" xmlns:cx7="http://schemas.microsoft.com/office/drawing/2016/5/13/chartex" xmlns:cx8="http://schemas.microsoft.com/office/drawing/2016/5/14/chartex" xmlns:mc="http://schemas.openxmlformats.org/markup-compatibility/2006" xmlns:aink="http://schemas.microsoft.com/office/drawing/2016/ink" xmlns:o="urn:schemas-microsoft-com:office:office" xmlns:r="http://schemas.openxmlformats.org/officeDocument/2006/relationships" xmlns:m="http://schemas.openxmlformats.org/officeDocument/2006/math" xmlns:v="urn:schemas-microsoft-com:vml" xmlns:wp14="http://schemas.microsoft.com/office/word/2010/wordprocessingDrawing" xmlns:wp="http://schemas.openxmlformats.org/drawingml/2006/wordprocessingDrawing" xmlns:w10="urn:schemas-microsoft-com:office:word" xmlns:w="http://schemas.openxmlformats.org/wordprocessingml/2006/main" xmlns:w14="http://schemas.microsoft.com/office/word/2010/wordml" xmlns:w15="http://schemas.microsoft.com/office/word/2012/wordml" xmlns:w16se="http://schemas.microsoft.com/office/word/2015/wordml/symex" xmlns:wpg="http://schemas.microsoft.com/office/word/2010/wordprocessingGroup" xmlns:wpi="http://schemas.microsoft.com/office/word/2010/wordprocessingInk" xmlns:wne="http://schemas.microsoft.com/office/word/2006/wordml" xmlns:wps="http://schemas.microsoft.com/office/word/2010/wordprocessingShape" mc:Ignorable="w14 w15 w16se wp14">
   <w:footnote w:type="separator" w:id="-1">
     <w:p>
       <w:pPr>
@@ -2337,7 +2343,7 @@
 </file>
 
 <file path=word/header1.xml><?xml version="1.0" encoding="utf-8"?>
-<w:hdr xmlns:wpc="http://schemas.microsoft.com/office/word/2010/wordprocessingCanvas" xmlns:cx="http://schemas.microsoft.com/office/drawing/2014/chartex" xmlns:cx1="http://schemas.microsoft.com/office/drawing/2015/9/8/chartex" xmlns:cx2="http://schemas.microsoft.com/office/drawing/2015/10/21/chartex" xmlns:cx3="http://schemas.microsoft.com/office/drawing/2016/5/9/chartex" xmlns:cx4="http://schemas.microsoft.com/office/drawing/2016/5/10/chartex" xmlns:cx5="http://schemas.microsoft.com/office/drawing/2016/5/11/chartex" xmlns:cx6="http://schemas.microsoft.com/office/drawing/2016/5/12/chartex" xmlns:cx7="http://schemas.microsoft.com/office/drawing/2016/5/13/chartex" xmlns:cx8="http://schemas.microsoft.com/office/drawing/2016/5/14/chartex" xmlns:mc="http://schemas.openxmlformats.org/markup-compatibility/2006" xmlns:o="urn:schemas-microsoft-com:office:office" xmlns:r="http://schemas.openxmlformats.org/officeDocument/2006/relationships" xmlns:m="http://schemas.openxmlformats.org/officeDocument/2006/math" xmlns:v="urn:schemas-microsoft-com:vml" xmlns:wp14="http://schemas.microsoft.com/office/word/2010/wordprocessingDrawing" xmlns:wp="http://schemas.openxmlformats.org/drawingml/2006/wordprocessingDrawing" xmlns:w10="urn:schemas-microsoft-com:office:word" xmlns:w="http://schemas.openxmlformats.org/wordprocessingml/2006/main" xmlns:w14="http://schemas.microsoft.com/office/word/2010/wordml" xmlns:w15="http://schemas.microsoft.com/office/word/2012/wordml" xmlns:w16se="http://schemas.microsoft.com/office/word/2015/wordml/symex" xmlns:wpg="http://schemas.microsoft.com/office/word/2010/wordprocessingGroup" xmlns:wpi="http://schemas.microsoft.com/office/word/2010/wordprocessingInk" xmlns:wne="http://schemas.microsoft.com/office/word/2006/wordml" xmlns:wps="http://schemas.microsoft.com/office/word/2010/wordprocessingShape" mc:Ignorable="w14 w15 w16se wp14">
+<w:hdr xmlns:wpc="http://schemas.microsoft.com/office/word/2010/wordprocessingCanvas" xmlns:cx="http://schemas.microsoft.com/office/drawing/2014/chartex" xmlns:cx1="http://schemas.microsoft.com/office/drawing/2015/9/8/chartex" xmlns:cx2="http://schemas.microsoft.com/office/drawing/2015/10/21/chartex" xmlns:cx3="http://schemas.microsoft.com/office/drawing/2016/5/9/chartex" xmlns:cx4="http://schemas.microsoft.com/office/drawing/2016/5/10/chartex" xmlns:cx5="http://schemas.microsoft.com/office/drawing/2016/5/11/chartex" xmlns:cx6="http://schemas.microsoft.com/office/drawing/2016/5/12/chartex" xmlns:cx7="http://schemas.microsoft.com/office/drawing/2016/5/13/chartex" xmlns:cx8="http://schemas.microsoft.com/office/drawing/2016/5/14/chartex" xmlns:mc="http://schemas.openxmlformats.org/markup-compatibility/2006" xmlns:aink="http://schemas.microsoft.com/office/drawing/2016/ink" xmlns:o="urn:schemas-microsoft-com:office:office" xmlns:r="http://schemas.openxmlformats.org/officeDocument/2006/relationships" xmlns:m="http://schemas.openxmlformats.org/officeDocument/2006/math" xmlns:v="urn:schemas-microsoft-com:vml" xmlns:wp14="http://schemas.microsoft.com/office/word/2010/wordprocessingDrawing" xmlns:wp="http://schemas.openxmlformats.org/drawingml/2006/wordprocessingDrawing" xmlns:w10="urn:schemas-microsoft-com:office:word" xmlns:w="http://schemas.openxmlformats.org/wordprocessingml/2006/main" xmlns:w14="http://schemas.microsoft.com/office/word/2010/wordml" xmlns:w15="http://schemas.microsoft.com/office/word/2012/wordml" xmlns:w16se="http://schemas.microsoft.com/office/word/2015/wordml/symex" xmlns:wpg="http://schemas.microsoft.com/office/word/2010/wordprocessingGroup" xmlns:wpi="http://schemas.microsoft.com/office/word/2010/wordprocessingInk" xmlns:wne="http://schemas.microsoft.com/office/word/2006/wordml" xmlns:wps="http://schemas.microsoft.com/office/word/2010/wordprocessingShape" mc:Ignorable="w14 w15 w16se wp14">
   <w:sdt>
     <w:sdtPr>
       <w:id w:val="-1533028465"/>
@@ -2639,7 +2645,7 @@
 </file>
 
 <file path=word/numbering.xml><?xml version="1.0" encoding="utf-8"?>
-<w:numbering xmlns:wpc="http://schemas.microsoft.com/office/word/2010/wordprocessingCanvas" xmlns:cx="http://schemas.microsoft.com/office/drawing/2014/chartex" xmlns:cx1="http://schemas.microsoft.com/office/drawing/2015/9/8/chartex" xmlns:cx2="http://schemas.microsoft.com/office/drawing/2015/10/21/chartex" xmlns:cx3="http://schemas.microsoft.com/office/drawing/2016/5/9/chartex" xmlns:cx4="http://schemas.microsoft.com/office/drawing/2016/5/10/chartex" xmlns:cx5="http://schemas.microsoft.com/office/drawing/2016/5/11/chartex" xmlns:cx6="http://schemas.microsoft.com/office/drawing/2016/5/12/chartex" xmlns:cx7="http://schemas.microsoft.com/office/drawing/2016/5/13/chartex" xmlns:cx8="http://schemas.microsoft.com/office/drawing/2016/5/14/chartex" xmlns:mc="http://schemas.openxmlformats.org/markup-compatibility/2006" xmlns:o="urn:schemas-microsoft-com:office:office" xmlns:r="http://schemas.openxmlformats.org/officeDocument/2006/relationships" xmlns:m="http://schemas.openxmlformats.org/officeDocument/2006/math" xmlns:v="urn:schemas-microsoft-com:vml" xmlns:wp14="http://schemas.microsoft.com/office/word/2010/wordprocessingDrawing" xmlns:wp="http://schemas.openxmlformats.org/drawingml/2006/wordprocessingDrawing" xmlns:w10="urn:schemas-microsoft-com:office:word" xmlns:w="http://schemas.openxmlformats.org/wordprocessingml/2006/main" xmlns:w14="http://schemas.microsoft.com/office/word/2010/wordml" xmlns:w15="http://schemas.microsoft.com/office/word/2012/wordml" xmlns:w16se="http://schemas.microsoft.com/office/word/2015/wordml/symex" xmlns:wpg="http://schemas.microsoft.com/office/word/2010/wordprocessingGroup" xmlns:wpi="http://schemas.microsoft.com/office/word/2010/wordprocessingInk" xmlns:wne="http://schemas.microsoft.com/office/word/2006/wordml" xmlns:wps="http://schemas.microsoft.com/office/word/2010/wordprocessingShape" mc:Ignorable="w14 w15 w16se wp14">
+<w:numbering xmlns:wpc="http://schemas.microsoft.com/office/word/2010/wordprocessingCanvas" xmlns:cx="http://schemas.microsoft.com/office/drawing/2014/chartex" xmlns:cx1="http://schemas.microsoft.com/office/drawing/2015/9/8/chartex" xmlns:cx2="http://schemas.microsoft.com/office/drawing/2015/10/21/chartex" xmlns:cx3="http://schemas.microsoft.com/office/drawing/2016/5/9/chartex" xmlns:cx4="http://schemas.microsoft.com/office/drawing/2016/5/10/chartex" xmlns:cx5="http://schemas.microsoft.com/office/drawing/2016/5/11/chartex" xmlns:cx6="http://schemas.microsoft.com/office/drawing/2016/5/12/chartex" xmlns:cx7="http://schemas.microsoft.com/office/drawing/2016/5/13/chartex" xmlns:cx8="http://schemas.microsoft.com/office/drawing/2016/5/14/chartex" xmlns:mc="http://schemas.openxmlformats.org/markup-compatibility/2006" xmlns:aink="http://schemas.microsoft.com/office/drawing/2016/ink" xmlns:o="urn:schemas-microsoft-com:office:office" xmlns:r="http://schemas.openxmlformats.org/officeDocument/2006/relationships" xmlns:m="http://schemas.openxmlformats.org/officeDocument/2006/math" xmlns:v="urn:schemas-microsoft-com:vml" xmlns:wp14="http://schemas.microsoft.com/office/word/2010/wordprocessingDrawing" xmlns:wp="http://schemas.openxmlformats.org/drawingml/2006/wordprocessingDrawing" xmlns:w10="urn:schemas-microsoft-com:office:word" xmlns:w="http://schemas.openxmlformats.org/wordprocessingml/2006/main" xmlns:w14="http://schemas.microsoft.com/office/word/2010/wordml" xmlns:w15="http://schemas.microsoft.com/office/word/2012/wordml" xmlns:w16se="http://schemas.microsoft.com/office/word/2015/wordml/symex" xmlns:wpg="http://schemas.microsoft.com/office/word/2010/wordprocessingGroup" xmlns:wpi="http://schemas.microsoft.com/office/word/2010/wordprocessingInk" xmlns:wne="http://schemas.microsoft.com/office/word/2006/wordml" xmlns:wps="http://schemas.microsoft.com/office/word/2010/wordprocessingShape" mc:Ignorable="w14 w15 w16se wp14">
   <w:abstractNum w:abstractNumId="0" w15:restartNumberingAfterBreak="0">
     <w:nsid w:val="1E8F0C3E"/>
     <w:multiLevelType w:val="hybridMultilevel"/>
@@ -3981,7 +3987,7 @@
 </file>
 
 <file path=word/glossary/document.xml><?xml version="1.0" encoding="utf-8"?>
-<w:glossaryDocument xmlns:wpc="http://schemas.microsoft.com/office/word/2010/wordprocessingCanvas" xmlns:cx="http://schemas.microsoft.com/office/drawing/2014/chartex" xmlns:cx1="http://schemas.microsoft.com/office/drawing/2015/9/8/chartex" xmlns:cx2="http://schemas.microsoft.com/office/drawing/2015/10/21/chartex" xmlns:cx3="http://schemas.microsoft.com/office/drawing/2016/5/9/chartex" xmlns:cx4="http://schemas.microsoft.com/office/drawing/2016/5/10/chartex" xmlns:cx5="http://schemas.microsoft.com/office/drawing/2016/5/11/chartex" xmlns:cx6="http://schemas.microsoft.com/office/drawing/2016/5/12/chartex" xmlns:cx7="http://schemas.microsoft.com/office/drawing/2016/5/13/chartex" xmlns:cx8="http://schemas.microsoft.com/office/drawing/2016/5/14/chartex" xmlns:mc="http://schemas.openxmlformats.org/markup-compatibility/2006" xmlns:o="urn:schemas-microsoft-com:office:office" xmlns:r="http://schemas.openxmlformats.org/officeDocument/2006/relationships" xmlns:m="http://schemas.openxmlformats.org/officeDocument/2006/math" xmlns:v="urn:schemas-microsoft-com:vml" xmlns:wp14="http://schemas.microsoft.com/office/word/2010/wordprocessingDrawing" xmlns:wp="http://schemas.openxmlformats.org/drawingml/2006/wordprocessingDrawing" xmlns:w10="urn:schemas-microsoft-com:office:word" xmlns:w="http://schemas.openxmlformats.org/wordprocessingml/2006/main" xmlns:w14="http://schemas.microsoft.com/office/word/2010/wordml" xmlns:w15="http://schemas.microsoft.com/office/word/2012/wordml" xmlns:w16se="http://schemas.microsoft.com/office/word/2015/wordml/symex" xmlns:wpg="http://schemas.microsoft.com/office/word/2010/wordprocessingGroup" xmlns:wpi="http://schemas.microsoft.com/office/word/2010/wordprocessingInk" xmlns:wne="http://schemas.microsoft.com/office/word/2006/wordml" xmlns:wps="http://schemas.microsoft.com/office/word/2010/wordprocessingShape" mc:Ignorable="w14 w15 w16se wp14">
+<w:glossaryDocument xmlns:wpc="http://schemas.microsoft.com/office/word/2010/wordprocessingCanvas" xmlns:cx="http://schemas.microsoft.com/office/drawing/2014/chartex" xmlns:cx1="http://schemas.microsoft.com/office/drawing/2015/9/8/chartex" xmlns:cx2="http://schemas.microsoft.com/office/drawing/2015/10/21/chartex" xmlns:cx3="http://schemas.microsoft.com/office/drawing/2016/5/9/chartex" xmlns:cx4="http://schemas.microsoft.com/office/drawing/2016/5/10/chartex" xmlns:cx5="http://schemas.microsoft.com/office/drawing/2016/5/11/chartex" xmlns:cx6="http://schemas.microsoft.com/office/drawing/2016/5/12/chartex" xmlns:cx7="http://schemas.microsoft.com/office/drawing/2016/5/13/chartex" xmlns:cx8="http://schemas.microsoft.com/office/drawing/2016/5/14/chartex" xmlns:mc="http://schemas.openxmlformats.org/markup-compatibility/2006" xmlns:aink="http://schemas.microsoft.com/office/drawing/2016/ink" xmlns:o="urn:schemas-microsoft-com:office:office" xmlns:r="http://schemas.openxmlformats.org/officeDocument/2006/relationships" xmlns:m="http://schemas.openxmlformats.org/officeDocument/2006/math" xmlns:v="urn:schemas-microsoft-com:vml" xmlns:wp14="http://schemas.microsoft.com/office/word/2010/wordprocessingDrawing" xmlns:wp="http://schemas.openxmlformats.org/drawingml/2006/wordprocessingDrawing" xmlns:w10="urn:schemas-microsoft-com:office:word" xmlns:w="http://schemas.openxmlformats.org/wordprocessingml/2006/main" xmlns:w14="http://schemas.microsoft.com/office/word/2010/wordml" xmlns:w15="http://schemas.microsoft.com/office/word/2012/wordml" xmlns:w16se="http://schemas.microsoft.com/office/word/2015/wordml/symex" xmlns:wpg="http://schemas.microsoft.com/office/word/2010/wordprocessingGroup" xmlns:wpi="http://schemas.microsoft.com/office/word/2010/wordprocessingInk" xmlns:wne="http://schemas.microsoft.com/office/word/2006/wordml" xmlns:wps="http://schemas.microsoft.com/office/word/2010/wordprocessingShape" mc:Ignorable="w14 w15 w16se wp14">
   <w:docParts>
     <w:docPart>
       <w:docPartPr>

</xml_diff>

<commit_message>
Incorporated some feedback from coworker. Tried to increase emphasis on the fact that LSI/GRI dev team has been small. Note the team peaked at about 4 developers. But unfortunately has shrunk to just me.
</commit_message>
<xml_diff>
--- a/JamesSnell-Resume.docx
+++ b/JamesSnell-Resume.docx
@@ -394,13 +394,8 @@
                             <w:r>
                               <w:t xml:space="preserve">Swift3, </w:t>
                             </w:r>
-                            <w:proofErr w:type="spellStart"/>
-                            <w:r>
-                              <w:t>Javascript</w:t>
-                            </w:r>
-                            <w:proofErr w:type="spellEnd"/>
-                            <w:r>
-                              <w:t xml:space="preserve">, jQuery, Ajax, HTML, CSS, </w:t>
+                            <w:r>
+                              <w:t xml:space="preserve">Javascript, jQuery, Ajax, HTML, CSS, </w:t>
                             </w:r>
                             <w:r>
                               <w:t>BASH</w:t>
@@ -408,22 +403,12 @@
                             <w:r>
                               <w:t xml:space="preserve">, </w:t>
                             </w:r>
-                            <w:proofErr w:type="spellStart"/>
-                            <w:r>
-                              <w:t>Geoserver</w:t>
-                            </w:r>
-                            <w:proofErr w:type="spellEnd"/>
-                            <w:r>
-                              <w:t xml:space="preserve">, </w:t>
-                            </w:r>
-                            <w:r>
-                              <w:t>MySQL, Postgres/</w:t>
-                            </w:r>
-                            <w:proofErr w:type="spellStart"/>
-                            <w:r>
-                              <w:t>PostGIS</w:t>
-                            </w:r>
-                            <w:proofErr w:type="spellEnd"/>
+                            <w:r>
+                              <w:t xml:space="preserve">Geoserver, </w:t>
+                            </w:r>
+                            <w:r>
+                              <w:t>MySQL, Postgres/PostGIS</w:t>
+                            </w:r>
                             <w:r>
                               <w:t>,</w:t>
                             </w:r>
@@ -433,37 +418,8 @@
                             <w:r>
                               <w:t xml:space="preserve">Virtualization, </w:t>
                             </w:r>
-                            <w:proofErr w:type="spellStart"/>
-                            <w:r>
-                              <w:t>svn</w:t>
-                            </w:r>
-                            <w:proofErr w:type="spellEnd"/>
-                            <w:r>
-                              <w:t xml:space="preserve">, git, </w:t>
-                            </w:r>
-                            <w:proofErr w:type="spellStart"/>
-                            <w:r>
-                              <w:t>gitlab</w:t>
-                            </w:r>
-                            <w:proofErr w:type="spellEnd"/>
-                            <w:r>
-                              <w:t xml:space="preserve">, </w:t>
-                            </w:r>
-                            <w:proofErr w:type="spellStart"/>
-                            <w:r>
-                              <w:t>devops</w:t>
-                            </w:r>
-                            <w:proofErr w:type="spellEnd"/>
-                            <w:r>
-                              <w:t xml:space="preserve">, continuous integration, Apache2, </w:t>
-                            </w:r>
-                            <w:proofErr w:type="spellStart"/>
-                            <w:r>
-                              <w:t>nginx</w:t>
-                            </w:r>
-                            <w:proofErr w:type="spellEnd"/>
-                            <w:r>
-                              <w:t xml:space="preserve">, </w:t>
+                            <w:r>
+                              <w:t xml:space="preserve">svn, git, gitlab, devops, continuous integration, Apache2, nginx, </w:t>
                             </w:r>
                             <w:r>
                               <w:t>CAD (Fusion 360), VHDL, FPGAs</w:t>
@@ -841,13 +797,8 @@
                       <w:r>
                         <w:t xml:space="preserve">Swift3, </w:t>
                       </w:r>
-                      <w:proofErr w:type="spellStart"/>
-                      <w:r>
-                        <w:t>Javascript</w:t>
-                      </w:r>
-                      <w:proofErr w:type="spellEnd"/>
-                      <w:r>
-                        <w:t xml:space="preserve">, jQuery, Ajax, HTML, CSS, </w:t>
+                      <w:r>
+                        <w:t xml:space="preserve">Javascript, jQuery, Ajax, HTML, CSS, </w:t>
                       </w:r>
                       <w:r>
                         <w:t>BASH</w:t>
@@ -855,22 +806,12 @@
                       <w:r>
                         <w:t xml:space="preserve">, </w:t>
                       </w:r>
-                      <w:proofErr w:type="spellStart"/>
-                      <w:r>
-                        <w:t>Geoserver</w:t>
-                      </w:r>
-                      <w:proofErr w:type="spellEnd"/>
-                      <w:r>
-                        <w:t xml:space="preserve">, </w:t>
-                      </w:r>
-                      <w:r>
-                        <w:t>MySQL, Postgres/</w:t>
-                      </w:r>
-                      <w:proofErr w:type="spellStart"/>
-                      <w:r>
-                        <w:t>PostGIS</w:t>
-                      </w:r>
-                      <w:proofErr w:type="spellEnd"/>
+                      <w:r>
+                        <w:t xml:space="preserve">Geoserver, </w:t>
+                      </w:r>
+                      <w:r>
+                        <w:t>MySQL, Postgres/PostGIS</w:t>
+                      </w:r>
                       <w:r>
                         <w:t>,</w:t>
                       </w:r>
@@ -880,37 +821,8 @@
                       <w:r>
                         <w:t xml:space="preserve">Virtualization, </w:t>
                       </w:r>
-                      <w:proofErr w:type="spellStart"/>
-                      <w:r>
-                        <w:t>svn</w:t>
-                      </w:r>
-                      <w:proofErr w:type="spellEnd"/>
-                      <w:r>
-                        <w:t xml:space="preserve">, git, </w:t>
-                      </w:r>
-                      <w:proofErr w:type="spellStart"/>
-                      <w:r>
-                        <w:t>gitlab</w:t>
-                      </w:r>
-                      <w:proofErr w:type="spellEnd"/>
-                      <w:r>
-                        <w:t xml:space="preserve">, </w:t>
-                      </w:r>
-                      <w:proofErr w:type="spellStart"/>
-                      <w:r>
-                        <w:t>devops</w:t>
-                      </w:r>
-                      <w:proofErr w:type="spellEnd"/>
-                      <w:r>
-                        <w:t xml:space="preserve">, continuous integration, Apache2, </w:t>
-                      </w:r>
-                      <w:proofErr w:type="spellStart"/>
-                      <w:r>
-                        <w:t>nginx</w:t>
-                      </w:r>
-                      <w:proofErr w:type="spellEnd"/>
-                      <w:r>
-                        <w:t xml:space="preserve">, </w:t>
+                      <w:r>
+                        <w:t xml:space="preserve">svn, git, gitlab, devops, continuous integration, Apache2, nginx, </w:t>
                       </w:r>
                       <w:r>
                         <w:t>CAD (Fusion 360), VHDL, FPGAs</w:t>
@@ -1011,23 +923,7 @@
           </w:tcPr>
           <w:p>
             <w:r>
-              <w:t>Design and implementation of tools to improve behind-the-scenes automated reporting (via Slack/</w:t>
-            </w:r>
-            <w:proofErr w:type="spellStart"/>
-            <w:r>
-              <w:t>MatterMost</w:t>
-            </w:r>
-            <w:proofErr w:type="spellEnd"/>
-            <w:r>
-              <w:t xml:space="preserve"> </w:t>
-            </w:r>
-            <w:proofErr w:type="spellStart"/>
-            <w:r>
-              <w:t>webhooks</w:t>
-            </w:r>
-            <w:proofErr w:type="spellEnd"/>
-            <w:r>
-              <w:t>). Created a unified application to handle deployment, config &amp; self-managed updating of cross-platform tools. Continued ownership of all GRI systems and LSI Software</w:t>
+              <w:t>Design and implementation of tools to improve behind-the-scenes automated reporting (via Slack/MatterMost webhooks). Created a unified application to handle deployment, config &amp; self-managed updating of cross-platform tools. Continued ownership of all GRI systems and LSI Software</w:t>
             </w:r>
             <w:r>
               <w:t>. Rapidly designed and implemented an inexpensive precision-logging prototype system towards next-gen aerial data collection requirements.</w:t>
@@ -1082,42 +978,10 @@
               <w:t>dev IP from</w:t>
             </w:r>
             <w:r>
-              <w:t xml:space="preserve"> </w:t>
-            </w:r>
-            <w:proofErr w:type="spellStart"/>
-            <w:r>
-              <w:t>Trac</w:t>
-            </w:r>
-            <w:proofErr w:type="spellEnd"/>
-            <w:r>
-              <w:t xml:space="preserve">/SVN and in to </w:t>
-            </w:r>
-            <w:proofErr w:type="spellStart"/>
-            <w:r>
-              <w:t>Gitlab</w:t>
-            </w:r>
-            <w:proofErr w:type="spellEnd"/>
-            <w:r>
-              <w:t xml:space="preserve">. Replaced my original LSI build system with a </w:t>
-            </w:r>
-            <w:proofErr w:type="spellStart"/>
-            <w:r>
-              <w:t>gitlab</w:t>
-            </w:r>
-            <w:proofErr w:type="spellEnd"/>
-            <w:r>
-              <w:t xml:space="preserve">-CI. </w:t>
-            </w:r>
-            <w:proofErr w:type="spellStart"/>
-            <w:r>
-              <w:t>Autob</w:t>
-            </w:r>
-            <w:r>
-              <w:t>uilds</w:t>
-            </w:r>
-            <w:proofErr w:type="spellEnd"/>
-            <w:r>
-              <w:t xml:space="preserve"> gained automatic </w:t>
+              <w:t xml:space="preserve"> Trac/SVN and in to Gitlab. Replaced my original LSI build system with a gitlab-CI. Autob</w:t>
+            </w:r>
+            <w:r>
+              <w:t xml:space="preserve">uilds gained automatic </w:t>
             </w:r>
             <w:r>
               <w:t>unit test</w:t>
@@ -1157,10 +1021,18 @@
               <w:t xml:space="preserve">Roll-out of Cloud services (leveraged AWS EC2 and S3 for approx. 20 servers). </w:t>
             </w:r>
             <w:r>
-              <w:t xml:space="preserve">Much on-the-fly R&amp;D to adapt field systems to rapidly shifting needs. </w:t>
-            </w:r>
-            <w:r>
-              <w:t>Flew data collection</w:t>
+              <w:t>Much on-the-fly R&amp;D to adapt field sy</w:t>
+            </w:r>
+            <w:r>
+              <w:t>stems to rapidly shifting needs</w:t>
+            </w:r>
+            <w:bookmarkStart w:id="0" w:name="_GoBack"/>
+            <w:bookmarkEnd w:id="0"/>
+            <w:r>
+              <w:t>. Flew data-</w:t>
+            </w:r>
+            <w:r>
+              <w:t>collection</w:t>
             </w:r>
             <w:r>
               <w:t xml:space="preserve"> flights</w:t>
@@ -1305,6 +1177,15 @@
             </w:r>
             <w:r>
               <w:t xml:space="preserve"> strategy</w:t>
+            </w:r>
+            <w:r>
+              <w:t xml:space="preserve"> for 2</w:t>
+            </w:r>
+            <w:r>
+              <w:t>-3 developer team</w:t>
+            </w:r>
+            <w:r>
+              <w:t>, rigged to scale</w:t>
             </w:r>
             <w:r>
               <w:t>. Continued field operations role.</w:t>
@@ -1445,15 +1326,7 @@
                               <w:t xml:space="preserve"> apps to Apple’s App Store. </w:t>
                             </w:r>
                             <w:r>
-                              <w:t xml:space="preserve">I’ve especially enjoyed </w:t>
-                            </w:r>
-                            <w:proofErr w:type="spellStart"/>
-                            <w:r>
-                              <w:t>watchOS</w:t>
-                            </w:r>
-                            <w:proofErr w:type="spellEnd"/>
-                            <w:r>
-                              <w:t xml:space="preserve"> and macOS dev.</w:t>
+                              <w:t>I’ve especially enjoyed watchOS and macOS dev.</w:t>
                             </w:r>
                             <w:r>
                               <w:t xml:space="preserve"> </w:t>
@@ -1636,33 +1509,18 @@
                               </w:r>
                             </w:hyperlink>
                           </w:p>
-                          <w:bookmarkStart w:id="0" w:name="_GoBack"/>
-                          <w:bookmarkEnd w:id="0"/>
                           <w:p>
                             <w:pPr>
                               <w:pStyle w:val="ContactInfo"/>
                             </w:pPr>
-                            <w:r>
-                              <w:fldChar w:fldCharType="begin"/>
-                            </w:r>
-                            <w:r>
-                              <w:instrText xml:space="preserve"> HYPERLINK "https://dawning.ca/hackaday" </w:instrText>
-                            </w:r>
-                            <w:r>
-                              <w:fldChar w:fldCharType="separate"/>
-                            </w:r>
-                            <w:r>
-                              <w:rPr>
-                                <w:rStyle w:val="Hyperlink"/>
-                              </w:rPr>
-                              <w:t>https://dawning.ca/hackaday</w:t>
-                            </w:r>
-                            <w:r>
-                              <w:rPr>
-                                <w:rStyle w:val="Hyperlink"/>
-                              </w:rPr>
-                              <w:fldChar w:fldCharType="end"/>
-                            </w:r>
+                            <w:hyperlink r:id="rId18" w:history="1">
+                              <w:r>
+                                <w:rPr>
+                                  <w:rStyle w:val="Hyperlink"/>
+                                </w:rPr>
+                                <w:t>https://dawning.ca/hackaday</w:t>
+                              </w:r>
+                            </w:hyperlink>
                           </w:p>
                           <w:p>
                             <w:pPr>
@@ -1737,7 +1595,7 @@
                       <w:pPr>
                         <w:spacing w:after="60"/>
                       </w:pPr>
-                      <w:hyperlink r:id="rId18" w:history="1">
+                      <w:hyperlink r:id="rId19" w:history="1">
                         <w:r>
                           <w:rPr>
                             <w:rStyle w:val="Hyperlink"/>
@@ -1763,15 +1621,7 @@
                         <w:t xml:space="preserve"> apps to Apple’s App Store. </w:t>
                       </w:r>
                       <w:r>
-                        <w:t xml:space="preserve">I’ve especially enjoyed </w:t>
-                      </w:r>
-                      <w:proofErr w:type="spellStart"/>
-                      <w:r>
-                        <w:t>watchOS</w:t>
-                      </w:r>
-                      <w:proofErr w:type="spellEnd"/>
-                      <w:r>
-                        <w:t xml:space="preserve"> and macOS dev.</w:t>
+                        <w:t>I’ve especially enjoyed watchOS and macOS dev.</w:t>
                       </w:r>
                       <w:r>
                         <w:t xml:space="preserve"> </w:t>
@@ -1820,7 +1670,7 @@
                         <w:pStyle w:val="ContactInfo"/>
                         <w:spacing w:after="60"/>
                       </w:pPr>
-                      <w:hyperlink r:id="rId19" w:history="1">
+                      <w:hyperlink r:id="rId20" w:history="1">
                         <w:r>
                           <w:rPr>
                             <w:rStyle w:val="Hyperlink"/>
@@ -1834,7 +1684,7 @@
                         <w:pStyle w:val="ContactInfo"/>
                         <w:spacing w:after="60"/>
                       </w:pPr>
-                      <w:hyperlink r:id="rId20" w:history="1">
+                      <w:hyperlink r:id="rId21" w:history="1">
                         <w:r>
                           <w:rPr>
                             <w:rStyle w:val="Hyperlink"/>
@@ -1877,7 +1727,7 @@
                         <w:pStyle w:val="ContactInfo"/>
                         <w:spacing w:after="60"/>
                       </w:pPr>
-                      <w:hyperlink r:id="rId21" w:history="1">
+                      <w:hyperlink r:id="rId22" w:history="1">
                         <w:r>
                           <w:rPr>
                             <w:rStyle w:val="Hyperlink"/>
@@ -1919,7 +1769,7 @@
                       <w:pPr>
                         <w:pStyle w:val="ContactInfo"/>
                       </w:pPr>
-                      <w:hyperlink r:id="rId22" w:history="1">
+                      <w:hyperlink r:id="rId23" w:history="1">
                         <w:r>
                           <w:rPr>
                             <w:rStyle w:val="Hyperlink"/>
@@ -1932,7 +1782,7 @@
                       <w:pPr>
                         <w:pStyle w:val="ContactInfo"/>
                       </w:pPr>
-                      <w:hyperlink r:id="rId23" w:history="1">
+                      <w:hyperlink r:id="rId24" w:history="1">
                         <w:r>
                           <w:rPr>
                             <w:rStyle w:val="Hyperlink"/>
@@ -1945,7 +1795,7 @@
                       <w:pPr>
                         <w:pStyle w:val="ContactInfo"/>
                       </w:pPr>
-                      <w:hyperlink r:id="rId24" w:history="1">
+                      <w:hyperlink r:id="rId25" w:history="1">
                         <w:r>
                           <w:rPr>
                             <w:rStyle w:val="Hyperlink"/>
@@ -1954,33 +1804,18 @@
                         </w:r>
                       </w:hyperlink>
                     </w:p>
-                    <w:bookmarkStart w:id="1" w:name="_GoBack"/>
-                    <w:bookmarkEnd w:id="1"/>
                     <w:p>
                       <w:pPr>
                         <w:pStyle w:val="ContactInfo"/>
                       </w:pPr>
-                      <w:r>
-                        <w:fldChar w:fldCharType="begin"/>
-                      </w:r>
-                      <w:r>
-                        <w:instrText xml:space="preserve"> HYPERLINK "https://dawning.ca/hackaday" </w:instrText>
-                      </w:r>
-                      <w:r>
-                        <w:fldChar w:fldCharType="separate"/>
-                      </w:r>
-                      <w:r>
-                        <w:rPr>
-                          <w:rStyle w:val="Hyperlink"/>
-                        </w:rPr>
-                        <w:t>https://dawning.ca/hackaday</w:t>
-                      </w:r>
-                      <w:r>
-                        <w:rPr>
-                          <w:rStyle w:val="Hyperlink"/>
-                        </w:rPr>
-                        <w:fldChar w:fldCharType="end"/>
-                      </w:r>
+                      <w:hyperlink r:id="rId26" w:history="1">
+                        <w:r>
+                          <w:rPr>
+                            <w:rStyle w:val="Hyperlink"/>
+                          </w:rPr>
+                          <w:t>https://dawning.ca/hackaday</w:t>
+                        </w:r>
+                      </w:hyperlink>
                     </w:p>
                     <w:p>
                       <w:pPr>
@@ -2086,15 +1921,7 @@
         <w:tab/>
       </w:r>
       <w:r>
-        <w:t xml:space="preserve"> </w:t>
-      </w:r>
-      <w:proofErr w:type="spellStart"/>
-      <w:r>
-        <w:t>Paypal</w:t>
-      </w:r>
-      <w:proofErr w:type="spellEnd"/>
-      <w:r>
-        <w:t xml:space="preserve">-driven self-enrolled students have attended our online programs in Security Services ever since. </w:t>
+        <w:t xml:space="preserve"> Paypal-driven self-enrolled students have attended our online programs in Security Services ever since. </w:t>
       </w:r>
     </w:p>
     <w:p>
@@ -2104,15 +1931,7 @@
     </w:p>
     <w:p>
       <w:r>
-        <w:t xml:space="preserve">I have created and deployed various generations of Columbia’s public website (upon </w:t>
-      </w:r>
-      <w:proofErr w:type="spellStart"/>
-      <w:r>
-        <w:t>Wordpress</w:t>
-      </w:r>
-      <w:proofErr w:type="spellEnd"/>
-      <w:r>
-        <w:t xml:space="preserve">, on self-hosted Linux servers). This includes establishment and coaching of SEO and Social Media advertising campaigns. We recently have outsourced this to an external firm, though I </w:t>
+        <w:t xml:space="preserve">I have created and deployed various generations of Columbia’s public website (upon Wordpress, on self-hosted Linux servers). This includes establishment and coaching of SEO and Social Media advertising campaigns. We recently have outsourced this to an external firm, though I </w:t>
       </w:r>
       <w:r>
         <w:t>continue to coach</w:t>
@@ -2281,7 +2100,7 @@
       </w:r>
     </w:p>
     <w:sectPr>
-      <w:headerReference w:type="default" r:id="rId25"/>
+      <w:headerReference w:type="default" r:id="rId27"/>
       <w:pgSz w:w="12240" w:h="15840"/>
       <w:pgMar w:top="1080" w:right="1080" w:bottom="1080" w:left="4867" w:header="576" w:footer="720" w:gutter="0"/>
       <w:cols w:space="720"/>

</xml_diff>

<commit_message>
Reordered some of the main narrative for a little bit nicer reading. It's hard to tell a story in reverse, especially when the story needs like 20 pages and I'm fitting it really in to a single page.
</commit_message>
<xml_diff>
--- a/JamesSnell-Resume.docx
+++ b/JamesSnell-Resume.docx
@@ -394,8 +394,13 @@
                             <w:r>
                               <w:t xml:space="preserve">Swift3, </w:t>
                             </w:r>
-                            <w:r>
-                              <w:t xml:space="preserve">Javascript, jQuery, Ajax, HTML, CSS, </w:t>
+                            <w:proofErr w:type="spellStart"/>
+                            <w:r>
+                              <w:t>Javascript</w:t>
+                            </w:r>
+                            <w:proofErr w:type="spellEnd"/>
+                            <w:r>
+                              <w:t xml:space="preserve">, jQuery, Ajax, HTML, CSS, </w:t>
                             </w:r>
                             <w:r>
                               <w:t>BASH</w:t>
@@ -403,12 +408,22 @@
                             <w:r>
                               <w:t xml:space="preserve">, </w:t>
                             </w:r>
-                            <w:r>
-                              <w:t xml:space="preserve">Geoserver, </w:t>
-                            </w:r>
-                            <w:r>
-                              <w:t>MySQL, Postgres/PostGIS</w:t>
-                            </w:r>
+                            <w:proofErr w:type="spellStart"/>
+                            <w:r>
+                              <w:t>Geoserver</w:t>
+                            </w:r>
+                            <w:proofErr w:type="spellEnd"/>
+                            <w:r>
+                              <w:t xml:space="preserve">, </w:t>
+                            </w:r>
+                            <w:r>
+                              <w:t>MySQL, Postgres/</w:t>
+                            </w:r>
+                            <w:proofErr w:type="spellStart"/>
+                            <w:r>
+                              <w:t>PostGIS</w:t>
+                            </w:r>
+                            <w:proofErr w:type="spellEnd"/>
                             <w:r>
                               <w:t>,</w:t>
                             </w:r>
@@ -418,8 +433,37 @@
                             <w:r>
                               <w:t xml:space="preserve">Virtualization, </w:t>
                             </w:r>
-                            <w:r>
-                              <w:t xml:space="preserve">svn, git, gitlab, devops, continuous integration, Apache2, nginx, </w:t>
+                            <w:proofErr w:type="spellStart"/>
+                            <w:r>
+                              <w:t>svn</w:t>
+                            </w:r>
+                            <w:proofErr w:type="spellEnd"/>
+                            <w:r>
+                              <w:t xml:space="preserve">, git, </w:t>
+                            </w:r>
+                            <w:proofErr w:type="spellStart"/>
+                            <w:r>
+                              <w:t>gitlab</w:t>
+                            </w:r>
+                            <w:proofErr w:type="spellEnd"/>
+                            <w:r>
+                              <w:t xml:space="preserve">, </w:t>
+                            </w:r>
+                            <w:proofErr w:type="spellStart"/>
+                            <w:r>
+                              <w:t>devops</w:t>
+                            </w:r>
+                            <w:proofErr w:type="spellEnd"/>
+                            <w:r>
+                              <w:t xml:space="preserve">, continuous integration, Apache2, </w:t>
+                            </w:r>
+                            <w:proofErr w:type="spellStart"/>
+                            <w:r>
+                              <w:t>nginx</w:t>
+                            </w:r>
+                            <w:proofErr w:type="spellEnd"/>
+                            <w:r>
+                              <w:t xml:space="preserve">, </w:t>
                             </w:r>
                             <w:r>
                               <w:t>CAD (Fusion 360), VHDL, FPGAs</w:t>
@@ -797,8 +841,13 @@
                       <w:r>
                         <w:t xml:space="preserve">Swift3, </w:t>
                       </w:r>
-                      <w:r>
-                        <w:t xml:space="preserve">Javascript, jQuery, Ajax, HTML, CSS, </w:t>
+                      <w:proofErr w:type="spellStart"/>
+                      <w:r>
+                        <w:t>Javascript</w:t>
+                      </w:r>
+                      <w:proofErr w:type="spellEnd"/>
+                      <w:r>
+                        <w:t xml:space="preserve">, jQuery, Ajax, HTML, CSS, </w:t>
                       </w:r>
                       <w:r>
                         <w:t>BASH</w:t>
@@ -806,12 +855,22 @@
                       <w:r>
                         <w:t xml:space="preserve">, </w:t>
                       </w:r>
-                      <w:r>
-                        <w:t xml:space="preserve">Geoserver, </w:t>
-                      </w:r>
-                      <w:r>
-                        <w:t>MySQL, Postgres/PostGIS</w:t>
-                      </w:r>
+                      <w:proofErr w:type="spellStart"/>
+                      <w:r>
+                        <w:t>Geoserver</w:t>
+                      </w:r>
+                      <w:proofErr w:type="spellEnd"/>
+                      <w:r>
+                        <w:t xml:space="preserve">, </w:t>
+                      </w:r>
+                      <w:r>
+                        <w:t>MySQL, Postgres/</w:t>
+                      </w:r>
+                      <w:proofErr w:type="spellStart"/>
+                      <w:r>
+                        <w:t>PostGIS</w:t>
+                      </w:r>
+                      <w:proofErr w:type="spellEnd"/>
                       <w:r>
                         <w:t>,</w:t>
                       </w:r>
@@ -821,8 +880,37 @@
                       <w:r>
                         <w:t xml:space="preserve">Virtualization, </w:t>
                       </w:r>
-                      <w:r>
-                        <w:t xml:space="preserve">svn, git, gitlab, devops, continuous integration, Apache2, nginx, </w:t>
+                      <w:proofErr w:type="spellStart"/>
+                      <w:r>
+                        <w:t>svn</w:t>
+                      </w:r>
+                      <w:proofErr w:type="spellEnd"/>
+                      <w:r>
+                        <w:t xml:space="preserve">, git, </w:t>
+                      </w:r>
+                      <w:proofErr w:type="spellStart"/>
+                      <w:r>
+                        <w:t>gitlab</w:t>
+                      </w:r>
+                      <w:proofErr w:type="spellEnd"/>
+                      <w:r>
+                        <w:t xml:space="preserve">, </w:t>
+                      </w:r>
+                      <w:proofErr w:type="spellStart"/>
+                      <w:r>
+                        <w:t>devops</w:t>
+                      </w:r>
+                      <w:proofErr w:type="spellEnd"/>
+                      <w:r>
+                        <w:t xml:space="preserve">, continuous integration, Apache2, </w:t>
+                      </w:r>
+                      <w:proofErr w:type="spellStart"/>
+                      <w:r>
+                        <w:t>nginx</w:t>
+                      </w:r>
+                      <w:proofErr w:type="spellEnd"/>
+                      <w:r>
+                        <w:t xml:space="preserve">, </w:t>
                       </w:r>
                       <w:r>
                         <w:t>CAD (Fusion 360), VHDL, FPGAs</w:t>
@@ -923,7 +1011,29 @@
           </w:tcPr>
           <w:p>
             <w:r>
-              <w:t>Design and implementation of tools to improve behind-the-scenes automated reporting (via Slack/MatterMost webhooks). Created a unified application to handle deployment, config &amp; self-managed updating of cross-platform tools. Continued ownership of all GRI systems and LSI Software</w:t>
+              <w:t>Design and implementation of tools to improve behind-the-scenes automated reporting (via Slack/</w:t>
+            </w:r>
+            <w:proofErr w:type="spellStart"/>
+            <w:r>
+              <w:t>MatterMost</w:t>
+            </w:r>
+            <w:proofErr w:type="spellEnd"/>
+            <w:r>
+              <w:t xml:space="preserve"> </w:t>
+            </w:r>
+            <w:proofErr w:type="spellStart"/>
+            <w:r>
+              <w:t>webhooks</w:t>
+            </w:r>
+            <w:proofErr w:type="spellEnd"/>
+            <w:r>
+              <w:t xml:space="preserve">). Created a unified </w:t>
+            </w:r>
+            <w:r>
+              <w:t xml:space="preserve">(Java) </w:t>
+            </w:r>
+            <w:r>
+              <w:t>application to handle deployment, config &amp; self-managed updating of cross-platform tools. Continued ownership of all GRI systems and LSI Software</w:t>
             </w:r>
             <w:r>
               <w:t>. Rapidly designed and implemented an inexpensive precision-logging prototype system towards next-gen aerial data collection requirements.</w:t>
@@ -978,10 +1088,42 @@
               <w:t>dev IP from</w:t>
             </w:r>
             <w:r>
-              <w:t xml:space="preserve"> Trac/SVN and in to Gitlab. Replaced my original LSI build system with a gitlab-CI. Autob</w:t>
-            </w:r>
-            <w:r>
-              <w:t xml:space="preserve">uilds gained automatic </w:t>
+              <w:t xml:space="preserve"> </w:t>
+            </w:r>
+            <w:proofErr w:type="spellStart"/>
+            <w:r>
+              <w:t>Trac</w:t>
+            </w:r>
+            <w:proofErr w:type="spellEnd"/>
+            <w:r>
+              <w:t xml:space="preserve">/SVN and in to </w:t>
+            </w:r>
+            <w:proofErr w:type="spellStart"/>
+            <w:r>
+              <w:t>Gitlab</w:t>
+            </w:r>
+            <w:proofErr w:type="spellEnd"/>
+            <w:r>
+              <w:t xml:space="preserve">. Replaced my original LSI build system with a </w:t>
+            </w:r>
+            <w:proofErr w:type="spellStart"/>
+            <w:r>
+              <w:t>gitlab</w:t>
+            </w:r>
+            <w:proofErr w:type="spellEnd"/>
+            <w:r>
+              <w:t xml:space="preserve">-CI. </w:t>
+            </w:r>
+            <w:proofErr w:type="spellStart"/>
+            <w:r>
+              <w:t>Autob</w:t>
+            </w:r>
+            <w:r>
+              <w:t>uilds</w:t>
+            </w:r>
+            <w:proofErr w:type="spellEnd"/>
+            <w:r>
+              <w:t xml:space="preserve"> gained automatic </w:t>
             </w:r>
             <w:r>
               <w:t>unit test</w:t>
@@ -1012,24 +1154,40 @@
           </w:tcPr>
           <w:p>
             <w:r>
-              <w:t xml:space="preserve">On-going rapid iterative GRI R&amp;D. </w:t>
+              <w:t>R</w:t>
+            </w:r>
+            <w:r>
+              <w:t>apid iterative GRI R&amp;D</w:t>
+            </w:r>
+            <w:r>
+              <w:t>, continued from 2014</w:t>
+            </w:r>
+            <w:r>
+              <w:t xml:space="preserve">. </w:t>
             </w:r>
             <w:r>
               <w:t xml:space="preserve">Architected and owned </w:t>
             </w:r>
             <w:r>
-              <w:t xml:space="preserve">Roll-out of Cloud services (leveraged AWS EC2 and S3 for approx. 20 servers). </w:t>
-            </w:r>
-            <w:r>
-              <w:t>Much on-the-fly R&amp;D to adapt field sy</w:t>
-            </w:r>
-            <w:r>
-              <w:t>stems to rapidly shifting needs</w:t>
-            </w:r>
-            <w:bookmarkStart w:id="0" w:name="_GoBack"/>
-            <w:bookmarkEnd w:id="0"/>
-            <w:r>
-              <w:t>. Flew data-</w:t>
+              <w:t>Roll-out of Cloud</w:t>
+            </w:r>
+            <w:r>
+              <w:t xml:space="preserve"> services (leveraged AWS EC2 &amp;</w:t>
+            </w:r>
+            <w:r>
+              <w:t xml:space="preserve"> S3 for approx. 20 servers). </w:t>
+            </w:r>
+            <w:r>
+              <w:t>O</w:t>
+            </w:r>
+            <w:r>
+              <w:t>n-the-fly R&amp;D to adapt field sy</w:t>
+            </w:r>
+            <w:r>
+              <w:t>stems to</w:t>
+            </w:r>
+            <w:r>
+              <w:t xml:space="preserve"> shifting needs. Flew data-</w:t>
             </w:r>
             <w:r>
               <w:t>collection</w:t>
@@ -1078,13 +1236,21 @@
               <w:t xml:space="preserve"> still-cameras for aerial use. </w:t>
             </w:r>
             <w:r>
-              <w:t xml:space="preserve">On-going heavy </w:t>
+              <w:t>Commenced</w:t>
+            </w:r>
+            <w:r>
+              <w:t xml:space="preserve"> heavy </w:t>
             </w:r>
             <w:r>
               <w:t>GRI</w:t>
             </w:r>
             <w:r>
-              <w:t xml:space="preserve"> development. </w:t>
+              <w:t xml:space="preserve"> </w:t>
+            </w:r>
+            <w:bookmarkStart w:id="0" w:name="_GoBack"/>
+            <w:bookmarkEnd w:id="0"/>
+            <w:r>
+              <w:t xml:space="preserve">development. </w:t>
             </w:r>
             <w:r>
               <w:t xml:space="preserve">Coordinated through rapid prototyping cycles with 2 other developers. </w:t>
@@ -1326,7 +1492,15 @@
                               <w:t xml:space="preserve"> apps to Apple’s App Store. </w:t>
                             </w:r>
                             <w:r>
-                              <w:t>I’ve especially enjoyed watchOS and macOS dev.</w:t>
+                              <w:t xml:space="preserve">I’ve especially enjoyed </w:t>
+                            </w:r>
+                            <w:proofErr w:type="spellStart"/>
+                            <w:r>
+                              <w:t>watchOS</w:t>
+                            </w:r>
+                            <w:proofErr w:type="spellEnd"/>
+                            <w:r>
+                              <w:t xml:space="preserve"> and macOS dev.</w:t>
                             </w:r>
                             <w:r>
                               <w:t xml:space="preserve"> </w:t>
@@ -1621,7 +1795,15 @@
                         <w:t xml:space="preserve"> apps to Apple’s App Store. </w:t>
                       </w:r>
                       <w:r>
-                        <w:t>I’ve especially enjoyed watchOS and macOS dev.</w:t>
+                        <w:t xml:space="preserve">I’ve especially enjoyed </w:t>
+                      </w:r>
+                      <w:proofErr w:type="spellStart"/>
+                      <w:r>
+                        <w:t>watchOS</w:t>
+                      </w:r>
+                      <w:proofErr w:type="spellEnd"/>
+                      <w:r>
+                        <w:t xml:space="preserve"> and macOS dev.</w:t>
                       </w:r>
                       <w:r>
                         <w:t xml:space="preserve"> </w:t>
@@ -1921,7 +2103,15 @@
         <w:tab/>
       </w:r>
       <w:r>
-        <w:t xml:space="preserve"> Paypal-driven self-enrolled students have attended our online programs in Security Services ever since. </w:t>
+        <w:t xml:space="preserve"> </w:t>
+      </w:r>
+      <w:proofErr w:type="spellStart"/>
+      <w:r>
+        <w:t>Paypal</w:t>
+      </w:r>
+      <w:proofErr w:type="spellEnd"/>
+      <w:r>
+        <w:t xml:space="preserve">-driven self-enrolled students have attended our online programs in Security Services ever since. </w:t>
       </w:r>
     </w:p>
     <w:p>
@@ -1931,7 +2121,15 @@
     </w:p>
     <w:p>
       <w:r>
-        <w:t xml:space="preserve">I have created and deployed various generations of Columbia’s public website (upon Wordpress, on self-hosted Linux servers). This includes establishment and coaching of SEO and Social Media advertising campaigns. We recently have outsourced this to an external firm, though I </w:t>
+        <w:t xml:space="preserve">I have created and deployed various generations of Columbia’s public website (upon </w:t>
+      </w:r>
+      <w:proofErr w:type="spellStart"/>
+      <w:r>
+        <w:t>Wordpress</w:t>
+      </w:r>
+      <w:proofErr w:type="spellEnd"/>
+      <w:r>
+        <w:t xml:space="preserve">, on self-hosted Linux servers). This includes establishment and coaching of SEO and Social Media advertising campaigns. We recently have outsourced this to an external firm, though I </w:t>
       </w:r>
       <w:r>
         <w:t>continue to coach</w:t>

</xml_diff>

<commit_message>
A trivial re-phasing. Subjective and tiny.
</commit_message>
<xml_diff>
--- a/JamesSnell-Resume.docx
+++ b/JamesSnell-Resume.docx
@@ -1245,18 +1245,21 @@
               <w:t>GRI</w:t>
             </w:r>
             <w:r>
-              <w:t xml:space="preserve"> </w:t>
+              <w:t xml:space="preserve"> development. </w:t>
+            </w:r>
+            <w:r>
+              <w:t xml:space="preserve">Coordinated through rapid prototyping cycles with 2 other developers. </w:t>
+            </w:r>
+            <w:r>
+              <w:t xml:space="preserve">Continued to own </w:t>
+            </w:r>
+            <w:r>
+              <w:t>DevOps role</w:t>
             </w:r>
             <w:bookmarkStart w:id="0" w:name="_GoBack"/>
             <w:bookmarkEnd w:id="0"/>
             <w:r>
-              <w:t xml:space="preserve">development. </w:t>
-            </w:r>
-            <w:r>
-              <w:t xml:space="preserve">Coordinated through rapid prototyping cycles with 2 other developers. </w:t>
-            </w:r>
-            <w:r>
-              <w:t xml:space="preserve">Sole, on-going DevOps role. </w:t>
+              <w:t xml:space="preserve">. </w:t>
             </w:r>
             <w:r>
               <w:t>Field operations of new</w:t>

</xml_diff>

<commit_message>
This resume has been reviewed by 4 friends now and yet I just found a small grammar error no one reported on. Yuck. This fixes that.
</commit_message>
<xml_diff>
--- a/JamesSnell-Resume.docx
+++ b/JamesSnell-Resume.docx
@@ -394,13 +394,8 @@
                             <w:r>
                               <w:t xml:space="preserve">Swift3, </w:t>
                             </w:r>
-                            <w:proofErr w:type="spellStart"/>
-                            <w:r>
-                              <w:t>Javascript</w:t>
-                            </w:r>
-                            <w:proofErr w:type="spellEnd"/>
-                            <w:r>
-                              <w:t xml:space="preserve">, jQuery, Ajax, HTML, CSS, </w:t>
+                            <w:r>
+                              <w:t xml:space="preserve">Javascript, jQuery, Ajax, HTML, CSS, </w:t>
                             </w:r>
                             <w:r>
                               <w:t>BASH</w:t>
@@ -408,22 +403,12 @@
                             <w:r>
                               <w:t xml:space="preserve">, </w:t>
                             </w:r>
-                            <w:proofErr w:type="spellStart"/>
-                            <w:r>
-                              <w:t>Geoserver</w:t>
-                            </w:r>
-                            <w:proofErr w:type="spellEnd"/>
-                            <w:r>
-                              <w:t xml:space="preserve">, </w:t>
-                            </w:r>
-                            <w:r>
-                              <w:t>MySQL, Postgres/</w:t>
-                            </w:r>
-                            <w:proofErr w:type="spellStart"/>
-                            <w:r>
-                              <w:t>PostGIS</w:t>
-                            </w:r>
-                            <w:proofErr w:type="spellEnd"/>
+                            <w:r>
+                              <w:t xml:space="preserve">Geoserver, </w:t>
+                            </w:r>
+                            <w:r>
+                              <w:t>MySQL, Postgres/PostGIS</w:t>
+                            </w:r>
                             <w:r>
                               <w:t>,</w:t>
                             </w:r>
@@ -433,37 +418,8 @@
                             <w:r>
                               <w:t xml:space="preserve">Virtualization, </w:t>
                             </w:r>
-                            <w:proofErr w:type="spellStart"/>
-                            <w:r>
-                              <w:t>svn</w:t>
-                            </w:r>
-                            <w:proofErr w:type="spellEnd"/>
-                            <w:r>
-                              <w:t xml:space="preserve">, git, </w:t>
-                            </w:r>
-                            <w:proofErr w:type="spellStart"/>
-                            <w:r>
-                              <w:t>gitlab</w:t>
-                            </w:r>
-                            <w:proofErr w:type="spellEnd"/>
-                            <w:r>
-                              <w:t xml:space="preserve">, </w:t>
-                            </w:r>
-                            <w:proofErr w:type="spellStart"/>
-                            <w:r>
-                              <w:t>devops</w:t>
-                            </w:r>
-                            <w:proofErr w:type="spellEnd"/>
-                            <w:r>
-                              <w:t xml:space="preserve">, continuous integration, Apache2, </w:t>
-                            </w:r>
-                            <w:proofErr w:type="spellStart"/>
-                            <w:r>
-                              <w:t>nginx</w:t>
-                            </w:r>
-                            <w:proofErr w:type="spellEnd"/>
-                            <w:r>
-                              <w:t xml:space="preserve">, </w:t>
+                            <w:r>
+                              <w:t xml:space="preserve">svn, git, gitlab, devops, continuous integration, Apache2, nginx, </w:t>
                             </w:r>
                             <w:r>
                               <w:t>CAD (Fusion 360), VHDL, FPGAs</w:t>
@@ -526,7 +482,7 @@
                                     <pic:cNvPicPr/>
                                   </pic:nvPicPr>
                                   <pic:blipFill>
-                                    <a:blip r:embed="rId8">
+                                    <a:blip r:embed="rId10">
                                       <a:extLst>
                                         <a:ext uri="{28A0092B-C50C-407E-A947-70E740481C1C}">
                                           <a14:useLocalDpi xmlns:a14="http://schemas.microsoft.com/office/drawing/2010/main" val="0"/>
@@ -653,7 +609,7 @@
                       <w:pPr>
                         <w:spacing w:after="80"/>
                       </w:pPr>
-                      <w:hyperlink r:id="rId10" w:history="1">
+                      <w:hyperlink r:id="rId11" w:history="1">
                         <w:r>
                           <w:rPr>
                             <w:rStyle w:val="Hyperlink"/>
@@ -1011,23 +967,7 @@
           </w:tcPr>
           <w:p>
             <w:r>
-              <w:t>Design and implementation of tools to improve behind-the-scenes automated reporting (via Slack/</w:t>
-            </w:r>
-            <w:proofErr w:type="spellStart"/>
-            <w:r>
-              <w:t>MatterMost</w:t>
-            </w:r>
-            <w:proofErr w:type="spellEnd"/>
-            <w:r>
-              <w:t xml:space="preserve"> </w:t>
-            </w:r>
-            <w:proofErr w:type="spellStart"/>
-            <w:r>
-              <w:t>webhooks</w:t>
-            </w:r>
-            <w:proofErr w:type="spellEnd"/>
-            <w:r>
-              <w:t xml:space="preserve">). Created a unified </w:t>
+              <w:t xml:space="preserve">Design and implementation of tools to improve behind-the-scenes automated reporting (via Slack/MatterMost webhooks). Created a unified </w:t>
             </w:r>
             <w:r>
               <w:t xml:space="preserve">(Java) </w:t>
@@ -1088,42 +1028,10 @@
               <w:t>dev IP from</w:t>
             </w:r>
             <w:r>
-              <w:t xml:space="preserve"> </w:t>
-            </w:r>
-            <w:proofErr w:type="spellStart"/>
-            <w:r>
-              <w:t>Trac</w:t>
-            </w:r>
-            <w:proofErr w:type="spellEnd"/>
-            <w:r>
-              <w:t xml:space="preserve">/SVN and in to </w:t>
-            </w:r>
-            <w:proofErr w:type="spellStart"/>
-            <w:r>
-              <w:t>Gitlab</w:t>
-            </w:r>
-            <w:proofErr w:type="spellEnd"/>
-            <w:r>
-              <w:t xml:space="preserve">. Replaced my original LSI build system with a </w:t>
-            </w:r>
-            <w:proofErr w:type="spellStart"/>
-            <w:r>
-              <w:t>gitlab</w:t>
-            </w:r>
-            <w:proofErr w:type="spellEnd"/>
-            <w:r>
-              <w:t xml:space="preserve">-CI. </w:t>
-            </w:r>
-            <w:proofErr w:type="spellStart"/>
-            <w:r>
-              <w:t>Autob</w:t>
-            </w:r>
-            <w:r>
-              <w:t>uilds</w:t>
-            </w:r>
-            <w:proofErr w:type="spellEnd"/>
-            <w:r>
-              <w:t xml:space="preserve"> gained automatic </w:t>
+              <w:t xml:space="preserve"> Trac/SVN and in to Gitlab. Replaced my original LSI build system with a gitlab-CI. Autob</w:t>
+            </w:r>
+            <w:r>
+              <w:t xml:space="preserve">uilds gained automatic </w:t>
             </w:r>
             <w:r>
               <w:t>unit test</w:t>
@@ -1382,8 +1290,6 @@
             <w:r>
               <w:t>ed flight operations).</w:t>
             </w:r>
-            <w:bookmarkStart w:id="0" w:name="_GoBack"/>
-            <w:bookmarkEnd w:id="0"/>
           </w:p>
         </w:tc>
       </w:tr>
@@ -1444,6 +1350,7 @@
                           <w:p>
                             <w:pPr>
                               <w:pStyle w:val="Heading2"/>
+                              <w:spacing w:before="0"/>
                               <w:rPr>
                                 <w:b/>
                                 <w:color w:val="1D4296" w:themeColor="accent4" w:themeShade="80"/>
@@ -1464,6 +1371,12 @@
                               <w:pStyle w:val="Heading2"/>
                               <w:spacing w:before="240"/>
                             </w:pPr>
+                          </w:p>
+                          <w:p>
+                            <w:pPr>
+                              <w:pStyle w:val="Heading2"/>
+                              <w:spacing w:before="240"/>
+                            </w:pPr>
                             <w:r>
                               <w:t>App Store</w:t>
                             </w:r>
@@ -1472,7 +1385,7 @@
                             <w:pPr>
                               <w:spacing w:after="60"/>
                             </w:pPr>
-                            <w:hyperlink r:id="rId11" w:history="1">
+                            <w:hyperlink r:id="rId12" w:history="1">
                               <w:r>
                                 <w:rPr>
                                   <w:rStyle w:val="Hyperlink"/>
@@ -1498,15 +1411,7 @@
                               <w:t xml:space="preserve"> apps to Apple’s App Store. </w:t>
                             </w:r>
                             <w:r>
-                              <w:t xml:space="preserve">I’ve especially enjoyed </w:t>
-                            </w:r>
-                            <w:proofErr w:type="spellStart"/>
-                            <w:r>
-                              <w:t>watchOS</w:t>
-                            </w:r>
-                            <w:proofErr w:type="spellEnd"/>
-                            <w:r>
-                              <w:t xml:space="preserve"> and macOS dev.</w:t>
+                              <w:t>I’ve especially enjoyed watchOS and macOS dev.</w:t>
                             </w:r>
                             <w:r>
                               <w:t xml:space="preserve"> </w:t>
@@ -1555,7 +1460,7 @@
                               <w:pStyle w:val="ContactInfo"/>
                               <w:spacing w:after="60"/>
                             </w:pPr>
-                            <w:hyperlink r:id="rId12" w:history="1">
+                            <w:hyperlink r:id="rId13" w:history="1">
                               <w:r>
                                 <w:rPr>
                                   <w:rStyle w:val="Hyperlink"/>
@@ -1569,7 +1474,7 @@
                               <w:pStyle w:val="ContactInfo"/>
                               <w:spacing w:after="60"/>
                             </w:pPr>
-                            <w:hyperlink r:id="rId13" w:history="1">
+                            <w:hyperlink r:id="rId14" w:history="1">
                               <w:r>
                                 <w:rPr>
                                   <w:rStyle w:val="Hyperlink"/>
@@ -1612,7 +1517,7 @@
                               <w:pStyle w:val="ContactInfo"/>
                               <w:spacing w:after="60"/>
                             </w:pPr>
-                            <w:hyperlink r:id="rId14" w:history="1">
+                            <w:hyperlink r:id="rId15" w:history="1">
                               <w:r>
                                 <w:rPr>
                                   <w:rStyle w:val="Hyperlink"/>
@@ -1654,7 +1559,7 @@
                             <w:pPr>
                               <w:pStyle w:val="ContactInfo"/>
                             </w:pPr>
-                            <w:hyperlink r:id="rId15" w:history="1">
+                            <w:hyperlink r:id="rId16" w:history="1">
                               <w:r>
                                 <w:rPr>
                                   <w:rStyle w:val="Hyperlink"/>
@@ -1667,7 +1572,7 @@
                             <w:pPr>
                               <w:pStyle w:val="ContactInfo"/>
                             </w:pPr>
-                            <w:hyperlink r:id="rId16" w:history="1">
+                            <w:hyperlink r:id="rId17" w:history="1">
                               <w:r>
                                 <w:rPr>
                                   <w:rStyle w:val="Hyperlink"/>
@@ -1680,7 +1585,7 @@
                             <w:pPr>
                               <w:pStyle w:val="ContactInfo"/>
                             </w:pPr>
-                            <w:hyperlink r:id="rId17" w:history="1">
+                            <w:hyperlink r:id="rId18" w:history="1">
                               <w:r>
                                 <w:rPr>
                                   <w:rStyle w:val="Hyperlink"/>
@@ -1693,7 +1598,7 @@
                             <w:pPr>
                               <w:pStyle w:val="ContactInfo"/>
                             </w:pPr>
-                            <w:hyperlink r:id="rId18" w:history="1">
+                            <w:hyperlink r:id="rId19" w:history="1">
                               <w:r>
                                 <w:rPr>
                                   <w:rStyle w:val="Hyperlink"/>
@@ -1741,12 +1646,17 @@
           </mc:Choice>
           <mc:Fallback>
             <w:pict>
-              <v:shape w14:anchorId="1C6960E7" id="_x0000_s1027" type="#_x0000_t202" alt="Sidebar text box" style="position:absolute;margin-left:39.75pt;margin-top:0;width:185.25pt;height:682.5pt;z-index:251661312;visibility:visible;mso-wrap-style:square;mso-width-percent:0;mso-height-percent:0;mso-wrap-distance-left:9pt;mso-wrap-distance-top:3.6pt;mso-wrap-distance-right:9pt;mso-wrap-distance-bottom:3.6pt;mso-position-horizontal:absolute;mso-position-horizontal-relative:page;mso-position-vertical:top;mso-position-vertical-relative:margin;mso-width-percent:0;mso-height-percent:0;mso-width-relative:margin;mso-height-relative:margin;v-text-anchor:top" o:gfxdata="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" filled="f" stroked="f">
+              <v:shapetype w14:anchorId="1C6960E7" id="_x0000_t202" coordsize="21600,21600" o:spt="202" path="m,l,21600r21600,l21600,xe">
+                <v:stroke joinstyle="miter"/>
+                <v:path gradientshapeok="t" o:connecttype="rect"/>
+              </v:shapetype>
+              <v:shape id="_x0000_s1027" type="#_x0000_t202" alt="Sidebar text box" style="position:absolute;margin-left:39.75pt;margin-top:0;width:185.25pt;height:682.5pt;z-index:251661312;visibility:visible;mso-wrap-style:square;mso-width-percent:0;mso-height-percent:0;mso-wrap-distance-left:9pt;mso-wrap-distance-top:3.6pt;mso-wrap-distance-right:9pt;mso-wrap-distance-bottom:3.6pt;mso-position-horizontal:absolute;mso-position-horizontal-relative:page;mso-position-vertical:top;mso-position-vertical-relative:margin;mso-width-percent:0;mso-height-percent:0;mso-width-relative:margin;mso-height-relative:margin;v-text-anchor:top" o:gfxdata="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" filled="f" stroked="f">
                 <v:textbox inset="0,0,0,0">
                   <w:txbxContent>
                     <w:p>
                       <w:pPr>
                         <w:pStyle w:val="Heading2"/>
+                        <w:spacing w:before="0"/>
                         <w:rPr>
                           <w:b/>
                           <w:color w:val="1D4296" w:themeColor="accent4" w:themeShade="80"/>
@@ -1767,6 +1677,12 @@
                         <w:pStyle w:val="Heading2"/>
                         <w:spacing w:before="240"/>
                       </w:pPr>
+                    </w:p>
+                    <w:p>
+                      <w:pPr>
+                        <w:pStyle w:val="Heading2"/>
+                        <w:spacing w:before="240"/>
+                      </w:pPr>
                       <w:r>
                         <w:t>App Store</w:t>
                       </w:r>
@@ -1775,7 +1691,7 @@
                       <w:pPr>
                         <w:spacing w:after="60"/>
                       </w:pPr>
-                      <w:hyperlink r:id="rId19" w:history="1">
+                      <w:hyperlink r:id="rId20" w:history="1">
                         <w:r>
                           <w:rPr>
                             <w:rStyle w:val="Hyperlink"/>
@@ -1801,15 +1717,7 @@
                         <w:t xml:space="preserve"> apps to Apple’s App Store. </w:t>
                       </w:r>
                       <w:r>
-                        <w:t xml:space="preserve">I’ve especially enjoyed </w:t>
-                      </w:r>
-                      <w:proofErr w:type="spellStart"/>
-                      <w:r>
-                        <w:t>watchOS</w:t>
-                      </w:r>
-                      <w:proofErr w:type="spellEnd"/>
-                      <w:r>
-                        <w:t xml:space="preserve"> and macOS dev.</w:t>
+                        <w:t>I’ve especially enjoyed watchOS and macOS dev.</w:t>
                       </w:r>
                       <w:r>
                         <w:t xml:space="preserve"> </w:t>
@@ -1858,7 +1766,7 @@
                         <w:pStyle w:val="ContactInfo"/>
                         <w:spacing w:after="60"/>
                       </w:pPr>
-                      <w:hyperlink r:id="rId20" w:history="1">
+                      <w:hyperlink r:id="rId21" w:history="1">
                         <w:r>
                           <w:rPr>
                             <w:rStyle w:val="Hyperlink"/>
@@ -1872,7 +1780,7 @@
                         <w:pStyle w:val="ContactInfo"/>
                         <w:spacing w:after="60"/>
                       </w:pPr>
-                      <w:hyperlink r:id="rId21" w:history="1">
+                      <w:hyperlink r:id="rId22" w:history="1">
                         <w:r>
                           <w:rPr>
                             <w:rStyle w:val="Hyperlink"/>
@@ -1915,7 +1823,7 @@
                         <w:pStyle w:val="ContactInfo"/>
                         <w:spacing w:after="60"/>
                       </w:pPr>
-                      <w:hyperlink r:id="rId22" w:history="1">
+                      <w:hyperlink r:id="rId23" w:history="1">
                         <w:r>
                           <w:rPr>
                             <w:rStyle w:val="Hyperlink"/>
@@ -1957,7 +1865,7 @@
                       <w:pPr>
                         <w:pStyle w:val="ContactInfo"/>
                       </w:pPr>
-                      <w:hyperlink r:id="rId23" w:history="1">
+                      <w:hyperlink r:id="rId24" w:history="1">
                         <w:r>
                           <w:rPr>
                             <w:rStyle w:val="Hyperlink"/>
@@ -1970,7 +1878,7 @@
                       <w:pPr>
                         <w:pStyle w:val="ContactInfo"/>
                       </w:pPr>
-                      <w:hyperlink r:id="rId24" w:history="1">
+                      <w:hyperlink r:id="rId25" w:history="1">
                         <w:r>
                           <w:rPr>
                             <w:rStyle w:val="Hyperlink"/>
@@ -1983,7 +1891,7 @@
                       <w:pPr>
                         <w:pStyle w:val="ContactInfo"/>
                       </w:pPr>
-                      <w:hyperlink r:id="rId25" w:history="1">
+                      <w:hyperlink r:id="rId26" w:history="1">
                         <w:r>
                           <w:rPr>
                             <w:rStyle w:val="Hyperlink"/>
@@ -1996,7 +1904,7 @@
                       <w:pPr>
                         <w:pStyle w:val="ContactInfo"/>
                       </w:pPr>
-                      <w:hyperlink r:id="rId26" w:history="1">
+                      <w:hyperlink r:id="rId27" w:history="1">
                         <w:r>
                           <w:rPr>
                             <w:rStyle w:val="Hyperlink"/>
@@ -2055,87 +1963,91 @@
     </w:p>
     <w:p>
       <w:r>
-        <w:t>Columbia College is my family’s business</w:t>
-      </w:r>
-      <w:r>
-        <w:t>.</w:t>
-      </w:r>
-      <w:r>
-        <w:t xml:space="preserve"> I’ve been involved with</w:t>
-      </w:r>
-      <w:r>
-        <w:t xml:space="preserve"> Columbia</w:t>
+        <w:t>I’ve been involved with Columbia since around 1998</w:t>
+      </w:r>
+      <w:r>
+        <w:t>,</w:t>
+      </w:r>
+      <w:r>
+        <w:t xml:space="preserve"> where I first worked for them </w:t>
+      </w:r>
+      <w:r>
+        <w:t>as a kid,</w:t>
+      </w:r>
+      <w:r>
+        <w:t xml:space="preserve"> cleaning hardware and providing help desk support. </w:t>
+      </w:r>
+      <w:r>
+        <w:t>In 2009</w:t>
+      </w:r>
+      <w:r>
+        <w:t>,</w:t>
+      </w:r>
+      <w:r>
+        <w:t xml:space="preserve"> I </w:t>
+      </w:r>
+      <w:r>
+        <w:t xml:space="preserve">founded </w:t>
+      </w:r>
+      <w:r>
+        <w:t xml:space="preserve">their </w:t>
+      </w:r>
+      <w:r>
+        <w:t xml:space="preserve">Security Services training </w:t>
+      </w:r>
+      <w:r>
+        <w:t>eLearning platform</w:t>
+      </w:r>
+      <w:r>
+        <w:t xml:space="preserve"> using Moodle</w:t>
       </w:r>
       <w:r>
         <w:t xml:space="preserve"> </w:t>
       </w:r>
       <w:r>
-        <w:t>most of my</w:t>
-      </w:r>
-      <w:r>
-        <w:t xml:space="preserve"> life. In 2009</w:t>
-      </w:r>
-      <w:r>
-        <w:t>,</w:t>
-      </w:r>
-      <w:r>
-        <w:t xml:space="preserve"> I </w:t>
-      </w:r>
-      <w:r>
-        <w:t xml:space="preserve">founded </w:t>
-      </w:r>
-      <w:r>
-        <w:t xml:space="preserve">their </w:t>
-      </w:r>
-      <w:r>
-        <w:t xml:space="preserve">Security Services training </w:t>
-      </w:r>
-      <w:r>
-        <w:t>eLearning platform</w:t>
-      </w:r>
-      <w:r>
-        <w:t xml:space="preserve"> using Moodle</w:t>
-      </w:r>
-      <w:r>
-        <w:t xml:space="preserve">, </w:t>
-      </w:r>
-      <w:r>
-        <w:t>on</w:t>
+        <w:t>with</w:t>
       </w:r>
       <w:r>
         <w:t xml:space="preserve"> AWS-hosted LAMP services.</w:t>
       </w:r>
       <w:r>
-        <w:tab/>
-      </w:r>
-      <w:r>
         <w:t xml:space="preserve"> </w:t>
       </w:r>
-      <w:proofErr w:type="spellStart"/>
-      <w:r>
-        <w:t>Paypal</w:t>
-      </w:r>
-      <w:proofErr w:type="spellEnd"/>
-      <w:r>
-        <w:t xml:space="preserve">-driven self-enrolled students have attended our online programs in Security Services ever since. </w:t>
+      <w:r>
+        <w:t xml:space="preserve">Paypal-driven self-enrolled students have attended </w:t>
+      </w:r>
+      <w:r>
+        <w:t>our</w:t>
+      </w:r>
+      <w:r>
+        <w:t xml:space="preserve"> online programs in Security Services ever since. </w:t>
       </w:r>
     </w:p>
     <w:p>
       <w:r>
-        <w:t>Using Columbia’s in-house VMware ESX infrastructure, I coordinate all Linux-based services and since I initially established them. This includes an in-house AD-integrated Moodle deployment (separate to the above mentioned) with over 2000 active student &amp; staff accounts.</w:t>
+        <w:t>With Columbia’s</w:t>
+      </w:r>
+      <w:r>
+        <w:t xml:space="preserve"> ESX infrastructure, I coordinate all Linux-based services </w:t>
+      </w:r>
+      <w:r>
+        <w:t>ever</w:t>
+      </w:r>
+      <w:r>
+        <w:t xml:space="preserve"> since I </w:t>
+      </w:r>
+      <w:r>
+        <w:t>first</w:t>
+      </w:r>
+      <w:bookmarkStart w:id="0" w:name="_GoBack"/>
+      <w:bookmarkEnd w:id="0"/>
+      <w:r>
+        <w:t xml:space="preserve"> established them. This includes an in-house AD-integrated Moodle deployment (separate to the above mentioned) with over 2000 active student &amp; staff accounts.</w:t>
       </w:r>
     </w:p>
     <w:p>
       <w:r>
-        <w:t xml:space="preserve">I have created and deployed various generations of Columbia’s public website (upon </w:t>
-      </w:r>
-      <w:proofErr w:type="spellStart"/>
-      <w:r>
-        <w:t>Wordpress</w:t>
-      </w:r>
-      <w:proofErr w:type="spellEnd"/>
-      <w:r>
-        <w:t xml:space="preserve">, on self-hosted Linux servers). This includes establishment and coaching of SEO and Social Media advertising campaigns. We recently have outsourced this to an external firm, though I </w:t>
+        <w:t xml:space="preserve">I have created and deployed various generations of Columbia’s public website (upon Wordpress, on self-hosted Linux servers). This includes establishment and coaching of SEO and Social Media advertising campaigns. We recently have outsourced this to an external firm, though I </w:t>
       </w:r>
       <w:r>
         <w:t>continue to coach</w:t>
@@ -2304,7 +2216,7 @@
       </w:r>
     </w:p>
     <w:sectPr>
-      <w:headerReference w:type="default" r:id="rId27"/>
+      <w:headerReference w:type="default" r:id="rId28"/>
       <w:pgSz w:w="12240" w:h="15840"/>
       <w:pgMar w:top="1080" w:right="1080" w:bottom="1080" w:left="4867" w:header="576" w:footer="720" w:gutter="0"/>
       <w:cols w:space="720"/>

</xml_diff>

<commit_message>
Massive restructuring to presentation of main arc at LSI/GRI
</commit_message>
<xml_diff>
--- a/JamesSnell-Resume.docx
+++ b/JamesSnell-Resume.docx
@@ -18,13 +18,13 @@
               <wp:anchor distT="45720" distB="45720" distL="114300" distR="114300" simplePos="0" relativeHeight="251659264" behindDoc="0" locked="1" layoutInCell="1" allowOverlap="1" wp14:anchorId="157EC6F2" wp14:editId="3BA2E936">
                 <wp:simplePos x="0" y="0"/>
                 <wp:positionH relativeFrom="page">
-                  <wp:posOffset>504825</wp:posOffset>
+                  <wp:posOffset>419100</wp:posOffset>
                 </wp:positionH>
                 <wp:positionV relativeFrom="margin">
                   <wp:align>top</wp:align>
                 </wp:positionV>
-                <wp:extent cx="2352675" cy="8669020"/>
-                <wp:effectExtent l="0" t="0" r="9525" b="0"/>
+                <wp:extent cx="2438400" cy="8669020"/>
+                <wp:effectExtent l="0" t="0" r="0" b="0"/>
                 <wp:wrapSquare wrapText="bothSides"/>
                 <wp:docPr id="217" name="Text Box 2" descr="Sidebar text box"/>
                 <wp:cNvGraphicFramePr>
@@ -39,7 +39,7 @@
                       <wps:spPr bwMode="auto">
                         <a:xfrm>
                           <a:off x="0" y="0"/>
-                          <a:ext cx="2352675" cy="8669020"/>
+                          <a:ext cx="2438400" cy="8669020"/>
                         </a:xfrm>
                         <a:prstGeom prst="rect">
                           <a:avLst/>
@@ -454,7 +454,7 @@
                 <v:stroke joinstyle="miter"/>
                 <v:path gradientshapeok="t" o:connecttype="rect"/>
               </v:shapetype>
-              <v:shape id="Text Box 2" o:spid="_x0000_s1026" type="#_x0000_t202" alt="Sidebar text box" style="position:absolute;margin-left:39.75pt;margin-top:0;width:185.25pt;height:682.6pt;z-index:251659264;visibility:visible;mso-wrap-style:square;mso-width-percent:0;mso-height-percent:0;mso-wrap-distance-left:9pt;mso-wrap-distance-top:3.6pt;mso-wrap-distance-right:9pt;mso-wrap-distance-bottom:3.6pt;mso-position-horizontal:absolute;mso-position-horizontal-relative:page;mso-position-vertical:top;mso-position-vertical-relative:margin;mso-width-percent:0;mso-height-percent:0;mso-width-relative:margin;mso-height-relative:margin;v-text-anchor:top" o:gfxdata="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" filled="f" stroked="f">
+              <v:shape id="Text Box 2" o:spid="_x0000_s1026" type="#_x0000_t202" alt="Sidebar text box" style="position:absolute;margin-left:33pt;margin-top:0;width:192pt;height:682.6pt;z-index:251659264;visibility:visible;mso-wrap-style:square;mso-width-percent:0;mso-height-percent:0;mso-wrap-distance-left:9pt;mso-wrap-distance-top:3.6pt;mso-wrap-distance-right:9pt;mso-wrap-distance-bottom:3.6pt;mso-position-horizontal:absolute;mso-position-horizontal-relative:page;mso-position-vertical:top;mso-position-vertical-relative:margin;mso-width-percent:0;mso-height-percent:0;mso-width-relative:margin;mso-height-relative:margin;v-text-anchor:top" o:gfxdata="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" filled="f" stroked="f">
                 <v:textbox inset="0,0,0,0">
                   <w:txbxContent>
                     <w:p>
@@ -482,7 +482,7 @@
                                     <pic:cNvPicPr/>
                                   </pic:nvPicPr>
                                   <pic:blipFill>
-                                    <a:blip r:embed="rId10">
+                                    <a:blip r:embed="rId8">
                                       <a:extLst>
                                         <a:ext uri="{28A0092B-C50C-407E-A947-70E740481C1C}">
                                           <a14:useLocalDpi xmlns:a14="http://schemas.microsoft.com/office/drawing/2010/main" val="0"/>
@@ -609,7 +609,7 @@
                       <w:pPr>
                         <w:spacing w:after="80"/>
                       </w:pPr>
-                      <w:hyperlink r:id="rId11" w:history="1">
+                      <w:hyperlink r:id="rId10" w:history="1">
                         <w:r>
                           <w:rPr>
                             <w:rStyle w:val="Hyperlink"/>
@@ -797,13 +797,8 @@
                       <w:r>
                         <w:t xml:space="preserve">Swift3, </w:t>
                       </w:r>
-                      <w:proofErr w:type="spellStart"/>
-                      <w:r>
-                        <w:t>Javascript</w:t>
-                      </w:r>
-                      <w:proofErr w:type="spellEnd"/>
-                      <w:r>
-                        <w:t xml:space="preserve">, jQuery, Ajax, HTML, CSS, </w:t>
+                      <w:r>
+                        <w:t xml:space="preserve">Javascript, jQuery, Ajax, HTML, CSS, </w:t>
                       </w:r>
                       <w:r>
                         <w:t>BASH</w:t>
@@ -811,22 +806,12 @@
                       <w:r>
                         <w:t xml:space="preserve">, </w:t>
                       </w:r>
-                      <w:proofErr w:type="spellStart"/>
-                      <w:r>
-                        <w:t>Geoserver</w:t>
-                      </w:r>
-                      <w:proofErr w:type="spellEnd"/>
-                      <w:r>
-                        <w:t xml:space="preserve">, </w:t>
-                      </w:r>
-                      <w:r>
-                        <w:t>MySQL, Postgres/</w:t>
-                      </w:r>
-                      <w:proofErr w:type="spellStart"/>
-                      <w:r>
-                        <w:t>PostGIS</w:t>
-                      </w:r>
-                      <w:proofErr w:type="spellEnd"/>
+                      <w:r>
+                        <w:t xml:space="preserve">Geoserver, </w:t>
+                      </w:r>
+                      <w:r>
+                        <w:t>MySQL, Postgres/PostGIS</w:t>
+                      </w:r>
                       <w:r>
                         <w:t>,</w:t>
                       </w:r>
@@ -836,37 +821,8 @@
                       <w:r>
                         <w:t xml:space="preserve">Virtualization, </w:t>
                       </w:r>
-                      <w:proofErr w:type="spellStart"/>
-                      <w:r>
-                        <w:t>svn</w:t>
-                      </w:r>
-                      <w:proofErr w:type="spellEnd"/>
-                      <w:r>
-                        <w:t xml:space="preserve">, git, </w:t>
-                      </w:r>
-                      <w:proofErr w:type="spellStart"/>
-                      <w:r>
-                        <w:t>gitlab</w:t>
-                      </w:r>
-                      <w:proofErr w:type="spellEnd"/>
-                      <w:r>
-                        <w:t xml:space="preserve">, </w:t>
-                      </w:r>
-                      <w:proofErr w:type="spellStart"/>
-                      <w:r>
-                        <w:t>devops</w:t>
-                      </w:r>
-                      <w:proofErr w:type="spellEnd"/>
-                      <w:r>
-                        <w:t xml:space="preserve">, continuous integration, Apache2, </w:t>
-                      </w:r>
-                      <w:proofErr w:type="spellStart"/>
-                      <w:r>
-                        <w:t>nginx</w:t>
-                      </w:r>
-                      <w:proofErr w:type="spellEnd"/>
-                      <w:r>
-                        <w:t xml:space="preserve">, </w:t>
+                      <w:r>
+                        <w:t xml:space="preserve">svn, git, gitlab, devops, continuous integration, Apache2, nginx, </w:t>
                       </w:r>
                       <w:r>
                         <w:t>CAD (Fusion 360), VHDL, FPGAs</w:t>
@@ -943,17 +899,17 @@
     <w:tbl>
       <w:tblPr>
         <w:tblStyle w:val="TableGrid"/>
-        <w:tblW w:w="6565" w:type="dxa"/>
+        <w:tblW w:w="6745" w:type="dxa"/>
         <w:tblLook w:val="04A0" w:firstRow="1" w:lastRow="0" w:firstColumn="1" w:lastColumn="0" w:noHBand="0" w:noVBand="1"/>
       </w:tblPr>
       <w:tblGrid>
-        <w:gridCol w:w="715"/>
-        <w:gridCol w:w="5850"/>
+        <w:gridCol w:w="703"/>
+        <w:gridCol w:w="6042"/>
       </w:tblGrid>
       <w:tr>
         <w:tc>
           <w:tcPr>
-            <w:tcW w:w="715" w:type="dxa"/>
+            <w:tcW w:w="703" w:type="dxa"/>
           </w:tcPr>
           <w:p>
             <w:r>
@@ -963,20 +919,84 @@
         </w:tc>
         <w:tc>
           <w:tcPr>
-            <w:tcW w:w="5850" w:type="dxa"/>
+            <w:tcW w:w="6042" w:type="dxa"/>
           </w:tcPr>
           <w:p>
             <w:r>
-              <w:t xml:space="preserve">Design and implementation of tools to improve behind-the-scenes automated reporting (via Slack/MatterMost webhooks). Created a unified </w:t>
-            </w:r>
-            <w:r>
-              <w:t xml:space="preserve">(Java) </w:t>
-            </w:r>
-            <w:r>
-              <w:t>application to handle deployment, config &amp; self-managed updating of cross-platform tools. Continued ownership of all GRI systems and LSI Software</w:t>
-            </w:r>
-            <w:r>
-              <w:t>. Rapidly designed and implemented an inexpensive precision-logging prototype system towards next-gen aerial data collection requirements.</w:t>
+              <w:t xml:space="preserve">- </w:t>
+            </w:r>
+            <w:r>
+              <w:t xml:space="preserve">Created </w:t>
+            </w:r>
+            <w:r>
+              <w:t>automated</w:t>
+            </w:r>
+            <w:r>
+              <w:t xml:space="preserve"> back-end-</w:t>
+            </w:r>
+            <w:r>
+              <w:t xml:space="preserve">fault </w:t>
+            </w:r>
+            <w:r>
+              <w:t>reporting to</w:t>
+            </w:r>
+            <w:r>
+              <w:t xml:space="preserve"> Slack</w:t>
+            </w:r>
+            <w:r>
+              <w:br/>
+              <w:t>-</w:t>
+            </w:r>
+            <w:r>
+              <w:t xml:space="preserve"> </w:t>
+            </w:r>
+            <w:r>
+              <w:t>Built</w:t>
+            </w:r>
+            <w:r>
+              <w:t xml:space="preserve"> client-side </w:t>
+            </w:r>
+            <w:r>
+              <w:t xml:space="preserve">cross-platform </w:t>
+            </w:r>
+            <w:r>
+              <w:t>updat</w:t>
+            </w:r>
+            <w:r>
+              <w:t>er</w:t>
+            </w:r>
+            <w:r>
+              <w:t xml:space="preserve"> &amp; monitor app</w:t>
+            </w:r>
+            <w:r>
+              <w:br/>
+            </w:r>
+            <w:r>
+              <w:t xml:space="preserve">- Continued </w:t>
+            </w:r>
+            <w:r>
+              <w:t>software</w:t>
+            </w:r>
+            <w:r>
+              <w:t xml:space="preserve"> dev ownership for LSI &amp; GRI</w:t>
+            </w:r>
+          </w:p>
+          <w:p>
+            <w:r>
+              <w:t>- Prototyped precision-logging for next-gen aerial photos</w:t>
+            </w:r>
+          </w:p>
+          <w:p>
+            <w:r>
+              <w:t>- Detailed reporting of IP potentially tax-break worthy</w:t>
+            </w:r>
+          </w:p>
+          <w:p>
+            <w:r>
+              <w:t>- Provided in-field support for aerial data collection</w:t>
+            </w:r>
+            <w:r>
+              <w:br/>
             </w:r>
           </w:p>
         </w:tc>
@@ -984,7 +1004,7 @@
       <w:tr>
         <w:tc>
           <w:tcPr>
-            <w:tcW w:w="715" w:type="dxa"/>
+            <w:tcW w:w="703" w:type="dxa"/>
           </w:tcPr>
           <w:p>
             <w:r>
@@ -994,53 +1014,61 @@
         </w:tc>
         <w:tc>
           <w:tcPr>
-            <w:tcW w:w="5850" w:type="dxa"/>
+            <w:tcW w:w="6042" w:type="dxa"/>
           </w:tcPr>
           <w:p>
             <w:r>
-              <w:t>Created</w:t>
-            </w:r>
-            <w:r>
-              <w:t xml:space="preserve"> GRI semi-automated pipeline </w:t>
-            </w:r>
-            <w:r>
-              <w:t xml:space="preserve">to </w:t>
-            </w:r>
-            <w:r>
-              <w:t>reduce</w:t>
-            </w:r>
-            <w:r>
-              <w:t xml:space="preserve"> overhead of incoming field data. Migrated GRI Cloud servers</w:t>
-            </w:r>
-            <w:r>
-              <w:t xml:space="preserve"> from EC2 to</w:t>
-            </w:r>
-            <w:r>
-              <w:t xml:space="preserve"> in-house</w:t>
-            </w:r>
-            <w:r>
-              <w:t xml:space="preserve"> ESX infrastructure</w:t>
-            </w:r>
-            <w:r>
-              <w:t xml:space="preserve">. Ported all </w:t>
-            </w:r>
-            <w:r>
-              <w:t>dev IP from</w:t>
-            </w:r>
-            <w:r>
-              <w:t xml:space="preserve"> Trac/SVN and in to Gitlab. Replaced my original LSI build system with a gitlab-CI. Autob</w:t>
-            </w:r>
-            <w:r>
-              <w:t xml:space="preserve">uilds gained automatic </w:t>
-            </w:r>
-            <w:r>
-              <w:t>unit test</w:t>
-            </w:r>
-            <w:r>
-              <w:t xml:space="preserve"> reports</w:t>
-            </w:r>
-            <w:r>
-              <w:t>. Data processing and handling support for GRI field operations, fed back in to development priorities.</w:t>
+              <w:t>- Built auto data-pipeline, reduced staff overhead costs</w:t>
+            </w:r>
+          </w:p>
+          <w:p>
+            <w:r>
+              <w:t xml:space="preserve">- </w:t>
+            </w:r>
+            <w:r>
+              <w:t>S</w:t>
+            </w:r>
+            <w:r>
+              <w:t>caled-up</w:t>
+            </w:r>
+            <w:r>
+              <w:t xml:space="preserve"> use of</w:t>
+            </w:r>
+            <w:r>
+              <w:t xml:space="preserve"> in-house ESX</w:t>
+            </w:r>
+            <w:r>
+              <w:t xml:space="preserve">, </w:t>
+            </w:r>
+            <w:r>
+              <w:t xml:space="preserve">Retired EC2 systems </w:t>
+            </w:r>
+          </w:p>
+          <w:p>
+            <w:r>
+              <w:t>- Ported all IP from Trac/SVN to Gitlab/git</w:t>
+            </w:r>
+          </w:p>
+          <w:p>
+            <w:r>
+              <w:t>- Modernized automated build system for LSI</w:t>
+            </w:r>
+            <w:r>
+              <w:br/>
+              <w:t>- Devised auto unit test exec and report bundling for LSI</w:t>
+            </w:r>
+          </w:p>
+          <w:p>
+            <w:r>
+              <w:t>- Prioritized R&amp;D, informed by providing end-user support</w:t>
+            </w:r>
+          </w:p>
+          <w:p>
+            <w:r>
+              <w:t xml:space="preserve">- Supported aerial and ground LSI/GRI data collection </w:t>
+            </w:r>
+            <w:r>
+              <w:br/>
             </w:r>
           </w:p>
         </w:tc>
@@ -1048,7 +1076,7 @@
       <w:tr>
         <w:tc>
           <w:tcPr>
-            <w:tcW w:w="715" w:type="dxa"/>
+            <w:tcW w:w="703" w:type="dxa"/>
           </w:tcPr>
           <w:p>
             <w:r>
@@ -1058,62 +1086,132 @@
         </w:tc>
         <w:tc>
           <w:tcPr>
-            <w:tcW w:w="5850" w:type="dxa"/>
+            <w:tcW w:w="6042" w:type="dxa"/>
           </w:tcPr>
           <w:p>
             <w:r>
-              <w:t>R</w:t>
-            </w:r>
-            <w:r>
-              <w:t>apid iterative GRI R&amp;D</w:t>
-            </w:r>
-            <w:r>
-              <w:t>, continued from 2014</w:t>
-            </w:r>
-            <w:r>
-              <w:t xml:space="preserve">. </w:t>
-            </w:r>
-            <w:r>
-              <w:t xml:space="preserve">Architected and owned </w:t>
-            </w:r>
-            <w:r>
-              <w:t>Roll-out of Cloud</w:t>
-            </w:r>
-            <w:r>
-              <w:t xml:space="preserve"> services (leveraged AWS EC2 &amp;</w:t>
-            </w:r>
-            <w:r>
-              <w:t xml:space="preserve"> S3 for approx. 20 servers). </w:t>
-            </w:r>
-            <w:r>
-              <w:t>O</w:t>
-            </w:r>
-            <w:r>
-              <w:t>n-the-fly R&amp;D to adapt field sy</w:t>
-            </w:r>
-            <w:r>
-              <w:t>stems to</w:t>
-            </w:r>
-            <w:r>
-              <w:t xml:space="preserve"> shifting needs. Flew data-</w:t>
-            </w:r>
-            <w:r>
-              <w:t>collection</w:t>
-            </w:r>
-            <w:r>
-              <w:t xml:space="preserve"> flights</w:t>
-            </w:r>
-            <w:r>
-              <w:t xml:space="preserve"> for large LSI project in Costa Rica. </w:t>
-            </w:r>
-            <w:r>
-              <w:t>Became sole on-staff</w:t>
-            </w:r>
-            <w:r>
-              <w:t xml:space="preserve"> developer for GRI.</w:t>
-            </w:r>
-            <w:r>
-              <w:t xml:space="preserve"> Co-integration of higher accuracy GPS receivers in to GRI field systems.</w:t>
+              <w:t>- Coordinated GRI’s rapid prototyping, continued from 2014</w:t>
+            </w:r>
+          </w:p>
+          <w:p>
+            <w:r>
+              <w:t xml:space="preserve">- </w:t>
+            </w:r>
+            <w:r>
+              <w:t>Owned cloud roll</w:t>
+            </w:r>
+            <w:r>
+              <w:t>-</w:t>
+            </w:r>
+            <w:r>
+              <w:t>out to EC2. Handled</w:t>
+            </w:r>
+            <w:r>
+              <w:t xml:space="preserve"> all</w:t>
+            </w:r>
+            <w:r>
+              <w:t xml:space="preserve"> 20 </w:t>
+            </w:r>
+            <w:r>
+              <w:t xml:space="preserve">Linux </w:t>
+            </w:r>
+            <w:r>
+              <w:t>servers</w:t>
+            </w:r>
+          </w:p>
+          <w:p>
+            <w:r>
+              <w:t xml:space="preserve">- </w:t>
+            </w:r>
+            <w:r>
+              <w:t>Nights, weekends, dev (Java) to handle evolving GRI needs</w:t>
+            </w:r>
+          </w:p>
+          <w:p>
+            <w:r>
+              <w:t xml:space="preserve">- </w:t>
+            </w:r>
+            <w:r>
+              <w:t>Flew/supported 5 weeks of LSI data collection in Costa Rica</w:t>
+            </w:r>
+          </w:p>
+          <w:p>
+            <w:r>
+              <w:t xml:space="preserve">- </w:t>
+            </w:r>
+            <w:r>
+              <w:t>Became sole on-staff developer for both LSI and GRI</w:t>
+            </w:r>
+          </w:p>
+          <w:p>
+            <w:r>
+              <w:t>- Co-integrated higher-accuracy GPS for GRI field systems</w:t>
+            </w:r>
+          </w:p>
+          <w:p/>
+        </w:tc>
+      </w:tr>
+      <w:tr>
+        <w:tc>
+          <w:tcPr>
+            <w:tcW w:w="703" w:type="dxa"/>
+          </w:tcPr>
+          <w:p>
+            <w:r>
+              <w:t>2014</w:t>
+            </w:r>
+          </w:p>
+        </w:tc>
+        <w:tc>
+          <w:tcPr>
+            <w:tcW w:w="6042" w:type="dxa"/>
+          </w:tcPr>
+          <w:p>
+            <w:r>
+              <w:t xml:space="preserve">- </w:t>
+            </w:r>
+            <w:r>
+              <w:t>HW &amp; SW c</w:t>
+            </w:r>
+            <w:r>
+              <w:t>o-integrat</w:t>
+            </w:r>
+            <w:r>
+              <w:t>ion of</w:t>
+            </w:r>
+            <w:r>
+              <w:t xml:space="preserve"> </w:t>
+            </w:r>
+            <w:r>
+              <w:t>new LiDAR scanner for LSI</w:t>
+            </w:r>
+          </w:p>
+          <w:p>
+            <w:r>
+              <w:t>- Co-integrated new COTS DSLR cameras for LSI aerial ops</w:t>
+            </w:r>
+          </w:p>
+          <w:p>
+            <w:r>
+              <w:t>- Commenced rapid prototyping of new GRI sensor platform</w:t>
+            </w:r>
+          </w:p>
+          <w:p>
+            <w:r>
+              <w:t>- Organized all DevOps for LSI/GRI Software Team, 3 devs</w:t>
+            </w:r>
+          </w:p>
+          <w:p>
+            <w:r>
+              <w:t>- Owned R&amp;D feedback loop with GRI field ops</w:t>
+            </w:r>
+          </w:p>
+          <w:p>
+            <w:r>
+              <w:t>- Continued occasional LSI field operations support</w:t>
+            </w:r>
+            <w:r>
+              <w:br/>
             </w:r>
           </w:p>
         </w:tc>
@@ -1121,175 +1219,118 @@
       <w:tr>
         <w:tc>
           <w:tcPr>
-            <w:tcW w:w="715" w:type="dxa"/>
+            <w:tcW w:w="703" w:type="dxa"/>
           </w:tcPr>
           <w:p>
             <w:r>
-              <w:t>2014</w:t>
+              <w:t>2013</w:t>
             </w:r>
           </w:p>
         </w:tc>
         <w:tc>
           <w:tcPr>
-            <w:tcW w:w="5850" w:type="dxa"/>
+            <w:tcW w:w="6042" w:type="dxa"/>
           </w:tcPr>
           <w:p>
             <w:r>
-              <w:t xml:space="preserve">Co-developed integration of a new high quality LiDAR scanner to the LSI Matrix platform. </w:t>
-            </w:r>
-            <w:r>
-              <w:t>Integrated new COTS</w:t>
-            </w:r>
-            <w:r>
-              <w:t xml:space="preserve"> still-cameras for aerial use. </w:t>
-            </w:r>
-            <w:r>
-              <w:t>Commenced</w:t>
-            </w:r>
-            <w:r>
-              <w:t xml:space="preserve"> heavy </w:t>
-            </w:r>
-            <w:r>
-              <w:t>GRI</w:t>
-            </w:r>
-            <w:r>
-              <w:t xml:space="preserve"> development. </w:t>
-            </w:r>
-            <w:r>
-              <w:t xml:space="preserve">Coordinated through rapid prototyping cycles with 2 other developers. </w:t>
-            </w:r>
-            <w:r>
-              <w:t xml:space="preserve">Continued to own </w:t>
-            </w:r>
-            <w:r>
-              <w:t xml:space="preserve">DevOps role. </w:t>
-            </w:r>
-            <w:r>
-              <w:t>Field operations of new</w:t>
-            </w:r>
-            <w:r>
-              <w:t xml:space="preserve"> GRI</w:t>
-            </w:r>
-            <w:r>
-              <w:t xml:space="preserve"> platform began. Owned connection between field operations</w:t>
-            </w:r>
-            <w:r>
-              <w:t xml:space="preserve"> and R&amp;D</w:t>
-            </w:r>
-            <w:r>
-              <w:t xml:space="preserve">. </w:t>
+              <w:t xml:space="preserve">- GRI </w:t>
+            </w:r>
+            <w:r>
+              <w:t>(pipe mapping and CH</w:t>
+            </w:r>
+            <w:r>
+              <w:rPr>
+                <w:vertAlign w:val="subscript"/>
+              </w:rPr>
+              <w:t>4</w:t>
+            </w:r>
+            <w:r>
+              <w:t xml:space="preserve"> leak detection) first established</w:t>
             </w:r>
           </w:p>
+          <w:p>
+            <w:r>
+              <w:t>- Major GRI systems architectural &amp; road-mapping input</w:t>
+            </w:r>
+          </w:p>
+          <w:p>
+            <w:r>
+              <w:t>- Flew field support for nearly all LSI projects</w:t>
+            </w:r>
+          </w:p>
+          <w:p/>
         </w:tc>
       </w:tr>
       <w:tr>
         <w:tc>
           <w:tcPr>
-            <w:tcW w:w="715" w:type="dxa"/>
+            <w:tcW w:w="703" w:type="dxa"/>
           </w:tcPr>
           <w:p>
             <w:r>
-              <w:t>2013</w:t>
+              <w:t>2012</w:t>
             </w:r>
           </w:p>
         </w:tc>
         <w:tc>
           <w:tcPr>
-            <w:tcW w:w="5850" w:type="dxa"/>
+            <w:tcW w:w="6042" w:type="dxa"/>
           </w:tcPr>
           <w:p>
             <w:r>
-              <w:t>Major Participant from the very start, as LSI created GRI (pipe mapping and CH</w:t>
-            </w:r>
-            <w:r>
-              <w:rPr>
-                <w:vertAlign w:val="subscript"/>
-              </w:rPr>
-              <w:t>4</w:t>
-            </w:r>
-            <w:r>
-              <w:t xml:space="preserve"> leak detection). Contributed much to architectural design of backpack sensor platform. Attended nearly all LSI field operations.</w:t>
+              <w:t xml:space="preserve">- </w:t>
+            </w:r>
+            <w:r>
+              <w:t>Joined LSI SW team (2 people). Began Java development</w:t>
             </w:r>
           </w:p>
+          <w:p>
+            <w:r>
+              <w:t>- Most dev efforts focused upon Matrix; for aerial surveying</w:t>
+            </w:r>
+          </w:p>
+          <w:p>
+            <w:r>
+              <w:t>- Continued extensive LSI field operations role</w:t>
+            </w:r>
+          </w:p>
+          <w:p/>
         </w:tc>
       </w:tr>
       <w:tr>
         <w:tc>
           <w:tcPr>
-            <w:tcW w:w="715" w:type="dxa"/>
+            <w:tcW w:w="703" w:type="dxa"/>
           </w:tcPr>
           <w:p>
             <w:r>
-              <w:t>2012</w:t>
+              <w:t>2011</w:t>
             </w:r>
           </w:p>
         </w:tc>
         <w:tc>
           <w:tcPr>
-            <w:tcW w:w="5850" w:type="dxa"/>
+            <w:tcW w:w="6042" w:type="dxa"/>
           </w:tcPr>
           <w:p>
             <w:r>
-              <w:t xml:space="preserve">Began on-going iterative software R&amp;D for LSI’s </w:t>
-            </w:r>
-            <w:r>
-              <w:rPr>
-                <w:i/>
-              </w:rPr>
-              <w:t>Matrix</w:t>
-            </w:r>
-            <w:r>
-              <w:t xml:space="preserve"> platform (data collection system, used in-flight). </w:t>
-            </w:r>
-            <w:r>
-              <w:t>Founded</w:t>
-            </w:r>
-            <w:r>
-              <w:t xml:space="preserve"> LSI’s DevOps</w:t>
-            </w:r>
-            <w:r>
-              <w:t xml:space="preserve"> strategy</w:t>
-            </w:r>
-            <w:r>
-              <w:t xml:space="preserve"> for 2</w:t>
-            </w:r>
-            <w:r>
-              <w:t>-3 developer team</w:t>
-            </w:r>
-            <w:r>
-              <w:t>, rigged to scale</w:t>
-            </w:r>
-            <w:r>
-              <w:t>. Continued field operations role.</w:t>
+              <w:t>- Joined LSI in system’s support role</w:t>
+            </w:r>
+            <w:r>
+              <w:t xml:space="preserve"> (hardware focused)</w:t>
             </w:r>
           </w:p>
-        </w:tc>
-      </w:tr>
-      <w:tr>
-        <w:tc>
-          <w:tcPr>
-            <w:tcW w:w="715" w:type="dxa"/>
-          </w:tcPr>
           <w:p>
             <w:r>
-              <w:t>2011</w:t>
+              <w:t xml:space="preserve">- </w:t>
+            </w:r>
+            <w:r>
+              <w:t>Installed, flew, repaired manned aerial surveying systems</w:t>
             </w:r>
           </w:p>
-        </w:tc>
-        <w:tc>
-          <w:tcPr>
-            <w:tcW w:w="5850" w:type="dxa"/>
-          </w:tcPr>
           <w:p>
-            <w:r>
-              <w:t>Hardware-focused. Installed, flew and field-repaired aerial platforms (Helicopters &amp; Fixed-wing aircraft, for man</w:t>
-            </w:r>
-            <w:r>
-              <w:t>n</w:t>
-            </w:r>
-            <w:r>
-              <w:t>ed flight operations).</w:t>
-            </w:r>
+            <w:bookmarkStart w:id="0" w:name="_GoBack"/>
+            <w:bookmarkEnd w:id="0"/>
           </w:p>
         </w:tc>
       </w:tr>
@@ -1304,19 +1345,18 @@
           <w:color w:val="1D4296" w:themeColor="accent4" w:themeShade="80"/>
           <w:lang w:eastAsia="en-US"/>
         </w:rPr>
-        <w:lastRenderedPageBreak/>
         <mc:AlternateContent>
           <mc:Choice Requires="wps">
             <w:drawing>
               <wp:anchor distT="45720" distB="45720" distL="114300" distR="114300" simplePos="0" relativeHeight="251661312" behindDoc="0" locked="1" layoutInCell="1" allowOverlap="1" wp14:anchorId="1C6960E7" wp14:editId="11B73E82">
                 <wp:simplePos x="0" y="0"/>
                 <wp:positionH relativeFrom="page">
-                  <wp:posOffset>504825</wp:posOffset>
+                  <wp:posOffset>409575</wp:posOffset>
                 </wp:positionH>
                 <wp:positionV relativeFrom="margin">
                   <wp:align>top</wp:align>
                 </wp:positionV>
-                <wp:extent cx="2352675" cy="8667750"/>
+                <wp:extent cx="2447925" cy="8667750"/>
                 <wp:effectExtent l="0" t="0" r="9525" b="0"/>
                 <wp:wrapSquare wrapText="bothSides"/>
                 <wp:docPr id="4" name="Text Box 2" descr="Sidebar text box"/>
@@ -1332,7 +1372,7 @@
                       <wps:spPr bwMode="auto">
                         <a:xfrm>
                           <a:off x="0" y="0"/>
-                          <a:ext cx="2352675" cy="8667750"/>
+                          <a:ext cx="2447925" cy="8667750"/>
                         </a:xfrm>
                         <a:prstGeom prst="rect">
                           <a:avLst/>
@@ -1385,7 +1425,7 @@
                             <w:pPr>
                               <w:spacing w:after="60"/>
                             </w:pPr>
-                            <w:hyperlink r:id="rId12" w:history="1">
+                            <w:hyperlink r:id="rId11" w:history="1">
                               <w:r>
                                 <w:rPr>
                                   <w:rStyle w:val="Hyperlink"/>
@@ -1460,7 +1500,7 @@
                               <w:pStyle w:val="ContactInfo"/>
                               <w:spacing w:after="60"/>
                             </w:pPr>
-                            <w:hyperlink r:id="rId13" w:history="1">
+                            <w:hyperlink r:id="rId12" w:history="1">
                               <w:r>
                                 <w:rPr>
                                   <w:rStyle w:val="Hyperlink"/>
@@ -1474,7 +1514,7 @@
                               <w:pStyle w:val="ContactInfo"/>
                               <w:spacing w:after="60"/>
                             </w:pPr>
-                            <w:hyperlink r:id="rId14" w:history="1">
+                            <w:hyperlink r:id="rId13" w:history="1">
                               <w:r>
                                 <w:rPr>
                                   <w:rStyle w:val="Hyperlink"/>
@@ -1517,7 +1557,7 @@
                               <w:pStyle w:val="ContactInfo"/>
                               <w:spacing w:after="60"/>
                             </w:pPr>
-                            <w:hyperlink r:id="rId15" w:history="1">
+                            <w:hyperlink r:id="rId14" w:history="1">
                               <w:r>
                                 <w:rPr>
                                   <w:rStyle w:val="Hyperlink"/>
@@ -1559,7 +1599,7 @@
                             <w:pPr>
                               <w:pStyle w:val="ContactInfo"/>
                             </w:pPr>
-                            <w:hyperlink r:id="rId16" w:history="1">
+                            <w:hyperlink r:id="rId15" w:history="1">
                               <w:r>
                                 <w:rPr>
                                   <w:rStyle w:val="Hyperlink"/>
@@ -1572,7 +1612,7 @@
                             <w:pPr>
                               <w:pStyle w:val="ContactInfo"/>
                             </w:pPr>
-                            <w:hyperlink r:id="rId17" w:history="1">
+                            <w:hyperlink r:id="rId16" w:history="1">
                               <w:r>
                                 <w:rPr>
                                   <w:rStyle w:val="Hyperlink"/>
@@ -1585,7 +1625,7 @@
                             <w:pPr>
                               <w:pStyle w:val="ContactInfo"/>
                             </w:pPr>
-                            <w:hyperlink r:id="rId18" w:history="1">
+                            <w:hyperlink r:id="rId17" w:history="1">
                               <w:r>
                                 <w:rPr>
                                   <w:rStyle w:val="Hyperlink"/>
@@ -1598,7 +1638,7 @@
                             <w:pPr>
                               <w:pStyle w:val="ContactInfo"/>
                             </w:pPr>
-                            <w:hyperlink r:id="rId19" w:history="1">
+                            <w:hyperlink r:id="rId18" w:history="1">
                               <w:r>
                                 <w:rPr>
                                   <w:rStyle w:val="Hyperlink"/>
@@ -1646,11 +1686,7 @@
           </mc:Choice>
           <mc:Fallback>
             <w:pict>
-              <v:shapetype w14:anchorId="1C6960E7" id="_x0000_t202" coordsize="21600,21600" o:spt="202" path="m,l,21600r21600,l21600,xe">
-                <v:stroke joinstyle="miter"/>
-                <v:path gradientshapeok="t" o:connecttype="rect"/>
-              </v:shapetype>
-              <v:shape id="_x0000_s1027" type="#_x0000_t202" alt="Sidebar text box" style="position:absolute;margin-left:39.75pt;margin-top:0;width:185.25pt;height:682.5pt;z-index:251661312;visibility:visible;mso-wrap-style:square;mso-width-percent:0;mso-height-percent:0;mso-wrap-distance-left:9pt;mso-wrap-distance-top:3.6pt;mso-wrap-distance-right:9pt;mso-wrap-distance-bottom:3.6pt;mso-position-horizontal:absolute;mso-position-horizontal-relative:page;mso-position-vertical:top;mso-position-vertical-relative:margin;mso-width-percent:0;mso-height-percent:0;mso-width-relative:margin;mso-height-relative:margin;v-text-anchor:top" o:gfxdata="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" filled="f" stroked="f">
+              <v:shape w14:anchorId="1C6960E7" id="_x0000_s1027" type="#_x0000_t202" alt="Sidebar text box" style="position:absolute;margin-left:32.25pt;margin-top:0;width:192.75pt;height:682.5pt;z-index:251661312;visibility:visible;mso-wrap-style:square;mso-width-percent:0;mso-height-percent:0;mso-wrap-distance-left:9pt;mso-wrap-distance-top:3.6pt;mso-wrap-distance-right:9pt;mso-wrap-distance-bottom:3.6pt;mso-position-horizontal:absolute;mso-position-horizontal-relative:page;mso-position-vertical:top;mso-position-vertical-relative:margin;mso-width-percent:0;mso-height-percent:0;mso-width-relative:margin;mso-height-relative:margin;v-text-anchor:top" o:gfxdata="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" filled="f" stroked="f">
                 <v:textbox inset="0,0,0,0">
                   <w:txbxContent>
                     <w:p>
@@ -1691,7 +1727,7 @@
                       <w:pPr>
                         <w:spacing w:after="60"/>
                       </w:pPr>
-                      <w:hyperlink r:id="rId20" w:history="1">
+                      <w:hyperlink r:id="rId19" w:history="1">
                         <w:r>
                           <w:rPr>
                             <w:rStyle w:val="Hyperlink"/>
@@ -1766,7 +1802,7 @@
                         <w:pStyle w:val="ContactInfo"/>
                         <w:spacing w:after="60"/>
                       </w:pPr>
-                      <w:hyperlink r:id="rId21" w:history="1">
+                      <w:hyperlink r:id="rId20" w:history="1">
                         <w:r>
                           <w:rPr>
                             <w:rStyle w:val="Hyperlink"/>
@@ -1780,7 +1816,7 @@
                         <w:pStyle w:val="ContactInfo"/>
                         <w:spacing w:after="60"/>
                       </w:pPr>
-                      <w:hyperlink r:id="rId22" w:history="1">
+                      <w:hyperlink r:id="rId21" w:history="1">
                         <w:r>
                           <w:rPr>
                             <w:rStyle w:val="Hyperlink"/>
@@ -1823,7 +1859,7 @@
                         <w:pStyle w:val="ContactInfo"/>
                         <w:spacing w:after="60"/>
                       </w:pPr>
-                      <w:hyperlink r:id="rId23" w:history="1">
+                      <w:hyperlink r:id="rId22" w:history="1">
                         <w:r>
                           <w:rPr>
                             <w:rStyle w:val="Hyperlink"/>
@@ -1865,7 +1901,7 @@
                       <w:pPr>
                         <w:pStyle w:val="ContactInfo"/>
                       </w:pPr>
-                      <w:hyperlink r:id="rId24" w:history="1">
+                      <w:hyperlink r:id="rId23" w:history="1">
                         <w:r>
                           <w:rPr>
                             <w:rStyle w:val="Hyperlink"/>
@@ -1878,7 +1914,7 @@
                       <w:pPr>
                         <w:pStyle w:val="ContactInfo"/>
                       </w:pPr>
-                      <w:hyperlink r:id="rId25" w:history="1">
+                      <w:hyperlink r:id="rId24" w:history="1">
                         <w:r>
                           <w:rPr>
                             <w:rStyle w:val="Hyperlink"/>
@@ -1891,7 +1927,7 @@
                       <w:pPr>
                         <w:pStyle w:val="ContactInfo"/>
                       </w:pPr>
-                      <w:hyperlink r:id="rId26" w:history="1">
+                      <w:hyperlink r:id="rId25" w:history="1">
                         <w:r>
                           <w:rPr>
                             <w:rStyle w:val="Hyperlink"/>
@@ -1904,7 +1940,7 @@
                       <w:pPr>
                         <w:pStyle w:val="ContactInfo"/>
                       </w:pPr>
-                      <w:hyperlink r:id="rId27" w:history="1">
+                      <w:hyperlink r:id="rId26" w:history="1">
                         <w:r>
                           <w:rPr>
                             <w:rStyle w:val="Hyperlink"/>
@@ -1974,8 +2010,6 @@
       <w:r>
         <w:t>My first job was servicing</w:t>
       </w:r>
-      <w:bookmarkStart w:id="0" w:name="_GoBack"/>
-      <w:bookmarkEnd w:id="0"/>
       <w:r>
         <w:t xml:space="preserve"> hardware and providing help desk support. </w:t>
       </w:r>
@@ -2216,7 +2250,7 @@
       </w:r>
     </w:p>
     <w:sectPr>
-      <w:headerReference w:type="default" r:id="rId28"/>
+      <w:headerReference w:type="default" r:id="rId27"/>
       <w:pgSz w:w="12240" w:h="15840"/>
       <w:pgMar w:top="1080" w:right="1080" w:bottom="1080" w:left="4867" w:header="576" w:footer="720" w:gutter="0"/>
       <w:cols w:space="720"/>

</xml_diff>

<commit_message>
Rephrased Interests section. Noticed it could be a bit misunderstood
</commit_message>
<xml_diff>
--- a/JamesSnell-Resume.docx
+++ b/JamesSnell-Resume.docx
@@ -929,10 +929,7 @@
               <w:t xml:space="preserve">Created </w:t>
             </w:r>
             <w:r>
-              <w:t>automated</w:t>
-            </w:r>
-            <w:r>
-              <w:t xml:space="preserve"> back-end-</w:t>
+              <w:t>automated back-end-</w:t>
             </w:r>
             <w:r>
               <w:t xml:space="preserve">fault </w:t>
@@ -1038,10 +1035,7 @@
               <w:t xml:space="preserve"> in-house ESX</w:t>
             </w:r>
             <w:r>
-              <w:t xml:space="preserve">, </w:t>
-            </w:r>
-            <w:r>
-              <w:t xml:space="preserve">Retired EC2 systems </w:t>
+              <w:t xml:space="preserve">, Retired EC2 systems </w:t>
             </w:r>
           </w:p>
           <w:p>
@@ -1233,10 +1227,7 @@
           </w:tcPr>
           <w:p>
             <w:r>
-              <w:t xml:space="preserve">- GRI </w:t>
-            </w:r>
-            <w:r>
-              <w:t>(pipe mapping and CH</w:t>
+              <w:t>- GRI (pipe mapping and CH</w:t>
             </w:r>
             <w:r>
               <w:rPr>
@@ -1328,10 +1319,7 @@
               <w:t>Installed, flew, repaired manned aerial surveying systems</w:t>
             </w:r>
           </w:p>
-          <w:p>
-            <w:bookmarkStart w:id="0" w:name="_GoBack"/>
-            <w:bookmarkEnd w:id="0"/>
-          </w:p>
+          <w:p/>
         </w:tc>
       </w:tr>
     </w:tbl>
@@ -1345,6 +1333,7 @@
           <w:color w:val="1D4296" w:themeColor="accent4" w:themeShade="80"/>
           <w:lang w:eastAsia="en-US"/>
         </w:rPr>
+        <w:lastRenderedPageBreak/>
         <mc:AlternateContent>
           <mc:Choice Requires="wps">
             <w:drawing>
@@ -2228,10 +2217,10 @@
         <w:t xml:space="preserve"> new skills. </w:t>
       </w:r>
       <w:r>
-        <w:t>Often</w:t>
-      </w:r>
-      <w:r>
-        <w:t xml:space="preserve">, </w:t>
+        <w:t>Some of the</w:t>
+      </w:r>
+      <w:r>
+        <w:t xml:space="preserve"> </w:t>
       </w:r>
       <w:r>
         <w:t xml:space="preserve">methods </w:t>
@@ -2243,10 +2232,18 @@
         <w:t>explore</w:t>
       </w:r>
       <w:r>
-        <w:t xml:space="preserve"> in my home lab ends up inspiring systems I deploy professionally. </w:t>
-      </w:r>
-      <w:r>
-        <w:t>I’ve listed some relevant projects to the left.</w:t>
+        <w:t xml:space="preserve"> in my home lab end</w:t>
+      </w:r>
+      <w:r>
+        <w:t xml:space="preserve"> up inspiring systems I deploy professionally. </w:t>
+      </w:r>
+      <w:r>
+        <w:t>I’ve listed my most recent</w:t>
+      </w:r>
+      <w:bookmarkStart w:id="0" w:name="_GoBack"/>
+      <w:bookmarkEnd w:id="0"/>
+      <w:r>
+        <w:t xml:space="preserve"> projects to the left.</w:t>
       </w:r>
     </w:p>
     <w:sectPr>

</xml_diff>

<commit_message>
A few small re-orderings in the mail timeline
</commit_message>
<xml_diff>
--- a/JamesSnell-Resume.docx
+++ b/JamesSnell-Resume.docx
@@ -394,8 +394,13 @@
                             <w:r>
                               <w:t xml:space="preserve">Swift3, </w:t>
                             </w:r>
-                            <w:r>
-                              <w:t xml:space="preserve">Javascript, jQuery, Ajax, HTML, CSS, </w:t>
+                            <w:proofErr w:type="spellStart"/>
+                            <w:r>
+                              <w:t>Javascript</w:t>
+                            </w:r>
+                            <w:proofErr w:type="spellEnd"/>
+                            <w:r>
+                              <w:t xml:space="preserve">, jQuery, Ajax, HTML, CSS, </w:t>
                             </w:r>
                             <w:r>
                               <w:t>BASH</w:t>
@@ -403,12 +408,22 @@
                             <w:r>
                               <w:t xml:space="preserve">, </w:t>
                             </w:r>
-                            <w:r>
-                              <w:t xml:space="preserve">Geoserver, </w:t>
-                            </w:r>
-                            <w:r>
-                              <w:t>MySQL, Postgres/PostGIS</w:t>
-                            </w:r>
+                            <w:proofErr w:type="spellStart"/>
+                            <w:r>
+                              <w:t>Geoserver</w:t>
+                            </w:r>
+                            <w:proofErr w:type="spellEnd"/>
+                            <w:r>
+                              <w:t xml:space="preserve">, </w:t>
+                            </w:r>
+                            <w:r>
+                              <w:t>MySQL, Postgres/</w:t>
+                            </w:r>
+                            <w:proofErr w:type="spellStart"/>
+                            <w:r>
+                              <w:t>PostGIS</w:t>
+                            </w:r>
+                            <w:proofErr w:type="spellEnd"/>
                             <w:r>
                               <w:t>,</w:t>
                             </w:r>
@@ -418,8 +433,51 @@
                             <w:r>
                               <w:t xml:space="preserve">Virtualization, </w:t>
                             </w:r>
-                            <w:r>
-                              <w:t xml:space="preserve">svn, git, gitlab, devops, continuous integration, Apache2, nginx, </w:t>
+                            <w:proofErr w:type="spellStart"/>
+                            <w:r>
+                              <w:t>svn</w:t>
+                            </w:r>
+                            <w:proofErr w:type="spellEnd"/>
+                            <w:r>
+                              <w:t xml:space="preserve">, git, </w:t>
+                            </w:r>
+                            <w:proofErr w:type="spellStart"/>
+                            <w:r>
+                              <w:t>gitlab</w:t>
+                            </w:r>
+                            <w:proofErr w:type="spellEnd"/>
+                            <w:r>
+                              <w:t xml:space="preserve">, </w:t>
+                            </w:r>
+                            <w:proofErr w:type="spellStart"/>
+                            <w:r>
+                              <w:t>devops</w:t>
+                            </w:r>
+                            <w:proofErr w:type="spellEnd"/>
+                            <w:r>
+                              <w:t xml:space="preserve">, </w:t>
+                            </w:r>
+                            <w:r>
+                              <w:t xml:space="preserve">ant, </w:t>
+                            </w:r>
+                            <w:proofErr w:type="spellStart"/>
+                            <w:r>
+                              <w:t>gradle</w:t>
+                            </w:r>
+                            <w:proofErr w:type="spellEnd"/>
+                            <w:r>
+                              <w:t xml:space="preserve">, </w:t>
+                            </w:r>
+                            <w:r>
+                              <w:t xml:space="preserve">continuous integration, Apache2, </w:t>
+                            </w:r>
+                            <w:proofErr w:type="spellStart"/>
+                            <w:r>
+                              <w:t>nginx</w:t>
+                            </w:r>
+                            <w:proofErr w:type="spellEnd"/>
+                            <w:r>
+                              <w:t xml:space="preserve">, </w:t>
                             </w:r>
                             <w:r>
                               <w:t>CAD (Fusion 360), VHDL, FPGAs</w:t>
@@ -797,8 +855,13 @@
                       <w:r>
                         <w:t xml:space="preserve">Swift3, </w:t>
                       </w:r>
-                      <w:r>
-                        <w:t xml:space="preserve">Javascript, jQuery, Ajax, HTML, CSS, </w:t>
+                      <w:proofErr w:type="spellStart"/>
+                      <w:r>
+                        <w:t>Javascript</w:t>
+                      </w:r>
+                      <w:proofErr w:type="spellEnd"/>
+                      <w:r>
+                        <w:t xml:space="preserve">, jQuery, Ajax, HTML, CSS, </w:t>
                       </w:r>
                       <w:r>
                         <w:t>BASH</w:t>
@@ -806,12 +869,22 @@
                       <w:r>
                         <w:t xml:space="preserve">, </w:t>
                       </w:r>
-                      <w:r>
-                        <w:t xml:space="preserve">Geoserver, </w:t>
-                      </w:r>
-                      <w:r>
-                        <w:t>MySQL, Postgres/PostGIS</w:t>
-                      </w:r>
+                      <w:proofErr w:type="spellStart"/>
+                      <w:r>
+                        <w:t>Geoserver</w:t>
+                      </w:r>
+                      <w:proofErr w:type="spellEnd"/>
+                      <w:r>
+                        <w:t xml:space="preserve">, </w:t>
+                      </w:r>
+                      <w:r>
+                        <w:t>MySQL, Postgres/</w:t>
+                      </w:r>
+                      <w:proofErr w:type="spellStart"/>
+                      <w:r>
+                        <w:t>PostGIS</w:t>
+                      </w:r>
+                      <w:proofErr w:type="spellEnd"/>
                       <w:r>
                         <w:t>,</w:t>
                       </w:r>
@@ -821,8 +894,51 @@
                       <w:r>
                         <w:t xml:space="preserve">Virtualization, </w:t>
                       </w:r>
-                      <w:r>
-                        <w:t xml:space="preserve">svn, git, gitlab, devops, continuous integration, Apache2, nginx, </w:t>
+                      <w:proofErr w:type="spellStart"/>
+                      <w:r>
+                        <w:t>svn</w:t>
+                      </w:r>
+                      <w:proofErr w:type="spellEnd"/>
+                      <w:r>
+                        <w:t xml:space="preserve">, git, </w:t>
+                      </w:r>
+                      <w:proofErr w:type="spellStart"/>
+                      <w:r>
+                        <w:t>gitlab</w:t>
+                      </w:r>
+                      <w:proofErr w:type="spellEnd"/>
+                      <w:r>
+                        <w:t xml:space="preserve">, </w:t>
+                      </w:r>
+                      <w:proofErr w:type="spellStart"/>
+                      <w:r>
+                        <w:t>devops</w:t>
+                      </w:r>
+                      <w:proofErr w:type="spellEnd"/>
+                      <w:r>
+                        <w:t xml:space="preserve">, </w:t>
+                      </w:r>
+                      <w:r>
+                        <w:t xml:space="preserve">ant, </w:t>
+                      </w:r>
+                      <w:proofErr w:type="spellStart"/>
+                      <w:r>
+                        <w:t>gradle</w:t>
+                      </w:r>
+                      <w:proofErr w:type="spellEnd"/>
+                      <w:r>
+                        <w:t xml:space="preserve">, </w:t>
+                      </w:r>
+                      <w:r>
+                        <w:t xml:space="preserve">continuous integration, Apache2, </w:t>
+                      </w:r>
+                      <w:proofErr w:type="spellStart"/>
+                      <w:r>
+                        <w:t>nginx</w:t>
+                      </w:r>
+                      <w:proofErr w:type="spellEnd"/>
+                      <w:r>
+                        <w:t xml:space="preserve">, </w:t>
                       </w:r>
                       <w:r>
                         <w:t>CAD (Fusion 360), VHDL, FPGAs</w:t>
@@ -926,6 +1042,32 @@
               <w:t xml:space="preserve">- </w:t>
             </w:r>
             <w:r>
+              <w:t>N</w:t>
+            </w:r>
+            <w:r>
+              <w:t xml:space="preserve">ext-gen aerial photography </w:t>
+            </w:r>
+            <w:r>
+              <w:t>p</w:t>
+            </w:r>
+            <w:r>
+              <w:t xml:space="preserve">recision-logging </w:t>
+            </w:r>
+            <w:r>
+              <w:t>prototy</w:t>
+            </w:r>
+            <w:r>
+              <w:t>p</w:t>
+            </w:r>
+            <w:r>
+              <w:t>ing</w:t>
+            </w:r>
+          </w:p>
+          <w:p>
+            <w:r>
+              <w:t xml:space="preserve">- </w:t>
+            </w:r>
+            <w:r>
               <w:t xml:space="preserve">Created </w:t>
             </w:r>
             <w:r>
@@ -980,12 +1122,13 @@
           </w:p>
           <w:p>
             <w:r>
-              <w:t>- Prototyped precision-logging for next-gen aerial photos</w:t>
-            </w:r>
-          </w:p>
-          <w:p>
-            <w:r>
-              <w:t>- Detailed reporting of IP potentially tax-break worthy</w:t>
+              <w:t xml:space="preserve">- Detailed reporting of </w:t>
+            </w:r>
+            <w:r>
+              <w:t>potentially tax-break worthy</w:t>
+            </w:r>
+            <w:r>
+              <w:t xml:space="preserve"> IP</w:t>
             </w:r>
           </w:p>
           <w:p>
@@ -1020,40 +1163,56 @@
           </w:p>
           <w:p>
             <w:r>
-              <w:t xml:space="preserve">- </w:t>
-            </w:r>
-            <w:r>
-              <w:t>S</w:t>
-            </w:r>
-            <w:r>
-              <w:t>caled-up</w:t>
-            </w:r>
-            <w:r>
-              <w:t xml:space="preserve"> use of</w:t>
-            </w:r>
-            <w:r>
-              <w:t xml:space="preserve"> in-house ESX</w:t>
-            </w:r>
-            <w:r>
-              <w:t xml:space="preserve">, Retired EC2 systems </w:t>
+              <w:t>- Devised auto unit test exec and report bundling for LSI</w:t>
             </w:r>
           </w:p>
           <w:p>
             <w:r>
-              <w:t>- Ported all IP from Trac/SVN to Gitlab/git</w:t>
+              <w:t xml:space="preserve">- </w:t>
+            </w:r>
+            <w:r>
+              <w:t>S</w:t>
+            </w:r>
+            <w:r>
+              <w:t>caled-up</w:t>
+            </w:r>
+            <w:r>
+              <w:t xml:space="preserve"> use of</w:t>
+            </w:r>
+            <w:r>
+              <w:t xml:space="preserve"> in-house ESX</w:t>
+            </w:r>
+            <w:r>
+              <w:t xml:space="preserve">, Retired EC2 systems </w:t>
             </w:r>
           </w:p>
           <w:p>
             <w:r>
-              <w:t>- Modernized automated build system for LSI</w:t>
-            </w:r>
-            <w:r>
-              <w:br/>
-              <w:t>- Devised auto unit test exec and report bundling for LSI</w:t>
+              <w:t xml:space="preserve">- Ported all IP from </w:t>
+            </w:r>
+            <w:proofErr w:type="spellStart"/>
+            <w:r>
+              <w:t>Trac</w:t>
+            </w:r>
+            <w:proofErr w:type="spellEnd"/>
+            <w:r>
+              <w:t xml:space="preserve">/SVN to </w:t>
+            </w:r>
+            <w:proofErr w:type="spellStart"/>
+            <w:r>
+              <w:t>Gitlab</w:t>
+            </w:r>
+            <w:proofErr w:type="spellEnd"/>
+            <w:r>
+              <w:t>/git</w:t>
             </w:r>
           </w:p>
           <w:p>
             <w:r>
+              <w:t>- Modernized automated build system for LSI</w:t>
+            </w:r>
+            <w:r>
+              <w:br/>
               <w:t>- Prioritized R&amp;D, informed by providing end-user support</w:t>
             </w:r>
           </w:p>
@@ -1066,6 +1225,8 @@
             </w:r>
           </w:p>
         </w:tc>
+        <w:bookmarkStart w:id="0" w:name="_GoBack"/>
+        <w:bookmarkEnd w:id="0"/>
       </w:tr>
       <w:tr>
         <w:tc>
@@ -1118,15 +1279,33 @@
               <w:t xml:space="preserve">- </w:t>
             </w:r>
             <w:r>
-              <w:t>Nights, weekends, dev (Java) to handle evolving GRI needs</w:t>
+              <w:t>Nights, weekends,</w:t>
+            </w:r>
+            <w:r>
+              <w:t xml:space="preserve"> J</w:t>
+            </w:r>
+            <w:r>
+              <w:t>ava montages</w:t>
+            </w:r>
+            <w:r>
+              <w:t xml:space="preserve"> </w:t>
+            </w:r>
+            <w:r>
+              <w:t>handling</w:t>
+            </w:r>
+            <w:r>
+              <w:t xml:space="preserve"> </w:t>
+            </w:r>
+            <w:r>
+              <w:t>new</w:t>
+            </w:r>
+            <w:r>
+              <w:t xml:space="preserve"> GRI needs</w:t>
             </w:r>
           </w:p>
           <w:p>
             <w:r>
-              <w:t xml:space="preserve">- </w:t>
-            </w:r>
-            <w:r>
-              <w:t>Flew/supported 5 weeks of LSI data collection in Costa Rica</w:t>
+              <w:t>- Co-integrated higher-accuracy GPS for GRI field systems</w:t>
             </w:r>
           </w:p>
           <w:p>
@@ -1134,12 +1313,15 @@
               <w:t xml:space="preserve">- </w:t>
             </w:r>
             <w:r>
-              <w:t>Became sole on-staff developer for both LSI and GRI</w:t>
+              <w:t>Flew/supported 5 weeks of LSI data collection in Costa Rica</w:t>
             </w:r>
           </w:p>
           <w:p>
             <w:r>
-              <w:t>- Co-integrated higher-accuracy GPS for GRI field systems</w:t>
+              <w:t xml:space="preserve">- </w:t>
+            </w:r>
+            <w:r>
+              <w:t>Became sole on-staff developer for both LSI and GRI</w:t>
             </w:r>
           </w:p>
           <w:p/>
@@ -1177,7 +1359,13 @@
               <w:t xml:space="preserve"> </w:t>
             </w:r>
             <w:r>
-              <w:t>new LiDAR scanner for LSI</w:t>
+              <w:t xml:space="preserve">new </w:t>
+            </w:r>
+            <w:r>
+              <w:t xml:space="preserve">LSI </w:t>
+            </w:r>
+            <w:r>
+              <w:t>LiDAR scanner</w:t>
             </w:r>
           </w:p>
           <w:p>
@@ -1192,12 +1380,29 @@
           </w:p>
           <w:p>
             <w:r>
-              <w:t>- Organized all DevOps for LSI/GRI Software Team, 3 devs</w:t>
-            </w:r>
+              <w:t xml:space="preserve">- Organized all DevOps for LSI/GRI Software Team, 3 </w:t>
+            </w:r>
+            <w:proofErr w:type="spellStart"/>
+            <w:r>
+              <w:t>devs</w:t>
+            </w:r>
+            <w:proofErr w:type="spellEnd"/>
           </w:p>
           <w:p>
             <w:r>
-              <w:t>- Owned R&amp;D feedback loop with GRI field ops</w:t>
+              <w:t>- Owned feedback-</w:t>
+            </w:r>
+            <w:r>
+              <w:t>loop with GRI field ops</w:t>
+            </w:r>
+            <w:r>
+              <w:t>,</w:t>
+            </w:r>
+            <w:r>
+              <w:t xml:space="preserve"> steered </w:t>
+            </w:r>
+            <w:r>
+              <w:t>R&amp;D</w:t>
             </w:r>
           </w:p>
           <w:p>
@@ -1236,7 +1441,7 @@
               <w:t>4</w:t>
             </w:r>
             <w:r>
-              <w:t xml:space="preserve"> leak detection) first established</w:t>
+              <w:t xml:space="preserve"> leak detection) </w:t>
             </w:r>
           </w:p>
           <w:p>
@@ -1440,7 +1645,15 @@
                               <w:t xml:space="preserve"> apps to Apple’s App Store. </w:t>
                             </w:r>
                             <w:r>
-                              <w:t>I’ve especially enjoyed watchOS and macOS dev.</w:t>
+                              <w:t xml:space="preserve">I’ve especially enjoyed </w:t>
+                            </w:r>
+                            <w:proofErr w:type="spellStart"/>
+                            <w:r>
+                              <w:t>watchOS</w:t>
+                            </w:r>
+                            <w:proofErr w:type="spellEnd"/>
+                            <w:r>
+                              <w:t xml:space="preserve"> and macOS dev.</w:t>
                             </w:r>
                             <w:r>
                               <w:t xml:space="preserve"> </w:t>
@@ -2038,8 +2251,13 @@
       <w:r>
         <w:t xml:space="preserve"> </w:t>
       </w:r>
-      <w:r>
-        <w:t xml:space="preserve">Paypal-driven self-enrolled students have attended </w:t>
+      <w:proofErr w:type="spellStart"/>
+      <w:r>
+        <w:t>Paypal</w:t>
+      </w:r>
+      <w:proofErr w:type="spellEnd"/>
+      <w:r>
+        <w:t xml:space="preserve">-driven self-enrolled students have attended </w:t>
       </w:r>
       <w:r>
         <w:t>our</w:t>
@@ -2070,7 +2288,15 @@
     </w:p>
     <w:p>
       <w:r>
-        <w:t xml:space="preserve">I have created and deployed various generations of Columbia’s public website (upon Wordpress, on self-hosted Linux servers). This includes establishment and coaching of SEO and Social Media advertising campaigns. We recently have outsourced this to an external firm, though I </w:t>
+        <w:t xml:space="preserve">I have created and deployed various generations of Columbia’s public website (upon </w:t>
+      </w:r>
+      <w:proofErr w:type="spellStart"/>
+      <w:r>
+        <w:t>Wordpress</w:t>
+      </w:r>
+      <w:proofErr w:type="spellEnd"/>
+      <w:r>
+        <w:t xml:space="preserve">, on self-hosted Linux servers). This includes establishment and coaching of SEO and Social Media advertising campaigns. We recently have outsourced this to an external firm, though I </w:t>
       </w:r>
       <w:r>
         <w:t>continue to coach</w:t>
@@ -2240,8 +2466,6 @@
       <w:r>
         <w:t>I’ve listed my most recent</w:t>
       </w:r>
-      <w:bookmarkStart w:id="0" w:name="_GoBack"/>
-      <w:bookmarkEnd w:id="0"/>
       <w:r>
         <w:t xml:space="preserve"> projects to the left.</w:t>
       </w:r>

</xml_diff>

<commit_message>
Got numbers for data pipeline optimizations introduced in 2016. We reduced data processing overhead by semi-automating processing. Overhead savings were between 45-82% (project requirements differ).
</commit_message>
<xml_diff>
--- a/JamesSnell-Resume.docx
+++ b/JamesSnell-Resume.docx
@@ -1158,7 +1158,27 @@
           </w:tcPr>
           <w:p>
             <w:r>
-              <w:t>- Built auto data-pipeline, reduced staff overhead costs</w:t>
+              <w:t xml:space="preserve">- </w:t>
+            </w:r>
+            <w:r>
+              <w:t>Coordinated data pipe automa</w:t>
+            </w:r>
+            <w:bookmarkStart w:id="0" w:name="_GoBack"/>
+            <w:bookmarkEnd w:id="0"/>
+            <w:r>
+              <w:t>tion, reduced</w:t>
+            </w:r>
+            <w:r>
+              <w:t xml:space="preserve"> </w:t>
+            </w:r>
+            <w:r>
+              <w:t xml:space="preserve">overhead </w:t>
+            </w:r>
+            <w:r>
+              <w:t>6</w:t>
+            </w:r>
+            <w:r>
+              <w:t>0%</w:t>
             </w:r>
           </w:p>
           <w:p>
@@ -1225,8 +1245,6 @@
             </w:r>
           </w:p>
         </w:tc>
-        <w:bookmarkStart w:id="0" w:name="_GoBack"/>
-        <w:bookmarkEnd w:id="0"/>
       </w:tr>
       <w:tr>
         <w:tc>

</xml_diff>

<commit_message>
Added Agile to Buzzword Bingo
</commit_message>
<xml_diff>
--- a/JamesSnell-Resume.docx
+++ b/JamesSnell-Resume.docx
@@ -394,13 +394,8 @@
                             <w:r>
                               <w:t xml:space="preserve">Swift3, </w:t>
                             </w:r>
-                            <w:proofErr w:type="spellStart"/>
-                            <w:r>
-                              <w:t>Javascript</w:t>
-                            </w:r>
-                            <w:proofErr w:type="spellEnd"/>
-                            <w:r>
-                              <w:t xml:space="preserve">, jQuery, Ajax, HTML, CSS, </w:t>
+                            <w:r>
+                              <w:t xml:space="preserve">Javascript, jQuery, Ajax, HTML, CSS, </w:t>
                             </w:r>
                             <w:r>
                               <w:t>BASH</w:t>
@@ -408,22 +403,12 @@
                             <w:r>
                               <w:t xml:space="preserve">, </w:t>
                             </w:r>
-                            <w:proofErr w:type="spellStart"/>
-                            <w:r>
-                              <w:t>Geoserver</w:t>
-                            </w:r>
-                            <w:proofErr w:type="spellEnd"/>
-                            <w:r>
-                              <w:t xml:space="preserve">, </w:t>
-                            </w:r>
-                            <w:r>
-                              <w:t>MySQL, Postgres/</w:t>
-                            </w:r>
-                            <w:proofErr w:type="spellStart"/>
-                            <w:r>
-                              <w:t>PostGIS</w:t>
-                            </w:r>
-                            <w:proofErr w:type="spellEnd"/>
+                            <w:r>
+                              <w:t xml:space="preserve">Geoserver, </w:t>
+                            </w:r>
+                            <w:r>
+                              <w:t>MySQL, Postgres/PostGIS</w:t>
+                            </w:r>
                             <w:r>
                               <w:t>,</w:t>
                             </w:r>
@@ -433,51 +418,22 @@
                             <w:r>
                               <w:t xml:space="preserve">Virtualization, </w:t>
                             </w:r>
-                            <w:proofErr w:type="spellStart"/>
-                            <w:r>
-                              <w:t>svn</w:t>
-                            </w:r>
-                            <w:proofErr w:type="spellEnd"/>
-                            <w:r>
-                              <w:t xml:space="preserve">, git, </w:t>
-                            </w:r>
-                            <w:proofErr w:type="spellStart"/>
-                            <w:r>
-                              <w:t>gitlab</w:t>
-                            </w:r>
-                            <w:proofErr w:type="spellEnd"/>
-                            <w:r>
-                              <w:t xml:space="preserve">, </w:t>
-                            </w:r>
-                            <w:proofErr w:type="spellStart"/>
-                            <w:r>
-                              <w:t>devops</w:t>
-                            </w:r>
-                            <w:proofErr w:type="spellEnd"/>
-                            <w:r>
-                              <w:t xml:space="preserve">, </w:t>
-                            </w:r>
-                            <w:r>
-                              <w:t xml:space="preserve">ant, </w:t>
-                            </w:r>
-                            <w:proofErr w:type="spellStart"/>
-                            <w:r>
-                              <w:t>gradle</w:t>
-                            </w:r>
-                            <w:proofErr w:type="spellEnd"/>
-                            <w:r>
-                              <w:t xml:space="preserve">, </w:t>
-                            </w:r>
-                            <w:r>
-                              <w:t xml:space="preserve">continuous integration, Apache2, </w:t>
-                            </w:r>
-                            <w:proofErr w:type="spellStart"/>
-                            <w:r>
-                              <w:t>nginx</w:t>
-                            </w:r>
-                            <w:proofErr w:type="spellEnd"/>
-                            <w:r>
-                              <w:t xml:space="preserve">, </w:t>
+                            <w:r>
+                              <w:t xml:space="preserve">svn, git, gitlab, devops, </w:t>
+                            </w:r>
+                            <w:r>
+                              <w:t>ant, gradle,</w:t>
+                            </w:r>
+                            <w:r>
+                              <w:t xml:space="preserve"> Agile,</w:t>
+                            </w:r>
+                            <w:bookmarkStart w:id="0" w:name="_GoBack"/>
+                            <w:bookmarkEnd w:id="0"/>
+                            <w:r>
+                              <w:t xml:space="preserve"> </w:t>
+                            </w:r>
+                            <w:r>
+                              <w:t xml:space="preserve">continuous integration, Apache2, nginx, </w:t>
                             </w:r>
                             <w:r>
                               <w:t>CAD (Fusion 360), VHDL, FPGAs</w:t>
@@ -855,13 +811,8 @@
                       <w:r>
                         <w:t xml:space="preserve">Swift3, </w:t>
                       </w:r>
-                      <w:proofErr w:type="spellStart"/>
-                      <w:r>
-                        <w:t>Javascript</w:t>
-                      </w:r>
-                      <w:proofErr w:type="spellEnd"/>
-                      <w:r>
-                        <w:t xml:space="preserve">, jQuery, Ajax, HTML, CSS, </w:t>
+                      <w:r>
+                        <w:t xml:space="preserve">Javascript, jQuery, Ajax, HTML, CSS, </w:t>
                       </w:r>
                       <w:r>
                         <w:t>BASH</w:t>
@@ -869,22 +820,12 @@
                       <w:r>
                         <w:t xml:space="preserve">, </w:t>
                       </w:r>
-                      <w:proofErr w:type="spellStart"/>
-                      <w:r>
-                        <w:t>Geoserver</w:t>
-                      </w:r>
-                      <w:proofErr w:type="spellEnd"/>
-                      <w:r>
-                        <w:t xml:space="preserve">, </w:t>
-                      </w:r>
-                      <w:r>
-                        <w:t>MySQL, Postgres/</w:t>
-                      </w:r>
-                      <w:proofErr w:type="spellStart"/>
-                      <w:r>
-                        <w:t>PostGIS</w:t>
-                      </w:r>
-                      <w:proofErr w:type="spellEnd"/>
+                      <w:r>
+                        <w:t xml:space="preserve">Geoserver, </w:t>
+                      </w:r>
+                      <w:r>
+                        <w:t>MySQL, Postgres/PostGIS</w:t>
+                      </w:r>
                       <w:r>
                         <w:t>,</w:t>
                       </w:r>
@@ -894,51 +835,22 @@
                       <w:r>
                         <w:t xml:space="preserve">Virtualization, </w:t>
                       </w:r>
-                      <w:proofErr w:type="spellStart"/>
-                      <w:r>
-                        <w:t>svn</w:t>
-                      </w:r>
-                      <w:proofErr w:type="spellEnd"/>
-                      <w:r>
-                        <w:t xml:space="preserve">, git, </w:t>
-                      </w:r>
-                      <w:proofErr w:type="spellStart"/>
-                      <w:r>
-                        <w:t>gitlab</w:t>
-                      </w:r>
-                      <w:proofErr w:type="spellEnd"/>
-                      <w:r>
-                        <w:t xml:space="preserve">, </w:t>
-                      </w:r>
-                      <w:proofErr w:type="spellStart"/>
-                      <w:r>
-                        <w:t>devops</w:t>
-                      </w:r>
-                      <w:proofErr w:type="spellEnd"/>
-                      <w:r>
-                        <w:t xml:space="preserve">, </w:t>
-                      </w:r>
-                      <w:r>
-                        <w:t xml:space="preserve">ant, </w:t>
-                      </w:r>
-                      <w:proofErr w:type="spellStart"/>
-                      <w:r>
-                        <w:t>gradle</w:t>
-                      </w:r>
-                      <w:proofErr w:type="spellEnd"/>
-                      <w:r>
-                        <w:t xml:space="preserve">, </w:t>
-                      </w:r>
-                      <w:r>
-                        <w:t xml:space="preserve">continuous integration, Apache2, </w:t>
-                      </w:r>
-                      <w:proofErr w:type="spellStart"/>
-                      <w:r>
-                        <w:t>nginx</w:t>
-                      </w:r>
-                      <w:proofErr w:type="spellEnd"/>
-                      <w:r>
-                        <w:t xml:space="preserve">, </w:t>
+                      <w:r>
+                        <w:t xml:space="preserve">svn, git, gitlab, devops, </w:t>
+                      </w:r>
+                      <w:r>
+                        <w:t>ant, gradle,</w:t>
+                      </w:r>
+                      <w:r>
+                        <w:t xml:space="preserve"> Agile,</w:t>
+                      </w:r>
+                      <w:bookmarkStart w:id="1" w:name="_GoBack"/>
+                      <w:bookmarkEnd w:id="1"/>
+                      <w:r>
+                        <w:t xml:space="preserve"> </w:t>
+                      </w:r>
+                      <w:r>
+                        <w:t xml:space="preserve">continuous integration, Apache2, nginx, </w:t>
                       </w:r>
                       <w:r>
                         <w:t>CAD (Fusion 360), VHDL, FPGAs</w:t>
@@ -1161,12 +1073,7 @@
               <w:t xml:space="preserve">- </w:t>
             </w:r>
             <w:r>
-              <w:t>Coordinated data pipe automa</w:t>
-            </w:r>
-            <w:bookmarkStart w:id="0" w:name="_GoBack"/>
-            <w:bookmarkEnd w:id="0"/>
-            <w:r>
-              <w:t>tion, reduced</w:t>
+              <w:t>Coordinated data pipe automation, reduced</w:t>
             </w:r>
             <w:r>
               <w:t xml:space="preserve"> </w:t>
@@ -1208,23 +1115,7 @@
           </w:p>
           <w:p>
             <w:r>
-              <w:t xml:space="preserve">- Ported all IP from </w:t>
-            </w:r>
-            <w:proofErr w:type="spellStart"/>
-            <w:r>
-              <w:t>Trac</w:t>
-            </w:r>
-            <w:proofErr w:type="spellEnd"/>
-            <w:r>
-              <w:t xml:space="preserve">/SVN to </w:t>
-            </w:r>
-            <w:proofErr w:type="spellStart"/>
-            <w:r>
-              <w:t>Gitlab</w:t>
-            </w:r>
-            <w:proofErr w:type="spellEnd"/>
-            <w:r>
-              <w:t>/git</w:t>
+              <w:t>- Ported all IP from Trac/SVN to Gitlab/git</w:t>
             </w:r>
           </w:p>
           <w:p>
@@ -1398,13 +1289,8 @@
           </w:p>
           <w:p>
             <w:r>
-              <w:t xml:space="preserve">- Organized all DevOps for LSI/GRI Software Team, 3 </w:t>
-            </w:r>
-            <w:proofErr w:type="spellStart"/>
-            <w:r>
-              <w:t>devs</w:t>
-            </w:r>
-            <w:proofErr w:type="spellEnd"/>
+              <w:t>- Organized all DevOps for LSI/GRI Software Team, 3 devs</w:t>
+            </w:r>
           </w:p>
           <w:p>
             <w:r>
@@ -1663,15 +1549,7 @@
                               <w:t xml:space="preserve"> apps to Apple’s App Store. </w:t>
                             </w:r>
                             <w:r>
-                              <w:t xml:space="preserve">I’ve especially enjoyed </w:t>
-                            </w:r>
-                            <w:proofErr w:type="spellStart"/>
-                            <w:r>
-                              <w:t>watchOS</w:t>
-                            </w:r>
-                            <w:proofErr w:type="spellEnd"/>
-                            <w:r>
-                              <w:t xml:space="preserve"> and macOS dev.</w:t>
+                              <w:t>I’ve especially enjoyed watchOS and macOS dev.</w:t>
                             </w:r>
                             <w:r>
                               <w:t xml:space="preserve"> </w:t>
@@ -2269,13 +2147,8 @@
       <w:r>
         <w:t xml:space="preserve"> </w:t>
       </w:r>
-      <w:proofErr w:type="spellStart"/>
-      <w:r>
-        <w:t>Paypal</w:t>
-      </w:r>
-      <w:proofErr w:type="spellEnd"/>
-      <w:r>
-        <w:t xml:space="preserve">-driven self-enrolled students have attended </w:t>
+      <w:r>
+        <w:t xml:space="preserve">Paypal-driven self-enrolled students have attended </w:t>
       </w:r>
       <w:r>
         <w:t>our</w:t>
@@ -2306,15 +2179,7 @@
     </w:p>
     <w:p>
       <w:r>
-        <w:t xml:space="preserve">I have created and deployed various generations of Columbia’s public website (upon </w:t>
-      </w:r>
-      <w:proofErr w:type="spellStart"/>
-      <w:r>
-        <w:t>Wordpress</w:t>
-      </w:r>
-      <w:proofErr w:type="spellEnd"/>
-      <w:r>
-        <w:t xml:space="preserve">, on self-hosted Linux servers). This includes establishment and coaching of SEO and Social Media advertising campaigns. We recently have outsourced this to an external firm, though I </w:t>
+        <w:t xml:space="preserve">I have created and deployed various generations of Columbia’s public website (upon Wordpress, on self-hosted Linux servers). This includes establishment and coaching of SEO and Social Media advertising campaigns. We recently have outsourced this to an external firm, though I </w:t>
       </w:r>
       <w:r>
         <w:t>continue to coach</w:t>

</xml_diff>

<commit_message>
Word skills++, found how to fix ugly second page header misalignment
</commit_message>
<xml_diff>
--- a/JamesSnell-Resume.docx
+++ b/JamesSnell-Resume.docx
@@ -394,8 +394,13 @@
                             <w:r>
                               <w:t xml:space="preserve">Swift3, </w:t>
                             </w:r>
-                            <w:r>
-                              <w:t xml:space="preserve">Javascript, jQuery, Ajax, HTML, CSS, </w:t>
+                            <w:proofErr w:type="spellStart"/>
+                            <w:r>
+                              <w:t>Javascript</w:t>
+                            </w:r>
+                            <w:proofErr w:type="spellEnd"/>
+                            <w:r>
+                              <w:t xml:space="preserve">, jQuery, Ajax, HTML, CSS, </w:t>
                             </w:r>
                             <w:r>
                               <w:t>BASH</w:t>
@@ -403,12 +408,22 @@
                             <w:r>
                               <w:t xml:space="preserve">, </w:t>
                             </w:r>
-                            <w:r>
-                              <w:t xml:space="preserve">Geoserver, </w:t>
-                            </w:r>
-                            <w:r>
-                              <w:t>MySQL, Postgres/PostGIS</w:t>
-                            </w:r>
+                            <w:proofErr w:type="spellStart"/>
+                            <w:r>
+                              <w:t>Geoserver</w:t>
+                            </w:r>
+                            <w:proofErr w:type="spellEnd"/>
+                            <w:r>
+                              <w:t xml:space="preserve">, </w:t>
+                            </w:r>
+                            <w:r>
+                              <w:t>MySQL, Postgres/</w:t>
+                            </w:r>
+                            <w:proofErr w:type="spellStart"/>
+                            <w:r>
+                              <w:t>PostGIS</w:t>
+                            </w:r>
+                            <w:proofErr w:type="spellEnd"/>
                             <w:r>
                               <w:t>,</w:t>
                             </w:r>
@@ -418,22 +433,57 @@
                             <w:r>
                               <w:t xml:space="preserve">Virtualization, </w:t>
                             </w:r>
-                            <w:r>
-                              <w:t xml:space="preserve">svn, git, gitlab, devops, </w:t>
-                            </w:r>
-                            <w:r>
-                              <w:t>ant, gradle,</w:t>
+                            <w:proofErr w:type="spellStart"/>
+                            <w:r>
+                              <w:t>svn</w:t>
+                            </w:r>
+                            <w:proofErr w:type="spellEnd"/>
+                            <w:r>
+                              <w:t xml:space="preserve">, git, </w:t>
+                            </w:r>
+                            <w:proofErr w:type="spellStart"/>
+                            <w:r>
+                              <w:t>gitlab</w:t>
+                            </w:r>
+                            <w:proofErr w:type="spellEnd"/>
+                            <w:r>
+                              <w:t xml:space="preserve">, </w:t>
+                            </w:r>
+                            <w:proofErr w:type="spellStart"/>
+                            <w:r>
+                              <w:t>devops</w:t>
+                            </w:r>
+                            <w:proofErr w:type="spellEnd"/>
+                            <w:r>
+                              <w:t xml:space="preserve">, </w:t>
+                            </w:r>
+                            <w:r>
+                              <w:t xml:space="preserve">ant, </w:t>
+                            </w:r>
+                            <w:proofErr w:type="spellStart"/>
+                            <w:r>
+                              <w:t>gradle</w:t>
+                            </w:r>
+                            <w:proofErr w:type="spellEnd"/>
+                            <w:r>
+                              <w:t>,</w:t>
                             </w:r>
                             <w:r>
                               <w:t xml:space="preserve"> Agile,</w:t>
                             </w:r>
-                            <w:bookmarkStart w:id="0" w:name="_GoBack"/>
-                            <w:bookmarkEnd w:id="0"/>
                             <w:r>
                               <w:t xml:space="preserve"> </w:t>
                             </w:r>
                             <w:r>
-                              <w:t xml:space="preserve">continuous integration, Apache2, nginx, </w:t>
+                              <w:t xml:space="preserve">continuous integration, Apache2, </w:t>
+                            </w:r>
+                            <w:proofErr w:type="spellStart"/>
+                            <w:r>
+                              <w:t>nginx</w:t>
+                            </w:r>
+                            <w:proofErr w:type="spellEnd"/>
+                            <w:r>
+                              <w:t xml:space="preserve">, </w:t>
                             </w:r>
                             <w:r>
                               <w:t>CAD (Fusion 360), VHDL, FPGAs</w:t>
@@ -811,8 +861,13 @@
                       <w:r>
                         <w:t xml:space="preserve">Swift3, </w:t>
                       </w:r>
-                      <w:r>
-                        <w:t xml:space="preserve">Javascript, jQuery, Ajax, HTML, CSS, </w:t>
+                      <w:proofErr w:type="spellStart"/>
+                      <w:r>
+                        <w:t>Javascript</w:t>
+                      </w:r>
+                      <w:proofErr w:type="spellEnd"/>
+                      <w:r>
+                        <w:t xml:space="preserve">, jQuery, Ajax, HTML, CSS, </w:t>
                       </w:r>
                       <w:r>
                         <w:t>BASH</w:t>
@@ -820,12 +875,22 @@
                       <w:r>
                         <w:t xml:space="preserve">, </w:t>
                       </w:r>
-                      <w:r>
-                        <w:t xml:space="preserve">Geoserver, </w:t>
-                      </w:r>
-                      <w:r>
-                        <w:t>MySQL, Postgres/PostGIS</w:t>
-                      </w:r>
+                      <w:proofErr w:type="spellStart"/>
+                      <w:r>
+                        <w:t>Geoserver</w:t>
+                      </w:r>
+                      <w:proofErr w:type="spellEnd"/>
+                      <w:r>
+                        <w:t xml:space="preserve">, </w:t>
+                      </w:r>
+                      <w:r>
+                        <w:t>MySQL, Postgres/</w:t>
+                      </w:r>
+                      <w:proofErr w:type="spellStart"/>
+                      <w:r>
+                        <w:t>PostGIS</w:t>
+                      </w:r>
+                      <w:proofErr w:type="spellEnd"/>
                       <w:r>
                         <w:t>,</w:t>
                       </w:r>
@@ -835,22 +900,57 @@
                       <w:r>
                         <w:t xml:space="preserve">Virtualization, </w:t>
                       </w:r>
-                      <w:r>
-                        <w:t xml:space="preserve">svn, git, gitlab, devops, </w:t>
-                      </w:r>
-                      <w:r>
-                        <w:t>ant, gradle,</w:t>
+                      <w:proofErr w:type="spellStart"/>
+                      <w:r>
+                        <w:t>svn</w:t>
+                      </w:r>
+                      <w:proofErr w:type="spellEnd"/>
+                      <w:r>
+                        <w:t xml:space="preserve">, git, </w:t>
+                      </w:r>
+                      <w:proofErr w:type="spellStart"/>
+                      <w:r>
+                        <w:t>gitlab</w:t>
+                      </w:r>
+                      <w:proofErr w:type="spellEnd"/>
+                      <w:r>
+                        <w:t xml:space="preserve">, </w:t>
+                      </w:r>
+                      <w:proofErr w:type="spellStart"/>
+                      <w:r>
+                        <w:t>devops</w:t>
+                      </w:r>
+                      <w:proofErr w:type="spellEnd"/>
+                      <w:r>
+                        <w:t xml:space="preserve">, </w:t>
+                      </w:r>
+                      <w:r>
+                        <w:t xml:space="preserve">ant, </w:t>
+                      </w:r>
+                      <w:proofErr w:type="spellStart"/>
+                      <w:r>
+                        <w:t>gradle</w:t>
+                      </w:r>
+                      <w:proofErr w:type="spellEnd"/>
+                      <w:r>
+                        <w:t>,</w:t>
                       </w:r>
                       <w:r>
                         <w:t xml:space="preserve"> Agile,</w:t>
                       </w:r>
-                      <w:bookmarkStart w:id="1" w:name="_GoBack"/>
-                      <w:bookmarkEnd w:id="1"/>
                       <w:r>
                         <w:t xml:space="preserve"> </w:t>
                       </w:r>
                       <w:r>
-                        <w:t xml:space="preserve">continuous integration, Apache2, nginx, </w:t>
+                        <w:t xml:space="preserve">continuous integration, Apache2, </w:t>
+                      </w:r>
+                      <w:proofErr w:type="spellStart"/>
+                      <w:r>
+                        <w:t>nginx</w:t>
+                      </w:r>
+                      <w:proofErr w:type="spellEnd"/>
+                      <w:r>
+                        <w:t xml:space="preserve">, </w:t>
                       </w:r>
                       <w:r>
                         <w:t>CAD (Fusion 360), VHDL, FPGAs</w:t>
@@ -1115,7 +1215,23 @@
           </w:p>
           <w:p>
             <w:r>
-              <w:t>- Ported all IP from Trac/SVN to Gitlab/git</w:t>
+              <w:t xml:space="preserve">- Ported all IP from </w:t>
+            </w:r>
+            <w:proofErr w:type="spellStart"/>
+            <w:r>
+              <w:t>Trac</w:t>
+            </w:r>
+            <w:proofErr w:type="spellEnd"/>
+            <w:r>
+              <w:t xml:space="preserve">/SVN to </w:t>
+            </w:r>
+            <w:proofErr w:type="spellStart"/>
+            <w:r>
+              <w:t>Gitlab</w:t>
+            </w:r>
+            <w:proofErr w:type="spellEnd"/>
+            <w:r>
+              <w:t>/git</w:t>
             </w:r>
           </w:p>
           <w:p>
@@ -1289,8 +1405,13 @@
           </w:p>
           <w:p>
             <w:r>
-              <w:t>- Organized all DevOps for LSI/GRI Software Team, 3 devs</w:t>
-            </w:r>
+              <w:t xml:space="preserve">- Organized all DevOps for LSI/GRI Software Team, 3 </w:t>
+            </w:r>
+            <w:proofErr w:type="spellStart"/>
+            <w:r>
+              <w:t>devs</w:t>
+            </w:r>
+            <w:proofErr w:type="spellEnd"/>
           </w:p>
           <w:p>
             <w:r>
@@ -1549,7 +1670,15 @@
                               <w:t xml:space="preserve"> apps to Apple’s App Store. </w:t>
                             </w:r>
                             <w:r>
-                              <w:t>I’ve especially enjoyed watchOS and macOS dev.</w:t>
+                              <w:t xml:space="preserve">I’ve especially enjoyed </w:t>
+                            </w:r>
+                            <w:proofErr w:type="spellStart"/>
+                            <w:r>
+                              <w:t>watchOS</w:t>
+                            </w:r>
+                            <w:proofErr w:type="spellEnd"/>
+                            <w:r>
+                              <w:t xml:space="preserve"> and macOS dev.</w:t>
                             </w:r>
                             <w:r>
                               <w:t xml:space="preserve"> </w:t>
@@ -2147,8 +2276,13 @@
       <w:r>
         <w:t xml:space="preserve"> </w:t>
       </w:r>
-      <w:r>
-        <w:t xml:space="preserve">Paypal-driven self-enrolled students have attended </w:t>
+      <w:proofErr w:type="spellStart"/>
+      <w:r>
+        <w:t>Paypal</w:t>
+      </w:r>
+      <w:proofErr w:type="spellEnd"/>
+      <w:r>
+        <w:t xml:space="preserve">-driven self-enrolled students have attended </w:t>
       </w:r>
       <w:r>
         <w:t>our</w:t>
@@ -2179,7 +2313,15 @@
     </w:p>
     <w:p>
       <w:r>
-        <w:t xml:space="preserve">I have created and deployed various generations of Columbia’s public website (upon Wordpress, on self-hosted Linux servers). This includes establishment and coaching of SEO and Social Media advertising campaigns. We recently have outsourced this to an external firm, though I </w:t>
+        <w:t xml:space="preserve">I have created and deployed various generations of Columbia’s public website (upon </w:t>
+      </w:r>
+      <w:proofErr w:type="spellStart"/>
+      <w:r>
+        <w:t>Wordpress</w:t>
+      </w:r>
+      <w:proofErr w:type="spellEnd"/>
+      <w:r>
+        <w:t xml:space="preserve">, on self-hosted Linux servers). This includes establishment and coaching of SEO and Social Media advertising campaigns. We recently have outsourced this to an external firm, though I </w:t>
       </w:r>
       <w:r>
         <w:t>continue to coach</w:t>
@@ -2354,7 +2496,12 @@
       </w:r>
     </w:p>
     <w:sectPr>
-      <w:headerReference w:type="default" r:id="rId27"/>
+      <w:headerReference w:type="even" r:id="rId27"/>
+      <w:headerReference w:type="default" r:id="rId28"/>
+      <w:footerReference w:type="even" r:id="rId29"/>
+      <w:footerReference w:type="default" r:id="rId30"/>
+      <w:headerReference w:type="first" r:id="rId31"/>
+      <w:footerReference w:type="first" r:id="rId32"/>
       <w:pgSz w:w="12240" w:h="15840"/>
       <w:pgMar w:top="1080" w:right="1080" w:bottom="1080" w:left="4867" w:header="576" w:footer="720" w:gutter="0"/>
       <w:cols w:space="720"/>
@@ -2390,6 +2537,36 @@
 </w:endnotes>
 </file>
 
+<file path=word/footer1.xml><?xml version="1.0" encoding="utf-8"?>
+<w:ftr xmlns:wpc="http://schemas.microsoft.com/office/word/2010/wordprocessingCanvas" xmlns:cx="http://schemas.microsoft.com/office/drawing/2014/chartex" xmlns:cx1="http://schemas.microsoft.com/office/drawing/2015/9/8/chartex" xmlns:cx2="http://schemas.microsoft.com/office/drawing/2015/10/21/chartex" xmlns:cx3="http://schemas.microsoft.com/office/drawing/2016/5/9/chartex" xmlns:cx4="http://schemas.microsoft.com/office/drawing/2016/5/10/chartex" xmlns:cx5="http://schemas.microsoft.com/office/drawing/2016/5/11/chartex" xmlns:cx6="http://schemas.microsoft.com/office/drawing/2016/5/12/chartex" xmlns:cx7="http://schemas.microsoft.com/office/drawing/2016/5/13/chartex" xmlns:cx8="http://schemas.microsoft.com/office/drawing/2016/5/14/chartex" xmlns:mc="http://schemas.openxmlformats.org/markup-compatibility/2006" xmlns:aink="http://schemas.microsoft.com/office/drawing/2016/ink" xmlns:o="urn:schemas-microsoft-com:office:office" xmlns:r="http://schemas.openxmlformats.org/officeDocument/2006/relationships" xmlns:m="http://schemas.openxmlformats.org/officeDocument/2006/math" xmlns:v="urn:schemas-microsoft-com:vml" xmlns:wp14="http://schemas.microsoft.com/office/word/2010/wordprocessingDrawing" xmlns:wp="http://schemas.openxmlformats.org/drawingml/2006/wordprocessingDrawing" xmlns:w10="urn:schemas-microsoft-com:office:word" xmlns:w="http://schemas.openxmlformats.org/wordprocessingml/2006/main" xmlns:w14="http://schemas.microsoft.com/office/word/2010/wordml" xmlns:w15="http://schemas.microsoft.com/office/word/2012/wordml" xmlns:w16se="http://schemas.microsoft.com/office/word/2015/wordml/symex" xmlns:wpg="http://schemas.microsoft.com/office/word/2010/wordprocessingGroup" xmlns:wpi="http://schemas.microsoft.com/office/word/2010/wordprocessingInk" xmlns:wne="http://schemas.microsoft.com/office/word/2006/wordml" xmlns:wps="http://schemas.microsoft.com/office/word/2010/wordprocessingShape" mc:Ignorable="w14 w15 w16se wp14">
+  <w:p>
+    <w:pPr>
+      <w:pStyle w:val="Footer"/>
+    </w:pPr>
+  </w:p>
+</w:ftr>
+</file>
+
+<file path=word/footer2.xml><?xml version="1.0" encoding="utf-8"?>
+<w:ftr xmlns:wpc="http://schemas.microsoft.com/office/word/2010/wordprocessingCanvas" xmlns:cx="http://schemas.microsoft.com/office/drawing/2014/chartex" xmlns:cx1="http://schemas.microsoft.com/office/drawing/2015/9/8/chartex" xmlns:cx2="http://schemas.microsoft.com/office/drawing/2015/10/21/chartex" xmlns:cx3="http://schemas.microsoft.com/office/drawing/2016/5/9/chartex" xmlns:cx4="http://schemas.microsoft.com/office/drawing/2016/5/10/chartex" xmlns:cx5="http://schemas.microsoft.com/office/drawing/2016/5/11/chartex" xmlns:cx6="http://schemas.microsoft.com/office/drawing/2016/5/12/chartex" xmlns:cx7="http://schemas.microsoft.com/office/drawing/2016/5/13/chartex" xmlns:cx8="http://schemas.microsoft.com/office/drawing/2016/5/14/chartex" xmlns:mc="http://schemas.openxmlformats.org/markup-compatibility/2006" xmlns:aink="http://schemas.microsoft.com/office/drawing/2016/ink" xmlns:o="urn:schemas-microsoft-com:office:office" xmlns:r="http://schemas.openxmlformats.org/officeDocument/2006/relationships" xmlns:m="http://schemas.openxmlformats.org/officeDocument/2006/math" xmlns:v="urn:schemas-microsoft-com:vml" xmlns:wp14="http://schemas.microsoft.com/office/word/2010/wordprocessingDrawing" xmlns:wp="http://schemas.openxmlformats.org/drawingml/2006/wordprocessingDrawing" xmlns:w10="urn:schemas-microsoft-com:office:word" xmlns:w="http://schemas.openxmlformats.org/wordprocessingml/2006/main" xmlns:w14="http://schemas.microsoft.com/office/word/2010/wordml" xmlns:w15="http://schemas.microsoft.com/office/word/2012/wordml" xmlns:w16se="http://schemas.microsoft.com/office/word/2015/wordml/symex" xmlns:wpg="http://schemas.microsoft.com/office/word/2010/wordprocessingGroup" xmlns:wpi="http://schemas.microsoft.com/office/word/2010/wordprocessingInk" xmlns:wne="http://schemas.microsoft.com/office/word/2006/wordml" xmlns:wps="http://schemas.microsoft.com/office/word/2010/wordprocessingShape" mc:Ignorable="w14 w15 w16se wp14">
+  <w:p>
+    <w:pPr>
+      <w:pStyle w:val="Footer"/>
+    </w:pPr>
+  </w:p>
+</w:ftr>
+</file>
+
+<file path=word/footer3.xml><?xml version="1.0" encoding="utf-8"?>
+<w:ftr xmlns:wpc="http://schemas.microsoft.com/office/word/2010/wordprocessingCanvas" xmlns:cx="http://schemas.microsoft.com/office/drawing/2014/chartex" xmlns:cx1="http://schemas.microsoft.com/office/drawing/2015/9/8/chartex" xmlns:cx2="http://schemas.microsoft.com/office/drawing/2015/10/21/chartex" xmlns:cx3="http://schemas.microsoft.com/office/drawing/2016/5/9/chartex" xmlns:cx4="http://schemas.microsoft.com/office/drawing/2016/5/10/chartex" xmlns:cx5="http://schemas.microsoft.com/office/drawing/2016/5/11/chartex" xmlns:cx6="http://schemas.microsoft.com/office/drawing/2016/5/12/chartex" xmlns:cx7="http://schemas.microsoft.com/office/drawing/2016/5/13/chartex" xmlns:cx8="http://schemas.microsoft.com/office/drawing/2016/5/14/chartex" xmlns:mc="http://schemas.openxmlformats.org/markup-compatibility/2006" xmlns:aink="http://schemas.microsoft.com/office/drawing/2016/ink" xmlns:o="urn:schemas-microsoft-com:office:office" xmlns:r="http://schemas.openxmlformats.org/officeDocument/2006/relationships" xmlns:m="http://schemas.openxmlformats.org/officeDocument/2006/math" xmlns:v="urn:schemas-microsoft-com:vml" xmlns:wp14="http://schemas.microsoft.com/office/word/2010/wordprocessingDrawing" xmlns:wp="http://schemas.openxmlformats.org/drawingml/2006/wordprocessingDrawing" xmlns:w10="urn:schemas-microsoft-com:office:word" xmlns:w="http://schemas.openxmlformats.org/wordprocessingml/2006/main" xmlns:w14="http://schemas.microsoft.com/office/word/2010/wordml" xmlns:w15="http://schemas.microsoft.com/office/word/2012/wordml" xmlns:w16se="http://schemas.microsoft.com/office/word/2015/wordml/symex" xmlns:wpg="http://schemas.microsoft.com/office/word/2010/wordprocessingGroup" xmlns:wpi="http://schemas.microsoft.com/office/word/2010/wordprocessingInk" xmlns:wne="http://schemas.microsoft.com/office/word/2006/wordml" xmlns:wps="http://schemas.microsoft.com/office/word/2010/wordprocessingShape" mc:Ignorable="w14 w15 w16se wp14">
+  <w:p>
+    <w:pPr>
+      <w:pStyle w:val="Footer"/>
+    </w:pPr>
+  </w:p>
+</w:ftr>
+</file>
+
 <file path=word/footnotes.xml><?xml version="1.0" encoding="utf-8"?>
 <w:footnotes xmlns:wpc="http://schemas.microsoft.com/office/word/2010/wordprocessingCanvas" xmlns:cx="http://schemas.microsoft.com/office/drawing/2014/chartex" xmlns:cx1="http://schemas.microsoft.com/office/drawing/2015/9/8/chartex" xmlns:cx2="http://schemas.microsoft.com/office/drawing/2015/10/21/chartex" xmlns:cx3="http://schemas.microsoft.com/office/drawing/2016/5/9/chartex" xmlns:cx4="http://schemas.microsoft.com/office/drawing/2016/5/10/chartex" xmlns:cx5="http://schemas.microsoft.com/office/drawing/2016/5/11/chartex" xmlns:cx6="http://schemas.microsoft.com/office/drawing/2016/5/12/chartex" xmlns:cx7="http://schemas.microsoft.com/office/drawing/2016/5/13/chartex" xmlns:cx8="http://schemas.microsoft.com/office/drawing/2016/5/14/chartex" xmlns:mc="http://schemas.openxmlformats.org/markup-compatibility/2006" xmlns:aink="http://schemas.microsoft.com/office/drawing/2016/ink" xmlns:o="urn:schemas-microsoft-com:office:office" xmlns:r="http://schemas.openxmlformats.org/officeDocument/2006/relationships" xmlns:m="http://schemas.openxmlformats.org/officeDocument/2006/math" xmlns:v="urn:schemas-microsoft-com:vml" xmlns:wp14="http://schemas.microsoft.com/office/word/2010/wordprocessingDrawing" xmlns:wp="http://schemas.openxmlformats.org/drawingml/2006/wordprocessingDrawing" xmlns:w10="urn:schemas-microsoft-com:office:word" xmlns:w="http://schemas.openxmlformats.org/wordprocessingml/2006/main" xmlns:w14="http://schemas.microsoft.com/office/word/2010/wordml" xmlns:w15="http://schemas.microsoft.com/office/word/2012/wordml" xmlns:w16se="http://schemas.microsoft.com/office/word/2015/wordml/symex" xmlns:wpg="http://schemas.microsoft.com/office/word/2010/wordprocessingGroup" xmlns:wpi="http://schemas.microsoft.com/office/word/2010/wordprocessingInk" xmlns:wne="http://schemas.microsoft.com/office/word/2006/wordml" xmlns:wps="http://schemas.microsoft.com/office/word/2010/wordprocessingShape" mc:Ignorable="w14 w15 w16se wp14">
   <w:footnote w:type="separator" w:id="-1">
@@ -2416,6 +2593,16 @@
 </file>
 
 <file path=word/header1.xml><?xml version="1.0" encoding="utf-8"?>
+<w:hdr xmlns:wpc="http://schemas.microsoft.com/office/word/2010/wordprocessingCanvas" xmlns:cx="http://schemas.microsoft.com/office/drawing/2014/chartex" xmlns:cx1="http://schemas.microsoft.com/office/drawing/2015/9/8/chartex" xmlns:cx2="http://schemas.microsoft.com/office/drawing/2015/10/21/chartex" xmlns:cx3="http://schemas.microsoft.com/office/drawing/2016/5/9/chartex" xmlns:cx4="http://schemas.microsoft.com/office/drawing/2016/5/10/chartex" xmlns:cx5="http://schemas.microsoft.com/office/drawing/2016/5/11/chartex" xmlns:cx6="http://schemas.microsoft.com/office/drawing/2016/5/12/chartex" xmlns:cx7="http://schemas.microsoft.com/office/drawing/2016/5/13/chartex" xmlns:cx8="http://schemas.microsoft.com/office/drawing/2016/5/14/chartex" xmlns:mc="http://schemas.openxmlformats.org/markup-compatibility/2006" xmlns:aink="http://schemas.microsoft.com/office/drawing/2016/ink" xmlns:o="urn:schemas-microsoft-com:office:office" xmlns:r="http://schemas.openxmlformats.org/officeDocument/2006/relationships" xmlns:m="http://schemas.openxmlformats.org/officeDocument/2006/math" xmlns:v="urn:schemas-microsoft-com:vml" xmlns:wp14="http://schemas.microsoft.com/office/word/2010/wordprocessingDrawing" xmlns:wp="http://schemas.openxmlformats.org/drawingml/2006/wordprocessingDrawing" xmlns:w10="urn:schemas-microsoft-com:office:word" xmlns:w="http://schemas.openxmlformats.org/wordprocessingml/2006/main" xmlns:w14="http://schemas.microsoft.com/office/word/2010/wordml" xmlns:w15="http://schemas.microsoft.com/office/word/2012/wordml" xmlns:w16se="http://schemas.microsoft.com/office/word/2015/wordml/symex" xmlns:wpg="http://schemas.microsoft.com/office/word/2010/wordprocessingGroup" xmlns:wpi="http://schemas.microsoft.com/office/word/2010/wordprocessingInk" xmlns:wne="http://schemas.microsoft.com/office/word/2006/wordml" xmlns:wps="http://schemas.microsoft.com/office/word/2010/wordprocessingShape" mc:Ignorable="w14 w15 w16se wp14">
+  <w:p>
+    <w:pPr>
+      <w:pStyle w:val="Header"/>
+    </w:pPr>
+  </w:p>
+</w:hdr>
+</file>
+
+<file path=word/header2.xml><?xml version="1.0" encoding="utf-8"?>
 <w:hdr xmlns:wpc="http://schemas.microsoft.com/office/word/2010/wordprocessingCanvas" xmlns:cx="http://schemas.microsoft.com/office/drawing/2014/chartex" xmlns:cx1="http://schemas.microsoft.com/office/drawing/2015/9/8/chartex" xmlns:cx2="http://schemas.microsoft.com/office/drawing/2015/10/21/chartex" xmlns:cx3="http://schemas.microsoft.com/office/drawing/2016/5/9/chartex" xmlns:cx4="http://schemas.microsoft.com/office/drawing/2016/5/10/chartex" xmlns:cx5="http://schemas.microsoft.com/office/drawing/2016/5/11/chartex" xmlns:cx6="http://schemas.microsoft.com/office/drawing/2016/5/12/chartex" xmlns:cx7="http://schemas.microsoft.com/office/drawing/2016/5/13/chartex" xmlns:cx8="http://schemas.microsoft.com/office/drawing/2016/5/14/chartex" xmlns:mc="http://schemas.openxmlformats.org/markup-compatibility/2006" xmlns:aink="http://schemas.microsoft.com/office/drawing/2016/ink" xmlns:o="urn:schemas-microsoft-com:office:office" xmlns:r="http://schemas.openxmlformats.org/officeDocument/2006/relationships" xmlns:m="http://schemas.openxmlformats.org/officeDocument/2006/math" xmlns:v="urn:schemas-microsoft-com:vml" xmlns:wp14="http://schemas.microsoft.com/office/word/2010/wordprocessingDrawing" xmlns:wp="http://schemas.openxmlformats.org/drawingml/2006/wordprocessingDrawing" xmlns:w10="urn:schemas-microsoft-com:office:word" xmlns:w="http://schemas.openxmlformats.org/wordprocessingml/2006/main" xmlns:w14="http://schemas.microsoft.com/office/word/2010/wordml" xmlns:w15="http://schemas.microsoft.com/office/word/2012/wordml" xmlns:w16se="http://schemas.microsoft.com/office/word/2015/wordml/symex" xmlns:wpg="http://schemas.microsoft.com/office/word/2010/wordprocessingGroup" xmlns:wpi="http://schemas.microsoft.com/office/word/2010/wordprocessingInk" xmlns:wne="http://schemas.microsoft.com/office/word/2006/wordml" xmlns:wps="http://schemas.microsoft.com/office/word/2010/wordprocessingShape" mc:Ignorable="w14 w15 w16se wp14">
   <w:sdt>
     <w:sdtPr>
@@ -2434,6 +2621,7 @@
       <w:p>
         <w:pPr>
           <w:pStyle w:val="Header"/>
+          <w:ind w:left="-4176"/>
         </w:pPr>
         <w:r>
           <w:fldChar w:fldCharType="begin"/>
@@ -2466,23 +2654,14 @@
               <w:drawing>
                 <wp:anchor distT="45720" distB="45720" distL="114300" distR="114300" simplePos="0" relativeHeight="251659264" behindDoc="0" locked="1" layoutInCell="1" allowOverlap="1" wp14:anchorId="7A7FBB06" wp14:editId="1136BFF5">
                   <wp:simplePos x="0" y="0"/>
-                  <mc:AlternateContent>
-                    <mc:Choice Requires="wp14">
-                      <wp:positionH relativeFrom="page">
-                        <wp14:pctPosHOffset>8800</wp14:pctPosHOffset>
-                      </wp:positionH>
-                    </mc:Choice>
-                    <mc:Fallback>
-                      <wp:positionH relativeFrom="page">
-                        <wp:posOffset>683895</wp:posOffset>
-                      </wp:positionH>
-                    </mc:Fallback>
-                  </mc:AlternateContent>
+                  <wp:positionH relativeFrom="page">
+                    <wp:posOffset>419100</wp:posOffset>
+                  </wp:positionH>
                   <wp:positionV relativeFrom="margin">
-                    <wp:posOffset>0</wp:posOffset>
+                    <wp:align>top</wp:align>
                   </wp:positionV>
-                  <wp:extent cx="2148840" cy="8458200"/>
-                  <wp:effectExtent l="0" t="0" r="3810" b="0"/>
+                  <wp:extent cx="2415540" cy="8448675"/>
+                  <wp:effectExtent l="0" t="0" r="3810" b="9525"/>
                   <wp:wrapSquare wrapText="bothSides"/>
                   <wp:docPr id="3" name="Text Box 2" descr="Sidebar text box"/>
                   <wp:cNvGraphicFramePr>
@@ -2497,7 +2676,7 @@
                         <wps:spPr bwMode="auto">
                           <a:xfrm>
                             <a:off x="0" y="0"/>
-                            <a:ext cx="2148840" cy="8458200"/>
+                            <a:ext cx="2415540" cy="8448675"/>
                           </a:xfrm>
                           <a:prstGeom prst="rect">
                             <a:avLst/>
@@ -2532,7 +2711,7 @@
                                 <w:tblDescription w:val="Layout table"/>
                               </w:tblPr>
                               <w:tblGrid>
-                                <w:gridCol w:w="3370"/>
+                                <w:gridCol w:w="3790"/>
                               </w:tblGrid>
                               <w:tr>
                                 <w:trPr>
@@ -2593,7 +2772,10 @@
                                 </w:tc>
                               </w:tr>
                             </w:tbl>
-                            <w:p/>
+                            <w:p>
+                              <w:bookmarkStart w:id="0" w:name="_GoBack"/>
+                              <w:bookmarkEnd w:id="0"/>
+                            </w:p>
                           </w:txbxContent>
                         </wps:txbx>
                         <wps:bodyPr rot="0" vert="horz" wrap="square" lIns="0" tIns="0" rIns="0" bIns="0" anchor="t" anchorCtr="0">
@@ -2617,7 +2799,7 @@
                   <v:stroke joinstyle="miter"/>
                   <v:path gradientshapeok="t" o:connecttype="rect"/>
                 </v:shapetype>
-                <v:shape id="_x0000_s1028" type="#_x0000_t202" alt="Sidebar text box" style="position:absolute;left:0;text-align:left;margin-left:0;margin-top:0;width:169.2pt;height:666pt;z-index:251659264;visibility:visible;mso-wrap-style:square;mso-width-percent:0;mso-height-percent:0;mso-left-percent:88;mso-wrap-distance-left:9pt;mso-wrap-distance-top:3.6pt;mso-wrap-distance-right:9pt;mso-wrap-distance-bottom:3.6pt;mso-position-horizontal-relative:page;mso-position-vertical:absolute;mso-position-vertical-relative:margin;mso-width-percent:0;mso-height-percent:0;mso-left-percent:88;mso-width-relative:margin;mso-height-relative:margin;v-text-anchor:top" o:gfxdata="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" filled="f" stroked="f">
+                <v:shape id="_x0000_s1028" type="#_x0000_t202" alt="Sidebar text box" style="position:absolute;left:0;text-align:left;margin-left:33pt;margin-top:0;width:190.2pt;height:665.25pt;z-index:251659264;visibility:visible;mso-wrap-style:square;mso-width-percent:0;mso-height-percent:0;mso-wrap-distance-left:9pt;mso-wrap-distance-top:3.6pt;mso-wrap-distance-right:9pt;mso-wrap-distance-bottom:3.6pt;mso-position-horizontal:absolute;mso-position-horizontal-relative:page;mso-position-vertical:top;mso-position-vertical-relative:margin;mso-width-percent:0;mso-height-percent:0;mso-width-relative:margin;mso-height-relative:margin;v-text-anchor:top" o:gfxdata="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" filled="f" stroked="f">
                   <v:textbox inset="0,0,0,0">
                     <w:txbxContent>
                       <w:tbl>
@@ -2640,7 +2822,7 @@
                           <w:tblDescription w:val="Layout table"/>
                         </w:tblPr>
                         <w:tblGrid>
-                          <w:gridCol w:w="3370"/>
+                          <w:gridCol w:w="3790"/>
                         </w:tblGrid>
                         <w:tr>
                           <w:trPr>
@@ -2701,7 +2883,10 @@
                           </w:tc>
                         </w:tr>
                       </w:tbl>
-                      <w:p/>
+                      <w:p>
+                        <w:bookmarkStart w:id="1" w:name="_GoBack"/>
+                        <w:bookmarkEnd w:id="1"/>
+                      </w:p>
                     </w:txbxContent>
                   </v:textbox>
                   <w10:wrap type="square" anchorx="page" anchory="margin"/>
@@ -2714,6 +2899,16 @@
       </w:p>
     </w:sdtContent>
   </w:sdt>
+</w:hdr>
+</file>
+
+<file path=word/header3.xml><?xml version="1.0" encoding="utf-8"?>
+<w:hdr xmlns:wpc="http://schemas.microsoft.com/office/word/2010/wordprocessingCanvas" xmlns:cx="http://schemas.microsoft.com/office/drawing/2014/chartex" xmlns:cx1="http://schemas.microsoft.com/office/drawing/2015/9/8/chartex" xmlns:cx2="http://schemas.microsoft.com/office/drawing/2015/10/21/chartex" xmlns:cx3="http://schemas.microsoft.com/office/drawing/2016/5/9/chartex" xmlns:cx4="http://schemas.microsoft.com/office/drawing/2016/5/10/chartex" xmlns:cx5="http://schemas.microsoft.com/office/drawing/2016/5/11/chartex" xmlns:cx6="http://schemas.microsoft.com/office/drawing/2016/5/12/chartex" xmlns:cx7="http://schemas.microsoft.com/office/drawing/2016/5/13/chartex" xmlns:cx8="http://schemas.microsoft.com/office/drawing/2016/5/14/chartex" xmlns:mc="http://schemas.openxmlformats.org/markup-compatibility/2006" xmlns:aink="http://schemas.microsoft.com/office/drawing/2016/ink" xmlns:o="urn:schemas-microsoft-com:office:office" xmlns:r="http://schemas.openxmlformats.org/officeDocument/2006/relationships" xmlns:m="http://schemas.openxmlformats.org/officeDocument/2006/math" xmlns:v="urn:schemas-microsoft-com:vml" xmlns:wp14="http://schemas.microsoft.com/office/word/2010/wordprocessingDrawing" xmlns:wp="http://schemas.openxmlformats.org/drawingml/2006/wordprocessingDrawing" xmlns:w10="urn:schemas-microsoft-com:office:word" xmlns:w="http://schemas.openxmlformats.org/wordprocessingml/2006/main" xmlns:w14="http://schemas.microsoft.com/office/word/2010/wordml" xmlns:w15="http://schemas.microsoft.com/office/word/2012/wordml" xmlns:w16se="http://schemas.microsoft.com/office/word/2015/wordml/symex" xmlns:wpg="http://schemas.microsoft.com/office/word/2010/wordprocessingGroup" xmlns:wpi="http://schemas.microsoft.com/office/word/2010/wordprocessingInk" xmlns:wne="http://schemas.microsoft.com/office/word/2006/wordml" xmlns:wps="http://schemas.microsoft.com/office/word/2010/wordprocessingShape" mc:Ignorable="w14 w15 w16se wp14">
+  <w:p>
+    <w:pPr>
+      <w:pStyle w:val="Header"/>
+    </w:pPr>
+  </w:p>
 </w:hdr>
 </file>
 

</xml_diff>

<commit_message>
Added Personal Projects header, had long-since been removed over space issues.
</commit_message>
<xml_diff>
--- a/JamesSnell-Resume.docx
+++ b/JamesSnell-Resume.docx
@@ -79,7 +79,7 @@
                                           <pic:cNvPicPr/>
                                         </pic:nvPicPr>
                                         <pic:blipFill>
-                                          <a:blip r:embed="rId8">
+                                          <a:blip r:embed="rId9">
                                             <a:extLst>
                                               <a:ext uri="{28A0092B-C50C-407E-A947-70E740481C1C}">
                                                 <a14:useLocalDpi xmlns:a14="http://schemas.microsoft.com/office/drawing/2010/main" val="0"/>
@@ -206,7 +206,7 @@
                             <w:pPr>
                               <w:spacing w:after="80"/>
                             </w:pPr>
-                            <w:hyperlink r:id="rId9" w:history="1">
+                            <w:hyperlink r:id="rId10" w:history="1">
                               <w:r>
                                 <w:rPr>
                                   <w:rStyle w:val="Hyperlink"/>
@@ -546,7 +546,7 @@
                                     <pic:cNvPicPr/>
                                   </pic:nvPicPr>
                                   <pic:blipFill>
-                                    <a:blip r:embed="rId8">
+                                    <a:blip r:embed="rId9">
                                       <a:extLst>
                                         <a:ext uri="{28A0092B-C50C-407E-A947-70E740481C1C}">
                                           <a14:useLocalDpi xmlns:a14="http://schemas.microsoft.com/office/drawing/2010/main" val="0"/>
@@ -673,7 +673,7 @@
                       <w:pPr>
                         <w:spacing w:after="80"/>
                       </w:pPr>
-                      <w:hyperlink r:id="rId10" w:history="1">
+                      <w:hyperlink r:id="rId11" w:history="1">
                         <w:r>
                           <w:rPr>
                             <w:rStyle w:val="Hyperlink"/>
@@ -1633,6 +1633,19 @@
                           </w:p>
                           <w:p>
                             <w:pPr>
+                              <w:pStyle w:val="Heading3"/>
+                            </w:pPr>
+                            <w:r>
+                              <w:t>RECENT</w:t>
+                            </w:r>
+                            <w:bookmarkStart w:id="0" w:name="_GoBack"/>
+                            <w:bookmarkEnd w:id="0"/>
+                            <w:r>
+                              <w:t xml:space="preserve"> Projects </w:t>
+                            </w:r>
+                          </w:p>
+                          <w:p>
+                            <w:pPr>
                               <w:pStyle w:val="Heading2"/>
                               <w:spacing w:before="240"/>
                             </w:pPr>
@@ -1644,7 +1657,7 @@
                             <w:pPr>
                               <w:spacing w:after="60"/>
                             </w:pPr>
-                            <w:hyperlink r:id="rId11" w:history="1">
+                            <w:hyperlink r:id="rId12" w:history="1">
                               <w:r>
                                 <w:rPr>
                                   <w:rStyle w:val="Hyperlink"/>
@@ -1727,7 +1740,7 @@
                               <w:pStyle w:val="ContactInfo"/>
                               <w:spacing w:after="60"/>
                             </w:pPr>
-                            <w:hyperlink r:id="rId12" w:history="1">
+                            <w:hyperlink r:id="rId13" w:history="1">
                               <w:r>
                                 <w:rPr>
                                   <w:rStyle w:val="Hyperlink"/>
@@ -1741,7 +1754,7 @@
                               <w:pStyle w:val="ContactInfo"/>
                               <w:spacing w:after="60"/>
                             </w:pPr>
-                            <w:hyperlink r:id="rId13" w:history="1">
+                            <w:hyperlink r:id="rId14" w:history="1">
                               <w:r>
                                 <w:rPr>
                                   <w:rStyle w:val="Hyperlink"/>
@@ -1784,7 +1797,7 @@
                               <w:pStyle w:val="ContactInfo"/>
                               <w:spacing w:after="60"/>
                             </w:pPr>
-                            <w:hyperlink r:id="rId14" w:history="1">
+                            <w:hyperlink r:id="rId15" w:history="1">
                               <w:r>
                                 <w:rPr>
                                   <w:rStyle w:val="Hyperlink"/>
@@ -1826,7 +1839,7 @@
                             <w:pPr>
                               <w:pStyle w:val="ContactInfo"/>
                             </w:pPr>
-                            <w:hyperlink r:id="rId15" w:history="1">
+                            <w:hyperlink r:id="rId16" w:history="1">
                               <w:r>
                                 <w:rPr>
                                   <w:rStyle w:val="Hyperlink"/>
@@ -1839,7 +1852,7 @@
                             <w:pPr>
                               <w:pStyle w:val="ContactInfo"/>
                             </w:pPr>
-                            <w:hyperlink r:id="rId16" w:history="1">
+                            <w:hyperlink r:id="rId17" w:history="1">
                               <w:r>
                                 <w:rPr>
                                   <w:rStyle w:val="Hyperlink"/>
@@ -1852,7 +1865,7 @@
                             <w:pPr>
                               <w:pStyle w:val="ContactInfo"/>
                             </w:pPr>
-                            <w:hyperlink r:id="rId17" w:history="1">
+                            <w:hyperlink r:id="rId18" w:history="1">
                               <w:r>
                                 <w:rPr>
                                   <w:rStyle w:val="Hyperlink"/>
@@ -1865,7 +1878,7 @@
                             <w:pPr>
                               <w:pStyle w:val="ContactInfo"/>
                             </w:pPr>
-                            <w:hyperlink r:id="rId18" w:history="1">
+                            <w:hyperlink r:id="rId19" w:history="1">
                               <w:r>
                                 <w:rPr>
                                   <w:rStyle w:val="Hyperlink"/>
@@ -1943,6 +1956,19 @@
                     </w:p>
                     <w:p>
                       <w:pPr>
+                        <w:pStyle w:val="Heading3"/>
+                      </w:pPr>
+                      <w:r>
+                        <w:t>RECENT</w:t>
+                      </w:r>
+                      <w:bookmarkStart w:id="1" w:name="_GoBack"/>
+                      <w:bookmarkEnd w:id="1"/>
+                      <w:r>
+                        <w:t xml:space="preserve"> Projects </w:t>
+                      </w:r>
+                    </w:p>
+                    <w:p>
+                      <w:pPr>
                         <w:pStyle w:val="Heading2"/>
                         <w:spacing w:before="240"/>
                       </w:pPr>
@@ -1954,7 +1980,7 @@
                       <w:pPr>
                         <w:spacing w:after="60"/>
                       </w:pPr>
-                      <w:hyperlink r:id="rId19" w:history="1">
+                      <w:hyperlink r:id="rId20" w:history="1">
                         <w:r>
                           <w:rPr>
                             <w:rStyle w:val="Hyperlink"/>
@@ -1980,7 +2006,15 @@
                         <w:t xml:space="preserve"> apps to Apple’s App Store. </w:t>
                       </w:r>
                       <w:r>
-                        <w:t>I’ve especially enjoyed watchOS and macOS dev.</w:t>
+                        <w:t xml:space="preserve">I’ve especially enjoyed </w:t>
+                      </w:r>
+                      <w:proofErr w:type="spellStart"/>
+                      <w:r>
+                        <w:t>watchOS</w:t>
+                      </w:r>
+                      <w:proofErr w:type="spellEnd"/>
+                      <w:r>
+                        <w:t xml:space="preserve"> and macOS dev.</w:t>
                       </w:r>
                       <w:r>
                         <w:t xml:space="preserve"> </w:t>
@@ -2029,7 +2063,7 @@
                         <w:pStyle w:val="ContactInfo"/>
                         <w:spacing w:after="60"/>
                       </w:pPr>
-                      <w:hyperlink r:id="rId20" w:history="1">
+                      <w:hyperlink r:id="rId21" w:history="1">
                         <w:r>
                           <w:rPr>
                             <w:rStyle w:val="Hyperlink"/>
@@ -2043,7 +2077,7 @@
                         <w:pStyle w:val="ContactInfo"/>
                         <w:spacing w:after="60"/>
                       </w:pPr>
-                      <w:hyperlink r:id="rId21" w:history="1">
+                      <w:hyperlink r:id="rId22" w:history="1">
                         <w:r>
                           <w:rPr>
                             <w:rStyle w:val="Hyperlink"/>
@@ -2086,7 +2120,7 @@
                         <w:pStyle w:val="ContactInfo"/>
                         <w:spacing w:after="60"/>
                       </w:pPr>
-                      <w:hyperlink r:id="rId22" w:history="1">
+                      <w:hyperlink r:id="rId23" w:history="1">
                         <w:r>
                           <w:rPr>
                             <w:rStyle w:val="Hyperlink"/>
@@ -2128,7 +2162,7 @@
                       <w:pPr>
                         <w:pStyle w:val="ContactInfo"/>
                       </w:pPr>
-                      <w:hyperlink r:id="rId23" w:history="1">
+                      <w:hyperlink r:id="rId24" w:history="1">
                         <w:r>
                           <w:rPr>
                             <w:rStyle w:val="Hyperlink"/>
@@ -2141,7 +2175,7 @@
                       <w:pPr>
                         <w:pStyle w:val="ContactInfo"/>
                       </w:pPr>
-                      <w:hyperlink r:id="rId24" w:history="1">
+                      <w:hyperlink r:id="rId25" w:history="1">
                         <w:r>
                           <w:rPr>
                             <w:rStyle w:val="Hyperlink"/>
@@ -2154,7 +2188,7 @@
                       <w:pPr>
                         <w:pStyle w:val="ContactInfo"/>
                       </w:pPr>
-                      <w:hyperlink r:id="rId25" w:history="1">
+                      <w:hyperlink r:id="rId26" w:history="1">
                         <w:r>
                           <w:rPr>
                             <w:rStyle w:val="Hyperlink"/>
@@ -2167,7 +2201,7 @@
                       <w:pPr>
                         <w:pStyle w:val="ContactInfo"/>
                       </w:pPr>
-                      <w:hyperlink r:id="rId26" w:history="1">
+                      <w:hyperlink r:id="rId27" w:history="1">
                         <w:r>
                           <w:rPr>
                             <w:rStyle w:val="Hyperlink"/>
@@ -2496,12 +2530,7 @@
       </w:r>
     </w:p>
     <w:sectPr>
-      <w:headerReference w:type="even" r:id="rId27"/>
       <w:headerReference w:type="default" r:id="rId28"/>
-      <w:footerReference w:type="even" r:id="rId29"/>
-      <w:footerReference w:type="default" r:id="rId30"/>
-      <w:headerReference w:type="first" r:id="rId31"/>
-      <w:footerReference w:type="first" r:id="rId32"/>
       <w:pgSz w:w="12240" w:h="15840"/>
       <w:pgMar w:top="1080" w:right="1080" w:bottom="1080" w:left="4867" w:header="576" w:footer="720" w:gutter="0"/>
       <w:cols w:space="720"/>
@@ -2537,36 +2566,6 @@
 </w:endnotes>
 </file>
 
-<file path=word/footer1.xml><?xml version="1.0" encoding="utf-8"?>
-<w:ftr xmlns:wpc="http://schemas.microsoft.com/office/word/2010/wordprocessingCanvas" xmlns:cx="http://schemas.microsoft.com/office/drawing/2014/chartex" xmlns:cx1="http://schemas.microsoft.com/office/drawing/2015/9/8/chartex" xmlns:cx2="http://schemas.microsoft.com/office/drawing/2015/10/21/chartex" xmlns:cx3="http://schemas.microsoft.com/office/drawing/2016/5/9/chartex" xmlns:cx4="http://schemas.microsoft.com/office/drawing/2016/5/10/chartex" xmlns:cx5="http://schemas.microsoft.com/office/drawing/2016/5/11/chartex" xmlns:cx6="http://schemas.microsoft.com/office/drawing/2016/5/12/chartex" xmlns:cx7="http://schemas.microsoft.com/office/drawing/2016/5/13/chartex" xmlns:cx8="http://schemas.microsoft.com/office/drawing/2016/5/14/chartex" xmlns:mc="http://schemas.openxmlformats.org/markup-compatibility/2006" xmlns:aink="http://schemas.microsoft.com/office/drawing/2016/ink" xmlns:o="urn:schemas-microsoft-com:office:office" xmlns:r="http://schemas.openxmlformats.org/officeDocument/2006/relationships" xmlns:m="http://schemas.openxmlformats.org/officeDocument/2006/math" xmlns:v="urn:schemas-microsoft-com:vml" xmlns:wp14="http://schemas.microsoft.com/office/word/2010/wordprocessingDrawing" xmlns:wp="http://schemas.openxmlformats.org/drawingml/2006/wordprocessingDrawing" xmlns:w10="urn:schemas-microsoft-com:office:word" xmlns:w="http://schemas.openxmlformats.org/wordprocessingml/2006/main" xmlns:w14="http://schemas.microsoft.com/office/word/2010/wordml" xmlns:w15="http://schemas.microsoft.com/office/word/2012/wordml" xmlns:w16se="http://schemas.microsoft.com/office/word/2015/wordml/symex" xmlns:wpg="http://schemas.microsoft.com/office/word/2010/wordprocessingGroup" xmlns:wpi="http://schemas.microsoft.com/office/word/2010/wordprocessingInk" xmlns:wne="http://schemas.microsoft.com/office/word/2006/wordml" xmlns:wps="http://schemas.microsoft.com/office/word/2010/wordprocessingShape" mc:Ignorable="w14 w15 w16se wp14">
-  <w:p>
-    <w:pPr>
-      <w:pStyle w:val="Footer"/>
-    </w:pPr>
-  </w:p>
-</w:ftr>
-</file>
-
-<file path=word/footer2.xml><?xml version="1.0" encoding="utf-8"?>
-<w:ftr xmlns:wpc="http://schemas.microsoft.com/office/word/2010/wordprocessingCanvas" xmlns:cx="http://schemas.microsoft.com/office/drawing/2014/chartex" xmlns:cx1="http://schemas.microsoft.com/office/drawing/2015/9/8/chartex" xmlns:cx2="http://schemas.microsoft.com/office/drawing/2015/10/21/chartex" xmlns:cx3="http://schemas.microsoft.com/office/drawing/2016/5/9/chartex" xmlns:cx4="http://schemas.microsoft.com/office/drawing/2016/5/10/chartex" xmlns:cx5="http://schemas.microsoft.com/office/drawing/2016/5/11/chartex" xmlns:cx6="http://schemas.microsoft.com/office/drawing/2016/5/12/chartex" xmlns:cx7="http://schemas.microsoft.com/office/drawing/2016/5/13/chartex" xmlns:cx8="http://schemas.microsoft.com/office/drawing/2016/5/14/chartex" xmlns:mc="http://schemas.openxmlformats.org/markup-compatibility/2006" xmlns:aink="http://schemas.microsoft.com/office/drawing/2016/ink" xmlns:o="urn:schemas-microsoft-com:office:office" xmlns:r="http://schemas.openxmlformats.org/officeDocument/2006/relationships" xmlns:m="http://schemas.openxmlformats.org/officeDocument/2006/math" xmlns:v="urn:schemas-microsoft-com:vml" xmlns:wp14="http://schemas.microsoft.com/office/word/2010/wordprocessingDrawing" xmlns:wp="http://schemas.openxmlformats.org/drawingml/2006/wordprocessingDrawing" xmlns:w10="urn:schemas-microsoft-com:office:word" xmlns:w="http://schemas.openxmlformats.org/wordprocessingml/2006/main" xmlns:w14="http://schemas.microsoft.com/office/word/2010/wordml" xmlns:w15="http://schemas.microsoft.com/office/word/2012/wordml" xmlns:w16se="http://schemas.microsoft.com/office/word/2015/wordml/symex" xmlns:wpg="http://schemas.microsoft.com/office/word/2010/wordprocessingGroup" xmlns:wpi="http://schemas.microsoft.com/office/word/2010/wordprocessingInk" xmlns:wne="http://schemas.microsoft.com/office/word/2006/wordml" xmlns:wps="http://schemas.microsoft.com/office/word/2010/wordprocessingShape" mc:Ignorable="w14 w15 w16se wp14">
-  <w:p>
-    <w:pPr>
-      <w:pStyle w:val="Footer"/>
-    </w:pPr>
-  </w:p>
-</w:ftr>
-</file>
-
-<file path=word/footer3.xml><?xml version="1.0" encoding="utf-8"?>
-<w:ftr xmlns:wpc="http://schemas.microsoft.com/office/word/2010/wordprocessingCanvas" xmlns:cx="http://schemas.microsoft.com/office/drawing/2014/chartex" xmlns:cx1="http://schemas.microsoft.com/office/drawing/2015/9/8/chartex" xmlns:cx2="http://schemas.microsoft.com/office/drawing/2015/10/21/chartex" xmlns:cx3="http://schemas.microsoft.com/office/drawing/2016/5/9/chartex" xmlns:cx4="http://schemas.microsoft.com/office/drawing/2016/5/10/chartex" xmlns:cx5="http://schemas.microsoft.com/office/drawing/2016/5/11/chartex" xmlns:cx6="http://schemas.microsoft.com/office/drawing/2016/5/12/chartex" xmlns:cx7="http://schemas.microsoft.com/office/drawing/2016/5/13/chartex" xmlns:cx8="http://schemas.microsoft.com/office/drawing/2016/5/14/chartex" xmlns:mc="http://schemas.openxmlformats.org/markup-compatibility/2006" xmlns:aink="http://schemas.microsoft.com/office/drawing/2016/ink" xmlns:o="urn:schemas-microsoft-com:office:office" xmlns:r="http://schemas.openxmlformats.org/officeDocument/2006/relationships" xmlns:m="http://schemas.openxmlformats.org/officeDocument/2006/math" xmlns:v="urn:schemas-microsoft-com:vml" xmlns:wp14="http://schemas.microsoft.com/office/word/2010/wordprocessingDrawing" xmlns:wp="http://schemas.openxmlformats.org/drawingml/2006/wordprocessingDrawing" xmlns:w10="urn:schemas-microsoft-com:office:word" xmlns:w="http://schemas.openxmlformats.org/wordprocessingml/2006/main" xmlns:w14="http://schemas.microsoft.com/office/word/2010/wordml" xmlns:w15="http://schemas.microsoft.com/office/word/2012/wordml" xmlns:w16se="http://schemas.microsoft.com/office/word/2015/wordml/symex" xmlns:wpg="http://schemas.microsoft.com/office/word/2010/wordprocessingGroup" xmlns:wpi="http://schemas.microsoft.com/office/word/2010/wordprocessingInk" xmlns:wne="http://schemas.microsoft.com/office/word/2006/wordml" xmlns:wps="http://schemas.microsoft.com/office/word/2010/wordprocessingShape" mc:Ignorable="w14 w15 w16se wp14">
-  <w:p>
-    <w:pPr>
-      <w:pStyle w:val="Footer"/>
-    </w:pPr>
-  </w:p>
-</w:ftr>
-</file>
-
 <file path=word/footnotes.xml><?xml version="1.0" encoding="utf-8"?>
 <w:footnotes xmlns:wpc="http://schemas.microsoft.com/office/word/2010/wordprocessingCanvas" xmlns:cx="http://schemas.microsoft.com/office/drawing/2014/chartex" xmlns:cx1="http://schemas.microsoft.com/office/drawing/2015/9/8/chartex" xmlns:cx2="http://schemas.microsoft.com/office/drawing/2015/10/21/chartex" xmlns:cx3="http://schemas.microsoft.com/office/drawing/2016/5/9/chartex" xmlns:cx4="http://schemas.microsoft.com/office/drawing/2016/5/10/chartex" xmlns:cx5="http://schemas.microsoft.com/office/drawing/2016/5/11/chartex" xmlns:cx6="http://schemas.microsoft.com/office/drawing/2016/5/12/chartex" xmlns:cx7="http://schemas.microsoft.com/office/drawing/2016/5/13/chartex" xmlns:cx8="http://schemas.microsoft.com/office/drawing/2016/5/14/chartex" xmlns:mc="http://schemas.openxmlformats.org/markup-compatibility/2006" xmlns:aink="http://schemas.microsoft.com/office/drawing/2016/ink" xmlns:o="urn:schemas-microsoft-com:office:office" xmlns:r="http://schemas.openxmlformats.org/officeDocument/2006/relationships" xmlns:m="http://schemas.openxmlformats.org/officeDocument/2006/math" xmlns:v="urn:schemas-microsoft-com:vml" xmlns:wp14="http://schemas.microsoft.com/office/word/2010/wordprocessingDrawing" xmlns:wp="http://schemas.openxmlformats.org/drawingml/2006/wordprocessingDrawing" xmlns:w10="urn:schemas-microsoft-com:office:word" xmlns:w="http://schemas.openxmlformats.org/wordprocessingml/2006/main" xmlns:w14="http://schemas.microsoft.com/office/word/2010/wordml" xmlns:w15="http://schemas.microsoft.com/office/word/2012/wordml" xmlns:w16se="http://schemas.microsoft.com/office/word/2015/wordml/symex" xmlns:wpg="http://schemas.microsoft.com/office/word/2010/wordprocessingGroup" xmlns:wpi="http://schemas.microsoft.com/office/word/2010/wordprocessingInk" xmlns:wne="http://schemas.microsoft.com/office/word/2006/wordml" xmlns:wps="http://schemas.microsoft.com/office/word/2010/wordprocessingShape" mc:Ignorable="w14 w15 w16se wp14">
   <w:footnote w:type="separator" w:id="-1">
@@ -2593,16 +2592,6 @@
 </file>
 
 <file path=word/header1.xml><?xml version="1.0" encoding="utf-8"?>
-<w:hdr xmlns:wpc="http://schemas.microsoft.com/office/word/2010/wordprocessingCanvas" xmlns:cx="http://schemas.microsoft.com/office/drawing/2014/chartex" xmlns:cx1="http://schemas.microsoft.com/office/drawing/2015/9/8/chartex" xmlns:cx2="http://schemas.microsoft.com/office/drawing/2015/10/21/chartex" xmlns:cx3="http://schemas.microsoft.com/office/drawing/2016/5/9/chartex" xmlns:cx4="http://schemas.microsoft.com/office/drawing/2016/5/10/chartex" xmlns:cx5="http://schemas.microsoft.com/office/drawing/2016/5/11/chartex" xmlns:cx6="http://schemas.microsoft.com/office/drawing/2016/5/12/chartex" xmlns:cx7="http://schemas.microsoft.com/office/drawing/2016/5/13/chartex" xmlns:cx8="http://schemas.microsoft.com/office/drawing/2016/5/14/chartex" xmlns:mc="http://schemas.openxmlformats.org/markup-compatibility/2006" xmlns:aink="http://schemas.microsoft.com/office/drawing/2016/ink" xmlns:o="urn:schemas-microsoft-com:office:office" xmlns:r="http://schemas.openxmlformats.org/officeDocument/2006/relationships" xmlns:m="http://schemas.openxmlformats.org/officeDocument/2006/math" xmlns:v="urn:schemas-microsoft-com:vml" xmlns:wp14="http://schemas.microsoft.com/office/word/2010/wordprocessingDrawing" xmlns:wp="http://schemas.openxmlformats.org/drawingml/2006/wordprocessingDrawing" xmlns:w10="urn:schemas-microsoft-com:office:word" xmlns:w="http://schemas.openxmlformats.org/wordprocessingml/2006/main" xmlns:w14="http://schemas.microsoft.com/office/word/2010/wordml" xmlns:w15="http://schemas.microsoft.com/office/word/2012/wordml" xmlns:w16se="http://schemas.microsoft.com/office/word/2015/wordml/symex" xmlns:wpg="http://schemas.microsoft.com/office/word/2010/wordprocessingGroup" xmlns:wpi="http://schemas.microsoft.com/office/word/2010/wordprocessingInk" xmlns:wne="http://schemas.microsoft.com/office/word/2006/wordml" xmlns:wps="http://schemas.microsoft.com/office/word/2010/wordprocessingShape" mc:Ignorable="w14 w15 w16se wp14">
-  <w:p>
-    <w:pPr>
-      <w:pStyle w:val="Header"/>
-    </w:pPr>
-  </w:p>
-</w:hdr>
-</file>
-
-<file path=word/header2.xml><?xml version="1.0" encoding="utf-8"?>
 <w:hdr xmlns:wpc="http://schemas.microsoft.com/office/word/2010/wordprocessingCanvas" xmlns:cx="http://schemas.microsoft.com/office/drawing/2014/chartex" xmlns:cx1="http://schemas.microsoft.com/office/drawing/2015/9/8/chartex" xmlns:cx2="http://schemas.microsoft.com/office/drawing/2015/10/21/chartex" xmlns:cx3="http://schemas.microsoft.com/office/drawing/2016/5/9/chartex" xmlns:cx4="http://schemas.microsoft.com/office/drawing/2016/5/10/chartex" xmlns:cx5="http://schemas.microsoft.com/office/drawing/2016/5/11/chartex" xmlns:cx6="http://schemas.microsoft.com/office/drawing/2016/5/12/chartex" xmlns:cx7="http://schemas.microsoft.com/office/drawing/2016/5/13/chartex" xmlns:cx8="http://schemas.microsoft.com/office/drawing/2016/5/14/chartex" xmlns:mc="http://schemas.openxmlformats.org/markup-compatibility/2006" xmlns:aink="http://schemas.microsoft.com/office/drawing/2016/ink" xmlns:o="urn:schemas-microsoft-com:office:office" xmlns:r="http://schemas.openxmlformats.org/officeDocument/2006/relationships" xmlns:m="http://schemas.openxmlformats.org/officeDocument/2006/math" xmlns:v="urn:schemas-microsoft-com:vml" xmlns:wp14="http://schemas.microsoft.com/office/word/2010/wordprocessingDrawing" xmlns:wp="http://schemas.openxmlformats.org/drawingml/2006/wordprocessingDrawing" xmlns:w10="urn:schemas-microsoft-com:office:word" xmlns:w="http://schemas.openxmlformats.org/wordprocessingml/2006/main" xmlns:w14="http://schemas.microsoft.com/office/word/2010/wordml" xmlns:w15="http://schemas.microsoft.com/office/word/2012/wordml" xmlns:w16se="http://schemas.microsoft.com/office/word/2015/wordml/symex" xmlns:wpg="http://schemas.microsoft.com/office/word/2010/wordprocessingGroup" xmlns:wpi="http://schemas.microsoft.com/office/word/2010/wordprocessingInk" xmlns:wne="http://schemas.microsoft.com/office/word/2006/wordml" xmlns:wps="http://schemas.microsoft.com/office/word/2010/wordprocessingShape" mc:Ignorable="w14 w15 w16se wp14">
   <w:sdt>
     <w:sdtPr>
@@ -2772,10 +2761,7 @@
                                 </w:tc>
                               </w:tr>
                             </w:tbl>
-                            <w:p>
-                              <w:bookmarkStart w:id="0" w:name="_GoBack"/>
-                              <w:bookmarkEnd w:id="0"/>
-                            </w:p>
+                            <w:p/>
                           </w:txbxContent>
                         </wps:txbx>
                         <wps:bodyPr rot="0" vert="horz" wrap="square" lIns="0" tIns="0" rIns="0" bIns="0" anchor="t" anchorCtr="0">
@@ -2883,10 +2869,7 @@
                           </w:tc>
                         </w:tr>
                       </w:tbl>
-                      <w:p>
-                        <w:bookmarkStart w:id="1" w:name="_GoBack"/>
-                        <w:bookmarkEnd w:id="1"/>
-                      </w:p>
+                      <w:p/>
                     </w:txbxContent>
                   </v:textbox>
                   <w10:wrap type="square" anchorx="page" anchory="margin"/>
@@ -2899,16 +2882,6 @@
       </w:p>
     </w:sdtContent>
   </w:sdt>
-</w:hdr>
-</file>
-
-<file path=word/header3.xml><?xml version="1.0" encoding="utf-8"?>
-<w:hdr xmlns:wpc="http://schemas.microsoft.com/office/word/2010/wordprocessingCanvas" xmlns:cx="http://schemas.microsoft.com/office/drawing/2014/chartex" xmlns:cx1="http://schemas.microsoft.com/office/drawing/2015/9/8/chartex" xmlns:cx2="http://schemas.microsoft.com/office/drawing/2015/10/21/chartex" xmlns:cx3="http://schemas.microsoft.com/office/drawing/2016/5/9/chartex" xmlns:cx4="http://schemas.microsoft.com/office/drawing/2016/5/10/chartex" xmlns:cx5="http://schemas.microsoft.com/office/drawing/2016/5/11/chartex" xmlns:cx6="http://schemas.microsoft.com/office/drawing/2016/5/12/chartex" xmlns:cx7="http://schemas.microsoft.com/office/drawing/2016/5/13/chartex" xmlns:cx8="http://schemas.microsoft.com/office/drawing/2016/5/14/chartex" xmlns:mc="http://schemas.openxmlformats.org/markup-compatibility/2006" xmlns:aink="http://schemas.microsoft.com/office/drawing/2016/ink" xmlns:o="urn:schemas-microsoft-com:office:office" xmlns:r="http://schemas.openxmlformats.org/officeDocument/2006/relationships" xmlns:m="http://schemas.openxmlformats.org/officeDocument/2006/math" xmlns:v="urn:schemas-microsoft-com:vml" xmlns:wp14="http://schemas.microsoft.com/office/word/2010/wordprocessingDrawing" xmlns:wp="http://schemas.openxmlformats.org/drawingml/2006/wordprocessingDrawing" xmlns:w10="urn:schemas-microsoft-com:office:word" xmlns:w="http://schemas.openxmlformats.org/wordprocessingml/2006/main" xmlns:w14="http://schemas.microsoft.com/office/word/2010/wordml" xmlns:w15="http://schemas.microsoft.com/office/word/2012/wordml" xmlns:w16se="http://schemas.microsoft.com/office/word/2015/wordml/symex" xmlns:wpg="http://schemas.microsoft.com/office/word/2010/wordprocessingGroup" xmlns:wpi="http://schemas.microsoft.com/office/word/2010/wordprocessingInk" xmlns:wne="http://schemas.microsoft.com/office/word/2006/wordml" xmlns:wps="http://schemas.microsoft.com/office/word/2010/wordprocessingShape" mc:Ignorable="w14 w15 w16se wp14">
-  <w:p>
-    <w:pPr>
-      <w:pStyle w:val="Header"/>
-    </w:pPr>
-  </w:p>
 </w:hdr>
 </file>
 
@@ -4408,7 +4381,7 @@
     <w:charset w:val="00"/>
     <w:family w:val="roman"/>
     <w:pitch w:val="variable"/>
-    <w:sig w:usb0="E0002EFF" w:usb1="C000785B" w:usb2="00000009" w:usb3="00000000" w:csb0="000001FF" w:csb1="00000000"/>
+    <w:sig w:usb0="E0002AFF" w:usb1="C0007843" w:usb2="00000009" w:usb3="00000000" w:csb0="000001FF" w:csb1="00000000"/>
   </w:font>
   <w:font w:name="Courier New">
     <w:panose1 w:val="02070309020205020404"/>
@@ -4429,14 +4402,14 @@
     <w:charset w:val="00"/>
     <w:family w:val="swiss"/>
     <w:pitch w:val="variable"/>
-    <w:sig w:usb0="E0002AFF" w:usb1="C000247B" w:usb2="00000009" w:usb3="00000000" w:csb0="000001FF" w:csb1="00000000"/>
+    <w:sig w:usb0="A0002AEF" w:usb1="4000207B" w:usb2="00000000" w:usb3="00000000" w:csb0="000001FF" w:csb1="00000000"/>
   </w:font>
   <w:font w:name="Calibri">
     <w:panose1 w:val="020F0502020204030204"/>
     <w:charset w:val="00"/>
     <w:family w:val="swiss"/>
     <w:pitch w:val="variable"/>
-    <w:sig w:usb0="E0002AFF" w:usb1="C000247B" w:usb2="00000009" w:usb3="00000000" w:csb0="000001FF" w:csb1="00000000"/>
+    <w:sig w:usb0="E0002AFF" w:usb1="4000ACFF" w:usb2="00000001" w:usb3="00000000" w:csb0="000001FF" w:csb1="00000000"/>
   </w:font>
 </w:fonts>
 </file>
@@ -5250,10 +5223,22 @@
 </CoverPageProperties>
 </file>
 
+<file path=customXml/item2.xml><?xml version="1.0" encoding="utf-8"?>
+<b:Sources xmlns:b="http://schemas.openxmlformats.org/officeDocument/2006/bibliography" xmlns="http://schemas.openxmlformats.org/officeDocument/2006/bibliography" SelectedStyle="\APASixthEditionOfficeOnline.xsl" StyleName="APA" Version="6"/>
+</file>
+
 <file path=customXml/itemProps1.xml><?xml version="1.0" encoding="utf-8"?>
 <ds:datastoreItem xmlns:ds="http://schemas.openxmlformats.org/officeDocument/2006/customXml" ds:itemID="{55AF091B-3C7A-41E3-B477-F2FDAA23CFDA}">
   <ds:schemaRefs>
     <ds:schemaRef ds:uri="http://schemas.microsoft.com/office/2006/coverPageProps"/>
   </ds:schemaRefs>
 </ds:datastoreItem>
+</file>
+
+<file path=customXml/itemProps2.xml><?xml version="1.0" encoding="utf-8"?>
+<ds:datastoreItem xmlns:ds="http://schemas.openxmlformats.org/officeDocument/2006/customXml" ds:itemID="{87377DE4-8B86-455C-B8C4-1DB6935491CF}">
+  <ds:schemaRefs>
+    <ds:schemaRef ds:uri="http://schemas.openxmlformats.org/officeDocument/2006/bibliography"/>
+  </ds:schemaRefs>
+</ds:datastoreItem>
 </file>
</xml_diff>

<commit_message>
Noticed one margin was not consistent. Corrected.
</commit_message>
<xml_diff>
--- a/JamesSnell-Resume.docx
+++ b/JamesSnell-Resume.docx
@@ -1054,19 +1054,10 @@
               <w:t xml:space="preserve">- </w:t>
             </w:r>
             <w:r>
-              <w:t>N</w:t>
-            </w:r>
-            <w:r>
-              <w:t xml:space="preserve">ext-gen aerial photography </w:t>
-            </w:r>
-            <w:r>
-              <w:t>p</w:t>
-            </w:r>
-            <w:r>
-              <w:t xml:space="preserve">recision-logging </w:t>
-            </w:r>
-            <w:r>
-              <w:t>prototy</w:t>
+              <w:t>Next-gen aerial photography p</w:t>
+            </w:r>
+            <w:r>
+              <w:t>recision-logging prototy</w:t>
             </w:r>
             <w:r>
               <w:t>p</w:t>
@@ -1134,13 +1125,7 @@
           </w:p>
           <w:p>
             <w:r>
-              <w:t xml:space="preserve">- Detailed reporting of </w:t>
-            </w:r>
-            <w:r>
-              <w:t>potentially tax-break worthy</w:t>
-            </w:r>
-            <w:r>
-              <w:t xml:space="preserve"> IP</w:t>
+              <w:t>- Detailed reporting of potentially tax-break worthy IP</w:t>
             </w:r>
           </w:p>
           <w:p>
@@ -1636,12 +1621,7 @@
                               <w:pStyle w:val="Heading3"/>
                             </w:pPr>
                             <w:r>
-                              <w:t>RECENT</w:t>
-                            </w:r>
-                            <w:bookmarkStart w:id="0" w:name="_GoBack"/>
-                            <w:bookmarkEnd w:id="0"/>
-                            <w:r>
-                              <w:t xml:space="preserve"> Projects </w:t>
+                              <w:t xml:space="preserve">RECENT Projects </w:t>
                             </w:r>
                           </w:p>
                           <w:p>
@@ -1959,12 +1939,7 @@
                         <w:pStyle w:val="Heading3"/>
                       </w:pPr>
                       <w:r>
-                        <w:t>RECENT</w:t>
-                      </w:r>
-                      <w:bookmarkStart w:id="1" w:name="_GoBack"/>
-                      <w:bookmarkEnd w:id="1"/>
-                      <w:r>
-                        <w:t xml:space="preserve"> Projects </w:t>
+                        <w:t xml:space="preserve">RECENT Projects </w:t>
                       </w:r>
                     </w:p>
                     <w:p>
@@ -2367,6 +2342,7 @@
         <w:t>.</w:t>
       </w:r>
     </w:p>
+    <w:p/>
     <w:p>
       <w:pPr>
         <w:pStyle w:val="Heading3"/>
@@ -2479,6 +2455,15 @@
     </w:p>
     <w:p>
       <w:pPr>
+        <w:rPr>
+          <w:lang w:eastAsia="ja-JP"/>
+        </w:rPr>
+      </w:pPr>
+      <w:bookmarkStart w:id="0" w:name="_GoBack"/>
+      <w:bookmarkEnd w:id="0"/>
+    </w:p>
+    <w:p>
+      <w:pPr>
         <w:pStyle w:val="Heading3"/>
         <w:rPr>
           <w:color w:val="1D4296" w:themeColor="accent4" w:themeShade="80"/>
@@ -2532,7 +2517,7 @@
     <w:sectPr>
       <w:headerReference w:type="default" r:id="rId28"/>
       <w:pgSz w:w="12240" w:h="15840"/>
-      <w:pgMar w:top="1080" w:right="1080" w:bottom="1080" w:left="4867" w:header="576" w:footer="720" w:gutter="0"/>
+      <w:pgMar w:top="720" w:right="720" w:bottom="720" w:left="720" w:header="576" w:footer="720" w:gutter="0"/>
       <w:cols w:space="720"/>
       <w:titlePg/>
       <w:docGrid w:linePitch="360"/>
@@ -5236,7 +5221,7 @@
 </file>
 
 <file path=customXml/itemProps2.xml><?xml version="1.0" encoding="utf-8"?>
-<ds:datastoreItem xmlns:ds="http://schemas.openxmlformats.org/officeDocument/2006/customXml" ds:itemID="{87377DE4-8B86-455C-B8C4-1DB6935491CF}">
+<ds:datastoreItem xmlns:ds="http://schemas.openxmlformats.org/officeDocument/2006/customXml" ds:itemID="{F62A9588-B670-4C8A-B1B1-8E9477E9349D}">
   <ds:schemaRefs>
     <ds:schemaRef ds:uri="http://schemas.openxmlformats.org/officeDocument/2006/bibliography"/>
   </ds:schemaRefs>

</xml_diff>

<commit_message>
Extended personal interests section a bit, as recent layout shifts made a little more room to expand on some thoughts.
</commit_message>
<xml_diff>
--- a/JamesSnell-Resume.docx
+++ b/JamesSnell-Resume.docx
@@ -394,13 +394,8 @@
                             <w:r>
                               <w:t xml:space="preserve">Swift3, </w:t>
                             </w:r>
-                            <w:proofErr w:type="spellStart"/>
-                            <w:r>
-                              <w:t>Javascript</w:t>
-                            </w:r>
-                            <w:proofErr w:type="spellEnd"/>
-                            <w:r>
-                              <w:t xml:space="preserve">, jQuery, Ajax, HTML, CSS, </w:t>
+                            <w:r>
+                              <w:t xml:space="preserve">Javascript, jQuery, Ajax, HTML, CSS, </w:t>
                             </w:r>
                             <w:r>
                               <w:t>BASH</w:t>
@@ -408,22 +403,12 @@
                             <w:r>
                               <w:t xml:space="preserve">, </w:t>
                             </w:r>
-                            <w:proofErr w:type="spellStart"/>
-                            <w:r>
-                              <w:t>Geoserver</w:t>
-                            </w:r>
-                            <w:proofErr w:type="spellEnd"/>
-                            <w:r>
-                              <w:t xml:space="preserve">, </w:t>
-                            </w:r>
-                            <w:r>
-                              <w:t>MySQL, Postgres/</w:t>
-                            </w:r>
-                            <w:proofErr w:type="spellStart"/>
-                            <w:r>
-                              <w:t>PostGIS</w:t>
-                            </w:r>
-                            <w:proofErr w:type="spellEnd"/>
+                            <w:r>
+                              <w:t xml:space="preserve">Geoserver, </w:t>
+                            </w:r>
+                            <w:r>
+                              <w:t>MySQL, Postgres/PostGIS</w:t>
+                            </w:r>
                             <w:r>
                               <w:t>,</w:t>
                             </w:r>
@@ -433,40 +418,11 @@
                             <w:r>
                               <w:t xml:space="preserve">Virtualization, </w:t>
                             </w:r>
-                            <w:proofErr w:type="spellStart"/>
-                            <w:r>
-                              <w:t>svn</w:t>
-                            </w:r>
-                            <w:proofErr w:type="spellEnd"/>
-                            <w:r>
-                              <w:t xml:space="preserve">, git, </w:t>
-                            </w:r>
-                            <w:proofErr w:type="spellStart"/>
-                            <w:r>
-                              <w:t>gitlab</w:t>
-                            </w:r>
-                            <w:proofErr w:type="spellEnd"/>
-                            <w:r>
-                              <w:t xml:space="preserve">, </w:t>
-                            </w:r>
-                            <w:proofErr w:type="spellStart"/>
-                            <w:r>
-                              <w:t>devops</w:t>
-                            </w:r>
-                            <w:proofErr w:type="spellEnd"/>
-                            <w:r>
-                              <w:t xml:space="preserve">, </w:t>
-                            </w:r>
-                            <w:r>
-                              <w:t xml:space="preserve">ant, </w:t>
-                            </w:r>
-                            <w:proofErr w:type="spellStart"/>
-                            <w:r>
-                              <w:t>gradle</w:t>
-                            </w:r>
-                            <w:proofErr w:type="spellEnd"/>
-                            <w:r>
-                              <w:t>,</w:t>
+                            <w:r>
+                              <w:t xml:space="preserve">svn, git, gitlab, devops, </w:t>
+                            </w:r>
+                            <w:r>
+                              <w:t>ant, gradle,</w:t>
                             </w:r>
                             <w:r>
                               <w:t xml:space="preserve"> Agile,</w:t>
@@ -475,15 +431,7 @@
                               <w:t xml:space="preserve"> </w:t>
                             </w:r>
                             <w:r>
-                              <w:t xml:space="preserve">continuous integration, Apache2, </w:t>
-                            </w:r>
-                            <w:proofErr w:type="spellStart"/>
-                            <w:r>
-                              <w:t>nginx</w:t>
-                            </w:r>
-                            <w:proofErr w:type="spellEnd"/>
-                            <w:r>
-                              <w:t xml:space="preserve">, </w:t>
+                              <w:t xml:space="preserve">continuous integration, Apache2, nginx, </w:t>
                             </w:r>
                             <w:r>
                               <w:t>CAD (Fusion 360), VHDL, FPGAs</w:t>
@@ -546,7 +494,7 @@
                                     <pic:cNvPicPr/>
                                   </pic:nvPicPr>
                                   <pic:blipFill>
-                                    <a:blip r:embed="rId9">
+                                    <a:blip r:embed="rId11">
                                       <a:extLst>
                                         <a:ext uri="{28A0092B-C50C-407E-A947-70E740481C1C}">
                                           <a14:useLocalDpi xmlns:a14="http://schemas.microsoft.com/office/drawing/2010/main" val="0"/>
@@ -673,7 +621,7 @@
                       <w:pPr>
                         <w:spacing w:after="80"/>
                       </w:pPr>
-                      <w:hyperlink r:id="rId11" w:history="1">
+                      <w:hyperlink r:id="rId12" w:history="1">
                         <w:r>
                           <w:rPr>
                             <w:rStyle w:val="Hyperlink"/>
@@ -1200,23 +1148,7 @@
           </w:p>
           <w:p>
             <w:r>
-              <w:t xml:space="preserve">- Ported all IP from </w:t>
-            </w:r>
-            <w:proofErr w:type="spellStart"/>
-            <w:r>
-              <w:t>Trac</w:t>
-            </w:r>
-            <w:proofErr w:type="spellEnd"/>
-            <w:r>
-              <w:t xml:space="preserve">/SVN to </w:t>
-            </w:r>
-            <w:proofErr w:type="spellStart"/>
-            <w:r>
-              <w:t>Gitlab</w:t>
-            </w:r>
-            <w:proofErr w:type="spellEnd"/>
-            <w:r>
-              <w:t>/git</w:t>
+              <w:t>- Ported all IP from Trac/SVN to Gitlab/git</w:t>
             </w:r>
           </w:p>
           <w:p>
@@ -1390,13 +1322,8 @@
           </w:p>
           <w:p>
             <w:r>
-              <w:t xml:space="preserve">- Organized all DevOps for LSI/GRI Software Team, 3 </w:t>
-            </w:r>
-            <w:proofErr w:type="spellStart"/>
-            <w:r>
-              <w:t>devs</w:t>
-            </w:r>
-            <w:proofErr w:type="spellEnd"/>
+              <w:t>- Organized all DevOps for LSI/GRI Software Team, 3 devs</w:t>
+            </w:r>
           </w:p>
           <w:p>
             <w:r>
@@ -1637,7 +1564,7 @@
                             <w:pPr>
                               <w:spacing w:after="60"/>
                             </w:pPr>
-                            <w:hyperlink r:id="rId12" w:history="1">
+                            <w:hyperlink r:id="rId13" w:history="1">
                               <w:r>
                                 <w:rPr>
                                   <w:rStyle w:val="Hyperlink"/>
@@ -1663,15 +1590,7 @@
                               <w:t xml:space="preserve"> apps to Apple’s App Store. </w:t>
                             </w:r>
                             <w:r>
-                              <w:t xml:space="preserve">I’ve especially enjoyed </w:t>
-                            </w:r>
-                            <w:proofErr w:type="spellStart"/>
-                            <w:r>
-                              <w:t>watchOS</w:t>
-                            </w:r>
-                            <w:proofErr w:type="spellEnd"/>
-                            <w:r>
-                              <w:t xml:space="preserve"> and macOS dev.</w:t>
+                              <w:t>I’ve especially enjoyed watchOS and macOS dev.</w:t>
                             </w:r>
                             <w:r>
                               <w:t xml:space="preserve"> </w:t>
@@ -1720,7 +1639,7 @@
                               <w:pStyle w:val="ContactInfo"/>
                               <w:spacing w:after="60"/>
                             </w:pPr>
-                            <w:hyperlink r:id="rId13" w:history="1">
+                            <w:hyperlink r:id="rId14" w:history="1">
                               <w:r>
                                 <w:rPr>
                                   <w:rStyle w:val="Hyperlink"/>
@@ -1734,7 +1653,7 @@
                               <w:pStyle w:val="ContactInfo"/>
                               <w:spacing w:after="60"/>
                             </w:pPr>
-                            <w:hyperlink r:id="rId14" w:history="1">
+                            <w:hyperlink r:id="rId15" w:history="1">
                               <w:r>
                                 <w:rPr>
                                   <w:rStyle w:val="Hyperlink"/>
@@ -1777,7 +1696,7 @@
                               <w:pStyle w:val="ContactInfo"/>
                               <w:spacing w:after="60"/>
                             </w:pPr>
-                            <w:hyperlink r:id="rId15" w:history="1">
+                            <w:hyperlink r:id="rId16" w:history="1">
                               <w:r>
                                 <w:rPr>
                                   <w:rStyle w:val="Hyperlink"/>
@@ -1819,7 +1738,7 @@
                             <w:pPr>
                               <w:pStyle w:val="ContactInfo"/>
                             </w:pPr>
-                            <w:hyperlink r:id="rId16" w:history="1">
+                            <w:hyperlink r:id="rId17" w:history="1">
                               <w:r>
                                 <w:rPr>
                                   <w:rStyle w:val="Hyperlink"/>
@@ -1832,7 +1751,7 @@
                             <w:pPr>
                               <w:pStyle w:val="ContactInfo"/>
                             </w:pPr>
-                            <w:hyperlink r:id="rId17" w:history="1">
+                            <w:hyperlink r:id="rId18" w:history="1">
                               <w:r>
                                 <w:rPr>
                                   <w:rStyle w:val="Hyperlink"/>
@@ -1845,7 +1764,7 @@
                             <w:pPr>
                               <w:pStyle w:val="ContactInfo"/>
                             </w:pPr>
-                            <w:hyperlink r:id="rId18" w:history="1">
+                            <w:hyperlink r:id="rId19" w:history="1">
                               <w:r>
                                 <w:rPr>
                                   <w:rStyle w:val="Hyperlink"/>
@@ -1858,7 +1777,7 @@
                             <w:pPr>
                               <w:pStyle w:val="ContactInfo"/>
                             </w:pPr>
-                            <w:hyperlink r:id="rId19" w:history="1">
+                            <w:hyperlink r:id="rId20" w:history="1">
                               <w:r>
                                 <w:rPr>
                                   <w:rStyle w:val="Hyperlink"/>
@@ -1955,7 +1874,7 @@
                       <w:pPr>
                         <w:spacing w:after="60"/>
                       </w:pPr>
-                      <w:hyperlink r:id="rId20" w:history="1">
+                      <w:hyperlink r:id="rId21" w:history="1">
                         <w:r>
                           <w:rPr>
                             <w:rStyle w:val="Hyperlink"/>
@@ -2038,7 +1957,7 @@
                         <w:pStyle w:val="ContactInfo"/>
                         <w:spacing w:after="60"/>
                       </w:pPr>
-                      <w:hyperlink r:id="rId21" w:history="1">
+                      <w:hyperlink r:id="rId22" w:history="1">
                         <w:r>
                           <w:rPr>
                             <w:rStyle w:val="Hyperlink"/>
@@ -2052,7 +1971,7 @@
                         <w:pStyle w:val="ContactInfo"/>
                         <w:spacing w:after="60"/>
                       </w:pPr>
-                      <w:hyperlink r:id="rId22" w:history="1">
+                      <w:hyperlink r:id="rId23" w:history="1">
                         <w:r>
                           <w:rPr>
                             <w:rStyle w:val="Hyperlink"/>
@@ -2095,7 +2014,7 @@
                         <w:pStyle w:val="ContactInfo"/>
                         <w:spacing w:after="60"/>
                       </w:pPr>
-                      <w:hyperlink r:id="rId23" w:history="1">
+                      <w:hyperlink r:id="rId24" w:history="1">
                         <w:r>
                           <w:rPr>
                             <w:rStyle w:val="Hyperlink"/>
@@ -2137,7 +2056,7 @@
                       <w:pPr>
                         <w:pStyle w:val="ContactInfo"/>
                       </w:pPr>
-                      <w:hyperlink r:id="rId24" w:history="1">
+                      <w:hyperlink r:id="rId25" w:history="1">
                         <w:r>
                           <w:rPr>
                             <w:rStyle w:val="Hyperlink"/>
@@ -2150,7 +2069,7 @@
                       <w:pPr>
                         <w:pStyle w:val="ContactInfo"/>
                       </w:pPr>
-                      <w:hyperlink r:id="rId25" w:history="1">
+                      <w:hyperlink r:id="rId26" w:history="1">
                         <w:r>
                           <w:rPr>
                             <w:rStyle w:val="Hyperlink"/>
@@ -2163,7 +2082,7 @@
                       <w:pPr>
                         <w:pStyle w:val="ContactInfo"/>
                       </w:pPr>
-                      <w:hyperlink r:id="rId26" w:history="1">
+                      <w:hyperlink r:id="rId27" w:history="1">
                         <w:r>
                           <w:rPr>
                             <w:rStyle w:val="Hyperlink"/>
@@ -2176,7 +2095,7 @@
                       <w:pPr>
                         <w:pStyle w:val="ContactInfo"/>
                       </w:pPr>
-                      <w:hyperlink r:id="rId27" w:history="1">
+                      <w:hyperlink r:id="rId28" w:history="1">
                         <w:r>
                           <w:rPr>
                             <w:rStyle w:val="Hyperlink"/>
@@ -2285,13 +2204,8 @@
       <w:r>
         <w:t xml:space="preserve"> </w:t>
       </w:r>
-      <w:proofErr w:type="spellStart"/>
-      <w:r>
-        <w:t>Paypal</w:t>
-      </w:r>
-      <w:proofErr w:type="spellEnd"/>
-      <w:r>
-        <w:t xml:space="preserve">-driven self-enrolled students have attended </w:t>
+      <w:r>
+        <w:t xml:space="preserve">Paypal-driven self-enrolled students have attended </w:t>
       </w:r>
       <w:r>
         <w:t>our</w:t>
@@ -2321,16 +2235,11 @@
       </w:r>
     </w:p>
     <w:p>
-      <w:r>
-        <w:t xml:space="preserve">I have created and deployed various generations of Columbia’s public website (upon </w:t>
-      </w:r>
-      <w:proofErr w:type="spellStart"/>
-      <w:r>
-        <w:t>Wordpress</w:t>
-      </w:r>
-      <w:proofErr w:type="spellEnd"/>
-      <w:r>
-        <w:t xml:space="preserve">, on self-hosted Linux servers). This includes establishment and coaching of SEO and Social Media advertising campaigns. We recently have outsourced this to an external firm, though I </w:t>
+      <w:pPr>
+        <w:spacing w:after="400"/>
+      </w:pPr>
+      <w:r>
+        <w:t xml:space="preserve">I have created and deployed various generations of Columbia’s public website (upon Wordpress, on self-hosted Linux servers). This includes establishment and coaching of SEO and Social Media advertising campaigns. We recently have outsourced this to an external firm, though I </w:t>
       </w:r>
       <w:r>
         <w:t>continue to coach</w:t>
@@ -2342,7 +2251,6 @@
         <w:t>.</w:t>
       </w:r>
     </w:p>
-    <w:p/>
     <w:p>
       <w:pPr>
         <w:pStyle w:val="Heading3"/>
@@ -2440,6 +2348,7 @@
     <w:p>
       <w:pPr>
         <w:pStyle w:val="Heading4"/>
+        <w:spacing w:after="400"/>
       </w:pPr>
       <w:r>
         <w:t>University of Calgary</w:t>
@@ -2447,20 +2356,6 @@
       <w:r>
         <w:t>, 2010</w:t>
       </w:r>
-    </w:p>
-    <w:p>
-      <w:pPr>
-        <w:pStyle w:val="Heading5"/>
-      </w:pPr>
-    </w:p>
-    <w:p>
-      <w:pPr>
-        <w:rPr>
-          <w:lang w:eastAsia="ja-JP"/>
-        </w:rPr>
-      </w:pPr>
-      <w:bookmarkStart w:id="0" w:name="_GoBack"/>
-      <w:bookmarkEnd w:id="0"/>
     </w:p>
     <w:p>
       <w:pPr>
@@ -2484,7 +2379,16 @@
         <w:t>gain</w:t>
       </w:r>
       <w:r>
-        <w:t xml:space="preserve"> new skills. </w:t>
+        <w:t xml:space="preserve"> new skills</w:t>
+      </w:r>
+      <w:r>
+        <w:t xml:space="preserve"> &amp; exercise my creativity</w:t>
+      </w:r>
+      <w:r>
+        <w:t xml:space="preserve">. </w:t>
+      </w:r>
+      <w:r>
+        <w:t xml:space="preserve">Most of my projects are software-oriented, but not exclusively. There are also simple Electrical and Mechanical Engineering expeditions. </w:t>
       </w:r>
       <w:r>
         <w:t>Some of the</w:t>
@@ -2513,9 +2417,14 @@
       <w:r>
         <w:t xml:space="preserve"> projects to the left.</w:t>
       </w:r>
+      <w:r>
+        <w:t xml:space="preserve"> Also, I love dogs and guitars.</w:t>
+      </w:r>
+      <w:bookmarkStart w:id="0" w:name="_GoBack"/>
+      <w:bookmarkEnd w:id="0"/>
     </w:p>
     <w:sectPr>
-      <w:headerReference w:type="default" r:id="rId28"/>
+      <w:headerReference w:type="default" r:id="rId29"/>
       <w:pgSz w:w="12240" w:h="15840"/>
       <w:pgMar w:top="720" w:right="720" w:bottom="720" w:left="720" w:header="576" w:footer="720" w:gutter="0"/>
       <w:cols w:space="720"/>
@@ -5221,7 +5130,7 @@
 </file>
 
 <file path=customXml/itemProps2.xml><?xml version="1.0" encoding="utf-8"?>
-<ds:datastoreItem xmlns:ds="http://schemas.openxmlformats.org/officeDocument/2006/customXml" ds:itemID="{F62A9588-B670-4C8A-B1B1-8E9477E9349D}">
+<ds:datastoreItem xmlns:ds="http://schemas.openxmlformats.org/officeDocument/2006/customXml" ds:itemID="{8E498E5A-8B90-47D8-BBF8-1FFA182A1633}">
   <ds:schemaRefs>
     <ds:schemaRef ds:uri="http://schemas.openxmlformats.org/officeDocument/2006/bibliography"/>
   </ds:schemaRefs>

</xml_diff>

<commit_message>
Removed unnecessary and misbehaving page number
</commit_message>
<xml_diff>
--- a/JamesSnell-Resume.docx
+++ b/JamesSnell-Resume.docx
@@ -394,8 +394,13 @@
                             <w:r>
                               <w:t xml:space="preserve">Swift3, </w:t>
                             </w:r>
-                            <w:r>
-                              <w:t xml:space="preserve">Javascript, jQuery, Ajax, HTML, CSS, </w:t>
+                            <w:proofErr w:type="spellStart"/>
+                            <w:r>
+                              <w:t>Javascript</w:t>
+                            </w:r>
+                            <w:proofErr w:type="spellEnd"/>
+                            <w:r>
+                              <w:t xml:space="preserve">, jQuery, Ajax, HTML, CSS, </w:t>
                             </w:r>
                             <w:r>
                               <w:t>BASH</w:t>
@@ -403,12 +408,22 @@
                             <w:r>
                               <w:t xml:space="preserve">, </w:t>
                             </w:r>
-                            <w:r>
-                              <w:t xml:space="preserve">Geoserver, </w:t>
-                            </w:r>
-                            <w:r>
-                              <w:t>MySQL, Postgres/PostGIS</w:t>
-                            </w:r>
+                            <w:proofErr w:type="spellStart"/>
+                            <w:r>
+                              <w:t>Geoserver</w:t>
+                            </w:r>
+                            <w:proofErr w:type="spellEnd"/>
+                            <w:r>
+                              <w:t xml:space="preserve">, </w:t>
+                            </w:r>
+                            <w:r>
+                              <w:t>MySQL, Postgres/</w:t>
+                            </w:r>
+                            <w:proofErr w:type="spellStart"/>
+                            <w:r>
+                              <w:t>PostGIS</w:t>
+                            </w:r>
+                            <w:proofErr w:type="spellEnd"/>
                             <w:r>
                               <w:t>,</w:t>
                             </w:r>
@@ -418,11 +433,40 @@
                             <w:r>
                               <w:t xml:space="preserve">Virtualization, </w:t>
                             </w:r>
-                            <w:r>
-                              <w:t xml:space="preserve">svn, git, gitlab, devops, </w:t>
-                            </w:r>
-                            <w:r>
-                              <w:t>ant, gradle,</w:t>
+                            <w:proofErr w:type="spellStart"/>
+                            <w:r>
+                              <w:t>svn</w:t>
+                            </w:r>
+                            <w:proofErr w:type="spellEnd"/>
+                            <w:r>
+                              <w:t xml:space="preserve">, git, </w:t>
+                            </w:r>
+                            <w:proofErr w:type="spellStart"/>
+                            <w:r>
+                              <w:t>gitlab</w:t>
+                            </w:r>
+                            <w:proofErr w:type="spellEnd"/>
+                            <w:r>
+                              <w:t xml:space="preserve">, </w:t>
+                            </w:r>
+                            <w:proofErr w:type="spellStart"/>
+                            <w:r>
+                              <w:t>devops</w:t>
+                            </w:r>
+                            <w:proofErr w:type="spellEnd"/>
+                            <w:r>
+                              <w:t xml:space="preserve">, </w:t>
+                            </w:r>
+                            <w:r>
+                              <w:t xml:space="preserve">ant, </w:t>
+                            </w:r>
+                            <w:proofErr w:type="spellStart"/>
+                            <w:r>
+                              <w:t>gradle</w:t>
+                            </w:r>
+                            <w:proofErr w:type="spellEnd"/>
+                            <w:r>
+                              <w:t>,</w:t>
                             </w:r>
                             <w:r>
                               <w:t xml:space="preserve"> Agile,</w:t>
@@ -431,7 +475,15 @@
                               <w:t xml:space="preserve"> </w:t>
                             </w:r>
                             <w:r>
-                              <w:t xml:space="preserve">continuous integration, Apache2, nginx, </w:t>
+                              <w:t xml:space="preserve">continuous integration, Apache2, </w:t>
+                            </w:r>
+                            <w:proofErr w:type="spellStart"/>
+                            <w:r>
+                              <w:t>nginx</w:t>
+                            </w:r>
+                            <w:proofErr w:type="spellEnd"/>
+                            <w:r>
+                              <w:t xml:space="preserve">, </w:t>
                             </w:r>
                             <w:r>
                               <w:t>CAD (Fusion 360), VHDL, FPGAs</w:t>
@@ -494,7 +546,7 @@
                                     <pic:cNvPicPr/>
                                   </pic:nvPicPr>
                                   <pic:blipFill>
-                                    <a:blip r:embed="rId11">
+                                    <a:blip r:embed="rId9">
                                       <a:extLst>
                                         <a:ext uri="{28A0092B-C50C-407E-A947-70E740481C1C}">
                                           <a14:useLocalDpi xmlns:a14="http://schemas.microsoft.com/office/drawing/2010/main" val="0"/>
@@ -621,7 +673,7 @@
                       <w:pPr>
                         <w:spacing w:after="80"/>
                       </w:pPr>
-                      <w:hyperlink r:id="rId12" w:history="1">
+                      <w:hyperlink r:id="rId11" w:history="1">
                         <w:r>
                           <w:rPr>
                             <w:rStyle w:val="Hyperlink"/>
@@ -1148,7 +1200,23 @@
           </w:p>
           <w:p>
             <w:r>
-              <w:t>- Ported all IP from Trac/SVN to Gitlab/git</w:t>
+              <w:t xml:space="preserve">- Ported all IP from </w:t>
+            </w:r>
+            <w:proofErr w:type="spellStart"/>
+            <w:r>
+              <w:t>Trac</w:t>
+            </w:r>
+            <w:proofErr w:type="spellEnd"/>
+            <w:r>
+              <w:t xml:space="preserve">/SVN to </w:t>
+            </w:r>
+            <w:proofErr w:type="spellStart"/>
+            <w:r>
+              <w:t>Gitlab</w:t>
+            </w:r>
+            <w:proofErr w:type="spellEnd"/>
+            <w:r>
+              <w:t>/git</w:t>
             </w:r>
           </w:p>
           <w:p>
@@ -1322,8 +1390,13 @@
           </w:p>
           <w:p>
             <w:r>
-              <w:t>- Organized all DevOps for LSI/GRI Software Team, 3 devs</w:t>
-            </w:r>
+              <w:t xml:space="preserve">- Organized all DevOps for LSI/GRI Software Team, 3 </w:t>
+            </w:r>
+            <w:proofErr w:type="spellStart"/>
+            <w:r>
+              <w:t>devs</w:t>
+            </w:r>
+            <w:proofErr w:type="spellEnd"/>
           </w:p>
           <w:p>
             <w:r>
@@ -1564,7 +1637,7 @@
                             <w:pPr>
                               <w:spacing w:after="60"/>
                             </w:pPr>
-                            <w:hyperlink r:id="rId13" w:history="1">
+                            <w:hyperlink r:id="rId12" w:history="1">
                               <w:r>
                                 <w:rPr>
                                   <w:rStyle w:val="Hyperlink"/>
@@ -1590,7 +1663,15 @@
                               <w:t xml:space="preserve"> apps to Apple’s App Store. </w:t>
                             </w:r>
                             <w:r>
-                              <w:t>I’ve especially enjoyed watchOS and macOS dev.</w:t>
+                              <w:t xml:space="preserve">I’ve especially enjoyed </w:t>
+                            </w:r>
+                            <w:proofErr w:type="spellStart"/>
+                            <w:r>
+                              <w:t>watchOS</w:t>
+                            </w:r>
+                            <w:proofErr w:type="spellEnd"/>
+                            <w:r>
+                              <w:t xml:space="preserve"> and macOS dev.</w:t>
                             </w:r>
                             <w:r>
                               <w:t xml:space="preserve"> </w:t>
@@ -1639,7 +1720,7 @@
                               <w:pStyle w:val="ContactInfo"/>
                               <w:spacing w:after="60"/>
                             </w:pPr>
-                            <w:hyperlink r:id="rId14" w:history="1">
+                            <w:hyperlink r:id="rId13" w:history="1">
                               <w:r>
                                 <w:rPr>
                                   <w:rStyle w:val="Hyperlink"/>
@@ -1653,7 +1734,7 @@
                               <w:pStyle w:val="ContactInfo"/>
                               <w:spacing w:after="60"/>
                             </w:pPr>
-                            <w:hyperlink r:id="rId15" w:history="1">
+                            <w:hyperlink r:id="rId14" w:history="1">
                               <w:r>
                                 <w:rPr>
                                   <w:rStyle w:val="Hyperlink"/>
@@ -1696,7 +1777,7 @@
                               <w:pStyle w:val="ContactInfo"/>
                               <w:spacing w:after="60"/>
                             </w:pPr>
-                            <w:hyperlink r:id="rId16" w:history="1">
+                            <w:hyperlink r:id="rId15" w:history="1">
                               <w:r>
                                 <w:rPr>
                                   <w:rStyle w:val="Hyperlink"/>
@@ -1738,7 +1819,7 @@
                             <w:pPr>
                               <w:pStyle w:val="ContactInfo"/>
                             </w:pPr>
-                            <w:hyperlink r:id="rId17" w:history="1">
+                            <w:hyperlink r:id="rId16" w:history="1">
                               <w:r>
                                 <w:rPr>
                                   <w:rStyle w:val="Hyperlink"/>
@@ -1751,7 +1832,7 @@
                             <w:pPr>
                               <w:pStyle w:val="ContactInfo"/>
                             </w:pPr>
-                            <w:hyperlink r:id="rId18" w:history="1">
+                            <w:hyperlink r:id="rId17" w:history="1">
                               <w:r>
                                 <w:rPr>
                                   <w:rStyle w:val="Hyperlink"/>
@@ -1764,7 +1845,7 @@
                             <w:pPr>
                               <w:pStyle w:val="ContactInfo"/>
                             </w:pPr>
-                            <w:hyperlink r:id="rId19" w:history="1">
+                            <w:hyperlink r:id="rId18" w:history="1">
                               <w:r>
                                 <w:rPr>
                                   <w:rStyle w:val="Hyperlink"/>
@@ -1777,7 +1858,7 @@
                             <w:pPr>
                               <w:pStyle w:val="ContactInfo"/>
                             </w:pPr>
-                            <w:hyperlink r:id="rId20" w:history="1">
+                            <w:hyperlink r:id="rId19" w:history="1">
                               <w:r>
                                 <w:rPr>
                                   <w:rStyle w:val="Hyperlink"/>
@@ -1874,7 +1955,7 @@
                       <w:pPr>
                         <w:spacing w:after="60"/>
                       </w:pPr>
-                      <w:hyperlink r:id="rId21" w:history="1">
+                      <w:hyperlink r:id="rId20" w:history="1">
                         <w:r>
                           <w:rPr>
                             <w:rStyle w:val="Hyperlink"/>
@@ -1957,7 +2038,7 @@
                         <w:pStyle w:val="ContactInfo"/>
                         <w:spacing w:after="60"/>
                       </w:pPr>
-                      <w:hyperlink r:id="rId22" w:history="1">
+                      <w:hyperlink r:id="rId21" w:history="1">
                         <w:r>
                           <w:rPr>
                             <w:rStyle w:val="Hyperlink"/>
@@ -1971,7 +2052,7 @@
                         <w:pStyle w:val="ContactInfo"/>
                         <w:spacing w:after="60"/>
                       </w:pPr>
-                      <w:hyperlink r:id="rId23" w:history="1">
+                      <w:hyperlink r:id="rId22" w:history="1">
                         <w:r>
                           <w:rPr>
                             <w:rStyle w:val="Hyperlink"/>
@@ -2014,7 +2095,7 @@
                         <w:pStyle w:val="ContactInfo"/>
                         <w:spacing w:after="60"/>
                       </w:pPr>
-                      <w:hyperlink r:id="rId24" w:history="1">
+                      <w:hyperlink r:id="rId23" w:history="1">
                         <w:r>
                           <w:rPr>
                             <w:rStyle w:val="Hyperlink"/>
@@ -2056,7 +2137,7 @@
                       <w:pPr>
                         <w:pStyle w:val="ContactInfo"/>
                       </w:pPr>
-                      <w:hyperlink r:id="rId25" w:history="1">
+                      <w:hyperlink r:id="rId24" w:history="1">
                         <w:r>
                           <w:rPr>
                             <w:rStyle w:val="Hyperlink"/>
@@ -2069,7 +2150,7 @@
                       <w:pPr>
                         <w:pStyle w:val="ContactInfo"/>
                       </w:pPr>
-                      <w:hyperlink r:id="rId26" w:history="1">
+                      <w:hyperlink r:id="rId25" w:history="1">
                         <w:r>
                           <w:rPr>
                             <w:rStyle w:val="Hyperlink"/>
@@ -2082,7 +2163,7 @@
                       <w:pPr>
                         <w:pStyle w:val="ContactInfo"/>
                       </w:pPr>
-                      <w:hyperlink r:id="rId27" w:history="1">
+                      <w:hyperlink r:id="rId26" w:history="1">
                         <w:r>
                           <w:rPr>
                             <w:rStyle w:val="Hyperlink"/>
@@ -2095,7 +2176,7 @@
                       <w:pPr>
                         <w:pStyle w:val="ContactInfo"/>
                       </w:pPr>
-                      <w:hyperlink r:id="rId28" w:history="1">
+                      <w:hyperlink r:id="rId27" w:history="1">
                         <w:r>
                           <w:rPr>
                             <w:rStyle w:val="Hyperlink"/>
@@ -2204,8 +2285,13 @@
       <w:r>
         <w:t xml:space="preserve"> </w:t>
       </w:r>
-      <w:r>
-        <w:t xml:space="preserve">Paypal-driven self-enrolled students have attended </w:t>
+      <w:proofErr w:type="spellStart"/>
+      <w:r>
+        <w:t>Paypal</w:t>
+      </w:r>
+      <w:proofErr w:type="spellEnd"/>
+      <w:r>
+        <w:t xml:space="preserve">-driven self-enrolled students have attended </w:t>
       </w:r>
       <w:r>
         <w:t>our</w:t>
@@ -2239,7 +2325,15 @@
         <w:spacing w:after="400"/>
       </w:pPr>
       <w:r>
-        <w:t xml:space="preserve">I have created and deployed various generations of Columbia’s public website (upon Wordpress, on self-hosted Linux servers). This includes establishment and coaching of SEO and Social Media advertising campaigns. We recently have outsourced this to an external firm, though I </w:t>
+        <w:t xml:space="preserve">I have created and deployed various generations of Columbia’s public website (upon </w:t>
+      </w:r>
+      <w:proofErr w:type="spellStart"/>
+      <w:r>
+        <w:t>Wordpress</w:t>
+      </w:r>
+      <w:proofErr w:type="spellEnd"/>
+      <w:r>
+        <w:t xml:space="preserve">, on self-hosted Linux servers). This includes establishment and coaching of SEO and Social Media advertising campaigns. We recently have outsourced this to an external firm, though I </w:t>
       </w:r>
       <w:r>
         <w:t>continue to coach</w:t>
@@ -2420,11 +2514,14 @@
       <w:r>
         <w:t xml:space="preserve"> Also, I love dogs and guitars.</w:t>
       </w:r>
-      <w:bookmarkStart w:id="0" w:name="_GoBack"/>
-      <w:bookmarkEnd w:id="0"/>
     </w:p>
     <w:sectPr>
+      <w:headerReference w:type="even" r:id="rId28"/>
       <w:headerReference w:type="default" r:id="rId29"/>
+      <w:footerReference w:type="even" r:id="rId30"/>
+      <w:footerReference w:type="default" r:id="rId31"/>
+      <w:headerReference w:type="first" r:id="rId32"/>
+      <w:footerReference w:type="first" r:id="rId33"/>
       <w:pgSz w:w="12240" w:h="15840"/>
       <w:pgMar w:top="720" w:right="720" w:bottom="720" w:left="720" w:header="576" w:footer="720" w:gutter="0"/>
       <w:cols w:space="720"/>
@@ -2460,6 +2557,36 @@
 </w:endnotes>
 </file>
 
+<file path=word/footer1.xml><?xml version="1.0" encoding="utf-8"?>
+<w:ftr xmlns:wpc="http://schemas.microsoft.com/office/word/2010/wordprocessingCanvas" xmlns:cx="http://schemas.microsoft.com/office/drawing/2014/chartex" xmlns:cx1="http://schemas.microsoft.com/office/drawing/2015/9/8/chartex" xmlns:cx2="http://schemas.microsoft.com/office/drawing/2015/10/21/chartex" xmlns:cx3="http://schemas.microsoft.com/office/drawing/2016/5/9/chartex" xmlns:cx4="http://schemas.microsoft.com/office/drawing/2016/5/10/chartex" xmlns:cx5="http://schemas.microsoft.com/office/drawing/2016/5/11/chartex" xmlns:cx6="http://schemas.microsoft.com/office/drawing/2016/5/12/chartex" xmlns:cx7="http://schemas.microsoft.com/office/drawing/2016/5/13/chartex" xmlns:cx8="http://schemas.microsoft.com/office/drawing/2016/5/14/chartex" xmlns:mc="http://schemas.openxmlformats.org/markup-compatibility/2006" xmlns:aink="http://schemas.microsoft.com/office/drawing/2016/ink" xmlns:o="urn:schemas-microsoft-com:office:office" xmlns:r="http://schemas.openxmlformats.org/officeDocument/2006/relationships" xmlns:m="http://schemas.openxmlformats.org/officeDocument/2006/math" xmlns:v="urn:schemas-microsoft-com:vml" xmlns:wp14="http://schemas.microsoft.com/office/word/2010/wordprocessingDrawing" xmlns:wp="http://schemas.openxmlformats.org/drawingml/2006/wordprocessingDrawing" xmlns:w10="urn:schemas-microsoft-com:office:word" xmlns:w="http://schemas.openxmlformats.org/wordprocessingml/2006/main" xmlns:w14="http://schemas.microsoft.com/office/word/2010/wordml" xmlns:w15="http://schemas.microsoft.com/office/word/2012/wordml" xmlns:w16se="http://schemas.microsoft.com/office/word/2015/wordml/symex" xmlns:wpg="http://schemas.microsoft.com/office/word/2010/wordprocessingGroup" xmlns:wpi="http://schemas.microsoft.com/office/word/2010/wordprocessingInk" xmlns:wne="http://schemas.microsoft.com/office/word/2006/wordml" xmlns:wps="http://schemas.microsoft.com/office/word/2010/wordprocessingShape" mc:Ignorable="w14 w15 w16se wp14">
+  <w:p>
+    <w:pPr>
+      <w:pStyle w:val="Footer"/>
+    </w:pPr>
+  </w:p>
+</w:ftr>
+</file>
+
+<file path=word/footer2.xml><?xml version="1.0" encoding="utf-8"?>
+<w:ftr xmlns:wpc="http://schemas.microsoft.com/office/word/2010/wordprocessingCanvas" xmlns:cx="http://schemas.microsoft.com/office/drawing/2014/chartex" xmlns:cx1="http://schemas.microsoft.com/office/drawing/2015/9/8/chartex" xmlns:cx2="http://schemas.microsoft.com/office/drawing/2015/10/21/chartex" xmlns:cx3="http://schemas.microsoft.com/office/drawing/2016/5/9/chartex" xmlns:cx4="http://schemas.microsoft.com/office/drawing/2016/5/10/chartex" xmlns:cx5="http://schemas.microsoft.com/office/drawing/2016/5/11/chartex" xmlns:cx6="http://schemas.microsoft.com/office/drawing/2016/5/12/chartex" xmlns:cx7="http://schemas.microsoft.com/office/drawing/2016/5/13/chartex" xmlns:cx8="http://schemas.microsoft.com/office/drawing/2016/5/14/chartex" xmlns:mc="http://schemas.openxmlformats.org/markup-compatibility/2006" xmlns:aink="http://schemas.microsoft.com/office/drawing/2016/ink" xmlns:o="urn:schemas-microsoft-com:office:office" xmlns:r="http://schemas.openxmlformats.org/officeDocument/2006/relationships" xmlns:m="http://schemas.openxmlformats.org/officeDocument/2006/math" xmlns:v="urn:schemas-microsoft-com:vml" xmlns:wp14="http://schemas.microsoft.com/office/word/2010/wordprocessingDrawing" xmlns:wp="http://schemas.openxmlformats.org/drawingml/2006/wordprocessingDrawing" xmlns:w10="urn:schemas-microsoft-com:office:word" xmlns:w="http://schemas.openxmlformats.org/wordprocessingml/2006/main" xmlns:w14="http://schemas.microsoft.com/office/word/2010/wordml" xmlns:w15="http://schemas.microsoft.com/office/word/2012/wordml" xmlns:w16se="http://schemas.microsoft.com/office/word/2015/wordml/symex" xmlns:wpg="http://schemas.microsoft.com/office/word/2010/wordprocessingGroup" xmlns:wpi="http://schemas.microsoft.com/office/word/2010/wordprocessingInk" xmlns:wne="http://schemas.microsoft.com/office/word/2006/wordml" xmlns:wps="http://schemas.microsoft.com/office/word/2010/wordprocessingShape" mc:Ignorable="w14 w15 w16se wp14">
+  <w:p>
+    <w:pPr>
+      <w:pStyle w:val="Footer"/>
+    </w:pPr>
+  </w:p>
+</w:ftr>
+</file>
+
+<file path=word/footer3.xml><?xml version="1.0" encoding="utf-8"?>
+<w:ftr xmlns:wpc="http://schemas.microsoft.com/office/word/2010/wordprocessingCanvas" xmlns:cx="http://schemas.microsoft.com/office/drawing/2014/chartex" xmlns:cx1="http://schemas.microsoft.com/office/drawing/2015/9/8/chartex" xmlns:cx2="http://schemas.microsoft.com/office/drawing/2015/10/21/chartex" xmlns:cx3="http://schemas.microsoft.com/office/drawing/2016/5/9/chartex" xmlns:cx4="http://schemas.microsoft.com/office/drawing/2016/5/10/chartex" xmlns:cx5="http://schemas.microsoft.com/office/drawing/2016/5/11/chartex" xmlns:cx6="http://schemas.microsoft.com/office/drawing/2016/5/12/chartex" xmlns:cx7="http://schemas.microsoft.com/office/drawing/2016/5/13/chartex" xmlns:cx8="http://schemas.microsoft.com/office/drawing/2016/5/14/chartex" xmlns:mc="http://schemas.openxmlformats.org/markup-compatibility/2006" xmlns:aink="http://schemas.microsoft.com/office/drawing/2016/ink" xmlns:o="urn:schemas-microsoft-com:office:office" xmlns:r="http://schemas.openxmlformats.org/officeDocument/2006/relationships" xmlns:m="http://schemas.openxmlformats.org/officeDocument/2006/math" xmlns:v="urn:schemas-microsoft-com:vml" xmlns:wp14="http://schemas.microsoft.com/office/word/2010/wordprocessingDrawing" xmlns:wp="http://schemas.openxmlformats.org/drawingml/2006/wordprocessingDrawing" xmlns:w10="urn:schemas-microsoft-com:office:word" xmlns:w="http://schemas.openxmlformats.org/wordprocessingml/2006/main" xmlns:w14="http://schemas.microsoft.com/office/word/2010/wordml" xmlns:w15="http://schemas.microsoft.com/office/word/2012/wordml" xmlns:w16se="http://schemas.microsoft.com/office/word/2015/wordml/symex" xmlns:wpg="http://schemas.microsoft.com/office/word/2010/wordprocessingGroup" xmlns:wpi="http://schemas.microsoft.com/office/word/2010/wordprocessingInk" xmlns:wne="http://schemas.microsoft.com/office/word/2006/wordml" xmlns:wps="http://schemas.microsoft.com/office/word/2010/wordprocessingShape" mc:Ignorable="w14 w15 w16se wp14">
+  <w:p>
+    <w:pPr>
+      <w:pStyle w:val="Footer"/>
+    </w:pPr>
+  </w:p>
+</w:ftr>
+</file>
+
 <file path=word/footnotes.xml><?xml version="1.0" encoding="utf-8"?>
 <w:footnotes xmlns:wpc="http://schemas.microsoft.com/office/word/2010/wordprocessingCanvas" xmlns:cx="http://schemas.microsoft.com/office/drawing/2014/chartex" xmlns:cx1="http://schemas.microsoft.com/office/drawing/2015/9/8/chartex" xmlns:cx2="http://schemas.microsoft.com/office/drawing/2015/10/21/chartex" xmlns:cx3="http://schemas.microsoft.com/office/drawing/2016/5/9/chartex" xmlns:cx4="http://schemas.microsoft.com/office/drawing/2016/5/10/chartex" xmlns:cx5="http://schemas.microsoft.com/office/drawing/2016/5/11/chartex" xmlns:cx6="http://schemas.microsoft.com/office/drawing/2016/5/12/chartex" xmlns:cx7="http://schemas.microsoft.com/office/drawing/2016/5/13/chartex" xmlns:cx8="http://schemas.microsoft.com/office/drawing/2016/5/14/chartex" xmlns:mc="http://schemas.openxmlformats.org/markup-compatibility/2006" xmlns:aink="http://schemas.microsoft.com/office/drawing/2016/ink" xmlns:o="urn:schemas-microsoft-com:office:office" xmlns:r="http://schemas.openxmlformats.org/officeDocument/2006/relationships" xmlns:m="http://schemas.openxmlformats.org/officeDocument/2006/math" xmlns:v="urn:schemas-microsoft-com:vml" xmlns:wp14="http://schemas.microsoft.com/office/word/2010/wordprocessingDrawing" xmlns:wp="http://schemas.openxmlformats.org/drawingml/2006/wordprocessingDrawing" xmlns:w10="urn:schemas-microsoft-com:office:word" xmlns:w="http://schemas.openxmlformats.org/wordprocessingml/2006/main" xmlns:w14="http://schemas.microsoft.com/office/word/2010/wordml" xmlns:w15="http://schemas.microsoft.com/office/word/2012/wordml" xmlns:w16se="http://schemas.microsoft.com/office/word/2015/wordml/symex" xmlns:wpg="http://schemas.microsoft.com/office/word/2010/wordprocessingGroup" xmlns:wpi="http://schemas.microsoft.com/office/word/2010/wordprocessingInk" xmlns:wne="http://schemas.microsoft.com/office/word/2006/wordml" xmlns:wps="http://schemas.microsoft.com/office/word/2010/wordprocessingShape" mc:Ignorable="w14 w15 w16se wp14">
   <w:footnote w:type="separator" w:id="-1">
@@ -2486,6 +2613,16 @@
 </file>
 
 <file path=word/header1.xml><?xml version="1.0" encoding="utf-8"?>
+<w:hdr xmlns:wpc="http://schemas.microsoft.com/office/word/2010/wordprocessingCanvas" xmlns:cx="http://schemas.microsoft.com/office/drawing/2014/chartex" xmlns:cx1="http://schemas.microsoft.com/office/drawing/2015/9/8/chartex" xmlns:cx2="http://schemas.microsoft.com/office/drawing/2015/10/21/chartex" xmlns:cx3="http://schemas.microsoft.com/office/drawing/2016/5/9/chartex" xmlns:cx4="http://schemas.microsoft.com/office/drawing/2016/5/10/chartex" xmlns:cx5="http://schemas.microsoft.com/office/drawing/2016/5/11/chartex" xmlns:cx6="http://schemas.microsoft.com/office/drawing/2016/5/12/chartex" xmlns:cx7="http://schemas.microsoft.com/office/drawing/2016/5/13/chartex" xmlns:cx8="http://schemas.microsoft.com/office/drawing/2016/5/14/chartex" xmlns:mc="http://schemas.openxmlformats.org/markup-compatibility/2006" xmlns:aink="http://schemas.microsoft.com/office/drawing/2016/ink" xmlns:o="urn:schemas-microsoft-com:office:office" xmlns:r="http://schemas.openxmlformats.org/officeDocument/2006/relationships" xmlns:m="http://schemas.openxmlformats.org/officeDocument/2006/math" xmlns:v="urn:schemas-microsoft-com:vml" xmlns:wp14="http://schemas.microsoft.com/office/word/2010/wordprocessingDrawing" xmlns:wp="http://schemas.openxmlformats.org/drawingml/2006/wordprocessingDrawing" xmlns:w10="urn:schemas-microsoft-com:office:word" xmlns:w="http://schemas.openxmlformats.org/wordprocessingml/2006/main" xmlns:w14="http://schemas.microsoft.com/office/word/2010/wordml" xmlns:w15="http://schemas.microsoft.com/office/word/2012/wordml" xmlns:w16se="http://schemas.microsoft.com/office/word/2015/wordml/symex" xmlns:wpg="http://schemas.microsoft.com/office/word/2010/wordprocessingGroup" xmlns:wpi="http://schemas.microsoft.com/office/word/2010/wordprocessingInk" xmlns:wne="http://schemas.microsoft.com/office/word/2006/wordml" xmlns:wps="http://schemas.microsoft.com/office/word/2010/wordprocessingShape" mc:Ignorable="w14 w15 w16se wp14">
+  <w:p>
+    <w:pPr>
+      <w:pStyle w:val="Header"/>
+    </w:pPr>
+  </w:p>
+</w:hdr>
+</file>
+
+<file path=word/header2.xml><?xml version="1.0" encoding="utf-8"?>
 <w:hdr xmlns:wpc="http://schemas.microsoft.com/office/word/2010/wordprocessingCanvas" xmlns:cx="http://schemas.microsoft.com/office/drawing/2014/chartex" xmlns:cx1="http://schemas.microsoft.com/office/drawing/2015/9/8/chartex" xmlns:cx2="http://schemas.microsoft.com/office/drawing/2015/10/21/chartex" xmlns:cx3="http://schemas.microsoft.com/office/drawing/2016/5/9/chartex" xmlns:cx4="http://schemas.microsoft.com/office/drawing/2016/5/10/chartex" xmlns:cx5="http://schemas.microsoft.com/office/drawing/2016/5/11/chartex" xmlns:cx6="http://schemas.microsoft.com/office/drawing/2016/5/12/chartex" xmlns:cx7="http://schemas.microsoft.com/office/drawing/2016/5/13/chartex" xmlns:cx8="http://schemas.microsoft.com/office/drawing/2016/5/14/chartex" xmlns:mc="http://schemas.openxmlformats.org/markup-compatibility/2006" xmlns:aink="http://schemas.microsoft.com/office/drawing/2016/ink" xmlns:o="urn:schemas-microsoft-com:office:office" xmlns:r="http://schemas.openxmlformats.org/officeDocument/2006/relationships" xmlns:m="http://schemas.openxmlformats.org/officeDocument/2006/math" xmlns:v="urn:schemas-microsoft-com:vml" xmlns:wp14="http://schemas.microsoft.com/office/word/2010/wordprocessingDrawing" xmlns:wp="http://schemas.openxmlformats.org/drawingml/2006/wordprocessingDrawing" xmlns:w10="urn:schemas-microsoft-com:office:word" xmlns:w="http://schemas.openxmlformats.org/wordprocessingml/2006/main" xmlns:w14="http://schemas.microsoft.com/office/word/2010/wordml" xmlns:w15="http://schemas.microsoft.com/office/word/2012/wordml" xmlns:w16se="http://schemas.microsoft.com/office/word/2015/wordml/symex" xmlns:wpg="http://schemas.microsoft.com/office/word/2010/wordprocessingGroup" xmlns:wpi="http://schemas.microsoft.com/office/word/2010/wordprocessingInk" xmlns:wne="http://schemas.microsoft.com/office/word/2006/wordml" xmlns:wps="http://schemas.microsoft.com/office/word/2010/wordprocessingShape" mc:Ignorable="w14 w15 w16se wp14">
   <w:sdt>
     <w:sdtPr>
@@ -2501,32 +2638,13 @@
       </w:rPr>
     </w:sdtEndPr>
     <w:sdtContent>
+      <w:bookmarkStart w:id="0" w:name="_GoBack" w:displacedByCustomXml="prev"/>
+      <w:bookmarkEnd w:id="0" w:displacedByCustomXml="prev"/>
       <w:p>
         <w:pPr>
           <w:pStyle w:val="Header"/>
-          <w:ind w:left="-4176"/>
+          <w:ind w:left="0"/>
         </w:pPr>
-        <w:r>
-          <w:fldChar w:fldCharType="begin"/>
-        </w:r>
-        <w:r>
-          <w:instrText xml:space="preserve"> PAGE   \* MERGEFORMAT </w:instrText>
-        </w:r>
-        <w:r>
-          <w:fldChar w:fldCharType="separate"/>
-        </w:r>
-        <w:r>
-          <w:rPr>
-            <w:noProof/>
-          </w:rPr>
-          <w:t>2</w:t>
-        </w:r>
-        <w:r>
-          <w:rPr>
-            <w:noProof/>
-          </w:rPr>
-          <w:fldChar w:fldCharType="end"/>
-        </w:r>
         <w:r>
           <w:rPr>
             <w:noProof/>
@@ -2608,7 +2726,7 @@
                                     <w:sdtPr>
                                       <w:alias w:val="Your Name"/>
                                       <w:tag w:val="Your Name"/>
-                                      <w:id w:val="1777370408"/>
+                                      <w:id w:val="946432148"/>
                                       <w:placeholder>
                                         <w:docPart w:val="BAD46D946E874420A1CCDBC80BA27154"/>
                                       </w:placeholder>
@@ -2636,7 +2754,7 @@
                                       <w:sdtPr>
                                         <w:alias w:val="Position Title"/>
                                         <w:tag w:val=""/>
-                                        <w:id w:val="839120990"/>
+                                        <w:id w:val="1321001165"/>
                                         <w:placeholder>
                                           <w:docPart w:val="334EEE551AF5421FBFAF67BD6303EF73"/>
                                         </w:placeholder>
@@ -2679,7 +2797,7 @@
                   <v:stroke joinstyle="miter"/>
                   <v:path gradientshapeok="t" o:connecttype="rect"/>
                 </v:shapetype>
-                <v:shape id="_x0000_s1028" type="#_x0000_t202" alt="Sidebar text box" style="position:absolute;left:0;text-align:left;margin-left:33pt;margin-top:0;width:190.2pt;height:665.25pt;z-index:251659264;visibility:visible;mso-wrap-style:square;mso-width-percent:0;mso-height-percent:0;mso-wrap-distance-left:9pt;mso-wrap-distance-top:3.6pt;mso-wrap-distance-right:9pt;mso-wrap-distance-bottom:3.6pt;mso-position-horizontal:absolute;mso-position-horizontal-relative:page;mso-position-vertical:top;mso-position-vertical-relative:margin;mso-width-percent:0;mso-height-percent:0;mso-width-relative:margin;mso-height-relative:margin;v-text-anchor:top" o:gfxdata="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" filled="f" stroked="f">
+                <v:shape id="_x0000_s1028" type="#_x0000_t202" alt="Sidebar text box" style="position:absolute;margin-left:33pt;margin-top:0;width:190.2pt;height:665.25pt;z-index:251659264;visibility:visible;mso-wrap-style:square;mso-width-percent:0;mso-height-percent:0;mso-wrap-distance-left:9pt;mso-wrap-distance-top:3.6pt;mso-wrap-distance-right:9pt;mso-wrap-distance-bottom:3.6pt;mso-position-horizontal:absolute;mso-position-horizontal-relative:page;mso-position-vertical:top;mso-position-vertical-relative:margin;mso-width-percent:0;mso-height-percent:0;mso-width-relative:margin;mso-height-relative:margin;v-text-anchor:top" o:gfxdata="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" filled="f" stroked="f">
                   <v:textbox inset="0,0,0,0">
                     <w:txbxContent>
                       <w:tbl>
@@ -2716,7 +2834,7 @@
                               <w:sdtPr>
                                 <w:alias w:val="Your Name"/>
                                 <w:tag w:val="Your Name"/>
-                                <w:id w:val="1777370408"/>
+                                <w:id w:val="946432148"/>
                                 <w:placeholder>
                                   <w:docPart w:val="BAD46D946E874420A1CCDBC80BA27154"/>
                                 </w:placeholder>
@@ -2744,7 +2862,7 @@
                                 <w:sdtPr>
                                   <w:alias w:val="Position Title"/>
                                   <w:tag w:val=""/>
-                                  <w:id w:val="839120990"/>
+                                  <w:id w:val="1321001165"/>
                                   <w:placeholder>
                                     <w:docPart w:val="334EEE551AF5421FBFAF67BD6303EF73"/>
                                   </w:placeholder>
@@ -2776,6 +2894,16 @@
       </w:p>
     </w:sdtContent>
   </w:sdt>
+</w:hdr>
+</file>
+
+<file path=word/header3.xml><?xml version="1.0" encoding="utf-8"?>
+<w:hdr xmlns:wpc="http://schemas.microsoft.com/office/word/2010/wordprocessingCanvas" xmlns:cx="http://schemas.microsoft.com/office/drawing/2014/chartex" xmlns:cx1="http://schemas.microsoft.com/office/drawing/2015/9/8/chartex" xmlns:cx2="http://schemas.microsoft.com/office/drawing/2015/10/21/chartex" xmlns:cx3="http://schemas.microsoft.com/office/drawing/2016/5/9/chartex" xmlns:cx4="http://schemas.microsoft.com/office/drawing/2016/5/10/chartex" xmlns:cx5="http://schemas.microsoft.com/office/drawing/2016/5/11/chartex" xmlns:cx6="http://schemas.microsoft.com/office/drawing/2016/5/12/chartex" xmlns:cx7="http://schemas.microsoft.com/office/drawing/2016/5/13/chartex" xmlns:cx8="http://schemas.microsoft.com/office/drawing/2016/5/14/chartex" xmlns:mc="http://schemas.openxmlformats.org/markup-compatibility/2006" xmlns:aink="http://schemas.microsoft.com/office/drawing/2016/ink" xmlns:o="urn:schemas-microsoft-com:office:office" xmlns:r="http://schemas.openxmlformats.org/officeDocument/2006/relationships" xmlns:m="http://schemas.openxmlformats.org/officeDocument/2006/math" xmlns:v="urn:schemas-microsoft-com:vml" xmlns:wp14="http://schemas.microsoft.com/office/word/2010/wordprocessingDrawing" xmlns:wp="http://schemas.openxmlformats.org/drawingml/2006/wordprocessingDrawing" xmlns:w10="urn:schemas-microsoft-com:office:word" xmlns:w="http://schemas.openxmlformats.org/wordprocessingml/2006/main" xmlns:w14="http://schemas.microsoft.com/office/word/2010/wordml" xmlns:w15="http://schemas.microsoft.com/office/word/2012/wordml" xmlns:w16se="http://schemas.microsoft.com/office/word/2015/wordml/symex" xmlns:wpg="http://schemas.microsoft.com/office/word/2010/wordprocessingGroup" xmlns:wpi="http://schemas.microsoft.com/office/word/2010/wordprocessingInk" xmlns:wne="http://schemas.microsoft.com/office/word/2006/wordml" xmlns:wps="http://schemas.microsoft.com/office/word/2010/wordprocessingShape" mc:Ignorable="w14 w15 w16se wp14">
+  <w:p>
+    <w:pPr>
+      <w:pStyle w:val="Header"/>
+    </w:pPr>
+  </w:p>
 </w:hdr>
 </file>
 
@@ -4275,7 +4403,7 @@
     <w:charset w:val="00"/>
     <w:family w:val="roman"/>
     <w:pitch w:val="variable"/>
-    <w:sig w:usb0="E0002AFF" w:usb1="C0007843" w:usb2="00000009" w:usb3="00000000" w:csb0="000001FF" w:csb1="00000000"/>
+    <w:sig w:usb0="E0002EFF" w:usb1="C000785B" w:usb2="00000009" w:usb3="00000000" w:csb0="000001FF" w:csb1="00000000"/>
   </w:font>
   <w:font w:name="Courier New">
     <w:panose1 w:val="02070309020205020404"/>
@@ -4296,14 +4424,14 @@
     <w:charset w:val="00"/>
     <w:family w:val="swiss"/>
     <w:pitch w:val="variable"/>
-    <w:sig w:usb0="A0002AEF" w:usb1="4000207B" w:usb2="00000000" w:usb3="00000000" w:csb0="000001FF" w:csb1="00000000"/>
+    <w:sig w:usb0="E0002AFF" w:usb1="C000247B" w:usb2="00000009" w:usb3="00000000" w:csb0="000001FF" w:csb1="00000000"/>
   </w:font>
   <w:font w:name="Calibri">
     <w:panose1 w:val="020F0502020204030204"/>
     <w:charset w:val="00"/>
     <w:family w:val="swiss"/>
     <w:pitch w:val="variable"/>
-    <w:sig w:usb0="E0002AFF" w:usb1="4000ACFF" w:usb2="00000001" w:usb3="00000000" w:csb0="000001FF" w:csb1="00000000"/>
+    <w:sig w:usb0="E0002AFF" w:usb1="C000247B" w:usb2="00000009" w:usb3="00000000" w:csb0="000001FF" w:csb1="00000000"/>
   </w:font>
 </w:fonts>
 </file>
@@ -5130,7 +5258,7 @@
 </file>
 
 <file path=customXml/itemProps2.xml><?xml version="1.0" encoding="utf-8"?>
-<ds:datastoreItem xmlns:ds="http://schemas.openxmlformats.org/officeDocument/2006/customXml" ds:itemID="{8E498E5A-8B90-47D8-BBF8-1FFA182A1633}">
+<ds:datastoreItem xmlns:ds="http://schemas.openxmlformats.org/officeDocument/2006/customXml" ds:itemID="{2BCE6554-B4C5-4D14-A736-EE8CC6282F17}">
   <ds:schemaRefs>
     <ds:schemaRef ds:uri="http://schemas.openxmlformats.org/officeDocument/2006/bibliography"/>
   </ds:schemaRefs>

</xml_diff>

<commit_message>
Removed redundant Agile buzzwords
</commit_message>
<xml_diff>
--- a/JamesSnell-Resume.docx
+++ b/JamesSnell-Resume.docx
@@ -394,13 +394,8 @@
                             <w:r>
                               <w:t xml:space="preserve">Swift3, </w:t>
                             </w:r>
-                            <w:proofErr w:type="spellStart"/>
-                            <w:r>
-                              <w:t>Javascript</w:t>
-                            </w:r>
-                            <w:proofErr w:type="spellEnd"/>
-                            <w:r>
-                              <w:t xml:space="preserve">, jQuery, Ajax, HTML, CSS, </w:t>
+                            <w:r>
+                              <w:t xml:space="preserve">Javascript, jQuery, Ajax, HTML, CSS, </w:t>
                             </w:r>
                             <w:r>
                               <w:t>BASH</w:t>
@@ -408,22 +403,12 @@
                             <w:r>
                               <w:t xml:space="preserve">, </w:t>
                             </w:r>
-                            <w:proofErr w:type="spellStart"/>
-                            <w:r>
-                              <w:t>Geoserver</w:t>
-                            </w:r>
-                            <w:proofErr w:type="spellEnd"/>
-                            <w:r>
-                              <w:t xml:space="preserve">, </w:t>
-                            </w:r>
-                            <w:r>
-                              <w:t>MySQL, Postgres/</w:t>
-                            </w:r>
-                            <w:proofErr w:type="spellStart"/>
-                            <w:r>
-                              <w:t>PostGIS</w:t>
-                            </w:r>
-                            <w:proofErr w:type="spellEnd"/>
+                            <w:r>
+                              <w:t xml:space="preserve">Geoserver, </w:t>
+                            </w:r>
+                            <w:r>
+                              <w:t>MySQL, Postgres/PostGIS</w:t>
+                            </w:r>
                             <w:r>
                               <w:t>,</w:t>
                             </w:r>
@@ -433,57 +418,19 @@
                             <w:r>
                               <w:t xml:space="preserve">Virtualization, </w:t>
                             </w:r>
-                            <w:proofErr w:type="spellStart"/>
-                            <w:r>
-                              <w:t>svn</w:t>
-                            </w:r>
-                            <w:proofErr w:type="spellEnd"/>
-                            <w:r>
-                              <w:t xml:space="preserve">, git, </w:t>
-                            </w:r>
-                            <w:proofErr w:type="spellStart"/>
-                            <w:r>
-                              <w:t>gitlab</w:t>
-                            </w:r>
-                            <w:proofErr w:type="spellEnd"/>
-                            <w:r>
-                              <w:t xml:space="preserve">, </w:t>
-                            </w:r>
-                            <w:proofErr w:type="spellStart"/>
-                            <w:r>
-                              <w:t>devops</w:t>
-                            </w:r>
-                            <w:proofErr w:type="spellEnd"/>
-                            <w:r>
-                              <w:t xml:space="preserve">, </w:t>
-                            </w:r>
-                            <w:r>
-                              <w:t xml:space="preserve">ant, </w:t>
-                            </w:r>
-                            <w:proofErr w:type="spellStart"/>
-                            <w:r>
-                              <w:t>gradle</w:t>
-                            </w:r>
-                            <w:proofErr w:type="spellEnd"/>
-                            <w:r>
-                              <w:t>,</w:t>
-                            </w:r>
-                            <w:r>
-                              <w:t xml:space="preserve"> Agile,</w:t>
-                            </w:r>
+                            <w:r>
+                              <w:t xml:space="preserve">svn, git, gitlab, devops, </w:t>
+                            </w:r>
+                            <w:r>
+                              <w:t>ant, gradle,</w:t>
+                            </w:r>
+                            <w:bookmarkStart w:id="0" w:name="_GoBack"/>
+                            <w:bookmarkEnd w:id="0"/>
                             <w:r>
                               <w:t xml:space="preserve"> </w:t>
                             </w:r>
                             <w:r>
-                              <w:t xml:space="preserve">continuous integration, Apache2, </w:t>
-                            </w:r>
-                            <w:proofErr w:type="spellStart"/>
-                            <w:r>
-                              <w:t>nginx</w:t>
-                            </w:r>
-                            <w:proofErr w:type="spellEnd"/>
-                            <w:r>
-                              <w:t xml:space="preserve">, </w:t>
+                              <w:t xml:space="preserve">continuous integration, Apache2, nginx, </w:t>
                             </w:r>
                             <w:r>
                               <w:t>CAD (Fusion 360), VHDL, FPGAs</w:t>
@@ -861,13 +808,8 @@
                       <w:r>
                         <w:t xml:space="preserve">Swift3, </w:t>
                       </w:r>
-                      <w:proofErr w:type="spellStart"/>
-                      <w:r>
-                        <w:t>Javascript</w:t>
-                      </w:r>
-                      <w:proofErr w:type="spellEnd"/>
-                      <w:r>
-                        <w:t xml:space="preserve">, jQuery, Ajax, HTML, CSS, </w:t>
+                      <w:r>
+                        <w:t xml:space="preserve">Javascript, jQuery, Ajax, HTML, CSS, </w:t>
                       </w:r>
                       <w:r>
                         <w:t>BASH</w:t>
@@ -875,22 +817,12 @@
                       <w:r>
                         <w:t xml:space="preserve">, </w:t>
                       </w:r>
-                      <w:proofErr w:type="spellStart"/>
-                      <w:r>
-                        <w:t>Geoserver</w:t>
-                      </w:r>
-                      <w:proofErr w:type="spellEnd"/>
-                      <w:r>
-                        <w:t xml:space="preserve">, </w:t>
-                      </w:r>
-                      <w:r>
-                        <w:t>MySQL, Postgres/</w:t>
-                      </w:r>
-                      <w:proofErr w:type="spellStart"/>
-                      <w:r>
-                        <w:t>PostGIS</w:t>
-                      </w:r>
-                      <w:proofErr w:type="spellEnd"/>
+                      <w:r>
+                        <w:t xml:space="preserve">Geoserver, </w:t>
+                      </w:r>
+                      <w:r>
+                        <w:t>MySQL, Postgres/PostGIS</w:t>
+                      </w:r>
                       <w:r>
                         <w:t>,</w:t>
                       </w:r>
@@ -900,57 +832,19 @@
                       <w:r>
                         <w:t xml:space="preserve">Virtualization, </w:t>
                       </w:r>
-                      <w:proofErr w:type="spellStart"/>
-                      <w:r>
-                        <w:t>svn</w:t>
-                      </w:r>
-                      <w:proofErr w:type="spellEnd"/>
-                      <w:r>
-                        <w:t xml:space="preserve">, git, </w:t>
-                      </w:r>
-                      <w:proofErr w:type="spellStart"/>
-                      <w:r>
-                        <w:t>gitlab</w:t>
-                      </w:r>
-                      <w:proofErr w:type="spellEnd"/>
-                      <w:r>
-                        <w:t xml:space="preserve">, </w:t>
-                      </w:r>
-                      <w:proofErr w:type="spellStart"/>
-                      <w:r>
-                        <w:t>devops</w:t>
-                      </w:r>
-                      <w:proofErr w:type="spellEnd"/>
-                      <w:r>
-                        <w:t xml:space="preserve">, </w:t>
-                      </w:r>
-                      <w:r>
-                        <w:t xml:space="preserve">ant, </w:t>
-                      </w:r>
-                      <w:proofErr w:type="spellStart"/>
-                      <w:r>
-                        <w:t>gradle</w:t>
-                      </w:r>
-                      <w:proofErr w:type="spellEnd"/>
-                      <w:r>
-                        <w:t>,</w:t>
-                      </w:r>
-                      <w:r>
-                        <w:t xml:space="preserve"> Agile,</w:t>
-                      </w:r>
+                      <w:r>
+                        <w:t xml:space="preserve">svn, git, gitlab, devops, </w:t>
+                      </w:r>
+                      <w:r>
+                        <w:t>ant, gradle,</w:t>
+                      </w:r>
+                      <w:bookmarkStart w:id="1" w:name="_GoBack"/>
+                      <w:bookmarkEnd w:id="1"/>
                       <w:r>
                         <w:t xml:space="preserve"> </w:t>
                       </w:r>
                       <w:r>
-                        <w:t xml:space="preserve">continuous integration, Apache2, </w:t>
-                      </w:r>
-                      <w:proofErr w:type="spellStart"/>
-                      <w:r>
-                        <w:t>nginx</w:t>
-                      </w:r>
-                      <w:proofErr w:type="spellEnd"/>
-                      <w:r>
-                        <w:t xml:space="preserve">, </w:t>
+                        <w:t xml:space="preserve">continuous integration, Apache2, nginx, </w:t>
                       </w:r>
                       <w:r>
                         <w:t>CAD (Fusion 360), VHDL, FPGAs</w:t>
@@ -1200,23 +1094,7 @@
           </w:p>
           <w:p>
             <w:r>
-              <w:t xml:space="preserve">- Ported all IP from </w:t>
-            </w:r>
-            <w:proofErr w:type="spellStart"/>
-            <w:r>
-              <w:t>Trac</w:t>
-            </w:r>
-            <w:proofErr w:type="spellEnd"/>
-            <w:r>
-              <w:t xml:space="preserve">/SVN to </w:t>
-            </w:r>
-            <w:proofErr w:type="spellStart"/>
-            <w:r>
-              <w:t>Gitlab</w:t>
-            </w:r>
-            <w:proofErr w:type="spellEnd"/>
-            <w:r>
-              <w:t>/git</w:t>
+              <w:t>- Ported all IP from Trac/SVN to Gitlab/git</w:t>
             </w:r>
           </w:p>
           <w:p>
@@ -1390,13 +1268,8 @@
           </w:p>
           <w:p>
             <w:r>
-              <w:t xml:space="preserve">- Organized all DevOps for LSI/GRI Software Team, 3 </w:t>
-            </w:r>
-            <w:proofErr w:type="spellStart"/>
-            <w:r>
-              <w:t>devs</w:t>
-            </w:r>
-            <w:proofErr w:type="spellEnd"/>
+              <w:t>- Organized all DevOps for LSI/GRI Software Team, 3 devs</w:t>
+            </w:r>
           </w:p>
           <w:p>
             <w:r>
@@ -1663,15 +1536,7 @@
                               <w:t xml:space="preserve"> apps to Apple’s App Store. </w:t>
                             </w:r>
                             <w:r>
-                              <w:t xml:space="preserve">I’ve especially enjoyed </w:t>
-                            </w:r>
-                            <w:proofErr w:type="spellStart"/>
-                            <w:r>
-                              <w:t>watchOS</w:t>
-                            </w:r>
-                            <w:proofErr w:type="spellEnd"/>
-                            <w:r>
-                              <w:t xml:space="preserve"> and macOS dev.</w:t>
+                              <w:t>I’ve especially enjoyed watchOS and macOS dev.</w:t>
                             </w:r>
                             <w:r>
                               <w:t xml:space="preserve"> </w:t>
@@ -1981,15 +1846,7 @@
                         <w:t xml:space="preserve"> apps to Apple’s App Store. </w:t>
                       </w:r>
                       <w:r>
-                        <w:t xml:space="preserve">I’ve especially enjoyed </w:t>
-                      </w:r>
-                      <w:proofErr w:type="spellStart"/>
-                      <w:r>
-                        <w:t>watchOS</w:t>
-                      </w:r>
-                      <w:proofErr w:type="spellEnd"/>
-                      <w:r>
-                        <w:t xml:space="preserve"> and macOS dev.</w:t>
+                        <w:t>I’ve especially enjoyed watchOS and macOS dev.</w:t>
                       </w:r>
                       <w:r>
                         <w:t xml:space="preserve"> </w:t>
@@ -2285,13 +2142,8 @@
       <w:r>
         <w:t xml:space="preserve"> </w:t>
       </w:r>
-      <w:proofErr w:type="spellStart"/>
-      <w:r>
-        <w:t>Paypal</w:t>
-      </w:r>
-      <w:proofErr w:type="spellEnd"/>
-      <w:r>
-        <w:t xml:space="preserve">-driven self-enrolled students have attended </w:t>
+      <w:r>
+        <w:t xml:space="preserve">Paypal-driven self-enrolled students have attended </w:t>
       </w:r>
       <w:r>
         <w:t>our</w:t>
@@ -2325,15 +2177,7 @@
         <w:spacing w:after="400"/>
       </w:pPr>
       <w:r>
-        <w:t xml:space="preserve">I have created and deployed various generations of Columbia’s public website (upon </w:t>
-      </w:r>
-      <w:proofErr w:type="spellStart"/>
-      <w:r>
-        <w:t>Wordpress</w:t>
-      </w:r>
-      <w:proofErr w:type="spellEnd"/>
-      <w:r>
-        <w:t xml:space="preserve">, on self-hosted Linux servers). This includes establishment and coaching of SEO and Social Media advertising campaigns. We recently have outsourced this to an external firm, though I </w:t>
+        <w:t xml:space="preserve">I have created and deployed various generations of Columbia’s public website (upon Wordpress, on self-hosted Linux servers). This includes establishment and coaching of SEO and Social Media advertising campaigns. We recently have outsourced this to an external firm, though I </w:t>
       </w:r>
       <w:r>
         <w:t>continue to coach</w:t>
@@ -2638,8 +2482,6 @@
       </w:rPr>
     </w:sdtEndPr>
     <w:sdtContent>
-      <w:bookmarkStart w:id="0" w:name="_GoBack" w:displacedByCustomXml="prev"/>
-      <w:bookmarkEnd w:id="0" w:displacedByCustomXml="prev"/>
       <w:p>
         <w:pPr>
           <w:pStyle w:val="Header"/>
@@ -5258,7 +5100,7 @@
 </file>
 
 <file path=customXml/itemProps2.xml><?xml version="1.0" encoding="utf-8"?>
-<ds:datastoreItem xmlns:ds="http://schemas.openxmlformats.org/officeDocument/2006/customXml" ds:itemID="{2BCE6554-B4C5-4D14-A736-EE8CC6282F17}">
+<ds:datastoreItem xmlns:ds="http://schemas.openxmlformats.org/officeDocument/2006/customXml" ds:itemID="{1CC7778C-579E-4626-8C76-DF9D7F6AB7D3}">
   <ds:schemaRefs>
     <ds:schemaRef ds:uri="http://schemas.openxmlformats.org/officeDocument/2006/bibliography"/>
   </ds:schemaRefs>

</xml_diff>

<commit_message>
Added a little clarification to timeline
</commit_message>
<xml_diff>
--- a/JamesSnell-Resume.docx
+++ b/JamesSnell-Resume.docx
@@ -422,12 +422,7 @@
                               <w:t xml:space="preserve">svn, git, gitlab, devops, </w:t>
                             </w:r>
                             <w:r>
-                              <w:t>ant, gradle,</w:t>
-                            </w:r>
-                            <w:bookmarkStart w:id="0" w:name="_GoBack"/>
-                            <w:bookmarkEnd w:id="0"/>
-                            <w:r>
-                              <w:t xml:space="preserve"> </w:t>
+                              <w:t xml:space="preserve">ant, gradle, </w:t>
                             </w:r>
                             <w:r>
                               <w:t xml:space="preserve">continuous integration, Apache2, nginx, </w:t>
@@ -836,12 +831,7 @@
                         <w:t xml:space="preserve">svn, git, gitlab, devops, </w:t>
                       </w:r>
                       <w:r>
-                        <w:t>ant, gradle,</w:t>
-                      </w:r>
-                      <w:bookmarkStart w:id="1" w:name="_GoBack"/>
-                      <w:bookmarkEnd w:id="1"/>
-                      <w:r>
-                        <w:t xml:space="preserve"> </w:t>
+                        <w:t xml:space="preserve">ant, gradle, </w:t>
                       </w:r>
                       <w:r>
                         <w:t xml:space="preserve">continuous integration, Apache2, nginx, </w:t>
@@ -1315,7 +1305,15 @@
           </w:tcPr>
           <w:p>
             <w:r>
-              <w:t>- GRI (pipe mapping and CH</w:t>
+              <w:t xml:space="preserve">- </w:t>
+            </w:r>
+            <w:r>
+              <w:t xml:space="preserve">LSI spawned </w:t>
+            </w:r>
+            <w:bookmarkStart w:id="0" w:name="_GoBack"/>
+            <w:bookmarkEnd w:id="0"/>
+            <w:r>
+              <w:t>GRI (pipe mapping and CH</w:t>
             </w:r>
             <w:r>
               <w:rPr>
@@ -1324,7 +1322,7 @@
               <w:t>4</w:t>
             </w:r>
             <w:r>
-              <w:t xml:space="preserve"> leak detection) </w:t>
+              <w:t xml:space="preserve"> leak detection)</w:t>
             </w:r>
           </w:p>
           <w:p>
@@ -5100,7 +5098,7 @@
 </file>
 
 <file path=customXml/itemProps2.xml><?xml version="1.0" encoding="utf-8"?>
-<ds:datastoreItem xmlns:ds="http://schemas.openxmlformats.org/officeDocument/2006/customXml" ds:itemID="{1CC7778C-579E-4626-8C76-DF9D7F6AB7D3}">
+<ds:datastoreItem xmlns:ds="http://schemas.openxmlformats.org/officeDocument/2006/customXml" ds:itemID="{3B585717-B445-468D-A26F-2EB256E2EE17}">
   <ds:schemaRefs>
     <ds:schemaRef ds:uri="http://schemas.openxmlformats.org/officeDocument/2006/bibliography"/>
   </ds:schemaRefs>

</xml_diff>

<commit_message>
Made some slight re-phrasings. Superficial cosmetic.
</commit_message>
<xml_diff>
--- a/JamesSnell-Resume.docx
+++ b/JamesSnell-Resume.docx
@@ -1,6 +1,6 @@
 
 <file path=word/document.xml><?xml version="1.0" encoding="utf-8"?>
-<w:document xmlns:wpc="http://schemas.microsoft.com/office/word/2010/wordprocessingCanvas" xmlns:cx="http://schemas.microsoft.com/office/drawing/2014/chartex" xmlns:cx1="http://schemas.microsoft.com/office/drawing/2015/9/8/chartex" xmlns:cx2="http://schemas.microsoft.com/office/drawing/2015/10/21/chartex" xmlns:cx3="http://schemas.microsoft.com/office/drawing/2016/5/9/chartex" xmlns:cx4="http://schemas.microsoft.com/office/drawing/2016/5/10/chartex" xmlns:cx5="http://schemas.microsoft.com/office/drawing/2016/5/11/chartex" xmlns:cx6="http://schemas.microsoft.com/office/drawing/2016/5/12/chartex" xmlns:cx7="http://schemas.microsoft.com/office/drawing/2016/5/13/chartex" xmlns:cx8="http://schemas.microsoft.com/office/drawing/2016/5/14/chartex" xmlns:mc="http://schemas.openxmlformats.org/markup-compatibility/2006" xmlns:aink="http://schemas.microsoft.com/office/drawing/2016/ink" xmlns:am3d="http://schemas.microsoft.com/office/drawing/2017/model3d" xmlns:o="urn:schemas-microsoft-com:office:office" xmlns:r="http://schemas.openxmlformats.org/officeDocument/2006/relationships" xmlns:m="http://schemas.openxmlformats.org/officeDocument/2006/math" xmlns:v="urn:schemas-microsoft-com:vml" xmlns:wp14="http://schemas.microsoft.com/office/word/2010/wordprocessingDrawing" xmlns:wp="http://schemas.openxmlformats.org/drawingml/2006/wordprocessingDrawing" xmlns:w10="urn:schemas-microsoft-com:office:word" xmlns:w="http://schemas.openxmlformats.org/wordprocessingml/2006/main" xmlns:w14="http://schemas.microsoft.com/office/word/2010/wordml" xmlns:w15="http://schemas.microsoft.com/office/word/2012/wordml" xmlns:w16se="http://schemas.microsoft.com/office/word/2015/wordml/symex" xmlns:wpg="http://schemas.microsoft.com/office/word/2010/wordprocessingGroup" xmlns:wpi="http://schemas.microsoft.com/office/word/2010/wordprocessingInk" xmlns:wne="http://schemas.microsoft.com/office/word/2006/wordml" xmlns:wps="http://schemas.microsoft.com/office/word/2010/wordprocessingShape" mc:Ignorable="w14 w15 w16se wp14">
+<w:document xmlns:wpc="http://schemas.microsoft.com/office/word/2010/wordprocessingCanvas" xmlns:cx="http://schemas.microsoft.com/office/drawing/2014/chartex" xmlns:cx1="http://schemas.microsoft.com/office/drawing/2015/9/8/chartex" xmlns:cx2="http://schemas.microsoft.com/office/drawing/2015/10/21/chartex" xmlns:cx3="http://schemas.microsoft.com/office/drawing/2016/5/9/chartex" xmlns:cx4="http://schemas.microsoft.com/office/drawing/2016/5/10/chartex" xmlns:cx5="http://schemas.microsoft.com/office/drawing/2016/5/11/chartex" xmlns:cx6="http://schemas.microsoft.com/office/drawing/2016/5/12/chartex" xmlns:cx7="http://schemas.microsoft.com/office/drawing/2016/5/13/chartex" xmlns:cx8="http://schemas.microsoft.com/office/drawing/2016/5/14/chartex" xmlns:mc="http://schemas.openxmlformats.org/markup-compatibility/2006" xmlns:aink="http://schemas.microsoft.com/office/drawing/2016/ink" xmlns:am3d="http://schemas.microsoft.com/office/drawing/2017/model3d" xmlns:o="urn:schemas-microsoft-com:office:office" xmlns:r="http://schemas.openxmlformats.org/officeDocument/2006/relationships" xmlns:m="http://schemas.openxmlformats.org/officeDocument/2006/math" xmlns:v="urn:schemas-microsoft-com:vml" xmlns:wp14="http://schemas.microsoft.com/office/word/2010/wordprocessingDrawing" xmlns:wp="http://schemas.openxmlformats.org/drawingml/2006/wordprocessingDrawing" xmlns:w10="urn:schemas-microsoft-com:office:word" xmlns:w="http://schemas.openxmlformats.org/wordprocessingml/2006/main" xmlns:w14="http://schemas.microsoft.com/office/word/2010/wordml" xmlns:w15="http://schemas.microsoft.com/office/word/2012/wordml" xmlns:w16cid="http://schemas.microsoft.com/office/word/2016/wordml/cid" xmlns:w16se="http://schemas.microsoft.com/office/word/2015/wordml/symex" xmlns:wpg="http://schemas.microsoft.com/office/word/2010/wordprocessingGroup" xmlns:wpi="http://schemas.microsoft.com/office/word/2010/wordprocessingInk" xmlns:wne="http://schemas.microsoft.com/office/word/2006/wordml" xmlns:wps="http://schemas.microsoft.com/office/word/2010/wordprocessingShape" mc:Ignorable="w14 w15 w16se w16cid wp14">
   <w:body>
     <w:p>
       <w:pPr>
@@ -394,8 +394,13 @@
                             <w:r>
                               <w:t xml:space="preserve">Swift3, </w:t>
                             </w:r>
-                            <w:r>
-                              <w:t xml:space="preserve">Javascript, jQuery, Ajax, HTML, CSS, </w:t>
+                            <w:proofErr w:type="spellStart"/>
+                            <w:r>
+                              <w:t>Javascript</w:t>
+                            </w:r>
+                            <w:proofErr w:type="spellEnd"/>
+                            <w:r>
+                              <w:t xml:space="preserve">, jQuery, Ajax, HTML, CSS, </w:t>
                             </w:r>
                             <w:r>
                               <w:t>BASH</w:t>
@@ -403,12 +408,22 @@
                             <w:r>
                               <w:t xml:space="preserve">, </w:t>
                             </w:r>
-                            <w:r>
-                              <w:t xml:space="preserve">Geoserver, </w:t>
-                            </w:r>
-                            <w:r>
-                              <w:t>MySQL, Postgres/PostGIS</w:t>
-                            </w:r>
+                            <w:proofErr w:type="spellStart"/>
+                            <w:r>
+                              <w:t>Geoserver</w:t>
+                            </w:r>
+                            <w:proofErr w:type="spellEnd"/>
+                            <w:r>
+                              <w:t xml:space="preserve">, </w:t>
+                            </w:r>
+                            <w:r>
+                              <w:t>MySQL, Postgres/</w:t>
+                            </w:r>
+                            <w:proofErr w:type="spellStart"/>
+                            <w:r>
+                              <w:t>PostGIS</w:t>
+                            </w:r>
+                            <w:proofErr w:type="spellEnd"/>
                             <w:r>
                               <w:t>,</w:t>
                             </w:r>
@@ -418,14 +433,51 @@
                             <w:r>
                               <w:t xml:space="preserve">Virtualization, </w:t>
                             </w:r>
-                            <w:r>
-                              <w:t xml:space="preserve">svn, git, gitlab, devops, </w:t>
-                            </w:r>
-                            <w:r>
-                              <w:t xml:space="preserve">ant, gradle, </w:t>
-                            </w:r>
-                            <w:r>
-                              <w:t xml:space="preserve">continuous integration, Apache2, nginx, </w:t>
+                            <w:proofErr w:type="spellStart"/>
+                            <w:r>
+                              <w:t>svn</w:t>
+                            </w:r>
+                            <w:proofErr w:type="spellEnd"/>
+                            <w:r>
+                              <w:t xml:space="preserve">, git, </w:t>
+                            </w:r>
+                            <w:proofErr w:type="spellStart"/>
+                            <w:r>
+                              <w:t>gitlab</w:t>
+                            </w:r>
+                            <w:proofErr w:type="spellEnd"/>
+                            <w:r>
+                              <w:t xml:space="preserve">, </w:t>
+                            </w:r>
+                            <w:proofErr w:type="spellStart"/>
+                            <w:r>
+                              <w:t>devops</w:t>
+                            </w:r>
+                            <w:proofErr w:type="spellEnd"/>
+                            <w:r>
+                              <w:t xml:space="preserve">, </w:t>
+                            </w:r>
+                            <w:r>
+                              <w:t xml:space="preserve">ant, </w:t>
+                            </w:r>
+                            <w:proofErr w:type="spellStart"/>
+                            <w:r>
+                              <w:t>gradle</w:t>
+                            </w:r>
+                            <w:proofErr w:type="spellEnd"/>
+                            <w:r>
+                              <w:t xml:space="preserve">, </w:t>
+                            </w:r>
+                            <w:r>
+                              <w:t xml:space="preserve">continuous integration, Apache2, </w:t>
+                            </w:r>
+                            <w:proofErr w:type="spellStart"/>
+                            <w:r>
+                              <w:t>nginx</w:t>
+                            </w:r>
+                            <w:proofErr w:type="spellEnd"/>
+                            <w:r>
+                              <w:t xml:space="preserve">, </w:t>
                             </w:r>
                             <w:r>
                               <w:t>CAD (Fusion 360), VHDL, FPGAs</w:t>
@@ -803,8 +855,13 @@
                       <w:r>
                         <w:t xml:space="preserve">Swift3, </w:t>
                       </w:r>
-                      <w:r>
-                        <w:t xml:space="preserve">Javascript, jQuery, Ajax, HTML, CSS, </w:t>
+                      <w:proofErr w:type="spellStart"/>
+                      <w:r>
+                        <w:t>Javascript</w:t>
+                      </w:r>
+                      <w:proofErr w:type="spellEnd"/>
+                      <w:r>
+                        <w:t xml:space="preserve">, jQuery, Ajax, HTML, CSS, </w:t>
                       </w:r>
                       <w:r>
                         <w:t>BASH</w:t>
@@ -812,12 +869,22 @@
                       <w:r>
                         <w:t xml:space="preserve">, </w:t>
                       </w:r>
-                      <w:r>
-                        <w:t xml:space="preserve">Geoserver, </w:t>
-                      </w:r>
-                      <w:r>
-                        <w:t>MySQL, Postgres/PostGIS</w:t>
-                      </w:r>
+                      <w:proofErr w:type="spellStart"/>
+                      <w:r>
+                        <w:t>Geoserver</w:t>
+                      </w:r>
+                      <w:proofErr w:type="spellEnd"/>
+                      <w:r>
+                        <w:t xml:space="preserve">, </w:t>
+                      </w:r>
+                      <w:r>
+                        <w:t>MySQL, Postgres/</w:t>
+                      </w:r>
+                      <w:proofErr w:type="spellStart"/>
+                      <w:r>
+                        <w:t>PostGIS</w:t>
+                      </w:r>
+                      <w:proofErr w:type="spellEnd"/>
                       <w:r>
                         <w:t>,</w:t>
                       </w:r>
@@ -827,14 +894,51 @@
                       <w:r>
                         <w:t xml:space="preserve">Virtualization, </w:t>
                       </w:r>
-                      <w:r>
-                        <w:t xml:space="preserve">svn, git, gitlab, devops, </w:t>
-                      </w:r>
-                      <w:r>
-                        <w:t xml:space="preserve">ant, gradle, </w:t>
-                      </w:r>
-                      <w:r>
-                        <w:t xml:space="preserve">continuous integration, Apache2, nginx, </w:t>
+                      <w:proofErr w:type="spellStart"/>
+                      <w:r>
+                        <w:t>svn</w:t>
+                      </w:r>
+                      <w:proofErr w:type="spellEnd"/>
+                      <w:r>
+                        <w:t xml:space="preserve">, git, </w:t>
+                      </w:r>
+                      <w:proofErr w:type="spellStart"/>
+                      <w:r>
+                        <w:t>gitlab</w:t>
+                      </w:r>
+                      <w:proofErr w:type="spellEnd"/>
+                      <w:r>
+                        <w:t xml:space="preserve">, </w:t>
+                      </w:r>
+                      <w:proofErr w:type="spellStart"/>
+                      <w:r>
+                        <w:t>devops</w:t>
+                      </w:r>
+                      <w:proofErr w:type="spellEnd"/>
+                      <w:r>
+                        <w:t xml:space="preserve">, </w:t>
+                      </w:r>
+                      <w:r>
+                        <w:t xml:space="preserve">ant, </w:t>
+                      </w:r>
+                      <w:proofErr w:type="spellStart"/>
+                      <w:r>
+                        <w:t>gradle</w:t>
+                      </w:r>
+                      <w:proofErr w:type="spellEnd"/>
+                      <w:r>
+                        <w:t xml:space="preserve">, </w:t>
+                      </w:r>
+                      <w:r>
+                        <w:t xml:space="preserve">continuous integration, Apache2, </w:t>
+                      </w:r>
+                      <w:proofErr w:type="spellStart"/>
+                      <w:r>
+                        <w:t>nginx</w:t>
+                      </w:r>
+                      <w:proofErr w:type="spellEnd"/>
+                      <w:r>
+                        <w:t xml:space="preserve">, </w:t>
                       </w:r>
                       <w:r>
                         <w:t>CAD (Fusion 360), VHDL, FPGAs</w:t>
@@ -1084,7 +1188,23 @@
           </w:p>
           <w:p>
             <w:r>
-              <w:t>- Ported all IP from Trac/SVN to Gitlab/git</w:t>
+              <w:t xml:space="preserve">- Ported all IP from </w:t>
+            </w:r>
+            <w:proofErr w:type="spellStart"/>
+            <w:r>
+              <w:t>Trac</w:t>
+            </w:r>
+            <w:proofErr w:type="spellEnd"/>
+            <w:r>
+              <w:t xml:space="preserve">/SVN to </w:t>
+            </w:r>
+            <w:proofErr w:type="spellStart"/>
+            <w:r>
+              <w:t>Gitlab</w:t>
+            </w:r>
+            <w:proofErr w:type="spellEnd"/>
+            <w:r>
+              <w:t>/git</w:t>
             </w:r>
           </w:p>
           <w:p>
@@ -1157,10 +1277,7 @@
               <w:t xml:space="preserve">- </w:t>
             </w:r>
             <w:r>
-              <w:t>Nights, weekends,</w:t>
-            </w:r>
-            <w:r>
-              <w:t xml:space="preserve"> J</w:t>
+              <w:t>J</w:t>
             </w:r>
             <w:r>
               <w:t>ava montages</w:t>
@@ -1169,16 +1286,7 @@
               <w:t xml:space="preserve"> </w:t>
             </w:r>
             <w:r>
-              <w:t>handling</w:t>
-            </w:r>
-            <w:r>
-              <w:t xml:space="preserve"> </w:t>
-            </w:r>
-            <w:r>
-              <w:t>new</w:t>
-            </w:r>
-            <w:r>
-              <w:t xml:space="preserve"> GRI needs</w:t>
+              <w:t>(nights/weekends) to bootstrap GRI Cloud</w:t>
             </w:r>
           </w:p>
           <w:p>
@@ -1191,7 +1299,12 @@
               <w:t xml:space="preserve">- </w:t>
             </w:r>
             <w:r>
-              <w:t>Flew/supported 5 weeks of LSI data collection in Costa Rica</w:t>
+              <w:t xml:space="preserve">Flew/supported </w:t>
+            </w:r>
+            <w:bookmarkStart w:id="0" w:name="_GoBack"/>
+            <w:bookmarkEnd w:id="0"/>
+            <w:r>
+              <w:t>5 weeks of LSI data collection in Costa Rica</w:t>
             </w:r>
           </w:p>
           <w:p>
@@ -1258,8 +1371,13 @@
           </w:p>
           <w:p>
             <w:r>
-              <w:t>- Organized all DevOps for LSI/GRI Software Team, 3 devs</w:t>
-            </w:r>
+              <w:t xml:space="preserve">- Organized all DevOps for LSI/GRI Software Team, 3 </w:t>
+            </w:r>
+            <w:proofErr w:type="spellStart"/>
+            <w:r>
+              <w:t>devs</w:t>
+            </w:r>
+            <w:proofErr w:type="spellEnd"/>
           </w:p>
           <w:p>
             <w:r>
@@ -1532,7 +1650,15 @@
                               <w:t xml:space="preserve"> apps to Apple’s App Store. </w:t>
                             </w:r>
                             <w:r>
-                              <w:t>I’ve especially enjoyed watchOS and macOS dev.</w:t>
+                              <w:t xml:space="preserve">I’ve especially enjoyed </w:t>
+                            </w:r>
+                            <w:proofErr w:type="spellStart"/>
+                            <w:r>
+                              <w:t>watchOS</w:t>
+                            </w:r>
+                            <w:proofErr w:type="spellEnd"/>
+                            <w:r>
+                              <w:t xml:space="preserve"> and macOS dev.</w:t>
                             </w:r>
                             <w:r>
                               <w:t xml:space="preserve"> </w:t>
@@ -1842,7 +1968,15 @@
                         <w:t xml:space="preserve"> apps to Apple’s App Store. </w:t>
                       </w:r>
                       <w:r>
-                        <w:t>I’ve especially enjoyed watchOS and macOS dev.</w:t>
+                        <w:t xml:space="preserve">I’ve especially enjoyed </w:t>
+                      </w:r>
+                      <w:proofErr w:type="spellStart"/>
+                      <w:r>
+                        <w:t>watchOS</w:t>
+                      </w:r>
+                      <w:proofErr w:type="spellEnd"/>
+                      <w:r>
+                        <w:t xml:space="preserve"> and macOS dev.</w:t>
                       </w:r>
                       <w:r>
                         <w:t xml:space="preserve"> </w:t>
@@ -2138,8 +2272,13 @@
       <w:r>
         <w:t xml:space="preserve"> </w:t>
       </w:r>
-      <w:r>
-        <w:t xml:space="preserve">Paypal-driven self-enrolled students have attended </w:t>
+      <w:proofErr w:type="spellStart"/>
+      <w:r>
+        <w:t>Paypal</w:t>
+      </w:r>
+      <w:proofErr w:type="spellEnd"/>
+      <w:r>
+        <w:t xml:space="preserve">-driven self-enrolled students have attended </w:t>
       </w:r>
       <w:r>
         <w:t>our</w:t>
@@ -2173,7 +2312,15 @@
         <w:spacing w:after="400"/>
       </w:pPr>
       <w:r>
-        <w:t xml:space="preserve">I have created and deployed various generations of Columbia’s public website (upon Wordpress, on self-hosted Linux servers). This includes establishment and coaching of SEO and Social Media advertising campaigns. We recently have outsourced this to an external firm, though I </w:t>
+        <w:t xml:space="preserve">I have created and deployed various generations of Columbia’s public website (upon </w:t>
+      </w:r>
+      <w:proofErr w:type="spellStart"/>
+      <w:r>
+        <w:t>Wordpress</w:t>
+      </w:r>
+      <w:proofErr w:type="spellEnd"/>
+      <w:r>
+        <w:t xml:space="preserve">, on self-hosted Linux servers). This includes establishment and coaching of SEO and Social Media advertising campaigns. We recently have outsourced this to an external firm, though I </w:t>
       </w:r>
       <w:r>
         <w:t>continue to coach</w:t>
@@ -2331,12 +2478,7 @@
         <w:t xml:space="preserve"> simple Electrical and Mec</w:t>
       </w:r>
       <w:r>
-        <w:t>hanical Engineering expeditions</w:t>
-      </w:r>
-      <w:bookmarkStart w:id="0" w:name="_GoBack"/>
-      <w:bookmarkEnd w:id="0"/>
-      <w:r>
-        <w:t>.</w:t>
+        <w:t>hanical Engineering expeditions.</w:t>
       </w:r>
       <w:r>
         <w:t xml:space="preserve"> </w:t>
@@ -2369,10 +2511,13 @@
         <w:t xml:space="preserve"> projects to the left.</w:t>
       </w:r>
       <w:r>
-        <w:t xml:space="preserve"> Also, I love dogs</w:t>
-      </w:r>
-      <w:r>
-        <w:t>, espresso</w:t>
+        <w:t xml:space="preserve"> I love dogs</w:t>
+      </w:r>
+      <w:r>
+        <w:t xml:space="preserve">, </w:t>
+      </w:r>
+      <w:r>
+        <w:t>espresso</w:t>
       </w:r>
       <w:r>
         <w:t xml:space="preserve"> and guitars.</w:t>
@@ -2396,7 +2541,7 @@
 </file>
 
 <file path=word/endnotes.xml><?xml version="1.0" encoding="utf-8"?>
-<w:endnotes xmlns:wpc="http://schemas.microsoft.com/office/word/2010/wordprocessingCanvas" xmlns:cx="http://schemas.microsoft.com/office/drawing/2014/chartex" xmlns:cx1="http://schemas.microsoft.com/office/drawing/2015/9/8/chartex" xmlns:cx2="http://schemas.microsoft.com/office/drawing/2015/10/21/chartex" xmlns:cx3="http://schemas.microsoft.com/office/drawing/2016/5/9/chartex" xmlns:cx4="http://schemas.microsoft.com/office/drawing/2016/5/10/chartex" xmlns:cx5="http://schemas.microsoft.com/office/drawing/2016/5/11/chartex" xmlns:cx6="http://schemas.microsoft.com/office/drawing/2016/5/12/chartex" xmlns:cx7="http://schemas.microsoft.com/office/drawing/2016/5/13/chartex" xmlns:cx8="http://schemas.microsoft.com/office/drawing/2016/5/14/chartex" xmlns:mc="http://schemas.openxmlformats.org/markup-compatibility/2006" xmlns:aink="http://schemas.microsoft.com/office/drawing/2016/ink" xmlns:am3d="http://schemas.microsoft.com/office/drawing/2017/model3d" xmlns:o="urn:schemas-microsoft-com:office:office" xmlns:r="http://schemas.openxmlformats.org/officeDocument/2006/relationships" xmlns:m="http://schemas.openxmlformats.org/officeDocument/2006/math" xmlns:v="urn:schemas-microsoft-com:vml" xmlns:wp14="http://schemas.microsoft.com/office/word/2010/wordprocessingDrawing" xmlns:wp="http://schemas.openxmlformats.org/drawingml/2006/wordprocessingDrawing" xmlns:w10="urn:schemas-microsoft-com:office:word" xmlns:w="http://schemas.openxmlformats.org/wordprocessingml/2006/main" xmlns:w14="http://schemas.microsoft.com/office/word/2010/wordml" xmlns:w15="http://schemas.microsoft.com/office/word/2012/wordml" xmlns:w16se="http://schemas.microsoft.com/office/word/2015/wordml/symex" xmlns:wpg="http://schemas.microsoft.com/office/word/2010/wordprocessingGroup" xmlns:wpi="http://schemas.microsoft.com/office/word/2010/wordprocessingInk" xmlns:wne="http://schemas.microsoft.com/office/word/2006/wordml" xmlns:wps="http://schemas.microsoft.com/office/word/2010/wordprocessingShape" mc:Ignorable="w14 w15 w16se wp14">
+<w:endnotes xmlns:wpc="http://schemas.microsoft.com/office/word/2010/wordprocessingCanvas" xmlns:cx="http://schemas.microsoft.com/office/drawing/2014/chartex" xmlns:cx1="http://schemas.microsoft.com/office/drawing/2015/9/8/chartex" xmlns:cx2="http://schemas.microsoft.com/office/drawing/2015/10/21/chartex" xmlns:cx3="http://schemas.microsoft.com/office/drawing/2016/5/9/chartex" xmlns:cx4="http://schemas.microsoft.com/office/drawing/2016/5/10/chartex" xmlns:cx5="http://schemas.microsoft.com/office/drawing/2016/5/11/chartex" xmlns:cx6="http://schemas.microsoft.com/office/drawing/2016/5/12/chartex" xmlns:cx7="http://schemas.microsoft.com/office/drawing/2016/5/13/chartex" xmlns:cx8="http://schemas.microsoft.com/office/drawing/2016/5/14/chartex" xmlns:mc="http://schemas.openxmlformats.org/markup-compatibility/2006" xmlns:aink="http://schemas.microsoft.com/office/drawing/2016/ink" xmlns:am3d="http://schemas.microsoft.com/office/drawing/2017/model3d" xmlns:o="urn:schemas-microsoft-com:office:office" xmlns:r="http://schemas.openxmlformats.org/officeDocument/2006/relationships" xmlns:m="http://schemas.openxmlformats.org/officeDocument/2006/math" xmlns:v="urn:schemas-microsoft-com:vml" xmlns:wp14="http://schemas.microsoft.com/office/word/2010/wordprocessingDrawing" xmlns:wp="http://schemas.openxmlformats.org/drawingml/2006/wordprocessingDrawing" xmlns:w10="urn:schemas-microsoft-com:office:word" xmlns:w="http://schemas.openxmlformats.org/wordprocessingml/2006/main" xmlns:w14="http://schemas.microsoft.com/office/word/2010/wordml" xmlns:w15="http://schemas.microsoft.com/office/word/2012/wordml" xmlns:w16cid="http://schemas.microsoft.com/office/word/2016/wordml/cid" xmlns:w16se="http://schemas.microsoft.com/office/word/2015/wordml/symex" xmlns:wpg="http://schemas.microsoft.com/office/word/2010/wordprocessingGroup" xmlns:wpi="http://schemas.microsoft.com/office/word/2010/wordprocessingInk" xmlns:wne="http://schemas.microsoft.com/office/word/2006/wordml" xmlns:wps="http://schemas.microsoft.com/office/word/2010/wordprocessingShape" mc:Ignorable="w14 w15 w16se w16cid wp14">
   <w:endnote w:type="separator" w:id="-1">
     <w:p>
       <w:pPr>
@@ -2421,7 +2566,7 @@
 </file>
 
 <file path=word/footer1.xml><?xml version="1.0" encoding="utf-8"?>
-<w:ftr xmlns:wpc="http://schemas.microsoft.com/office/word/2010/wordprocessingCanvas" xmlns:cx="http://schemas.microsoft.com/office/drawing/2014/chartex" xmlns:cx1="http://schemas.microsoft.com/office/drawing/2015/9/8/chartex" xmlns:cx2="http://schemas.microsoft.com/office/drawing/2015/10/21/chartex" xmlns:cx3="http://schemas.microsoft.com/office/drawing/2016/5/9/chartex" xmlns:cx4="http://schemas.microsoft.com/office/drawing/2016/5/10/chartex" xmlns:cx5="http://schemas.microsoft.com/office/drawing/2016/5/11/chartex" xmlns:cx6="http://schemas.microsoft.com/office/drawing/2016/5/12/chartex" xmlns:cx7="http://schemas.microsoft.com/office/drawing/2016/5/13/chartex" xmlns:cx8="http://schemas.microsoft.com/office/drawing/2016/5/14/chartex" xmlns:mc="http://schemas.openxmlformats.org/markup-compatibility/2006" xmlns:aink="http://schemas.microsoft.com/office/drawing/2016/ink" xmlns:am3d="http://schemas.microsoft.com/office/drawing/2017/model3d" xmlns:o="urn:schemas-microsoft-com:office:office" xmlns:r="http://schemas.openxmlformats.org/officeDocument/2006/relationships" xmlns:m="http://schemas.openxmlformats.org/officeDocument/2006/math" xmlns:v="urn:schemas-microsoft-com:vml" xmlns:wp14="http://schemas.microsoft.com/office/word/2010/wordprocessingDrawing" xmlns:wp="http://schemas.openxmlformats.org/drawingml/2006/wordprocessingDrawing" xmlns:w10="urn:schemas-microsoft-com:office:word" xmlns:w="http://schemas.openxmlformats.org/wordprocessingml/2006/main" xmlns:w14="http://schemas.microsoft.com/office/word/2010/wordml" xmlns:w15="http://schemas.microsoft.com/office/word/2012/wordml" xmlns:w16se="http://schemas.microsoft.com/office/word/2015/wordml/symex" xmlns:wpg="http://schemas.microsoft.com/office/word/2010/wordprocessingGroup" xmlns:wpi="http://schemas.microsoft.com/office/word/2010/wordprocessingInk" xmlns:wne="http://schemas.microsoft.com/office/word/2006/wordml" xmlns:wps="http://schemas.microsoft.com/office/word/2010/wordprocessingShape" mc:Ignorable="w14 w15 w16se wp14">
+<w:ftr xmlns:wpc="http://schemas.microsoft.com/office/word/2010/wordprocessingCanvas" xmlns:cx="http://schemas.microsoft.com/office/drawing/2014/chartex" xmlns:cx1="http://schemas.microsoft.com/office/drawing/2015/9/8/chartex" xmlns:cx2="http://schemas.microsoft.com/office/drawing/2015/10/21/chartex" xmlns:cx3="http://schemas.microsoft.com/office/drawing/2016/5/9/chartex" xmlns:cx4="http://schemas.microsoft.com/office/drawing/2016/5/10/chartex" xmlns:cx5="http://schemas.microsoft.com/office/drawing/2016/5/11/chartex" xmlns:cx6="http://schemas.microsoft.com/office/drawing/2016/5/12/chartex" xmlns:cx7="http://schemas.microsoft.com/office/drawing/2016/5/13/chartex" xmlns:cx8="http://schemas.microsoft.com/office/drawing/2016/5/14/chartex" xmlns:mc="http://schemas.openxmlformats.org/markup-compatibility/2006" xmlns:aink="http://schemas.microsoft.com/office/drawing/2016/ink" xmlns:am3d="http://schemas.microsoft.com/office/drawing/2017/model3d" xmlns:o="urn:schemas-microsoft-com:office:office" xmlns:r="http://schemas.openxmlformats.org/officeDocument/2006/relationships" xmlns:m="http://schemas.openxmlformats.org/officeDocument/2006/math" xmlns:v="urn:schemas-microsoft-com:vml" xmlns:wp14="http://schemas.microsoft.com/office/word/2010/wordprocessingDrawing" xmlns:wp="http://schemas.openxmlformats.org/drawingml/2006/wordprocessingDrawing" xmlns:w10="urn:schemas-microsoft-com:office:word" xmlns:w="http://schemas.openxmlformats.org/wordprocessingml/2006/main" xmlns:w14="http://schemas.microsoft.com/office/word/2010/wordml" xmlns:w15="http://schemas.microsoft.com/office/word/2012/wordml" xmlns:w16cid="http://schemas.microsoft.com/office/word/2016/wordml/cid" xmlns:w16se="http://schemas.microsoft.com/office/word/2015/wordml/symex" xmlns:wpg="http://schemas.microsoft.com/office/word/2010/wordprocessingGroup" xmlns:wpi="http://schemas.microsoft.com/office/word/2010/wordprocessingInk" xmlns:wne="http://schemas.microsoft.com/office/word/2006/wordml" xmlns:wps="http://schemas.microsoft.com/office/word/2010/wordprocessingShape" mc:Ignorable="w14 w15 w16se w16cid wp14">
   <w:p>
     <w:pPr>
       <w:pStyle w:val="Footer"/>
@@ -2431,7 +2576,7 @@
 </file>
 
 <file path=word/footer2.xml><?xml version="1.0" encoding="utf-8"?>
-<w:ftr xmlns:wpc="http://schemas.microsoft.com/office/word/2010/wordprocessingCanvas" xmlns:cx="http://schemas.microsoft.com/office/drawing/2014/chartex" xmlns:cx1="http://schemas.microsoft.com/office/drawing/2015/9/8/chartex" xmlns:cx2="http://schemas.microsoft.com/office/drawing/2015/10/21/chartex" xmlns:cx3="http://schemas.microsoft.com/office/drawing/2016/5/9/chartex" xmlns:cx4="http://schemas.microsoft.com/office/drawing/2016/5/10/chartex" xmlns:cx5="http://schemas.microsoft.com/office/drawing/2016/5/11/chartex" xmlns:cx6="http://schemas.microsoft.com/office/drawing/2016/5/12/chartex" xmlns:cx7="http://schemas.microsoft.com/office/drawing/2016/5/13/chartex" xmlns:cx8="http://schemas.microsoft.com/office/drawing/2016/5/14/chartex" xmlns:mc="http://schemas.openxmlformats.org/markup-compatibility/2006" xmlns:aink="http://schemas.microsoft.com/office/drawing/2016/ink" xmlns:am3d="http://schemas.microsoft.com/office/drawing/2017/model3d" xmlns:o="urn:schemas-microsoft-com:office:office" xmlns:r="http://schemas.openxmlformats.org/officeDocument/2006/relationships" xmlns:m="http://schemas.openxmlformats.org/officeDocument/2006/math" xmlns:v="urn:schemas-microsoft-com:vml" xmlns:wp14="http://schemas.microsoft.com/office/word/2010/wordprocessingDrawing" xmlns:wp="http://schemas.openxmlformats.org/drawingml/2006/wordprocessingDrawing" xmlns:w10="urn:schemas-microsoft-com:office:word" xmlns:w="http://schemas.openxmlformats.org/wordprocessingml/2006/main" xmlns:w14="http://schemas.microsoft.com/office/word/2010/wordml" xmlns:w15="http://schemas.microsoft.com/office/word/2012/wordml" xmlns:w16se="http://schemas.microsoft.com/office/word/2015/wordml/symex" xmlns:wpg="http://schemas.microsoft.com/office/word/2010/wordprocessingGroup" xmlns:wpi="http://schemas.microsoft.com/office/word/2010/wordprocessingInk" xmlns:wne="http://schemas.microsoft.com/office/word/2006/wordml" xmlns:wps="http://schemas.microsoft.com/office/word/2010/wordprocessingShape" mc:Ignorable="w14 w15 w16se wp14">
+<w:ftr xmlns:wpc="http://schemas.microsoft.com/office/word/2010/wordprocessingCanvas" xmlns:cx="http://schemas.microsoft.com/office/drawing/2014/chartex" xmlns:cx1="http://schemas.microsoft.com/office/drawing/2015/9/8/chartex" xmlns:cx2="http://schemas.microsoft.com/office/drawing/2015/10/21/chartex" xmlns:cx3="http://schemas.microsoft.com/office/drawing/2016/5/9/chartex" xmlns:cx4="http://schemas.microsoft.com/office/drawing/2016/5/10/chartex" xmlns:cx5="http://schemas.microsoft.com/office/drawing/2016/5/11/chartex" xmlns:cx6="http://schemas.microsoft.com/office/drawing/2016/5/12/chartex" xmlns:cx7="http://schemas.microsoft.com/office/drawing/2016/5/13/chartex" xmlns:cx8="http://schemas.microsoft.com/office/drawing/2016/5/14/chartex" xmlns:mc="http://schemas.openxmlformats.org/markup-compatibility/2006" xmlns:aink="http://schemas.microsoft.com/office/drawing/2016/ink" xmlns:am3d="http://schemas.microsoft.com/office/drawing/2017/model3d" xmlns:o="urn:schemas-microsoft-com:office:office" xmlns:r="http://schemas.openxmlformats.org/officeDocument/2006/relationships" xmlns:m="http://schemas.openxmlformats.org/officeDocument/2006/math" xmlns:v="urn:schemas-microsoft-com:vml" xmlns:wp14="http://schemas.microsoft.com/office/word/2010/wordprocessingDrawing" xmlns:wp="http://schemas.openxmlformats.org/drawingml/2006/wordprocessingDrawing" xmlns:w10="urn:schemas-microsoft-com:office:word" xmlns:w="http://schemas.openxmlformats.org/wordprocessingml/2006/main" xmlns:w14="http://schemas.microsoft.com/office/word/2010/wordml" xmlns:w15="http://schemas.microsoft.com/office/word/2012/wordml" xmlns:w16cid="http://schemas.microsoft.com/office/word/2016/wordml/cid" xmlns:w16se="http://schemas.microsoft.com/office/word/2015/wordml/symex" xmlns:wpg="http://schemas.microsoft.com/office/word/2010/wordprocessingGroup" xmlns:wpi="http://schemas.microsoft.com/office/word/2010/wordprocessingInk" xmlns:wne="http://schemas.microsoft.com/office/word/2006/wordml" xmlns:wps="http://schemas.microsoft.com/office/word/2010/wordprocessingShape" mc:Ignorable="w14 w15 w16se w16cid wp14">
   <w:p>
     <w:pPr>
       <w:pStyle w:val="Footer"/>
@@ -2441,7 +2586,7 @@
 </file>
 
 <file path=word/footer3.xml><?xml version="1.0" encoding="utf-8"?>
-<w:ftr xmlns:wpc="http://schemas.microsoft.com/office/word/2010/wordprocessingCanvas" xmlns:cx="http://schemas.microsoft.com/office/drawing/2014/chartex" xmlns:cx1="http://schemas.microsoft.com/office/drawing/2015/9/8/chartex" xmlns:cx2="http://schemas.microsoft.com/office/drawing/2015/10/21/chartex" xmlns:cx3="http://schemas.microsoft.com/office/drawing/2016/5/9/chartex" xmlns:cx4="http://schemas.microsoft.com/office/drawing/2016/5/10/chartex" xmlns:cx5="http://schemas.microsoft.com/office/drawing/2016/5/11/chartex" xmlns:cx6="http://schemas.microsoft.com/office/drawing/2016/5/12/chartex" xmlns:cx7="http://schemas.microsoft.com/office/drawing/2016/5/13/chartex" xmlns:cx8="http://schemas.microsoft.com/office/drawing/2016/5/14/chartex" xmlns:mc="http://schemas.openxmlformats.org/markup-compatibility/2006" xmlns:aink="http://schemas.microsoft.com/office/drawing/2016/ink" xmlns:am3d="http://schemas.microsoft.com/office/drawing/2017/model3d" xmlns:o="urn:schemas-microsoft-com:office:office" xmlns:r="http://schemas.openxmlformats.org/officeDocument/2006/relationships" xmlns:m="http://schemas.openxmlformats.org/officeDocument/2006/math" xmlns:v="urn:schemas-microsoft-com:vml" xmlns:wp14="http://schemas.microsoft.com/office/word/2010/wordprocessingDrawing" xmlns:wp="http://schemas.openxmlformats.org/drawingml/2006/wordprocessingDrawing" xmlns:w10="urn:schemas-microsoft-com:office:word" xmlns:w="http://schemas.openxmlformats.org/wordprocessingml/2006/main" xmlns:w14="http://schemas.microsoft.com/office/word/2010/wordml" xmlns:w15="http://schemas.microsoft.com/office/word/2012/wordml" xmlns:w16se="http://schemas.microsoft.com/office/word/2015/wordml/symex" xmlns:wpg="http://schemas.microsoft.com/office/word/2010/wordprocessingGroup" xmlns:wpi="http://schemas.microsoft.com/office/word/2010/wordprocessingInk" xmlns:wne="http://schemas.microsoft.com/office/word/2006/wordml" xmlns:wps="http://schemas.microsoft.com/office/word/2010/wordprocessingShape" mc:Ignorable="w14 w15 w16se wp14">
+<w:ftr xmlns:wpc="http://schemas.microsoft.com/office/word/2010/wordprocessingCanvas" xmlns:cx="http://schemas.microsoft.com/office/drawing/2014/chartex" xmlns:cx1="http://schemas.microsoft.com/office/drawing/2015/9/8/chartex" xmlns:cx2="http://schemas.microsoft.com/office/drawing/2015/10/21/chartex" xmlns:cx3="http://schemas.microsoft.com/office/drawing/2016/5/9/chartex" xmlns:cx4="http://schemas.microsoft.com/office/drawing/2016/5/10/chartex" xmlns:cx5="http://schemas.microsoft.com/office/drawing/2016/5/11/chartex" xmlns:cx6="http://schemas.microsoft.com/office/drawing/2016/5/12/chartex" xmlns:cx7="http://schemas.microsoft.com/office/drawing/2016/5/13/chartex" xmlns:cx8="http://schemas.microsoft.com/office/drawing/2016/5/14/chartex" xmlns:mc="http://schemas.openxmlformats.org/markup-compatibility/2006" xmlns:aink="http://schemas.microsoft.com/office/drawing/2016/ink" xmlns:am3d="http://schemas.microsoft.com/office/drawing/2017/model3d" xmlns:o="urn:schemas-microsoft-com:office:office" xmlns:r="http://schemas.openxmlformats.org/officeDocument/2006/relationships" xmlns:m="http://schemas.openxmlformats.org/officeDocument/2006/math" xmlns:v="urn:schemas-microsoft-com:vml" xmlns:wp14="http://schemas.microsoft.com/office/word/2010/wordprocessingDrawing" xmlns:wp="http://schemas.openxmlformats.org/drawingml/2006/wordprocessingDrawing" xmlns:w10="urn:schemas-microsoft-com:office:word" xmlns:w="http://schemas.openxmlformats.org/wordprocessingml/2006/main" xmlns:w14="http://schemas.microsoft.com/office/word/2010/wordml" xmlns:w15="http://schemas.microsoft.com/office/word/2012/wordml" xmlns:w16cid="http://schemas.microsoft.com/office/word/2016/wordml/cid" xmlns:w16se="http://schemas.microsoft.com/office/word/2015/wordml/symex" xmlns:wpg="http://schemas.microsoft.com/office/word/2010/wordprocessingGroup" xmlns:wpi="http://schemas.microsoft.com/office/word/2010/wordprocessingInk" xmlns:wne="http://schemas.microsoft.com/office/word/2006/wordml" xmlns:wps="http://schemas.microsoft.com/office/word/2010/wordprocessingShape" mc:Ignorable="w14 w15 w16se w16cid wp14">
   <w:p>
     <w:pPr>
       <w:pStyle w:val="Footer"/>
@@ -2451,7 +2596,7 @@
 </file>
 
 <file path=word/footnotes.xml><?xml version="1.0" encoding="utf-8"?>
-<w:footnotes xmlns:wpc="http://schemas.microsoft.com/office/word/2010/wordprocessingCanvas" xmlns:cx="http://schemas.microsoft.com/office/drawing/2014/chartex" xmlns:cx1="http://schemas.microsoft.com/office/drawing/2015/9/8/chartex" xmlns:cx2="http://schemas.microsoft.com/office/drawing/2015/10/21/chartex" xmlns:cx3="http://schemas.microsoft.com/office/drawing/2016/5/9/chartex" xmlns:cx4="http://schemas.microsoft.com/office/drawing/2016/5/10/chartex" xmlns:cx5="http://schemas.microsoft.com/office/drawing/2016/5/11/chartex" xmlns:cx6="http://schemas.microsoft.com/office/drawing/2016/5/12/chartex" xmlns:cx7="http://schemas.microsoft.com/office/drawing/2016/5/13/chartex" xmlns:cx8="http://schemas.microsoft.com/office/drawing/2016/5/14/chartex" xmlns:mc="http://schemas.openxmlformats.org/markup-compatibility/2006" xmlns:aink="http://schemas.microsoft.com/office/drawing/2016/ink" xmlns:am3d="http://schemas.microsoft.com/office/drawing/2017/model3d" xmlns:o="urn:schemas-microsoft-com:office:office" xmlns:r="http://schemas.openxmlformats.org/officeDocument/2006/relationships" xmlns:m="http://schemas.openxmlformats.org/officeDocument/2006/math" xmlns:v="urn:schemas-microsoft-com:vml" xmlns:wp14="http://schemas.microsoft.com/office/word/2010/wordprocessingDrawing" xmlns:wp="http://schemas.openxmlformats.org/drawingml/2006/wordprocessingDrawing" xmlns:w10="urn:schemas-microsoft-com:office:word" xmlns:w="http://schemas.openxmlformats.org/wordprocessingml/2006/main" xmlns:w14="http://schemas.microsoft.com/office/word/2010/wordml" xmlns:w15="http://schemas.microsoft.com/office/word/2012/wordml" xmlns:w16se="http://schemas.microsoft.com/office/word/2015/wordml/symex" xmlns:wpg="http://schemas.microsoft.com/office/word/2010/wordprocessingGroup" xmlns:wpi="http://schemas.microsoft.com/office/word/2010/wordprocessingInk" xmlns:wne="http://schemas.microsoft.com/office/word/2006/wordml" xmlns:wps="http://schemas.microsoft.com/office/word/2010/wordprocessingShape" mc:Ignorable="w14 w15 w16se wp14">
+<w:footnotes xmlns:wpc="http://schemas.microsoft.com/office/word/2010/wordprocessingCanvas" xmlns:cx="http://schemas.microsoft.com/office/drawing/2014/chartex" xmlns:cx1="http://schemas.microsoft.com/office/drawing/2015/9/8/chartex" xmlns:cx2="http://schemas.microsoft.com/office/drawing/2015/10/21/chartex" xmlns:cx3="http://schemas.microsoft.com/office/drawing/2016/5/9/chartex" xmlns:cx4="http://schemas.microsoft.com/office/drawing/2016/5/10/chartex" xmlns:cx5="http://schemas.microsoft.com/office/drawing/2016/5/11/chartex" xmlns:cx6="http://schemas.microsoft.com/office/drawing/2016/5/12/chartex" xmlns:cx7="http://schemas.microsoft.com/office/drawing/2016/5/13/chartex" xmlns:cx8="http://schemas.microsoft.com/office/drawing/2016/5/14/chartex" xmlns:mc="http://schemas.openxmlformats.org/markup-compatibility/2006" xmlns:aink="http://schemas.microsoft.com/office/drawing/2016/ink" xmlns:am3d="http://schemas.microsoft.com/office/drawing/2017/model3d" xmlns:o="urn:schemas-microsoft-com:office:office" xmlns:r="http://schemas.openxmlformats.org/officeDocument/2006/relationships" xmlns:m="http://schemas.openxmlformats.org/officeDocument/2006/math" xmlns:v="urn:schemas-microsoft-com:vml" xmlns:wp14="http://schemas.microsoft.com/office/word/2010/wordprocessingDrawing" xmlns:wp="http://schemas.openxmlformats.org/drawingml/2006/wordprocessingDrawing" xmlns:w10="urn:schemas-microsoft-com:office:word" xmlns:w="http://schemas.openxmlformats.org/wordprocessingml/2006/main" xmlns:w14="http://schemas.microsoft.com/office/word/2010/wordml" xmlns:w15="http://schemas.microsoft.com/office/word/2012/wordml" xmlns:w16cid="http://schemas.microsoft.com/office/word/2016/wordml/cid" xmlns:w16se="http://schemas.microsoft.com/office/word/2015/wordml/symex" xmlns:wpg="http://schemas.microsoft.com/office/word/2010/wordprocessingGroup" xmlns:wpi="http://schemas.microsoft.com/office/word/2010/wordprocessingInk" xmlns:wne="http://schemas.microsoft.com/office/word/2006/wordml" xmlns:wps="http://schemas.microsoft.com/office/word/2010/wordprocessingShape" mc:Ignorable="w14 w15 w16se w16cid wp14">
   <w:footnote w:type="separator" w:id="-1">
     <w:p>
       <w:pPr>
@@ -2476,7 +2621,7 @@
 </file>
 
 <file path=word/header1.xml><?xml version="1.0" encoding="utf-8"?>
-<w:hdr xmlns:wpc="http://schemas.microsoft.com/office/word/2010/wordprocessingCanvas" xmlns:cx="http://schemas.microsoft.com/office/drawing/2014/chartex" xmlns:cx1="http://schemas.microsoft.com/office/drawing/2015/9/8/chartex" xmlns:cx2="http://schemas.microsoft.com/office/drawing/2015/10/21/chartex" xmlns:cx3="http://schemas.microsoft.com/office/drawing/2016/5/9/chartex" xmlns:cx4="http://schemas.microsoft.com/office/drawing/2016/5/10/chartex" xmlns:cx5="http://schemas.microsoft.com/office/drawing/2016/5/11/chartex" xmlns:cx6="http://schemas.microsoft.com/office/drawing/2016/5/12/chartex" xmlns:cx7="http://schemas.microsoft.com/office/drawing/2016/5/13/chartex" xmlns:cx8="http://schemas.microsoft.com/office/drawing/2016/5/14/chartex" xmlns:mc="http://schemas.openxmlformats.org/markup-compatibility/2006" xmlns:aink="http://schemas.microsoft.com/office/drawing/2016/ink" xmlns:am3d="http://schemas.microsoft.com/office/drawing/2017/model3d" xmlns:o="urn:schemas-microsoft-com:office:office" xmlns:r="http://schemas.openxmlformats.org/officeDocument/2006/relationships" xmlns:m="http://schemas.openxmlformats.org/officeDocument/2006/math" xmlns:v="urn:schemas-microsoft-com:vml" xmlns:wp14="http://schemas.microsoft.com/office/word/2010/wordprocessingDrawing" xmlns:wp="http://schemas.openxmlformats.org/drawingml/2006/wordprocessingDrawing" xmlns:w10="urn:schemas-microsoft-com:office:word" xmlns:w="http://schemas.openxmlformats.org/wordprocessingml/2006/main" xmlns:w14="http://schemas.microsoft.com/office/word/2010/wordml" xmlns:w15="http://schemas.microsoft.com/office/word/2012/wordml" xmlns:w16se="http://schemas.microsoft.com/office/word/2015/wordml/symex" xmlns:wpg="http://schemas.microsoft.com/office/word/2010/wordprocessingGroup" xmlns:wpi="http://schemas.microsoft.com/office/word/2010/wordprocessingInk" xmlns:wne="http://schemas.microsoft.com/office/word/2006/wordml" xmlns:wps="http://schemas.microsoft.com/office/word/2010/wordprocessingShape" mc:Ignorable="w14 w15 w16se wp14">
+<w:hdr xmlns:wpc="http://schemas.microsoft.com/office/word/2010/wordprocessingCanvas" xmlns:cx="http://schemas.microsoft.com/office/drawing/2014/chartex" xmlns:cx1="http://schemas.microsoft.com/office/drawing/2015/9/8/chartex" xmlns:cx2="http://schemas.microsoft.com/office/drawing/2015/10/21/chartex" xmlns:cx3="http://schemas.microsoft.com/office/drawing/2016/5/9/chartex" xmlns:cx4="http://schemas.microsoft.com/office/drawing/2016/5/10/chartex" xmlns:cx5="http://schemas.microsoft.com/office/drawing/2016/5/11/chartex" xmlns:cx6="http://schemas.microsoft.com/office/drawing/2016/5/12/chartex" xmlns:cx7="http://schemas.microsoft.com/office/drawing/2016/5/13/chartex" xmlns:cx8="http://schemas.microsoft.com/office/drawing/2016/5/14/chartex" xmlns:mc="http://schemas.openxmlformats.org/markup-compatibility/2006" xmlns:aink="http://schemas.microsoft.com/office/drawing/2016/ink" xmlns:am3d="http://schemas.microsoft.com/office/drawing/2017/model3d" xmlns:o="urn:schemas-microsoft-com:office:office" xmlns:r="http://schemas.openxmlformats.org/officeDocument/2006/relationships" xmlns:m="http://schemas.openxmlformats.org/officeDocument/2006/math" xmlns:v="urn:schemas-microsoft-com:vml" xmlns:wp14="http://schemas.microsoft.com/office/word/2010/wordprocessingDrawing" xmlns:wp="http://schemas.openxmlformats.org/drawingml/2006/wordprocessingDrawing" xmlns:w10="urn:schemas-microsoft-com:office:word" xmlns:w="http://schemas.openxmlformats.org/wordprocessingml/2006/main" xmlns:w14="http://schemas.microsoft.com/office/word/2010/wordml" xmlns:w15="http://schemas.microsoft.com/office/word/2012/wordml" xmlns:w16cid="http://schemas.microsoft.com/office/word/2016/wordml/cid" xmlns:w16se="http://schemas.microsoft.com/office/word/2015/wordml/symex" xmlns:wpg="http://schemas.microsoft.com/office/word/2010/wordprocessingGroup" xmlns:wpi="http://schemas.microsoft.com/office/word/2010/wordprocessingInk" xmlns:wne="http://schemas.microsoft.com/office/word/2006/wordml" xmlns:wps="http://schemas.microsoft.com/office/word/2010/wordprocessingShape" mc:Ignorable="w14 w15 w16se w16cid wp14">
   <w:p>
     <w:pPr>
       <w:pStyle w:val="Header"/>
@@ -2486,7 +2631,7 @@
 </file>
 
 <file path=word/header2.xml><?xml version="1.0" encoding="utf-8"?>
-<w:hdr xmlns:wpc="http://schemas.microsoft.com/office/word/2010/wordprocessingCanvas" xmlns:cx="http://schemas.microsoft.com/office/drawing/2014/chartex" xmlns:cx1="http://schemas.microsoft.com/office/drawing/2015/9/8/chartex" xmlns:cx2="http://schemas.microsoft.com/office/drawing/2015/10/21/chartex" xmlns:cx3="http://schemas.microsoft.com/office/drawing/2016/5/9/chartex" xmlns:cx4="http://schemas.microsoft.com/office/drawing/2016/5/10/chartex" xmlns:cx5="http://schemas.microsoft.com/office/drawing/2016/5/11/chartex" xmlns:cx6="http://schemas.microsoft.com/office/drawing/2016/5/12/chartex" xmlns:cx7="http://schemas.microsoft.com/office/drawing/2016/5/13/chartex" xmlns:cx8="http://schemas.microsoft.com/office/drawing/2016/5/14/chartex" xmlns:mc="http://schemas.openxmlformats.org/markup-compatibility/2006" xmlns:aink="http://schemas.microsoft.com/office/drawing/2016/ink" xmlns:am3d="http://schemas.microsoft.com/office/drawing/2017/model3d" xmlns:o="urn:schemas-microsoft-com:office:office" xmlns:r="http://schemas.openxmlformats.org/officeDocument/2006/relationships" xmlns:m="http://schemas.openxmlformats.org/officeDocument/2006/math" xmlns:v="urn:schemas-microsoft-com:vml" xmlns:wp14="http://schemas.microsoft.com/office/word/2010/wordprocessingDrawing" xmlns:wp="http://schemas.openxmlformats.org/drawingml/2006/wordprocessingDrawing" xmlns:w10="urn:schemas-microsoft-com:office:word" xmlns:w="http://schemas.openxmlformats.org/wordprocessingml/2006/main" xmlns:w14="http://schemas.microsoft.com/office/word/2010/wordml" xmlns:w15="http://schemas.microsoft.com/office/word/2012/wordml" xmlns:w16se="http://schemas.microsoft.com/office/word/2015/wordml/symex" xmlns:wpg="http://schemas.microsoft.com/office/word/2010/wordprocessingGroup" xmlns:wpi="http://schemas.microsoft.com/office/word/2010/wordprocessingInk" xmlns:wne="http://schemas.microsoft.com/office/word/2006/wordml" xmlns:wps="http://schemas.microsoft.com/office/word/2010/wordprocessingShape" mc:Ignorable="w14 w15 w16se wp14">
+<w:hdr xmlns:wpc="http://schemas.microsoft.com/office/word/2010/wordprocessingCanvas" xmlns:cx="http://schemas.microsoft.com/office/drawing/2014/chartex" xmlns:cx1="http://schemas.microsoft.com/office/drawing/2015/9/8/chartex" xmlns:cx2="http://schemas.microsoft.com/office/drawing/2015/10/21/chartex" xmlns:cx3="http://schemas.microsoft.com/office/drawing/2016/5/9/chartex" xmlns:cx4="http://schemas.microsoft.com/office/drawing/2016/5/10/chartex" xmlns:cx5="http://schemas.microsoft.com/office/drawing/2016/5/11/chartex" xmlns:cx6="http://schemas.microsoft.com/office/drawing/2016/5/12/chartex" xmlns:cx7="http://schemas.microsoft.com/office/drawing/2016/5/13/chartex" xmlns:cx8="http://schemas.microsoft.com/office/drawing/2016/5/14/chartex" xmlns:mc="http://schemas.openxmlformats.org/markup-compatibility/2006" xmlns:aink="http://schemas.microsoft.com/office/drawing/2016/ink" xmlns:am3d="http://schemas.microsoft.com/office/drawing/2017/model3d" xmlns:o="urn:schemas-microsoft-com:office:office" xmlns:r="http://schemas.openxmlformats.org/officeDocument/2006/relationships" xmlns:m="http://schemas.openxmlformats.org/officeDocument/2006/math" xmlns:v="urn:schemas-microsoft-com:vml" xmlns:wp14="http://schemas.microsoft.com/office/word/2010/wordprocessingDrawing" xmlns:wp="http://schemas.openxmlformats.org/drawingml/2006/wordprocessingDrawing" xmlns:w10="urn:schemas-microsoft-com:office:word" xmlns:w="http://schemas.openxmlformats.org/wordprocessingml/2006/main" xmlns:w14="http://schemas.microsoft.com/office/word/2010/wordml" xmlns:w15="http://schemas.microsoft.com/office/word/2012/wordml" xmlns:w16cid="http://schemas.microsoft.com/office/word/2016/wordml/cid" xmlns:w16se="http://schemas.microsoft.com/office/word/2015/wordml/symex" xmlns:wpg="http://schemas.microsoft.com/office/word/2010/wordprocessingGroup" xmlns:wpi="http://schemas.microsoft.com/office/word/2010/wordprocessingInk" xmlns:wne="http://schemas.microsoft.com/office/word/2006/wordml" xmlns:wps="http://schemas.microsoft.com/office/word/2010/wordprocessingShape" mc:Ignorable="w14 w15 w16se w16cid wp14">
   <w:sdt>
     <w:sdtPr>
       <w:id w:val="-1533028465"/>
@@ -2759,7 +2904,7 @@
 </file>
 
 <file path=word/header3.xml><?xml version="1.0" encoding="utf-8"?>
-<w:hdr xmlns:wpc="http://schemas.microsoft.com/office/word/2010/wordprocessingCanvas" xmlns:cx="http://schemas.microsoft.com/office/drawing/2014/chartex" xmlns:cx1="http://schemas.microsoft.com/office/drawing/2015/9/8/chartex" xmlns:cx2="http://schemas.microsoft.com/office/drawing/2015/10/21/chartex" xmlns:cx3="http://schemas.microsoft.com/office/drawing/2016/5/9/chartex" xmlns:cx4="http://schemas.microsoft.com/office/drawing/2016/5/10/chartex" xmlns:cx5="http://schemas.microsoft.com/office/drawing/2016/5/11/chartex" xmlns:cx6="http://schemas.microsoft.com/office/drawing/2016/5/12/chartex" xmlns:cx7="http://schemas.microsoft.com/office/drawing/2016/5/13/chartex" xmlns:cx8="http://schemas.microsoft.com/office/drawing/2016/5/14/chartex" xmlns:mc="http://schemas.openxmlformats.org/markup-compatibility/2006" xmlns:aink="http://schemas.microsoft.com/office/drawing/2016/ink" xmlns:am3d="http://schemas.microsoft.com/office/drawing/2017/model3d" xmlns:o="urn:schemas-microsoft-com:office:office" xmlns:r="http://schemas.openxmlformats.org/officeDocument/2006/relationships" xmlns:m="http://schemas.openxmlformats.org/officeDocument/2006/math" xmlns:v="urn:schemas-microsoft-com:vml" xmlns:wp14="http://schemas.microsoft.com/office/word/2010/wordprocessingDrawing" xmlns:wp="http://schemas.openxmlformats.org/drawingml/2006/wordprocessingDrawing" xmlns:w10="urn:schemas-microsoft-com:office:word" xmlns:w="http://schemas.openxmlformats.org/wordprocessingml/2006/main" xmlns:w14="http://schemas.microsoft.com/office/word/2010/wordml" xmlns:w15="http://schemas.microsoft.com/office/word/2012/wordml" xmlns:w16se="http://schemas.microsoft.com/office/word/2015/wordml/symex" xmlns:wpg="http://schemas.microsoft.com/office/word/2010/wordprocessingGroup" xmlns:wpi="http://schemas.microsoft.com/office/word/2010/wordprocessingInk" xmlns:wne="http://schemas.microsoft.com/office/word/2006/wordml" xmlns:wps="http://schemas.microsoft.com/office/word/2010/wordprocessingShape" mc:Ignorable="w14 w15 w16se wp14">
+<w:hdr xmlns:wpc="http://schemas.microsoft.com/office/word/2010/wordprocessingCanvas" xmlns:cx="http://schemas.microsoft.com/office/drawing/2014/chartex" xmlns:cx1="http://schemas.microsoft.com/office/drawing/2015/9/8/chartex" xmlns:cx2="http://schemas.microsoft.com/office/drawing/2015/10/21/chartex" xmlns:cx3="http://schemas.microsoft.com/office/drawing/2016/5/9/chartex" xmlns:cx4="http://schemas.microsoft.com/office/drawing/2016/5/10/chartex" xmlns:cx5="http://schemas.microsoft.com/office/drawing/2016/5/11/chartex" xmlns:cx6="http://schemas.microsoft.com/office/drawing/2016/5/12/chartex" xmlns:cx7="http://schemas.microsoft.com/office/drawing/2016/5/13/chartex" xmlns:cx8="http://schemas.microsoft.com/office/drawing/2016/5/14/chartex" xmlns:mc="http://schemas.openxmlformats.org/markup-compatibility/2006" xmlns:aink="http://schemas.microsoft.com/office/drawing/2016/ink" xmlns:am3d="http://schemas.microsoft.com/office/drawing/2017/model3d" xmlns:o="urn:schemas-microsoft-com:office:office" xmlns:r="http://schemas.openxmlformats.org/officeDocument/2006/relationships" xmlns:m="http://schemas.openxmlformats.org/officeDocument/2006/math" xmlns:v="urn:schemas-microsoft-com:vml" xmlns:wp14="http://schemas.microsoft.com/office/word/2010/wordprocessingDrawing" xmlns:wp="http://schemas.openxmlformats.org/drawingml/2006/wordprocessingDrawing" xmlns:w10="urn:schemas-microsoft-com:office:word" xmlns:w="http://schemas.openxmlformats.org/wordprocessingml/2006/main" xmlns:w14="http://schemas.microsoft.com/office/word/2010/wordml" xmlns:w15="http://schemas.microsoft.com/office/word/2012/wordml" xmlns:w16cid="http://schemas.microsoft.com/office/word/2016/wordml/cid" xmlns:w16se="http://schemas.microsoft.com/office/word/2015/wordml/symex" xmlns:wpg="http://schemas.microsoft.com/office/word/2010/wordprocessingGroup" xmlns:wpi="http://schemas.microsoft.com/office/word/2010/wordprocessingInk" xmlns:wne="http://schemas.microsoft.com/office/word/2006/wordml" xmlns:wps="http://schemas.microsoft.com/office/word/2010/wordprocessingShape" mc:Ignorable="w14 w15 w16se w16cid wp14">
   <w:p>
     <w:pPr>
       <w:pStyle w:val="Header"/>
@@ -2769,7 +2914,7 @@
 </file>
 
 <file path=word/numbering.xml><?xml version="1.0" encoding="utf-8"?>
-<w:numbering xmlns:wpc="http://schemas.microsoft.com/office/word/2010/wordprocessingCanvas" xmlns:cx="http://schemas.microsoft.com/office/drawing/2014/chartex" xmlns:cx1="http://schemas.microsoft.com/office/drawing/2015/9/8/chartex" xmlns:cx2="http://schemas.microsoft.com/office/drawing/2015/10/21/chartex" xmlns:cx3="http://schemas.microsoft.com/office/drawing/2016/5/9/chartex" xmlns:cx4="http://schemas.microsoft.com/office/drawing/2016/5/10/chartex" xmlns:cx5="http://schemas.microsoft.com/office/drawing/2016/5/11/chartex" xmlns:cx6="http://schemas.microsoft.com/office/drawing/2016/5/12/chartex" xmlns:cx7="http://schemas.microsoft.com/office/drawing/2016/5/13/chartex" xmlns:cx8="http://schemas.microsoft.com/office/drawing/2016/5/14/chartex" xmlns:mc="http://schemas.openxmlformats.org/markup-compatibility/2006" xmlns:aink="http://schemas.microsoft.com/office/drawing/2016/ink" xmlns:am3d="http://schemas.microsoft.com/office/drawing/2017/model3d" xmlns:o="urn:schemas-microsoft-com:office:office" xmlns:r="http://schemas.openxmlformats.org/officeDocument/2006/relationships" xmlns:m="http://schemas.openxmlformats.org/officeDocument/2006/math" xmlns:v="urn:schemas-microsoft-com:vml" xmlns:wp14="http://schemas.microsoft.com/office/word/2010/wordprocessingDrawing" xmlns:wp="http://schemas.openxmlformats.org/drawingml/2006/wordprocessingDrawing" xmlns:w10="urn:schemas-microsoft-com:office:word" xmlns:w="http://schemas.openxmlformats.org/wordprocessingml/2006/main" xmlns:w14="http://schemas.microsoft.com/office/word/2010/wordml" xmlns:w15="http://schemas.microsoft.com/office/word/2012/wordml" xmlns:w16se="http://schemas.microsoft.com/office/word/2015/wordml/symex" xmlns:wpg="http://schemas.microsoft.com/office/word/2010/wordprocessingGroup" xmlns:wpi="http://schemas.microsoft.com/office/word/2010/wordprocessingInk" xmlns:wne="http://schemas.microsoft.com/office/word/2006/wordml" xmlns:wps="http://schemas.microsoft.com/office/word/2010/wordprocessingShape" mc:Ignorable="w14 w15 w16se wp14">
+<w:numbering xmlns:wpc="http://schemas.microsoft.com/office/word/2010/wordprocessingCanvas" xmlns:cx="http://schemas.microsoft.com/office/drawing/2014/chartex" xmlns:cx1="http://schemas.microsoft.com/office/drawing/2015/9/8/chartex" xmlns:cx2="http://schemas.microsoft.com/office/drawing/2015/10/21/chartex" xmlns:cx3="http://schemas.microsoft.com/office/drawing/2016/5/9/chartex" xmlns:cx4="http://schemas.microsoft.com/office/drawing/2016/5/10/chartex" xmlns:cx5="http://schemas.microsoft.com/office/drawing/2016/5/11/chartex" xmlns:cx6="http://schemas.microsoft.com/office/drawing/2016/5/12/chartex" xmlns:cx7="http://schemas.microsoft.com/office/drawing/2016/5/13/chartex" xmlns:cx8="http://schemas.microsoft.com/office/drawing/2016/5/14/chartex" xmlns:mc="http://schemas.openxmlformats.org/markup-compatibility/2006" xmlns:aink="http://schemas.microsoft.com/office/drawing/2016/ink" xmlns:am3d="http://schemas.microsoft.com/office/drawing/2017/model3d" xmlns:o="urn:schemas-microsoft-com:office:office" xmlns:r="http://schemas.openxmlformats.org/officeDocument/2006/relationships" xmlns:m="http://schemas.openxmlformats.org/officeDocument/2006/math" xmlns:v="urn:schemas-microsoft-com:vml" xmlns:wp14="http://schemas.microsoft.com/office/word/2010/wordprocessingDrawing" xmlns:wp="http://schemas.openxmlformats.org/drawingml/2006/wordprocessingDrawing" xmlns:w10="urn:schemas-microsoft-com:office:word" xmlns:w="http://schemas.openxmlformats.org/wordprocessingml/2006/main" xmlns:w14="http://schemas.microsoft.com/office/word/2010/wordml" xmlns:w15="http://schemas.microsoft.com/office/word/2012/wordml" xmlns:w16cid="http://schemas.microsoft.com/office/word/2016/wordml/cid" xmlns:w16se="http://schemas.microsoft.com/office/word/2015/wordml/symex" xmlns:wpg="http://schemas.microsoft.com/office/word/2010/wordprocessingGroup" xmlns:wpi="http://schemas.microsoft.com/office/word/2010/wordprocessingInk" xmlns:wne="http://schemas.microsoft.com/office/word/2006/wordml" xmlns:wps="http://schemas.microsoft.com/office/word/2010/wordprocessingShape" mc:Ignorable="w14 w15 w16se w16cid wp14">
   <w:abstractNum w:abstractNumId="0" w15:restartNumberingAfterBreak="0">
     <w:nsid w:val="1E8F0C3E"/>
     <w:multiLevelType w:val="hybridMultilevel"/>
@@ -3238,7 +3383,7 @@
 </file>
 
 <file path=word/styles.xml><?xml version="1.0" encoding="utf-8"?>
-<w:styles xmlns:mc="http://schemas.openxmlformats.org/markup-compatibility/2006" xmlns:r="http://schemas.openxmlformats.org/officeDocument/2006/relationships" xmlns:w="http://schemas.openxmlformats.org/wordprocessingml/2006/main" xmlns:w14="http://schemas.microsoft.com/office/word/2010/wordml" xmlns:w15="http://schemas.microsoft.com/office/word/2012/wordml" xmlns:w16se="http://schemas.microsoft.com/office/word/2015/wordml/symex" mc:Ignorable="w14 w15 w16se">
+<w:styles xmlns:mc="http://schemas.openxmlformats.org/markup-compatibility/2006" xmlns:r="http://schemas.openxmlformats.org/officeDocument/2006/relationships" xmlns:w="http://schemas.openxmlformats.org/wordprocessingml/2006/main" xmlns:w14="http://schemas.microsoft.com/office/word/2010/wordml" xmlns:w15="http://schemas.microsoft.com/office/word/2012/wordml" xmlns:w16cid="http://schemas.microsoft.com/office/word/2016/wordml/cid" xmlns:w16se="http://schemas.microsoft.com/office/word/2015/wordml/symex" mc:Ignorable="w14 w15 w16se w16cid">
   <w:docDefaults>
     <w:rPrDefault>
       <w:rPr>
@@ -3360,6 +3505,7 @@
     <w:lsdException w:name="HTML Sample" w:semiHidden="1" w:unhideWhenUsed="1"/>
     <w:lsdException w:name="HTML Typewriter" w:semiHidden="1" w:unhideWhenUsed="1"/>
     <w:lsdException w:name="HTML Variable" w:semiHidden="1" w:unhideWhenUsed="1"/>
+    <w:lsdException w:name="Normal Table" w:semiHidden="1" w:unhideWhenUsed="1"/>
     <w:lsdException w:name="annotation subject" w:semiHidden="1" w:unhideWhenUsed="1"/>
     <w:lsdException w:name="No List" w:semiHidden="1" w:unhideWhenUsed="1"/>
     <w:lsdException w:name="Outline List 1" w:semiHidden="1" w:unhideWhenUsed="1"/>
@@ -3406,8 +3552,10 @@
     <w:lsdException w:name="Table Subtle 2" w:semiHidden="1" w:unhideWhenUsed="1"/>
     <w:lsdException w:name="Table Web 1" w:semiHidden="1" w:unhideWhenUsed="1"/>
     <w:lsdException w:name="Table Web 2" w:semiHidden="1" w:unhideWhenUsed="1"/>
+    <w:lsdException w:name="Table Web 3" w:semiHidden="1" w:unhideWhenUsed="1"/>
     <w:lsdException w:name="Balloon Text" w:semiHidden="1" w:unhideWhenUsed="1"/>
     <w:lsdException w:name="Table Grid" w:uiPriority="39"/>
+    <w:lsdException w:name="Table Theme" w:semiHidden="1" w:unhideWhenUsed="1"/>
     <w:lsdException w:name="Placeholder Text" w:semiHidden="1"/>
     <w:lsdException w:name="No Spacing" w:semiHidden="1" w:uiPriority="1" w:unhideWhenUsed="1" w:qFormat="1"/>
     <w:lsdException w:name="Light Shading" w:uiPriority="60"/>
@@ -4109,7 +4257,7 @@
 </file>
 
 <file path=word/glossary/document.xml><?xml version="1.0" encoding="utf-8"?>
-<w:glossaryDocument xmlns:wpc="http://schemas.microsoft.com/office/word/2010/wordprocessingCanvas" xmlns:cx="http://schemas.microsoft.com/office/drawing/2014/chartex" xmlns:cx1="http://schemas.microsoft.com/office/drawing/2015/9/8/chartex" xmlns:cx2="http://schemas.microsoft.com/office/drawing/2015/10/21/chartex" xmlns:cx3="http://schemas.microsoft.com/office/drawing/2016/5/9/chartex" xmlns:cx4="http://schemas.microsoft.com/office/drawing/2016/5/10/chartex" xmlns:cx5="http://schemas.microsoft.com/office/drawing/2016/5/11/chartex" xmlns:cx6="http://schemas.microsoft.com/office/drawing/2016/5/12/chartex" xmlns:cx7="http://schemas.microsoft.com/office/drawing/2016/5/13/chartex" xmlns:cx8="http://schemas.microsoft.com/office/drawing/2016/5/14/chartex" xmlns:mc="http://schemas.openxmlformats.org/markup-compatibility/2006" xmlns:aink="http://schemas.microsoft.com/office/drawing/2016/ink" xmlns:am3d="http://schemas.microsoft.com/office/drawing/2017/model3d" xmlns:o="urn:schemas-microsoft-com:office:office" xmlns:r="http://schemas.openxmlformats.org/officeDocument/2006/relationships" xmlns:m="http://schemas.openxmlformats.org/officeDocument/2006/math" xmlns:v="urn:schemas-microsoft-com:vml" xmlns:wp14="http://schemas.microsoft.com/office/word/2010/wordprocessingDrawing" xmlns:wp="http://schemas.openxmlformats.org/drawingml/2006/wordprocessingDrawing" xmlns:w10="urn:schemas-microsoft-com:office:word" xmlns:w="http://schemas.openxmlformats.org/wordprocessingml/2006/main" xmlns:w14="http://schemas.microsoft.com/office/word/2010/wordml" xmlns:w15="http://schemas.microsoft.com/office/word/2012/wordml" xmlns:w16se="http://schemas.microsoft.com/office/word/2015/wordml/symex" xmlns:wpg="http://schemas.microsoft.com/office/word/2010/wordprocessingGroup" xmlns:wpi="http://schemas.microsoft.com/office/word/2010/wordprocessingInk" xmlns:wne="http://schemas.microsoft.com/office/word/2006/wordml" xmlns:wps="http://schemas.microsoft.com/office/word/2010/wordprocessingShape" mc:Ignorable="w14 w15 w16se wp14">
+<w:glossaryDocument xmlns:wpc="http://schemas.microsoft.com/office/word/2010/wordprocessingCanvas" xmlns:cx="http://schemas.microsoft.com/office/drawing/2014/chartex" xmlns:cx1="http://schemas.microsoft.com/office/drawing/2015/9/8/chartex" xmlns:cx2="http://schemas.microsoft.com/office/drawing/2015/10/21/chartex" xmlns:cx3="http://schemas.microsoft.com/office/drawing/2016/5/9/chartex" xmlns:cx4="http://schemas.microsoft.com/office/drawing/2016/5/10/chartex" xmlns:cx5="http://schemas.microsoft.com/office/drawing/2016/5/11/chartex" xmlns:cx6="http://schemas.microsoft.com/office/drawing/2016/5/12/chartex" xmlns:cx7="http://schemas.microsoft.com/office/drawing/2016/5/13/chartex" xmlns:cx8="http://schemas.microsoft.com/office/drawing/2016/5/14/chartex" xmlns:mc="http://schemas.openxmlformats.org/markup-compatibility/2006" xmlns:aink="http://schemas.microsoft.com/office/drawing/2016/ink" xmlns:am3d="http://schemas.microsoft.com/office/drawing/2017/model3d" xmlns:o="urn:schemas-microsoft-com:office:office" xmlns:r="http://schemas.openxmlformats.org/officeDocument/2006/relationships" xmlns:m="http://schemas.openxmlformats.org/officeDocument/2006/math" xmlns:v="urn:schemas-microsoft-com:vml" xmlns:wp14="http://schemas.microsoft.com/office/word/2010/wordprocessingDrawing" xmlns:wp="http://schemas.openxmlformats.org/drawingml/2006/wordprocessingDrawing" xmlns:w10="urn:schemas-microsoft-com:office:word" xmlns:w="http://schemas.openxmlformats.org/wordprocessingml/2006/main" xmlns:w14="http://schemas.microsoft.com/office/word/2010/wordml" xmlns:w15="http://schemas.microsoft.com/office/word/2012/wordml" xmlns:w16cid="http://schemas.microsoft.com/office/word/2016/wordml/cid" xmlns:w16se="http://schemas.microsoft.com/office/word/2015/wordml/symex" xmlns:wpg="http://schemas.microsoft.com/office/word/2010/wordprocessingGroup" xmlns:wpi="http://schemas.microsoft.com/office/word/2010/wordprocessingInk" xmlns:wne="http://schemas.microsoft.com/office/word/2006/wordml" xmlns:wps="http://schemas.microsoft.com/office/word/2010/wordprocessingShape" mc:Ignorable="w14 w15 w16se w16cid wp14">
   <w:docParts>
     <w:docPart>
       <w:docPartPr>
@@ -4249,7 +4397,7 @@
 </file>
 
 <file path=word/glossary/fontTable.xml><?xml version="1.0" encoding="utf-8"?>
-<w:fonts xmlns:mc="http://schemas.openxmlformats.org/markup-compatibility/2006" xmlns:r="http://schemas.openxmlformats.org/officeDocument/2006/relationships" xmlns:w="http://schemas.openxmlformats.org/wordprocessingml/2006/main" xmlns:w14="http://schemas.microsoft.com/office/word/2010/wordml" xmlns:w15="http://schemas.microsoft.com/office/word/2012/wordml" xmlns:w16se="http://schemas.microsoft.com/office/word/2015/wordml/symex" mc:Ignorable="w14 w15 w16se">
+<w:fonts xmlns:mc="http://schemas.openxmlformats.org/markup-compatibility/2006" xmlns:r="http://schemas.openxmlformats.org/officeDocument/2006/relationships" xmlns:w="http://schemas.openxmlformats.org/wordprocessingml/2006/main" xmlns:w14="http://schemas.microsoft.com/office/word/2010/wordml" xmlns:w15="http://schemas.microsoft.com/office/word/2012/wordml" xmlns:w16cid="http://schemas.microsoft.com/office/word/2016/wordml/cid" xmlns:w16se="http://schemas.microsoft.com/office/word/2015/wordml/symex" mc:Ignorable="w14 w15 w16se w16cid">
   <w:font w:name="Symbol">
     <w:panose1 w:val="05050102010706020507"/>
     <w:charset w:val="02"/>
@@ -4296,7 +4444,7 @@
 </file>
 
 <file path=word/glossary/settings.xml><?xml version="1.0" encoding="utf-8"?>
-<w:settings xmlns:mc="http://schemas.openxmlformats.org/markup-compatibility/2006" xmlns:o="urn:schemas-microsoft-com:office:office" xmlns:r="http://schemas.openxmlformats.org/officeDocument/2006/relationships" xmlns:m="http://schemas.openxmlformats.org/officeDocument/2006/math" xmlns:v="urn:schemas-microsoft-com:vml" xmlns:w10="urn:schemas-microsoft-com:office:word" xmlns:w="http://schemas.openxmlformats.org/wordprocessingml/2006/main" xmlns:w14="http://schemas.microsoft.com/office/word/2010/wordml" xmlns:w15="http://schemas.microsoft.com/office/word/2012/wordml" xmlns:w16se="http://schemas.microsoft.com/office/word/2015/wordml/symex" xmlns:sl="http://schemas.openxmlformats.org/schemaLibrary/2006/main" mc:Ignorable="w14 w15 w16se">
+<w:settings xmlns:mc="http://schemas.openxmlformats.org/markup-compatibility/2006" xmlns:o="urn:schemas-microsoft-com:office:office" xmlns:r="http://schemas.openxmlformats.org/officeDocument/2006/relationships" xmlns:m="http://schemas.openxmlformats.org/officeDocument/2006/math" xmlns:v="urn:schemas-microsoft-com:vml" xmlns:w10="urn:schemas-microsoft-com:office:word" xmlns:w="http://schemas.openxmlformats.org/wordprocessingml/2006/main" xmlns:w14="http://schemas.microsoft.com/office/word/2010/wordml" xmlns:w15="http://schemas.microsoft.com/office/word/2012/wordml" xmlns:w16cid="http://schemas.microsoft.com/office/word/2016/wordml/cid" xmlns:w16se="http://schemas.microsoft.com/office/word/2015/wordml/symex" xmlns:sl="http://schemas.openxmlformats.org/schemaLibrary/2006/main" mc:Ignorable="w14 w15 w16se w16cid">
   <w:view w:val="normal"/>
   <w:defaultTabStop w:val="720"/>
   <w:characterSpacingControl w:val="doNotCompress"/>
@@ -4338,7 +4486,7 @@
 </file>
 
 <file path=word/glossary/styles.xml><?xml version="1.0" encoding="utf-8"?>
-<w:styles xmlns:mc="http://schemas.openxmlformats.org/markup-compatibility/2006" xmlns:r="http://schemas.openxmlformats.org/officeDocument/2006/relationships" xmlns:w="http://schemas.openxmlformats.org/wordprocessingml/2006/main" xmlns:w14="http://schemas.microsoft.com/office/word/2010/wordml" xmlns:w15="http://schemas.microsoft.com/office/word/2012/wordml" xmlns:w16se="http://schemas.microsoft.com/office/word/2015/wordml/symex" mc:Ignorable="w14 w15 w16se">
+<w:styles xmlns:mc="http://schemas.openxmlformats.org/markup-compatibility/2006" xmlns:r="http://schemas.openxmlformats.org/officeDocument/2006/relationships" xmlns:w="http://schemas.openxmlformats.org/wordprocessingml/2006/main" xmlns:w14="http://schemas.microsoft.com/office/word/2010/wordml" xmlns:w15="http://schemas.microsoft.com/office/word/2012/wordml" xmlns:w16cid="http://schemas.microsoft.com/office/word/2016/wordml/cid" xmlns:w16se="http://schemas.microsoft.com/office/word/2015/wordml/symex" mc:Ignorable="w14 w15 w16se w16cid">
   <w:docDefaults>
     <w:rPrDefault>
       <w:rPr>
@@ -4460,6 +4608,7 @@
     <w:lsdException w:name="HTML Sample" w:semiHidden="1" w:unhideWhenUsed="1"/>
     <w:lsdException w:name="HTML Typewriter" w:semiHidden="1" w:unhideWhenUsed="1"/>
     <w:lsdException w:name="HTML Variable" w:semiHidden="1" w:unhideWhenUsed="1"/>
+    <w:lsdException w:name="Normal Table" w:semiHidden="1" w:unhideWhenUsed="1"/>
     <w:lsdException w:name="annotation subject" w:semiHidden="1" w:unhideWhenUsed="1"/>
     <w:lsdException w:name="No List" w:semiHidden="1" w:unhideWhenUsed="1"/>
     <w:lsdException w:name="Outline List 1" w:semiHidden="1" w:unhideWhenUsed="1"/>
@@ -4506,8 +4655,10 @@
     <w:lsdException w:name="Table Subtle 2" w:semiHidden="1" w:unhideWhenUsed="1"/>
     <w:lsdException w:name="Table Web 1" w:semiHidden="1" w:unhideWhenUsed="1"/>
     <w:lsdException w:name="Table Web 2" w:semiHidden="1" w:unhideWhenUsed="1"/>
+    <w:lsdException w:name="Table Web 3" w:semiHidden="1" w:unhideWhenUsed="1"/>
     <w:lsdException w:name="Balloon Text" w:semiHidden="1" w:unhideWhenUsed="1"/>
     <w:lsdException w:name="Table Grid" w:uiPriority="39"/>
+    <w:lsdException w:name="Table Theme" w:semiHidden="1" w:unhideWhenUsed="1"/>
     <w:lsdException w:name="Placeholder Text" w:semiHidden="1"/>
     <w:lsdException w:name="No Spacing" w:uiPriority="1" w:qFormat="1"/>
     <w:lsdException w:name="Light Shading" w:uiPriority="60"/>
@@ -4884,7 +5035,7 @@
 </file>
 
 <file path=word/glossary/webSettings.xml><?xml version="1.0" encoding="utf-8"?>
-<w:webSettings xmlns:mc="http://schemas.openxmlformats.org/markup-compatibility/2006" xmlns:r="http://schemas.openxmlformats.org/officeDocument/2006/relationships" xmlns:w="http://schemas.openxmlformats.org/wordprocessingml/2006/main" xmlns:w14="http://schemas.microsoft.com/office/word/2010/wordml" xmlns:w15="http://schemas.microsoft.com/office/word/2012/wordml" xmlns:w16se="http://schemas.microsoft.com/office/word/2015/wordml/symex" mc:Ignorable="w14 w15 w16se">
+<w:webSettings xmlns:mc="http://schemas.openxmlformats.org/markup-compatibility/2006" xmlns:r="http://schemas.openxmlformats.org/officeDocument/2006/relationships" xmlns:w="http://schemas.openxmlformats.org/wordprocessingml/2006/main" xmlns:w14="http://schemas.microsoft.com/office/word/2010/wordml" xmlns:w15="http://schemas.microsoft.com/office/word/2012/wordml" xmlns:w16cid="http://schemas.microsoft.com/office/word/2016/wordml/cid" xmlns:w16se="http://schemas.microsoft.com/office/word/2015/wordml/symex" mc:Ignorable="w14 w15 w16se w16cid">
   <w:optimizeForBrowser/>
   <w:allowPNG/>
 </w:webSettings>
@@ -5115,7 +5266,7 @@
 </file>
 
 <file path=customXml/itemProps2.xml><?xml version="1.0" encoding="utf-8"?>
-<ds:datastoreItem xmlns:ds="http://schemas.openxmlformats.org/officeDocument/2006/customXml" ds:itemID="{D501067E-6788-4E70-922E-F31BB3DCF202}">
+<ds:datastoreItem xmlns:ds="http://schemas.openxmlformats.org/officeDocument/2006/customXml" ds:itemID="{A3AEB285-93D7-42D6-BDF2-71875F590FD7}">
   <ds:schemaRefs>
     <ds:schemaRef ds:uri="http://schemas.openxmlformats.org/officeDocument/2006/bibliography"/>
   </ds:schemaRefs>

</xml_diff>

<commit_message>
Various updates. Added Ansible now that I'm decently familiar with it.
</commit_message>
<xml_diff>
--- a/JamesSnell-Resume.docx
+++ b/JamesSnell-Resume.docx
@@ -1,6 +1,6 @@
 
 <file path=word/document.xml><?xml version="1.0" encoding="utf-8"?>
-<w:document xmlns:wpc="http://schemas.microsoft.com/office/word/2010/wordprocessingCanvas" xmlns:cx="http://schemas.microsoft.com/office/drawing/2014/chartex" xmlns:cx1="http://schemas.microsoft.com/office/drawing/2015/9/8/chartex" xmlns:cx2="http://schemas.microsoft.com/office/drawing/2015/10/21/chartex" xmlns:cx3="http://schemas.microsoft.com/office/drawing/2016/5/9/chartex" xmlns:cx4="http://schemas.microsoft.com/office/drawing/2016/5/10/chartex" xmlns:cx5="http://schemas.microsoft.com/office/drawing/2016/5/11/chartex" xmlns:cx6="http://schemas.microsoft.com/office/drawing/2016/5/12/chartex" xmlns:cx7="http://schemas.microsoft.com/office/drawing/2016/5/13/chartex" xmlns:cx8="http://schemas.microsoft.com/office/drawing/2016/5/14/chartex" xmlns:mc="http://schemas.openxmlformats.org/markup-compatibility/2006" xmlns:aink="http://schemas.microsoft.com/office/drawing/2016/ink" xmlns:am3d="http://schemas.microsoft.com/office/drawing/2017/model3d" xmlns:o="urn:schemas-microsoft-com:office:office" xmlns:r="http://schemas.openxmlformats.org/officeDocument/2006/relationships" xmlns:m="http://schemas.openxmlformats.org/officeDocument/2006/math" xmlns:v="urn:schemas-microsoft-com:vml" xmlns:wp14="http://schemas.microsoft.com/office/word/2010/wordprocessingDrawing" xmlns:wp="http://schemas.openxmlformats.org/drawingml/2006/wordprocessingDrawing" xmlns:w10="urn:schemas-microsoft-com:office:word" xmlns:w="http://schemas.openxmlformats.org/wordprocessingml/2006/main" xmlns:w14="http://schemas.microsoft.com/office/word/2010/wordml" xmlns:w15="http://schemas.microsoft.com/office/word/2012/wordml" xmlns:w16cid="http://schemas.microsoft.com/office/word/2016/wordml/cid" xmlns:w16se="http://schemas.microsoft.com/office/word/2015/wordml/symex" xmlns:wpg="http://schemas.microsoft.com/office/word/2010/wordprocessingGroup" xmlns:wpi="http://schemas.microsoft.com/office/word/2010/wordprocessingInk" xmlns:wne="http://schemas.microsoft.com/office/word/2006/wordml" xmlns:wps="http://schemas.microsoft.com/office/word/2010/wordprocessingShape" mc:Ignorable="w14 w15 w16se w16cid wp14">
+<w:document xmlns:wpc="http://schemas.microsoft.com/office/word/2010/wordprocessingCanvas" xmlns:mo="http://schemas.microsoft.com/office/mac/office/2008/main" xmlns:mc="http://schemas.openxmlformats.org/markup-compatibility/2006" xmlns:mv="urn:schemas-microsoft-com:mac:vml" xmlns:o="urn:schemas-microsoft-com:office:office" xmlns:r="http://schemas.openxmlformats.org/officeDocument/2006/relationships" xmlns:m="http://schemas.openxmlformats.org/officeDocument/2006/math" xmlns:v="urn:schemas-microsoft-com:vml" xmlns:wp14="http://schemas.microsoft.com/office/word/2010/wordprocessingDrawing" xmlns:wp="http://schemas.openxmlformats.org/drawingml/2006/wordprocessingDrawing" xmlns:w10="urn:schemas-microsoft-com:office:word" xmlns:w="http://schemas.openxmlformats.org/wordprocessingml/2006/main" xmlns:w14="http://schemas.microsoft.com/office/word/2010/wordml" xmlns:w15="http://schemas.microsoft.com/office/word/2012/wordml" xmlns:wpg="http://schemas.microsoft.com/office/word/2010/wordprocessingGroup" xmlns:wpi="http://schemas.microsoft.com/office/word/2010/wordprocessingInk" xmlns:wne="http://schemas.microsoft.com/office/word/2006/wordml" xmlns:wps="http://schemas.microsoft.com/office/word/2010/wordprocessingShape" mc:Ignorable="w14 w15 wp14">
   <w:body>
     <w:p>
       <w:pPr>
@@ -15,7 +15,7 @@
         <mc:AlternateContent>
           <mc:Choice Requires="wps">
             <w:drawing>
-              <wp:anchor distT="45720" distB="45720" distL="114300" distR="114300" simplePos="0" relativeHeight="251659264" behindDoc="0" locked="1" layoutInCell="1" allowOverlap="1" wp14:anchorId="157EC6F2" wp14:editId="3BA2E936">
+              <wp:anchor distT="45720" distB="45720" distL="114300" distR="114300" simplePos="0" relativeHeight="251659264" behindDoc="0" locked="1" layoutInCell="1" allowOverlap="1" wp14:anchorId="4B25FB97" wp14:editId="7298534C">
                 <wp:simplePos x="0" y="0"/>
                 <wp:positionH relativeFrom="page">
                   <wp:posOffset>419100</wp:posOffset>
@@ -23,8 +23,8 @@
                 <wp:positionV relativeFrom="margin">
                   <wp:align>top</wp:align>
                 </wp:positionV>
-                <wp:extent cx="2438400" cy="8669020"/>
-                <wp:effectExtent l="0" t="0" r="0" b="0"/>
+                <wp:extent cx="2438400" cy="9032240"/>
+                <wp:effectExtent l="0" t="0" r="0" b="10160"/>
                 <wp:wrapSquare wrapText="bothSides"/>
                 <wp:docPr id="217" name="Text Box 2" descr="Sidebar text box"/>
                 <wp:cNvGraphicFramePr>
@@ -39,7 +39,7 @@
                       <wps:spPr bwMode="auto">
                         <a:xfrm>
                           <a:off x="0" y="0"/>
-                          <a:ext cx="2438400" cy="8669020"/>
+                          <a:ext cx="2438400" cy="9032240"/>
                         </a:xfrm>
                         <a:prstGeom prst="rect">
                           <a:avLst/>
@@ -64,7 +64,7 @@
                                 <w:lang w:eastAsia="en-US"/>
                               </w:rPr>
                               <w:drawing>
-                                <wp:inline distT="0" distB="0" distL="0" distR="0" wp14:anchorId="087A75C5" wp14:editId="5D04C4C1">
+                                <wp:inline distT="0" distB="0" distL="0" distR="0" wp14:anchorId="6DAA325B" wp14:editId="355AB37D">
                                   <wp:extent cx="2027207" cy="2027207"/>
                                   <wp:effectExtent l="0" t="0" r="0" b="0"/>
                                   <wp:docPr id="2" name="Picture 2"/>
@@ -386,13 +386,31 @@
                               <w:t>Java</w:t>
                             </w:r>
                             <w:r>
-                              <w:t xml:space="preserve">, Objective-C, C/C++, </w:t>
-                            </w:r>
-                            <w:r>
-                              <w:t xml:space="preserve">PHP, Python, </w:t>
-                            </w:r>
-                            <w:r>
-                              <w:t xml:space="preserve">Swift3, </w:t>
+                              <w:t xml:space="preserve">, </w:t>
+                            </w:r>
+                            <w:r>
+                              <w:t>Python,</w:t>
+                            </w:r>
+                            <w:r>
+                              <w:t xml:space="preserve"> </w:t>
+                            </w:r>
+                            <w:r>
+                              <w:t xml:space="preserve">C/C++, </w:t>
+                            </w:r>
+                            <w:r>
+                              <w:t>Swift3,</w:t>
+                            </w:r>
+                            <w:r>
+                              <w:t xml:space="preserve"> </w:t>
+                            </w:r>
+                            <w:r>
+                              <w:t>Objective-C,</w:t>
+                            </w:r>
+                            <w:r>
+                              <w:t xml:space="preserve"> </w:t>
+                            </w:r>
+                            <w:r>
+                              <w:t xml:space="preserve">PHP, </w:t>
                             </w:r>
                             <w:proofErr w:type="spellStart"/>
                             <w:r>
@@ -400,7 +418,10 @@
                             </w:r>
                             <w:proofErr w:type="spellEnd"/>
                             <w:r>
-                              <w:t xml:space="preserve">, jQuery, Ajax, HTML, CSS, </w:t>
+                              <w:t>, jQuery, HTML/</w:t>
+                            </w:r>
+                            <w:r>
+                              <w:t xml:space="preserve">CSS, </w:t>
                             </w:r>
                             <w:r>
                               <w:t>BASH</w:t>
@@ -410,6 +431,14 @@
                             </w:r>
                             <w:proofErr w:type="spellStart"/>
                             <w:r>
+                              <w:t>Ansible</w:t>
+                            </w:r>
+                            <w:proofErr w:type="spellEnd"/>
+                            <w:r>
+                              <w:t xml:space="preserve">, </w:t>
+                            </w:r>
+                            <w:proofErr w:type="spellStart"/>
+                            <w:r>
                               <w:t>Geoserver</w:t>
                             </w:r>
                             <w:proofErr w:type="spellEnd"/>
@@ -431,7 +460,13 @@
                               <w:t xml:space="preserve"> </w:t>
                             </w:r>
                             <w:r>
-                              <w:t xml:space="preserve">Virtualization, </w:t>
+                              <w:t>Virtualization</w:t>
+                            </w:r>
+                            <w:r>
+                              <w:t xml:space="preserve"> (AWS/VMware)</w:t>
+                            </w:r>
+                            <w:r>
+                              <w:t xml:space="preserve">, </w:t>
                             </w:r>
                             <w:proofErr w:type="spellStart"/>
                             <w:r>
@@ -439,7 +474,15 @@
                             </w:r>
                             <w:proofErr w:type="spellEnd"/>
                             <w:r>
-                              <w:t xml:space="preserve">, git, </w:t>
+                              <w:t xml:space="preserve">, </w:t>
+                            </w:r>
+                            <w:proofErr w:type="spellStart"/>
+                            <w:r>
+                              <w:t>git</w:t>
+                            </w:r>
+                            <w:proofErr w:type="spellEnd"/>
+                            <w:r>
+                              <w:t xml:space="preserve">, </w:t>
                             </w:r>
                             <w:proofErr w:type="spellStart"/>
                             <w:r>
@@ -508,11 +551,11 @@
           </mc:Choice>
           <mc:Fallback>
             <w:pict>
-              <v:shapetype w14:anchorId="157EC6F2" id="_x0000_t202" coordsize="21600,21600" o:spt="202" path="m,l,21600r21600,l21600,xe">
+              <v:shapetype w14:anchorId="4B25FB97" id="_x0000_t202" coordsize="21600,21600" o:spt="202" path="m0,0l0,21600,21600,21600,21600,0xe">
                 <v:stroke joinstyle="miter"/>
                 <v:path gradientshapeok="t" o:connecttype="rect"/>
               </v:shapetype>
-              <v:shape id="Text Box 2" o:spid="_x0000_s1026" type="#_x0000_t202" alt="Sidebar text box" style="position:absolute;margin-left:33pt;margin-top:0;width:192pt;height:682.6pt;z-index:251659264;visibility:visible;mso-wrap-style:square;mso-width-percent:0;mso-height-percent:0;mso-wrap-distance-left:9pt;mso-wrap-distance-top:3.6pt;mso-wrap-distance-right:9pt;mso-wrap-distance-bottom:3.6pt;mso-position-horizontal:absolute;mso-position-horizontal-relative:page;mso-position-vertical:top;mso-position-vertical-relative:margin;mso-width-percent:0;mso-height-percent:0;mso-width-relative:margin;mso-height-relative:margin;v-text-anchor:top" o:gfxdata="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" filled="f" stroked="f">
+              <v:shape id="Text Box 2" o:spid="_x0000_s1026" type="#_x0000_t202" alt="Sidebar text box" style="position:absolute;margin-left:33pt;margin-top:0;width:192pt;height:711.2pt;z-index:251659264;visibility:visible;mso-wrap-style:square;mso-width-percent:0;mso-height-percent:0;mso-wrap-distance-left:9pt;mso-wrap-distance-top:3.6pt;mso-wrap-distance-right:9pt;mso-wrap-distance-bottom:3.6pt;mso-position-horizontal:absolute;mso-position-horizontal-relative:page;mso-position-vertical:top;mso-position-vertical-relative:margin;mso-width-percent:0;mso-height-percent:0;mso-width-relative:margin;mso-height-relative:margin;v-text-anchor:top" o:gfxdata="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" filled="f" stroked="f">
                 <v:textbox inset="0,0,0,0">
                   <w:txbxContent>
                     <w:p>
@@ -525,7 +568,7 @@
                           <w:lang w:eastAsia="en-US"/>
                         </w:rPr>
                         <w:drawing>
-                          <wp:inline distT="0" distB="0" distL="0" distR="0" wp14:anchorId="087A75C5" wp14:editId="5D04C4C1">
+                          <wp:inline distT="0" distB="0" distL="0" distR="0" wp14:anchorId="6DAA325B" wp14:editId="355AB37D">
                             <wp:extent cx="2027207" cy="2027207"/>
                             <wp:effectExtent l="0" t="0" r="0" b="0"/>
                             <wp:docPr id="2" name="Picture 2"/>
@@ -847,13 +890,31 @@
                         <w:t>Java</w:t>
                       </w:r>
                       <w:r>
-                        <w:t xml:space="preserve">, Objective-C, C/C++, </w:t>
-                      </w:r>
-                      <w:r>
-                        <w:t xml:space="preserve">PHP, Python, </w:t>
-                      </w:r>
-                      <w:r>
-                        <w:t xml:space="preserve">Swift3, </w:t>
+                        <w:t xml:space="preserve">, </w:t>
+                      </w:r>
+                      <w:r>
+                        <w:t>Python,</w:t>
+                      </w:r>
+                      <w:r>
+                        <w:t xml:space="preserve"> </w:t>
+                      </w:r>
+                      <w:r>
+                        <w:t xml:space="preserve">C/C++, </w:t>
+                      </w:r>
+                      <w:r>
+                        <w:t>Swift3,</w:t>
+                      </w:r>
+                      <w:r>
+                        <w:t xml:space="preserve"> </w:t>
+                      </w:r>
+                      <w:r>
+                        <w:t>Objective-C,</w:t>
+                      </w:r>
+                      <w:r>
+                        <w:t xml:space="preserve"> </w:t>
+                      </w:r>
+                      <w:r>
+                        <w:t xml:space="preserve">PHP, </w:t>
                       </w:r>
                       <w:proofErr w:type="spellStart"/>
                       <w:r>
@@ -861,7 +922,10 @@
                       </w:r>
                       <w:proofErr w:type="spellEnd"/>
                       <w:r>
-                        <w:t xml:space="preserve">, jQuery, Ajax, HTML, CSS, </w:t>
+                        <w:t>, jQuery, HTML/</w:t>
+                      </w:r>
+                      <w:r>
+                        <w:t xml:space="preserve">CSS, </w:t>
                       </w:r>
                       <w:r>
                         <w:t>BASH</w:t>
@@ -871,6 +935,14 @@
                       </w:r>
                       <w:proofErr w:type="spellStart"/>
                       <w:r>
+                        <w:t>Ansible</w:t>
+                      </w:r>
+                      <w:proofErr w:type="spellEnd"/>
+                      <w:r>
+                        <w:t xml:space="preserve">, </w:t>
+                      </w:r>
+                      <w:proofErr w:type="spellStart"/>
+                      <w:r>
                         <w:t>Geoserver</w:t>
                       </w:r>
                       <w:proofErr w:type="spellEnd"/>
@@ -892,7 +964,13 @@
                         <w:t xml:space="preserve"> </w:t>
                       </w:r>
                       <w:r>
-                        <w:t xml:space="preserve">Virtualization, </w:t>
+                        <w:t>Virtualization</w:t>
+                      </w:r>
+                      <w:r>
+                        <w:t xml:space="preserve"> (AWS/VMware)</w:t>
+                      </w:r>
+                      <w:r>
+                        <w:t xml:space="preserve">, </w:t>
                       </w:r>
                       <w:proofErr w:type="spellStart"/>
                       <w:r>
@@ -900,7 +978,15 @@
                       </w:r>
                       <w:proofErr w:type="spellEnd"/>
                       <w:r>
-                        <w:t xml:space="preserve">, git, </w:t>
+                        <w:t xml:space="preserve">, </w:t>
+                      </w:r>
+                      <w:proofErr w:type="spellStart"/>
+                      <w:r>
+                        <w:t>git</w:t>
+                      </w:r>
+                      <w:proofErr w:type="spellEnd"/>
+                      <w:r>
+                        <w:t xml:space="preserve">, </w:t>
                       </w:r>
                       <w:proofErr w:type="spellStart"/>
                       <w:r>
@@ -1039,6 +1125,19 @@
           </w:tcPr>
           <w:p>
             <w:r>
+              <w:t xml:space="preserve">- Rolled-out </w:t>
+            </w:r>
+            <w:proofErr w:type="spellStart"/>
+            <w:r>
+              <w:t>Ansible</w:t>
+            </w:r>
+            <w:proofErr w:type="spellEnd"/>
+            <w:r>
+              <w:t>, retired custom BASH orchestration</w:t>
+            </w:r>
+          </w:p>
+          <w:p>
+            <w:r>
               <w:t xml:space="preserve">- </w:t>
             </w:r>
             <w:r>
@@ -1204,8 +1303,13 @@
             </w:r>
             <w:proofErr w:type="spellEnd"/>
             <w:r>
-              <w:t>/git</w:t>
-            </w:r>
+              <w:t>/</w:t>
+            </w:r>
+            <w:proofErr w:type="spellStart"/>
+            <w:r>
+              <w:t>git</w:t>
+            </w:r>
+            <w:proofErr w:type="spellEnd"/>
           </w:p>
           <w:p>
             <w:r>
@@ -1299,12 +1403,7 @@
               <w:t xml:space="preserve">- </w:t>
             </w:r>
             <w:r>
-              <w:t xml:space="preserve">Flew/supported </w:t>
-            </w:r>
-            <w:bookmarkStart w:id="0" w:name="_GoBack"/>
-            <w:bookmarkEnd w:id="0"/>
-            <w:r>
-              <w:t>5 weeks of LSI data collection in Costa Rica</w:t>
+              <w:t>Flew/supported 5 weeks of LSI data collection in Costa Rica</w:t>
             </w:r>
           </w:p>
           <w:p>
@@ -1521,7 +1620,10 @@
               <w:t>Installed, flew, repaired manned aerial surveying systems</w:t>
             </w:r>
           </w:p>
-          <w:p/>
+          <w:p>
+            <w:bookmarkStart w:id="0" w:name="_GoBack"/>
+            <w:bookmarkEnd w:id="0"/>
+          </w:p>
         </w:tc>
       </w:tr>
     </w:tbl>
@@ -1539,7 +1641,7 @@
         <mc:AlternateContent>
           <mc:Choice Requires="wps">
             <w:drawing>
-              <wp:anchor distT="45720" distB="45720" distL="114300" distR="114300" simplePos="0" relativeHeight="251661312" behindDoc="0" locked="1" layoutInCell="1" allowOverlap="1" wp14:anchorId="1C6960E7" wp14:editId="11B73E82">
+              <wp:anchor distT="45720" distB="45720" distL="114300" distR="114300" simplePos="0" relativeHeight="251661312" behindDoc="0" locked="1" layoutInCell="1" allowOverlap="1" wp14:anchorId="0CE010FA" wp14:editId="0AF7F01C">
                 <wp:simplePos x="0" y="0"/>
                 <wp:positionH relativeFrom="page">
                   <wp:posOffset>409575</wp:posOffset>
@@ -1658,7 +1760,15 @@
                             </w:r>
                             <w:proofErr w:type="spellEnd"/>
                             <w:r>
-                              <w:t xml:space="preserve"> and macOS dev.</w:t>
+                              <w:t xml:space="preserve"> and </w:t>
+                            </w:r>
+                            <w:proofErr w:type="spellStart"/>
+                            <w:r>
+                              <w:t>macOS</w:t>
+                            </w:r>
+                            <w:proofErr w:type="spellEnd"/>
+                            <w:r>
+                              <w:t xml:space="preserve"> dev.</w:t>
                             </w:r>
                             <w:r>
                               <w:t xml:space="preserve"> </w:t>
@@ -1893,7 +2003,7 @@
           </mc:Choice>
           <mc:Fallback>
             <w:pict>
-              <v:shape w14:anchorId="1C6960E7" id="_x0000_s1027" type="#_x0000_t202" alt="Sidebar text box" style="position:absolute;margin-left:32.25pt;margin-top:0;width:192.75pt;height:682.5pt;z-index:251661312;visibility:visible;mso-wrap-style:square;mso-width-percent:0;mso-height-percent:0;mso-wrap-distance-left:9pt;mso-wrap-distance-top:3.6pt;mso-wrap-distance-right:9pt;mso-wrap-distance-bottom:3.6pt;mso-position-horizontal:absolute;mso-position-horizontal-relative:page;mso-position-vertical:top;mso-position-vertical-relative:margin;mso-width-percent:0;mso-height-percent:0;mso-width-relative:margin;mso-height-relative:margin;v-text-anchor:top" o:gfxdata="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" filled="f" stroked="f">
+              <v:shape w14:anchorId="0CE010FA" id="_x0000_s1027" type="#_x0000_t202" alt="Sidebar text box" style="position:absolute;margin-left:32.25pt;margin-top:0;width:192.75pt;height:682.5pt;z-index:251661312;visibility:visible;mso-wrap-style:square;mso-width-percent:0;mso-height-percent:0;mso-wrap-distance-left:9pt;mso-wrap-distance-top:3.6pt;mso-wrap-distance-right:9pt;mso-wrap-distance-bottom:3.6pt;mso-position-horizontal:absolute;mso-position-horizontal-relative:page;mso-position-vertical:top;mso-position-vertical-relative:margin;mso-width-percent:0;mso-height-percent:0;mso-width-relative:margin;mso-height-relative:margin;v-text-anchor:top" o:gfxdata="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" filled="f" stroked="f">
                 <v:textbox inset="0,0,0,0">
                   <w:txbxContent>
                     <w:p>
@@ -1976,7 +2086,15 @@
                       </w:r>
                       <w:proofErr w:type="spellEnd"/>
                       <w:r>
-                        <w:t xml:space="preserve"> and macOS dev.</w:t>
+                        <w:t xml:space="preserve"> and </w:t>
+                      </w:r>
+                      <w:proofErr w:type="spellStart"/>
+                      <w:r>
+                        <w:t>macOS</w:t>
+                      </w:r>
+                      <w:proofErr w:type="spellEnd"/>
+                      <w:r>
+                        <w:t xml:space="preserve"> dev.</w:t>
                       </w:r>
                       <w:r>
                         <w:t xml:space="preserve"> </w:t>
@@ -2524,12 +2642,8 @@
       </w:r>
     </w:p>
     <w:sectPr>
-      <w:headerReference w:type="even" r:id="rId28"/>
-      <w:headerReference w:type="default" r:id="rId29"/>
-      <w:footerReference w:type="even" r:id="rId30"/>
-      <w:footerReference w:type="default" r:id="rId31"/>
-      <w:headerReference w:type="first" r:id="rId32"/>
-      <w:footerReference w:type="first" r:id="rId33"/>
+      <w:headerReference w:type="default" r:id="rId28"/>
+      <w:footerReference w:type="first" r:id="rId29"/>
       <w:pgSz w:w="12240" w:h="15840"/>
       <w:pgMar w:top="720" w:right="720" w:bottom="720" w:left="720" w:header="576" w:footer="720" w:gutter="0"/>
       <w:cols w:space="720"/>
@@ -2541,7 +2655,7 @@
 </file>
 
 <file path=word/endnotes.xml><?xml version="1.0" encoding="utf-8"?>
-<w:endnotes xmlns:wpc="http://schemas.microsoft.com/office/word/2010/wordprocessingCanvas" xmlns:cx="http://schemas.microsoft.com/office/drawing/2014/chartex" xmlns:cx1="http://schemas.microsoft.com/office/drawing/2015/9/8/chartex" xmlns:cx2="http://schemas.microsoft.com/office/drawing/2015/10/21/chartex" xmlns:cx3="http://schemas.microsoft.com/office/drawing/2016/5/9/chartex" xmlns:cx4="http://schemas.microsoft.com/office/drawing/2016/5/10/chartex" xmlns:cx5="http://schemas.microsoft.com/office/drawing/2016/5/11/chartex" xmlns:cx6="http://schemas.microsoft.com/office/drawing/2016/5/12/chartex" xmlns:cx7="http://schemas.microsoft.com/office/drawing/2016/5/13/chartex" xmlns:cx8="http://schemas.microsoft.com/office/drawing/2016/5/14/chartex" xmlns:mc="http://schemas.openxmlformats.org/markup-compatibility/2006" xmlns:aink="http://schemas.microsoft.com/office/drawing/2016/ink" xmlns:am3d="http://schemas.microsoft.com/office/drawing/2017/model3d" xmlns:o="urn:schemas-microsoft-com:office:office" xmlns:r="http://schemas.openxmlformats.org/officeDocument/2006/relationships" xmlns:m="http://schemas.openxmlformats.org/officeDocument/2006/math" xmlns:v="urn:schemas-microsoft-com:vml" xmlns:wp14="http://schemas.microsoft.com/office/word/2010/wordprocessingDrawing" xmlns:wp="http://schemas.openxmlformats.org/drawingml/2006/wordprocessingDrawing" xmlns:w10="urn:schemas-microsoft-com:office:word" xmlns:w="http://schemas.openxmlformats.org/wordprocessingml/2006/main" xmlns:w14="http://schemas.microsoft.com/office/word/2010/wordml" xmlns:w15="http://schemas.microsoft.com/office/word/2012/wordml" xmlns:w16cid="http://schemas.microsoft.com/office/word/2016/wordml/cid" xmlns:w16se="http://schemas.microsoft.com/office/word/2015/wordml/symex" xmlns:wpg="http://schemas.microsoft.com/office/word/2010/wordprocessingGroup" xmlns:wpi="http://schemas.microsoft.com/office/word/2010/wordprocessingInk" xmlns:wne="http://schemas.microsoft.com/office/word/2006/wordml" xmlns:wps="http://schemas.microsoft.com/office/word/2010/wordprocessingShape" mc:Ignorable="w14 w15 w16se w16cid wp14">
+<w:endnotes xmlns:wpc="http://schemas.microsoft.com/office/word/2010/wordprocessingCanvas" xmlns:mo="http://schemas.microsoft.com/office/mac/office/2008/main" xmlns:mc="http://schemas.openxmlformats.org/markup-compatibility/2006" xmlns:mv="urn:schemas-microsoft-com:mac:vml" xmlns:o="urn:schemas-microsoft-com:office:office" xmlns:r="http://schemas.openxmlformats.org/officeDocument/2006/relationships" xmlns:m="http://schemas.openxmlformats.org/officeDocument/2006/math" xmlns:v="urn:schemas-microsoft-com:vml" xmlns:wp14="http://schemas.microsoft.com/office/word/2010/wordprocessingDrawing" xmlns:wp="http://schemas.openxmlformats.org/drawingml/2006/wordprocessingDrawing" xmlns:w10="urn:schemas-microsoft-com:office:word" xmlns:w="http://schemas.openxmlformats.org/wordprocessingml/2006/main" xmlns:w14="http://schemas.microsoft.com/office/word/2010/wordml" xmlns:w15="http://schemas.microsoft.com/office/word/2012/wordml" xmlns:wpg="http://schemas.microsoft.com/office/word/2010/wordprocessingGroup" xmlns:wpi="http://schemas.microsoft.com/office/word/2010/wordprocessingInk" xmlns:wne="http://schemas.microsoft.com/office/word/2006/wordml" xmlns:wps="http://schemas.microsoft.com/office/word/2010/wordprocessingShape" mc:Ignorable="w14 w15 wp14">
   <w:endnote w:type="separator" w:id="-1">
     <w:p>
       <w:pPr>
@@ -2566,37 +2680,297 @@
 </file>
 
 <file path=word/footer1.xml><?xml version="1.0" encoding="utf-8"?>
-<w:ftr xmlns:wpc="http://schemas.microsoft.com/office/word/2010/wordprocessingCanvas" xmlns:cx="http://schemas.microsoft.com/office/drawing/2014/chartex" xmlns:cx1="http://schemas.microsoft.com/office/drawing/2015/9/8/chartex" xmlns:cx2="http://schemas.microsoft.com/office/drawing/2015/10/21/chartex" xmlns:cx3="http://schemas.microsoft.com/office/drawing/2016/5/9/chartex" xmlns:cx4="http://schemas.microsoft.com/office/drawing/2016/5/10/chartex" xmlns:cx5="http://schemas.microsoft.com/office/drawing/2016/5/11/chartex" xmlns:cx6="http://schemas.microsoft.com/office/drawing/2016/5/12/chartex" xmlns:cx7="http://schemas.microsoft.com/office/drawing/2016/5/13/chartex" xmlns:cx8="http://schemas.microsoft.com/office/drawing/2016/5/14/chartex" xmlns:mc="http://schemas.openxmlformats.org/markup-compatibility/2006" xmlns:aink="http://schemas.microsoft.com/office/drawing/2016/ink" xmlns:am3d="http://schemas.microsoft.com/office/drawing/2017/model3d" xmlns:o="urn:schemas-microsoft-com:office:office" xmlns:r="http://schemas.openxmlformats.org/officeDocument/2006/relationships" xmlns:m="http://schemas.openxmlformats.org/officeDocument/2006/math" xmlns:v="urn:schemas-microsoft-com:vml" xmlns:wp14="http://schemas.microsoft.com/office/word/2010/wordprocessingDrawing" xmlns:wp="http://schemas.openxmlformats.org/drawingml/2006/wordprocessingDrawing" xmlns:w10="urn:schemas-microsoft-com:office:word" xmlns:w="http://schemas.openxmlformats.org/wordprocessingml/2006/main" xmlns:w14="http://schemas.microsoft.com/office/word/2010/wordml" xmlns:w15="http://schemas.microsoft.com/office/word/2012/wordml" xmlns:w16cid="http://schemas.microsoft.com/office/word/2016/wordml/cid" xmlns:w16se="http://schemas.microsoft.com/office/word/2015/wordml/symex" xmlns:wpg="http://schemas.microsoft.com/office/word/2010/wordprocessingGroup" xmlns:wpi="http://schemas.microsoft.com/office/word/2010/wordprocessingInk" xmlns:wne="http://schemas.microsoft.com/office/word/2006/wordml" xmlns:wps="http://schemas.microsoft.com/office/word/2010/wordprocessingShape" mc:Ignorable="w14 w15 w16se w16cid wp14">
+<w:ftr xmlns:wpc="http://schemas.microsoft.com/office/word/2010/wordprocessingCanvas" xmlns:mo="http://schemas.microsoft.com/office/mac/office/2008/main" xmlns:mc="http://schemas.openxmlformats.org/markup-compatibility/2006" xmlns:mv="urn:schemas-microsoft-com:mac:vml" xmlns:o="urn:schemas-microsoft-com:office:office" xmlns:r="http://schemas.openxmlformats.org/officeDocument/2006/relationships" xmlns:m="http://schemas.openxmlformats.org/officeDocument/2006/math" xmlns:v="urn:schemas-microsoft-com:vml" xmlns:wp14="http://schemas.microsoft.com/office/word/2010/wordprocessingDrawing" xmlns:wp="http://schemas.openxmlformats.org/drawingml/2006/wordprocessingDrawing" xmlns:w10="urn:schemas-microsoft-com:office:word" xmlns:w="http://schemas.openxmlformats.org/wordprocessingml/2006/main" xmlns:w14="http://schemas.microsoft.com/office/word/2010/wordml" xmlns:w15="http://schemas.microsoft.com/office/word/2012/wordml" xmlns:wpg="http://schemas.microsoft.com/office/word/2010/wordprocessingGroup" xmlns:wpi="http://schemas.microsoft.com/office/word/2010/wordprocessingInk" xmlns:wne="http://schemas.microsoft.com/office/word/2006/wordml" xmlns:wps="http://schemas.microsoft.com/office/word/2010/wordprocessingShape" mc:Ignorable="w14 w15 wp14">
   <w:p>
     <w:pPr>
       <w:pStyle w:val="Footer"/>
     </w:pPr>
-  </w:p>
-</w:ftr>
-</file>
-
-<file path=word/footer2.xml><?xml version="1.0" encoding="utf-8"?>
-<w:ftr xmlns:wpc="http://schemas.microsoft.com/office/word/2010/wordprocessingCanvas" xmlns:cx="http://schemas.microsoft.com/office/drawing/2014/chartex" xmlns:cx1="http://schemas.microsoft.com/office/drawing/2015/9/8/chartex" xmlns:cx2="http://schemas.microsoft.com/office/drawing/2015/10/21/chartex" xmlns:cx3="http://schemas.microsoft.com/office/drawing/2016/5/9/chartex" xmlns:cx4="http://schemas.microsoft.com/office/drawing/2016/5/10/chartex" xmlns:cx5="http://schemas.microsoft.com/office/drawing/2016/5/11/chartex" xmlns:cx6="http://schemas.microsoft.com/office/drawing/2016/5/12/chartex" xmlns:cx7="http://schemas.microsoft.com/office/drawing/2016/5/13/chartex" xmlns:cx8="http://schemas.microsoft.com/office/drawing/2016/5/14/chartex" xmlns:mc="http://schemas.openxmlformats.org/markup-compatibility/2006" xmlns:aink="http://schemas.microsoft.com/office/drawing/2016/ink" xmlns:am3d="http://schemas.microsoft.com/office/drawing/2017/model3d" xmlns:o="urn:schemas-microsoft-com:office:office" xmlns:r="http://schemas.openxmlformats.org/officeDocument/2006/relationships" xmlns:m="http://schemas.openxmlformats.org/officeDocument/2006/math" xmlns:v="urn:schemas-microsoft-com:vml" xmlns:wp14="http://schemas.microsoft.com/office/word/2010/wordprocessingDrawing" xmlns:wp="http://schemas.openxmlformats.org/drawingml/2006/wordprocessingDrawing" xmlns:w10="urn:schemas-microsoft-com:office:word" xmlns:w="http://schemas.openxmlformats.org/wordprocessingml/2006/main" xmlns:w14="http://schemas.microsoft.com/office/word/2010/wordml" xmlns:w15="http://schemas.microsoft.com/office/word/2012/wordml" xmlns:w16cid="http://schemas.microsoft.com/office/word/2016/wordml/cid" xmlns:w16se="http://schemas.microsoft.com/office/word/2015/wordml/symex" xmlns:wpg="http://schemas.microsoft.com/office/word/2010/wordprocessingGroup" xmlns:wpi="http://schemas.microsoft.com/office/word/2010/wordprocessingInk" xmlns:wne="http://schemas.microsoft.com/office/word/2006/wordml" xmlns:wps="http://schemas.microsoft.com/office/word/2010/wordprocessingShape" mc:Ignorable="w14 w15 w16se w16cid wp14">
-  <w:p>
-    <w:pPr>
-      <w:pStyle w:val="Footer"/>
-    </w:pPr>
-  </w:p>
-</w:ftr>
-</file>
-
-<file path=word/footer3.xml><?xml version="1.0" encoding="utf-8"?>
-<w:ftr xmlns:wpc="http://schemas.microsoft.com/office/word/2010/wordprocessingCanvas" xmlns:cx="http://schemas.microsoft.com/office/drawing/2014/chartex" xmlns:cx1="http://schemas.microsoft.com/office/drawing/2015/9/8/chartex" xmlns:cx2="http://schemas.microsoft.com/office/drawing/2015/10/21/chartex" xmlns:cx3="http://schemas.microsoft.com/office/drawing/2016/5/9/chartex" xmlns:cx4="http://schemas.microsoft.com/office/drawing/2016/5/10/chartex" xmlns:cx5="http://schemas.microsoft.com/office/drawing/2016/5/11/chartex" xmlns:cx6="http://schemas.microsoft.com/office/drawing/2016/5/12/chartex" xmlns:cx7="http://schemas.microsoft.com/office/drawing/2016/5/13/chartex" xmlns:cx8="http://schemas.microsoft.com/office/drawing/2016/5/14/chartex" xmlns:mc="http://schemas.openxmlformats.org/markup-compatibility/2006" xmlns:aink="http://schemas.microsoft.com/office/drawing/2016/ink" xmlns:am3d="http://schemas.microsoft.com/office/drawing/2017/model3d" xmlns:o="urn:schemas-microsoft-com:office:office" xmlns:r="http://schemas.openxmlformats.org/officeDocument/2006/relationships" xmlns:m="http://schemas.openxmlformats.org/officeDocument/2006/math" xmlns:v="urn:schemas-microsoft-com:vml" xmlns:wp14="http://schemas.microsoft.com/office/word/2010/wordprocessingDrawing" xmlns:wp="http://schemas.openxmlformats.org/drawingml/2006/wordprocessingDrawing" xmlns:w10="urn:schemas-microsoft-com:office:word" xmlns:w="http://schemas.openxmlformats.org/wordprocessingml/2006/main" xmlns:w14="http://schemas.microsoft.com/office/word/2010/wordml" xmlns:w15="http://schemas.microsoft.com/office/word/2012/wordml" xmlns:w16cid="http://schemas.microsoft.com/office/word/2016/wordml/cid" xmlns:w16se="http://schemas.microsoft.com/office/word/2015/wordml/symex" xmlns:wpg="http://schemas.microsoft.com/office/word/2010/wordprocessingGroup" xmlns:wpi="http://schemas.microsoft.com/office/word/2010/wordprocessingInk" xmlns:wne="http://schemas.microsoft.com/office/word/2006/wordml" xmlns:wps="http://schemas.microsoft.com/office/word/2010/wordprocessingShape" mc:Ignorable="w14 w15 w16se w16cid wp14">
-  <w:p>
-    <w:pPr>
-      <w:pStyle w:val="Footer"/>
-    </w:pPr>
+    <w:r>
+      <w:rPr>
+        <w:noProof/>
+        <w:lang w:eastAsia="en-US"/>
+      </w:rPr>
+      <mc:AlternateContent>
+        <mc:Choice Requires="wpg">
+          <w:drawing>
+            <wp:anchor distT="0" distB="0" distL="114300" distR="114300" simplePos="0" relativeHeight="251661312" behindDoc="0" locked="0" layoutInCell="1" allowOverlap="1" wp14:anchorId="15A19944" wp14:editId="73817B93">
+              <wp:simplePos x="0" y="0"/>
+              <wp:positionH relativeFrom="page">
+                <wp:align>right</wp:align>
+              </wp:positionH>
+              <wp:positionV relativeFrom="bottomMargin">
+                <wp:align>center</wp:align>
+              </wp:positionV>
+              <wp:extent cx="6172200" cy="274320"/>
+              <wp:effectExtent l="0" t="0" r="0" b="0"/>
+              <wp:wrapNone/>
+              <wp:docPr id="164" name="Group 164"/>
+              <wp:cNvGraphicFramePr/>
+              <a:graphic xmlns:a="http://schemas.openxmlformats.org/drawingml/2006/main">
+                <a:graphicData uri="http://schemas.microsoft.com/office/word/2010/wordprocessingGroup">
+                  <wpg:wgp>
+                    <wpg:cNvGrpSpPr/>
+                    <wpg:grpSpPr>
+                      <a:xfrm>
+                        <a:off x="0" y="0"/>
+                        <a:ext cx="6172200" cy="274320"/>
+                        <a:chOff x="0" y="0"/>
+                        <a:chExt cx="6172200" cy="274320"/>
+                      </a:xfrm>
+                    </wpg:grpSpPr>
+                    <wps:wsp>
+                      <wps:cNvPr id="165" name="Rectangle 165"/>
+                      <wps:cNvSpPr/>
+                      <wps:spPr>
+                        <a:xfrm>
+                          <a:off x="228600" y="0"/>
+                          <a:ext cx="5943600" cy="274320"/>
+                        </a:xfrm>
+                        <a:prstGeom prst="rect">
+                          <a:avLst/>
+                        </a:prstGeom>
+                        <a:solidFill>
+                          <a:schemeClr val="bg1">
+                            <a:alpha val="0"/>
+                          </a:schemeClr>
+                        </a:solidFill>
+                        <a:ln>
+                          <a:noFill/>
+                        </a:ln>
+                      </wps:spPr>
+                      <wps:style>
+                        <a:lnRef idx="2">
+                          <a:schemeClr val="accent1">
+                            <a:shade val="50000"/>
+                          </a:schemeClr>
+                        </a:lnRef>
+                        <a:fillRef idx="1">
+                          <a:schemeClr val="accent1"/>
+                        </a:fillRef>
+                        <a:effectRef idx="0">
+                          <a:schemeClr val="accent1"/>
+                        </a:effectRef>
+                        <a:fontRef idx="minor">
+                          <a:schemeClr val="lt1"/>
+                        </a:fontRef>
+                      </wps:style>
+                      <wps:bodyPr rot="0" spcFirstLastPara="0" vertOverflow="overflow" horzOverflow="overflow" vert="horz" wrap="square" lIns="91440" tIns="45720" rIns="91440" bIns="45720" numCol="1" spcCol="0" rtlCol="0" fromWordArt="0" anchor="ctr" anchorCtr="0" forceAA="0" compatLnSpc="1">
+                        <a:prstTxWarp prst="textNoShape">
+                          <a:avLst/>
+                        </a:prstTxWarp>
+                        <a:noAutofit/>
+                      </wps:bodyPr>
+                    </wps:wsp>
+                    <wps:wsp>
+                      <wps:cNvPr id="166" name="Text Box 166"/>
+                      <wps:cNvSpPr txBox="1"/>
+                      <wps:spPr>
+                        <a:xfrm>
+                          <a:off x="0" y="9525"/>
+                          <a:ext cx="5943600" cy="252730"/>
+                        </a:xfrm>
+                        <a:prstGeom prst="rect">
+                          <a:avLst/>
+                        </a:prstGeom>
+                        <a:noFill/>
+                        <a:ln w="6350">
+                          <a:noFill/>
+                        </a:ln>
+                        <a:effectLst/>
+                      </wps:spPr>
+                      <wps:style>
+                        <a:lnRef idx="0">
+                          <a:schemeClr val="accent1"/>
+                        </a:lnRef>
+                        <a:fillRef idx="0">
+                          <a:schemeClr val="accent1"/>
+                        </a:fillRef>
+                        <a:effectRef idx="0">
+                          <a:schemeClr val="accent1"/>
+                        </a:effectRef>
+                        <a:fontRef idx="minor">
+                          <a:schemeClr val="dk1"/>
+                        </a:fontRef>
+                      </wps:style>
+                      <wps:txbx>
+                        <w:txbxContent>
+                          <w:p>
+                            <w:pPr>
+                              <w:pStyle w:val="Footer"/>
+                              <w:jc w:val="right"/>
+                            </w:pPr>
+                            <w:sdt>
+                              <w:sdtPr>
+                                <w:rPr>
+                                  <w:caps/>
+                                  <w:color w:val="F7931E" w:themeColor="accent1"/>
+                                  <w:sz w:val="20"/>
+                                  <w:szCs w:val="20"/>
+                                </w:rPr>
+                                <w:alias w:val="Title"/>
+                                <w:tag w:val=""/>
+                                <w:id w:val="-2000573687"/>
+                                <w:showingPlcHdr/>
+                                <w:dataBinding w:prefixMappings="xmlns:ns0='http://purl.org/dc/elements/1.1/' xmlns:ns1='http://schemas.openxmlformats.org/package/2006/metadata/core-properties' " w:xpath="/ns1:coreProperties[1]/ns0:title[1]" w:storeItemID="{6C3C8BC8-F283-45AE-878A-BAB7291924A1}"/>
+                                <w:text/>
+                              </w:sdtPr>
+                              <w:sdtEndPr/>
+                              <w:sdtContent>
+                                <w:r>
+                                  <w:rPr>
+                                    <w:caps/>
+                                    <w:color w:val="F7931E" w:themeColor="accent1"/>
+                                    <w:sz w:val="20"/>
+                                    <w:szCs w:val="20"/>
+                                  </w:rPr>
+                                  <w:t xml:space="preserve">     </w:t>
+                                </w:r>
+                              </w:sdtContent>
+                            </w:sdt>
+                            <w:r>
+                              <w:rPr>
+                                <w:caps/>
+                                <w:color w:val="808080" w:themeColor="background1" w:themeShade="80"/>
+                                <w:sz w:val="20"/>
+                                <w:szCs w:val="20"/>
+                              </w:rPr>
+                              <w:t> | </w:t>
+                            </w:r>
+                            <w:sdt>
+                              <w:sdtPr>
+                                <w:rPr>
+                                  <w:color w:val="808080" w:themeColor="background1" w:themeShade="80"/>
+                                  <w:sz w:val="20"/>
+                                  <w:szCs w:val="20"/>
+                                </w:rPr>
+                                <w:alias w:val="Subtitle"/>
+                                <w:tag w:val=""/>
+                                <w:id w:val="-757830567"/>
+                                <w:dataBinding w:prefixMappings="xmlns:ns0='http://purl.org/dc/elements/1.1/' xmlns:ns1='http://schemas.openxmlformats.org/package/2006/metadata/core-properties' " w:xpath="/ns1:coreProperties[1]/ns0:subject[1]" w:storeItemID="{6C3C8BC8-F283-45AE-878A-BAB7291924A1}"/>
+                                <w:text/>
+                              </w:sdtPr>
+                              <w:sdtEndPr/>
+                              <w:sdtContent>
+                                <w:r>
+                                  <w:rPr>
+                                    <w:color w:val="808080" w:themeColor="background1" w:themeShade="80"/>
+                                    <w:sz w:val="20"/>
+                                    <w:szCs w:val="20"/>
+                                  </w:rPr>
+                                  <w:t>Revised: 2017-10-11</w:t>
+                                </w:r>
+                              </w:sdtContent>
+                            </w:sdt>
+                          </w:p>
+                        </w:txbxContent>
+                      </wps:txbx>
+                      <wps:bodyPr rot="0" spcFirstLastPara="0" vertOverflow="overflow" horzOverflow="overflow" vert="horz" wrap="square" lIns="0" tIns="45720" rIns="0" bIns="45720" numCol="1" spcCol="0" rtlCol="0" fromWordArt="0" anchor="t" anchorCtr="0" forceAA="0" compatLnSpc="1">
+                        <a:prstTxWarp prst="textNoShape">
+                          <a:avLst/>
+                        </a:prstTxWarp>
+                        <a:spAutoFit/>
+                      </wps:bodyPr>
+                    </wps:wsp>
+                  </wpg:wgp>
+                </a:graphicData>
+              </a:graphic>
+            </wp:anchor>
+          </w:drawing>
+        </mc:Choice>
+        <mc:Fallback>
+          <w:pict>
+            <v:group w14:anchorId="15A19944" id="Group 164" o:spid="_x0000_s1029" style="position:absolute;margin-left:434.8pt;margin-top:0;width:486pt;height:21.6pt;z-index:251661312;mso-position-horizontal:right;mso-position-horizontal-relative:page;mso-position-vertical:center;mso-position-vertical-relative:bottom-margin-area" coordsize="6172200,274320" o:gfxdata="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">
+              <v:rect id="Rectangle 165" o:spid="_x0000_s1030" style="position:absolute;left:228600;width:5943600;height:274320;visibility:visible;mso-wrap-style:square;v-text-anchor:middle" o:gfxdata="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" fillcolor="white [3212]" stroked="f" strokeweight="1pt">
+                <v:fill opacity="0"/>
+              </v:rect>
+              <v:shapetype id="_x0000_t202" coordsize="21600,21600" o:spt="202" path="m0,0l0,21600,21600,21600,21600,0xe">
+                <v:stroke joinstyle="miter"/>
+                <v:path gradientshapeok="t" o:connecttype="rect"/>
+              </v:shapetype>
+              <v:shape id="Text Box 166" o:spid="_x0000_s1031" type="#_x0000_t202" style="position:absolute;top:9525;width:5943600;height:252730;visibility:visible;mso-wrap-style:square;v-text-anchor:top" o:gfxdata="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" filled="f" stroked="f" strokeweight=".5pt">
+                <v:textbox style="mso-fit-shape-to-text:t" inset="0,,0">
+                  <w:txbxContent>
+                    <w:p>
+                      <w:pPr>
+                        <w:pStyle w:val="Footer"/>
+                        <w:jc w:val="right"/>
+                      </w:pPr>
+                      <w:sdt>
+                        <w:sdtPr>
+                          <w:rPr>
+                            <w:caps/>
+                            <w:color w:val="F7931E" w:themeColor="accent1"/>
+                            <w:sz w:val="20"/>
+                            <w:szCs w:val="20"/>
+                          </w:rPr>
+                          <w:alias w:val="Title"/>
+                          <w:tag w:val=""/>
+                          <w:id w:val="-2000573687"/>
+                          <w:showingPlcHdr/>
+                          <w:dataBinding w:prefixMappings="xmlns:ns0='http://purl.org/dc/elements/1.1/' xmlns:ns1='http://schemas.openxmlformats.org/package/2006/metadata/core-properties' " w:xpath="/ns1:coreProperties[1]/ns0:title[1]" w:storeItemID="{6C3C8BC8-F283-45AE-878A-BAB7291924A1}"/>
+                          <w:text/>
+                        </w:sdtPr>
+                        <w:sdtContent>
+                          <w:r>
+                            <w:rPr>
+                              <w:caps/>
+                              <w:color w:val="F7931E" w:themeColor="accent1"/>
+                              <w:sz w:val="20"/>
+                              <w:szCs w:val="20"/>
+                            </w:rPr>
+                            <w:t xml:space="preserve">     </w:t>
+                          </w:r>
+                        </w:sdtContent>
+                      </w:sdt>
+                      <w:r>
+                        <w:rPr>
+                          <w:caps/>
+                          <w:color w:val="808080" w:themeColor="background1" w:themeShade="80"/>
+                          <w:sz w:val="20"/>
+                          <w:szCs w:val="20"/>
+                        </w:rPr>
+                        <w:t> | </w:t>
+                      </w:r>
+                      <w:sdt>
+                        <w:sdtPr>
+                          <w:rPr>
+                            <w:color w:val="808080" w:themeColor="background1" w:themeShade="80"/>
+                            <w:sz w:val="20"/>
+                            <w:szCs w:val="20"/>
+                          </w:rPr>
+                          <w:alias w:val="Subtitle"/>
+                          <w:tag w:val=""/>
+                          <w:id w:val="-757830567"/>
+                          <w:dataBinding w:prefixMappings="xmlns:ns0='http://purl.org/dc/elements/1.1/' xmlns:ns1='http://schemas.openxmlformats.org/package/2006/metadata/core-properties' " w:xpath="/ns1:coreProperties[1]/ns0:subject[1]" w:storeItemID="{6C3C8BC8-F283-45AE-878A-BAB7291924A1}"/>
+                          <w:text/>
+                        </w:sdtPr>
+                        <w:sdtContent>
+                          <w:r>
+                            <w:rPr>
+                              <w:color w:val="808080" w:themeColor="background1" w:themeShade="80"/>
+                              <w:sz w:val="20"/>
+                              <w:szCs w:val="20"/>
+                            </w:rPr>
+                            <w:t>Revised: 2017-10-11</w:t>
+                          </w:r>
+                        </w:sdtContent>
+                      </w:sdt>
+                    </w:p>
+                  </w:txbxContent>
+                </v:textbox>
+              </v:shape>
+              <w10:wrap anchorx="page" anchory="margin"/>
+            </v:group>
+          </w:pict>
+        </mc:Fallback>
+      </mc:AlternateContent>
+    </w:r>
   </w:p>
 </w:ftr>
 </file>
 
 <file path=word/footnotes.xml><?xml version="1.0" encoding="utf-8"?>
-<w:footnotes xmlns:wpc="http://schemas.microsoft.com/office/word/2010/wordprocessingCanvas" xmlns:cx="http://schemas.microsoft.com/office/drawing/2014/chartex" xmlns:cx1="http://schemas.microsoft.com/office/drawing/2015/9/8/chartex" xmlns:cx2="http://schemas.microsoft.com/office/drawing/2015/10/21/chartex" xmlns:cx3="http://schemas.microsoft.com/office/drawing/2016/5/9/chartex" xmlns:cx4="http://schemas.microsoft.com/office/drawing/2016/5/10/chartex" xmlns:cx5="http://schemas.microsoft.com/office/drawing/2016/5/11/chartex" xmlns:cx6="http://schemas.microsoft.com/office/drawing/2016/5/12/chartex" xmlns:cx7="http://schemas.microsoft.com/office/drawing/2016/5/13/chartex" xmlns:cx8="http://schemas.microsoft.com/office/drawing/2016/5/14/chartex" xmlns:mc="http://schemas.openxmlformats.org/markup-compatibility/2006" xmlns:aink="http://schemas.microsoft.com/office/drawing/2016/ink" xmlns:am3d="http://schemas.microsoft.com/office/drawing/2017/model3d" xmlns:o="urn:schemas-microsoft-com:office:office" xmlns:r="http://schemas.openxmlformats.org/officeDocument/2006/relationships" xmlns:m="http://schemas.openxmlformats.org/officeDocument/2006/math" xmlns:v="urn:schemas-microsoft-com:vml" xmlns:wp14="http://schemas.microsoft.com/office/word/2010/wordprocessingDrawing" xmlns:wp="http://schemas.openxmlformats.org/drawingml/2006/wordprocessingDrawing" xmlns:w10="urn:schemas-microsoft-com:office:word" xmlns:w="http://schemas.openxmlformats.org/wordprocessingml/2006/main" xmlns:w14="http://schemas.microsoft.com/office/word/2010/wordml" xmlns:w15="http://schemas.microsoft.com/office/word/2012/wordml" xmlns:w16cid="http://schemas.microsoft.com/office/word/2016/wordml/cid" xmlns:w16se="http://schemas.microsoft.com/office/word/2015/wordml/symex" xmlns:wpg="http://schemas.microsoft.com/office/word/2010/wordprocessingGroup" xmlns:wpi="http://schemas.microsoft.com/office/word/2010/wordprocessingInk" xmlns:wne="http://schemas.microsoft.com/office/word/2006/wordml" xmlns:wps="http://schemas.microsoft.com/office/word/2010/wordprocessingShape" mc:Ignorable="w14 w15 w16se w16cid wp14">
+<w:footnotes xmlns:wpc="http://schemas.microsoft.com/office/word/2010/wordprocessingCanvas" xmlns:mo="http://schemas.microsoft.com/office/mac/office/2008/main" xmlns:mc="http://schemas.openxmlformats.org/markup-compatibility/2006" xmlns:mv="urn:schemas-microsoft-com:mac:vml" xmlns:o="urn:schemas-microsoft-com:office:office" xmlns:r="http://schemas.openxmlformats.org/officeDocument/2006/relationships" xmlns:m="http://schemas.openxmlformats.org/officeDocument/2006/math" xmlns:v="urn:schemas-microsoft-com:vml" xmlns:wp14="http://schemas.microsoft.com/office/word/2010/wordprocessingDrawing" xmlns:wp="http://schemas.openxmlformats.org/drawingml/2006/wordprocessingDrawing" xmlns:w10="urn:schemas-microsoft-com:office:word" xmlns:w="http://schemas.openxmlformats.org/wordprocessingml/2006/main" xmlns:w14="http://schemas.microsoft.com/office/word/2010/wordml" xmlns:w15="http://schemas.microsoft.com/office/word/2012/wordml" xmlns:wpg="http://schemas.microsoft.com/office/word/2010/wordprocessingGroup" xmlns:wpi="http://schemas.microsoft.com/office/word/2010/wordprocessingInk" xmlns:wne="http://schemas.microsoft.com/office/word/2006/wordml" xmlns:wps="http://schemas.microsoft.com/office/word/2010/wordprocessingShape" mc:Ignorable="w14 w15 wp14">
   <w:footnote w:type="separator" w:id="-1">
     <w:p>
       <w:pPr>
@@ -2621,17 +2995,7 @@
 </file>
 
 <file path=word/header1.xml><?xml version="1.0" encoding="utf-8"?>
-<w:hdr xmlns:wpc="http://schemas.microsoft.com/office/word/2010/wordprocessingCanvas" xmlns:cx="http://schemas.microsoft.com/office/drawing/2014/chartex" xmlns:cx1="http://schemas.microsoft.com/office/drawing/2015/9/8/chartex" xmlns:cx2="http://schemas.microsoft.com/office/drawing/2015/10/21/chartex" xmlns:cx3="http://schemas.microsoft.com/office/drawing/2016/5/9/chartex" xmlns:cx4="http://schemas.microsoft.com/office/drawing/2016/5/10/chartex" xmlns:cx5="http://schemas.microsoft.com/office/drawing/2016/5/11/chartex" xmlns:cx6="http://schemas.microsoft.com/office/drawing/2016/5/12/chartex" xmlns:cx7="http://schemas.microsoft.com/office/drawing/2016/5/13/chartex" xmlns:cx8="http://schemas.microsoft.com/office/drawing/2016/5/14/chartex" xmlns:mc="http://schemas.openxmlformats.org/markup-compatibility/2006" xmlns:aink="http://schemas.microsoft.com/office/drawing/2016/ink" xmlns:am3d="http://schemas.microsoft.com/office/drawing/2017/model3d" xmlns:o="urn:schemas-microsoft-com:office:office" xmlns:r="http://schemas.openxmlformats.org/officeDocument/2006/relationships" xmlns:m="http://schemas.openxmlformats.org/officeDocument/2006/math" xmlns:v="urn:schemas-microsoft-com:vml" xmlns:wp14="http://schemas.microsoft.com/office/word/2010/wordprocessingDrawing" xmlns:wp="http://schemas.openxmlformats.org/drawingml/2006/wordprocessingDrawing" xmlns:w10="urn:schemas-microsoft-com:office:word" xmlns:w="http://schemas.openxmlformats.org/wordprocessingml/2006/main" xmlns:w14="http://schemas.microsoft.com/office/word/2010/wordml" xmlns:w15="http://schemas.microsoft.com/office/word/2012/wordml" xmlns:w16cid="http://schemas.microsoft.com/office/word/2016/wordml/cid" xmlns:w16se="http://schemas.microsoft.com/office/word/2015/wordml/symex" xmlns:wpg="http://schemas.microsoft.com/office/word/2010/wordprocessingGroup" xmlns:wpi="http://schemas.microsoft.com/office/word/2010/wordprocessingInk" xmlns:wne="http://schemas.microsoft.com/office/word/2006/wordml" xmlns:wps="http://schemas.microsoft.com/office/word/2010/wordprocessingShape" mc:Ignorable="w14 w15 w16se w16cid wp14">
-  <w:p>
-    <w:pPr>
-      <w:pStyle w:val="Header"/>
-    </w:pPr>
-  </w:p>
-</w:hdr>
-</file>
-
-<file path=word/header2.xml><?xml version="1.0" encoding="utf-8"?>
-<w:hdr xmlns:wpc="http://schemas.microsoft.com/office/word/2010/wordprocessingCanvas" xmlns:cx="http://schemas.microsoft.com/office/drawing/2014/chartex" xmlns:cx1="http://schemas.microsoft.com/office/drawing/2015/9/8/chartex" xmlns:cx2="http://schemas.microsoft.com/office/drawing/2015/10/21/chartex" xmlns:cx3="http://schemas.microsoft.com/office/drawing/2016/5/9/chartex" xmlns:cx4="http://schemas.microsoft.com/office/drawing/2016/5/10/chartex" xmlns:cx5="http://schemas.microsoft.com/office/drawing/2016/5/11/chartex" xmlns:cx6="http://schemas.microsoft.com/office/drawing/2016/5/12/chartex" xmlns:cx7="http://schemas.microsoft.com/office/drawing/2016/5/13/chartex" xmlns:cx8="http://schemas.microsoft.com/office/drawing/2016/5/14/chartex" xmlns:mc="http://schemas.openxmlformats.org/markup-compatibility/2006" xmlns:aink="http://schemas.microsoft.com/office/drawing/2016/ink" xmlns:am3d="http://schemas.microsoft.com/office/drawing/2017/model3d" xmlns:o="urn:schemas-microsoft-com:office:office" xmlns:r="http://schemas.openxmlformats.org/officeDocument/2006/relationships" xmlns:m="http://schemas.openxmlformats.org/officeDocument/2006/math" xmlns:v="urn:schemas-microsoft-com:vml" xmlns:wp14="http://schemas.microsoft.com/office/word/2010/wordprocessingDrawing" xmlns:wp="http://schemas.openxmlformats.org/drawingml/2006/wordprocessingDrawing" xmlns:w10="urn:schemas-microsoft-com:office:word" xmlns:w="http://schemas.openxmlformats.org/wordprocessingml/2006/main" xmlns:w14="http://schemas.microsoft.com/office/word/2010/wordml" xmlns:w15="http://schemas.microsoft.com/office/word/2012/wordml" xmlns:w16cid="http://schemas.microsoft.com/office/word/2016/wordml/cid" xmlns:w16se="http://schemas.microsoft.com/office/word/2015/wordml/symex" xmlns:wpg="http://schemas.microsoft.com/office/word/2010/wordprocessingGroup" xmlns:wpi="http://schemas.microsoft.com/office/word/2010/wordprocessingInk" xmlns:wne="http://schemas.microsoft.com/office/word/2006/wordml" xmlns:wps="http://schemas.microsoft.com/office/word/2010/wordprocessingShape" mc:Ignorable="w14 w15 w16se w16cid wp14">
+<w:hdr xmlns:wpc="http://schemas.microsoft.com/office/word/2010/wordprocessingCanvas" xmlns:mo="http://schemas.microsoft.com/office/mac/office/2008/main" xmlns:mc="http://schemas.openxmlformats.org/markup-compatibility/2006" xmlns:mv="urn:schemas-microsoft-com:mac:vml" xmlns:o="urn:schemas-microsoft-com:office:office" xmlns:r="http://schemas.openxmlformats.org/officeDocument/2006/relationships" xmlns:m="http://schemas.openxmlformats.org/officeDocument/2006/math" xmlns:v="urn:schemas-microsoft-com:vml" xmlns:wp14="http://schemas.microsoft.com/office/word/2010/wordprocessingDrawing" xmlns:wp="http://schemas.openxmlformats.org/drawingml/2006/wordprocessingDrawing" xmlns:w10="urn:schemas-microsoft-com:office:word" xmlns:w="http://schemas.openxmlformats.org/wordprocessingml/2006/main" xmlns:w14="http://schemas.microsoft.com/office/word/2010/wordml" xmlns:w15="http://schemas.microsoft.com/office/word/2012/wordml" xmlns:wpg="http://schemas.microsoft.com/office/word/2010/wordprocessingGroup" xmlns:wpi="http://schemas.microsoft.com/office/word/2010/wordprocessingInk" xmlns:wne="http://schemas.microsoft.com/office/word/2006/wordml" xmlns:wps="http://schemas.microsoft.com/office/word/2010/wordprocessingShape" mc:Ignorable="w14 w15 wp14">
   <w:sdt>
     <w:sdtPr>
       <w:id w:val="-1533028465"/>
@@ -2659,7 +3023,7 @@
           <mc:AlternateContent>
             <mc:Choice Requires="wps">
               <w:drawing>
-                <wp:anchor distT="45720" distB="45720" distL="114300" distR="114300" simplePos="0" relativeHeight="251659264" behindDoc="0" locked="1" layoutInCell="1" allowOverlap="1" wp14:anchorId="7A7FBB06" wp14:editId="1136BFF5">
+                <wp:anchor distT="45720" distB="45720" distL="114300" distR="114300" simplePos="0" relativeHeight="251659264" behindDoc="0" locked="1" layoutInCell="1" allowOverlap="1" wp14:anchorId="73E25CF6" wp14:editId="4E153470">
                   <wp:simplePos x="0" y="0"/>
                   <wp:positionH relativeFrom="page">
                     <wp:posOffset>419100</wp:posOffset>
@@ -2761,9 +3125,6 @@
                                         <w:alias w:val="Position Title"/>
                                         <w:tag w:val=""/>
                                         <w:id w:val="1321001165"/>
-                                        <w:placeholder>
-                                          <w:docPart w:val="334EEE551AF5421FBFAF67BD6303EF73"/>
-                                        </w:placeholder>
                                         <w:dataBinding w:prefixMappings="xmlns:ns0='http://schemas.microsoft.com/office/2006/coverPageProps' " w:xpath="/ns0:CoverPageProperties[1]/ns0:CompanyAddress[1]" w:storeItemID="{55AF091B-3C7A-41E3-B477-F2FDAA23CFDA}"/>
                                         <w15:appearance w15:val="hidden"/>
                                         <w:text w:multiLine="1"/>
@@ -2799,11 +3160,11 @@
             </mc:Choice>
             <mc:Fallback>
               <w:pict>
-                <v:shapetype w14:anchorId="7A7FBB06" id="_x0000_t202" coordsize="21600,21600" o:spt="202" path="m,l,21600r21600,l21600,xe">
+                <v:shapetype w14:anchorId="73E25CF6" id="_x0000_t202" coordsize="21600,21600" o:spt="202" path="m0,0l0,21600,21600,21600,21600,0xe">
                   <v:stroke joinstyle="miter"/>
                   <v:path gradientshapeok="t" o:connecttype="rect"/>
                 </v:shapetype>
-                <v:shape id="_x0000_s1028" type="#_x0000_t202" alt="Sidebar text box" style="position:absolute;margin-left:33pt;margin-top:0;width:190.2pt;height:665.25pt;z-index:251659264;visibility:visible;mso-wrap-style:square;mso-width-percent:0;mso-height-percent:0;mso-wrap-distance-left:9pt;mso-wrap-distance-top:3.6pt;mso-wrap-distance-right:9pt;mso-wrap-distance-bottom:3.6pt;mso-position-horizontal:absolute;mso-position-horizontal-relative:page;mso-position-vertical:top;mso-position-vertical-relative:margin;mso-width-percent:0;mso-height-percent:0;mso-width-relative:margin;mso-height-relative:margin;v-text-anchor:top" o:gfxdata="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" filled="f" stroked="f">
+                <v:shape id="_x0000_s1028" type="#_x0000_t202" alt="Sidebar text box" style="position:absolute;margin-left:33pt;margin-top:0;width:190.2pt;height:665.25pt;z-index:251659264;visibility:visible;mso-wrap-style:square;mso-width-percent:0;mso-height-percent:0;mso-wrap-distance-left:9pt;mso-wrap-distance-top:3.6pt;mso-wrap-distance-right:9pt;mso-wrap-distance-bottom:3.6pt;mso-position-horizontal:absolute;mso-position-horizontal-relative:page;mso-position-vertical:top;mso-position-vertical-relative:margin;mso-width-percent:0;mso-height-percent:0;mso-width-relative:margin;mso-height-relative:margin;v-text-anchor:top" o:gfxdata="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" filled="f" stroked="f">
                   <v:textbox inset="0,0,0,0">
                     <w:txbxContent>
                       <w:tbl>
@@ -2869,9 +3230,6 @@
                                   <w:alias w:val="Position Title"/>
                                   <w:tag w:val=""/>
                                   <w:id w:val="1321001165"/>
-                                  <w:placeholder>
-                                    <w:docPart w:val="334EEE551AF5421FBFAF67BD6303EF73"/>
-                                  </w:placeholder>
                                   <w:dataBinding w:prefixMappings="xmlns:ns0='http://schemas.microsoft.com/office/2006/coverPageProps' " w:xpath="/ns0:CoverPageProperties[1]/ns0:CompanyAddress[1]" w:storeItemID="{55AF091B-3C7A-41E3-B477-F2FDAA23CFDA}"/>
                                   <w15:appearance w15:val="hidden"/>
                                   <w:text w:multiLine="1"/>
@@ -2903,19 +3261,9 @@
 </w:hdr>
 </file>
 
-<file path=word/header3.xml><?xml version="1.0" encoding="utf-8"?>
-<w:hdr xmlns:wpc="http://schemas.microsoft.com/office/word/2010/wordprocessingCanvas" xmlns:cx="http://schemas.microsoft.com/office/drawing/2014/chartex" xmlns:cx1="http://schemas.microsoft.com/office/drawing/2015/9/8/chartex" xmlns:cx2="http://schemas.microsoft.com/office/drawing/2015/10/21/chartex" xmlns:cx3="http://schemas.microsoft.com/office/drawing/2016/5/9/chartex" xmlns:cx4="http://schemas.microsoft.com/office/drawing/2016/5/10/chartex" xmlns:cx5="http://schemas.microsoft.com/office/drawing/2016/5/11/chartex" xmlns:cx6="http://schemas.microsoft.com/office/drawing/2016/5/12/chartex" xmlns:cx7="http://schemas.microsoft.com/office/drawing/2016/5/13/chartex" xmlns:cx8="http://schemas.microsoft.com/office/drawing/2016/5/14/chartex" xmlns:mc="http://schemas.openxmlformats.org/markup-compatibility/2006" xmlns:aink="http://schemas.microsoft.com/office/drawing/2016/ink" xmlns:am3d="http://schemas.microsoft.com/office/drawing/2017/model3d" xmlns:o="urn:schemas-microsoft-com:office:office" xmlns:r="http://schemas.openxmlformats.org/officeDocument/2006/relationships" xmlns:m="http://schemas.openxmlformats.org/officeDocument/2006/math" xmlns:v="urn:schemas-microsoft-com:vml" xmlns:wp14="http://schemas.microsoft.com/office/word/2010/wordprocessingDrawing" xmlns:wp="http://schemas.openxmlformats.org/drawingml/2006/wordprocessingDrawing" xmlns:w10="urn:schemas-microsoft-com:office:word" xmlns:w="http://schemas.openxmlformats.org/wordprocessingml/2006/main" xmlns:w14="http://schemas.microsoft.com/office/word/2010/wordml" xmlns:w15="http://schemas.microsoft.com/office/word/2012/wordml" xmlns:w16cid="http://schemas.microsoft.com/office/word/2016/wordml/cid" xmlns:w16se="http://schemas.microsoft.com/office/word/2015/wordml/symex" xmlns:wpg="http://schemas.microsoft.com/office/word/2010/wordprocessingGroup" xmlns:wpi="http://schemas.microsoft.com/office/word/2010/wordprocessingInk" xmlns:wne="http://schemas.microsoft.com/office/word/2006/wordml" xmlns:wps="http://schemas.microsoft.com/office/word/2010/wordprocessingShape" mc:Ignorable="w14 w15 w16se w16cid wp14">
-  <w:p>
-    <w:pPr>
-      <w:pStyle w:val="Header"/>
-    </w:pPr>
-  </w:p>
-</w:hdr>
-</file>
-
 <file path=word/numbering.xml><?xml version="1.0" encoding="utf-8"?>
-<w:numbering xmlns:wpc="http://schemas.microsoft.com/office/word/2010/wordprocessingCanvas" xmlns:cx="http://schemas.microsoft.com/office/drawing/2014/chartex" xmlns:cx1="http://schemas.microsoft.com/office/drawing/2015/9/8/chartex" xmlns:cx2="http://schemas.microsoft.com/office/drawing/2015/10/21/chartex" xmlns:cx3="http://schemas.microsoft.com/office/drawing/2016/5/9/chartex" xmlns:cx4="http://schemas.microsoft.com/office/drawing/2016/5/10/chartex" xmlns:cx5="http://schemas.microsoft.com/office/drawing/2016/5/11/chartex" xmlns:cx6="http://schemas.microsoft.com/office/drawing/2016/5/12/chartex" xmlns:cx7="http://schemas.microsoft.com/office/drawing/2016/5/13/chartex" xmlns:cx8="http://schemas.microsoft.com/office/drawing/2016/5/14/chartex" xmlns:mc="http://schemas.openxmlformats.org/markup-compatibility/2006" xmlns:aink="http://schemas.microsoft.com/office/drawing/2016/ink" xmlns:am3d="http://schemas.microsoft.com/office/drawing/2017/model3d" xmlns:o="urn:schemas-microsoft-com:office:office" xmlns:r="http://schemas.openxmlformats.org/officeDocument/2006/relationships" xmlns:m="http://schemas.openxmlformats.org/officeDocument/2006/math" xmlns:v="urn:schemas-microsoft-com:vml" xmlns:wp14="http://schemas.microsoft.com/office/word/2010/wordprocessingDrawing" xmlns:wp="http://schemas.openxmlformats.org/drawingml/2006/wordprocessingDrawing" xmlns:w10="urn:schemas-microsoft-com:office:word" xmlns:w="http://schemas.openxmlformats.org/wordprocessingml/2006/main" xmlns:w14="http://schemas.microsoft.com/office/word/2010/wordml" xmlns:w15="http://schemas.microsoft.com/office/word/2012/wordml" xmlns:w16cid="http://schemas.microsoft.com/office/word/2016/wordml/cid" xmlns:w16se="http://schemas.microsoft.com/office/word/2015/wordml/symex" xmlns:wpg="http://schemas.microsoft.com/office/word/2010/wordprocessingGroup" xmlns:wpi="http://schemas.microsoft.com/office/word/2010/wordprocessingInk" xmlns:wne="http://schemas.microsoft.com/office/word/2006/wordml" xmlns:wps="http://schemas.microsoft.com/office/word/2010/wordprocessingShape" mc:Ignorable="w14 w15 w16se w16cid wp14">
-  <w:abstractNum w:abstractNumId="0" w15:restartNumberingAfterBreak="0">
+<w:numbering xmlns:wpc="http://schemas.microsoft.com/office/word/2010/wordprocessingCanvas" xmlns:mo="http://schemas.microsoft.com/office/mac/office/2008/main" xmlns:mc="http://schemas.openxmlformats.org/markup-compatibility/2006" xmlns:mv="urn:schemas-microsoft-com:mac:vml" xmlns:o="urn:schemas-microsoft-com:office:office" xmlns:r="http://schemas.openxmlformats.org/officeDocument/2006/relationships" xmlns:m="http://schemas.openxmlformats.org/officeDocument/2006/math" xmlns:v="urn:schemas-microsoft-com:vml" xmlns:wp14="http://schemas.microsoft.com/office/word/2010/wordprocessingDrawing" xmlns:wp="http://schemas.openxmlformats.org/drawingml/2006/wordprocessingDrawing" xmlns:w10="urn:schemas-microsoft-com:office:word" xmlns:w="http://schemas.openxmlformats.org/wordprocessingml/2006/main" xmlns:w14="http://schemas.microsoft.com/office/word/2010/wordml" xmlns:w15="http://schemas.microsoft.com/office/word/2012/wordml" xmlns:wpg="http://schemas.microsoft.com/office/word/2010/wordprocessingGroup" xmlns:wpi="http://schemas.microsoft.com/office/word/2010/wordprocessingInk" xmlns:wne="http://schemas.microsoft.com/office/word/2006/wordml" xmlns:wps="http://schemas.microsoft.com/office/word/2010/wordprocessingShape" mc:Ignorable="w14 w15 wp14">
+  <w:abstractNum w:abstractNumId="0">
     <w:nsid w:val="1E8F0C3E"/>
     <w:multiLevelType w:val="hybridMultilevel"/>
     <w:tmpl w:val="AA062FC8"/>
@@ -3028,7 +3376,7 @@
       </w:rPr>
     </w:lvl>
   </w:abstractNum>
-  <w:abstractNum w:abstractNumId="1" w15:restartNumberingAfterBreak="0">
+  <w:abstractNum w:abstractNumId="1">
     <w:nsid w:val="3CB10D67"/>
     <w:multiLevelType w:val="hybridMultilevel"/>
     <w:tmpl w:val="9E0832DE"/>
@@ -3141,7 +3489,7 @@
       </w:rPr>
     </w:lvl>
   </w:abstractNum>
-  <w:abstractNum w:abstractNumId="2" w15:restartNumberingAfterBreak="0">
+  <w:abstractNum w:abstractNumId="2">
     <w:nsid w:val="734B4255"/>
     <w:multiLevelType w:val="hybridMultilevel"/>
     <w:tmpl w:val="E2CC5E7C"/>
@@ -3254,7 +3602,7 @@
       </w:rPr>
     </w:lvl>
   </w:abstractNum>
-  <w:abstractNum w:abstractNumId="3" w15:restartNumberingAfterBreak="0">
+  <w:abstractNum w:abstractNumId="3">
     <w:nsid w:val="76C94071"/>
     <w:multiLevelType w:val="hybridMultilevel"/>
     <w:tmpl w:val="EDE4C192"/>
@@ -3383,7 +3731,7 @@
 </file>
 
 <file path=word/styles.xml><?xml version="1.0" encoding="utf-8"?>
-<w:styles xmlns:mc="http://schemas.openxmlformats.org/markup-compatibility/2006" xmlns:r="http://schemas.openxmlformats.org/officeDocument/2006/relationships" xmlns:w="http://schemas.openxmlformats.org/wordprocessingml/2006/main" xmlns:w14="http://schemas.microsoft.com/office/word/2010/wordml" xmlns:w15="http://schemas.microsoft.com/office/word/2012/wordml" xmlns:w16cid="http://schemas.microsoft.com/office/word/2016/wordml/cid" xmlns:w16se="http://schemas.microsoft.com/office/word/2015/wordml/symex" mc:Ignorable="w14 w15 w16se w16cid">
+<w:styles xmlns:mc="http://schemas.openxmlformats.org/markup-compatibility/2006" xmlns:r="http://schemas.openxmlformats.org/officeDocument/2006/relationships" xmlns:w="http://schemas.openxmlformats.org/wordprocessingml/2006/main" xmlns:w14="http://schemas.microsoft.com/office/word/2010/wordml" xmlns:w15="http://schemas.microsoft.com/office/word/2012/wordml" mc:Ignorable="w14 w15">
   <w:docDefaults>
     <w:rPrDefault>
       <w:rPr>
@@ -3399,7 +3747,7 @@
       </w:pPr>
     </w:pPrDefault>
   </w:docDefaults>
-  <w:latentStyles w:defLockedState="0" w:defUIPriority="99" w:defSemiHidden="0" w:defUnhideWhenUsed="0" w:defQFormat="0" w:count="375">
+  <w:latentStyles w:defLockedState="0" w:defUIPriority="99" w:defSemiHidden="0" w:defUnhideWhenUsed="0" w:defQFormat="0" w:count="382">
     <w:lsdException w:name="Normal" w:uiPriority="0" w:qFormat="1"/>
     <w:lsdException w:name="heading 1" w:uiPriority="9" w:qFormat="1"/>
     <w:lsdException w:name="heading 2" w:semiHidden="1" w:uiPriority="9" w:unhideWhenUsed="1" w:qFormat="1"/>
@@ -3773,8 +4121,6 @@
     <w:lsdException w:name="List Table 7 Colorful Accent 6" w:uiPriority="52"/>
     <w:lsdException w:name="Mention" w:semiHidden="1" w:unhideWhenUsed="1"/>
     <w:lsdException w:name="Smart Hyperlink" w:semiHidden="1" w:unhideWhenUsed="1"/>
-    <w:lsdException w:name="Hashtag" w:semiHidden="1" w:unhideWhenUsed="1"/>
-    <w:lsdException w:name="Unresolved Mention" w:semiHidden="1" w:unhideWhenUsed="1"/>
   </w:latentStyles>
   <w:style w:type="paragraph" w:default="1" w:styleId="Normal">
     <w:name w:val="Normal"/>
@@ -4046,6 +4392,7 @@
       <w:lang w:eastAsia="ja-JP"/>
     </w:rPr>
     <w:tblPr>
+      <w:tblInd w:w="0" w:type="dxa"/>
       <w:tblBorders>
         <w:top w:val="single" w:sz="4" w:space="0" w:color="auto"/>
         <w:left w:val="single" w:sz="4" w:space="0" w:color="auto"/>
@@ -4054,6 +4401,12 @@
         <w:insideH w:val="single" w:sz="4" w:space="0" w:color="auto"/>
         <w:insideV w:val="single" w:sz="4" w:space="0" w:color="auto"/>
       </w:tblBorders>
+      <w:tblCellMar>
+        <w:top w:w="0" w:type="dxa"/>
+        <w:left w:w="108" w:type="dxa"/>
+        <w:bottom w:w="0" w:type="dxa"/>
+        <w:right w:w="108" w:type="dxa"/>
+      </w:tblCellMar>
     </w:tblPr>
   </w:style>
   <w:style w:type="paragraph" w:customStyle="1" w:styleId="ContactInfo">
@@ -4257,7 +4610,7 @@
 </file>
 
 <file path=word/glossary/document.xml><?xml version="1.0" encoding="utf-8"?>
-<w:glossaryDocument xmlns:wpc="http://schemas.microsoft.com/office/word/2010/wordprocessingCanvas" xmlns:cx="http://schemas.microsoft.com/office/drawing/2014/chartex" xmlns:cx1="http://schemas.microsoft.com/office/drawing/2015/9/8/chartex" xmlns:cx2="http://schemas.microsoft.com/office/drawing/2015/10/21/chartex" xmlns:cx3="http://schemas.microsoft.com/office/drawing/2016/5/9/chartex" xmlns:cx4="http://schemas.microsoft.com/office/drawing/2016/5/10/chartex" xmlns:cx5="http://schemas.microsoft.com/office/drawing/2016/5/11/chartex" xmlns:cx6="http://schemas.microsoft.com/office/drawing/2016/5/12/chartex" xmlns:cx7="http://schemas.microsoft.com/office/drawing/2016/5/13/chartex" xmlns:cx8="http://schemas.microsoft.com/office/drawing/2016/5/14/chartex" xmlns:mc="http://schemas.openxmlformats.org/markup-compatibility/2006" xmlns:aink="http://schemas.microsoft.com/office/drawing/2016/ink" xmlns:am3d="http://schemas.microsoft.com/office/drawing/2017/model3d" xmlns:o="urn:schemas-microsoft-com:office:office" xmlns:r="http://schemas.openxmlformats.org/officeDocument/2006/relationships" xmlns:m="http://schemas.openxmlformats.org/officeDocument/2006/math" xmlns:v="urn:schemas-microsoft-com:vml" xmlns:wp14="http://schemas.microsoft.com/office/word/2010/wordprocessingDrawing" xmlns:wp="http://schemas.openxmlformats.org/drawingml/2006/wordprocessingDrawing" xmlns:w10="urn:schemas-microsoft-com:office:word" xmlns:w="http://schemas.openxmlformats.org/wordprocessingml/2006/main" xmlns:w14="http://schemas.microsoft.com/office/word/2010/wordml" xmlns:w15="http://schemas.microsoft.com/office/word/2012/wordml" xmlns:w16cid="http://schemas.microsoft.com/office/word/2016/wordml/cid" xmlns:w16se="http://schemas.microsoft.com/office/word/2015/wordml/symex" xmlns:wpg="http://schemas.microsoft.com/office/word/2010/wordprocessingGroup" xmlns:wpi="http://schemas.microsoft.com/office/word/2010/wordprocessingInk" xmlns:wne="http://schemas.microsoft.com/office/word/2006/wordml" xmlns:wps="http://schemas.microsoft.com/office/word/2010/wordprocessingShape" mc:Ignorable="w14 w15 w16se w16cid wp14">
+<w:glossaryDocument xmlns:wpc="http://schemas.microsoft.com/office/word/2010/wordprocessingCanvas" xmlns:mo="http://schemas.microsoft.com/office/mac/office/2008/main" xmlns:mc="http://schemas.openxmlformats.org/markup-compatibility/2006" xmlns:mv="urn:schemas-microsoft-com:mac:vml" xmlns:o="urn:schemas-microsoft-com:office:office" xmlns:r="http://schemas.openxmlformats.org/officeDocument/2006/relationships" xmlns:m="http://schemas.openxmlformats.org/officeDocument/2006/math" xmlns:v="urn:schemas-microsoft-com:vml" xmlns:wp14="http://schemas.microsoft.com/office/word/2010/wordprocessingDrawing" xmlns:wp="http://schemas.openxmlformats.org/drawingml/2006/wordprocessingDrawing" xmlns:w10="urn:schemas-microsoft-com:office:word" xmlns:w="http://schemas.openxmlformats.org/wordprocessingml/2006/main" xmlns:w14="http://schemas.microsoft.com/office/word/2010/wordml" xmlns:w15="http://schemas.microsoft.com/office/word/2012/wordml" xmlns:wpg="http://schemas.microsoft.com/office/word/2010/wordprocessingGroup" xmlns:wpi="http://schemas.microsoft.com/office/word/2010/wordprocessingInk" xmlns:wne="http://schemas.microsoft.com/office/word/2006/wordml" xmlns:wps="http://schemas.microsoft.com/office/word/2010/wordprocessingShape" mc:Ignorable="w14 w15 wp14">
   <w:docParts>
     <w:docPart>
       <w:docPartPr>
@@ -4340,68 +4693,16 @@
         </w:p>
       </w:docPartBody>
     </w:docPart>
-    <w:docPart>
-      <w:docPartPr>
-        <w:name w:val="BAD46D946E874420A1CCDBC80BA27154"/>
-        <w:category>
-          <w:name w:val="General"/>
-          <w:gallery w:val="placeholder"/>
-        </w:category>
-        <w:types>
-          <w:type w:val="bbPlcHdr"/>
-        </w:types>
-        <w:behaviors>
-          <w:behavior w:val="content"/>
-        </w:behaviors>
-        <w:guid w:val="{1CF24B28-978B-494F-8181-78347651B808}"/>
-      </w:docPartPr>
-      <w:docPartBody>
-        <w:p>
-          <w:pPr>
-            <w:pStyle w:val="BAD46D946E874420A1CCDBC80BA27154"/>
-          </w:pPr>
-          <w:r>
-            <w:t>Your Name</w:t>
-          </w:r>
-        </w:p>
-      </w:docPartBody>
-    </w:docPart>
-    <w:docPart>
-      <w:docPartPr>
-        <w:name w:val="334EEE551AF5421FBFAF67BD6303EF73"/>
-        <w:category>
-          <w:name w:val="General"/>
-          <w:gallery w:val="placeholder"/>
-        </w:category>
-        <w:types>
-          <w:type w:val="bbPlcHdr"/>
-        </w:types>
-        <w:behaviors>
-          <w:behavior w:val="content"/>
-        </w:behaviors>
-        <w:guid w:val="{08B49B11-D59D-4B66-BFF1-08DC75FA4C8E}"/>
-      </w:docPartPr>
-      <w:docPartBody>
-        <w:p>
-          <w:pPr>
-            <w:pStyle w:val="334EEE551AF5421FBFAF67BD6303EF73"/>
-          </w:pPr>
-          <w:r>
-            <w:t>Position Title</w:t>
-          </w:r>
-        </w:p>
-      </w:docPartBody>
-    </w:docPart>
   </w:docParts>
 </w:glossaryDocument>
 </file>
 
 <file path=word/glossary/fontTable.xml><?xml version="1.0" encoding="utf-8"?>
-<w:fonts xmlns:mc="http://schemas.openxmlformats.org/markup-compatibility/2006" xmlns:r="http://schemas.openxmlformats.org/officeDocument/2006/relationships" xmlns:w="http://schemas.openxmlformats.org/wordprocessingml/2006/main" xmlns:w14="http://schemas.microsoft.com/office/word/2010/wordml" xmlns:w15="http://schemas.microsoft.com/office/word/2012/wordml" xmlns:w16cid="http://schemas.microsoft.com/office/word/2016/wordml/cid" xmlns:w16se="http://schemas.microsoft.com/office/word/2015/wordml/symex" mc:Ignorable="w14 w15 w16se w16cid">
+<w:fonts xmlns:mc="http://schemas.openxmlformats.org/markup-compatibility/2006" xmlns:r="http://schemas.openxmlformats.org/officeDocument/2006/relationships" xmlns:w="http://schemas.openxmlformats.org/wordprocessingml/2006/main" xmlns:w14="http://schemas.microsoft.com/office/word/2010/wordml" xmlns:w15="http://schemas.microsoft.com/office/word/2012/wordml" mc:Ignorable="w14 w15">
   <w:font w:name="Symbol">
     <w:panose1 w:val="05050102010706020507"/>
     <w:charset w:val="02"/>
-    <w:family w:val="roman"/>
+    <w:family w:val="auto"/>
     <w:pitch w:val="variable"/>
     <w:sig w:usb0="00000000" w:usb1="10000000" w:usb2="00000000" w:usb3="00000000" w:csb0="80000000" w:csb1="00000000"/>
   </w:font>
@@ -4410,14 +4711,14 @@
     <w:charset w:val="00"/>
     <w:family w:val="roman"/>
     <w:pitch w:val="variable"/>
-    <w:sig w:usb0="E0002EFF" w:usb1="C000785B" w:usb2="00000009" w:usb3="00000000" w:csb0="000001FF" w:csb1="00000000"/>
+    <w:sig w:usb0="E0002AEF" w:usb1="C0007841" w:usb2="00000009" w:usb3="00000000" w:csb0="000001FF" w:csb1="00000000"/>
   </w:font>
   <w:font w:name="Courier New">
     <w:panose1 w:val="02070309020205020404"/>
     <w:charset w:val="00"/>
-    <w:family w:val="modern"/>
+    <w:family w:val="roman"/>
     <w:pitch w:val="fixed"/>
-    <w:sig w:usb0="E0002EFF" w:usb1="C0007843" w:usb2="00000009" w:usb3="00000000" w:csb0="000001FF" w:csb1="00000000"/>
+    <w:sig w:usb0="E0002AFF" w:usb1="C0007843" w:usb2="00000009" w:usb3="00000000" w:csb0="000001FF" w:csb1="00000000"/>
   </w:font>
   <w:font w:name="Wingdings">
     <w:panose1 w:val="05000000000000000000"/>
@@ -4431,20 +4732,27 @@
     <w:charset w:val="00"/>
     <w:family w:val="swiss"/>
     <w:pitch w:val="variable"/>
-    <w:sig w:usb0="E0002AFF" w:usb1="C000247B" w:usb2="00000009" w:usb3="00000000" w:csb0="000001FF" w:csb1="00000000"/>
+    <w:sig w:usb0="A00002EF" w:usb1="4000207B" w:usb2="00000000" w:usb3="00000000" w:csb0="0000019F" w:csb1="00000000"/>
   </w:font>
   <w:font w:name="Calibri">
     <w:panose1 w:val="020F0502020204030204"/>
     <w:charset w:val="00"/>
     <w:family w:val="swiss"/>
     <w:pitch w:val="variable"/>
-    <w:sig w:usb0="E0002AFF" w:usb1="C000247B" w:usb2="00000009" w:usb3="00000000" w:csb0="000001FF" w:csb1="00000000"/>
+    <w:sig w:usb0="E00002FF" w:usb1="4000ACFF" w:usb2="00000001" w:usb3="00000000" w:csb0="0000019F" w:csb1="00000000"/>
+  </w:font>
+  <w:font w:name="Arial">
+    <w:panose1 w:val="020B0604020202020204"/>
+    <w:charset w:val="00"/>
+    <w:family w:val="swiss"/>
+    <w:pitch w:val="variable"/>
+    <w:sig w:usb0="E0002AFF" w:usb1="C0007843" w:usb2="00000009" w:usb3="00000000" w:csb0="000001FF" w:csb1="00000000"/>
   </w:font>
 </w:fonts>
 </file>
 
 <file path=word/glossary/settings.xml><?xml version="1.0" encoding="utf-8"?>
-<w:settings xmlns:mc="http://schemas.openxmlformats.org/markup-compatibility/2006" xmlns:o="urn:schemas-microsoft-com:office:office" xmlns:r="http://schemas.openxmlformats.org/officeDocument/2006/relationships" xmlns:m="http://schemas.openxmlformats.org/officeDocument/2006/math" xmlns:v="urn:schemas-microsoft-com:vml" xmlns:w10="urn:schemas-microsoft-com:office:word" xmlns:w="http://schemas.openxmlformats.org/wordprocessingml/2006/main" xmlns:w14="http://schemas.microsoft.com/office/word/2010/wordml" xmlns:w15="http://schemas.microsoft.com/office/word/2012/wordml" xmlns:w16cid="http://schemas.microsoft.com/office/word/2016/wordml/cid" xmlns:w16se="http://schemas.microsoft.com/office/word/2015/wordml/symex" xmlns:sl="http://schemas.openxmlformats.org/schemaLibrary/2006/main" mc:Ignorable="w14 w15 w16se w16cid">
+<w:settings xmlns:mc="http://schemas.openxmlformats.org/markup-compatibility/2006" xmlns:o="urn:schemas-microsoft-com:office:office" xmlns:r="http://schemas.openxmlformats.org/officeDocument/2006/relationships" xmlns:m="http://schemas.openxmlformats.org/officeDocument/2006/math" xmlns:v="urn:schemas-microsoft-com:vml" xmlns:w10="urn:schemas-microsoft-com:office:word" xmlns:w="http://schemas.openxmlformats.org/wordprocessingml/2006/main" xmlns:w14="http://schemas.microsoft.com/office/word/2010/wordml" xmlns:w15="http://schemas.microsoft.com/office/word/2012/wordml" xmlns:sl="http://schemas.openxmlformats.org/schemaLibrary/2006/main" mc:Ignorable="w14 w15">
   <w:view w:val="normal"/>
   <w:defaultTabStop w:val="720"/>
   <w:characterSpacingControl w:val="doNotCompress"/>
@@ -4459,10 +4767,12 @@
   <w:rsids>
     <w:rsidRoot w:val="009920E4"/>
     <w:rsid w:val="000B08A6"/>
+    <w:rsid w:val="007336FD"/>
     <w:rsid w:val="009920E4"/>
     <w:rsid w:val="00AC2745"/>
     <w:rsid w:val="00B80439"/>
     <w:rsid w:val="00C6318C"/>
+    <w:rsid w:val="00D71515"/>
   </w:rsids>
   <m:mathPr>
     <m:mathFont m:val="Cambria Math"/>
@@ -4486,7 +4796,7 @@
 </file>
 
 <file path=word/glossary/styles.xml><?xml version="1.0" encoding="utf-8"?>
-<w:styles xmlns:mc="http://schemas.openxmlformats.org/markup-compatibility/2006" xmlns:r="http://schemas.openxmlformats.org/officeDocument/2006/relationships" xmlns:w="http://schemas.openxmlformats.org/wordprocessingml/2006/main" xmlns:w14="http://schemas.microsoft.com/office/word/2010/wordml" xmlns:w15="http://schemas.microsoft.com/office/word/2012/wordml" xmlns:w16cid="http://schemas.microsoft.com/office/word/2016/wordml/cid" xmlns:w16se="http://schemas.microsoft.com/office/word/2015/wordml/symex" mc:Ignorable="w14 w15 w16se w16cid">
+<w:styles xmlns:mc="http://schemas.openxmlformats.org/markup-compatibility/2006" xmlns:r="http://schemas.openxmlformats.org/officeDocument/2006/relationships" xmlns:w="http://schemas.openxmlformats.org/wordprocessingml/2006/main" xmlns:w14="http://schemas.microsoft.com/office/word/2010/wordml" xmlns:w15="http://schemas.microsoft.com/office/word/2012/wordml" mc:Ignorable="w14 w15">
   <w:docDefaults>
     <w:rPrDefault>
       <w:rPr>
@@ -4502,7 +4812,7 @@
       </w:pPr>
     </w:pPrDefault>
   </w:docDefaults>
-  <w:latentStyles w:defLockedState="0" w:defUIPriority="99" w:defSemiHidden="0" w:defUnhideWhenUsed="0" w:defQFormat="0" w:count="375">
+  <w:latentStyles w:defLockedState="0" w:defUIPriority="99" w:defSemiHidden="0" w:defUnhideWhenUsed="0" w:defQFormat="0" w:count="382">
     <w:lsdException w:name="Normal" w:uiPriority="0" w:qFormat="1"/>
     <w:lsdException w:name="heading 1" w:uiPriority="9" w:qFormat="1"/>
     <w:lsdException w:name="heading 2" w:semiHidden="1" w:uiPriority="9" w:unhideWhenUsed="1" w:qFormat="1"/>
@@ -4876,8 +5186,6 @@
     <w:lsdException w:name="List Table 7 Colorful Accent 6" w:uiPriority="52"/>
     <w:lsdException w:name="Mention" w:semiHidden="1" w:unhideWhenUsed="1"/>
     <w:lsdException w:name="Smart Hyperlink" w:semiHidden="1" w:unhideWhenUsed="1"/>
-    <w:lsdException w:name="Hashtag" w:semiHidden="1" w:unhideWhenUsed="1"/>
-    <w:lsdException w:name="Unresolved Mention" w:semiHidden="1" w:unhideWhenUsed="1"/>
   </w:latentStyles>
   <w:style w:type="paragraph" w:default="1" w:styleId="Normal">
     <w:name w:val="Normal"/>
@@ -5035,9 +5343,10 @@
 </file>
 
 <file path=word/glossary/webSettings.xml><?xml version="1.0" encoding="utf-8"?>
-<w:webSettings xmlns:mc="http://schemas.openxmlformats.org/markup-compatibility/2006" xmlns:r="http://schemas.openxmlformats.org/officeDocument/2006/relationships" xmlns:w="http://schemas.openxmlformats.org/wordprocessingml/2006/main" xmlns:w14="http://schemas.microsoft.com/office/word/2010/wordml" xmlns:w15="http://schemas.microsoft.com/office/word/2012/wordml" xmlns:w16cid="http://schemas.microsoft.com/office/word/2016/wordml/cid" xmlns:w16se="http://schemas.microsoft.com/office/word/2015/wordml/symex" mc:Ignorable="w14 w15 w16se w16cid">
+<w:webSettings xmlns:mc="http://schemas.openxmlformats.org/markup-compatibility/2006" xmlns:r="http://schemas.openxmlformats.org/officeDocument/2006/relationships" xmlns:w="http://schemas.openxmlformats.org/wordprocessingml/2006/main" xmlns:w14="http://schemas.microsoft.com/office/word/2010/wordml" xmlns:w15="http://schemas.microsoft.com/office/word/2012/wordml" mc:Ignorable="w14 w15">
   <w:optimizeForBrowser/>
   <w:allowPNG/>
+  <w:doNotSaveAsSingleFile/>
 </w:webSettings>
 </file>
 
@@ -5266,7 +5575,7 @@
 </file>
 
 <file path=customXml/itemProps2.xml><?xml version="1.0" encoding="utf-8"?>
-<ds:datastoreItem xmlns:ds="http://schemas.openxmlformats.org/officeDocument/2006/customXml" ds:itemID="{A3AEB285-93D7-42D6-BDF2-71875F590FD7}">
+<ds:datastoreItem xmlns:ds="http://schemas.openxmlformats.org/officeDocument/2006/customXml" ds:itemID="{AE5F08B5-9C32-DB4B-BC43-5830EFCAAD98}">
   <ds:schemaRefs>
     <ds:schemaRef ds:uri="http://schemas.openxmlformats.org/officeDocument/2006/bibliography"/>
   </ds:schemaRefs>

</xml_diff>

<commit_message>
Added current role at NovAtel. Various tiny updates
</commit_message>
<xml_diff>
--- a/JamesSnell-Resume.docx
+++ b/JamesSnell-Resume.docx
@@ -4,195 +4,133 @@
   <w:body>
     <w:p>
       <w:pPr>
-        <w:pStyle w:val="Heading3"/>
-        <w:rPr>
-          <w:color w:val="1D4296" w:themeColor="accent4" w:themeShade="80"/>
-        </w:rPr>
-      </w:pPr>
-      <w:r>
-        <w:rPr>
-          <w:noProof/>
-          <w:color w:val="1D4296" w:themeColor="accent4" w:themeShade="80"/>
-          <w:lang w:eastAsia="en-US"/>
-        </w:rPr>
-        <mc:AlternateContent>
-          <mc:Choice Requires="wps">
-            <w:drawing>
-              <wp:anchor distT="0" distB="0" distL="114300" distR="114300" simplePos="0" relativeHeight="251658239" behindDoc="0" locked="0" layoutInCell="1" allowOverlap="1" wp14:anchorId="5A32E167" wp14:editId="15C5166F">
-                <wp:simplePos x="0" y="0"/>
-                <wp:positionH relativeFrom="column">
-                  <wp:posOffset>-133643</wp:posOffset>
-                </wp:positionH>
-                <wp:positionV relativeFrom="paragraph">
-                  <wp:posOffset>-48358</wp:posOffset>
-                </wp:positionV>
-                <wp:extent cx="2514014" cy="675249"/>
-                <wp:effectExtent l="0" t="0" r="635" b="0"/>
-                <wp:wrapNone/>
-                <wp:docPr id="11" name="Rectangle 11"/>
-                <wp:cNvGraphicFramePr/>
-                <a:graphic xmlns:a="http://schemas.openxmlformats.org/drawingml/2006/main">
-                  <a:graphicData uri="http://schemas.microsoft.com/office/word/2010/wordprocessingShape">
-                    <wps:wsp>
-                      <wps:cNvSpPr/>
-                      <wps:spPr>
-                        <a:xfrm>
-                          <a:off x="0" y="0"/>
-                          <a:ext cx="2514014" cy="675249"/>
-                        </a:xfrm>
-                        <a:prstGeom prst="rect">
-                          <a:avLst/>
-                        </a:prstGeom>
-                        <a:solidFill>
-                          <a:schemeClr val="bg1"/>
-                        </a:solidFill>
-                        <a:ln>
-                          <a:noFill/>
-                        </a:ln>
-                      </wps:spPr>
-                      <wps:style>
-                        <a:lnRef idx="2">
-                          <a:schemeClr val="accent1">
-                            <a:shade val="50000"/>
-                          </a:schemeClr>
-                        </a:lnRef>
-                        <a:fillRef idx="1">
-                          <a:schemeClr val="accent1"/>
-                        </a:fillRef>
-                        <a:effectRef idx="0">
-                          <a:schemeClr val="accent1"/>
-                        </a:effectRef>
-                        <a:fontRef idx="minor">
-                          <a:schemeClr val="lt1"/>
-                        </a:fontRef>
-                      </wps:style>
-                      <wps:bodyPr rot="0" spcFirstLastPara="0" vertOverflow="overflow" horzOverflow="overflow" vert="horz" wrap="square" lIns="91440" tIns="45720" rIns="91440" bIns="45720" numCol="1" spcCol="0" rtlCol="0" fromWordArt="0" anchor="ctr" anchorCtr="0" forceAA="0" compatLnSpc="1">
-                        <a:prstTxWarp prst="textNoShape">
-                          <a:avLst/>
-                        </a:prstTxWarp>
-                        <a:noAutofit/>
-                      </wps:bodyPr>
-                    </wps:wsp>
-                  </a:graphicData>
-                </a:graphic>
-                <wp14:sizeRelH relativeFrom="margin">
-                  <wp14:pctWidth>0</wp14:pctWidth>
-                </wp14:sizeRelH>
-              </wp:anchor>
-            </w:drawing>
-          </mc:Choice>
-          <mc:Fallback>
-            <w:pict>
-              <v:rect w14:anchorId="1B9B00B9" id="Rectangle 11" o:spid="_x0000_s1026" style="position:absolute;margin-left:-10.5pt;margin-top:-3.8pt;width:197.95pt;height:53.15pt;z-index:251658239;visibility:visible;mso-wrap-style:square;mso-width-percent:0;mso-wrap-distance-left:9pt;mso-wrap-distance-top:0;mso-wrap-distance-right:9pt;mso-wrap-distance-bottom:0;mso-position-horizontal:absolute;mso-position-horizontal-relative:text;mso-position-vertical:absolute;mso-position-vertical-relative:text;mso-width-percent:0;mso-width-relative:margin;v-text-anchor:middle" o:gfxdata="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" fillcolor="white [3212]" stroked="f" strokeweight="1pt"/>
-            </w:pict>
-          </mc:Fallback>
-        </mc:AlternateContent>
-      </w:r>
-      <w:r>
-        <w:rPr>
-          <w:color w:val="1D4296" w:themeColor="accent4" w:themeShade="80"/>
-        </w:rPr>
-        <w:t>O</w:t>
-      </w:r>
-      <w:r>
-        <w:rPr>
-          <w:color w:val="1D4296" w:themeColor="accent4" w:themeShade="80"/>
-        </w:rPr>
-        <w:t>bjective &amp; overview</w:t>
+        <w:spacing w:after="100"/>
+        <w:jc w:val="both"/>
+      </w:pPr>
+      <w:r>
+        <w:t xml:space="preserve">I </w:t>
+      </w:r>
+      <w:r>
+        <w:t>thrive</w:t>
+      </w:r>
+      <w:r>
+        <w:t xml:space="preserve"> at designing, building and supporting </w:t>
+      </w:r>
+      <w:r>
+        <w:t xml:space="preserve">fantastic </w:t>
+      </w:r>
+      <w:r>
+        <w:t>systems</w:t>
+      </w:r>
+      <w:r>
+        <w:t>, especially</w:t>
+      </w:r>
+      <w:r>
+        <w:t xml:space="preserve"> upon Unix </w:t>
+      </w:r>
+      <w:r>
+        <w:t xml:space="preserve">type platforms. </w:t>
+      </w:r>
+      <w:r>
+        <w:t xml:space="preserve">My </w:t>
+      </w:r>
+      <w:r>
+        <w:t xml:space="preserve">R&amp;D experience is focused </w:t>
+      </w:r>
+      <w:r>
+        <w:t>around</w:t>
+      </w:r>
+      <w:r>
+        <w:t xml:space="preserve"> web applications and data-collection </w:t>
+      </w:r>
+      <w:r>
+        <w:t>systems</w:t>
+      </w:r>
+      <w:r>
+        <w:t xml:space="preserve">. </w:t>
+      </w:r>
+      <w:r>
+        <w:t>I see</w:t>
+      </w:r>
+      <w:r>
+        <w:t xml:space="preserve">k </w:t>
+      </w:r>
+      <w:r>
+        <w:t xml:space="preserve">to </w:t>
+      </w:r>
+      <w:r>
+        <w:t>build</w:t>
+      </w:r>
+      <w:r>
+        <w:t xml:space="preserve"> </w:t>
+      </w:r>
+      <w:r>
+        <w:t>high-impact systems</w:t>
+      </w:r>
+      <w:r>
+        <w:t xml:space="preserve"> </w:t>
+      </w:r>
+      <w:r>
+        <w:t xml:space="preserve">and evolve my skills </w:t>
+      </w:r>
+      <w:r>
+        <w:t>with clever</w:t>
+      </w:r>
+      <w:r>
+        <w:t xml:space="preserve"> </w:t>
+      </w:r>
+      <w:r>
+        <w:t xml:space="preserve">people. </w:t>
       </w:r>
     </w:p>
     <w:p>
       <w:pPr>
-        <w:spacing w:after="160"/>
+        <w:spacing w:after="100"/>
         <w:jc w:val="both"/>
       </w:pPr>
       <w:r>
-        <w:t xml:space="preserve">I </w:t>
-      </w:r>
-      <w:r>
-        <w:t>thrive</w:t>
-      </w:r>
-      <w:r>
-        <w:t xml:space="preserve"> at designing, building and supporting systems</w:t>
-      </w:r>
-      <w:r>
-        <w:t>, especially</w:t>
-      </w:r>
-      <w:r>
-        <w:t xml:space="preserve"> upon Unix </w:t>
-      </w:r>
-      <w:r>
-        <w:t xml:space="preserve">type platforms. </w:t>
-      </w:r>
-      <w:r>
-        <w:t>I’ve previously</w:t>
-      </w:r>
+        <w:t>B</w:t>
+      </w:r>
+      <w:r>
+        <w:t xml:space="preserve">elow </w:t>
+      </w:r>
+      <w:proofErr w:type="gramStart"/>
+      <w:r>
+        <w:t>illustrates</w:t>
+      </w:r>
+      <w:proofErr w:type="gramEnd"/>
       <w:r>
         <w:t xml:space="preserve"> </w:t>
       </w:r>
       <w:r>
-        <w:t>focused on</w:t>
-      </w:r>
-      <w:r>
-        <w:t xml:space="preserve"> m</w:t>
-      </w:r>
-      <w:r>
-        <w:t>id</w:t>
-      </w:r>
-      <w:r>
-        <w:t xml:space="preserve">-scale web applications and data-collection </w:t>
-      </w:r>
-      <w:r>
-        <w:t>systems</w:t>
-      </w:r>
-      <w:r>
-        <w:t xml:space="preserve">. </w:t>
-      </w:r>
-      <w:r>
-        <w:t>I see</w:t>
-      </w:r>
-      <w:r>
-        <w:t>k to collaboratively create</w:t>
-      </w:r>
-      <w:r>
-        <w:t>, optimize</w:t>
-      </w:r>
-      <w:r>
-        <w:t xml:space="preserve"> </w:t>
-      </w:r>
-      <w:r>
-        <w:t xml:space="preserve">and scale </w:t>
-      </w:r>
-      <w:r>
-        <w:t>high-impact systems</w:t>
-      </w:r>
-      <w:r>
-        <w:t xml:space="preserve"> </w:t>
-      </w:r>
-      <w:r>
-        <w:t xml:space="preserve">with clever people. </w:t>
+        <w:t>typical multi-role functions I’ve handled during the bulk of my</w:t>
+      </w:r>
+      <w:r>
+        <w:t xml:space="preserve"> professional experience</w:t>
+      </w:r>
+      <w:r>
+        <w:t>,</w:t>
+      </w:r>
+      <w:r>
+        <w:t xml:space="preserve"> with LiDAR Services / Gas Recon</w:t>
+      </w:r>
+      <w:r>
+        <w:t>.</w:t>
       </w:r>
     </w:p>
     <w:p>
       <w:pPr>
-        <w:spacing w:after="160"/>
-      </w:pPr>
-      <w:r>
-        <w:t>The current time-distribution of my multiple roles is illustrated below.</w:t>
-      </w:r>
-    </w:p>
-    <w:p>
-      <w:pPr>
-        <w:spacing w:after="440"/>
+        <w:spacing w:after="200"/>
+        <w:jc w:val="center"/>
       </w:pPr>
       <w:r>
         <w:rPr>
           <w:noProof/>
         </w:rPr>
         <w:drawing>
-          <wp:inline distT="0" distB="0" distL="0" distR="0" wp14:anchorId="7AE58E76" wp14:editId="77316AD5">
-            <wp:extent cx="4325620" cy="1624818"/>
-            <wp:effectExtent l="0" t="0" r="5080" b="1270"/>
+          <wp:inline distT="0" distB="0" distL="0" distR="0" wp14:anchorId="7AE58E76" wp14:editId="3200CABF">
+            <wp:extent cx="3820795" cy="1320127"/>
+            <wp:effectExtent l="0" t="0" r="1905" b="1270"/>
             <wp:docPr id="6" name="Chart 6"/>
             <wp:cNvGraphicFramePr/>
             <a:graphic xmlns:a="http://schemas.openxmlformats.org/drawingml/2006/main">
@@ -203,21 +141,15 @@
           </wp:inline>
         </w:drawing>
       </w:r>
-    </w:p>
-    <w:p>
-      <w:pPr>
-        <w:pStyle w:val="Heading3"/>
-      </w:pPr>
       <w:r>
         <w:rPr>
           <w:noProof/>
           <w:color w:val="1D4296" w:themeColor="accent4" w:themeShade="80"/>
-          <w:lang w:eastAsia="en-US"/>
         </w:rPr>
         <mc:AlternateContent>
           <mc:Choice Requires="wps">
             <w:drawing>
-              <wp:anchor distT="45720" distB="45720" distL="114300" distR="114300" simplePos="0" relativeHeight="251659264" behindDoc="0" locked="1" layoutInCell="1" allowOverlap="1" wp14:anchorId="4B25FB97" wp14:editId="6BF02D15">
+              <wp:anchor distT="45720" distB="45720" distL="114300" distR="114300" simplePos="0" relativeHeight="251659264" behindDoc="0" locked="1" layoutInCell="1" allowOverlap="1" wp14:anchorId="4B25FB97" wp14:editId="210703E4">
                 <wp:simplePos x="0" y="0"/>
                 <wp:positionH relativeFrom="page">
                   <wp:posOffset>406400</wp:posOffset>
@@ -369,20 +301,6 @@
                               <w:spacing w:after="0"/>
                             </w:pPr>
                             <w:r>
-                              <w:t>Crescent Heights</w:t>
-                            </w:r>
-                            <w:bookmarkStart w:id="0" w:name="_GoBack"/>
-                            <w:bookmarkEnd w:id="0"/>
-                            <w:r>
-                              <w:t xml:space="preserve">, </w:t>
-                            </w:r>
-                          </w:p>
-                          <w:p>
-                            <w:pPr>
-                              <w:pStyle w:val="ContactInfo"/>
-                              <w:spacing w:after="0"/>
-                            </w:pPr>
-                            <w:r>
                               <w:t>Calgary Alberta, T2E0M9, Canada</w:t>
                             </w:r>
                           </w:p>
@@ -429,7 +347,7 @@
                                 <w:numId w:val="1"/>
                               </w:numPr>
                               <w:spacing w:after="140" w:line="240" w:lineRule="auto"/>
-                              <w:ind w:left="360"/>
+                              <w:ind w:left="284" w:hanging="284"/>
                               <w:contextualSpacing w:val="0"/>
                             </w:pPr>
                             <w:r>
@@ -447,7 +365,7 @@
                                 <w:numId w:val="1"/>
                               </w:numPr>
                               <w:spacing w:after="140" w:line="240" w:lineRule="auto"/>
-                              <w:ind w:left="360"/>
+                              <w:ind w:left="284" w:hanging="284"/>
                               <w:contextualSpacing w:val="0"/>
                             </w:pPr>
                             <w:r>
@@ -465,7 +383,7 @@
                                 <w:numId w:val="1"/>
                               </w:numPr>
                               <w:spacing w:after="140" w:line="240" w:lineRule="auto"/>
-                              <w:ind w:left="360"/>
+                              <w:ind w:left="284" w:hanging="284"/>
                               <w:contextualSpacing w:val="0"/>
                             </w:pPr>
                             <w:r>
@@ -486,7 +404,7 @@
                                 <w:numId w:val="1"/>
                               </w:numPr>
                               <w:spacing w:after="140" w:line="240" w:lineRule="auto"/>
-                              <w:ind w:left="360"/>
+                              <w:ind w:left="284" w:hanging="284"/>
                               <w:contextualSpacing w:val="0"/>
                             </w:pPr>
                             <w:r>
@@ -506,8 +424,8 @@
                                 <w:ilvl w:val="0"/>
                                 <w:numId w:val="1"/>
                               </w:numPr>
-                              <w:spacing w:after="140" w:line="240" w:lineRule="auto"/>
-                              <w:ind w:left="360"/>
+                              <w:spacing w:after="240" w:line="240" w:lineRule="auto"/>
+                              <w:ind w:left="284" w:hanging="284"/>
                               <w:contextualSpacing w:val="0"/>
                             </w:pPr>
                             <w:r>
@@ -579,11 +497,24 @@
                             <w:r>
                               <w:t xml:space="preserve">, </w:t>
                             </w:r>
+                            <w:proofErr w:type="spellStart"/>
                             <w:r>
                               <w:t>svn</w:t>
                             </w:r>
+                            <w:proofErr w:type="spellEnd"/>
                             <w:r>
-                              <w:t>, git, gitlab, D</w:t>
+                              <w:t>, git</w:t>
+                            </w:r>
+                            <w:r>
+                              <w:t>/</w:t>
+                            </w:r>
+                            <w:proofErr w:type="spellStart"/>
+                            <w:r>
+                              <w:t>gitlab</w:t>
+                            </w:r>
+                            <w:proofErr w:type="spellEnd"/>
+                            <w:r>
+                              <w:t>, D</w:t>
                             </w:r>
                             <w:r>
                               <w:t>ev</w:t>
@@ -684,7 +615,7 @@
                 <v:stroke joinstyle="miter"/>
                 <v:path gradientshapeok="t" o:connecttype="rect"/>
               </v:shapetype>
-              <v:shape id="Text Box 2" o:spid="_x0000_s1026" type="#_x0000_t202" alt="Sidebar text box" style="position:absolute;margin-left:32pt;margin-top:-.1pt;width:191.3pt;height:711.2pt;z-index:251659264;visibility:visible;mso-wrap-style:square;mso-width-percent:0;mso-height-percent:0;mso-wrap-distance-left:9pt;mso-wrap-distance-top:3.6pt;mso-wrap-distance-right:9pt;mso-wrap-distance-bottom:3.6pt;mso-position-horizontal:absolute;mso-position-horizontal-relative:page;mso-position-vertical:absolute;mso-position-vertical-relative:margin;mso-width-percent:0;mso-height-percent:0;mso-width-relative:margin;mso-height-relative:margin;v-text-anchor:top" o:gfxdata="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" filled="f" stroked="f">
+              <v:shape id="Text Box 2" o:spid="_x0000_s1026" type="#_x0000_t202" alt="Sidebar text box" style="position:absolute;left:0;text-align:left;margin-left:32pt;margin-top:-.1pt;width:191.3pt;height:711.2pt;z-index:251659264;visibility:visible;mso-wrap-style:square;mso-width-percent:0;mso-height-percent:0;mso-wrap-distance-left:9pt;mso-wrap-distance-top:3.6pt;mso-wrap-distance-right:9pt;mso-wrap-distance-bottom:3.6pt;mso-position-horizontal:absolute;mso-position-horizontal-relative:page;mso-position-vertical:absolute;mso-position-vertical-relative:margin;mso-width-percent:0;mso-height-percent:0;mso-width-relative:margin;mso-height-relative:margin;v-text-anchor:top" o:gfxdata="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" filled="f" stroked="f">
                 <v:textbox inset="0,0,0,0">
                   <w:txbxContent>
                     <w:p>
@@ -800,20 +731,6 @@
                         <w:spacing w:after="0"/>
                       </w:pPr>
                       <w:r>
-                        <w:t>Crescent Heights</w:t>
-                      </w:r>
-                      <w:bookmarkStart w:id="1" w:name="_GoBack"/>
-                      <w:bookmarkEnd w:id="1"/>
-                      <w:r>
-                        <w:t xml:space="preserve">, </w:t>
-                      </w:r>
-                    </w:p>
-                    <w:p>
-                      <w:pPr>
-                        <w:pStyle w:val="ContactInfo"/>
-                        <w:spacing w:after="0"/>
-                      </w:pPr>
-                      <w:r>
                         <w:t>Calgary Alberta, T2E0M9, Canada</w:t>
                       </w:r>
                     </w:p>
@@ -860,7 +777,7 @@
                           <w:numId w:val="1"/>
                         </w:numPr>
                         <w:spacing w:after="140" w:line="240" w:lineRule="auto"/>
-                        <w:ind w:left="360"/>
+                        <w:ind w:left="284" w:hanging="284"/>
                         <w:contextualSpacing w:val="0"/>
                       </w:pPr>
                       <w:r>
@@ -878,7 +795,7 @@
                           <w:numId w:val="1"/>
                         </w:numPr>
                         <w:spacing w:after="140" w:line="240" w:lineRule="auto"/>
-                        <w:ind w:left="360"/>
+                        <w:ind w:left="284" w:hanging="284"/>
                         <w:contextualSpacing w:val="0"/>
                       </w:pPr>
                       <w:r>
@@ -896,7 +813,7 @@
                           <w:numId w:val="1"/>
                         </w:numPr>
                         <w:spacing w:after="140" w:line="240" w:lineRule="auto"/>
-                        <w:ind w:left="360"/>
+                        <w:ind w:left="284" w:hanging="284"/>
                         <w:contextualSpacing w:val="0"/>
                       </w:pPr>
                       <w:r>
@@ -917,7 +834,7 @@
                           <w:numId w:val="1"/>
                         </w:numPr>
                         <w:spacing w:after="140" w:line="240" w:lineRule="auto"/>
-                        <w:ind w:left="360"/>
+                        <w:ind w:left="284" w:hanging="284"/>
                         <w:contextualSpacing w:val="0"/>
                       </w:pPr>
                       <w:r>
@@ -937,8 +854,8 @@
                           <w:ilvl w:val="0"/>
                           <w:numId w:val="1"/>
                         </w:numPr>
-                        <w:spacing w:after="140" w:line="240" w:lineRule="auto"/>
-                        <w:ind w:left="360"/>
+                        <w:spacing w:after="240" w:line="240" w:lineRule="auto"/>
+                        <w:ind w:left="284" w:hanging="284"/>
                         <w:contextualSpacing w:val="0"/>
                       </w:pPr>
                       <w:r>
@@ -1010,11 +927,24 @@
                       <w:r>
                         <w:t xml:space="preserve">, </w:t>
                       </w:r>
+                      <w:proofErr w:type="spellStart"/>
                       <w:r>
                         <w:t>svn</w:t>
                       </w:r>
+                      <w:proofErr w:type="spellEnd"/>
                       <w:r>
-                        <w:t>, git, gitlab, D</w:t>
+                        <w:t>, git</w:t>
+                      </w:r>
+                      <w:r>
+                        <w:t>/</w:t>
+                      </w:r>
+                      <w:proofErr w:type="spellStart"/>
+                      <w:r>
+                        <w:t>gitlab</w:t>
+                      </w:r>
+                      <w:proofErr w:type="spellEnd"/>
+                      <w:r>
+                        <w:t>, D</w:t>
                       </w:r>
                       <w:r>
                         <w:t>ev</w:t>
@@ -1101,60 +1031,94 @@
           </mc:Fallback>
         </mc:AlternateContent>
       </w:r>
-      <w:r>
-        <w:rPr>
-          <w:color w:val="1D4296" w:themeColor="accent4" w:themeShade="80"/>
-        </w:rPr>
-        <w:t>Recent</w:t>
-      </w:r>
-      <w:r>
-        <w:t xml:space="preserve"> </w:t>
-      </w:r>
-      <w:r>
-        <w:rPr>
-          <w:color w:val="1D4296" w:themeColor="accent4" w:themeShade="80"/>
-        </w:rPr>
-        <w:t>Experience</w:t>
-      </w:r>
     </w:p>
     <w:p>
       <w:pPr>
         <w:pStyle w:val="Heading4"/>
-      </w:pPr>
-      <w:r>
-        <w:t>Lidar Services International</w:t>
-      </w:r>
-      <w:r>
-        <w:t xml:space="preserve"> </w:t>
-      </w:r>
-      <w:r>
-        <w:t xml:space="preserve">(LSI) </w:t>
-      </w:r>
-      <w:r>
-        <w:t>&amp; GasRecon</w:t>
-      </w:r>
-      <w:r>
-        <w:t xml:space="preserve"> (GRI)</w:t>
+        <w:rPr>
+          <w:sz w:val="26"/>
+          <w:szCs w:val="26"/>
+        </w:rPr>
+      </w:pPr>
+      <w:r>
+        <w:rPr>
+          <w:sz w:val="26"/>
+          <w:szCs w:val="26"/>
+        </w:rPr>
+        <w:t>Novatel Inc (hexagon positioning inte</w:t>
+      </w:r>
+      <w:r>
+        <w:rPr>
+          <w:sz w:val="26"/>
+          <w:szCs w:val="26"/>
+        </w:rPr>
+        <w:t>l</w:t>
+      </w:r>
+      <w:r>
+        <w:rPr>
+          <w:sz w:val="26"/>
+          <w:szCs w:val="26"/>
+        </w:rPr>
+        <w:t>ligence)</w:t>
       </w:r>
     </w:p>
     <w:p>
       <w:pPr>
         <w:pStyle w:val="Heading5"/>
         <w:spacing w:after="80"/>
-      </w:pPr>
-      <w:r>
-        <w:t>September 2011 to present</w:t>
-      </w:r>
-      <w:r>
-        <w:t xml:space="preserve">, </w:t>
-      </w:r>
-      <w:r>
-        <w:t>32hrs/wk</w:t>
+        <w:rPr>
+          <w:b/>
+          <w:sz w:val="24"/>
+        </w:rPr>
+      </w:pPr>
+      <w:r>
+        <w:rPr>
+          <w:b/>
+          <w:sz w:val="24"/>
+        </w:rPr>
+        <w:t>Applications engineer</w:t>
+      </w:r>
+      <w:r>
+        <w:rPr>
+          <w:b/>
+          <w:sz w:val="24"/>
+        </w:rPr>
+        <w:tab/>
+      </w:r>
+      <w:r>
+        <w:rPr>
+          <w:b/>
+          <w:sz w:val="24"/>
+        </w:rPr>
+        <w:tab/>
+      </w:r>
+      <w:r>
+        <w:rPr>
+          <w:b/>
+          <w:sz w:val="24"/>
+        </w:rPr>
+        <w:tab/>
+        <w:t xml:space="preserve">          </w:t>
+      </w:r>
+      <w:r>
+        <w:rPr>
+          <w:b/>
+          <w:sz w:val="24"/>
+        </w:rPr>
+        <w:t>june 2018</w:t>
+      </w:r>
+      <w:r>
+        <w:rPr>
+          <w:b/>
+          <w:sz w:val="24"/>
+        </w:rPr>
+        <w:t xml:space="preserve"> to present</w:t>
       </w:r>
     </w:p>
     <w:p>
       <w:pPr>
         <w:spacing w:before="120" w:after="120"/>
+        <w:jc w:val="both"/>
         <w:rPr>
           <w:lang w:eastAsia="ja-JP"/>
         </w:rPr>
@@ -1163,31 +1127,388 @@
         <w:rPr>
           <w:lang w:eastAsia="ja-JP"/>
         </w:rPr>
-        <w:t>I juggle many roles with LSI/GRI. Below gives a timeline</w:t>
+        <w:t xml:space="preserve">Applications Engineering </w:t>
       </w:r>
       <w:r>
         <w:rPr>
           <w:lang w:eastAsia="ja-JP"/>
         </w:rPr>
-        <w:t>,</w:t>
+        <w:t>at</w:t>
       </w:r>
       <w:r>
         <w:rPr>
           <w:lang w:eastAsia="ja-JP"/>
         </w:rPr>
-        <w:t xml:space="preserve"> illustrating the </w:t>
+        <w:t xml:space="preserve"> NovAtel </w:t>
       </w:r>
       <w:r>
         <w:rPr>
           <w:lang w:eastAsia="ja-JP"/>
         </w:rPr>
-        <w:t>evolution</w:t>
+        <w:t>entails</w:t>
       </w:r>
       <w:r>
         <w:rPr>
           <w:lang w:eastAsia="ja-JP"/>
         </w:rPr>
-        <w:t xml:space="preserve"> of my involvement with both companies.</w:t>
+        <w:t xml:space="preserve"> advanced GNSS </w:t>
+      </w:r>
+      <w:r>
+        <w:rPr>
+          <w:lang w:eastAsia="ja-JP"/>
+        </w:rPr>
+        <w:t>problem solving</w:t>
+      </w:r>
+      <w:r>
+        <w:rPr>
+          <w:lang w:eastAsia="ja-JP"/>
+        </w:rPr>
+        <w:t xml:space="preserve"> &amp; </w:t>
+      </w:r>
+      <w:r>
+        <w:rPr>
+          <w:lang w:eastAsia="ja-JP"/>
+        </w:rPr>
+        <w:t xml:space="preserve">troubleshooting </w:t>
+      </w:r>
+      <w:r>
+        <w:rPr>
+          <w:lang w:eastAsia="ja-JP"/>
+        </w:rPr>
+        <w:t>to</w:t>
+      </w:r>
+      <w:r>
+        <w:rPr>
+          <w:lang w:eastAsia="ja-JP"/>
+        </w:rPr>
+        <w:t xml:space="preserve"> support </w:t>
+      </w:r>
+      <w:r>
+        <w:rPr>
+          <w:lang w:eastAsia="ja-JP"/>
+        </w:rPr>
+        <w:t>high-profile</w:t>
+      </w:r>
+      <w:r>
+        <w:rPr>
+          <w:lang w:eastAsia="ja-JP"/>
+        </w:rPr>
+        <w:t xml:space="preserve"> customers.</w:t>
+      </w:r>
+    </w:p>
+    <w:p>
+      <w:pPr>
+        <w:pStyle w:val="ListParagraph"/>
+        <w:numPr>
+          <w:ilvl w:val="0"/>
+          <w:numId w:val="14"/>
+        </w:numPr>
+        <w:spacing w:after="0"/>
+        <w:ind w:left="4395" w:hanging="284"/>
+        <w:jc w:val="both"/>
+        <w:rPr>
+          <w:sz w:val="20"/>
+          <w:szCs w:val="20"/>
+          <w:lang w:eastAsia="ja-JP"/>
+        </w:rPr>
+      </w:pPr>
+      <w:r>
+        <w:rPr>
+          <w:sz w:val="20"/>
+          <w:szCs w:val="20"/>
+          <w:lang w:eastAsia="ja-JP"/>
+        </w:rPr>
+        <w:t>Integration</w:t>
+      </w:r>
+      <w:r>
+        <w:rPr>
+          <w:sz w:val="20"/>
+          <w:szCs w:val="20"/>
+          <w:lang w:eastAsia="ja-JP"/>
+        </w:rPr>
+        <w:t xml:space="preserve"> customer</w:t>
+      </w:r>
+      <w:r>
+        <w:rPr>
+          <w:sz w:val="20"/>
+          <w:szCs w:val="20"/>
+          <w:lang w:eastAsia="ja-JP"/>
+        </w:rPr>
+        <w:t xml:space="preserve"> support </w:t>
+      </w:r>
+      <w:r>
+        <w:rPr>
+          <w:sz w:val="20"/>
+          <w:szCs w:val="20"/>
+          <w:lang w:eastAsia="ja-JP"/>
+        </w:rPr>
+        <w:t>of</w:t>
+      </w:r>
+      <w:r>
+        <w:rPr>
+          <w:sz w:val="20"/>
+          <w:szCs w:val="20"/>
+          <w:lang w:eastAsia="ja-JP"/>
+        </w:rPr>
+        <w:t xml:space="preserve"> </w:t>
+      </w:r>
+      <w:r>
+        <w:rPr>
+          <w:sz w:val="20"/>
+          <w:szCs w:val="20"/>
+          <w:lang w:eastAsia="ja-JP"/>
+        </w:rPr>
+        <w:t>extreme</w:t>
+      </w:r>
+      <w:r>
+        <w:rPr>
+          <w:sz w:val="20"/>
+          <w:szCs w:val="20"/>
+          <w:lang w:eastAsia="ja-JP"/>
+        </w:rPr>
+        <w:t xml:space="preserve">-precision </w:t>
+      </w:r>
+      <w:r>
+        <w:rPr>
+          <w:sz w:val="20"/>
+          <w:szCs w:val="20"/>
+          <w:lang w:eastAsia="ja-JP"/>
+        </w:rPr>
+        <w:t>positioning systems</w:t>
+      </w:r>
+    </w:p>
+    <w:p>
+      <w:pPr>
+        <w:pStyle w:val="ListParagraph"/>
+        <w:numPr>
+          <w:ilvl w:val="0"/>
+          <w:numId w:val="14"/>
+        </w:numPr>
+        <w:spacing w:after="0"/>
+        <w:ind w:left="4395" w:hanging="284"/>
+        <w:jc w:val="both"/>
+        <w:rPr>
+          <w:sz w:val="20"/>
+          <w:szCs w:val="20"/>
+          <w:lang w:eastAsia="ja-JP"/>
+        </w:rPr>
+      </w:pPr>
+      <w:r>
+        <w:rPr>
+          <w:sz w:val="20"/>
+          <w:szCs w:val="20"/>
+          <w:lang w:eastAsia="ja-JP"/>
+        </w:rPr>
+        <w:t xml:space="preserve">Support </w:t>
+      </w:r>
+      <w:r>
+        <w:rPr>
+          <w:sz w:val="20"/>
+          <w:szCs w:val="20"/>
+          <w:lang w:eastAsia="ja-JP"/>
+        </w:rPr>
+        <w:t>focus on</w:t>
+      </w:r>
+      <w:r>
+        <w:rPr>
+          <w:sz w:val="20"/>
+          <w:szCs w:val="20"/>
+          <w:lang w:eastAsia="ja-JP"/>
+        </w:rPr>
+        <w:t xml:space="preserve"> Linux users</w:t>
+      </w:r>
+      <w:r>
+        <w:rPr>
+          <w:sz w:val="20"/>
+          <w:szCs w:val="20"/>
+          <w:lang w:eastAsia="ja-JP"/>
+        </w:rPr>
+        <w:t xml:space="preserve"> &amp;</w:t>
+      </w:r>
+      <w:r>
+        <w:rPr>
+          <w:sz w:val="20"/>
+          <w:szCs w:val="20"/>
+          <w:lang w:eastAsia="ja-JP"/>
+        </w:rPr>
+        <w:t xml:space="preserve"> </w:t>
+      </w:r>
+      <w:r>
+        <w:rPr>
+          <w:sz w:val="20"/>
+          <w:szCs w:val="20"/>
+          <w:lang w:eastAsia="ja-JP"/>
+        </w:rPr>
+        <w:t>OEM7 API (Lua) adopters</w:t>
+      </w:r>
+    </w:p>
+    <w:p>
+      <w:pPr>
+        <w:pStyle w:val="ListParagraph"/>
+        <w:numPr>
+          <w:ilvl w:val="0"/>
+          <w:numId w:val="14"/>
+        </w:numPr>
+        <w:spacing w:after="0"/>
+        <w:ind w:left="4395" w:hanging="284"/>
+        <w:jc w:val="both"/>
+        <w:rPr>
+          <w:sz w:val="20"/>
+          <w:szCs w:val="20"/>
+          <w:lang w:eastAsia="ja-JP"/>
+        </w:rPr>
+      </w:pPr>
+      <w:r>
+        <w:rPr>
+          <w:sz w:val="20"/>
+          <w:szCs w:val="20"/>
+          <w:lang w:eastAsia="ja-JP"/>
+        </w:rPr>
+        <w:t xml:space="preserve">Inter-team facilitator with desktop software team </w:t>
+      </w:r>
+    </w:p>
+    <w:p>
+      <w:pPr>
+        <w:pStyle w:val="Heading4"/>
+        <w:spacing w:before="160"/>
+        <w:rPr>
+          <w:sz w:val="26"/>
+          <w:szCs w:val="26"/>
+        </w:rPr>
+      </w:pPr>
+      <w:r>
+        <w:rPr>
+          <w:sz w:val="26"/>
+          <w:szCs w:val="26"/>
+        </w:rPr>
+        <w:t>Lidar Services International</w:t>
+      </w:r>
+      <w:r>
+        <w:rPr>
+          <w:sz w:val="26"/>
+          <w:szCs w:val="26"/>
+        </w:rPr>
+        <w:t xml:space="preserve"> </w:t>
+      </w:r>
+      <w:r>
+        <w:rPr>
+          <w:sz w:val="26"/>
+          <w:szCs w:val="26"/>
+        </w:rPr>
+        <w:t xml:space="preserve">(LSI) </w:t>
+      </w:r>
+      <w:r>
+        <w:rPr>
+          <w:sz w:val="26"/>
+          <w:szCs w:val="26"/>
+        </w:rPr>
+        <w:t>&amp; GasRecon</w:t>
+      </w:r>
+      <w:r>
+        <w:rPr>
+          <w:sz w:val="26"/>
+          <w:szCs w:val="26"/>
+        </w:rPr>
+        <w:t xml:space="preserve"> (GRI)</w:t>
+      </w:r>
+    </w:p>
+    <w:p>
+      <w:pPr>
+        <w:pStyle w:val="Heading5"/>
+        <w:spacing w:after="80"/>
+        <w:rPr>
+          <w:b/>
+          <w:sz w:val="24"/>
+        </w:rPr>
+      </w:pPr>
+      <w:r>
+        <w:rPr>
+          <w:b/>
+          <w:sz w:val="24"/>
+        </w:rPr>
+        <w:t>Integration Engineer</w:t>
+      </w:r>
+      <w:r>
+        <w:rPr>
+          <w:b/>
+          <w:sz w:val="24"/>
+        </w:rPr>
+        <w:tab/>
+      </w:r>
+      <w:r>
+        <w:rPr>
+          <w:b/>
+          <w:sz w:val="24"/>
+        </w:rPr>
+        <w:tab/>
+      </w:r>
+      <w:r>
+        <w:rPr>
+          <w:b/>
+          <w:sz w:val="24"/>
+        </w:rPr>
+        <w:tab/>
+        <w:t xml:space="preserve">        </w:t>
+      </w:r>
+      <w:r>
+        <w:rPr>
+          <w:b/>
+          <w:sz w:val="24"/>
+        </w:rPr>
+        <w:t>Sep</w:t>
+      </w:r>
+      <w:r>
+        <w:rPr>
+          <w:b/>
+          <w:sz w:val="24"/>
+        </w:rPr>
+        <w:t>T</w:t>
+      </w:r>
+      <w:r>
+        <w:rPr>
+          <w:b/>
+          <w:sz w:val="24"/>
+        </w:rPr>
+        <w:t xml:space="preserve"> 2011 to </w:t>
+      </w:r>
+      <w:r>
+        <w:rPr>
+          <w:b/>
+          <w:sz w:val="24"/>
+        </w:rPr>
+        <w:t>june 2018</w:t>
+      </w:r>
+    </w:p>
+    <w:p>
+      <w:pPr>
+        <w:spacing w:before="120" w:after="120"/>
+        <w:rPr>
+          <w:lang w:eastAsia="ja-JP"/>
+        </w:rPr>
+      </w:pPr>
+      <w:r>
+        <w:rPr>
+          <w:lang w:eastAsia="ja-JP"/>
+        </w:rPr>
+        <w:t xml:space="preserve">The below timeline </w:t>
+      </w:r>
+      <w:r>
+        <w:rPr>
+          <w:lang w:eastAsia="ja-JP"/>
+        </w:rPr>
+        <w:t xml:space="preserve">illustrates my </w:t>
+      </w:r>
+      <w:r>
+        <w:rPr>
+          <w:lang w:eastAsia="ja-JP"/>
+        </w:rPr>
+        <w:t xml:space="preserve">evolution </w:t>
+      </w:r>
+      <w:r>
+        <w:rPr>
+          <w:lang w:eastAsia="ja-JP"/>
+        </w:rPr>
+        <w:t>in my time at LSI/GRI.</w:t>
       </w:r>
     </w:p>
     <w:tbl>
@@ -1197,25 +1518,27 @@
         <w:tblLook w:val="04A0" w:firstRow="1" w:lastRow="0" w:firstColumn="1" w:lastColumn="0" w:noHBand="0" w:noVBand="1"/>
       </w:tblPr>
       <w:tblGrid>
-        <w:gridCol w:w="703"/>
-        <w:gridCol w:w="6042"/>
+        <w:gridCol w:w="562"/>
+        <w:gridCol w:w="6183"/>
       </w:tblGrid>
       <w:tr>
         <w:tc>
           <w:tcPr>
-            <w:tcW w:w="703" w:type="dxa"/>
+            <w:tcW w:w="562" w:type="dxa"/>
           </w:tcPr>
           <w:p>
             <w:pPr>
+              <w:ind w:left="-454" w:firstLine="372"/>
+              <w:jc w:val="center"/>
               <w:rPr>
-                <w:sz w:val="22"/>
-                <w:szCs w:val="22"/>
+                <w:sz w:val="20"/>
+                <w:szCs w:val="20"/>
               </w:rPr>
             </w:pPr>
             <w:r>
               <w:rPr>
-                <w:sz w:val="22"/>
-                <w:szCs w:val="22"/>
+                <w:sz w:val="20"/>
+                <w:szCs w:val="20"/>
               </w:rPr>
               <w:t>2018</w:t>
             </w:r>
@@ -1223,48 +1546,48 @@
         </w:tc>
         <w:tc>
           <w:tcPr>
-            <w:tcW w:w="6042" w:type="dxa"/>
+            <w:tcW w:w="6183" w:type="dxa"/>
           </w:tcPr>
           <w:p>
             <w:pPr>
               <w:spacing w:after="60"/>
               <w:rPr>
-                <w:sz w:val="22"/>
-                <w:szCs w:val="22"/>
+                <w:sz w:val="20"/>
+                <w:szCs w:val="20"/>
               </w:rPr>
             </w:pPr>
             <w:r>
               <w:rPr>
-                <w:sz w:val="22"/>
-                <w:szCs w:val="22"/>
+                <w:sz w:val="20"/>
+                <w:szCs w:val="20"/>
               </w:rPr>
               <w:t xml:space="preserve">- Expanded role to include </w:t>
             </w:r>
             <w:r>
               <w:rPr>
-                <w:sz w:val="22"/>
-                <w:szCs w:val="22"/>
+                <w:sz w:val="20"/>
+                <w:szCs w:val="20"/>
               </w:rPr>
               <w:t>some</w:t>
             </w:r>
             <w:r>
               <w:rPr>
-                <w:sz w:val="22"/>
-                <w:szCs w:val="22"/>
+                <w:sz w:val="20"/>
+                <w:szCs w:val="20"/>
               </w:rPr>
               <w:t xml:space="preserve"> </w:t>
             </w:r>
             <w:r>
               <w:rPr>
-                <w:sz w:val="22"/>
-                <w:szCs w:val="22"/>
+                <w:sz w:val="20"/>
+                <w:szCs w:val="20"/>
               </w:rPr>
               <w:t xml:space="preserve">business development </w:t>
             </w:r>
             <w:r>
               <w:rPr>
-                <w:sz w:val="22"/>
-                <w:szCs w:val="22"/>
+                <w:sz w:val="20"/>
+                <w:szCs w:val="20"/>
               </w:rPr>
               <w:t>activities</w:t>
             </w:r>
@@ -1274,19 +1597,21 @@
       <w:tr>
         <w:tc>
           <w:tcPr>
-            <w:tcW w:w="703" w:type="dxa"/>
+            <w:tcW w:w="562" w:type="dxa"/>
           </w:tcPr>
           <w:p>
             <w:pPr>
+              <w:ind w:left="-454" w:firstLine="372"/>
+              <w:jc w:val="center"/>
               <w:rPr>
-                <w:sz w:val="22"/>
-                <w:szCs w:val="22"/>
+                <w:sz w:val="20"/>
+                <w:szCs w:val="20"/>
               </w:rPr>
             </w:pPr>
             <w:r>
               <w:rPr>
-                <w:sz w:val="22"/>
-                <w:szCs w:val="22"/>
+                <w:sz w:val="20"/>
+                <w:szCs w:val="20"/>
               </w:rPr>
               <w:t>2017</w:t>
             </w:r>
@@ -1294,19 +1619,19 @@
         </w:tc>
         <w:tc>
           <w:tcPr>
-            <w:tcW w:w="6042" w:type="dxa"/>
+            <w:tcW w:w="6183" w:type="dxa"/>
           </w:tcPr>
           <w:p>
             <w:pPr>
               <w:rPr>
-                <w:sz w:val="22"/>
-                <w:szCs w:val="22"/>
+                <w:sz w:val="20"/>
+                <w:szCs w:val="20"/>
               </w:rPr>
             </w:pPr>
             <w:r>
               <w:rPr>
-                <w:sz w:val="22"/>
-                <w:szCs w:val="22"/>
+                <w:sz w:val="20"/>
+                <w:szCs w:val="20"/>
               </w:rPr>
               <w:t>- Rolled-out Ansible, retired custom BASH orchestration</w:t>
             </w:r>
@@ -1314,14 +1639,14 @@
           <w:p>
             <w:pPr>
               <w:rPr>
-                <w:sz w:val="22"/>
-                <w:szCs w:val="22"/>
+                <w:sz w:val="20"/>
+                <w:szCs w:val="20"/>
               </w:rPr>
             </w:pPr>
             <w:r>
               <w:rPr>
-                <w:sz w:val="22"/>
-                <w:szCs w:val="22"/>
+                <w:sz w:val="20"/>
+                <w:szCs w:val="20"/>
               </w:rPr>
               <w:t>- Next-gen aerial photography precision-logging prototyping</w:t>
             </w:r>
@@ -1330,14 +1655,14 @@
             <w:pPr>
               <w:spacing w:after="60"/>
               <w:rPr>
-                <w:sz w:val="22"/>
-                <w:szCs w:val="22"/>
+                <w:sz w:val="20"/>
+                <w:szCs w:val="20"/>
               </w:rPr>
             </w:pPr>
             <w:r>
               <w:rPr>
-                <w:sz w:val="22"/>
-                <w:szCs w:val="22"/>
+                <w:sz w:val="20"/>
+                <w:szCs w:val="20"/>
               </w:rPr>
               <w:t>- Created automated back-end-fault reporting to Slack</w:t>
             </w:r>
@@ -1347,19 +1672,21 @@
       <w:tr>
         <w:tc>
           <w:tcPr>
-            <w:tcW w:w="703" w:type="dxa"/>
+            <w:tcW w:w="562" w:type="dxa"/>
           </w:tcPr>
           <w:p>
             <w:pPr>
+              <w:ind w:left="-454" w:firstLine="372"/>
+              <w:jc w:val="center"/>
               <w:rPr>
-                <w:sz w:val="22"/>
-                <w:szCs w:val="22"/>
+                <w:sz w:val="20"/>
+                <w:szCs w:val="20"/>
               </w:rPr>
             </w:pPr>
             <w:r>
               <w:rPr>
-                <w:sz w:val="22"/>
-                <w:szCs w:val="22"/>
+                <w:sz w:val="20"/>
+                <w:szCs w:val="20"/>
               </w:rPr>
               <w:t>2016</w:t>
             </w:r>
@@ -1367,33 +1694,33 @@
         </w:tc>
         <w:tc>
           <w:tcPr>
-            <w:tcW w:w="6042" w:type="dxa"/>
+            <w:tcW w:w="6183" w:type="dxa"/>
           </w:tcPr>
           <w:p>
             <w:pPr>
               <w:rPr>
-                <w:sz w:val="22"/>
-                <w:szCs w:val="22"/>
+                <w:sz w:val="20"/>
+                <w:szCs w:val="20"/>
               </w:rPr>
             </w:pPr>
             <w:r>
               <w:rPr>
-                <w:sz w:val="22"/>
-                <w:szCs w:val="22"/>
+                <w:sz w:val="20"/>
+                <w:szCs w:val="20"/>
               </w:rPr>
               <w:t xml:space="preserve">- </w:t>
             </w:r>
             <w:r>
               <w:rPr>
-                <w:sz w:val="22"/>
-                <w:szCs w:val="22"/>
+                <w:sz w:val="20"/>
+                <w:szCs w:val="20"/>
               </w:rPr>
               <w:t>Developed</w:t>
             </w:r>
             <w:r>
               <w:rPr>
-                <w:sz w:val="22"/>
-                <w:szCs w:val="22"/>
+                <w:sz w:val="20"/>
+                <w:szCs w:val="20"/>
               </w:rPr>
               <w:t xml:space="preserve"> data pipe automation, reduced overhead 60%</w:t>
             </w:r>
@@ -1401,14 +1728,14 @@
           <w:p>
             <w:pPr>
               <w:rPr>
-                <w:sz w:val="22"/>
-                <w:szCs w:val="22"/>
+                <w:sz w:val="20"/>
+                <w:szCs w:val="20"/>
               </w:rPr>
             </w:pPr>
             <w:r>
               <w:rPr>
-                <w:sz w:val="22"/>
-                <w:szCs w:val="22"/>
+                <w:sz w:val="20"/>
+                <w:szCs w:val="20"/>
               </w:rPr>
               <w:t>- Devised auto unit test exec and report bundling for LSI</w:t>
             </w:r>
@@ -1417,14 +1744,14 @@
             <w:pPr>
               <w:spacing w:after="60"/>
               <w:rPr>
-                <w:sz w:val="22"/>
-                <w:szCs w:val="22"/>
+                <w:sz w:val="20"/>
+                <w:szCs w:val="20"/>
               </w:rPr>
             </w:pPr>
             <w:r>
               <w:rPr>
-                <w:sz w:val="22"/>
-                <w:szCs w:val="22"/>
+                <w:sz w:val="20"/>
+                <w:szCs w:val="20"/>
               </w:rPr>
               <w:t>- Supported aerial and ground LSI/GRI data collection</w:t>
             </w:r>
@@ -1434,19 +1761,21 @@
       <w:tr>
         <w:tc>
           <w:tcPr>
-            <w:tcW w:w="703" w:type="dxa"/>
+            <w:tcW w:w="562" w:type="dxa"/>
           </w:tcPr>
           <w:p>
             <w:pPr>
+              <w:ind w:left="-454" w:firstLine="372"/>
+              <w:jc w:val="center"/>
               <w:rPr>
-                <w:sz w:val="22"/>
-                <w:szCs w:val="22"/>
+                <w:sz w:val="20"/>
+                <w:szCs w:val="20"/>
               </w:rPr>
             </w:pPr>
             <w:r>
               <w:rPr>
-                <w:sz w:val="22"/>
-                <w:szCs w:val="22"/>
+                <w:sz w:val="20"/>
+                <w:szCs w:val="20"/>
               </w:rPr>
               <w:t>2015</w:t>
             </w:r>
@@ -1454,50 +1783,60 @@
         </w:tc>
         <w:tc>
           <w:tcPr>
-            <w:tcW w:w="6042" w:type="dxa"/>
+            <w:tcW w:w="6183" w:type="dxa"/>
           </w:tcPr>
           <w:p>
             <w:pPr>
               <w:rPr>
-                <w:sz w:val="22"/>
-                <w:szCs w:val="22"/>
+                <w:sz w:val="20"/>
+                <w:szCs w:val="20"/>
               </w:rPr>
             </w:pPr>
             <w:r>
               <w:rPr>
-                <w:sz w:val="22"/>
-                <w:szCs w:val="22"/>
+                <w:sz w:val="20"/>
+                <w:szCs w:val="20"/>
               </w:rPr>
               <w:t>- Coordinated GRI’s rapid prototyping, continued from 2014</w:t>
             </w:r>
           </w:p>
           <w:p>
             <w:pPr>
+              <w:tabs>
+                <w:tab w:val="right" w:pos="5948"/>
+              </w:tabs>
               <w:rPr>
-                <w:sz w:val="22"/>
-                <w:szCs w:val="22"/>
+                <w:sz w:val="20"/>
+                <w:szCs w:val="20"/>
               </w:rPr>
             </w:pPr>
             <w:r>
               <w:rPr>
-                <w:sz w:val="22"/>
-                <w:szCs w:val="22"/>
+                <w:sz w:val="20"/>
+                <w:szCs w:val="20"/>
               </w:rPr>
               <w:t>- Owned cloud roll-out to EC2. Handled all 20 Linux servers</w:t>
+            </w:r>
+            <w:r>
+              <w:rPr>
+                <w:sz w:val="20"/>
+                <w:szCs w:val="20"/>
+              </w:rPr>
+              <w:tab/>
             </w:r>
           </w:p>
           <w:p>
             <w:pPr>
               <w:spacing w:after="60"/>
               <w:rPr>
-                <w:sz w:val="22"/>
-                <w:szCs w:val="22"/>
+                <w:sz w:val="20"/>
+                <w:szCs w:val="20"/>
               </w:rPr>
             </w:pPr>
             <w:r>
               <w:rPr>
-                <w:sz w:val="22"/>
-                <w:szCs w:val="22"/>
+                <w:sz w:val="20"/>
+                <w:szCs w:val="20"/>
               </w:rPr>
               <w:t>- Java montages (nights/weekends) to bootstrap GRI Cloud</w:t>
             </w:r>
@@ -1507,19 +1846,21 @@
       <w:tr>
         <w:tc>
           <w:tcPr>
-            <w:tcW w:w="703" w:type="dxa"/>
+            <w:tcW w:w="562" w:type="dxa"/>
           </w:tcPr>
           <w:p>
             <w:pPr>
+              <w:ind w:left="-454" w:firstLine="372"/>
+              <w:jc w:val="center"/>
               <w:rPr>
-                <w:sz w:val="22"/>
-                <w:szCs w:val="22"/>
+                <w:sz w:val="20"/>
+                <w:szCs w:val="20"/>
               </w:rPr>
             </w:pPr>
             <w:r>
               <w:rPr>
-                <w:sz w:val="22"/>
-                <w:szCs w:val="22"/>
+                <w:sz w:val="20"/>
+                <w:szCs w:val="20"/>
               </w:rPr>
               <w:t>2014</w:t>
             </w:r>
@@ -1527,19 +1868,19 @@
         </w:tc>
         <w:tc>
           <w:tcPr>
-            <w:tcW w:w="6042" w:type="dxa"/>
+            <w:tcW w:w="6183" w:type="dxa"/>
           </w:tcPr>
           <w:p>
             <w:pPr>
               <w:rPr>
-                <w:sz w:val="22"/>
-                <w:szCs w:val="22"/>
+                <w:sz w:val="20"/>
+                <w:szCs w:val="20"/>
               </w:rPr>
             </w:pPr>
             <w:r>
               <w:rPr>
-                <w:sz w:val="22"/>
-                <w:szCs w:val="22"/>
+                <w:sz w:val="20"/>
+                <w:szCs w:val="20"/>
               </w:rPr>
               <w:t>- HW &amp; SW co-integration of new LSI LiDAR scanner</w:t>
             </w:r>
@@ -1547,14 +1888,14 @@
           <w:p>
             <w:pPr>
               <w:rPr>
-                <w:sz w:val="22"/>
-                <w:szCs w:val="22"/>
+                <w:sz w:val="20"/>
+                <w:szCs w:val="20"/>
               </w:rPr>
             </w:pPr>
             <w:r>
               <w:rPr>
-                <w:sz w:val="22"/>
-                <w:szCs w:val="22"/>
+                <w:sz w:val="20"/>
+                <w:szCs w:val="20"/>
               </w:rPr>
               <w:t>- Commenced rapid prototyping of new GRI sensor platform</w:t>
             </w:r>
@@ -1562,30 +1903,39 @@
           <w:p>
             <w:pPr>
               <w:rPr>
-                <w:sz w:val="22"/>
-                <w:szCs w:val="22"/>
+                <w:sz w:val="20"/>
+                <w:szCs w:val="20"/>
               </w:rPr>
             </w:pPr>
             <w:r>
               <w:rPr>
-                <w:sz w:val="22"/>
-                <w:szCs w:val="22"/>
+                <w:sz w:val="20"/>
+                <w:szCs w:val="20"/>
               </w:rPr>
-              <w:t>- Organized all DevOps for LSI/GRI Software Team, 3 devs</w:t>
+              <w:t xml:space="preserve">- Organized all DevOps for LSI/GRI Software Team, 3 </w:t>
             </w:r>
+            <w:proofErr w:type="spellStart"/>
+            <w:r>
+              <w:rPr>
+                <w:sz w:val="20"/>
+                <w:szCs w:val="20"/>
+              </w:rPr>
+              <w:t>devs</w:t>
+            </w:r>
+            <w:proofErr w:type="spellEnd"/>
           </w:p>
           <w:p>
             <w:pPr>
               <w:spacing w:after="60"/>
               <w:rPr>
-                <w:sz w:val="22"/>
-                <w:szCs w:val="22"/>
+                <w:sz w:val="20"/>
+                <w:szCs w:val="20"/>
               </w:rPr>
             </w:pPr>
             <w:r>
               <w:rPr>
-                <w:sz w:val="22"/>
-                <w:szCs w:val="22"/>
+                <w:sz w:val="20"/>
+                <w:szCs w:val="20"/>
               </w:rPr>
               <w:t>- Owned feedback-loop with GRI field ops, steered R&amp;D</w:t>
             </w:r>
@@ -1595,19 +1945,21 @@
       <w:tr>
         <w:tc>
           <w:tcPr>
-            <w:tcW w:w="703" w:type="dxa"/>
+            <w:tcW w:w="562" w:type="dxa"/>
           </w:tcPr>
           <w:p>
             <w:pPr>
+              <w:ind w:left="-454" w:firstLine="372"/>
+              <w:jc w:val="center"/>
               <w:rPr>
-                <w:sz w:val="22"/>
-                <w:szCs w:val="22"/>
+                <w:sz w:val="20"/>
+                <w:szCs w:val="20"/>
               </w:rPr>
             </w:pPr>
             <w:r>
               <w:rPr>
-                <w:sz w:val="22"/>
-                <w:szCs w:val="22"/>
+                <w:sz w:val="20"/>
+                <w:szCs w:val="20"/>
               </w:rPr>
               <w:t>2013</w:t>
             </w:r>
@@ -1615,34 +1967,34 @@
         </w:tc>
         <w:tc>
           <w:tcPr>
-            <w:tcW w:w="6042" w:type="dxa"/>
+            <w:tcW w:w="6183" w:type="dxa"/>
           </w:tcPr>
           <w:p>
             <w:pPr>
               <w:rPr>
-                <w:sz w:val="22"/>
-                <w:szCs w:val="22"/>
+                <w:sz w:val="20"/>
+                <w:szCs w:val="20"/>
               </w:rPr>
             </w:pPr>
             <w:r>
               <w:rPr>
-                <w:sz w:val="22"/>
-                <w:szCs w:val="22"/>
+                <w:sz w:val="20"/>
+                <w:szCs w:val="20"/>
               </w:rPr>
               <w:t>- LSI spawned GRI (pipe mapping and CH</w:t>
             </w:r>
             <w:r>
               <w:rPr>
-                <w:sz w:val="22"/>
-                <w:szCs w:val="22"/>
+                <w:sz w:val="20"/>
+                <w:szCs w:val="20"/>
                 <w:vertAlign w:val="subscript"/>
               </w:rPr>
               <w:t>4</w:t>
             </w:r>
             <w:r>
               <w:rPr>
-                <w:sz w:val="22"/>
-                <w:szCs w:val="22"/>
+                <w:sz w:val="20"/>
+                <w:szCs w:val="20"/>
               </w:rPr>
               <w:t xml:space="preserve"> leak detection)</w:t>
             </w:r>
@@ -1650,14 +2002,14 @@
           <w:p>
             <w:pPr>
               <w:rPr>
-                <w:sz w:val="22"/>
-                <w:szCs w:val="22"/>
+                <w:sz w:val="20"/>
+                <w:szCs w:val="20"/>
               </w:rPr>
             </w:pPr>
             <w:r>
               <w:rPr>
-                <w:sz w:val="22"/>
-                <w:szCs w:val="22"/>
+                <w:sz w:val="20"/>
+                <w:szCs w:val="20"/>
               </w:rPr>
               <w:t>- Major GRI systems architectural &amp; road-mapping input</w:t>
             </w:r>
@@ -1666,28 +2018,28 @@
             <w:pPr>
               <w:spacing w:after="60"/>
               <w:rPr>
-                <w:sz w:val="22"/>
-                <w:szCs w:val="22"/>
+                <w:sz w:val="20"/>
+                <w:szCs w:val="20"/>
               </w:rPr>
             </w:pPr>
             <w:r>
               <w:rPr>
-                <w:sz w:val="22"/>
-                <w:szCs w:val="22"/>
+                <w:sz w:val="20"/>
+                <w:szCs w:val="20"/>
               </w:rPr>
               <w:t xml:space="preserve">- Flew field </w:t>
             </w:r>
             <w:r>
               <w:rPr>
-                <w:sz w:val="22"/>
-                <w:szCs w:val="22"/>
+                <w:sz w:val="20"/>
+                <w:szCs w:val="20"/>
               </w:rPr>
               <w:t xml:space="preserve">operations </w:t>
             </w:r>
             <w:r>
               <w:rPr>
-                <w:sz w:val="22"/>
-                <w:szCs w:val="22"/>
+                <w:sz w:val="20"/>
+                <w:szCs w:val="20"/>
               </w:rPr>
               <w:t>support for nearly all LSI projects</w:t>
             </w:r>
@@ -1697,19 +2049,21 @@
       <w:tr>
         <w:tc>
           <w:tcPr>
-            <w:tcW w:w="703" w:type="dxa"/>
+            <w:tcW w:w="562" w:type="dxa"/>
           </w:tcPr>
           <w:p>
             <w:pPr>
+              <w:ind w:left="-454" w:firstLine="372"/>
+              <w:jc w:val="center"/>
               <w:rPr>
-                <w:sz w:val="22"/>
-                <w:szCs w:val="22"/>
+                <w:sz w:val="20"/>
+                <w:szCs w:val="20"/>
               </w:rPr>
             </w:pPr>
             <w:r>
               <w:rPr>
-                <w:sz w:val="22"/>
-                <w:szCs w:val="22"/>
+                <w:sz w:val="20"/>
+                <w:szCs w:val="20"/>
               </w:rPr>
               <w:t>2012</w:t>
             </w:r>
@@ -1717,19 +2071,19 @@
         </w:tc>
         <w:tc>
           <w:tcPr>
-            <w:tcW w:w="6042" w:type="dxa"/>
+            <w:tcW w:w="6183" w:type="dxa"/>
           </w:tcPr>
           <w:p>
             <w:pPr>
               <w:rPr>
-                <w:sz w:val="22"/>
-                <w:szCs w:val="22"/>
+                <w:sz w:val="20"/>
+                <w:szCs w:val="20"/>
               </w:rPr>
             </w:pPr>
             <w:r>
               <w:rPr>
-                <w:sz w:val="22"/>
-                <w:szCs w:val="22"/>
+                <w:sz w:val="20"/>
+                <w:szCs w:val="20"/>
               </w:rPr>
               <w:t>- Joined LSI SW team (2 people). Began Java development</w:t>
             </w:r>
@@ -1737,63 +2091,63 @@
           <w:p>
             <w:pPr>
               <w:rPr>
-                <w:sz w:val="22"/>
-                <w:szCs w:val="22"/>
+                <w:sz w:val="20"/>
+                <w:szCs w:val="20"/>
               </w:rPr>
             </w:pPr>
             <w:r>
               <w:rPr>
-                <w:sz w:val="22"/>
-                <w:szCs w:val="22"/>
+                <w:sz w:val="20"/>
+                <w:szCs w:val="20"/>
               </w:rPr>
               <w:t xml:space="preserve">- </w:t>
             </w:r>
             <w:r>
               <w:rPr>
-                <w:sz w:val="22"/>
-                <w:szCs w:val="22"/>
+                <w:sz w:val="20"/>
+                <w:szCs w:val="20"/>
               </w:rPr>
               <w:t>Dev</w:t>
             </w:r>
             <w:r>
               <w:rPr>
-                <w:sz w:val="22"/>
-                <w:szCs w:val="22"/>
+                <w:sz w:val="20"/>
+                <w:szCs w:val="20"/>
               </w:rPr>
               <w:t xml:space="preserve"> efforts focused </w:t>
             </w:r>
             <w:r>
               <w:rPr>
-                <w:sz w:val="22"/>
-                <w:szCs w:val="22"/>
+                <w:sz w:val="20"/>
+                <w:szCs w:val="20"/>
               </w:rPr>
               <w:t>at</w:t>
             </w:r>
             <w:r>
               <w:rPr>
-                <w:sz w:val="22"/>
-                <w:szCs w:val="22"/>
+                <w:sz w:val="20"/>
+                <w:szCs w:val="20"/>
               </w:rPr>
               <w:t xml:space="preserve"> </w:t>
             </w:r>
             <w:r>
               <w:rPr>
-                <w:sz w:val="22"/>
-                <w:szCs w:val="22"/>
+                <w:sz w:val="20"/>
+                <w:szCs w:val="20"/>
               </w:rPr>
               <w:t>enhancing</w:t>
             </w:r>
             <w:r>
               <w:rPr>
-                <w:sz w:val="22"/>
-                <w:szCs w:val="22"/>
+                <w:sz w:val="20"/>
+                <w:szCs w:val="20"/>
               </w:rPr>
               <w:t xml:space="preserve"> aerial surveying</w:t>
             </w:r>
             <w:r>
               <w:rPr>
-                <w:sz w:val="22"/>
-                <w:szCs w:val="22"/>
+                <w:sz w:val="20"/>
+                <w:szCs w:val="20"/>
               </w:rPr>
               <w:t xml:space="preserve"> system</w:t>
             </w:r>
@@ -1802,14 +2156,14 @@
             <w:pPr>
               <w:spacing w:after="60"/>
               <w:rPr>
-                <w:sz w:val="22"/>
-                <w:szCs w:val="22"/>
+                <w:sz w:val="20"/>
+                <w:szCs w:val="20"/>
               </w:rPr>
             </w:pPr>
             <w:r>
               <w:rPr>
-                <w:sz w:val="22"/>
-                <w:szCs w:val="22"/>
+                <w:sz w:val="20"/>
+                <w:szCs w:val="20"/>
               </w:rPr>
               <w:t>- Continued extensive LSI field operations role</w:t>
             </w:r>
@@ -1819,19 +2173,21 @@
       <w:tr>
         <w:tc>
           <w:tcPr>
-            <w:tcW w:w="703" w:type="dxa"/>
+            <w:tcW w:w="562" w:type="dxa"/>
           </w:tcPr>
           <w:p>
             <w:pPr>
+              <w:ind w:left="-454" w:firstLine="372"/>
+              <w:jc w:val="center"/>
               <w:rPr>
-                <w:sz w:val="22"/>
-                <w:szCs w:val="22"/>
+                <w:sz w:val="20"/>
+                <w:szCs w:val="20"/>
               </w:rPr>
             </w:pPr>
             <w:r>
               <w:rPr>
-                <w:sz w:val="22"/>
-                <w:szCs w:val="22"/>
+                <w:sz w:val="20"/>
+                <w:szCs w:val="20"/>
               </w:rPr>
               <w:t>2011</w:t>
             </w:r>
@@ -1839,19 +2195,19 @@
         </w:tc>
         <w:tc>
           <w:tcPr>
-            <w:tcW w:w="6042" w:type="dxa"/>
+            <w:tcW w:w="6183" w:type="dxa"/>
           </w:tcPr>
           <w:p>
             <w:pPr>
               <w:rPr>
-                <w:sz w:val="22"/>
-                <w:szCs w:val="22"/>
+                <w:sz w:val="20"/>
+                <w:szCs w:val="20"/>
               </w:rPr>
             </w:pPr>
             <w:r>
               <w:rPr>
-                <w:sz w:val="22"/>
-                <w:szCs w:val="22"/>
+                <w:sz w:val="20"/>
+                <w:szCs w:val="20"/>
               </w:rPr>
               <w:t>- Joined LSI in system’s support role (hardware focused)</w:t>
             </w:r>
@@ -1863,21 +2219,21 @@
               </w:tabs>
               <w:spacing w:after="60"/>
               <w:rPr>
-                <w:sz w:val="22"/>
-                <w:szCs w:val="22"/>
+                <w:sz w:val="20"/>
+                <w:szCs w:val="20"/>
               </w:rPr>
             </w:pPr>
             <w:r>
               <w:rPr>
-                <w:sz w:val="22"/>
-                <w:szCs w:val="22"/>
+                <w:sz w:val="20"/>
+                <w:szCs w:val="20"/>
               </w:rPr>
               <w:t>- Installed, flew, repaired manned aerial surveying systems</w:t>
             </w:r>
             <w:r>
               <w:rPr>
-                <w:sz w:val="22"/>
-                <w:szCs w:val="22"/>
+                <w:sz w:val="20"/>
+                <w:szCs w:val="20"/>
               </w:rPr>
               <w:tab/>
             </w:r>
@@ -1888,27 +2244,33 @@
     <w:p>
       <w:pPr>
         <w:pStyle w:val="Heading4"/>
+        <w:rPr>
+          <w:sz w:val="26"/>
+          <w:szCs w:val="26"/>
+        </w:rPr>
       </w:pPr>
       <w:r>
         <w:rPr>
           <w:noProof/>
           <w:color w:val="1D4296" w:themeColor="accent4" w:themeShade="80"/>
+          <w:sz w:val="26"/>
+          <w:szCs w:val="26"/>
           <w:lang w:eastAsia="en-US"/>
         </w:rPr>
         <w:lastRenderedPageBreak/>
         <mc:AlternateContent>
           <mc:Choice Requires="wps">
             <w:drawing>
-              <wp:anchor distT="45720" distB="45720" distL="114300" distR="114300" simplePos="0" relativeHeight="251661312" behindDoc="0" locked="1" layoutInCell="1" allowOverlap="1" wp14:anchorId="0CE010FA" wp14:editId="5EF40332">
+              <wp:anchor distT="45720" distB="45720" distL="114300" distR="114300" simplePos="0" relativeHeight="251661312" behindDoc="0" locked="1" layoutInCell="1" allowOverlap="1" wp14:anchorId="0CE010FA" wp14:editId="46B785AE">
                 <wp:simplePos x="0" y="0"/>
                 <wp:positionH relativeFrom="page">
-                  <wp:posOffset>421640</wp:posOffset>
+                  <wp:posOffset>423545</wp:posOffset>
                 </wp:positionH>
                 <wp:positionV relativeFrom="margin">
-                  <wp:posOffset>635</wp:posOffset>
+                  <wp:posOffset>-1905</wp:posOffset>
                 </wp:positionV>
-                <wp:extent cx="2432685" cy="8666480"/>
-                <wp:effectExtent l="0" t="0" r="5715" b="7620"/>
+                <wp:extent cx="2432685" cy="8925560"/>
+                <wp:effectExtent l="0" t="0" r="5715" b="2540"/>
                 <wp:wrapSquare wrapText="bothSides"/>
                 <wp:docPr id="4" name="Text Box 2"/>
                 <wp:cNvGraphicFramePr>
@@ -1923,7 +2285,7 @@
                       <wps:spPr bwMode="auto">
                         <a:xfrm>
                           <a:off x="0" y="0"/>
-                          <a:ext cx="2432685" cy="8666480"/>
+                          <a:ext cx="2432685" cy="8925560"/>
                         </a:xfrm>
                         <a:prstGeom prst="rect">
                           <a:avLst/>
@@ -1996,6 +2358,7 @@
                           <w:p>
                             <w:pPr>
                               <w:spacing w:after="120"/>
+                              <w:jc w:val="both"/>
                             </w:pPr>
                             <w:r>
                               <w:t>I’ve</w:t>
@@ -2022,10 +2385,10 @@
                               <w:t>I’ve especiall</w:t>
                             </w:r>
                             <w:r>
-                              <w:t>y enjoyed watchOS and macOS dev. I’m planning a medical assistive app next.</w:t>
+                              <w:t xml:space="preserve">y enjoyed watchOS and macOS dev. </w:t>
                             </w:r>
                             <w:r>
-                              <w:t xml:space="preserve"> </w:t>
+                              <w:t>I have a small product roadmap that I’ll implement when my schedule permits.</w:t>
                             </w:r>
                           </w:p>
                           <w:p>
@@ -2044,6 +2407,9 @@
                             </w:r>
                           </w:p>
                           <w:p>
+                            <w:pPr>
+                              <w:jc w:val="both"/>
+                            </w:pPr>
                             <w:r>
                               <w:t xml:space="preserve">I maintain a home environment of Linux and BSD servers. I prototype with them and frequently roll-out my findings </w:t>
                             </w:r>
@@ -2063,7 +2429,10 @@
                               <w:spacing w:before="240"/>
                             </w:pPr>
                             <w:r>
-                              <w:t>3D Printers</w:t>
+                              <w:t>3D Print</w:t>
+                            </w:r>
+                            <w:r>
+                              <w:t>ing</w:t>
                             </w:r>
                           </w:p>
                           <w:p>
@@ -2097,6 +2466,7 @@
                           <w:p>
                             <w:pPr>
                               <w:pStyle w:val="ContactInfo"/>
+                              <w:jc w:val="both"/>
                             </w:pPr>
                             <w:r>
                               <w:t>I was a</w:t>
@@ -2105,13 +2475,13 @@
                               <w:t>n early ado</w:t>
                             </w:r>
                             <w:r>
-                              <w:t xml:space="preserve">pter of 3D printers. I’ve built two, one a heavily altered kit, the other from scratch. </w:t>
+                              <w:t>pter of 3D printers. I’ve built two</w:t>
                             </w:r>
                             <w:r>
-                              <w:t xml:space="preserve">My printers </w:t>
+                              <w:t xml:space="preserve"> custom machines that suit my needs</w:t>
                             </w:r>
                             <w:r>
-                              <w:t>have various excellent customizations.</w:t>
+                              <w:t xml:space="preserve">. </w:t>
                             </w:r>
                           </w:p>
                           <w:p>
@@ -2120,7 +2490,13 @@
                               <w:spacing w:before="240"/>
                             </w:pPr>
                             <w:r>
-                              <w:t>MRI/CT 3D Modelling</w:t>
+                              <w:t xml:space="preserve">3D </w:t>
+                            </w:r>
+                            <w:r>
+                              <w:t xml:space="preserve">CAD </w:t>
+                            </w:r>
+                            <w:r>
+                              <w:t>Modeling</w:t>
                             </w:r>
                           </w:p>
                           <w:p>
@@ -2140,6 +2516,7 @@
                           <w:p>
                             <w:pPr>
                               <w:pStyle w:val="ContactInfo"/>
+                              <w:jc w:val="both"/>
                             </w:pPr>
                             <w:r>
                               <w:t xml:space="preserve">I’ve </w:t>
@@ -2148,13 +2525,13 @@
                               <w:t>processed</w:t>
                             </w:r>
                             <w:r>
-                              <w:t xml:space="preserve"> &amp; printed complex models derived from actual raw MRI data </w:t>
+                              <w:t xml:space="preserve"> &amp; printed complex models derived from actual raw MRI data</w:t>
                             </w:r>
                             <w:r>
-                              <w:t xml:space="preserve">of my nephew’s skull. </w:t>
+                              <w:t xml:space="preserve">. </w:t>
                             </w:r>
                             <w:r>
-                              <w:t>I recently gained access to the Smithsonian’s CT scan database for future such projects.</w:t>
+                              <w:t>I often print 3D models I design via Fusion360 to help me better organize my home lab.</w:t>
                             </w:r>
                           </w:p>
                           <w:p>
@@ -2257,7 +2634,7 @@
           </mc:Choice>
           <mc:Fallback>
             <w:pict>
-              <v:shape w14:anchorId="0CE010FA" id="_x0000_s1027" type="#_x0000_t202" style="position:absolute;margin-left:33.2pt;margin-top:.05pt;width:191.55pt;height:682.4pt;z-index:251661312;visibility:visible;mso-wrap-style:square;mso-width-percent:0;mso-height-percent:0;mso-wrap-distance-left:9pt;mso-wrap-distance-top:3.6pt;mso-wrap-distance-right:9pt;mso-wrap-distance-bottom:3.6pt;mso-position-horizontal:absolute;mso-position-horizontal-relative:page;mso-position-vertical:absolute;mso-position-vertical-relative:margin;mso-width-percent:0;mso-height-percent:0;mso-width-relative:margin;mso-height-relative:margin;v-text-anchor:top" o:gfxdata="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" filled="f" stroked="f">
+              <v:shape w14:anchorId="0CE010FA" id="_x0000_s1027" type="#_x0000_t202" style="position:absolute;margin-left:33.35pt;margin-top:-.15pt;width:191.55pt;height:702.8pt;z-index:251661312;visibility:visible;mso-wrap-style:square;mso-width-percent:0;mso-height-percent:0;mso-wrap-distance-left:9pt;mso-wrap-distance-top:3.6pt;mso-wrap-distance-right:9pt;mso-wrap-distance-bottom:3.6pt;mso-position-horizontal:absolute;mso-position-horizontal-relative:page;mso-position-vertical:absolute;mso-position-vertical-relative:margin;mso-width-percent:0;mso-height-percent:0;mso-width-relative:margin;mso-height-relative:margin;v-text-anchor:top" o:gfxdata="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" filled="f" stroked="f">
                 <v:textbox inset="0,0,0,0">
                   <w:txbxContent>
                     <w:p>
@@ -2306,7 +2683,7 @@
                       <w:pPr>
                         <w:spacing w:after="60"/>
                       </w:pPr>
-                      <w:hyperlink r:id="rId22" w:history="1">
+                      <w:hyperlink r:id="rId21" w:history="1">
                         <w:r>
                           <w:rPr>
                             <w:rStyle w:val="Hyperlink"/>
@@ -2318,6 +2695,7 @@
                     <w:p>
                       <w:pPr>
                         <w:spacing w:after="120"/>
+                        <w:jc w:val="both"/>
                       </w:pPr>
                       <w:r>
                         <w:t>I’ve</w:t>
@@ -2344,10 +2722,10 @@
                         <w:t>I’ve especiall</w:t>
                       </w:r>
                       <w:r>
-                        <w:t>y enjoyed watchOS and macOS dev. I’m planning a medical assistive app next.</w:t>
+                        <w:t xml:space="preserve">y enjoyed watchOS and macOS dev. </w:t>
                       </w:r>
                       <w:r>
-                        <w:t xml:space="preserve"> </w:t>
+                        <w:t>I have a small product roadmap that I’ll implement when my schedule permits.</w:t>
                       </w:r>
                     </w:p>
                     <w:p>
@@ -2366,6 +2744,9 @@
                       </w:r>
                     </w:p>
                     <w:p>
+                      <w:pPr>
+                        <w:jc w:val="both"/>
+                      </w:pPr>
                       <w:r>
                         <w:t xml:space="preserve">I maintain a home environment of Linux and BSD servers. I prototype with them and frequently roll-out my findings </w:t>
                       </w:r>
@@ -2385,7 +2766,10 @@
                         <w:spacing w:before="240"/>
                       </w:pPr>
                       <w:r>
-                        <w:t>3D Printers</w:t>
+                        <w:t>3D Print</w:t>
+                      </w:r>
+                      <w:r>
+                        <w:t>ing</w:t>
                       </w:r>
                     </w:p>
                     <w:p>
@@ -2393,7 +2777,7 @@
                         <w:pStyle w:val="ContactInfo"/>
                         <w:spacing w:after="60"/>
                       </w:pPr>
-                      <w:hyperlink r:id="rId23" w:history="1">
+                      <w:hyperlink r:id="rId22" w:history="1">
                         <w:r>
                           <w:rPr>
                             <w:rStyle w:val="Hyperlink"/>
@@ -2407,7 +2791,7 @@
                         <w:pStyle w:val="ContactInfo"/>
                         <w:spacing w:after="60"/>
                       </w:pPr>
-                      <w:hyperlink r:id="rId24" w:history="1">
+                      <w:hyperlink r:id="rId23" w:history="1">
                         <w:r>
                           <w:rPr>
                             <w:rStyle w:val="Hyperlink"/>
@@ -2419,6 +2803,7 @@
                     <w:p>
                       <w:pPr>
                         <w:pStyle w:val="ContactInfo"/>
+                        <w:jc w:val="both"/>
                       </w:pPr>
                       <w:r>
                         <w:t>I was a</w:t>
@@ -2427,13 +2812,13 @@
                         <w:t>n early ado</w:t>
                       </w:r>
                       <w:r>
-                        <w:t xml:space="preserve">pter of 3D printers. I’ve built two, one a heavily altered kit, the other from scratch. </w:t>
+                        <w:t>pter of 3D printers. I’ve built two</w:t>
                       </w:r>
                       <w:r>
-                        <w:t xml:space="preserve">My printers </w:t>
+                        <w:t xml:space="preserve"> custom machines that suit my needs</w:t>
                       </w:r>
                       <w:r>
-                        <w:t>have various excellent customizations.</w:t>
+                        <w:t xml:space="preserve">. </w:t>
                       </w:r>
                     </w:p>
                     <w:p>
@@ -2442,7 +2827,13 @@
                         <w:spacing w:before="240"/>
                       </w:pPr>
                       <w:r>
-                        <w:t>MRI/CT 3D Modelling</w:t>
+                        <w:t xml:space="preserve">3D </w:t>
+                      </w:r>
+                      <w:r>
+                        <w:t xml:space="preserve">CAD </w:t>
+                      </w:r>
+                      <w:r>
+                        <w:t>Modeling</w:t>
                       </w:r>
                     </w:p>
                     <w:p>
@@ -2450,7 +2841,7 @@
                         <w:pStyle w:val="ContactInfo"/>
                         <w:spacing w:after="60"/>
                       </w:pPr>
-                      <w:hyperlink r:id="rId25" w:history="1">
+                      <w:hyperlink r:id="rId24" w:history="1">
                         <w:r>
                           <w:rPr>
                             <w:rStyle w:val="Hyperlink"/>
@@ -2462,6 +2853,7 @@
                     <w:p>
                       <w:pPr>
                         <w:pStyle w:val="ContactInfo"/>
+                        <w:jc w:val="both"/>
                       </w:pPr>
                       <w:r>
                         <w:t xml:space="preserve">I’ve </w:t>
@@ -2470,13 +2862,13 @@
                         <w:t>processed</w:t>
                       </w:r>
                       <w:r>
-                        <w:t xml:space="preserve"> &amp; printed complex models derived from actual raw MRI data </w:t>
+                        <w:t xml:space="preserve"> &amp; printed complex models derived from actual raw MRI data</w:t>
                       </w:r>
                       <w:r>
-                        <w:t xml:space="preserve">of my nephew’s skull. </w:t>
+                        <w:t xml:space="preserve">. </w:t>
                       </w:r>
                       <w:r>
-                        <w:t>I recently gained access to the Smithsonian’s CT scan database for future such projects.</w:t>
+                        <w:t>I often print 3D models I design via Fusion360 to help me better organize my home lab.</w:t>
                       </w:r>
                     </w:p>
                     <w:p>
@@ -2492,7 +2884,7 @@
                       <w:pPr>
                         <w:pStyle w:val="ContactInfo"/>
                       </w:pPr>
-                      <w:hyperlink r:id="rId26" w:history="1">
+                      <w:hyperlink r:id="rId25" w:history="1">
                         <w:r>
                           <w:rPr>
                             <w:rStyle w:val="Hyperlink"/>
@@ -2505,7 +2897,7 @@
                       <w:pPr>
                         <w:pStyle w:val="ContactInfo"/>
                       </w:pPr>
-                      <w:hyperlink r:id="rId27" w:history="1">
+                      <w:hyperlink r:id="rId26" w:history="1">
                         <w:r>
                           <w:rPr>
                             <w:rStyle w:val="Hyperlink"/>
@@ -2518,7 +2910,7 @@
                       <w:pPr>
                         <w:pStyle w:val="ContactInfo"/>
                       </w:pPr>
-                      <w:hyperlink r:id="rId28" w:history="1">
+                      <w:hyperlink r:id="rId27" w:history="1">
                         <w:r>
                           <w:rPr>
                             <w:rStyle w:val="Hyperlink"/>
@@ -2531,7 +2923,7 @@
                       <w:pPr>
                         <w:pStyle w:val="ContactInfo"/>
                       </w:pPr>
-                      <w:hyperlink r:id="rId29" w:history="1">
+                      <w:hyperlink r:id="rId28" w:history="1">
                         <w:r>
                           <w:rPr>
                             <w:rStyle w:val="Hyperlink"/>
@@ -2570,6 +2962,10 @@
         </mc:AlternateContent>
       </w:r>
       <w:r>
+        <w:rPr>
+          <w:sz w:val="26"/>
+          <w:szCs w:val="26"/>
+        </w:rPr>
         <w:t xml:space="preserve">Columbia College </w:t>
       </w:r>
     </w:p>
@@ -2577,15 +2973,59 @@
       <w:pPr>
         <w:pStyle w:val="Heading5"/>
         <w:spacing w:after="120"/>
-      </w:pPr>
-      <w:r>
+        <w:rPr>
+          <w:b/>
+          <w:sz w:val="24"/>
+        </w:rPr>
+      </w:pPr>
+      <w:r>
+        <w:rPr>
+          <w:b/>
+          <w:sz w:val="24"/>
+        </w:rPr>
+        <w:t>SRE CONTRACTOR</w:t>
+      </w:r>
+      <w:r>
+        <w:rPr>
+          <w:b/>
+          <w:sz w:val="24"/>
+        </w:rPr>
+        <w:tab/>
+      </w:r>
+      <w:r>
+        <w:rPr>
+          <w:b/>
+          <w:sz w:val="24"/>
+        </w:rPr>
+        <w:tab/>
+      </w:r>
+      <w:r>
+        <w:rPr>
+          <w:b/>
+          <w:sz w:val="24"/>
+        </w:rPr>
+        <w:tab/>
+      </w:r>
+      <w:r>
+        <w:rPr>
+          <w:b/>
+          <w:sz w:val="24"/>
+        </w:rPr>
+        <w:tab/>
+      </w:r>
+      <w:r>
+        <w:rPr>
+          <w:b/>
+          <w:sz w:val="24"/>
+        </w:rPr>
+        <w:t xml:space="preserve">          </w:t>
+      </w:r>
+      <w:r>
+        <w:rPr>
+          <w:b/>
+          <w:sz w:val="24"/>
+        </w:rPr>
         <w:t>April 2009 to present</w:t>
-      </w:r>
-      <w:r>
-        <w:t xml:space="preserve">, </w:t>
-      </w:r>
-      <w:r>
-        <w:t>Contracted-basis</w:t>
       </w:r>
     </w:p>
     <w:p>
@@ -2638,7 +3078,7 @@
         <w:t xml:space="preserve"> </w:t>
       </w:r>
       <w:r>
-        <w:t>with</w:t>
+        <w:t>implemented upon</w:t>
       </w:r>
       <w:r>
         <w:t xml:space="preserve"> AWS-hosted LAMP services.</w:t>
@@ -2647,13 +3087,31 @@
         <w:t xml:space="preserve"> </w:t>
       </w:r>
       <w:r>
-        <w:t xml:space="preserve">Paypal-driven self-enrolled students have attended </w:t>
+        <w:t>Pay</w:t>
+      </w:r>
+      <w:r>
+        <w:t>P</w:t>
+      </w:r>
+      <w:r>
+        <w:t xml:space="preserve">al-driven self-enrolled students have attended </w:t>
       </w:r>
       <w:r>
         <w:t>our</w:t>
       </w:r>
       <w:r>
-        <w:t xml:space="preserve"> online programs in Security Services ever since. </w:t>
+        <w:t xml:space="preserve"> online programs in Security Services</w:t>
+      </w:r>
+      <w:r>
+        <w:t>,</w:t>
+      </w:r>
+      <w:r>
+        <w:t xml:space="preserve"> </w:t>
+      </w:r>
+      <w:r>
+        <w:t>with 26,000 accounts as of May 2019</w:t>
+      </w:r>
+      <w:r>
+        <w:t xml:space="preserve">. </w:t>
       </w:r>
     </w:p>
     <w:p>
@@ -2667,7 +3125,15 @@
         <w:t xml:space="preserve"> </w:t>
       </w:r>
       <w:r>
-        <w:t xml:space="preserve">on-prem </w:t>
+        <w:t>on-</w:t>
+      </w:r>
+      <w:proofErr w:type="spellStart"/>
+      <w:r>
+        <w:t>prem</w:t>
+      </w:r>
+      <w:proofErr w:type="spellEnd"/>
+      <w:r>
+        <w:t xml:space="preserve"> </w:t>
       </w:r>
       <w:r>
         <w:t>ESX infrastructure, I coordinate all Linux-based services</w:t>
@@ -2679,16 +3145,24 @@
         <w:t xml:space="preserve"> </w:t>
       </w:r>
       <w:r>
-        <w:t>ever</w:t>
-      </w:r>
-      <w:r>
-        <w:t xml:space="preserve"> since I </w:t>
+        <w:t>dating back to when</w:t>
+      </w:r>
+      <w:r>
+        <w:t xml:space="preserve"> I </w:t>
       </w:r>
       <w:r>
         <w:t>first</w:t>
       </w:r>
       <w:r>
-        <w:t xml:space="preserve"> established them. This includes an in-house AD-integrated Moodle deployment (separate to the above mentioned) with over 2000 active student &amp; staff accounts.</w:t>
+        <w:t xml:space="preserve"> established them. This includes an in-house AD-integrated Moodle deployment (separate to the above mentioned) with over 2</w:t>
+      </w:r>
+      <w:r>
+        <w:t>,</w:t>
+      </w:r>
+      <w:bookmarkStart w:id="0" w:name="_GoBack"/>
+      <w:bookmarkEnd w:id="0"/>
+      <w:r>
+        <w:t>000 active student &amp; staff accounts.</w:t>
       </w:r>
     </w:p>
     <w:p>
@@ -2985,6 +3459,9 @@
       </w:r>
     </w:p>
     <w:p>
+      <w:pPr>
+        <w:jc w:val="both"/>
+      </w:pPr>
       <w:r>
         <w:t>I</w:t>
       </w:r>
@@ -2998,13 +3475,16 @@
         <w:t>pursue</w:t>
       </w:r>
       <w:r>
-        <w:t xml:space="preserve"> personal projects aimed to help me </w:t>
-      </w:r>
-      <w:r>
-        <w:t>gain</w:t>
-      </w:r>
-      <w:r>
-        <w:t xml:space="preserve"> new skills</w:t>
+        <w:t xml:space="preserve"> personal projects</w:t>
+      </w:r>
+      <w:r>
+        <w:t>.</w:t>
+      </w:r>
+      <w:r>
+        <w:t xml:space="preserve"> </w:t>
+      </w:r>
+      <w:r>
+        <w:t>These broaden my skills</w:t>
       </w:r>
       <w:r>
         <w:t xml:space="preserve"> &amp; exercise my creativity</w:t>
@@ -3036,15 +3516,11 @@
       <w:r>
         <w:t xml:space="preserve"> projects positively boost my professional work. I’ve listed some key projects to the left.</w:t>
       </w:r>
-      <w:r>
-        <w:br/>
-      </w:r>
-      <w:r>
-        <w:t xml:space="preserve"> </w:t>
-      </w:r>
-      <w:r>
-        <w:br/>
-      </w:r>
+    </w:p>
+    <w:p>
+      <w:pPr>
+        <w:jc w:val="both"/>
+      </w:pPr>
       <w:r>
         <w:t>I love dogs</w:t>
       </w:r>
@@ -3062,9 +3538,9 @@
       </w:r>
     </w:p>
     <w:sectPr>
-      <w:headerReference w:type="default" r:id="rId30"/>
-      <w:footerReference w:type="default" r:id="rId31"/>
-      <w:footerReference w:type="first" r:id="rId32"/>
+      <w:headerReference w:type="default" r:id="rId29"/>
+      <w:footerReference w:type="default" r:id="rId30"/>
+      <w:footerReference w:type="first" r:id="rId31"/>
       <w:pgSz w:w="12240" w:h="15840"/>
       <w:pgMar w:top="720" w:right="720" w:bottom="720" w:left="720" w:header="576" w:footer="567" w:gutter="0"/>
       <w:cols w:space="720"/>
@@ -3126,7 +3602,47 @@
         <w:sz w:val="16"/>
         <w:szCs w:val="16"/>
       </w:rPr>
-      <w:t>evised 2018-04-12</w:t>
+      <w:t>evised 201</w:t>
+    </w:r>
+    <w:r>
+      <w:rPr>
+        <w:color w:val="989898" w:themeColor="background2" w:themeShade="BF"/>
+        <w:sz w:val="16"/>
+        <w:szCs w:val="16"/>
+      </w:rPr>
+      <w:t>9</w:t>
+    </w:r>
+    <w:r>
+      <w:rPr>
+        <w:color w:val="989898" w:themeColor="background2" w:themeShade="BF"/>
+        <w:sz w:val="16"/>
+        <w:szCs w:val="16"/>
+      </w:rPr>
+      <w:t>-0</w:t>
+    </w:r>
+    <w:r>
+      <w:rPr>
+        <w:color w:val="989898" w:themeColor="background2" w:themeShade="BF"/>
+        <w:sz w:val="16"/>
+        <w:szCs w:val="16"/>
+      </w:rPr>
+      <w:t>5</w:t>
+    </w:r>
+    <w:r>
+      <w:rPr>
+        <w:color w:val="989898" w:themeColor="background2" w:themeShade="BF"/>
+        <w:sz w:val="16"/>
+        <w:szCs w:val="16"/>
+      </w:rPr>
+      <w:t>-1</w:t>
+    </w:r>
+    <w:r>
+      <w:rPr>
+        <w:color w:val="989898" w:themeColor="background2" w:themeShade="BF"/>
+        <w:sz w:val="16"/>
+        <w:szCs w:val="16"/>
+      </w:rPr>
+      <w:t>4</w:t>
     </w:r>
   </w:p>
 </w:ftr>
@@ -3793,6 +4309,119 @@
 <file path=word/numbering.xml><?xml version="1.0" encoding="utf-8"?>
 <w:numbering xmlns:wpc="http://schemas.microsoft.com/office/word/2010/wordprocessingCanvas" xmlns:cx="http://schemas.microsoft.com/office/drawing/2014/chartex" xmlns:cx1="http://schemas.microsoft.com/office/drawing/2015/9/8/chartex" xmlns:cx2="http://schemas.microsoft.com/office/drawing/2015/10/21/chartex" xmlns:cx3="http://schemas.microsoft.com/office/drawing/2016/5/9/chartex" xmlns:cx4="http://schemas.microsoft.com/office/drawing/2016/5/10/chartex" xmlns:cx5="http://schemas.microsoft.com/office/drawing/2016/5/11/chartex" xmlns:cx6="http://schemas.microsoft.com/office/drawing/2016/5/12/chartex" xmlns:cx7="http://schemas.microsoft.com/office/drawing/2016/5/13/chartex" xmlns:cx8="http://schemas.microsoft.com/office/drawing/2016/5/14/chartex" xmlns:mc="http://schemas.openxmlformats.org/markup-compatibility/2006" xmlns:aink="http://schemas.microsoft.com/office/drawing/2016/ink" xmlns:am3d="http://schemas.microsoft.com/office/drawing/2017/model3d" xmlns:o="urn:schemas-microsoft-com:office:office" xmlns:r="http://schemas.openxmlformats.org/officeDocument/2006/relationships" xmlns:m="http://schemas.openxmlformats.org/officeDocument/2006/math" xmlns:v="urn:schemas-microsoft-com:vml" xmlns:wp14="http://schemas.microsoft.com/office/word/2010/wordprocessingDrawing" xmlns:wp="http://schemas.openxmlformats.org/drawingml/2006/wordprocessingDrawing" xmlns:w10="urn:schemas-microsoft-com:office:word" xmlns:w="http://schemas.openxmlformats.org/wordprocessingml/2006/main" xmlns:w14="http://schemas.microsoft.com/office/word/2010/wordml" xmlns:w15="http://schemas.microsoft.com/office/word/2012/wordml" xmlns:w16cid="http://schemas.microsoft.com/office/word/2016/wordml/cid" xmlns:w16se="http://schemas.microsoft.com/office/word/2015/wordml/symex" xmlns:wpg="http://schemas.microsoft.com/office/word/2010/wordprocessingGroup" xmlns:wpi="http://schemas.microsoft.com/office/word/2010/wordprocessingInk" xmlns:wne="http://schemas.microsoft.com/office/word/2006/wordml" xmlns:wps="http://schemas.microsoft.com/office/word/2010/wordprocessingShape" mc:Ignorable="w14 w15 w16se w16cid wp14">
   <w:abstractNum w:abstractNumId="0" w15:restartNumberingAfterBreak="0">
+    <w:nsid w:val="0D885AFC"/>
+    <w:multiLevelType w:val="hybridMultilevel"/>
+    <w:tmpl w:val="6F58E68C"/>
+    <w:lvl w:ilvl="0" w:tplc="04090001">
+      <w:start w:val="1"/>
+      <w:numFmt w:val="bullet"/>
+      <w:lvlText w:val=""/>
+      <w:lvlJc w:val="left"/>
+      <w:pPr>
+        <w:ind w:left="720" w:hanging="360"/>
+      </w:pPr>
+      <w:rPr>
+        <w:rFonts w:ascii="Symbol" w:hAnsi="Symbol" w:hint="default"/>
+      </w:rPr>
+    </w:lvl>
+    <w:lvl w:ilvl="1" w:tplc="04090003" w:tentative="1">
+      <w:start w:val="1"/>
+      <w:numFmt w:val="bullet"/>
+      <w:lvlText w:val="o"/>
+      <w:lvlJc w:val="left"/>
+      <w:pPr>
+        <w:ind w:left="1440" w:hanging="360"/>
+      </w:pPr>
+      <w:rPr>
+        <w:rFonts w:ascii="Courier New" w:hAnsi="Courier New" w:cs="Courier New" w:hint="default"/>
+      </w:rPr>
+    </w:lvl>
+    <w:lvl w:ilvl="2" w:tplc="04090005" w:tentative="1">
+      <w:start w:val="1"/>
+      <w:numFmt w:val="bullet"/>
+      <w:lvlText w:val=""/>
+      <w:lvlJc w:val="left"/>
+      <w:pPr>
+        <w:ind w:left="2160" w:hanging="360"/>
+      </w:pPr>
+      <w:rPr>
+        <w:rFonts w:ascii="Wingdings" w:hAnsi="Wingdings" w:hint="default"/>
+      </w:rPr>
+    </w:lvl>
+    <w:lvl w:ilvl="3" w:tplc="04090001" w:tentative="1">
+      <w:start w:val="1"/>
+      <w:numFmt w:val="bullet"/>
+      <w:lvlText w:val=""/>
+      <w:lvlJc w:val="left"/>
+      <w:pPr>
+        <w:ind w:left="2880" w:hanging="360"/>
+      </w:pPr>
+      <w:rPr>
+        <w:rFonts w:ascii="Symbol" w:hAnsi="Symbol" w:hint="default"/>
+      </w:rPr>
+    </w:lvl>
+    <w:lvl w:ilvl="4" w:tplc="04090003" w:tentative="1">
+      <w:start w:val="1"/>
+      <w:numFmt w:val="bullet"/>
+      <w:lvlText w:val="o"/>
+      <w:lvlJc w:val="left"/>
+      <w:pPr>
+        <w:ind w:left="3600" w:hanging="360"/>
+      </w:pPr>
+      <w:rPr>
+        <w:rFonts w:ascii="Courier New" w:hAnsi="Courier New" w:cs="Courier New" w:hint="default"/>
+      </w:rPr>
+    </w:lvl>
+    <w:lvl w:ilvl="5" w:tplc="04090005" w:tentative="1">
+      <w:start w:val="1"/>
+      <w:numFmt w:val="bullet"/>
+      <w:lvlText w:val=""/>
+      <w:lvlJc w:val="left"/>
+      <w:pPr>
+        <w:ind w:left="4320" w:hanging="360"/>
+      </w:pPr>
+      <w:rPr>
+        <w:rFonts w:ascii="Wingdings" w:hAnsi="Wingdings" w:hint="default"/>
+      </w:rPr>
+    </w:lvl>
+    <w:lvl w:ilvl="6" w:tplc="04090001" w:tentative="1">
+      <w:start w:val="1"/>
+      <w:numFmt w:val="bullet"/>
+      <w:lvlText w:val=""/>
+      <w:lvlJc w:val="left"/>
+      <w:pPr>
+        <w:ind w:left="5040" w:hanging="360"/>
+      </w:pPr>
+      <w:rPr>
+        <w:rFonts w:ascii="Symbol" w:hAnsi="Symbol" w:hint="default"/>
+      </w:rPr>
+    </w:lvl>
+    <w:lvl w:ilvl="7" w:tplc="04090003" w:tentative="1">
+      <w:start w:val="1"/>
+      <w:numFmt w:val="bullet"/>
+      <w:lvlText w:val="o"/>
+      <w:lvlJc w:val="left"/>
+      <w:pPr>
+        <w:ind w:left="5760" w:hanging="360"/>
+      </w:pPr>
+      <w:rPr>
+        <w:rFonts w:ascii="Courier New" w:hAnsi="Courier New" w:cs="Courier New" w:hint="default"/>
+      </w:rPr>
+    </w:lvl>
+    <w:lvl w:ilvl="8" w:tplc="04090005" w:tentative="1">
+      <w:start w:val="1"/>
+      <w:numFmt w:val="bullet"/>
+      <w:lvlText w:val=""/>
+      <w:lvlJc w:val="left"/>
+      <w:pPr>
+        <w:ind w:left="6480" w:hanging="360"/>
+      </w:pPr>
+      <w:rPr>
+        <w:rFonts w:ascii="Wingdings" w:hAnsi="Wingdings" w:hint="default"/>
+      </w:rPr>
+    </w:lvl>
+  </w:abstractNum>
+  <w:abstractNum w:abstractNumId="1" w15:restartNumberingAfterBreak="0">
     <w:nsid w:val="0E0172C9"/>
     <w:multiLevelType w:val="hybridMultilevel"/>
     <w:tmpl w:val="5738803C"/>
@@ -3904,7 +4533,120 @@
       </w:rPr>
     </w:lvl>
   </w:abstractNum>
-  <w:abstractNum w:abstractNumId="1" w15:restartNumberingAfterBreak="0">
+  <w:abstractNum w:abstractNumId="2" w15:restartNumberingAfterBreak="0">
+    <w:nsid w:val="1548212F"/>
+    <w:multiLevelType w:val="hybridMultilevel"/>
+    <w:tmpl w:val="91FCDB3A"/>
+    <w:lvl w:ilvl="0" w:tplc="32DEF9F4">
+      <w:start w:val="1"/>
+      <w:numFmt w:val="bullet"/>
+      <w:lvlText w:val=""/>
+      <w:lvlJc w:val="left"/>
+      <w:pPr>
+        <w:ind w:left="306" w:hanging="193"/>
+      </w:pPr>
+      <w:rPr>
+        <w:rFonts w:ascii="Symbol" w:hAnsi="Symbol" w:hint="default"/>
+      </w:rPr>
+    </w:lvl>
+    <w:lvl w:ilvl="1" w:tplc="04090003" w:tentative="1">
+      <w:start w:val="1"/>
+      <w:numFmt w:val="bullet"/>
+      <w:lvlText w:val="o"/>
+      <w:lvlJc w:val="left"/>
+      <w:pPr>
+        <w:ind w:left="1440" w:hanging="360"/>
+      </w:pPr>
+      <w:rPr>
+        <w:rFonts w:ascii="Courier New" w:hAnsi="Courier New" w:cs="Courier New" w:hint="default"/>
+      </w:rPr>
+    </w:lvl>
+    <w:lvl w:ilvl="2" w:tplc="04090005" w:tentative="1">
+      <w:start w:val="1"/>
+      <w:numFmt w:val="bullet"/>
+      <w:lvlText w:val=""/>
+      <w:lvlJc w:val="left"/>
+      <w:pPr>
+        <w:ind w:left="2160" w:hanging="360"/>
+      </w:pPr>
+      <w:rPr>
+        <w:rFonts w:ascii="Wingdings" w:hAnsi="Wingdings" w:hint="default"/>
+      </w:rPr>
+    </w:lvl>
+    <w:lvl w:ilvl="3" w:tplc="04090001" w:tentative="1">
+      <w:start w:val="1"/>
+      <w:numFmt w:val="bullet"/>
+      <w:lvlText w:val=""/>
+      <w:lvlJc w:val="left"/>
+      <w:pPr>
+        <w:ind w:left="2880" w:hanging="360"/>
+      </w:pPr>
+      <w:rPr>
+        <w:rFonts w:ascii="Symbol" w:hAnsi="Symbol" w:hint="default"/>
+      </w:rPr>
+    </w:lvl>
+    <w:lvl w:ilvl="4" w:tplc="04090003" w:tentative="1">
+      <w:start w:val="1"/>
+      <w:numFmt w:val="bullet"/>
+      <w:lvlText w:val="o"/>
+      <w:lvlJc w:val="left"/>
+      <w:pPr>
+        <w:ind w:left="3600" w:hanging="360"/>
+      </w:pPr>
+      <w:rPr>
+        <w:rFonts w:ascii="Courier New" w:hAnsi="Courier New" w:cs="Courier New" w:hint="default"/>
+      </w:rPr>
+    </w:lvl>
+    <w:lvl w:ilvl="5" w:tplc="04090005" w:tentative="1">
+      <w:start w:val="1"/>
+      <w:numFmt w:val="bullet"/>
+      <w:lvlText w:val=""/>
+      <w:lvlJc w:val="left"/>
+      <w:pPr>
+        <w:ind w:left="4320" w:hanging="360"/>
+      </w:pPr>
+      <w:rPr>
+        <w:rFonts w:ascii="Wingdings" w:hAnsi="Wingdings" w:hint="default"/>
+      </w:rPr>
+    </w:lvl>
+    <w:lvl w:ilvl="6" w:tplc="04090001" w:tentative="1">
+      <w:start w:val="1"/>
+      <w:numFmt w:val="bullet"/>
+      <w:lvlText w:val=""/>
+      <w:lvlJc w:val="left"/>
+      <w:pPr>
+        <w:ind w:left="5040" w:hanging="360"/>
+      </w:pPr>
+      <w:rPr>
+        <w:rFonts w:ascii="Symbol" w:hAnsi="Symbol" w:hint="default"/>
+      </w:rPr>
+    </w:lvl>
+    <w:lvl w:ilvl="7" w:tplc="04090003" w:tentative="1">
+      <w:start w:val="1"/>
+      <w:numFmt w:val="bullet"/>
+      <w:lvlText w:val="o"/>
+      <w:lvlJc w:val="left"/>
+      <w:pPr>
+        <w:ind w:left="5760" w:hanging="360"/>
+      </w:pPr>
+      <w:rPr>
+        <w:rFonts w:ascii="Courier New" w:hAnsi="Courier New" w:cs="Courier New" w:hint="default"/>
+      </w:rPr>
+    </w:lvl>
+    <w:lvl w:ilvl="8" w:tplc="04090005" w:tentative="1">
+      <w:start w:val="1"/>
+      <w:numFmt w:val="bullet"/>
+      <w:lvlText w:val=""/>
+      <w:lvlJc w:val="left"/>
+      <w:pPr>
+        <w:ind w:left="6480" w:hanging="360"/>
+      </w:pPr>
+      <w:rPr>
+        <w:rFonts w:ascii="Wingdings" w:hAnsi="Wingdings" w:hint="default"/>
+      </w:rPr>
+    </w:lvl>
+  </w:abstractNum>
+  <w:abstractNum w:abstractNumId="3" w15:restartNumberingAfterBreak="0">
     <w:nsid w:val="1E8F0C3E"/>
     <w:multiLevelType w:val="hybridMultilevel"/>
     <w:tmpl w:val="AA062FC8"/>
@@ -4017,7 +4759,346 @@
       </w:rPr>
     </w:lvl>
   </w:abstractNum>
-  <w:abstractNum w:abstractNumId="2" w15:restartNumberingAfterBreak="0">
+  <w:abstractNum w:abstractNumId="4" w15:restartNumberingAfterBreak="0">
+    <w:nsid w:val="28075D1B"/>
+    <w:multiLevelType w:val="hybridMultilevel"/>
+    <w:tmpl w:val="372A953C"/>
+    <w:lvl w:ilvl="0" w:tplc="6BFAF3D2">
+      <w:start w:val="1"/>
+      <w:numFmt w:val="bullet"/>
+      <w:lvlText w:val=""/>
+      <w:lvlJc w:val="left"/>
+      <w:pPr>
+        <w:ind w:left="482" w:hanging="199"/>
+      </w:pPr>
+      <w:rPr>
+        <w:rFonts w:ascii="Symbol" w:hAnsi="Symbol" w:hint="default"/>
+      </w:rPr>
+    </w:lvl>
+    <w:lvl w:ilvl="1" w:tplc="04090003" w:tentative="1">
+      <w:start w:val="1"/>
+      <w:numFmt w:val="bullet"/>
+      <w:lvlText w:val="o"/>
+      <w:lvlJc w:val="left"/>
+      <w:pPr>
+        <w:ind w:left="1610" w:hanging="360"/>
+      </w:pPr>
+      <w:rPr>
+        <w:rFonts w:ascii="Courier New" w:hAnsi="Courier New" w:cs="Courier New" w:hint="default"/>
+      </w:rPr>
+    </w:lvl>
+    <w:lvl w:ilvl="2" w:tplc="04090005" w:tentative="1">
+      <w:start w:val="1"/>
+      <w:numFmt w:val="bullet"/>
+      <w:lvlText w:val=""/>
+      <w:lvlJc w:val="left"/>
+      <w:pPr>
+        <w:ind w:left="2330" w:hanging="360"/>
+      </w:pPr>
+      <w:rPr>
+        <w:rFonts w:ascii="Wingdings" w:hAnsi="Wingdings" w:hint="default"/>
+      </w:rPr>
+    </w:lvl>
+    <w:lvl w:ilvl="3" w:tplc="04090001" w:tentative="1">
+      <w:start w:val="1"/>
+      <w:numFmt w:val="bullet"/>
+      <w:lvlText w:val=""/>
+      <w:lvlJc w:val="left"/>
+      <w:pPr>
+        <w:ind w:left="3050" w:hanging="360"/>
+      </w:pPr>
+      <w:rPr>
+        <w:rFonts w:ascii="Symbol" w:hAnsi="Symbol" w:hint="default"/>
+      </w:rPr>
+    </w:lvl>
+    <w:lvl w:ilvl="4" w:tplc="04090003" w:tentative="1">
+      <w:start w:val="1"/>
+      <w:numFmt w:val="bullet"/>
+      <w:lvlText w:val="o"/>
+      <w:lvlJc w:val="left"/>
+      <w:pPr>
+        <w:ind w:left="3770" w:hanging="360"/>
+      </w:pPr>
+      <w:rPr>
+        <w:rFonts w:ascii="Courier New" w:hAnsi="Courier New" w:cs="Courier New" w:hint="default"/>
+      </w:rPr>
+    </w:lvl>
+    <w:lvl w:ilvl="5" w:tplc="04090005" w:tentative="1">
+      <w:start w:val="1"/>
+      <w:numFmt w:val="bullet"/>
+      <w:lvlText w:val=""/>
+      <w:lvlJc w:val="left"/>
+      <w:pPr>
+        <w:ind w:left="4490" w:hanging="360"/>
+      </w:pPr>
+      <w:rPr>
+        <w:rFonts w:ascii="Wingdings" w:hAnsi="Wingdings" w:hint="default"/>
+      </w:rPr>
+    </w:lvl>
+    <w:lvl w:ilvl="6" w:tplc="04090001" w:tentative="1">
+      <w:start w:val="1"/>
+      <w:numFmt w:val="bullet"/>
+      <w:lvlText w:val=""/>
+      <w:lvlJc w:val="left"/>
+      <w:pPr>
+        <w:ind w:left="5210" w:hanging="360"/>
+      </w:pPr>
+      <w:rPr>
+        <w:rFonts w:ascii="Symbol" w:hAnsi="Symbol" w:hint="default"/>
+      </w:rPr>
+    </w:lvl>
+    <w:lvl w:ilvl="7" w:tplc="04090003" w:tentative="1">
+      <w:start w:val="1"/>
+      <w:numFmt w:val="bullet"/>
+      <w:lvlText w:val="o"/>
+      <w:lvlJc w:val="left"/>
+      <w:pPr>
+        <w:ind w:left="5930" w:hanging="360"/>
+      </w:pPr>
+      <w:rPr>
+        <w:rFonts w:ascii="Courier New" w:hAnsi="Courier New" w:cs="Courier New" w:hint="default"/>
+      </w:rPr>
+    </w:lvl>
+    <w:lvl w:ilvl="8" w:tplc="04090005" w:tentative="1">
+      <w:start w:val="1"/>
+      <w:numFmt w:val="bullet"/>
+      <w:lvlText w:val=""/>
+      <w:lvlJc w:val="left"/>
+      <w:pPr>
+        <w:ind w:left="6650" w:hanging="360"/>
+      </w:pPr>
+      <w:rPr>
+        <w:rFonts w:ascii="Wingdings" w:hAnsi="Wingdings" w:hint="default"/>
+      </w:rPr>
+    </w:lvl>
+  </w:abstractNum>
+  <w:abstractNum w:abstractNumId="5" w15:restartNumberingAfterBreak="0">
+    <w:nsid w:val="2A274E98"/>
+    <w:multiLevelType w:val="multilevel"/>
+    <w:tmpl w:val="91FCDB3A"/>
+    <w:lvl w:ilvl="0">
+      <w:start w:val="1"/>
+      <w:numFmt w:val="bullet"/>
+      <w:lvlText w:val=""/>
+      <w:lvlJc w:val="left"/>
+      <w:pPr>
+        <w:ind w:left="306" w:hanging="193"/>
+      </w:pPr>
+      <w:rPr>
+        <w:rFonts w:ascii="Symbol" w:hAnsi="Symbol" w:hint="default"/>
+      </w:rPr>
+    </w:lvl>
+    <w:lvl w:ilvl="1">
+      <w:start w:val="1"/>
+      <w:numFmt w:val="bullet"/>
+      <w:lvlText w:val="o"/>
+      <w:lvlJc w:val="left"/>
+      <w:pPr>
+        <w:ind w:left="1440" w:hanging="360"/>
+      </w:pPr>
+      <w:rPr>
+        <w:rFonts w:ascii="Courier New" w:hAnsi="Courier New" w:cs="Courier New" w:hint="default"/>
+      </w:rPr>
+    </w:lvl>
+    <w:lvl w:ilvl="2">
+      <w:start w:val="1"/>
+      <w:numFmt w:val="bullet"/>
+      <w:lvlText w:val=""/>
+      <w:lvlJc w:val="left"/>
+      <w:pPr>
+        <w:ind w:left="2160" w:hanging="360"/>
+      </w:pPr>
+      <w:rPr>
+        <w:rFonts w:ascii="Wingdings" w:hAnsi="Wingdings" w:hint="default"/>
+      </w:rPr>
+    </w:lvl>
+    <w:lvl w:ilvl="3">
+      <w:start w:val="1"/>
+      <w:numFmt w:val="bullet"/>
+      <w:lvlText w:val=""/>
+      <w:lvlJc w:val="left"/>
+      <w:pPr>
+        <w:ind w:left="2880" w:hanging="360"/>
+      </w:pPr>
+      <w:rPr>
+        <w:rFonts w:ascii="Symbol" w:hAnsi="Symbol" w:hint="default"/>
+      </w:rPr>
+    </w:lvl>
+    <w:lvl w:ilvl="4">
+      <w:start w:val="1"/>
+      <w:numFmt w:val="bullet"/>
+      <w:lvlText w:val="o"/>
+      <w:lvlJc w:val="left"/>
+      <w:pPr>
+        <w:ind w:left="3600" w:hanging="360"/>
+      </w:pPr>
+      <w:rPr>
+        <w:rFonts w:ascii="Courier New" w:hAnsi="Courier New" w:cs="Courier New" w:hint="default"/>
+      </w:rPr>
+    </w:lvl>
+    <w:lvl w:ilvl="5">
+      <w:start w:val="1"/>
+      <w:numFmt w:val="bullet"/>
+      <w:lvlText w:val=""/>
+      <w:lvlJc w:val="left"/>
+      <w:pPr>
+        <w:ind w:left="4320" w:hanging="360"/>
+      </w:pPr>
+      <w:rPr>
+        <w:rFonts w:ascii="Wingdings" w:hAnsi="Wingdings" w:hint="default"/>
+      </w:rPr>
+    </w:lvl>
+    <w:lvl w:ilvl="6">
+      <w:start w:val="1"/>
+      <w:numFmt w:val="bullet"/>
+      <w:lvlText w:val=""/>
+      <w:lvlJc w:val="left"/>
+      <w:pPr>
+        <w:ind w:left="5040" w:hanging="360"/>
+      </w:pPr>
+      <w:rPr>
+        <w:rFonts w:ascii="Symbol" w:hAnsi="Symbol" w:hint="default"/>
+      </w:rPr>
+    </w:lvl>
+    <w:lvl w:ilvl="7">
+      <w:start w:val="1"/>
+      <w:numFmt w:val="bullet"/>
+      <w:lvlText w:val="o"/>
+      <w:lvlJc w:val="left"/>
+      <w:pPr>
+        <w:ind w:left="5760" w:hanging="360"/>
+      </w:pPr>
+      <w:rPr>
+        <w:rFonts w:ascii="Courier New" w:hAnsi="Courier New" w:cs="Courier New" w:hint="default"/>
+      </w:rPr>
+    </w:lvl>
+    <w:lvl w:ilvl="8">
+      <w:start w:val="1"/>
+      <w:numFmt w:val="bullet"/>
+      <w:lvlText w:val=""/>
+      <w:lvlJc w:val="left"/>
+      <w:pPr>
+        <w:ind w:left="6480" w:hanging="360"/>
+      </w:pPr>
+      <w:rPr>
+        <w:rFonts w:ascii="Wingdings" w:hAnsi="Wingdings" w:hint="default"/>
+      </w:rPr>
+    </w:lvl>
+  </w:abstractNum>
+  <w:abstractNum w:abstractNumId="6" w15:restartNumberingAfterBreak="0">
+    <w:nsid w:val="311364CD"/>
+    <w:multiLevelType w:val="hybridMultilevel"/>
+    <w:tmpl w:val="8C3E983E"/>
+    <w:lvl w:ilvl="0" w:tplc="32DEF9F4">
+      <w:start w:val="1"/>
+      <w:numFmt w:val="bullet"/>
+      <w:lvlText w:val=""/>
+      <w:lvlJc w:val="left"/>
+      <w:pPr>
+        <w:ind w:left="306" w:hanging="193"/>
+      </w:pPr>
+      <w:rPr>
+        <w:rFonts w:ascii="Symbol" w:hAnsi="Symbol" w:hint="default"/>
+      </w:rPr>
+    </w:lvl>
+    <w:lvl w:ilvl="1" w:tplc="04090003" w:tentative="1">
+      <w:start w:val="1"/>
+      <w:numFmt w:val="bullet"/>
+      <w:lvlText w:val="o"/>
+      <w:lvlJc w:val="left"/>
+      <w:pPr>
+        <w:ind w:left="1440" w:hanging="360"/>
+      </w:pPr>
+      <w:rPr>
+        <w:rFonts w:ascii="Courier New" w:hAnsi="Courier New" w:cs="Courier New" w:hint="default"/>
+      </w:rPr>
+    </w:lvl>
+    <w:lvl w:ilvl="2" w:tplc="04090005" w:tentative="1">
+      <w:start w:val="1"/>
+      <w:numFmt w:val="bullet"/>
+      <w:lvlText w:val=""/>
+      <w:lvlJc w:val="left"/>
+      <w:pPr>
+        <w:ind w:left="2160" w:hanging="360"/>
+      </w:pPr>
+      <w:rPr>
+        <w:rFonts w:ascii="Wingdings" w:hAnsi="Wingdings" w:hint="default"/>
+      </w:rPr>
+    </w:lvl>
+    <w:lvl w:ilvl="3" w:tplc="04090001" w:tentative="1">
+      <w:start w:val="1"/>
+      <w:numFmt w:val="bullet"/>
+      <w:lvlText w:val=""/>
+      <w:lvlJc w:val="left"/>
+      <w:pPr>
+        <w:ind w:left="2880" w:hanging="360"/>
+      </w:pPr>
+      <w:rPr>
+        <w:rFonts w:ascii="Symbol" w:hAnsi="Symbol" w:hint="default"/>
+      </w:rPr>
+    </w:lvl>
+    <w:lvl w:ilvl="4" w:tplc="04090003" w:tentative="1">
+      <w:start w:val="1"/>
+      <w:numFmt w:val="bullet"/>
+      <w:lvlText w:val="o"/>
+      <w:lvlJc w:val="left"/>
+      <w:pPr>
+        <w:ind w:left="3600" w:hanging="360"/>
+      </w:pPr>
+      <w:rPr>
+        <w:rFonts w:ascii="Courier New" w:hAnsi="Courier New" w:cs="Courier New" w:hint="default"/>
+      </w:rPr>
+    </w:lvl>
+    <w:lvl w:ilvl="5" w:tplc="04090005" w:tentative="1">
+      <w:start w:val="1"/>
+      <w:numFmt w:val="bullet"/>
+      <w:lvlText w:val=""/>
+      <w:lvlJc w:val="left"/>
+      <w:pPr>
+        <w:ind w:left="4320" w:hanging="360"/>
+      </w:pPr>
+      <w:rPr>
+        <w:rFonts w:ascii="Wingdings" w:hAnsi="Wingdings" w:hint="default"/>
+      </w:rPr>
+    </w:lvl>
+    <w:lvl w:ilvl="6" w:tplc="04090001" w:tentative="1">
+      <w:start w:val="1"/>
+      <w:numFmt w:val="bullet"/>
+      <w:lvlText w:val=""/>
+      <w:lvlJc w:val="left"/>
+      <w:pPr>
+        <w:ind w:left="5040" w:hanging="360"/>
+      </w:pPr>
+      <w:rPr>
+        <w:rFonts w:ascii="Symbol" w:hAnsi="Symbol" w:hint="default"/>
+      </w:rPr>
+    </w:lvl>
+    <w:lvl w:ilvl="7" w:tplc="04090003" w:tentative="1">
+      <w:start w:val="1"/>
+      <w:numFmt w:val="bullet"/>
+      <w:lvlText w:val="o"/>
+      <w:lvlJc w:val="left"/>
+      <w:pPr>
+        <w:ind w:left="5760" w:hanging="360"/>
+      </w:pPr>
+      <w:rPr>
+        <w:rFonts w:ascii="Courier New" w:hAnsi="Courier New" w:cs="Courier New" w:hint="default"/>
+      </w:rPr>
+    </w:lvl>
+    <w:lvl w:ilvl="8" w:tplc="04090005" w:tentative="1">
+      <w:start w:val="1"/>
+      <w:numFmt w:val="bullet"/>
+      <w:lvlText w:val=""/>
+      <w:lvlJc w:val="left"/>
+      <w:pPr>
+        <w:ind w:left="6480" w:hanging="360"/>
+      </w:pPr>
+      <w:rPr>
+        <w:rFonts w:ascii="Wingdings" w:hAnsi="Wingdings" w:hint="default"/>
+      </w:rPr>
+    </w:lvl>
+  </w:abstractNum>
+  <w:abstractNum w:abstractNumId="7" w15:restartNumberingAfterBreak="0">
     <w:nsid w:val="3CB10D67"/>
     <w:multiLevelType w:val="hybridMultilevel"/>
     <w:tmpl w:val="9E0832DE"/>
@@ -4130,7 +5211,233 @@
       </w:rPr>
     </w:lvl>
   </w:abstractNum>
-  <w:abstractNum w:abstractNumId="3" w15:restartNumberingAfterBreak="0">
+  <w:abstractNum w:abstractNumId="8" w15:restartNumberingAfterBreak="0">
+    <w:nsid w:val="52B07AF1"/>
+    <w:multiLevelType w:val="multilevel"/>
+    <w:tmpl w:val="6F58E68C"/>
+    <w:lvl w:ilvl="0">
+      <w:start w:val="1"/>
+      <w:numFmt w:val="bullet"/>
+      <w:lvlText w:val=""/>
+      <w:lvlJc w:val="left"/>
+      <w:pPr>
+        <w:ind w:left="720" w:hanging="360"/>
+      </w:pPr>
+      <w:rPr>
+        <w:rFonts w:ascii="Symbol" w:hAnsi="Symbol" w:hint="default"/>
+      </w:rPr>
+    </w:lvl>
+    <w:lvl w:ilvl="1">
+      <w:start w:val="1"/>
+      <w:numFmt w:val="bullet"/>
+      <w:lvlText w:val="o"/>
+      <w:lvlJc w:val="left"/>
+      <w:pPr>
+        <w:ind w:left="1440" w:hanging="360"/>
+      </w:pPr>
+      <w:rPr>
+        <w:rFonts w:ascii="Courier New" w:hAnsi="Courier New" w:cs="Courier New" w:hint="default"/>
+      </w:rPr>
+    </w:lvl>
+    <w:lvl w:ilvl="2">
+      <w:start w:val="1"/>
+      <w:numFmt w:val="bullet"/>
+      <w:lvlText w:val=""/>
+      <w:lvlJc w:val="left"/>
+      <w:pPr>
+        <w:ind w:left="2160" w:hanging="360"/>
+      </w:pPr>
+      <w:rPr>
+        <w:rFonts w:ascii="Wingdings" w:hAnsi="Wingdings" w:hint="default"/>
+      </w:rPr>
+    </w:lvl>
+    <w:lvl w:ilvl="3">
+      <w:start w:val="1"/>
+      <w:numFmt w:val="bullet"/>
+      <w:lvlText w:val=""/>
+      <w:lvlJc w:val="left"/>
+      <w:pPr>
+        <w:ind w:left="2880" w:hanging="360"/>
+      </w:pPr>
+      <w:rPr>
+        <w:rFonts w:ascii="Symbol" w:hAnsi="Symbol" w:hint="default"/>
+      </w:rPr>
+    </w:lvl>
+    <w:lvl w:ilvl="4">
+      <w:start w:val="1"/>
+      <w:numFmt w:val="bullet"/>
+      <w:lvlText w:val="o"/>
+      <w:lvlJc w:val="left"/>
+      <w:pPr>
+        <w:ind w:left="3600" w:hanging="360"/>
+      </w:pPr>
+      <w:rPr>
+        <w:rFonts w:ascii="Courier New" w:hAnsi="Courier New" w:cs="Courier New" w:hint="default"/>
+      </w:rPr>
+    </w:lvl>
+    <w:lvl w:ilvl="5">
+      <w:start w:val="1"/>
+      <w:numFmt w:val="bullet"/>
+      <w:lvlText w:val=""/>
+      <w:lvlJc w:val="left"/>
+      <w:pPr>
+        <w:ind w:left="4320" w:hanging="360"/>
+      </w:pPr>
+      <w:rPr>
+        <w:rFonts w:ascii="Wingdings" w:hAnsi="Wingdings" w:hint="default"/>
+      </w:rPr>
+    </w:lvl>
+    <w:lvl w:ilvl="6">
+      <w:start w:val="1"/>
+      <w:numFmt w:val="bullet"/>
+      <w:lvlText w:val=""/>
+      <w:lvlJc w:val="left"/>
+      <w:pPr>
+        <w:ind w:left="5040" w:hanging="360"/>
+      </w:pPr>
+      <w:rPr>
+        <w:rFonts w:ascii="Symbol" w:hAnsi="Symbol" w:hint="default"/>
+      </w:rPr>
+    </w:lvl>
+    <w:lvl w:ilvl="7">
+      <w:start w:val="1"/>
+      <w:numFmt w:val="bullet"/>
+      <w:lvlText w:val="o"/>
+      <w:lvlJc w:val="left"/>
+      <w:pPr>
+        <w:ind w:left="5760" w:hanging="360"/>
+      </w:pPr>
+      <w:rPr>
+        <w:rFonts w:ascii="Courier New" w:hAnsi="Courier New" w:cs="Courier New" w:hint="default"/>
+      </w:rPr>
+    </w:lvl>
+    <w:lvl w:ilvl="8">
+      <w:start w:val="1"/>
+      <w:numFmt w:val="bullet"/>
+      <w:lvlText w:val=""/>
+      <w:lvlJc w:val="left"/>
+      <w:pPr>
+        <w:ind w:left="6480" w:hanging="360"/>
+      </w:pPr>
+      <w:rPr>
+        <w:rFonts w:ascii="Wingdings" w:hAnsi="Wingdings" w:hint="default"/>
+      </w:rPr>
+    </w:lvl>
+  </w:abstractNum>
+  <w:abstractNum w:abstractNumId="9" w15:restartNumberingAfterBreak="0">
+    <w:nsid w:val="5EC15D9A"/>
+    <w:multiLevelType w:val="multilevel"/>
+    <w:tmpl w:val="8C3E983E"/>
+    <w:lvl w:ilvl="0">
+      <w:start w:val="1"/>
+      <w:numFmt w:val="bullet"/>
+      <w:lvlText w:val=""/>
+      <w:lvlJc w:val="left"/>
+      <w:pPr>
+        <w:ind w:left="306" w:hanging="193"/>
+      </w:pPr>
+      <w:rPr>
+        <w:rFonts w:ascii="Symbol" w:hAnsi="Symbol" w:hint="default"/>
+      </w:rPr>
+    </w:lvl>
+    <w:lvl w:ilvl="1">
+      <w:start w:val="1"/>
+      <w:numFmt w:val="bullet"/>
+      <w:lvlText w:val="o"/>
+      <w:lvlJc w:val="left"/>
+      <w:pPr>
+        <w:ind w:left="1440" w:hanging="360"/>
+      </w:pPr>
+      <w:rPr>
+        <w:rFonts w:ascii="Courier New" w:hAnsi="Courier New" w:cs="Courier New" w:hint="default"/>
+      </w:rPr>
+    </w:lvl>
+    <w:lvl w:ilvl="2">
+      <w:start w:val="1"/>
+      <w:numFmt w:val="bullet"/>
+      <w:lvlText w:val=""/>
+      <w:lvlJc w:val="left"/>
+      <w:pPr>
+        <w:ind w:left="2160" w:hanging="360"/>
+      </w:pPr>
+      <w:rPr>
+        <w:rFonts w:ascii="Wingdings" w:hAnsi="Wingdings" w:hint="default"/>
+      </w:rPr>
+    </w:lvl>
+    <w:lvl w:ilvl="3">
+      <w:start w:val="1"/>
+      <w:numFmt w:val="bullet"/>
+      <w:lvlText w:val=""/>
+      <w:lvlJc w:val="left"/>
+      <w:pPr>
+        <w:ind w:left="2880" w:hanging="360"/>
+      </w:pPr>
+      <w:rPr>
+        <w:rFonts w:ascii="Symbol" w:hAnsi="Symbol" w:hint="default"/>
+      </w:rPr>
+    </w:lvl>
+    <w:lvl w:ilvl="4">
+      <w:start w:val="1"/>
+      <w:numFmt w:val="bullet"/>
+      <w:lvlText w:val="o"/>
+      <w:lvlJc w:val="left"/>
+      <w:pPr>
+        <w:ind w:left="3600" w:hanging="360"/>
+      </w:pPr>
+      <w:rPr>
+        <w:rFonts w:ascii="Courier New" w:hAnsi="Courier New" w:cs="Courier New" w:hint="default"/>
+      </w:rPr>
+    </w:lvl>
+    <w:lvl w:ilvl="5">
+      <w:start w:val="1"/>
+      <w:numFmt w:val="bullet"/>
+      <w:lvlText w:val=""/>
+      <w:lvlJc w:val="left"/>
+      <w:pPr>
+        <w:ind w:left="4320" w:hanging="360"/>
+      </w:pPr>
+      <w:rPr>
+        <w:rFonts w:ascii="Wingdings" w:hAnsi="Wingdings" w:hint="default"/>
+      </w:rPr>
+    </w:lvl>
+    <w:lvl w:ilvl="6">
+      <w:start w:val="1"/>
+      <w:numFmt w:val="bullet"/>
+      <w:lvlText w:val=""/>
+      <w:lvlJc w:val="left"/>
+      <w:pPr>
+        <w:ind w:left="5040" w:hanging="360"/>
+      </w:pPr>
+      <w:rPr>
+        <w:rFonts w:ascii="Symbol" w:hAnsi="Symbol" w:hint="default"/>
+      </w:rPr>
+    </w:lvl>
+    <w:lvl w:ilvl="7">
+      <w:start w:val="1"/>
+      <w:numFmt w:val="bullet"/>
+      <w:lvlText w:val="o"/>
+      <w:lvlJc w:val="left"/>
+      <w:pPr>
+        <w:ind w:left="5760" w:hanging="360"/>
+      </w:pPr>
+      <w:rPr>
+        <w:rFonts w:ascii="Courier New" w:hAnsi="Courier New" w:cs="Courier New" w:hint="default"/>
+      </w:rPr>
+    </w:lvl>
+    <w:lvl w:ilvl="8">
+      <w:start w:val="1"/>
+      <w:numFmt w:val="bullet"/>
+      <w:lvlText w:val=""/>
+      <w:lvlJc w:val="left"/>
+      <w:pPr>
+        <w:ind w:left="6480" w:hanging="360"/>
+      </w:pPr>
+      <w:rPr>
+        <w:rFonts w:ascii="Wingdings" w:hAnsi="Wingdings" w:hint="default"/>
+      </w:rPr>
+    </w:lvl>
+  </w:abstractNum>
+  <w:abstractNum w:abstractNumId="10" w15:restartNumberingAfterBreak="0">
     <w:nsid w:val="661B760D"/>
     <w:multiLevelType w:val="hybridMultilevel"/>
     <w:tmpl w:val="2940062A"/>
@@ -4242,7 +5549,7 @@
       </w:rPr>
     </w:lvl>
   </w:abstractNum>
-  <w:abstractNum w:abstractNumId="4" w15:restartNumberingAfterBreak="0">
+  <w:abstractNum w:abstractNumId="11" w15:restartNumberingAfterBreak="0">
     <w:nsid w:val="734B4255"/>
     <w:multiLevelType w:val="hybridMultilevel"/>
     <w:tmpl w:val="E2CC5E7C"/>
@@ -4355,7 +5662,120 @@
       </w:rPr>
     </w:lvl>
   </w:abstractNum>
-  <w:abstractNum w:abstractNumId="5" w15:restartNumberingAfterBreak="0">
+  <w:abstractNum w:abstractNumId="12" w15:restartNumberingAfterBreak="0">
+    <w:nsid w:val="744D7CAA"/>
+    <w:multiLevelType w:val="hybridMultilevel"/>
+    <w:tmpl w:val="A6C2DDE8"/>
+    <w:lvl w:ilvl="0" w:tplc="A38CE122">
+      <w:start w:val="1"/>
+      <w:numFmt w:val="bullet"/>
+      <w:lvlText w:val=""/>
+      <w:lvlJc w:val="left"/>
+      <w:pPr>
+        <w:ind w:left="340" w:hanging="227"/>
+      </w:pPr>
+      <w:rPr>
+        <w:rFonts w:ascii="Symbol" w:hAnsi="Symbol" w:hint="default"/>
+      </w:rPr>
+    </w:lvl>
+    <w:lvl w:ilvl="1" w:tplc="04090003" w:tentative="1">
+      <w:start w:val="1"/>
+      <w:numFmt w:val="bullet"/>
+      <w:lvlText w:val="o"/>
+      <w:lvlJc w:val="left"/>
+      <w:pPr>
+        <w:ind w:left="1440" w:hanging="360"/>
+      </w:pPr>
+      <w:rPr>
+        <w:rFonts w:ascii="Courier New" w:hAnsi="Courier New" w:cs="Courier New" w:hint="default"/>
+      </w:rPr>
+    </w:lvl>
+    <w:lvl w:ilvl="2" w:tplc="04090005" w:tentative="1">
+      <w:start w:val="1"/>
+      <w:numFmt w:val="bullet"/>
+      <w:lvlText w:val=""/>
+      <w:lvlJc w:val="left"/>
+      <w:pPr>
+        <w:ind w:left="2160" w:hanging="360"/>
+      </w:pPr>
+      <w:rPr>
+        <w:rFonts w:ascii="Wingdings" w:hAnsi="Wingdings" w:hint="default"/>
+      </w:rPr>
+    </w:lvl>
+    <w:lvl w:ilvl="3" w:tplc="04090001" w:tentative="1">
+      <w:start w:val="1"/>
+      <w:numFmt w:val="bullet"/>
+      <w:lvlText w:val=""/>
+      <w:lvlJc w:val="left"/>
+      <w:pPr>
+        <w:ind w:left="2880" w:hanging="360"/>
+      </w:pPr>
+      <w:rPr>
+        <w:rFonts w:ascii="Symbol" w:hAnsi="Symbol" w:hint="default"/>
+      </w:rPr>
+    </w:lvl>
+    <w:lvl w:ilvl="4" w:tplc="04090003" w:tentative="1">
+      <w:start w:val="1"/>
+      <w:numFmt w:val="bullet"/>
+      <w:lvlText w:val="o"/>
+      <w:lvlJc w:val="left"/>
+      <w:pPr>
+        <w:ind w:left="3600" w:hanging="360"/>
+      </w:pPr>
+      <w:rPr>
+        <w:rFonts w:ascii="Courier New" w:hAnsi="Courier New" w:cs="Courier New" w:hint="default"/>
+      </w:rPr>
+    </w:lvl>
+    <w:lvl w:ilvl="5" w:tplc="04090005" w:tentative="1">
+      <w:start w:val="1"/>
+      <w:numFmt w:val="bullet"/>
+      <w:lvlText w:val=""/>
+      <w:lvlJc w:val="left"/>
+      <w:pPr>
+        <w:ind w:left="4320" w:hanging="360"/>
+      </w:pPr>
+      <w:rPr>
+        <w:rFonts w:ascii="Wingdings" w:hAnsi="Wingdings" w:hint="default"/>
+      </w:rPr>
+    </w:lvl>
+    <w:lvl w:ilvl="6" w:tplc="04090001" w:tentative="1">
+      <w:start w:val="1"/>
+      <w:numFmt w:val="bullet"/>
+      <w:lvlText w:val=""/>
+      <w:lvlJc w:val="left"/>
+      <w:pPr>
+        <w:ind w:left="5040" w:hanging="360"/>
+      </w:pPr>
+      <w:rPr>
+        <w:rFonts w:ascii="Symbol" w:hAnsi="Symbol" w:hint="default"/>
+      </w:rPr>
+    </w:lvl>
+    <w:lvl w:ilvl="7" w:tplc="04090003" w:tentative="1">
+      <w:start w:val="1"/>
+      <w:numFmt w:val="bullet"/>
+      <w:lvlText w:val="o"/>
+      <w:lvlJc w:val="left"/>
+      <w:pPr>
+        <w:ind w:left="5760" w:hanging="360"/>
+      </w:pPr>
+      <w:rPr>
+        <w:rFonts w:ascii="Courier New" w:hAnsi="Courier New" w:cs="Courier New" w:hint="default"/>
+      </w:rPr>
+    </w:lvl>
+    <w:lvl w:ilvl="8" w:tplc="04090005" w:tentative="1">
+      <w:start w:val="1"/>
+      <w:numFmt w:val="bullet"/>
+      <w:lvlText w:val=""/>
+      <w:lvlJc w:val="left"/>
+      <w:pPr>
+        <w:ind w:left="6480" w:hanging="360"/>
+      </w:pPr>
+      <w:rPr>
+        <w:rFonts w:ascii="Wingdings" w:hAnsi="Wingdings" w:hint="default"/>
+      </w:rPr>
+    </w:lvl>
+  </w:abstractNum>
+  <w:abstractNum w:abstractNumId="13" w15:restartNumberingAfterBreak="0">
     <w:nsid w:val="76C94071"/>
     <w:multiLevelType w:val="hybridMultilevel"/>
     <w:tmpl w:val="EDE4C192"/>
@@ -4469,22 +5889,46 @@
     </w:lvl>
   </w:abstractNum>
   <w:num w:numId="1">
-    <w:abstractNumId w:val="4"/>
+    <w:abstractNumId w:val="11"/>
   </w:num>
   <w:num w:numId="2">
+    <w:abstractNumId w:val="7"/>
+  </w:num>
+  <w:num w:numId="3">
+    <w:abstractNumId w:val="13"/>
+  </w:num>
+  <w:num w:numId="4">
+    <w:abstractNumId w:val="3"/>
+  </w:num>
+  <w:num w:numId="5">
+    <w:abstractNumId w:val="1"/>
+  </w:num>
+  <w:num w:numId="6">
+    <w:abstractNumId w:val="10"/>
+  </w:num>
+  <w:num w:numId="7">
+    <w:abstractNumId w:val="0"/>
+  </w:num>
+  <w:num w:numId="8">
+    <w:abstractNumId w:val="8"/>
+  </w:num>
+  <w:num w:numId="9">
+    <w:abstractNumId w:val="6"/>
+  </w:num>
+  <w:num w:numId="10">
+    <w:abstractNumId w:val="9"/>
+  </w:num>
+  <w:num w:numId="11">
     <w:abstractNumId w:val="2"/>
   </w:num>
-  <w:num w:numId="3">
+  <w:num w:numId="12">
     <w:abstractNumId w:val="5"/>
   </w:num>
-  <w:num w:numId="4">
-    <w:abstractNumId w:val="1"/>
+  <w:num w:numId="13">
+    <w:abstractNumId w:val="12"/>
   </w:num>
-  <w:num w:numId="5">
-    <w:abstractNumId w:val="0"/>
-  </w:num>
-  <w:num w:numId="6">
-    <w:abstractNumId w:val="3"/>
+  <w:num w:numId="14">
+    <w:abstractNumId w:val="4"/>
   </w:num>
 </w:numbering>
 </file>
@@ -4506,7 +5950,7 @@
       </w:pPr>
     </w:pPrDefault>
   </w:docDefaults>
-  <w:latentStyles w:defLockedState="0" w:defUIPriority="99" w:defSemiHidden="0" w:defUnhideWhenUsed="0" w:defQFormat="0" w:count="375">
+  <w:latentStyles w:defLockedState="0" w:defUIPriority="99" w:defSemiHidden="0" w:defUnhideWhenUsed="0" w:defQFormat="0" w:count="376">
     <w:lsdException w:name="Normal" w:uiPriority="0" w:qFormat="1"/>
     <w:lsdException w:name="heading 1" w:uiPriority="9" w:qFormat="1"/>
     <w:lsdException w:name="heading 2" w:semiHidden="1" w:uiPriority="9" w:unhideWhenUsed="1" w:qFormat="1"/>
@@ -4612,7 +6056,6 @@
     <w:lsdException w:name="HTML Sample" w:semiHidden="1" w:unhideWhenUsed="1"/>
     <w:lsdException w:name="HTML Typewriter" w:semiHidden="1" w:unhideWhenUsed="1"/>
     <w:lsdException w:name="HTML Variable" w:semiHidden="1" w:unhideWhenUsed="1"/>
-    <w:lsdException w:name="Normal Table" w:semiHidden="1" w:unhideWhenUsed="1"/>
     <w:lsdException w:name="annotation subject" w:semiHidden="1" w:unhideWhenUsed="1"/>
     <w:lsdException w:name="No List" w:semiHidden="1" w:unhideWhenUsed="1"/>
     <w:lsdException w:name="Outline List 1" w:semiHidden="1" w:unhideWhenUsed="1"/>
@@ -4659,10 +6102,8 @@
     <w:lsdException w:name="Table Subtle 2" w:semiHidden="1" w:unhideWhenUsed="1"/>
     <w:lsdException w:name="Table Web 1" w:semiHidden="1" w:unhideWhenUsed="1"/>
     <w:lsdException w:name="Table Web 2" w:semiHidden="1" w:unhideWhenUsed="1"/>
-    <w:lsdException w:name="Table Web 3" w:semiHidden="1" w:unhideWhenUsed="1"/>
     <w:lsdException w:name="Balloon Text" w:semiHidden="1" w:unhideWhenUsed="1"/>
     <w:lsdException w:name="Table Grid" w:uiPriority="39"/>
-    <w:lsdException w:name="Table Theme" w:semiHidden="1" w:unhideWhenUsed="1"/>
     <w:lsdException w:name="Placeholder Text" w:semiHidden="1"/>
     <w:lsdException w:name="No Spacing" w:semiHidden="1" w:uiPriority="1" w:unhideWhenUsed="1" w:qFormat="1"/>
     <w:lsdException w:name="Light Shading" w:uiPriority="60"/>
@@ -4880,6 +6321,7 @@
     <w:lsdException w:name="List Table 7 Colorful Accent 6" w:uiPriority="52"/>
     <w:lsdException w:name="Mention" w:semiHidden="1" w:unhideWhenUsed="1"/>
     <w:lsdException w:name="Smart Hyperlink" w:semiHidden="1" w:unhideWhenUsed="1"/>
+    <w:lsdException w:name="Smart Link" w:semiHidden="1" w:unhideWhenUsed="1"/>
   </w:latentStyles>
   <w:style w:type="paragraph" w:default="1" w:styleId="Normal">
     <w:name w:val="Normal"/>
@@ -6761,7 +8203,7 @@
 </file>
 
 <file path=customXml/itemProps2.xml><?xml version="1.0" encoding="utf-8"?>
-<ds:datastoreItem xmlns:ds="http://schemas.openxmlformats.org/officeDocument/2006/customXml" ds:itemID="{7A6AB108-6829-884E-91F2-79012949B7A7}">
+<ds:datastoreItem xmlns:ds="http://schemas.openxmlformats.org/officeDocument/2006/customXml" ds:itemID="{C54AD2E0-FD2B-1E47-B568-5A9BD9C4070F}">
   <ds:schemaRefs>
     <ds:schemaRef ds:uri="http://schemas.openxmlformats.org/officeDocument/2006/bibliography"/>
   </ds:schemaRefs>

</xml_diff>

<commit_message>
Resolved a tiny formatting flaw in the PDF version
</commit_message>
<xml_diff>
--- a/JamesSnell-Resume.docx
+++ b/JamesSnell-Resume.docx
@@ -5,6 +5,7 @@
     <w:p>
       <w:pPr>
         <w:spacing w:after="100"/>
+        <w:ind w:left="142" w:right="27" w:hanging="142"/>
         <w:jc w:val="both"/>
       </w:pPr>
       <w:r>
@@ -14,7 +15,12 @@
         <w:t>thrive</w:t>
       </w:r>
       <w:r>
-        <w:t xml:space="preserve"> at designing, building and supporting </w:t>
+        <w:t xml:space="preserve"> at designing, building </w:t>
+      </w:r>
+      <w:bookmarkStart w:id="0" w:name="_GoBack"/>
+      <w:bookmarkEnd w:id="0"/>
+      <w:r>
+        <w:t xml:space="preserve">and supporting </w:t>
       </w:r>
       <w:r>
         <w:t xml:space="preserve">fantastic </w:t>
@@ -3159,8 +3165,6 @@
       <w:r>
         <w:t>,</w:t>
       </w:r>
-      <w:bookmarkStart w:id="0" w:name="_GoBack"/>
-      <w:bookmarkEnd w:id="0"/>
       <w:r>
         <w:t>000 active student &amp; staff accounts.</w:t>
       </w:r>
@@ -8203,7 +8207,7 @@
 </file>
 
 <file path=customXml/itemProps2.xml><?xml version="1.0" encoding="utf-8"?>
-<ds:datastoreItem xmlns:ds="http://schemas.openxmlformats.org/officeDocument/2006/customXml" ds:itemID="{C54AD2E0-FD2B-1E47-B568-5A9BD9C4070F}">
+<ds:datastoreItem xmlns:ds="http://schemas.openxmlformats.org/officeDocument/2006/customXml" ds:itemID="{02815F2E-4704-C946-BD29-CB195CC23902}">
   <ds:schemaRefs>
     <ds:schemaRef ds:uri="http://schemas.openxmlformats.org/officeDocument/2006/bibliography"/>
   </ds:schemaRefs>

</xml_diff>

<commit_message>
Update following a recent change in roles
</commit_message>
<xml_diff>
--- a/JamesSnell-Resume.docx
+++ b/JamesSnell-Resume.docx
@@ -1,6 +1,6 @@
 
 <file path=word/document.xml><?xml version="1.0" encoding="utf-8"?>
-<w:document xmlns:wpc="http://schemas.microsoft.com/office/word/2010/wordprocessingCanvas" xmlns:cx="http://schemas.microsoft.com/office/drawing/2014/chartex" xmlns:cx1="http://schemas.microsoft.com/office/drawing/2015/9/8/chartex" xmlns:cx2="http://schemas.microsoft.com/office/drawing/2015/10/21/chartex" xmlns:cx3="http://schemas.microsoft.com/office/drawing/2016/5/9/chartex" xmlns:cx4="http://schemas.microsoft.com/office/drawing/2016/5/10/chartex" xmlns:cx5="http://schemas.microsoft.com/office/drawing/2016/5/11/chartex" xmlns:cx6="http://schemas.microsoft.com/office/drawing/2016/5/12/chartex" xmlns:cx7="http://schemas.microsoft.com/office/drawing/2016/5/13/chartex" xmlns:cx8="http://schemas.microsoft.com/office/drawing/2016/5/14/chartex" xmlns:mc="http://schemas.openxmlformats.org/markup-compatibility/2006" xmlns:aink="http://schemas.microsoft.com/office/drawing/2016/ink" xmlns:am3d="http://schemas.microsoft.com/office/drawing/2017/model3d" xmlns:o="urn:schemas-microsoft-com:office:office" xmlns:r="http://schemas.openxmlformats.org/officeDocument/2006/relationships" xmlns:m="http://schemas.openxmlformats.org/officeDocument/2006/math" xmlns:v="urn:schemas-microsoft-com:vml" xmlns:wp14="http://schemas.microsoft.com/office/word/2010/wordprocessingDrawing" xmlns:wp="http://schemas.openxmlformats.org/drawingml/2006/wordprocessingDrawing" xmlns:w10="urn:schemas-microsoft-com:office:word" xmlns:w="http://schemas.openxmlformats.org/wordprocessingml/2006/main" xmlns:w14="http://schemas.microsoft.com/office/word/2010/wordml" xmlns:w15="http://schemas.microsoft.com/office/word/2012/wordml" xmlns:w16cid="http://schemas.microsoft.com/office/word/2016/wordml/cid" xmlns:w16se="http://schemas.microsoft.com/office/word/2015/wordml/symex" xmlns:wpg="http://schemas.microsoft.com/office/word/2010/wordprocessingGroup" xmlns:wpi="http://schemas.microsoft.com/office/word/2010/wordprocessingInk" xmlns:wne="http://schemas.microsoft.com/office/word/2006/wordml" xmlns:wps="http://schemas.microsoft.com/office/word/2010/wordprocessingShape" mc:Ignorable="w14 w15 w16se w16cid wp14">
+<w:document xmlns:wpc="http://schemas.microsoft.com/office/word/2010/wordprocessingCanvas" xmlns:cx="http://schemas.microsoft.com/office/drawing/2014/chartex" xmlns:cx1="http://schemas.microsoft.com/office/drawing/2015/9/8/chartex" xmlns:cx2="http://schemas.microsoft.com/office/drawing/2015/10/21/chartex" xmlns:cx3="http://schemas.microsoft.com/office/drawing/2016/5/9/chartex" xmlns:cx4="http://schemas.microsoft.com/office/drawing/2016/5/10/chartex" xmlns:cx5="http://schemas.microsoft.com/office/drawing/2016/5/11/chartex" xmlns:cx6="http://schemas.microsoft.com/office/drawing/2016/5/12/chartex" xmlns:cx7="http://schemas.microsoft.com/office/drawing/2016/5/13/chartex" xmlns:cx8="http://schemas.microsoft.com/office/drawing/2016/5/14/chartex" xmlns:mc="http://schemas.openxmlformats.org/markup-compatibility/2006" xmlns:aink="http://schemas.microsoft.com/office/drawing/2016/ink" xmlns:am3d="http://schemas.microsoft.com/office/drawing/2017/model3d" xmlns:o="urn:schemas-microsoft-com:office:office" xmlns:r="http://schemas.openxmlformats.org/officeDocument/2006/relationships" xmlns:m="http://schemas.openxmlformats.org/officeDocument/2006/math" xmlns:v="urn:schemas-microsoft-com:vml" xmlns:wp14="http://schemas.microsoft.com/office/word/2010/wordprocessingDrawing" xmlns:wp="http://schemas.openxmlformats.org/drawingml/2006/wordprocessingDrawing" xmlns:w10="urn:schemas-microsoft-com:office:word" xmlns:w="http://schemas.openxmlformats.org/wordprocessingml/2006/main" xmlns:w14="http://schemas.microsoft.com/office/word/2010/wordml" xmlns:w15="http://schemas.microsoft.com/office/word/2012/wordml" xmlns:w16cex="http://schemas.microsoft.com/office/word/2018/wordml/cex" xmlns:w16cid="http://schemas.microsoft.com/office/word/2016/wordml/cid" xmlns:w16="http://schemas.microsoft.com/office/word/2018/wordml" xmlns:w16se="http://schemas.microsoft.com/office/word/2015/wordml/symex" xmlns:wpg="http://schemas.microsoft.com/office/word/2010/wordprocessingGroup" xmlns:wpi="http://schemas.microsoft.com/office/word/2010/wordprocessingInk" xmlns:wne="http://schemas.microsoft.com/office/word/2006/wordml" xmlns:wps="http://schemas.microsoft.com/office/word/2010/wordprocessingShape" mc:Ignorable="w14 w15 w16se w16cid w16 w16cex wp14">
   <w:body>
     <w:p>
       <w:pPr>
@@ -15,12 +15,7 @@
         <w:t>thrive</w:t>
       </w:r>
       <w:r>
-        <w:t xml:space="preserve"> at designing, building </w:t>
-      </w:r>
-      <w:bookmarkStart w:id="0" w:name="_GoBack"/>
-      <w:bookmarkEnd w:id="0"/>
-      <w:r>
-        <w:t xml:space="preserve">and supporting </w:t>
+        <w:t xml:space="preserve"> at designing, building and supporting </w:t>
       </w:r>
       <w:r>
         <w:t xml:space="preserve">fantastic </w:t>
@@ -41,13 +36,25 @@
         <w:t xml:space="preserve">My </w:t>
       </w:r>
       <w:r>
-        <w:t xml:space="preserve">R&amp;D experience is focused </w:t>
+        <w:t xml:space="preserve">R&amp;D experience is </w:t>
+      </w:r>
+      <w:r>
+        <w:t xml:space="preserve">largely </w:t>
+      </w:r>
+      <w:r>
+        <w:t xml:space="preserve">focused </w:t>
       </w:r>
       <w:r>
         <w:t>around</w:t>
       </w:r>
       <w:r>
-        <w:t xml:space="preserve"> web applications and data-collection </w:t>
+        <w:t xml:space="preserve"> </w:t>
+      </w:r>
+      <w:r>
+        <w:t xml:space="preserve">DevOps, </w:t>
+      </w:r>
+      <w:r>
+        <w:t xml:space="preserve">web apps and data-collection </w:t>
       </w:r>
       <w:r>
         <w:t>systems</w:t>
@@ -98,15 +105,7 @@
         <w:t>B</w:t>
       </w:r>
       <w:r>
-        <w:t xml:space="preserve">elow </w:t>
-      </w:r>
-      <w:proofErr w:type="gramStart"/>
-      <w:r>
-        <w:t>illustrates</w:t>
-      </w:r>
-      <w:proofErr w:type="gramEnd"/>
-      <w:r>
-        <w:t xml:space="preserve"> </w:t>
+        <w:t xml:space="preserve">elow illustrates </w:t>
       </w:r>
       <w:r>
         <w:t>typical multi-role functions I’ve handled during the bulk of my</w:t>
@@ -298,6 +297,9 @@
                                 <w:r>
                                   <w:t>Professional Engineer</w:t>
                                 </w:r>
+                                <w:r>
+                                  <w:t xml:space="preserve"> (P.ENG)</w:t>
+                                </w:r>
                               </w:sdtContent>
                             </w:sdt>
                           </w:p>
@@ -328,7 +330,7 @@
                                 <w:rPr>
                                   <w:rStyle w:val="Hyperlink"/>
                                 </w:rPr>
-                                <w:t>james@dawning.ca</w:t>
+                                <w:t>contact@jamessnell.com</w:t>
                               </w:r>
                             </w:hyperlink>
                           </w:p>
@@ -360,7 +362,13 @@
                               <w:t>Se</w:t>
                             </w:r>
                             <w:r>
-                              <w:t>lf-starter, adaptive and driven</w:t>
+                              <w:t>lf-starter, adapt</w:t>
+                            </w:r>
+                            <w:r>
+                              <w:t>able</w:t>
+                            </w:r>
+                            <w:r>
+                              <w:t xml:space="preserve"> and driven</w:t>
                             </w:r>
                           </w:p>
                           <w:p>
@@ -420,7 +428,13 @@
                               <w:t>ntrepreneurial</w:t>
                             </w:r>
                             <w:r>
-                              <w:t xml:space="preserve"> mentality</w:t>
+                              <w:t xml:space="preserve"> </w:t>
+                            </w:r>
+                            <w:r>
+                              <w:t xml:space="preserve">roots &amp; </w:t>
+                            </w:r>
+                            <w:r>
+                              <w:t>mentality</w:t>
                             </w:r>
                           </w:p>
                           <w:p>
@@ -474,6 +488,9 @@
                               <w:spacing w:after="80"/>
                             </w:pPr>
                             <w:r>
+                              <w:t xml:space="preserve">Python, </w:t>
+                            </w:r>
+                            <w:r>
                               <w:t>Java</w:t>
                             </w:r>
                             <w:r>
@@ -503,22 +520,15 @@
                             <w:r>
                               <w:t xml:space="preserve">, </w:t>
                             </w:r>
-                            <w:proofErr w:type="spellStart"/>
                             <w:r>
                               <w:t>svn</w:t>
                             </w:r>
-                            <w:proofErr w:type="spellEnd"/>
                             <w:r>
                               <w:t>, git</w:t>
                             </w:r>
                             <w:r>
-                              <w:t>/</w:t>
-                            </w:r>
-                            <w:proofErr w:type="spellStart"/>
-                            <w:r>
-                              <w:t>gitlab</w:t>
-                            </w:r>
-                            <w:proofErr w:type="spellEnd"/>
+                              <w:t>, GitLab CI/CD</w:t>
+                            </w:r>
                             <w:r>
                               <w:t>, D</w:t>
                             </w:r>
@@ -529,7 +539,13 @@
                               <w:t>O</w:t>
                             </w:r>
                             <w:r>
-                              <w:t>ps, Apache2, nginx,</w:t>
+                              <w:t xml:space="preserve">ps, </w:t>
+                            </w:r>
+                            <w:r>
+                              <w:t xml:space="preserve">Jenkins, </w:t>
+                            </w:r>
+                            <w:r>
+                              <w:t>Apache2, nginx,</w:t>
                             </w:r>
                             <w:r>
                               <w:t xml:space="preserve"> </w:t>
@@ -583,7 +599,7 @@
                               <w:t xml:space="preserve">Ansible, </w:t>
                             </w:r>
                             <w:r>
-                              <w:t xml:space="preserve">Python, C/C++, </w:t>
+                              <w:t xml:space="preserve">C/C++, </w:t>
                             </w:r>
                             <w:r>
                               <w:t>Swift</w:t>
@@ -592,10 +608,10 @@
                               <w:t>, Objective-C, PHP,</w:t>
                             </w:r>
                             <w:r>
-                              <w:t xml:space="preserve"> jQuery, MySQL, Postgres, Geoserver, maven, ant,</w:t>
-                            </w:r>
-                            <w:r>
-                              <w:t xml:space="preserve"> continuous integration, CAD (Fusion 360), VHDL, FPGAs, PCB layout</w:t>
+                              <w:t xml:space="preserve"> jQuery, MySQL, Postgres, Geoserver, maven, ant</w:t>
+                            </w:r>
+                            <w:r>
+                              <w:t>, CAD (Fusion 360), VHDL, FPGAs, PCB layout</w:t>
                             </w:r>
                           </w:p>
                         </w:txbxContent>
@@ -728,6 +744,9 @@
                           <w:r>
                             <w:t>Professional Engineer</w:t>
                           </w:r>
+                          <w:r>
+                            <w:t xml:space="preserve"> (P.ENG)</w:t>
+                          </w:r>
                         </w:sdtContent>
                       </w:sdt>
                     </w:p>
@@ -758,7 +777,7 @@
                           <w:rPr>
                             <w:rStyle w:val="Hyperlink"/>
                           </w:rPr>
-                          <w:t>james@dawning.ca</w:t>
+                          <w:t>contact@jamessnell.com</w:t>
                         </w:r>
                       </w:hyperlink>
                     </w:p>
@@ -790,7 +809,13 @@
                         <w:t>Se</w:t>
                       </w:r>
                       <w:r>
-                        <w:t>lf-starter, adaptive and driven</w:t>
+                        <w:t>lf-starter, adapt</w:t>
+                      </w:r>
+                      <w:r>
+                        <w:t>able</w:t>
+                      </w:r>
+                      <w:r>
+                        <w:t xml:space="preserve"> and driven</w:t>
                       </w:r>
                     </w:p>
                     <w:p>
@@ -850,7 +875,13 @@
                         <w:t>ntrepreneurial</w:t>
                       </w:r>
                       <w:r>
-                        <w:t xml:space="preserve"> mentality</w:t>
+                        <w:t xml:space="preserve"> </w:t>
+                      </w:r>
+                      <w:r>
+                        <w:t xml:space="preserve">roots &amp; </w:t>
+                      </w:r>
+                      <w:r>
+                        <w:t>mentality</w:t>
                       </w:r>
                     </w:p>
                     <w:p>
@@ -904,6 +935,9 @@
                         <w:spacing w:after="80"/>
                       </w:pPr>
                       <w:r>
+                        <w:t xml:space="preserve">Python, </w:t>
+                      </w:r>
+                      <w:r>
                         <w:t>Java</w:t>
                       </w:r>
                       <w:r>
@@ -933,22 +967,15 @@
                       <w:r>
                         <w:t xml:space="preserve">, </w:t>
                       </w:r>
-                      <w:proofErr w:type="spellStart"/>
                       <w:r>
                         <w:t>svn</w:t>
                       </w:r>
-                      <w:proofErr w:type="spellEnd"/>
                       <w:r>
                         <w:t>, git</w:t>
                       </w:r>
                       <w:r>
-                        <w:t>/</w:t>
-                      </w:r>
-                      <w:proofErr w:type="spellStart"/>
-                      <w:r>
-                        <w:t>gitlab</w:t>
-                      </w:r>
-                      <w:proofErr w:type="spellEnd"/>
+                        <w:t>, GitLab CI/CD</w:t>
+                      </w:r>
                       <w:r>
                         <w:t>, D</w:t>
                       </w:r>
@@ -959,7 +986,13 @@
                         <w:t>O</w:t>
                       </w:r>
                       <w:r>
-                        <w:t>ps, Apache2, nginx,</w:t>
+                        <w:t xml:space="preserve">ps, </w:t>
+                      </w:r>
+                      <w:r>
+                        <w:t xml:space="preserve">Jenkins, </w:t>
+                      </w:r>
+                      <w:r>
+                        <w:t>Apache2, nginx,</w:t>
                       </w:r>
                       <w:r>
                         <w:t xml:space="preserve"> </w:t>
@@ -1013,7 +1046,7 @@
                         <w:t xml:space="preserve">Ansible, </w:t>
                       </w:r>
                       <w:r>
-                        <w:t xml:space="preserve">Python, C/C++, </w:t>
+                        <w:t xml:space="preserve">C/C++, </w:t>
                       </w:r>
                       <w:r>
                         <w:t>Swift</w:t>
@@ -1022,10 +1055,10 @@
                         <w:t>, Objective-C, PHP,</w:t>
                       </w:r>
                       <w:r>
-                        <w:t xml:space="preserve"> jQuery, MySQL, Postgres, Geoserver, maven, ant,</w:t>
-                      </w:r>
-                      <w:r>
-                        <w:t xml:space="preserve"> continuous integration, CAD (Fusion 360), VHDL, FPGAs, PCB layout</w:t>
+                        <w:t xml:space="preserve"> jQuery, MySQL, Postgres, Geoserver, maven, ant</w:t>
+                      </w:r>
+                      <w:r>
+                        <w:t>, CAD (Fusion 360), VHDL, FPGAs, PCB layout</w:t>
                       </w:r>
                     </w:p>
                   </w:txbxContent>
@@ -1051,21 +1084,35 @@
           <w:sz w:val="26"/>
           <w:szCs w:val="26"/>
         </w:rPr>
-        <w:t>Novatel Inc (hexagon positioning inte</w:t>
+        <w:t xml:space="preserve">Novatel Inc (hexagon </w:t>
       </w:r>
       <w:r>
         <w:rPr>
           <w:sz w:val="26"/>
           <w:szCs w:val="26"/>
         </w:rPr>
-        <w:t>l</w:t>
+        <w:t>AUTONOMY</w:t>
       </w:r>
       <w:r>
         <w:rPr>
           <w:sz w:val="26"/>
           <w:szCs w:val="26"/>
         </w:rPr>
-        <w:t>ligence)</w:t>
+        <w:t xml:space="preserve"> </w:t>
+      </w:r>
+      <w:r>
+        <w:rPr>
+          <w:sz w:val="26"/>
+          <w:szCs w:val="26"/>
+        </w:rPr>
+        <w:t xml:space="preserve">&amp; </w:t>
+      </w:r>
+      <w:r>
+        <w:rPr>
+          <w:sz w:val="26"/>
+          <w:szCs w:val="26"/>
+        </w:rPr>
+        <w:t>positioning)</w:t>
       </w:r>
     </w:p>
     <w:p>
@@ -1082,21 +1129,21 @@
           <w:b/>
           <w:sz w:val="24"/>
         </w:rPr>
-        <w:t>Applications engineer</w:t>
+        <w:t>Software</w:t>
       </w:r>
       <w:r>
         <w:rPr>
           <w:b/>
           <w:sz w:val="24"/>
         </w:rPr>
-        <w:tab/>
+        <w:t xml:space="preserve"> engineer</w:t>
       </w:r>
       <w:r>
         <w:rPr>
           <w:b/>
           <w:sz w:val="24"/>
         </w:rPr>
-        <w:tab/>
+        <w:t xml:space="preserve"> (DEVOPS)</w:t>
       </w:r>
       <w:r>
         <w:rPr>
@@ -1104,102 +1151,49 @@
           <w:sz w:val="24"/>
         </w:rPr>
         <w:tab/>
-        <w:t xml:space="preserve">          </w:t>
       </w:r>
       <w:r>
         <w:rPr>
           <w:b/>
           <w:sz w:val="24"/>
         </w:rPr>
-        <w:t>june 2018</w:t>
+        <w:tab/>
+        <w:t xml:space="preserve">        </w:t>
       </w:r>
       <w:r>
         <w:rPr>
           <w:b/>
           <w:sz w:val="24"/>
         </w:rPr>
-        <w:t xml:space="preserve"> to present</w:t>
-      </w:r>
-    </w:p>
-    <w:p>
-      <w:pPr>
-        <w:spacing w:before="120" w:after="120"/>
-        <w:jc w:val="both"/>
-        <w:rPr>
-          <w:lang w:eastAsia="ja-JP"/>
-        </w:rPr>
-      </w:pPr>
-      <w:r>
-        <w:rPr>
-          <w:lang w:eastAsia="ja-JP"/>
-        </w:rPr>
-        <w:t xml:space="preserve">Applications Engineering </w:t>
-      </w:r>
-      <w:r>
-        <w:rPr>
-          <w:lang w:eastAsia="ja-JP"/>
-        </w:rPr>
-        <w:t>at</w:t>
-      </w:r>
-      <w:r>
-        <w:rPr>
-          <w:lang w:eastAsia="ja-JP"/>
-        </w:rPr>
-        <w:t xml:space="preserve"> NovAtel </w:t>
-      </w:r>
-      <w:r>
-        <w:rPr>
-          <w:lang w:eastAsia="ja-JP"/>
-        </w:rPr>
-        <w:t>entails</w:t>
-      </w:r>
-      <w:r>
-        <w:rPr>
-          <w:lang w:eastAsia="ja-JP"/>
-        </w:rPr>
-        <w:t xml:space="preserve"> advanced GNSS </w:t>
-      </w:r>
-      <w:r>
-        <w:rPr>
-          <w:lang w:eastAsia="ja-JP"/>
-        </w:rPr>
-        <w:t>problem solving</w:t>
-      </w:r>
-      <w:r>
-        <w:rPr>
-          <w:lang w:eastAsia="ja-JP"/>
-        </w:rPr>
-        <w:t xml:space="preserve"> &amp; </w:t>
-      </w:r>
-      <w:r>
-        <w:rPr>
-          <w:lang w:eastAsia="ja-JP"/>
-        </w:rPr>
-        <w:t xml:space="preserve">troubleshooting </w:t>
-      </w:r>
-      <w:r>
-        <w:rPr>
-          <w:lang w:eastAsia="ja-JP"/>
-        </w:rPr>
-        <w:t>to</w:t>
-      </w:r>
-      <w:r>
-        <w:rPr>
-          <w:lang w:eastAsia="ja-JP"/>
-        </w:rPr>
-        <w:t xml:space="preserve"> support </w:t>
-      </w:r>
-      <w:r>
-        <w:rPr>
-          <w:lang w:eastAsia="ja-JP"/>
-        </w:rPr>
-        <w:t>high-profile</w:t>
-      </w:r>
-      <w:r>
-        <w:rPr>
-          <w:lang w:eastAsia="ja-JP"/>
-        </w:rPr>
-        <w:t xml:space="preserve"> customers.</w:t>
+        <w:t xml:space="preserve">   Nov</w:t>
+      </w:r>
+      <w:r>
+        <w:rPr>
+          <w:b/>
+          <w:sz w:val="24"/>
+        </w:rPr>
+        <w:t xml:space="preserve"> 20</w:t>
+      </w:r>
+      <w:r>
+        <w:rPr>
+          <w:b/>
+          <w:sz w:val="24"/>
+        </w:rPr>
+        <w:t>20</w:t>
+      </w:r>
+      <w:r>
+        <w:rPr>
+          <w:b/>
+          <w:sz w:val="24"/>
+        </w:rPr>
+        <w:t xml:space="preserve"> to</w:t>
+      </w:r>
+      <w:r>
+        <w:rPr>
+          <w:b/>
+          <w:sz w:val="24"/>
+        </w:rPr>
+        <w:t xml:space="preserve"> present</w:t>
       </w:r>
     </w:p>
     <w:p>
@@ -1224,7 +1218,7 @@
           <w:szCs w:val="20"/>
           <w:lang w:eastAsia="ja-JP"/>
         </w:rPr>
-        <w:t>Integration</w:t>
+        <w:t>Founded and co-own</w:t>
       </w:r>
       <w:r>
         <w:rPr>
@@ -1232,7 +1226,7 @@
           <w:szCs w:val="20"/>
           <w:lang w:eastAsia="ja-JP"/>
         </w:rPr>
-        <w:t xml:space="preserve"> customer</w:t>
+        <w:t>ed</w:t>
       </w:r>
       <w:r>
         <w:rPr>
@@ -1240,47 +1234,7 @@
           <w:szCs w:val="20"/>
           <w:lang w:eastAsia="ja-JP"/>
         </w:rPr>
-        <w:t xml:space="preserve"> support </w:t>
-      </w:r>
-      <w:r>
-        <w:rPr>
-          <w:sz w:val="20"/>
-          <w:szCs w:val="20"/>
-          <w:lang w:eastAsia="ja-JP"/>
-        </w:rPr>
-        <w:t>of</w:t>
-      </w:r>
-      <w:r>
-        <w:rPr>
-          <w:sz w:val="20"/>
-          <w:szCs w:val="20"/>
-          <w:lang w:eastAsia="ja-JP"/>
-        </w:rPr>
-        <w:t xml:space="preserve"> </w:t>
-      </w:r>
-      <w:r>
-        <w:rPr>
-          <w:sz w:val="20"/>
-          <w:szCs w:val="20"/>
-          <w:lang w:eastAsia="ja-JP"/>
-        </w:rPr>
-        <w:t>extreme</w:t>
-      </w:r>
-      <w:r>
-        <w:rPr>
-          <w:sz w:val="20"/>
-          <w:szCs w:val="20"/>
-          <w:lang w:eastAsia="ja-JP"/>
-        </w:rPr>
-        <w:t xml:space="preserve">-precision </w:t>
-      </w:r>
-      <w:r>
-        <w:rPr>
-          <w:sz w:val="20"/>
-          <w:szCs w:val="20"/>
-          <w:lang w:eastAsia="ja-JP"/>
-        </w:rPr>
-        <w:t>positioning systems</w:t>
+        <w:t xml:space="preserve"> pivot to GitLab, incl. prototyping of GitLab CI/CD strategy</w:t>
       </w:r>
     </w:p>
     <w:p>
@@ -1305,7 +1259,7 @@
           <w:szCs w:val="20"/>
           <w:lang w:eastAsia="ja-JP"/>
         </w:rPr>
-        <w:t xml:space="preserve">Support </w:t>
+        <w:t xml:space="preserve">Software development in support of ASPICE </w:t>
       </w:r>
       <w:r>
         <w:rPr>
@@ -1313,7 +1267,7 @@
           <w:szCs w:val="20"/>
           <w:lang w:eastAsia="ja-JP"/>
         </w:rPr>
-        <w:t>focus on</w:t>
+        <w:t xml:space="preserve">adoption </w:t>
       </w:r>
       <w:r>
         <w:rPr>
@@ -1321,31 +1275,7 @@
           <w:szCs w:val="20"/>
           <w:lang w:eastAsia="ja-JP"/>
         </w:rPr>
-        <w:t xml:space="preserve"> Linux users</w:t>
-      </w:r>
-      <w:r>
-        <w:rPr>
-          <w:sz w:val="20"/>
-          <w:szCs w:val="20"/>
-          <w:lang w:eastAsia="ja-JP"/>
-        </w:rPr>
-        <w:t xml:space="preserve"> &amp;</w:t>
-      </w:r>
-      <w:r>
-        <w:rPr>
-          <w:sz w:val="20"/>
-          <w:szCs w:val="20"/>
-          <w:lang w:eastAsia="ja-JP"/>
-        </w:rPr>
-        <w:t xml:space="preserve"> </w:t>
-      </w:r>
-      <w:r>
-        <w:rPr>
-          <w:sz w:val="20"/>
-          <w:szCs w:val="20"/>
-          <w:lang w:eastAsia="ja-JP"/>
-        </w:rPr>
-        <w:t>OEM7 API (Lua) adopters</w:t>
+        <w:t>and DevOps Metrics</w:t>
       </w:r>
     </w:p>
     <w:p>
@@ -1370,11 +1300,390 @@
           <w:szCs w:val="20"/>
           <w:lang w:eastAsia="ja-JP"/>
         </w:rPr>
-        <w:t xml:space="preserve">Inter-team facilitator with desktop software team </w:t>
+        <w:t>Perpetual review, trial and roll-out of velocity-boosting DevOps services</w:t>
       </w:r>
     </w:p>
     <w:p>
       <w:pPr>
+        <w:pStyle w:val="ListParagraph"/>
+        <w:numPr>
+          <w:ilvl w:val="0"/>
+          <w:numId w:val="14"/>
+        </w:numPr>
+        <w:spacing w:after="0"/>
+        <w:ind w:left="4395" w:hanging="284"/>
+        <w:jc w:val="both"/>
+        <w:rPr>
+          <w:sz w:val="20"/>
+          <w:szCs w:val="20"/>
+          <w:lang w:eastAsia="ja-JP"/>
+        </w:rPr>
+      </w:pPr>
+      <w:r>
+        <w:rPr>
+          <w:sz w:val="20"/>
+          <w:szCs w:val="20"/>
+          <w:lang w:eastAsia="ja-JP"/>
+        </w:rPr>
+        <w:t>Led the Open Source group driving public code offered via GitHub</w:t>
+      </w:r>
+    </w:p>
+    <w:p>
+      <w:pPr>
+        <w:pStyle w:val="Heading4"/>
+        <w:rPr>
+          <w:sz w:val="26"/>
+          <w:szCs w:val="26"/>
+        </w:rPr>
+      </w:pPr>
+      <w:r>
+        <w:rPr>
+          <w:sz w:val="26"/>
+          <w:szCs w:val="26"/>
+        </w:rPr>
+        <w:t xml:space="preserve">Novatel Inc (hexagon </w:t>
+      </w:r>
+      <w:r>
+        <w:rPr>
+          <w:sz w:val="26"/>
+          <w:szCs w:val="26"/>
+        </w:rPr>
+        <w:t xml:space="preserve">AUTONOMY &amp; </w:t>
+      </w:r>
+      <w:r>
+        <w:rPr>
+          <w:sz w:val="26"/>
+          <w:szCs w:val="26"/>
+        </w:rPr>
+        <w:t>positioning)</w:t>
+      </w:r>
+    </w:p>
+    <w:p>
+      <w:pPr>
+        <w:pStyle w:val="Heading5"/>
+        <w:spacing w:after="80"/>
+        <w:rPr>
+          <w:b/>
+          <w:sz w:val="24"/>
+        </w:rPr>
+      </w:pPr>
+      <w:r>
+        <w:rPr>
+          <w:b/>
+          <w:sz w:val="24"/>
+        </w:rPr>
+        <w:t>Applications engineer</w:t>
+      </w:r>
+      <w:r>
+        <w:rPr>
+          <w:b/>
+          <w:sz w:val="24"/>
+        </w:rPr>
+        <w:tab/>
+      </w:r>
+      <w:r>
+        <w:rPr>
+          <w:b/>
+          <w:sz w:val="24"/>
+        </w:rPr>
+        <w:tab/>
+      </w:r>
+      <w:r>
+        <w:rPr>
+          <w:b/>
+          <w:sz w:val="24"/>
+        </w:rPr>
+        <w:tab/>
+        <w:t xml:space="preserve">        </w:t>
+      </w:r>
+      <w:r>
+        <w:rPr>
+          <w:b/>
+          <w:sz w:val="24"/>
+        </w:rPr>
+        <w:t xml:space="preserve">june 2018 to </w:t>
+      </w:r>
+      <w:r>
+        <w:rPr>
+          <w:b/>
+          <w:sz w:val="24"/>
+        </w:rPr>
+        <w:t>NoV 2020</w:t>
+      </w:r>
+    </w:p>
+    <w:p>
+      <w:pPr>
+        <w:spacing w:before="120" w:after="120"/>
+        <w:jc w:val="both"/>
+        <w:rPr>
+          <w:lang w:eastAsia="ja-JP"/>
+        </w:rPr>
+      </w:pPr>
+      <w:r>
+        <w:rPr>
+          <w:lang w:eastAsia="ja-JP"/>
+        </w:rPr>
+        <w:t xml:space="preserve">Applications Engineering </w:t>
+      </w:r>
+      <w:r>
+        <w:rPr>
+          <w:lang w:eastAsia="ja-JP"/>
+        </w:rPr>
+        <w:t>at</w:t>
+      </w:r>
+      <w:r>
+        <w:rPr>
+          <w:lang w:eastAsia="ja-JP"/>
+        </w:rPr>
+        <w:t xml:space="preserve"> NovAtel </w:t>
+      </w:r>
+      <w:r>
+        <w:rPr>
+          <w:lang w:eastAsia="ja-JP"/>
+        </w:rPr>
+        <w:t>entails</w:t>
+      </w:r>
+      <w:r>
+        <w:rPr>
+          <w:lang w:eastAsia="ja-JP"/>
+        </w:rPr>
+        <w:t xml:space="preserve"> advanced GNSS </w:t>
+      </w:r>
+      <w:r>
+        <w:rPr>
+          <w:lang w:eastAsia="ja-JP"/>
+        </w:rPr>
+        <w:t xml:space="preserve">problem solving &amp; </w:t>
+      </w:r>
+      <w:r>
+        <w:rPr>
+          <w:lang w:eastAsia="ja-JP"/>
+        </w:rPr>
+        <w:t xml:space="preserve">troubleshooting </w:t>
+      </w:r>
+      <w:r>
+        <w:rPr>
+          <w:lang w:eastAsia="ja-JP"/>
+        </w:rPr>
+        <w:t>to</w:t>
+      </w:r>
+      <w:r>
+        <w:rPr>
+          <w:lang w:eastAsia="ja-JP"/>
+        </w:rPr>
+        <w:t xml:space="preserve"> support </w:t>
+      </w:r>
+      <w:r>
+        <w:rPr>
+          <w:lang w:eastAsia="ja-JP"/>
+        </w:rPr>
+        <w:t>high-profile</w:t>
+      </w:r>
+      <w:r>
+        <w:rPr>
+          <w:lang w:eastAsia="ja-JP"/>
+        </w:rPr>
+        <w:t xml:space="preserve"> customers.</w:t>
+      </w:r>
+    </w:p>
+    <w:p>
+      <w:pPr>
+        <w:pStyle w:val="ListParagraph"/>
+        <w:numPr>
+          <w:ilvl w:val="0"/>
+          <w:numId w:val="14"/>
+        </w:numPr>
+        <w:spacing w:after="0"/>
+        <w:ind w:left="4395" w:hanging="284"/>
+        <w:jc w:val="both"/>
+        <w:rPr>
+          <w:sz w:val="20"/>
+          <w:szCs w:val="20"/>
+          <w:lang w:eastAsia="ja-JP"/>
+        </w:rPr>
+      </w:pPr>
+      <w:r>
+        <w:rPr>
+          <w:sz w:val="20"/>
+          <w:szCs w:val="20"/>
+          <w:lang w:eastAsia="ja-JP"/>
+        </w:rPr>
+        <w:t>Integration</w:t>
+      </w:r>
+      <w:r>
+        <w:rPr>
+          <w:sz w:val="20"/>
+          <w:szCs w:val="20"/>
+          <w:lang w:eastAsia="ja-JP"/>
+        </w:rPr>
+        <w:t xml:space="preserve"> customer</w:t>
+      </w:r>
+      <w:r>
+        <w:rPr>
+          <w:sz w:val="20"/>
+          <w:szCs w:val="20"/>
+          <w:lang w:eastAsia="ja-JP"/>
+        </w:rPr>
+        <w:t xml:space="preserve"> support </w:t>
+      </w:r>
+      <w:r>
+        <w:rPr>
+          <w:sz w:val="20"/>
+          <w:szCs w:val="20"/>
+          <w:lang w:eastAsia="ja-JP"/>
+        </w:rPr>
+        <w:t>of</w:t>
+      </w:r>
+      <w:r>
+        <w:rPr>
+          <w:sz w:val="20"/>
+          <w:szCs w:val="20"/>
+          <w:lang w:eastAsia="ja-JP"/>
+        </w:rPr>
+        <w:t xml:space="preserve"> </w:t>
+      </w:r>
+      <w:r>
+        <w:rPr>
+          <w:sz w:val="20"/>
+          <w:szCs w:val="20"/>
+          <w:lang w:eastAsia="ja-JP"/>
+        </w:rPr>
+        <w:t>extreme</w:t>
+      </w:r>
+      <w:r>
+        <w:rPr>
+          <w:sz w:val="20"/>
+          <w:szCs w:val="20"/>
+          <w:lang w:eastAsia="ja-JP"/>
+        </w:rPr>
+        <w:t xml:space="preserve">-precision </w:t>
+      </w:r>
+      <w:r>
+        <w:rPr>
+          <w:sz w:val="20"/>
+          <w:szCs w:val="20"/>
+          <w:lang w:eastAsia="ja-JP"/>
+        </w:rPr>
+        <w:t>positioning systems</w:t>
+      </w:r>
+    </w:p>
+    <w:p>
+      <w:pPr>
+        <w:pStyle w:val="ListParagraph"/>
+        <w:numPr>
+          <w:ilvl w:val="0"/>
+          <w:numId w:val="14"/>
+        </w:numPr>
+        <w:spacing w:after="0"/>
+        <w:ind w:left="4395" w:hanging="284"/>
+        <w:jc w:val="both"/>
+        <w:rPr>
+          <w:sz w:val="20"/>
+          <w:szCs w:val="20"/>
+          <w:lang w:eastAsia="ja-JP"/>
+        </w:rPr>
+      </w:pPr>
+      <w:r>
+        <w:rPr>
+          <w:sz w:val="20"/>
+          <w:szCs w:val="20"/>
+          <w:lang w:eastAsia="ja-JP"/>
+        </w:rPr>
+        <w:t xml:space="preserve">Support </w:t>
+      </w:r>
+      <w:r>
+        <w:rPr>
+          <w:sz w:val="20"/>
+          <w:szCs w:val="20"/>
+          <w:lang w:eastAsia="ja-JP"/>
+        </w:rPr>
+        <w:t>focus on</w:t>
+      </w:r>
+      <w:r>
+        <w:rPr>
+          <w:sz w:val="20"/>
+          <w:szCs w:val="20"/>
+          <w:lang w:eastAsia="ja-JP"/>
+        </w:rPr>
+        <w:t xml:space="preserve"> Linux users</w:t>
+      </w:r>
+      <w:r>
+        <w:rPr>
+          <w:sz w:val="20"/>
+          <w:szCs w:val="20"/>
+          <w:lang w:eastAsia="ja-JP"/>
+        </w:rPr>
+        <w:t xml:space="preserve"> &amp;</w:t>
+      </w:r>
+      <w:r>
+        <w:rPr>
+          <w:sz w:val="20"/>
+          <w:szCs w:val="20"/>
+          <w:lang w:eastAsia="ja-JP"/>
+        </w:rPr>
+        <w:t xml:space="preserve"> </w:t>
+      </w:r>
+      <w:r>
+        <w:rPr>
+          <w:sz w:val="20"/>
+          <w:szCs w:val="20"/>
+          <w:lang w:eastAsia="ja-JP"/>
+        </w:rPr>
+        <w:t>OEM7 API (Lua) adopters</w:t>
+      </w:r>
+    </w:p>
+    <w:p>
+      <w:pPr>
+        <w:pStyle w:val="ListParagraph"/>
+        <w:numPr>
+          <w:ilvl w:val="0"/>
+          <w:numId w:val="14"/>
+        </w:numPr>
+        <w:spacing w:after="0"/>
+        <w:ind w:left="4395" w:hanging="284"/>
+        <w:jc w:val="both"/>
+        <w:rPr>
+          <w:sz w:val="20"/>
+          <w:szCs w:val="20"/>
+          <w:lang w:eastAsia="ja-JP"/>
+        </w:rPr>
+      </w:pPr>
+      <w:r>
+        <w:rPr>
+          <w:sz w:val="20"/>
+          <w:szCs w:val="20"/>
+          <w:lang w:eastAsia="ja-JP"/>
+        </w:rPr>
+        <w:t>Inter-team facilitator with desktop software team</w:t>
+      </w:r>
+    </w:p>
+    <w:p>
+      <w:pPr>
+        <w:pStyle w:val="ListParagraph"/>
+        <w:numPr>
+          <w:ilvl w:val="0"/>
+          <w:numId w:val="14"/>
+        </w:numPr>
+        <w:spacing w:after="0"/>
+        <w:ind w:left="4395" w:hanging="284"/>
+        <w:jc w:val="both"/>
+        <w:rPr>
+          <w:sz w:val="20"/>
+          <w:szCs w:val="20"/>
+          <w:lang w:eastAsia="ja-JP"/>
+        </w:rPr>
+      </w:pPr>
+      <w:r>
+        <w:rPr>
+          <w:sz w:val="20"/>
+          <w:szCs w:val="20"/>
+          <w:lang w:eastAsia="ja-JP"/>
+        </w:rPr>
+        <w:t>Founded and steered NovAtel’s public GitHub presence</w:t>
+      </w:r>
+    </w:p>
+    <w:p>
+      <w:pPr>
         <w:pStyle w:val="Heading4"/>
         <w:spacing w:before="160"/>
         <w:rPr>
@@ -1422,6 +1731,7 @@
       <w:pPr>
         <w:pStyle w:val="Heading5"/>
         <w:spacing w:after="80"/>
+        <w:ind w:left="6480" w:hanging="4700"/>
         <w:rPr>
           <w:b/>
           <w:sz w:val="24"/>
@@ -1454,7 +1764,7 @@
           <w:sz w:val="24"/>
         </w:rPr>
         <w:tab/>
-        <w:t xml:space="preserve">        </w:t>
+        <w:t xml:space="preserve">       </w:t>
       </w:r>
       <w:r>
         <w:rPr>
@@ -1484,6 +1794,29 @@
         </w:rPr>
         <w:t>june 2018</w:t>
       </w:r>
+      <w:r>
+        <w:rPr>
+          <w:b/>
+          <w:sz w:val="24"/>
+        </w:rPr>
+        <w:t xml:space="preserve"> </w:t>
+      </w:r>
+      <w:r>
+        <w:rPr>
+          <w:b/>
+          <w:sz w:val="24"/>
+        </w:rPr>
+        <w:br/>
+        <w:t xml:space="preserve">                   </w:t>
+      </w:r>
+      <w:r>
+        <w:rPr>
+          <w:b/>
+          <w:sz w:val="20"/>
+          <w:szCs w:val="20"/>
+        </w:rPr>
+        <w:t>(Contracting JunE 2018 to PRESENT)</w:t>
+      </w:r>
     </w:p>
     <w:p>
       <w:pPr>
@@ -1496,757 +1829,355 @@
         <w:rPr>
           <w:lang w:eastAsia="ja-JP"/>
         </w:rPr>
-        <w:t xml:space="preserve">The below timeline </w:t>
+        <w:t>I’ve worked through all aspects of LSI/GRI’s R&amp;D and Operations groups. Th</w:t>
       </w:r>
       <w:r>
         <w:rPr>
           <w:lang w:eastAsia="ja-JP"/>
         </w:rPr>
-        <w:t xml:space="preserve">illustrates my </w:t>
+        <w:t>ese</w:t>
       </w:r>
       <w:r>
         <w:rPr>
           <w:lang w:eastAsia="ja-JP"/>
         </w:rPr>
-        <w:t xml:space="preserve">evolution </w:t>
-      </w:r>
-      <w:r>
-        <w:rPr>
+        <w:t xml:space="preserve"> are aerial and ground-based surveying companies. My responsibilities have included:</w:t>
+      </w:r>
+    </w:p>
+    <w:p>
+      <w:pPr>
+        <w:pStyle w:val="ListParagraph"/>
+        <w:numPr>
+          <w:ilvl w:val="0"/>
+          <w:numId w:val="14"/>
+        </w:numPr>
+        <w:spacing w:after="0"/>
+        <w:ind w:left="4395" w:hanging="284"/>
+        <w:jc w:val="both"/>
+        <w:rPr>
+          <w:sz w:val="20"/>
+          <w:szCs w:val="20"/>
           <w:lang w:eastAsia="ja-JP"/>
         </w:rPr>
-        <w:t>in my time at LSI/GRI.</w:t>
+      </w:pPr>
+      <w:r>
+        <w:rPr>
+          <w:sz w:val="20"/>
+          <w:szCs w:val="20"/>
+          <w:lang w:eastAsia="ja-JP"/>
+        </w:rPr>
+        <w:t>Electrical/Hardware design</w:t>
+      </w:r>
+      <w:r>
+        <w:rPr>
+          <w:sz w:val="20"/>
+          <w:szCs w:val="20"/>
+          <w:lang w:eastAsia="ja-JP"/>
+        </w:rPr>
+        <w:t xml:space="preserve"> and </w:t>
+      </w:r>
+      <w:r>
+        <w:rPr>
+          <w:sz w:val="20"/>
+          <w:szCs w:val="20"/>
+          <w:lang w:eastAsia="ja-JP"/>
+        </w:rPr>
+        <w:t>implementation of surveying systems</w:t>
       </w:r>
     </w:p>
-    <w:tbl>
-      <w:tblPr>
-        <w:tblStyle w:val="TableGrid"/>
-        <w:tblW w:w="6745" w:type="dxa"/>
-        <w:tblLook w:val="04A0" w:firstRow="1" w:lastRow="0" w:firstColumn="1" w:lastColumn="0" w:noHBand="0" w:noVBand="1"/>
-      </w:tblPr>
-      <w:tblGrid>
-        <w:gridCol w:w="562"/>
-        <w:gridCol w:w="6183"/>
-      </w:tblGrid>
-      <w:tr>
-        <w:tc>
-          <w:tcPr>
-            <w:tcW w:w="562" w:type="dxa"/>
-          </w:tcPr>
-          <w:p>
-            <w:pPr>
-              <w:ind w:left="-454" w:firstLine="372"/>
-              <w:jc w:val="center"/>
-              <w:rPr>
-                <w:sz w:val="20"/>
-                <w:szCs w:val="20"/>
-              </w:rPr>
-            </w:pPr>
-            <w:r>
-              <w:rPr>
-                <w:sz w:val="20"/>
-                <w:szCs w:val="20"/>
-              </w:rPr>
-              <w:t>2018</w:t>
-            </w:r>
-          </w:p>
-        </w:tc>
-        <w:tc>
-          <w:tcPr>
-            <w:tcW w:w="6183" w:type="dxa"/>
-          </w:tcPr>
-          <w:p>
-            <w:pPr>
-              <w:spacing w:after="60"/>
-              <w:rPr>
-                <w:sz w:val="20"/>
-                <w:szCs w:val="20"/>
-              </w:rPr>
-            </w:pPr>
-            <w:r>
-              <w:rPr>
-                <w:sz w:val="20"/>
-                <w:szCs w:val="20"/>
-              </w:rPr>
-              <w:t xml:space="preserve">- Expanded role to include </w:t>
-            </w:r>
-            <w:r>
-              <w:rPr>
-                <w:sz w:val="20"/>
-                <w:szCs w:val="20"/>
-              </w:rPr>
-              <w:t>some</w:t>
-            </w:r>
-            <w:r>
-              <w:rPr>
-                <w:sz w:val="20"/>
-                <w:szCs w:val="20"/>
-              </w:rPr>
-              <w:t xml:space="preserve"> </w:t>
-            </w:r>
-            <w:r>
-              <w:rPr>
-                <w:sz w:val="20"/>
-                <w:szCs w:val="20"/>
-              </w:rPr>
-              <w:t xml:space="preserve">business development </w:t>
-            </w:r>
-            <w:r>
-              <w:rPr>
-                <w:sz w:val="20"/>
-                <w:szCs w:val="20"/>
-              </w:rPr>
-              <w:t>activities</w:t>
-            </w:r>
-          </w:p>
-        </w:tc>
-      </w:tr>
-      <w:tr>
-        <w:tc>
-          <w:tcPr>
-            <w:tcW w:w="562" w:type="dxa"/>
-          </w:tcPr>
-          <w:p>
-            <w:pPr>
-              <w:ind w:left="-454" w:firstLine="372"/>
-              <w:jc w:val="center"/>
-              <w:rPr>
-                <w:sz w:val="20"/>
-                <w:szCs w:val="20"/>
-              </w:rPr>
-            </w:pPr>
-            <w:r>
-              <w:rPr>
-                <w:sz w:val="20"/>
-                <w:szCs w:val="20"/>
-              </w:rPr>
-              <w:t>2017</w:t>
-            </w:r>
-          </w:p>
-        </w:tc>
-        <w:tc>
-          <w:tcPr>
-            <w:tcW w:w="6183" w:type="dxa"/>
-          </w:tcPr>
-          <w:p>
-            <w:pPr>
-              <w:rPr>
-                <w:sz w:val="20"/>
-                <w:szCs w:val="20"/>
-              </w:rPr>
-            </w:pPr>
-            <w:r>
-              <w:rPr>
-                <w:sz w:val="20"/>
-                <w:szCs w:val="20"/>
-              </w:rPr>
-              <w:t>- Rolled-out Ansible, retired custom BASH orchestration</w:t>
-            </w:r>
-          </w:p>
-          <w:p>
-            <w:pPr>
-              <w:rPr>
-                <w:sz w:val="20"/>
-                <w:szCs w:val="20"/>
-              </w:rPr>
-            </w:pPr>
-            <w:r>
-              <w:rPr>
-                <w:sz w:val="20"/>
-                <w:szCs w:val="20"/>
-              </w:rPr>
-              <w:t>- Next-gen aerial photography precision-logging prototyping</w:t>
-            </w:r>
-          </w:p>
-          <w:p>
-            <w:pPr>
-              <w:spacing w:after="60"/>
-              <w:rPr>
-                <w:sz w:val="20"/>
-                <w:szCs w:val="20"/>
-              </w:rPr>
-            </w:pPr>
-            <w:r>
-              <w:rPr>
-                <w:sz w:val="20"/>
-                <w:szCs w:val="20"/>
-              </w:rPr>
-              <w:t>- Created automated back-end-fault reporting to Slack</w:t>
-            </w:r>
-          </w:p>
-        </w:tc>
-      </w:tr>
-      <w:tr>
-        <w:tc>
-          <w:tcPr>
-            <w:tcW w:w="562" w:type="dxa"/>
-          </w:tcPr>
-          <w:p>
-            <w:pPr>
-              <w:ind w:left="-454" w:firstLine="372"/>
-              <w:jc w:val="center"/>
-              <w:rPr>
-                <w:sz w:val="20"/>
-                <w:szCs w:val="20"/>
-              </w:rPr>
-            </w:pPr>
-            <w:r>
-              <w:rPr>
-                <w:sz w:val="20"/>
-                <w:szCs w:val="20"/>
-              </w:rPr>
-              <w:t>2016</w:t>
-            </w:r>
-          </w:p>
-        </w:tc>
-        <w:tc>
-          <w:tcPr>
-            <w:tcW w:w="6183" w:type="dxa"/>
-          </w:tcPr>
-          <w:p>
-            <w:pPr>
-              <w:rPr>
-                <w:sz w:val="20"/>
-                <w:szCs w:val="20"/>
-              </w:rPr>
-            </w:pPr>
-            <w:r>
-              <w:rPr>
-                <w:sz w:val="20"/>
-                <w:szCs w:val="20"/>
-              </w:rPr>
-              <w:t xml:space="preserve">- </w:t>
-            </w:r>
-            <w:r>
-              <w:rPr>
-                <w:sz w:val="20"/>
-                <w:szCs w:val="20"/>
-              </w:rPr>
-              <w:t>Developed</w:t>
-            </w:r>
-            <w:r>
-              <w:rPr>
-                <w:sz w:val="20"/>
-                <w:szCs w:val="20"/>
-              </w:rPr>
-              <w:t xml:space="preserve"> data pipe automation, reduced overhead 60%</w:t>
-            </w:r>
-          </w:p>
-          <w:p>
-            <w:pPr>
-              <w:rPr>
-                <w:sz w:val="20"/>
-                <w:szCs w:val="20"/>
-              </w:rPr>
-            </w:pPr>
-            <w:r>
-              <w:rPr>
-                <w:sz w:val="20"/>
-                <w:szCs w:val="20"/>
-              </w:rPr>
-              <w:t>- Devised auto unit test exec and report bundling for LSI</w:t>
-            </w:r>
-          </w:p>
-          <w:p>
-            <w:pPr>
-              <w:spacing w:after="60"/>
-              <w:rPr>
-                <w:sz w:val="20"/>
-                <w:szCs w:val="20"/>
-              </w:rPr>
-            </w:pPr>
-            <w:r>
-              <w:rPr>
-                <w:sz w:val="20"/>
-                <w:szCs w:val="20"/>
-              </w:rPr>
-              <w:t>- Supported aerial and ground LSI/GRI data collection</w:t>
-            </w:r>
-          </w:p>
-        </w:tc>
-      </w:tr>
-      <w:tr>
-        <w:tc>
-          <w:tcPr>
-            <w:tcW w:w="562" w:type="dxa"/>
-          </w:tcPr>
-          <w:p>
-            <w:pPr>
-              <w:ind w:left="-454" w:firstLine="372"/>
-              <w:jc w:val="center"/>
-              <w:rPr>
-                <w:sz w:val="20"/>
-                <w:szCs w:val="20"/>
-              </w:rPr>
-            </w:pPr>
-            <w:r>
-              <w:rPr>
-                <w:sz w:val="20"/>
-                <w:szCs w:val="20"/>
-              </w:rPr>
-              <w:t>2015</w:t>
-            </w:r>
-          </w:p>
-        </w:tc>
-        <w:tc>
-          <w:tcPr>
-            <w:tcW w:w="6183" w:type="dxa"/>
-          </w:tcPr>
-          <w:p>
-            <w:pPr>
-              <w:rPr>
-                <w:sz w:val="20"/>
-                <w:szCs w:val="20"/>
-              </w:rPr>
-            </w:pPr>
-            <w:r>
-              <w:rPr>
-                <w:sz w:val="20"/>
-                <w:szCs w:val="20"/>
-              </w:rPr>
-              <w:t>- Coordinated GRI’s rapid prototyping, continued from 2014</w:t>
-            </w:r>
-          </w:p>
-          <w:p>
-            <w:pPr>
-              <w:tabs>
-                <w:tab w:val="right" w:pos="5948"/>
-              </w:tabs>
-              <w:rPr>
-                <w:sz w:val="20"/>
-                <w:szCs w:val="20"/>
-              </w:rPr>
-            </w:pPr>
-            <w:r>
-              <w:rPr>
-                <w:sz w:val="20"/>
-                <w:szCs w:val="20"/>
-              </w:rPr>
-              <w:t>- Owned cloud roll-out to EC2. Handled all 20 Linux servers</w:t>
-            </w:r>
-            <w:r>
-              <w:rPr>
-                <w:sz w:val="20"/>
-                <w:szCs w:val="20"/>
-              </w:rPr>
-              <w:tab/>
-            </w:r>
-          </w:p>
-          <w:p>
-            <w:pPr>
-              <w:spacing w:after="60"/>
-              <w:rPr>
-                <w:sz w:val="20"/>
-                <w:szCs w:val="20"/>
-              </w:rPr>
-            </w:pPr>
-            <w:r>
-              <w:rPr>
-                <w:sz w:val="20"/>
-                <w:szCs w:val="20"/>
-              </w:rPr>
-              <w:t>- Java montages (nights/weekends) to bootstrap GRI Cloud</w:t>
-            </w:r>
-          </w:p>
-        </w:tc>
-      </w:tr>
-      <w:tr>
-        <w:tc>
-          <w:tcPr>
-            <w:tcW w:w="562" w:type="dxa"/>
-          </w:tcPr>
-          <w:p>
-            <w:pPr>
-              <w:ind w:left="-454" w:firstLine="372"/>
-              <w:jc w:val="center"/>
-              <w:rPr>
-                <w:sz w:val="20"/>
-                <w:szCs w:val="20"/>
-              </w:rPr>
-            </w:pPr>
-            <w:r>
-              <w:rPr>
-                <w:sz w:val="20"/>
-                <w:szCs w:val="20"/>
-              </w:rPr>
-              <w:t>2014</w:t>
-            </w:r>
-          </w:p>
-        </w:tc>
-        <w:tc>
-          <w:tcPr>
-            <w:tcW w:w="6183" w:type="dxa"/>
-          </w:tcPr>
-          <w:p>
-            <w:pPr>
-              <w:rPr>
-                <w:sz w:val="20"/>
-                <w:szCs w:val="20"/>
-              </w:rPr>
-            </w:pPr>
-            <w:r>
-              <w:rPr>
-                <w:sz w:val="20"/>
-                <w:szCs w:val="20"/>
-              </w:rPr>
-              <w:t>- HW &amp; SW co-integration of new LSI LiDAR scanner</w:t>
-            </w:r>
-          </w:p>
-          <w:p>
-            <w:pPr>
-              <w:rPr>
-                <w:sz w:val="20"/>
-                <w:szCs w:val="20"/>
-              </w:rPr>
-            </w:pPr>
-            <w:r>
-              <w:rPr>
-                <w:sz w:val="20"/>
-                <w:szCs w:val="20"/>
-              </w:rPr>
-              <w:t>- Commenced rapid prototyping of new GRI sensor platform</w:t>
-            </w:r>
-          </w:p>
-          <w:p>
-            <w:pPr>
-              <w:rPr>
-                <w:sz w:val="20"/>
-                <w:szCs w:val="20"/>
-              </w:rPr>
-            </w:pPr>
-            <w:r>
-              <w:rPr>
-                <w:sz w:val="20"/>
-                <w:szCs w:val="20"/>
-              </w:rPr>
-              <w:t xml:space="preserve">- Organized all DevOps for LSI/GRI Software Team, 3 </w:t>
-            </w:r>
-            <w:proofErr w:type="spellStart"/>
-            <w:r>
-              <w:rPr>
-                <w:sz w:val="20"/>
-                <w:szCs w:val="20"/>
-              </w:rPr>
-              <w:t>devs</w:t>
-            </w:r>
-            <w:proofErr w:type="spellEnd"/>
-          </w:p>
-          <w:p>
-            <w:pPr>
-              <w:spacing w:after="60"/>
-              <w:rPr>
-                <w:sz w:val="20"/>
-                <w:szCs w:val="20"/>
-              </w:rPr>
-            </w:pPr>
-            <w:r>
-              <w:rPr>
-                <w:sz w:val="20"/>
-                <w:szCs w:val="20"/>
-              </w:rPr>
-              <w:t>- Owned feedback-loop with GRI field ops, steered R&amp;D</w:t>
-            </w:r>
-          </w:p>
-        </w:tc>
-      </w:tr>
-      <w:tr>
-        <w:tc>
-          <w:tcPr>
-            <w:tcW w:w="562" w:type="dxa"/>
-          </w:tcPr>
-          <w:p>
-            <w:pPr>
-              <w:ind w:left="-454" w:firstLine="372"/>
-              <w:jc w:val="center"/>
-              <w:rPr>
-                <w:sz w:val="20"/>
-                <w:szCs w:val="20"/>
-              </w:rPr>
-            </w:pPr>
-            <w:r>
-              <w:rPr>
-                <w:sz w:val="20"/>
-                <w:szCs w:val="20"/>
-              </w:rPr>
-              <w:t>2013</w:t>
-            </w:r>
-          </w:p>
-        </w:tc>
-        <w:tc>
-          <w:tcPr>
-            <w:tcW w:w="6183" w:type="dxa"/>
-          </w:tcPr>
-          <w:p>
-            <w:pPr>
-              <w:rPr>
-                <w:sz w:val="20"/>
-                <w:szCs w:val="20"/>
-              </w:rPr>
-            </w:pPr>
-            <w:r>
-              <w:rPr>
-                <w:sz w:val="20"/>
-                <w:szCs w:val="20"/>
-              </w:rPr>
-              <w:t>- LSI spawned GRI (pipe mapping and CH</w:t>
-            </w:r>
-            <w:r>
-              <w:rPr>
-                <w:sz w:val="20"/>
-                <w:szCs w:val="20"/>
-                <w:vertAlign w:val="subscript"/>
-              </w:rPr>
-              <w:t>4</w:t>
-            </w:r>
-            <w:r>
-              <w:rPr>
-                <w:sz w:val="20"/>
-                <w:szCs w:val="20"/>
-              </w:rPr>
-              <w:t xml:space="preserve"> leak detection)</w:t>
-            </w:r>
-          </w:p>
-          <w:p>
-            <w:pPr>
-              <w:rPr>
-                <w:sz w:val="20"/>
-                <w:szCs w:val="20"/>
-              </w:rPr>
-            </w:pPr>
-            <w:r>
-              <w:rPr>
-                <w:sz w:val="20"/>
-                <w:szCs w:val="20"/>
-              </w:rPr>
-              <w:t>- Major GRI systems architectural &amp; road-mapping input</w:t>
-            </w:r>
-          </w:p>
-          <w:p>
-            <w:pPr>
-              <w:spacing w:after="60"/>
-              <w:rPr>
-                <w:sz w:val="20"/>
-                <w:szCs w:val="20"/>
-              </w:rPr>
-            </w:pPr>
-            <w:r>
-              <w:rPr>
-                <w:sz w:val="20"/>
-                <w:szCs w:val="20"/>
-              </w:rPr>
-              <w:t xml:space="preserve">- Flew field </w:t>
-            </w:r>
-            <w:r>
-              <w:rPr>
-                <w:sz w:val="20"/>
-                <w:szCs w:val="20"/>
-              </w:rPr>
-              <w:t xml:space="preserve">operations </w:t>
-            </w:r>
-            <w:r>
-              <w:rPr>
-                <w:sz w:val="20"/>
-                <w:szCs w:val="20"/>
-              </w:rPr>
-              <w:t>support for nearly all LSI projects</w:t>
-            </w:r>
-          </w:p>
-        </w:tc>
-      </w:tr>
-      <w:tr>
-        <w:tc>
-          <w:tcPr>
-            <w:tcW w:w="562" w:type="dxa"/>
-          </w:tcPr>
-          <w:p>
-            <w:pPr>
-              <w:ind w:left="-454" w:firstLine="372"/>
-              <w:jc w:val="center"/>
-              <w:rPr>
-                <w:sz w:val="20"/>
-                <w:szCs w:val="20"/>
-              </w:rPr>
-            </w:pPr>
-            <w:r>
-              <w:rPr>
-                <w:sz w:val="20"/>
-                <w:szCs w:val="20"/>
-              </w:rPr>
-              <w:t>2012</w:t>
-            </w:r>
-          </w:p>
-        </w:tc>
-        <w:tc>
-          <w:tcPr>
-            <w:tcW w:w="6183" w:type="dxa"/>
-          </w:tcPr>
-          <w:p>
-            <w:pPr>
-              <w:rPr>
-                <w:sz w:val="20"/>
-                <w:szCs w:val="20"/>
-              </w:rPr>
-            </w:pPr>
-            <w:r>
-              <w:rPr>
-                <w:sz w:val="20"/>
-                <w:szCs w:val="20"/>
-              </w:rPr>
-              <w:t>- Joined LSI SW team (2 people). Began Java development</w:t>
-            </w:r>
-          </w:p>
-          <w:p>
-            <w:pPr>
-              <w:rPr>
-                <w:sz w:val="20"/>
-                <w:szCs w:val="20"/>
-              </w:rPr>
-            </w:pPr>
-            <w:r>
-              <w:rPr>
-                <w:sz w:val="20"/>
-                <w:szCs w:val="20"/>
-              </w:rPr>
-              <w:t xml:space="preserve">- </w:t>
-            </w:r>
-            <w:r>
-              <w:rPr>
-                <w:sz w:val="20"/>
-                <w:szCs w:val="20"/>
-              </w:rPr>
-              <w:t>Dev</w:t>
-            </w:r>
-            <w:r>
-              <w:rPr>
-                <w:sz w:val="20"/>
-                <w:szCs w:val="20"/>
-              </w:rPr>
-              <w:t xml:space="preserve"> efforts focused </w:t>
-            </w:r>
-            <w:r>
-              <w:rPr>
-                <w:sz w:val="20"/>
-                <w:szCs w:val="20"/>
-              </w:rPr>
-              <w:t>at</w:t>
-            </w:r>
-            <w:r>
-              <w:rPr>
-                <w:sz w:val="20"/>
-                <w:szCs w:val="20"/>
-              </w:rPr>
-              <w:t xml:space="preserve"> </w:t>
-            </w:r>
-            <w:r>
-              <w:rPr>
-                <w:sz w:val="20"/>
-                <w:szCs w:val="20"/>
-              </w:rPr>
-              <w:t>enhancing</w:t>
-            </w:r>
-            <w:r>
-              <w:rPr>
-                <w:sz w:val="20"/>
-                <w:szCs w:val="20"/>
-              </w:rPr>
-              <w:t xml:space="preserve"> aerial surveying</w:t>
-            </w:r>
-            <w:r>
-              <w:rPr>
-                <w:sz w:val="20"/>
-                <w:szCs w:val="20"/>
-              </w:rPr>
-              <w:t xml:space="preserve"> system</w:t>
-            </w:r>
-          </w:p>
-          <w:p>
-            <w:pPr>
-              <w:spacing w:after="60"/>
-              <w:rPr>
-                <w:sz w:val="20"/>
-                <w:szCs w:val="20"/>
-              </w:rPr>
-            </w:pPr>
-            <w:r>
-              <w:rPr>
-                <w:sz w:val="20"/>
-                <w:szCs w:val="20"/>
-              </w:rPr>
-              <w:t>- Continued extensive LSI field operations role</w:t>
-            </w:r>
-          </w:p>
-        </w:tc>
-      </w:tr>
-      <w:tr>
-        <w:tc>
-          <w:tcPr>
-            <w:tcW w:w="562" w:type="dxa"/>
-          </w:tcPr>
-          <w:p>
-            <w:pPr>
-              <w:ind w:left="-454" w:firstLine="372"/>
-              <w:jc w:val="center"/>
-              <w:rPr>
-                <w:sz w:val="20"/>
-                <w:szCs w:val="20"/>
-              </w:rPr>
-            </w:pPr>
-            <w:r>
-              <w:rPr>
-                <w:sz w:val="20"/>
-                <w:szCs w:val="20"/>
-              </w:rPr>
-              <w:t>2011</w:t>
-            </w:r>
-          </w:p>
-        </w:tc>
-        <w:tc>
-          <w:tcPr>
-            <w:tcW w:w="6183" w:type="dxa"/>
-          </w:tcPr>
-          <w:p>
-            <w:pPr>
-              <w:rPr>
-                <w:sz w:val="20"/>
-                <w:szCs w:val="20"/>
-              </w:rPr>
-            </w:pPr>
-            <w:r>
-              <w:rPr>
-                <w:sz w:val="20"/>
-                <w:szCs w:val="20"/>
-              </w:rPr>
-              <w:t>- Joined LSI in system’s support role (hardware focused)</w:t>
-            </w:r>
-          </w:p>
-          <w:p>
-            <w:pPr>
-              <w:tabs>
-                <w:tab w:val="right" w:pos="5826"/>
-              </w:tabs>
-              <w:spacing w:after="60"/>
-              <w:rPr>
-                <w:sz w:val="20"/>
-                <w:szCs w:val="20"/>
-              </w:rPr>
-            </w:pPr>
-            <w:r>
-              <w:rPr>
-                <w:sz w:val="20"/>
-                <w:szCs w:val="20"/>
-              </w:rPr>
-              <w:t>- Installed, flew, repaired manned aerial surveying systems</w:t>
-            </w:r>
-            <w:r>
-              <w:rPr>
-                <w:sz w:val="20"/>
-                <w:szCs w:val="20"/>
-              </w:rPr>
-              <w:tab/>
-            </w:r>
-          </w:p>
-        </w:tc>
-      </w:tr>
-    </w:tbl>
+    <w:p>
+      <w:pPr>
+        <w:pStyle w:val="ListParagraph"/>
+        <w:numPr>
+          <w:ilvl w:val="0"/>
+          <w:numId w:val="14"/>
+        </w:numPr>
+        <w:spacing w:after="0"/>
+        <w:ind w:left="4395" w:hanging="284"/>
+        <w:jc w:val="both"/>
+        <w:rPr>
+          <w:sz w:val="20"/>
+          <w:szCs w:val="20"/>
+          <w:lang w:eastAsia="ja-JP"/>
+        </w:rPr>
+      </w:pPr>
+      <w:r>
+        <w:rPr>
+          <w:sz w:val="20"/>
+          <w:szCs w:val="20"/>
+          <w:lang w:eastAsia="ja-JP"/>
+        </w:rPr>
+        <w:t>Extensive software development (Java-based) on remote sensing platforms</w:t>
+      </w:r>
+    </w:p>
+    <w:p>
+      <w:pPr>
+        <w:pStyle w:val="ListParagraph"/>
+        <w:numPr>
+          <w:ilvl w:val="0"/>
+          <w:numId w:val="14"/>
+        </w:numPr>
+        <w:spacing w:after="0"/>
+        <w:ind w:left="4395" w:hanging="284"/>
+        <w:jc w:val="both"/>
+        <w:rPr>
+          <w:sz w:val="20"/>
+          <w:szCs w:val="20"/>
+          <w:lang w:eastAsia="ja-JP"/>
+        </w:rPr>
+      </w:pPr>
+      <w:r>
+        <w:rPr>
+          <w:sz w:val="20"/>
+          <w:szCs w:val="20"/>
+          <w:lang w:eastAsia="ja-JP"/>
+        </w:rPr>
+        <w:t>Design/Implementation/Support of customer-facing Cloud services</w:t>
+      </w:r>
+    </w:p>
+    <w:p>
+      <w:pPr>
+        <w:pStyle w:val="ListParagraph"/>
+        <w:numPr>
+          <w:ilvl w:val="0"/>
+          <w:numId w:val="14"/>
+        </w:numPr>
+        <w:spacing w:after="0"/>
+        <w:ind w:left="4395" w:hanging="284"/>
+        <w:jc w:val="both"/>
+        <w:rPr>
+          <w:sz w:val="20"/>
+          <w:szCs w:val="20"/>
+          <w:lang w:eastAsia="ja-JP"/>
+        </w:rPr>
+      </w:pPr>
+      <w:r>
+        <w:rPr>
+          <w:sz w:val="20"/>
+          <w:szCs w:val="20"/>
+          <w:lang w:eastAsia="ja-JP"/>
+        </w:rPr>
+        <w:t xml:space="preserve">Founded </w:t>
+      </w:r>
+      <w:r>
+        <w:rPr>
+          <w:sz w:val="20"/>
+          <w:szCs w:val="20"/>
+          <w:lang w:eastAsia="ja-JP"/>
+        </w:rPr>
+        <w:t xml:space="preserve">and maintained </w:t>
+      </w:r>
+      <w:r>
+        <w:rPr>
+          <w:sz w:val="20"/>
+          <w:szCs w:val="20"/>
+          <w:lang w:eastAsia="ja-JP"/>
+        </w:rPr>
+        <w:t>all DevOps practices and systems</w:t>
+      </w:r>
+    </w:p>
+    <w:p>
+      <w:pPr>
+        <w:pStyle w:val="ListParagraph"/>
+        <w:numPr>
+          <w:ilvl w:val="0"/>
+          <w:numId w:val="14"/>
+        </w:numPr>
+        <w:spacing w:after="0"/>
+        <w:ind w:left="4395" w:hanging="284"/>
+        <w:jc w:val="both"/>
+        <w:rPr>
+          <w:sz w:val="20"/>
+          <w:szCs w:val="20"/>
+          <w:lang w:eastAsia="ja-JP"/>
+        </w:rPr>
+      </w:pPr>
+      <w:r>
+        <w:rPr>
+          <w:sz w:val="20"/>
+          <w:szCs w:val="20"/>
+          <w:lang w:eastAsia="ja-JP"/>
+        </w:rPr>
+        <w:t>Owned all things DevOps through three generations of DevOps systems</w:t>
+      </w:r>
+    </w:p>
+    <w:p>
+      <w:pPr>
+        <w:pStyle w:val="ListParagraph"/>
+        <w:numPr>
+          <w:ilvl w:val="0"/>
+          <w:numId w:val="14"/>
+        </w:numPr>
+        <w:spacing w:after="0"/>
+        <w:ind w:left="4395" w:hanging="284"/>
+        <w:jc w:val="both"/>
+        <w:rPr>
+          <w:sz w:val="20"/>
+          <w:szCs w:val="20"/>
+          <w:lang w:eastAsia="ja-JP"/>
+        </w:rPr>
+      </w:pPr>
+      <w:r>
+        <w:rPr>
+          <w:sz w:val="20"/>
+          <w:szCs w:val="20"/>
+          <w:lang w:eastAsia="ja-JP"/>
+        </w:rPr>
+        <w:t>Owned Operations of virtualization infrastructure</w:t>
+      </w:r>
+      <w:r>
+        <w:rPr>
+          <w:sz w:val="20"/>
+          <w:szCs w:val="20"/>
+          <w:lang w:eastAsia="ja-JP"/>
+        </w:rPr>
+        <w:t xml:space="preserve"> (internal + external facing)</w:t>
+      </w:r>
+    </w:p>
+    <w:p>
+      <w:pPr>
+        <w:pStyle w:val="ListParagraph"/>
+        <w:numPr>
+          <w:ilvl w:val="0"/>
+          <w:numId w:val="14"/>
+        </w:numPr>
+        <w:spacing w:after="0"/>
+        <w:ind w:left="4395" w:hanging="284"/>
+        <w:jc w:val="both"/>
+        <w:rPr>
+          <w:sz w:val="20"/>
+          <w:szCs w:val="20"/>
+          <w:lang w:eastAsia="ja-JP"/>
+        </w:rPr>
+      </w:pPr>
+      <w:r>
+        <w:rPr>
+          <w:sz w:val="20"/>
+          <w:szCs w:val="20"/>
+          <w:lang w:eastAsia="ja-JP"/>
+        </w:rPr>
+        <w:t>Software Development coordination of software team</w:t>
+      </w:r>
+      <w:r>
+        <w:rPr>
+          <w:sz w:val="20"/>
+          <w:szCs w:val="20"/>
+          <w:lang w:eastAsia="ja-JP"/>
+        </w:rPr>
+        <w:t xml:space="preserve"> (size varied from 1 to 4)</w:t>
+      </w:r>
+    </w:p>
+    <w:p>
+      <w:pPr>
+        <w:pStyle w:val="ListParagraph"/>
+        <w:numPr>
+          <w:ilvl w:val="0"/>
+          <w:numId w:val="14"/>
+        </w:numPr>
+        <w:spacing w:after="0"/>
+        <w:ind w:left="4395" w:hanging="284"/>
+        <w:jc w:val="both"/>
+        <w:rPr>
+          <w:sz w:val="20"/>
+          <w:szCs w:val="20"/>
+          <w:lang w:eastAsia="ja-JP"/>
+        </w:rPr>
+      </w:pPr>
+      <w:r>
+        <w:rPr>
+          <w:sz w:val="20"/>
+          <w:szCs w:val="20"/>
+          <w:lang w:eastAsia="ja-JP"/>
+        </w:rPr>
+        <w:t>Aerial operations (installation, in-air ops and ground-support)</w:t>
+      </w:r>
+    </w:p>
+    <w:p>
+      <w:pPr>
+        <w:pStyle w:val="ListParagraph"/>
+        <w:numPr>
+          <w:ilvl w:val="0"/>
+          <w:numId w:val="14"/>
+        </w:numPr>
+        <w:spacing w:after="0"/>
+        <w:ind w:left="4395" w:hanging="284"/>
+        <w:jc w:val="both"/>
+        <w:rPr>
+          <w:sz w:val="20"/>
+          <w:szCs w:val="20"/>
+          <w:lang w:eastAsia="ja-JP"/>
+        </w:rPr>
+      </w:pPr>
+      <w:r>
+        <w:rPr>
+          <w:sz w:val="20"/>
+          <w:szCs w:val="20"/>
+          <w:lang w:eastAsia="ja-JP"/>
+        </w:rPr>
+        <w:t>Data processing support for ground-based methane/pipe-locate mapping</w:t>
+      </w:r>
+    </w:p>
+    <w:p>
+      <w:pPr>
+        <w:pStyle w:val="ListParagraph"/>
+        <w:numPr>
+          <w:ilvl w:val="0"/>
+          <w:numId w:val="14"/>
+        </w:numPr>
+        <w:spacing w:after="0"/>
+        <w:ind w:left="4395" w:hanging="284"/>
+        <w:jc w:val="both"/>
+        <w:rPr>
+          <w:sz w:val="20"/>
+          <w:szCs w:val="20"/>
+          <w:lang w:eastAsia="ja-JP"/>
+        </w:rPr>
+      </w:pPr>
+      <w:r>
+        <w:rPr>
+          <w:sz w:val="20"/>
+          <w:szCs w:val="20"/>
+          <w:lang w:eastAsia="ja-JP"/>
+        </w:rPr>
+        <w:t>SRED reporting support</w:t>
+      </w:r>
+    </w:p>
+    <w:p>
+      <w:pPr>
+        <w:pStyle w:val="ListParagraph"/>
+        <w:numPr>
+          <w:ilvl w:val="0"/>
+          <w:numId w:val="14"/>
+        </w:numPr>
+        <w:spacing w:after="0"/>
+        <w:ind w:left="4395" w:hanging="284"/>
+        <w:jc w:val="both"/>
+        <w:rPr>
+          <w:sz w:val="20"/>
+          <w:szCs w:val="20"/>
+          <w:lang w:eastAsia="ja-JP"/>
+        </w:rPr>
+      </w:pPr>
+      <w:r>
+        <w:rPr>
+          <w:sz w:val="20"/>
+          <w:szCs w:val="20"/>
+          <w:lang w:eastAsia="ja-JP"/>
+        </w:rPr>
+        <w:t>Too much to say – please ask questions for greater detail</w:t>
+      </w:r>
+    </w:p>
+    <w:p>
+      <w:pPr>
+        <w:pStyle w:val="ListParagraph"/>
+        <w:spacing w:after="0"/>
+        <w:ind w:left="4395"/>
+        <w:jc w:val="both"/>
+        <w:rPr>
+          <w:lang w:eastAsia="ja-JP"/>
+        </w:rPr>
+      </w:pPr>
+    </w:p>
     <w:p>
       <w:pPr>
         <w:pStyle w:val="Heading4"/>
@@ -2263,7 +2194,6 @@
           <w:szCs w:val="26"/>
           <w:lang w:eastAsia="en-US"/>
         </w:rPr>
-        <w:lastRenderedPageBreak/>
         <mc:AlternateContent>
           <mc:Choice Requires="wps">
             <w:drawing>
@@ -3131,15 +3061,7 @@
         <w:t xml:space="preserve"> </w:t>
       </w:r>
       <w:r>
-        <w:t>on-</w:t>
-      </w:r>
-      <w:proofErr w:type="spellStart"/>
-      <w:r>
-        <w:t>prem</w:t>
-      </w:r>
-      <w:proofErr w:type="spellEnd"/>
-      <w:r>
-        <w:t xml:space="preserve"> </w:t>
+        <w:t xml:space="preserve">on-prem </w:t>
       </w:r>
       <w:r>
         <w:t>ESX infrastructure, I coordinate all Linux-based services</w:t>
@@ -3555,7 +3477,7 @@
 </file>
 
 <file path=word/endnotes.xml><?xml version="1.0" encoding="utf-8"?>
-<w:endnotes xmlns:wpc="http://schemas.microsoft.com/office/word/2010/wordprocessingCanvas" xmlns:cx="http://schemas.microsoft.com/office/drawing/2014/chartex" xmlns:cx1="http://schemas.microsoft.com/office/drawing/2015/9/8/chartex" xmlns:cx2="http://schemas.microsoft.com/office/drawing/2015/10/21/chartex" xmlns:cx3="http://schemas.microsoft.com/office/drawing/2016/5/9/chartex" xmlns:cx4="http://schemas.microsoft.com/office/drawing/2016/5/10/chartex" xmlns:cx5="http://schemas.microsoft.com/office/drawing/2016/5/11/chartex" xmlns:cx6="http://schemas.microsoft.com/office/drawing/2016/5/12/chartex" xmlns:cx7="http://schemas.microsoft.com/office/drawing/2016/5/13/chartex" xmlns:cx8="http://schemas.microsoft.com/office/drawing/2016/5/14/chartex" xmlns:mc="http://schemas.openxmlformats.org/markup-compatibility/2006" xmlns:aink="http://schemas.microsoft.com/office/drawing/2016/ink" xmlns:am3d="http://schemas.microsoft.com/office/drawing/2017/model3d" xmlns:o="urn:schemas-microsoft-com:office:office" xmlns:r="http://schemas.openxmlformats.org/officeDocument/2006/relationships" xmlns:m="http://schemas.openxmlformats.org/officeDocument/2006/math" xmlns:v="urn:schemas-microsoft-com:vml" xmlns:wp14="http://schemas.microsoft.com/office/word/2010/wordprocessingDrawing" xmlns:wp="http://schemas.openxmlformats.org/drawingml/2006/wordprocessingDrawing" xmlns:w10="urn:schemas-microsoft-com:office:word" xmlns:w="http://schemas.openxmlformats.org/wordprocessingml/2006/main" xmlns:w14="http://schemas.microsoft.com/office/word/2010/wordml" xmlns:w15="http://schemas.microsoft.com/office/word/2012/wordml" xmlns:w16cid="http://schemas.microsoft.com/office/word/2016/wordml/cid" xmlns:w16se="http://schemas.microsoft.com/office/word/2015/wordml/symex" xmlns:wpg="http://schemas.microsoft.com/office/word/2010/wordprocessingGroup" xmlns:wpi="http://schemas.microsoft.com/office/word/2010/wordprocessingInk" xmlns:wne="http://schemas.microsoft.com/office/word/2006/wordml" xmlns:wps="http://schemas.microsoft.com/office/word/2010/wordprocessingShape" mc:Ignorable="w14 w15 w16se w16cid wp14">
+<w:endnotes xmlns:wpc="http://schemas.microsoft.com/office/word/2010/wordprocessingCanvas" xmlns:cx="http://schemas.microsoft.com/office/drawing/2014/chartex" xmlns:cx1="http://schemas.microsoft.com/office/drawing/2015/9/8/chartex" xmlns:cx2="http://schemas.microsoft.com/office/drawing/2015/10/21/chartex" xmlns:cx3="http://schemas.microsoft.com/office/drawing/2016/5/9/chartex" xmlns:cx4="http://schemas.microsoft.com/office/drawing/2016/5/10/chartex" xmlns:cx5="http://schemas.microsoft.com/office/drawing/2016/5/11/chartex" xmlns:cx6="http://schemas.microsoft.com/office/drawing/2016/5/12/chartex" xmlns:cx7="http://schemas.microsoft.com/office/drawing/2016/5/13/chartex" xmlns:cx8="http://schemas.microsoft.com/office/drawing/2016/5/14/chartex" xmlns:mc="http://schemas.openxmlformats.org/markup-compatibility/2006" xmlns:aink="http://schemas.microsoft.com/office/drawing/2016/ink" xmlns:am3d="http://schemas.microsoft.com/office/drawing/2017/model3d" xmlns:o="urn:schemas-microsoft-com:office:office" xmlns:r="http://schemas.openxmlformats.org/officeDocument/2006/relationships" xmlns:m="http://schemas.openxmlformats.org/officeDocument/2006/math" xmlns:v="urn:schemas-microsoft-com:vml" xmlns:wp14="http://schemas.microsoft.com/office/word/2010/wordprocessingDrawing" xmlns:wp="http://schemas.openxmlformats.org/drawingml/2006/wordprocessingDrawing" xmlns:w10="urn:schemas-microsoft-com:office:word" xmlns:w="http://schemas.openxmlformats.org/wordprocessingml/2006/main" xmlns:w14="http://schemas.microsoft.com/office/word/2010/wordml" xmlns:w15="http://schemas.microsoft.com/office/word/2012/wordml" xmlns:w16cex="http://schemas.microsoft.com/office/word/2018/wordml/cex" xmlns:w16cid="http://schemas.microsoft.com/office/word/2016/wordml/cid" xmlns:w16="http://schemas.microsoft.com/office/word/2018/wordml" xmlns:w16se="http://schemas.microsoft.com/office/word/2015/wordml/symex" xmlns:wpg="http://schemas.microsoft.com/office/word/2010/wordprocessingGroup" xmlns:wpi="http://schemas.microsoft.com/office/word/2010/wordprocessingInk" xmlns:wne="http://schemas.microsoft.com/office/word/2006/wordml" xmlns:wps="http://schemas.microsoft.com/office/word/2010/wordprocessingShape" mc:Ignorable="w14 w15 w16se w16cid w16 w16cex wp14">
   <w:endnote w:type="separator" w:id="-1">
     <w:p>
       <w:pPr>
@@ -3580,7 +3502,7 @@
 </file>
 
 <file path=word/footer1.xml><?xml version="1.0" encoding="utf-8"?>
-<w:ftr xmlns:wpc="http://schemas.microsoft.com/office/word/2010/wordprocessingCanvas" xmlns:cx="http://schemas.microsoft.com/office/drawing/2014/chartex" xmlns:cx1="http://schemas.microsoft.com/office/drawing/2015/9/8/chartex" xmlns:cx2="http://schemas.microsoft.com/office/drawing/2015/10/21/chartex" xmlns:cx3="http://schemas.microsoft.com/office/drawing/2016/5/9/chartex" xmlns:cx4="http://schemas.microsoft.com/office/drawing/2016/5/10/chartex" xmlns:cx5="http://schemas.microsoft.com/office/drawing/2016/5/11/chartex" xmlns:cx6="http://schemas.microsoft.com/office/drawing/2016/5/12/chartex" xmlns:cx7="http://schemas.microsoft.com/office/drawing/2016/5/13/chartex" xmlns:cx8="http://schemas.microsoft.com/office/drawing/2016/5/14/chartex" xmlns:mc="http://schemas.openxmlformats.org/markup-compatibility/2006" xmlns:aink="http://schemas.microsoft.com/office/drawing/2016/ink" xmlns:am3d="http://schemas.microsoft.com/office/drawing/2017/model3d" xmlns:o="urn:schemas-microsoft-com:office:office" xmlns:r="http://schemas.openxmlformats.org/officeDocument/2006/relationships" xmlns:m="http://schemas.openxmlformats.org/officeDocument/2006/math" xmlns:v="urn:schemas-microsoft-com:vml" xmlns:wp14="http://schemas.microsoft.com/office/word/2010/wordprocessingDrawing" xmlns:wp="http://schemas.openxmlformats.org/drawingml/2006/wordprocessingDrawing" xmlns:w10="urn:schemas-microsoft-com:office:word" xmlns:w="http://schemas.openxmlformats.org/wordprocessingml/2006/main" xmlns:w14="http://schemas.microsoft.com/office/word/2010/wordml" xmlns:w15="http://schemas.microsoft.com/office/word/2012/wordml" xmlns:w16cid="http://schemas.microsoft.com/office/word/2016/wordml/cid" xmlns:w16se="http://schemas.microsoft.com/office/word/2015/wordml/symex" xmlns:wpg="http://schemas.microsoft.com/office/word/2010/wordprocessingGroup" xmlns:wpi="http://schemas.microsoft.com/office/word/2010/wordprocessingInk" xmlns:wne="http://schemas.microsoft.com/office/word/2006/wordml" xmlns:wps="http://schemas.microsoft.com/office/word/2010/wordprocessingShape" mc:Ignorable="w14 w15 w16se w16cid wp14">
+<w:ftr xmlns:wpc="http://schemas.microsoft.com/office/word/2010/wordprocessingCanvas" xmlns:cx="http://schemas.microsoft.com/office/drawing/2014/chartex" xmlns:cx1="http://schemas.microsoft.com/office/drawing/2015/9/8/chartex" xmlns:cx2="http://schemas.microsoft.com/office/drawing/2015/10/21/chartex" xmlns:cx3="http://schemas.microsoft.com/office/drawing/2016/5/9/chartex" xmlns:cx4="http://schemas.microsoft.com/office/drawing/2016/5/10/chartex" xmlns:cx5="http://schemas.microsoft.com/office/drawing/2016/5/11/chartex" xmlns:cx6="http://schemas.microsoft.com/office/drawing/2016/5/12/chartex" xmlns:cx7="http://schemas.microsoft.com/office/drawing/2016/5/13/chartex" xmlns:cx8="http://schemas.microsoft.com/office/drawing/2016/5/14/chartex" xmlns:mc="http://schemas.openxmlformats.org/markup-compatibility/2006" xmlns:aink="http://schemas.microsoft.com/office/drawing/2016/ink" xmlns:am3d="http://schemas.microsoft.com/office/drawing/2017/model3d" xmlns:o="urn:schemas-microsoft-com:office:office" xmlns:r="http://schemas.openxmlformats.org/officeDocument/2006/relationships" xmlns:m="http://schemas.openxmlformats.org/officeDocument/2006/math" xmlns:v="urn:schemas-microsoft-com:vml" xmlns:wp14="http://schemas.microsoft.com/office/word/2010/wordprocessingDrawing" xmlns:wp="http://schemas.openxmlformats.org/drawingml/2006/wordprocessingDrawing" xmlns:w10="urn:schemas-microsoft-com:office:word" xmlns:w="http://schemas.openxmlformats.org/wordprocessingml/2006/main" xmlns:w14="http://schemas.microsoft.com/office/word/2010/wordml" xmlns:w15="http://schemas.microsoft.com/office/word/2012/wordml" xmlns:w16cex="http://schemas.microsoft.com/office/word/2018/wordml/cex" xmlns:w16cid="http://schemas.microsoft.com/office/word/2016/wordml/cid" xmlns:w16="http://schemas.microsoft.com/office/word/2018/wordml" xmlns:w16se="http://schemas.microsoft.com/office/word/2015/wordml/symex" xmlns:wpg="http://schemas.microsoft.com/office/word/2010/wordprocessingGroup" xmlns:wpi="http://schemas.microsoft.com/office/word/2010/wordprocessingInk" xmlns:wne="http://schemas.microsoft.com/office/word/2006/wordml" xmlns:wps="http://schemas.microsoft.com/office/word/2010/wordprocessingShape" mc:Ignorable="w14 w15 w16se w16cid w16 w16cex wp14">
   <w:p>
     <w:pPr>
       <w:pStyle w:val="Footer"/>
@@ -3606,7 +3528,7 @@
         <w:sz w:val="16"/>
         <w:szCs w:val="16"/>
       </w:rPr>
-      <w:t>evised 201</w:t>
+      <w:t>evised 20</w:t>
     </w:r>
     <w:r>
       <w:rPr>
@@ -3614,7 +3536,7 @@
         <w:sz w:val="16"/>
         <w:szCs w:val="16"/>
       </w:rPr>
-      <w:t>9</w:t>
+      <w:t>2</w:t>
     </w:r>
     <w:r>
       <w:rPr>
@@ -3622,7 +3544,7 @@
         <w:sz w:val="16"/>
         <w:szCs w:val="16"/>
       </w:rPr>
-      <w:t>-0</w:t>
+      <w:t>1-0</w:t>
     </w:r>
     <w:r>
       <w:rPr>
@@ -3630,7 +3552,7 @@
         <w:sz w:val="16"/>
         <w:szCs w:val="16"/>
       </w:rPr>
-      <w:t>5</w:t>
+      <w:t>4</w:t>
     </w:r>
     <w:r>
       <w:rPr>
@@ -3638,7 +3560,7 @@
         <w:sz w:val="16"/>
         <w:szCs w:val="16"/>
       </w:rPr>
-      <w:t>-1</w:t>
+      <w:t>-</w:t>
     </w:r>
     <w:r>
       <w:rPr>
@@ -3646,14 +3568,14 @@
         <w:sz w:val="16"/>
         <w:szCs w:val="16"/>
       </w:rPr>
-      <w:t>4</w:t>
+      <w:t>08</w:t>
     </w:r>
   </w:p>
 </w:ftr>
 </file>
 
 <file path=word/footer2.xml><?xml version="1.0" encoding="utf-8"?>
-<w:ftr xmlns:wpc="http://schemas.microsoft.com/office/word/2010/wordprocessingCanvas" xmlns:cx="http://schemas.microsoft.com/office/drawing/2014/chartex" xmlns:cx1="http://schemas.microsoft.com/office/drawing/2015/9/8/chartex" xmlns:cx2="http://schemas.microsoft.com/office/drawing/2015/10/21/chartex" xmlns:cx3="http://schemas.microsoft.com/office/drawing/2016/5/9/chartex" xmlns:cx4="http://schemas.microsoft.com/office/drawing/2016/5/10/chartex" xmlns:cx5="http://schemas.microsoft.com/office/drawing/2016/5/11/chartex" xmlns:cx6="http://schemas.microsoft.com/office/drawing/2016/5/12/chartex" xmlns:cx7="http://schemas.microsoft.com/office/drawing/2016/5/13/chartex" xmlns:cx8="http://schemas.microsoft.com/office/drawing/2016/5/14/chartex" xmlns:mc="http://schemas.openxmlformats.org/markup-compatibility/2006" xmlns:aink="http://schemas.microsoft.com/office/drawing/2016/ink" xmlns:am3d="http://schemas.microsoft.com/office/drawing/2017/model3d" xmlns:o="urn:schemas-microsoft-com:office:office" xmlns:r="http://schemas.openxmlformats.org/officeDocument/2006/relationships" xmlns:m="http://schemas.openxmlformats.org/officeDocument/2006/math" xmlns:v="urn:schemas-microsoft-com:vml" xmlns:wp14="http://schemas.microsoft.com/office/word/2010/wordprocessingDrawing" xmlns:wp="http://schemas.openxmlformats.org/drawingml/2006/wordprocessingDrawing" xmlns:w10="urn:schemas-microsoft-com:office:word" xmlns:w="http://schemas.openxmlformats.org/wordprocessingml/2006/main" xmlns:w14="http://schemas.microsoft.com/office/word/2010/wordml" xmlns:w15="http://schemas.microsoft.com/office/word/2012/wordml" xmlns:w16cid="http://schemas.microsoft.com/office/word/2016/wordml/cid" xmlns:w16se="http://schemas.microsoft.com/office/word/2015/wordml/symex" xmlns:wpg="http://schemas.microsoft.com/office/word/2010/wordprocessingGroup" xmlns:wpi="http://schemas.microsoft.com/office/word/2010/wordprocessingInk" xmlns:wne="http://schemas.microsoft.com/office/word/2006/wordml" xmlns:wps="http://schemas.microsoft.com/office/word/2010/wordprocessingShape" mc:Ignorable="w14 w15 w16se w16cid wp14">
+<w:ftr xmlns:wpc="http://schemas.microsoft.com/office/word/2010/wordprocessingCanvas" xmlns:cx="http://schemas.microsoft.com/office/drawing/2014/chartex" xmlns:cx1="http://schemas.microsoft.com/office/drawing/2015/9/8/chartex" xmlns:cx2="http://schemas.microsoft.com/office/drawing/2015/10/21/chartex" xmlns:cx3="http://schemas.microsoft.com/office/drawing/2016/5/9/chartex" xmlns:cx4="http://schemas.microsoft.com/office/drawing/2016/5/10/chartex" xmlns:cx5="http://schemas.microsoft.com/office/drawing/2016/5/11/chartex" xmlns:cx6="http://schemas.microsoft.com/office/drawing/2016/5/12/chartex" xmlns:cx7="http://schemas.microsoft.com/office/drawing/2016/5/13/chartex" xmlns:cx8="http://schemas.microsoft.com/office/drawing/2016/5/14/chartex" xmlns:mc="http://schemas.openxmlformats.org/markup-compatibility/2006" xmlns:aink="http://schemas.microsoft.com/office/drawing/2016/ink" xmlns:am3d="http://schemas.microsoft.com/office/drawing/2017/model3d" xmlns:o="urn:schemas-microsoft-com:office:office" xmlns:r="http://schemas.openxmlformats.org/officeDocument/2006/relationships" xmlns:m="http://schemas.openxmlformats.org/officeDocument/2006/math" xmlns:v="urn:schemas-microsoft-com:vml" xmlns:wp14="http://schemas.microsoft.com/office/word/2010/wordprocessingDrawing" xmlns:wp="http://schemas.openxmlformats.org/drawingml/2006/wordprocessingDrawing" xmlns:w10="urn:schemas-microsoft-com:office:word" xmlns:w="http://schemas.openxmlformats.org/wordprocessingml/2006/main" xmlns:w14="http://schemas.microsoft.com/office/word/2010/wordml" xmlns:w15="http://schemas.microsoft.com/office/word/2012/wordml" xmlns:w16cex="http://schemas.microsoft.com/office/word/2018/wordml/cex" xmlns:w16cid="http://schemas.microsoft.com/office/word/2016/wordml/cid" xmlns:w16="http://schemas.microsoft.com/office/word/2018/wordml" xmlns:w16se="http://schemas.microsoft.com/office/word/2015/wordml/symex" xmlns:wpg="http://schemas.microsoft.com/office/word/2010/wordprocessingGroup" xmlns:wpi="http://schemas.microsoft.com/office/word/2010/wordprocessingInk" xmlns:wne="http://schemas.microsoft.com/office/word/2006/wordml" xmlns:wps="http://schemas.microsoft.com/office/word/2010/wordprocessingShape" mc:Ignorable="w14 w15 w16se w16cid w16 w16cex wp14">
   <w:p>
     <w:pPr>
       <w:pStyle w:val="Footer"/>
@@ -4025,7 +3947,7 @@
 </file>
 
 <file path=word/footnotes.xml><?xml version="1.0" encoding="utf-8"?>
-<w:footnotes xmlns:wpc="http://schemas.microsoft.com/office/word/2010/wordprocessingCanvas" xmlns:cx="http://schemas.microsoft.com/office/drawing/2014/chartex" xmlns:cx1="http://schemas.microsoft.com/office/drawing/2015/9/8/chartex" xmlns:cx2="http://schemas.microsoft.com/office/drawing/2015/10/21/chartex" xmlns:cx3="http://schemas.microsoft.com/office/drawing/2016/5/9/chartex" xmlns:cx4="http://schemas.microsoft.com/office/drawing/2016/5/10/chartex" xmlns:cx5="http://schemas.microsoft.com/office/drawing/2016/5/11/chartex" xmlns:cx6="http://schemas.microsoft.com/office/drawing/2016/5/12/chartex" xmlns:cx7="http://schemas.microsoft.com/office/drawing/2016/5/13/chartex" xmlns:cx8="http://schemas.microsoft.com/office/drawing/2016/5/14/chartex" xmlns:mc="http://schemas.openxmlformats.org/markup-compatibility/2006" xmlns:aink="http://schemas.microsoft.com/office/drawing/2016/ink" xmlns:am3d="http://schemas.microsoft.com/office/drawing/2017/model3d" xmlns:o="urn:schemas-microsoft-com:office:office" xmlns:r="http://schemas.openxmlformats.org/officeDocument/2006/relationships" xmlns:m="http://schemas.openxmlformats.org/officeDocument/2006/math" xmlns:v="urn:schemas-microsoft-com:vml" xmlns:wp14="http://schemas.microsoft.com/office/word/2010/wordprocessingDrawing" xmlns:wp="http://schemas.openxmlformats.org/drawingml/2006/wordprocessingDrawing" xmlns:w10="urn:schemas-microsoft-com:office:word" xmlns:w="http://schemas.openxmlformats.org/wordprocessingml/2006/main" xmlns:w14="http://schemas.microsoft.com/office/word/2010/wordml" xmlns:w15="http://schemas.microsoft.com/office/word/2012/wordml" xmlns:w16cid="http://schemas.microsoft.com/office/word/2016/wordml/cid" xmlns:w16se="http://schemas.microsoft.com/office/word/2015/wordml/symex" xmlns:wpg="http://schemas.microsoft.com/office/word/2010/wordprocessingGroup" xmlns:wpi="http://schemas.microsoft.com/office/word/2010/wordprocessingInk" xmlns:wne="http://schemas.microsoft.com/office/word/2006/wordml" xmlns:wps="http://schemas.microsoft.com/office/word/2010/wordprocessingShape" mc:Ignorable="w14 w15 w16se w16cid wp14">
+<w:footnotes xmlns:wpc="http://schemas.microsoft.com/office/word/2010/wordprocessingCanvas" xmlns:cx="http://schemas.microsoft.com/office/drawing/2014/chartex" xmlns:cx1="http://schemas.microsoft.com/office/drawing/2015/9/8/chartex" xmlns:cx2="http://schemas.microsoft.com/office/drawing/2015/10/21/chartex" xmlns:cx3="http://schemas.microsoft.com/office/drawing/2016/5/9/chartex" xmlns:cx4="http://schemas.microsoft.com/office/drawing/2016/5/10/chartex" xmlns:cx5="http://schemas.microsoft.com/office/drawing/2016/5/11/chartex" xmlns:cx6="http://schemas.microsoft.com/office/drawing/2016/5/12/chartex" xmlns:cx7="http://schemas.microsoft.com/office/drawing/2016/5/13/chartex" xmlns:cx8="http://schemas.microsoft.com/office/drawing/2016/5/14/chartex" xmlns:mc="http://schemas.openxmlformats.org/markup-compatibility/2006" xmlns:aink="http://schemas.microsoft.com/office/drawing/2016/ink" xmlns:am3d="http://schemas.microsoft.com/office/drawing/2017/model3d" xmlns:o="urn:schemas-microsoft-com:office:office" xmlns:r="http://schemas.openxmlformats.org/officeDocument/2006/relationships" xmlns:m="http://schemas.openxmlformats.org/officeDocument/2006/math" xmlns:v="urn:schemas-microsoft-com:vml" xmlns:wp14="http://schemas.microsoft.com/office/word/2010/wordprocessingDrawing" xmlns:wp="http://schemas.openxmlformats.org/drawingml/2006/wordprocessingDrawing" xmlns:w10="urn:schemas-microsoft-com:office:word" xmlns:w="http://schemas.openxmlformats.org/wordprocessingml/2006/main" xmlns:w14="http://schemas.microsoft.com/office/word/2010/wordml" xmlns:w15="http://schemas.microsoft.com/office/word/2012/wordml" xmlns:w16cex="http://schemas.microsoft.com/office/word/2018/wordml/cex" xmlns:w16cid="http://schemas.microsoft.com/office/word/2016/wordml/cid" xmlns:w16="http://schemas.microsoft.com/office/word/2018/wordml" xmlns:w16se="http://schemas.microsoft.com/office/word/2015/wordml/symex" xmlns:wpg="http://schemas.microsoft.com/office/word/2010/wordprocessingGroup" xmlns:wpi="http://schemas.microsoft.com/office/word/2010/wordprocessingInk" xmlns:wne="http://schemas.microsoft.com/office/word/2006/wordml" xmlns:wps="http://schemas.microsoft.com/office/word/2010/wordprocessingShape" mc:Ignorable="w14 w15 w16se w16cid w16 w16cex wp14">
   <w:footnote w:type="separator" w:id="-1">
     <w:p>
       <w:pPr>
@@ -4050,7 +3972,7 @@
 </file>
 
 <file path=word/header1.xml><?xml version="1.0" encoding="utf-8"?>
-<w:hdr xmlns:wpc="http://schemas.microsoft.com/office/word/2010/wordprocessingCanvas" xmlns:cx="http://schemas.microsoft.com/office/drawing/2014/chartex" xmlns:cx1="http://schemas.microsoft.com/office/drawing/2015/9/8/chartex" xmlns:cx2="http://schemas.microsoft.com/office/drawing/2015/10/21/chartex" xmlns:cx3="http://schemas.microsoft.com/office/drawing/2016/5/9/chartex" xmlns:cx4="http://schemas.microsoft.com/office/drawing/2016/5/10/chartex" xmlns:cx5="http://schemas.microsoft.com/office/drawing/2016/5/11/chartex" xmlns:cx6="http://schemas.microsoft.com/office/drawing/2016/5/12/chartex" xmlns:cx7="http://schemas.microsoft.com/office/drawing/2016/5/13/chartex" xmlns:cx8="http://schemas.microsoft.com/office/drawing/2016/5/14/chartex" xmlns:mc="http://schemas.openxmlformats.org/markup-compatibility/2006" xmlns:aink="http://schemas.microsoft.com/office/drawing/2016/ink" xmlns:am3d="http://schemas.microsoft.com/office/drawing/2017/model3d" xmlns:o="urn:schemas-microsoft-com:office:office" xmlns:r="http://schemas.openxmlformats.org/officeDocument/2006/relationships" xmlns:m="http://schemas.openxmlformats.org/officeDocument/2006/math" xmlns:v="urn:schemas-microsoft-com:vml" xmlns:wp14="http://schemas.microsoft.com/office/word/2010/wordprocessingDrawing" xmlns:wp="http://schemas.openxmlformats.org/drawingml/2006/wordprocessingDrawing" xmlns:w10="urn:schemas-microsoft-com:office:word" xmlns:w="http://schemas.openxmlformats.org/wordprocessingml/2006/main" xmlns:w14="http://schemas.microsoft.com/office/word/2010/wordml" xmlns:w15="http://schemas.microsoft.com/office/word/2012/wordml" xmlns:w16cid="http://schemas.microsoft.com/office/word/2016/wordml/cid" xmlns:w16se="http://schemas.microsoft.com/office/word/2015/wordml/symex" xmlns:wpg="http://schemas.microsoft.com/office/word/2010/wordprocessingGroup" xmlns:wpi="http://schemas.microsoft.com/office/word/2010/wordprocessingInk" xmlns:wne="http://schemas.microsoft.com/office/word/2006/wordml" xmlns:wps="http://schemas.microsoft.com/office/word/2010/wordprocessingShape" mc:Ignorable="w14 w15 w16se w16cid wp14">
+<w:hdr xmlns:wpc="http://schemas.microsoft.com/office/word/2010/wordprocessingCanvas" xmlns:cx="http://schemas.microsoft.com/office/drawing/2014/chartex" xmlns:cx1="http://schemas.microsoft.com/office/drawing/2015/9/8/chartex" xmlns:cx2="http://schemas.microsoft.com/office/drawing/2015/10/21/chartex" xmlns:cx3="http://schemas.microsoft.com/office/drawing/2016/5/9/chartex" xmlns:cx4="http://schemas.microsoft.com/office/drawing/2016/5/10/chartex" xmlns:cx5="http://schemas.microsoft.com/office/drawing/2016/5/11/chartex" xmlns:cx6="http://schemas.microsoft.com/office/drawing/2016/5/12/chartex" xmlns:cx7="http://schemas.microsoft.com/office/drawing/2016/5/13/chartex" xmlns:cx8="http://schemas.microsoft.com/office/drawing/2016/5/14/chartex" xmlns:mc="http://schemas.openxmlformats.org/markup-compatibility/2006" xmlns:aink="http://schemas.microsoft.com/office/drawing/2016/ink" xmlns:am3d="http://schemas.microsoft.com/office/drawing/2017/model3d" xmlns:o="urn:schemas-microsoft-com:office:office" xmlns:r="http://schemas.openxmlformats.org/officeDocument/2006/relationships" xmlns:m="http://schemas.openxmlformats.org/officeDocument/2006/math" xmlns:v="urn:schemas-microsoft-com:vml" xmlns:wp14="http://schemas.microsoft.com/office/word/2010/wordprocessingDrawing" xmlns:wp="http://schemas.openxmlformats.org/drawingml/2006/wordprocessingDrawing" xmlns:w10="urn:schemas-microsoft-com:office:word" xmlns:w="http://schemas.openxmlformats.org/wordprocessingml/2006/main" xmlns:w14="http://schemas.microsoft.com/office/word/2010/wordml" xmlns:w15="http://schemas.microsoft.com/office/word/2012/wordml" xmlns:w16cex="http://schemas.microsoft.com/office/word/2018/wordml/cex" xmlns:w16cid="http://schemas.microsoft.com/office/word/2016/wordml/cid" xmlns:w16="http://schemas.microsoft.com/office/word/2018/wordml" xmlns:w16se="http://schemas.microsoft.com/office/word/2015/wordml/symex" xmlns:wpg="http://schemas.microsoft.com/office/word/2010/wordprocessingGroup" xmlns:wpi="http://schemas.microsoft.com/office/word/2010/wordprocessingInk" xmlns:wne="http://schemas.microsoft.com/office/word/2006/wordml" xmlns:wps="http://schemas.microsoft.com/office/word/2010/wordprocessingShape" mc:Ignorable="w14 w15 w16se w16cid w16 w16cex wp14">
   <w:sdt>
     <w:sdtPr>
       <w:id w:val="-1442828577"/>
@@ -4137,7 +4059,7 @@
                                 <w:tblDescription w:val="Layout table"/>
                               </w:tblPr>
                               <w:tblGrid>
-                                <w:gridCol w:w="3790"/>
+                                <w:gridCol w:w="3805"/>
                               </w:tblGrid>
                               <w:tr>
                                 <w:trPr>
@@ -4184,7 +4106,7 @@
                                       <w:sdtEndPr/>
                                       <w:sdtContent>
                                         <w:r>
-                                          <w:t>Professional Engineer</w:t>
+                                          <w:t>Professional Engineer (P.ENG)</w:t>
                                         </w:r>
                                       </w:sdtContent>
                                     </w:sdt>
@@ -4239,7 +4161,7 @@
                           <w:tblDescription w:val="Layout table"/>
                         </w:tblPr>
                         <w:tblGrid>
-                          <w:gridCol w:w="3790"/>
+                          <w:gridCol w:w="3805"/>
                         </w:tblGrid>
                         <w:tr>
                           <w:trPr>
@@ -4286,7 +4208,7 @@
                                 <w:sdtEndPr/>
                                 <w:sdtContent>
                                   <w:r>
-                                    <w:t>Professional Engineer</w:t>
+                                    <w:t>Professional Engineer (P.ENG)</w:t>
                                   </w:r>
                                 </w:sdtContent>
                               </w:sdt>
@@ -4311,7 +4233,7 @@
 </file>
 
 <file path=word/numbering.xml><?xml version="1.0" encoding="utf-8"?>
-<w:numbering xmlns:wpc="http://schemas.microsoft.com/office/word/2010/wordprocessingCanvas" xmlns:cx="http://schemas.microsoft.com/office/drawing/2014/chartex" xmlns:cx1="http://schemas.microsoft.com/office/drawing/2015/9/8/chartex" xmlns:cx2="http://schemas.microsoft.com/office/drawing/2015/10/21/chartex" xmlns:cx3="http://schemas.microsoft.com/office/drawing/2016/5/9/chartex" xmlns:cx4="http://schemas.microsoft.com/office/drawing/2016/5/10/chartex" xmlns:cx5="http://schemas.microsoft.com/office/drawing/2016/5/11/chartex" xmlns:cx6="http://schemas.microsoft.com/office/drawing/2016/5/12/chartex" xmlns:cx7="http://schemas.microsoft.com/office/drawing/2016/5/13/chartex" xmlns:cx8="http://schemas.microsoft.com/office/drawing/2016/5/14/chartex" xmlns:mc="http://schemas.openxmlformats.org/markup-compatibility/2006" xmlns:aink="http://schemas.microsoft.com/office/drawing/2016/ink" xmlns:am3d="http://schemas.microsoft.com/office/drawing/2017/model3d" xmlns:o="urn:schemas-microsoft-com:office:office" xmlns:r="http://schemas.openxmlformats.org/officeDocument/2006/relationships" xmlns:m="http://schemas.openxmlformats.org/officeDocument/2006/math" xmlns:v="urn:schemas-microsoft-com:vml" xmlns:wp14="http://schemas.microsoft.com/office/word/2010/wordprocessingDrawing" xmlns:wp="http://schemas.openxmlformats.org/drawingml/2006/wordprocessingDrawing" xmlns:w10="urn:schemas-microsoft-com:office:word" xmlns:w="http://schemas.openxmlformats.org/wordprocessingml/2006/main" xmlns:w14="http://schemas.microsoft.com/office/word/2010/wordml" xmlns:w15="http://schemas.microsoft.com/office/word/2012/wordml" xmlns:w16cid="http://schemas.microsoft.com/office/word/2016/wordml/cid" xmlns:w16se="http://schemas.microsoft.com/office/word/2015/wordml/symex" xmlns:wpg="http://schemas.microsoft.com/office/word/2010/wordprocessingGroup" xmlns:wpi="http://schemas.microsoft.com/office/word/2010/wordprocessingInk" xmlns:wne="http://schemas.microsoft.com/office/word/2006/wordml" xmlns:wps="http://schemas.microsoft.com/office/word/2010/wordprocessingShape" mc:Ignorable="w14 w15 w16se w16cid wp14">
+<w:numbering xmlns:wpc="http://schemas.microsoft.com/office/word/2010/wordprocessingCanvas" xmlns:cx="http://schemas.microsoft.com/office/drawing/2014/chartex" xmlns:cx1="http://schemas.microsoft.com/office/drawing/2015/9/8/chartex" xmlns:cx2="http://schemas.microsoft.com/office/drawing/2015/10/21/chartex" xmlns:cx3="http://schemas.microsoft.com/office/drawing/2016/5/9/chartex" xmlns:cx4="http://schemas.microsoft.com/office/drawing/2016/5/10/chartex" xmlns:cx5="http://schemas.microsoft.com/office/drawing/2016/5/11/chartex" xmlns:cx6="http://schemas.microsoft.com/office/drawing/2016/5/12/chartex" xmlns:cx7="http://schemas.microsoft.com/office/drawing/2016/5/13/chartex" xmlns:cx8="http://schemas.microsoft.com/office/drawing/2016/5/14/chartex" xmlns:mc="http://schemas.openxmlformats.org/markup-compatibility/2006" xmlns:aink="http://schemas.microsoft.com/office/drawing/2016/ink" xmlns:am3d="http://schemas.microsoft.com/office/drawing/2017/model3d" xmlns:o="urn:schemas-microsoft-com:office:office" xmlns:r="http://schemas.openxmlformats.org/officeDocument/2006/relationships" xmlns:m="http://schemas.openxmlformats.org/officeDocument/2006/math" xmlns:v="urn:schemas-microsoft-com:vml" xmlns:wp14="http://schemas.microsoft.com/office/word/2010/wordprocessingDrawing" xmlns:wp="http://schemas.openxmlformats.org/drawingml/2006/wordprocessingDrawing" xmlns:w10="urn:schemas-microsoft-com:office:word" xmlns:w="http://schemas.openxmlformats.org/wordprocessingml/2006/main" xmlns:w14="http://schemas.microsoft.com/office/word/2010/wordml" xmlns:w15="http://schemas.microsoft.com/office/word/2012/wordml" xmlns:w16cex="http://schemas.microsoft.com/office/word/2018/wordml/cex" xmlns:w16cid="http://schemas.microsoft.com/office/word/2016/wordml/cid" xmlns:w16="http://schemas.microsoft.com/office/word/2018/wordml" xmlns:w16se="http://schemas.microsoft.com/office/word/2015/wordml/symex" xmlns:wpg="http://schemas.microsoft.com/office/word/2010/wordprocessingGroup" xmlns:wpi="http://schemas.microsoft.com/office/word/2010/wordprocessingInk" xmlns:wne="http://schemas.microsoft.com/office/word/2006/wordml" xmlns:wps="http://schemas.microsoft.com/office/word/2010/wordprocessingShape" mc:Ignorable="w14 w15 w16se w16cid w16 w16cex wp14">
   <w:abstractNum w:abstractNumId="0" w15:restartNumberingAfterBreak="0">
     <w:nsid w:val="0D885AFC"/>
     <w:multiLevelType w:val="hybridMultilevel"/>
@@ -5938,7 +5860,7 @@
 </file>
 
 <file path=word/styles.xml><?xml version="1.0" encoding="utf-8"?>
-<w:styles xmlns:mc="http://schemas.openxmlformats.org/markup-compatibility/2006" xmlns:r="http://schemas.openxmlformats.org/officeDocument/2006/relationships" xmlns:w="http://schemas.openxmlformats.org/wordprocessingml/2006/main" xmlns:w14="http://schemas.microsoft.com/office/word/2010/wordml" xmlns:w15="http://schemas.microsoft.com/office/word/2012/wordml" xmlns:w16cid="http://schemas.microsoft.com/office/word/2016/wordml/cid" xmlns:w16se="http://schemas.microsoft.com/office/word/2015/wordml/symex" mc:Ignorable="w14 w15 w16se w16cid">
+<w:styles xmlns:mc="http://schemas.openxmlformats.org/markup-compatibility/2006" xmlns:r="http://schemas.openxmlformats.org/officeDocument/2006/relationships" xmlns:w="http://schemas.openxmlformats.org/wordprocessingml/2006/main" xmlns:w14="http://schemas.microsoft.com/office/word/2010/wordml" xmlns:w15="http://schemas.microsoft.com/office/word/2012/wordml" xmlns:w16cex="http://schemas.microsoft.com/office/word/2018/wordml/cex" xmlns:w16cid="http://schemas.microsoft.com/office/word/2016/wordml/cid" xmlns:w16="http://schemas.microsoft.com/office/word/2018/wordml" xmlns:w16se="http://schemas.microsoft.com/office/word/2015/wordml/symex" mc:Ignorable="w14 w15 w16se w16cid w16 w16cex">
   <w:docDefaults>
     <w:rPrDefault>
       <w:rPr>
@@ -6060,6 +5982,7 @@
     <w:lsdException w:name="HTML Sample" w:semiHidden="1" w:unhideWhenUsed="1"/>
     <w:lsdException w:name="HTML Typewriter" w:semiHidden="1" w:unhideWhenUsed="1"/>
     <w:lsdException w:name="HTML Variable" w:semiHidden="1" w:unhideWhenUsed="1"/>
+    <w:lsdException w:name="Normal Table" w:semiHidden="1" w:unhideWhenUsed="1"/>
     <w:lsdException w:name="annotation subject" w:semiHidden="1" w:unhideWhenUsed="1"/>
     <w:lsdException w:name="No List" w:semiHidden="1" w:unhideWhenUsed="1"/>
     <w:lsdException w:name="Outline List 1" w:semiHidden="1" w:unhideWhenUsed="1"/>
@@ -6106,8 +6029,10 @@
     <w:lsdException w:name="Table Subtle 2" w:semiHidden="1" w:unhideWhenUsed="1"/>
     <w:lsdException w:name="Table Web 1" w:semiHidden="1" w:unhideWhenUsed="1"/>
     <w:lsdException w:name="Table Web 2" w:semiHidden="1" w:unhideWhenUsed="1"/>
+    <w:lsdException w:name="Table Web 3" w:semiHidden="1" w:unhideWhenUsed="1"/>
     <w:lsdException w:name="Balloon Text" w:semiHidden="1" w:unhideWhenUsed="1"/>
     <w:lsdException w:name="Table Grid" w:uiPriority="39"/>
+    <w:lsdException w:name="Table Theme" w:semiHidden="1" w:unhideWhenUsed="1"/>
     <w:lsdException w:name="Placeholder Text" w:semiHidden="1"/>
     <w:lsdException w:name="No Spacing" w:semiHidden="1" w:uiPriority="1" w:unhideWhenUsed="1" w:qFormat="1"/>
     <w:lsdException w:name="Light Shading" w:uiPriority="60"/>
@@ -6832,6 +6757,16 @@
       <w:rFonts w:ascii="Times New Roman" w:hAnsi="Times New Roman" w:cs="Times New Roman"/>
       <w:sz w:val="18"/>
       <w:szCs w:val="18"/>
+    </w:rPr>
+  </w:style>
+  <w:style w:type="character" w:styleId="UnresolvedMention">
+    <w:name w:val="Unresolved Mention"/>
+    <w:basedOn w:val="DefaultParagraphFont"/>
+    <w:uiPriority w:val="99"/>
+    <w:rsid w:val="00C26670"/>
+    <w:rPr>
+      <w:color w:val="605E5C"/>
+      <w:shd w:val="clear" w:color="auto" w:fill="E1DFDD"/>
     </w:rPr>
   </w:style>
 </w:styles>
@@ -8187,7 +8122,7 @@
 <CoverPageProperties xmlns="http://schemas.microsoft.com/office/2006/coverPageProps">
   <PublishDate/>
   <Abstract/>
-  <CompanyAddress>Professional Engineer</CompanyAddress>
+  <CompanyAddress>Professional Engineer (P.ENG)</CompanyAddress>
   <CompanyPhone/>
   <CompanyFax/>
   <CompanyEmail/>

</xml_diff>

<commit_message>
Updating to reflect current role
</commit_message>
<xml_diff>
--- a/JamesSnell-Resume.docx
+++ b/JamesSnell-Resume.docx
@@ -1,6 +1,6 @@
 
 <file path=word/document.xml><?xml version="1.0" encoding="utf-8"?>
-<w:document xmlns:wpc="http://schemas.microsoft.com/office/word/2010/wordprocessingCanvas" xmlns:cx="http://schemas.microsoft.com/office/drawing/2014/chartex" xmlns:cx1="http://schemas.microsoft.com/office/drawing/2015/9/8/chartex" xmlns:cx2="http://schemas.microsoft.com/office/drawing/2015/10/21/chartex" xmlns:cx3="http://schemas.microsoft.com/office/drawing/2016/5/9/chartex" xmlns:cx4="http://schemas.microsoft.com/office/drawing/2016/5/10/chartex" xmlns:cx5="http://schemas.microsoft.com/office/drawing/2016/5/11/chartex" xmlns:cx6="http://schemas.microsoft.com/office/drawing/2016/5/12/chartex" xmlns:cx7="http://schemas.microsoft.com/office/drawing/2016/5/13/chartex" xmlns:cx8="http://schemas.microsoft.com/office/drawing/2016/5/14/chartex" xmlns:mc="http://schemas.openxmlformats.org/markup-compatibility/2006" xmlns:aink="http://schemas.microsoft.com/office/drawing/2016/ink" xmlns:am3d="http://schemas.microsoft.com/office/drawing/2017/model3d" xmlns:o="urn:schemas-microsoft-com:office:office" xmlns:r="http://schemas.openxmlformats.org/officeDocument/2006/relationships" xmlns:m="http://schemas.openxmlformats.org/officeDocument/2006/math" xmlns:v="urn:schemas-microsoft-com:vml" xmlns:wp14="http://schemas.microsoft.com/office/word/2010/wordprocessingDrawing" xmlns:wp="http://schemas.openxmlformats.org/drawingml/2006/wordprocessingDrawing" xmlns:w10="urn:schemas-microsoft-com:office:word" xmlns:w="http://schemas.openxmlformats.org/wordprocessingml/2006/main" xmlns:w14="http://schemas.microsoft.com/office/word/2010/wordml" xmlns:w15="http://schemas.microsoft.com/office/word/2012/wordml" xmlns:w16cex="http://schemas.microsoft.com/office/word/2018/wordml/cex" xmlns:w16cid="http://schemas.microsoft.com/office/word/2016/wordml/cid" xmlns:w16="http://schemas.microsoft.com/office/word/2018/wordml" xmlns:w16sdtdh="http://schemas.microsoft.com/office/word/2020/wordml/sdtdatahash" xmlns:w16se="http://schemas.microsoft.com/office/word/2015/wordml/symex" xmlns:wpg="http://schemas.microsoft.com/office/word/2010/wordprocessingGroup" xmlns:wpi="http://schemas.microsoft.com/office/word/2010/wordprocessingInk" xmlns:wne="http://schemas.microsoft.com/office/word/2006/wordml" xmlns:wps="http://schemas.microsoft.com/office/word/2010/wordprocessingShape" mc:Ignorable="w14 w15 w16se w16cid w16 w16cex w16sdtdh wp14">
+<w:document xmlns:wpc="http://schemas.microsoft.com/office/word/2010/wordprocessingCanvas" xmlns:cx="http://schemas.microsoft.com/office/drawing/2014/chartex" xmlns:cx1="http://schemas.microsoft.com/office/drawing/2015/9/8/chartex" xmlns:cx2="http://schemas.microsoft.com/office/drawing/2015/10/21/chartex" xmlns:cx3="http://schemas.microsoft.com/office/drawing/2016/5/9/chartex" xmlns:cx4="http://schemas.microsoft.com/office/drawing/2016/5/10/chartex" xmlns:cx5="http://schemas.microsoft.com/office/drawing/2016/5/11/chartex" xmlns:cx6="http://schemas.microsoft.com/office/drawing/2016/5/12/chartex" xmlns:cx7="http://schemas.microsoft.com/office/drawing/2016/5/13/chartex" xmlns:cx8="http://schemas.microsoft.com/office/drawing/2016/5/14/chartex" xmlns:mc="http://schemas.openxmlformats.org/markup-compatibility/2006" xmlns:aink="http://schemas.microsoft.com/office/drawing/2016/ink" xmlns:am3d="http://schemas.microsoft.com/office/drawing/2017/model3d" xmlns:o="urn:schemas-microsoft-com:office:office" xmlns:oel="http://schemas.microsoft.com/office/2019/extlst" xmlns:r="http://schemas.openxmlformats.org/officeDocument/2006/relationships" xmlns:m="http://schemas.openxmlformats.org/officeDocument/2006/math" xmlns:v="urn:schemas-microsoft-com:vml" xmlns:wp14="http://schemas.microsoft.com/office/word/2010/wordprocessingDrawing" xmlns:wp="http://schemas.openxmlformats.org/drawingml/2006/wordprocessingDrawing" xmlns:w10="urn:schemas-microsoft-com:office:word" xmlns:w="http://schemas.openxmlformats.org/wordprocessingml/2006/main" xmlns:w14="http://schemas.microsoft.com/office/word/2010/wordml" xmlns:w15="http://schemas.microsoft.com/office/word/2012/wordml" xmlns:w16cex="http://schemas.microsoft.com/office/word/2018/wordml/cex" xmlns:w16cid="http://schemas.microsoft.com/office/word/2016/wordml/cid" xmlns:w16="http://schemas.microsoft.com/office/word/2018/wordml" xmlns:w16sdtdh="http://schemas.microsoft.com/office/word/2020/wordml/sdtdatahash" xmlns:w16se="http://schemas.microsoft.com/office/word/2015/wordml/symex" xmlns:wpg="http://schemas.microsoft.com/office/word/2010/wordprocessingGroup" xmlns:wpi="http://schemas.microsoft.com/office/word/2010/wordprocessingInk" xmlns:wne="http://schemas.microsoft.com/office/word/2006/wordml" xmlns:wps="http://schemas.microsoft.com/office/word/2010/wordprocessingShape" mc:Ignorable="w14 w15 w16se w16cid w16 w16cex w16sdtdh wp14">
   <w:body>
     <w:p>
       <w:pPr>
@@ -9,68 +9,21 @@
         <w:jc w:val="both"/>
       </w:pPr>
       <w:r>
-        <w:t xml:space="preserve">I </w:t>
-      </w:r>
-      <w:r>
-        <w:t>thrive</w:t>
-      </w:r>
-      <w:r>
-        <w:t xml:space="preserve"> at designing</w:t>
-      </w:r>
-      <w:r>
-        <w:t>, implementing and operating</w:t>
-      </w:r>
-      <w:r>
+        <w:t>Software development is a wonderful domain for creativity to synergize with science to improve lives.</w:t>
+      </w:r>
+      <w:r>
+        <w:t xml:space="preserve"> I enjoy bringing together talented people and technology to maximize impact and open new possibilities</w:t>
+      </w:r>
+      <w:r>
+        <w:t>.</w:t>
+      </w:r>
+      <w:r>
+        <w:br/>
         <w:t xml:space="preserve"> </w:t>
       </w:r>
       <w:r>
-        <w:t>reliable, maintainable and scalable</w:t>
-      </w:r>
-      <w:r>
-        <w:t xml:space="preserve"> </w:t>
-      </w:r>
-      <w:r>
-        <w:t xml:space="preserve">systems. </w:t>
-      </w:r>
-      <w:r>
-        <w:t xml:space="preserve">My </w:t>
-      </w:r>
-      <w:r>
-        <w:t xml:space="preserve">R&amp;D experience is </w:t>
-      </w:r>
-      <w:r>
-        <w:t xml:space="preserve">largely </w:t>
-      </w:r>
-      <w:r>
-        <w:t xml:space="preserve">focused </w:t>
-      </w:r>
-      <w:r>
-        <w:t>in Software Development,</w:t>
-      </w:r>
-      <w:r>
-        <w:t xml:space="preserve"> </w:t>
-      </w:r>
-      <w:r>
-        <w:t xml:space="preserve">DevOps, </w:t>
-      </w:r>
-      <w:r>
-        <w:t xml:space="preserve">and data-collection </w:t>
-      </w:r>
-      <w:r>
-        <w:t>systems</w:t>
-      </w:r>
-      <w:r>
-        <w:t>.</w:t>
-      </w:r>
-      <w:r>
-        <w:t xml:space="preserve"> </w:t>
-      </w:r>
-    </w:p>
-    <w:p>
-      <w:pPr>
-        <w:spacing w:after="100"/>
-        <w:jc w:val="both"/>
-      </w:pPr>
+        <w:br/>
+      </w:r>
       <w:r>
         <w:t>B</w:t>
       </w:r>
@@ -90,8 +43,13 @@
         <w:t xml:space="preserve"> with LiDAR Services</w:t>
       </w:r>
       <w:r>
-        <w:t xml:space="preserve"> and NovAtel</w:t>
-      </w:r>
+        <w:t xml:space="preserve"> and </w:t>
+      </w:r>
+      <w:proofErr w:type="spellStart"/>
+      <w:r>
+        <w:t>NovAtel</w:t>
+      </w:r>
+      <w:proofErr w:type="spellEnd"/>
       <w:r>
         <w:t>.</w:t>
       </w:r>
@@ -232,7 +190,6 @@
                               <w15:appearance w15:val="hidden"/>
                               <w:text w:multiLine="1"/>
                             </w:sdtPr>
-                            <w:sdtEndPr/>
                             <w:sdtContent>
                               <w:p>
                                 <w:pPr>
@@ -265,7 +222,6 @@
                                 <w15:appearance w15:val="hidden"/>
                                 <w:text w:multiLine="1"/>
                               </w:sdtPr>
-                              <w:sdtEndPr/>
                               <w:sdtContent>
                                 <w:r>
                                   <w:t>Professional Engineer</w:t>
@@ -374,13 +330,16 @@
                               <w:contextualSpacing w:val="0"/>
                             </w:pPr>
                             <w:r>
-                              <w:t>V</w:t>
-                            </w:r>
-                            <w:r>
-                              <w:t>ery willing</w:t>
-                            </w:r>
-                            <w:r>
-                              <w:t xml:space="preserve"> to follow excellent leaders</w:t>
+                              <w:t>Excited</w:t>
+                            </w:r>
+                            <w:r>
+                              <w:t xml:space="preserve"> to follow </w:t>
+                            </w:r>
+                            <w:r>
+                              <w:t>insightful</w:t>
+                            </w:r>
+                            <w:r>
+                              <w:t xml:space="preserve"> leaders</w:t>
                             </w:r>
                           </w:p>
                           <w:p>
@@ -503,31 +462,34 @@
                               <w:t xml:space="preserve">, </w:t>
                             </w:r>
                             <w:r>
+                              <w:t>git, GitLab CI/CD,</w:t>
+                            </w:r>
+                            <w:r>
+                              <w:t xml:space="preserve"> </w:t>
+                            </w:r>
+                            <w:r>
                               <w:t>SVN</w:t>
                             </w:r>
                             <w:r>
                               <w:t>,</w:t>
                             </w:r>
                             <w:r>
-                              <w:t xml:space="preserve"> perforce helix,</w:t>
-                            </w:r>
-                            <w:r>
-                              <w:t xml:space="preserve"> git</w:t>
-                            </w:r>
-                            <w:r>
-                              <w:t>, GitLab CI/CD</w:t>
-                            </w:r>
-                            <w:r>
-                              <w:t>, D</w:t>
-                            </w:r>
-                            <w:r>
-                              <w:t>ev</w:t>
-                            </w:r>
-                            <w:r>
-                              <w:t>O</w:t>
-                            </w:r>
-                            <w:r>
-                              <w:t xml:space="preserve">ps, </w:t>
+                              <w:t xml:space="preserve"> </w:t>
+                            </w:r>
+                            <w:r>
+                              <w:t>P</w:t>
+                            </w:r>
+                            <w:r>
+                              <w:t xml:space="preserve">erforce </w:t>
+                            </w:r>
+                            <w:r>
+                              <w:t>H</w:t>
+                            </w:r>
+                            <w:r>
+                              <w:t>elix,</w:t>
+                            </w:r>
+                            <w:r>
+                              <w:t xml:space="preserve"> </w:t>
                             </w:r>
                             <w:r>
                               <w:t xml:space="preserve">Jenkins, </w:t>
@@ -570,16 +532,27 @@
                               </w:rPr>
                             </w:pPr>
                             <w:r>
+                              <w:t xml:space="preserve">Electron/NodeJS, </w:t>
+                            </w:r>
+                            <w:r>
                               <w:t xml:space="preserve">C/C++, </w:t>
                             </w:r>
                             <w:r>
                               <w:t>Swift</w:t>
                             </w:r>
                             <w:r>
-                              <w:t>, Objective-C, PHP,</w:t>
-                            </w:r>
-                            <w:r>
-                              <w:t xml:space="preserve"> jQuery, MySQL, Postgres, Geoserver, maven, ant</w:t>
+                              <w:t>, Objective-C, PHP</w:t>
+                            </w:r>
+                            <w:r>
+                              <w:t xml:space="preserve">, MySQL, Postgres, </w:t>
+                            </w:r>
+                            <w:proofErr w:type="spellStart"/>
+                            <w:r>
+                              <w:t>Geoserver</w:t>
+                            </w:r>
+                            <w:proofErr w:type="spellEnd"/>
+                            <w:r>
+                              <w:t>, maven, ant</w:t>
                             </w:r>
                             <w:r>
                               <w:t>, CAD (Fusion 360), VHDL, FPGAs, PCB layout</w:t>
@@ -608,7 +581,7 @@
                 <v:stroke joinstyle="miter"/>
                 <v:path gradientshapeok="t" o:connecttype="rect"/>
               </v:shapetype>
-              <v:shape id="Text Box 2" o:spid="_x0000_s1026" type="#_x0000_t202" alt="Sidebar text box" style="position:absolute;left:0;text-align:left;margin-left:32pt;margin-top:-.1pt;width:191.3pt;height:711.2pt;z-index:251659264;visibility:visible;mso-wrap-style:square;mso-width-percent:0;mso-height-percent:0;mso-wrap-distance-left:9pt;mso-wrap-distance-top:3.6pt;mso-wrap-distance-right:9pt;mso-wrap-distance-bottom:3.6pt;mso-position-horizontal:absolute;mso-position-horizontal-relative:page;mso-position-vertical:absolute;mso-position-vertical-relative:margin;mso-width-percent:0;mso-height-percent:0;mso-width-relative:margin;mso-height-relative:margin;v-text-anchor:top" o:gfxdata="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" filled="f" stroked="f">
+              <v:shape id="Text Box 2" o:spid="_x0000_s1026" type="#_x0000_t202" alt="Sidebar text box" style="position:absolute;left:0;text-align:left;margin-left:32pt;margin-top:-.1pt;width:191.3pt;height:711.2pt;z-index:251659264;visibility:visible;mso-wrap-style:square;mso-width-percent:0;mso-height-percent:0;mso-wrap-distance-left:9pt;mso-wrap-distance-top:3.6pt;mso-wrap-distance-right:9pt;mso-wrap-distance-bottom:3.6pt;mso-position-horizontal:absolute;mso-position-horizontal-relative:page;mso-position-vertical:absolute;mso-position-vertical-relative:margin;mso-width-percent:0;mso-height-percent:0;mso-width-relative:margin;mso-height-relative:margin;v-text-anchor:top" o:gfxdata="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" filled="f" stroked="f">
                 <v:textbox inset="0,0,0,0">
                   <w:txbxContent>
                     <w:p>
@@ -677,7 +650,6 @@
                         <w15:appearance w15:val="hidden"/>
                         <w:text w:multiLine="1"/>
                       </w:sdtPr>
-                      <w:sdtEndPr/>
                       <w:sdtContent>
                         <w:p>
                           <w:pPr>
@@ -710,7 +682,6 @@
                           <w15:appearance w15:val="hidden"/>
                           <w:text w:multiLine="1"/>
                         </w:sdtPr>
-                        <w:sdtEndPr/>
                         <w:sdtContent>
                           <w:r>
                             <w:t>Professional Engineer</w:t>
@@ -819,13 +790,16 @@
                         <w:contextualSpacing w:val="0"/>
                       </w:pPr>
                       <w:r>
-                        <w:t>V</w:t>
-                      </w:r>
-                      <w:r>
-                        <w:t>ery willing</w:t>
-                      </w:r>
-                      <w:r>
-                        <w:t xml:space="preserve"> to follow excellent leaders</w:t>
+                        <w:t>Excited</w:t>
+                      </w:r>
+                      <w:r>
+                        <w:t xml:space="preserve"> to follow </w:t>
+                      </w:r>
+                      <w:r>
+                        <w:t>insightful</w:t>
+                      </w:r>
+                      <w:r>
+                        <w:t xml:space="preserve"> leaders</w:t>
                       </w:r>
                     </w:p>
                     <w:p>
@@ -948,31 +922,34 @@
                         <w:t xml:space="preserve">, </w:t>
                       </w:r>
                       <w:r>
+                        <w:t>git, GitLab CI/CD,</w:t>
+                      </w:r>
+                      <w:r>
+                        <w:t xml:space="preserve"> </w:t>
+                      </w:r>
+                      <w:r>
                         <w:t>SVN</w:t>
                       </w:r>
                       <w:r>
                         <w:t>,</w:t>
                       </w:r>
                       <w:r>
-                        <w:t xml:space="preserve"> perforce helix,</w:t>
-                      </w:r>
-                      <w:r>
-                        <w:t xml:space="preserve"> git</w:t>
-                      </w:r>
-                      <w:r>
-                        <w:t>, GitLab CI/CD</w:t>
-                      </w:r>
-                      <w:r>
-                        <w:t>, D</w:t>
-                      </w:r>
-                      <w:r>
-                        <w:t>ev</w:t>
-                      </w:r>
-                      <w:r>
-                        <w:t>O</w:t>
-                      </w:r>
-                      <w:r>
-                        <w:t xml:space="preserve">ps, </w:t>
+                        <w:t xml:space="preserve"> </w:t>
+                      </w:r>
+                      <w:r>
+                        <w:t>P</w:t>
+                      </w:r>
+                      <w:r>
+                        <w:t xml:space="preserve">erforce </w:t>
+                      </w:r>
+                      <w:r>
+                        <w:t>H</w:t>
+                      </w:r>
+                      <w:r>
+                        <w:t>elix,</w:t>
+                      </w:r>
+                      <w:r>
+                        <w:t xml:space="preserve"> </w:t>
                       </w:r>
                       <w:r>
                         <w:t xml:space="preserve">Jenkins, </w:t>
@@ -1015,16 +992,27 @@
                         </w:rPr>
                       </w:pPr>
                       <w:r>
+                        <w:t xml:space="preserve">Electron/NodeJS, </w:t>
+                      </w:r>
+                      <w:r>
                         <w:t xml:space="preserve">C/C++, </w:t>
                       </w:r>
                       <w:r>
                         <w:t>Swift</w:t>
                       </w:r>
                       <w:r>
-                        <w:t>, Objective-C, PHP,</w:t>
-                      </w:r>
-                      <w:r>
-                        <w:t xml:space="preserve"> jQuery, MySQL, Postgres, Geoserver, maven, ant</w:t>
+                        <w:t>, Objective-C, PHP</w:t>
+                      </w:r>
+                      <w:r>
+                        <w:t xml:space="preserve">, MySQL, Postgres, </w:t>
+                      </w:r>
+                      <w:proofErr w:type="spellStart"/>
+                      <w:r>
+                        <w:t>Geoserver</w:t>
+                      </w:r>
+                      <w:proofErr w:type="spellEnd"/>
+                      <w:r>
+                        <w:t>, maven, ant</w:t>
                       </w:r>
                       <w:r>
                         <w:t>, CAD (Fusion 360), VHDL, FPGAs, PCB layout</w:t>
@@ -1044,44 +1032,16 @@
       <w:pPr>
         <w:pStyle w:val="Heading4"/>
         <w:rPr>
-          <w:sz w:val="26"/>
-          <w:szCs w:val="26"/>
-        </w:rPr>
-      </w:pPr>
-      <w:r>
-        <w:rPr>
-          <w:sz w:val="26"/>
-          <w:szCs w:val="26"/>
-        </w:rPr>
-        <w:t xml:space="preserve">Novatel Inc (hexagon </w:t>
-      </w:r>
-      <w:r>
-        <w:rPr>
-          <w:sz w:val="26"/>
-          <w:szCs w:val="26"/>
-        </w:rPr>
-        <w:t>AUTONOMY</w:t>
-      </w:r>
-      <w:r>
-        <w:rPr>
-          <w:sz w:val="26"/>
-          <w:szCs w:val="26"/>
-        </w:rPr>
-        <w:t xml:space="preserve"> </w:t>
-      </w:r>
-      <w:r>
-        <w:rPr>
-          <w:sz w:val="26"/>
-          <w:szCs w:val="26"/>
-        </w:rPr>
-        <w:t xml:space="preserve">&amp; </w:t>
-      </w:r>
-      <w:r>
-        <w:rPr>
-          <w:sz w:val="26"/>
-          <w:szCs w:val="26"/>
-        </w:rPr>
-        <w:t>positioning)</w:t>
+          <w:sz w:val="22"/>
+          <w:szCs w:val="22"/>
+        </w:rPr>
+      </w:pPr>
+      <w:r>
+        <w:rPr>
+          <w:sz w:val="22"/>
+          <w:szCs w:val="22"/>
+        </w:rPr>
+        <w:t>Novatel Inc (hexagon AUTONOMY &amp; positioning)</w:t>
       </w:r>
     </w:p>
     <w:p>
@@ -1090,72 +1050,57 @@
         <w:spacing w:after="80"/>
         <w:rPr>
           <w:b/>
-          <w:sz w:val="24"/>
+          <w:sz w:val="22"/>
+          <w:szCs w:val="22"/>
         </w:rPr>
       </w:pPr>
       <w:r>
         <w:rPr>
           <w:b/>
-          <w:sz w:val="24"/>
-        </w:rPr>
-        <w:t xml:space="preserve">DEVOPS </w:t>
+          <w:sz w:val="22"/>
+          <w:szCs w:val="22"/>
+        </w:rPr>
+        <w:t xml:space="preserve">Team Lead, </w:t>
       </w:r>
       <w:r>
         <w:rPr>
           <w:b/>
-          <w:sz w:val="24"/>
-        </w:rPr>
-        <w:t>Software</w:t>
+          <w:sz w:val="22"/>
+          <w:szCs w:val="22"/>
+        </w:rPr>
+        <w:t>DEVOPS Software engineeR</w:t>
       </w:r>
       <w:r>
         <w:rPr>
           <w:b/>
-          <w:sz w:val="24"/>
-        </w:rPr>
-        <w:t xml:space="preserve"> enginee</w:t>
+          <w:sz w:val="22"/>
+          <w:szCs w:val="22"/>
+        </w:rPr>
+        <w:t>ing</w:t>
       </w:r>
       <w:r>
         <w:rPr>
           <w:b/>
-          <w:sz w:val="24"/>
-        </w:rPr>
-        <w:t>R</w:t>
+          <w:sz w:val="22"/>
+          <w:szCs w:val="22"/>
+        </w:rPr>
+        <w:t xml:space="preserve">           </w:t>
       </w:r>
       <w:r>
         <w:rPr>
           <w:b/>
-          <w:sz w:val="24"/>
-        </w:rPr>
-        <w:tab/>
-        <w:t xml:space="preserve">           Nov</w:t>
+          <w:sz w:val="22"/>
+          <w:szCs w:val="22"/>
+        </w:rPr>
+        <w:t>June 2022</w:t>
       </w:r>
       <w:r>
         <w:rPr>
           <w:b/>
-          <w:sz w:val="24"/>
-        </w:rPr>
-        <w:t xml:space="preserve"> 20</w:t>
-      </w:r>
-      <w:r>
-        <w:rPr>
-          <w:b/>
-          <w:sz w:val="24"/>
-        </w:rPr>
-        <w:t>20</w:t>
-      </w:r>
-      <w:r>
-        <w:rPr>
-          <w:b/>
-          <w:sz w:val="24"/>
-        </w:rPr>
-        <w:t xml:space="preserve"> to</w:t>
-      </w:r>
-      <w:r>
-        <w:rPr>
-          <w:b/>
-          <w:sz w:val="24"/>
-        </w:rPr>
-        <w:t xml:space="preserve"> present</w:t>
+          <w:sz w:val="22"/>
+          <w:szCs w:val="22"/>
+        </w:rPr>
+        <w:t xml:space="preserve"> to present</w:t>
       </w:r>
     </w:p>
     <w:p>
@@ -1180,7 +1125,7 @@
           <w:szCs w:val="20"/>
           <w:lang w:eastAsia="ja-JP"/>
         </w:rPr>
-        <w:t xml:space="preserve">Behind-scenes leadership to </w:t>
+        <w:t xml:space="preserve">Owner/Architect of </w:t>
       </w:r>
       <w:r>
         <w:rPr>
@@ -1188,7 +1133,7 @@
           <w:szCs w:val="20"/>
           <w:lang w:eastAsia="ja-JP"/>
         </w:rPr>
-        <w:t xml:space="preserve">found </w:t>
+        <w:t>DevOps</w:t>
       </w:r>
       <w:r>
         <w:rPr>
@@ -1196,31 +1141,7 @@
           <w:szCs w:val="20"/>
           <w:lang w:eastAsia="ja-JP"/>
         </w:rPr>
-        <w:t xml:space="preserve">and scale </w:t>
-      </w:r>
-      <w:r>
-        <w:rPr>
-          <w:sz w:val="20"/>
-          <w:szCs w:val="20"/>
-          <w:lang w:eastAsia="ja-JP"/>
-        </w:rPr>
-        <w:t xml:space="preserve">the </w:t>
-      </w:r>
-      <w:r>
-        <w:rPr>
-          <w:sz w:val="20"/>
-          <w:szCs w:val="20"/>
-          <w:lang w:eastAsia="ja-JP"/>
-        </w:rPr>
-        <w:t xml:space="preserve">new 9 member </w:t>
-      </w:r>
-      <w:r>
-        <w:rPr>
-          <w:sz w:val="20"/>
-          <w:szCs w:val="20"/>
-          <w:lang w:eastAsia="ja-JP"/>
-        </w:rPr>
-        <w:t>DevOps team</w:t>
+        <w:t xml:space="preserve"> initiatives in support of ~ 100 software developers.</w:t>
       </w:r>
     </w:p>
     <w:p>
@@ -1245,7 +1166,7 @@
           <w:szCs w:val="20"/>
           <w:lang w:eastAsia="ja-JP"/>
         </w:rPr>
-        <w:t>Founded and led company-wide pivot from Perforce Helix to Git (GitLab)</w:t>
+        <w:t>Manager of 3 reports and active recruitment of 2 additional team members.</w:t>
       </w:r>
     </w:p>
     <w:p>
@@ -1270,23 +1191,100 @@
           <w:szCs w:val="20"/>
           <w:lang w:eastAsia="ja-JP"/>
         </w:rPr>
-        <w:t xml:space="preserve">Software development in support of ASPICE </w:t>
-      </w:r>
-      <w:r>
-        <w:rPr>
-          <w:sz w:val="20"/>
-          <w:szCs w:val="20"/>
-          <w:lang w:eastAsia="ja-JP"/>
-        </w:rPr>
-        <w:t xml:space="preserve">adoption </w:t>
-      </w:r>
-      <w:r>
-        <w:rPr>
-          <w:sz w:val="20"/>
-          <w:szCs w:val="20"/>
-          <w:lang w:eastAsia="ja-JP"/>
-        </w:rPr>
-        <w:t>and DevOps Metrics</w:t>
+        <w:t>SCRUM coordination for 7 team members.</w:t>
+      </w:r>
+    </w:p>
+    <w:p>
+      <w:pPr>
+        <w:pStyle w:val="Heading4"/>
+        <w:rPr>
+          <w:sz w:val="22"/>
+          <w:szCs w:val="22"/>
+        </w:rPr>
+      </w:pPr>
+    </w:p>
+    <w:p>
+      <w:pPr>
+        <w:pStyle w:val="Heading4"/>
+        <w:rPr>
+          <w:sz w:val="22"/>
+          <w:szCs w:val="22"/>
+        </w:rPr>
+      </w:pPr>
+      <w:r>
+        <w:rPr>
+          <w:sz w:val="22"/>
+          <w:szCs w:val="22"/>
+        </w:rPr>
+        <w:t>Novatel Inc (hexagon AUTONOMY &amp; positioning)</w:t>
+      </w:r>
+    </w:p>
+    <w:p>
+      <w:pPr>
+        <w:pStyle w:val="Heading5"/>
+        <w:spacing w:after="80"/>
+        <w:rPr>
+          <w:b/>
+          <w:sz w:val="22"/>
+          <w:szCs w:val="22"/>
+        </w:rPr>
+      </w:pPr>
+      <w:r>
+        <w:rPr>
+          <w:b/>
+          <w:sz w:val="22"/>
+          <w:szCs w:val="22"/>
+        </w:rPr>
+        <w:t xml:space="preserve">DEVOPS </w:t>
+      </w:r>
+      <w:r>
+        <w:rPr>
+          <w:b/>
+          <w:sz w:val="22"/>
+          <w:szCs w:val="22"/>
+        </w:rPr>
+        <w:t>Software enginee</w:t>
+      </w:r>
+      <w:r>
+        <w:rPr>
+          <w:b/>
+          <w:sz w:val="22"/>
+          <w:szCs w:val="22"/>
+        </w:rPr>
+        <w:t>R</w:t>
+      </w:r>
+      <w:r>
+        <w:rPr>
+          <w:b/>
+          <w:sz w:val="22"/>
+          <w:szCs w:val="22"/>
+        </w:rPr>
+        <w:tab/>
+        <w:t xml:space="preserve">           </w:t>
+      </w:r>
+      <w:r>
+        <w:rPr>
+          <w:b/>
+          <w:sz w:val="22"/>
+          <w:szCs w:val="22"/>
+        </w:rPr>
+        <w:t xml:space="preserve">                </w:t>
+      </w:r>
+      <w:r>
+        <w:rPr>
+          <w:b/>
+          <w:sz w:val="22"/>
+          <w:szCs w:val="22"/>
+        </w:rPr>
+        <w:t xml:space="preserve">Nov 2020 to </w:t>
+      </w:r>
+      <w:r>
+        <w:rPr>
+          <w:b/>
+          <w:sz w:val="22"/>
+          <w:szCs w:val="22"/>
+        </w:rPr>
+        <w:t>June 2022</w:t>
       </w:r>
     </w:p>
     <w:p>
@@ -1311,7 +1309,47 @@
           <w:szCs w:val="20"/>
           <w:lang w:eastAsia="ja-JP"/>
         </w:rPr>
-        <w:t>Continual velocity improvements through build pipeline innovations</w:t>
+        <w:t xml:space="preserve">Behind-scenes leadership to </w:t>
+      </w:r>
+      <w:r>
+        <w:rPr>
+          <w:sz w:val="20"/>
+          <w:szCs w:val="20"/>
+          <w:lang w:eastAsia="ja-JP"/>
+        </w:rPr>
+        <w:t xml:space="preserve">found </w:t>
+      </w:r>
+      <w:r>
+        <w:rPr>
+          <w:sz w:val="20"/>
+          <w:szCs w:val="20"/>
+          <w:lang w:eastAsia="ja-JP"/>
+        </w:rPr>
+        <w:t xml:space="preserve">and scale </w:t>
+      </w:r>
+      <w:r>
+        <w:rPr>
+          <w:sz w:val="20"/>
+          <w:szCs w:val="20"/>
+          <w:lang w:eastAsia="ja-JP"/>
+        </w:rPr>
+        <w:t xml:space="preserve">the </w:t>
+      </w:r>
+      <w:r>
+        <w:rPr>
+          <w:sz w:val="20"/>
+          <w:szCs w:val="20"/>
+          <w:lang w:eastAsia="ja-JP"/>
+        </w:rPr>
+        <w:t xml:space="preserve">new 9 member </w:t>
+      </w:r>
+      <w:r>
+        <w:rPr>
+          <w:sz w:val="20"/>
+          <w:szCs w:val="20"/>
+          <w:lang w:eastAsia="ja-JP"/>
+        </w:rPr>
+        <w:t>DevOps team</w:t>
       </w:r>
     </w:p>
     <w:p>
@@ -1336,165 +1374,7 @@
           <w:szCs w:val="20"/>
           <w:lang w:eastAsia="ja-JP"/>
         </w:rPr>
-        <w:t>Led the Open Source group driving public code offered via GitHub</w:t>
-      </w:r>
-    </w:p>
-    <w:p>
-      <w:pPr>
-        <w:pStyle w:val="Heading4"/>
-        <w:rPr>
-          <w:sz w:val="26"/>
-          <w:szCs w:val="26"/>
-        </w:rPr>
-      </w:pPr>
-      <w:r>
-        <w:rPr>
-          <w:sz w:val="26"/>
-          <w:szCs w:val="26"/>
-        </w:rPr>
-        <w:t xml:space="preserve">Novatel Inc (hexagon </w:t>
-      </w:r>
-      <w:r>
-        <w:rPr>
-          <w:sz w:val="26"/>
-          <w:szCs w:val="26"/>
-        </w:rPr>
-        <w:t xml:space="preserve">AUTONOMY &amp; </w:t>
-      </w:r>
-      <w:r>
-        <w:rPr>
-          <w:sz w:val="26"/>
-          <w:szCs w:val="26"/>
-        </w:rPr>
-        <w:t>positioning)</w:t>
-      </w:r>
-    </w:p>
-    <w:p>
-      <w:pPr>
-        <w:pStyle w:val="Heading5"/>
-        <w:spacing w:after="80"/>
-        <w:rPr>
-          <w:b/>
-          <w:sz w:val="24"/>
-        </w:rPr>
-      </w:pPr>
-      <w:r>
-        <w:rPr>
-          <w:b/>
-          <w:sz w:val="24"/>
-        </w:rPr>
-        <w:t>Applications engineer</w:t>
-      </w:r>
-      <w:r>
-        <w:rPr>
-          <w:b/>
-          <w:sz w:val="24"/>
-        </w:rPr>
-        <w:tab/>
-      </w:r>
-      <w:r>
-        <w:rPr>
-          <w:b/>
-          <w:sz w:val="24"/>
-        </w:rPr>
-        <w:tab/>
-      </w:r>
-      <w:r>
-        <w:rPr>
-          <w:b/>
-          <w:sz w:val="24"/>
-        </w:rPr>
-        <w:tab/>
-        <w:t xml:space="preserve">        </w:t>
-      </w:r>
-      <w:r>
-        <w:rPr>
-          <w:b/>
-          <w:sz w:val="24"/>
-        </w:rPr>
-        <w:t xml:space="preserve">june 2018 to </w:t>
-      </w:r>
-      <w:r>
-        <w:rPr>
-          <w:b/>
-          <w:sz w:val="24"/>
-        </w:rPr>
-        <w:t>NoV 2020</w:t>
-      </w:r>
-    </w:p>
-    <w:p>
-      <w:pPr>
-        <w:spacing w:before="120" w:after="120"/>
-        <w:jc w:val="both"/>
-        <w:rPr>
-          <w:lang w:eastAsia="ja-JP"/>
-        </w:rPr>
-      </w:pPr>
-      <w:r>
-        <w:rPr>
-          <w:lang w:eastAsia="ja-JP"/>
-        </w:rPr>
-        <w:t xml:space="preserve">Applications Engineering </w:t>
-      </w:r>
-      <w:r>
-        <w:rPr>
-          <w:lang w:eastAsia="ja-JP"/>
-        </w:rPr>
-        <w:t>at</w:t>
-      </w:r>
-      <w:r>
-        <w:rPr>
-          <w:lang w:eastAsia="ja-JP"/>
-        </w:rPr>
-        <w:t xml:space="preserve"> NovAtel </w:t>
-      </w:r>
-      <w:r>
-        <w:rPr>
-          <w:lang w:eastAsia="ja-JP"/>
-        </w:rPr>
-        <w:t>entails</w:t>
-      </w:r>
-      <w:r>
-        <w:rPr>
-          <w:lang w:eastAsia="ja-JP"/>
-        </w:rPr>
-        <w:t xml:space="preserve"> advanced GNSS </w:t>
-      </w:r>
-      <w:r>
-        <w:rPr>
-          <w:lang w:eastAsia="ja-JP"/>
-        </w:rPr>
-        <w:t xml:space="preserve">problem solving &amp; </w:t>
-      </w:r>
-      <w:r>
-        <w:rPr>
-          <w:lang w:eastAsia="ja-JP"/>
-        </w:rPr>
-        <w:t xml:space="preserve">troubleshooting </w:t>
-      </w:r>
-      <w:r>
-        <w:rPr>
-          <w:lang w:eastAsia="ja-JP"/>
-        </w:rPr>
-        <w:t>to</w:t>
-      </w:r>
-      <w:r>
-        <w:rPr>
-          <w:lang w:eastAsia="ja-JP"/>
-        </w:rPr>
-        <w:t xml:space="preserve"> support </w:t>
-      </w:r>
-      <w:r>
-        <w:rPr>
-          <w:lang w:eastAsia="ja-JP"/>
-        </w:rPr>
-        <w:t>high-profile</w:t>
-      </w:r>
-      <w:r>
-        <w:rPr>
-          <w:lang w:eastAsia="ja-JP"/>
-        </w:rPr>
-        <w:t xml:space="preserve"> customers.</w:t>
+        <w:t>Founded and led company-wide pivot from Perforce Helix to Git (GitLab)</w:t>
       </w:r>
     </w:p>
     <w:p>
@@ -1519,63 +1399,132 @@
           <w:szCs w:val="20"/>
           <w:lang w:eastAsia="ja-JP"/>
         </w:rPr>
-        <w:t>Integration</w:t>
-      </w:r>
+        <w:t xml:space="preserve">Led the </w:t>
+      </w:r>
+      <w:proofErr w:type="gramStart"/>
       <w:r>
         <w:rPr>
           <w:sz w:val="20"/>
           <w:szCs w:val="20"/>
           <w:lang w:eastAsia="ja-JP"/>
         </w:rPr>
-        <w:t xml:space="preserve"> customer</w:t>
-      </w:r>
+        <w:t>Open Source</w:t>
+      </w:r>
+      <w:proofErr w:type="gramEnd"/>
       <w:r>
         <w:rPr>
           <w:sz w:val="20"/>
           <w:szCs w:val="20"/>
           <w:lang w:eastAsia="ja-JP"/>
         </w:rPr>
-        <w:t xml:space="preserve"> support </w:t>
-      </w:r>
-      <w:r>
-        <w:rPr>
-          <w:sz w:val="20"/>
-          <w:szCs w:val="20"/>
-          <w:lang w:eastAsia="ja-JP"/>
-        </w:rPr>
-        <w:t>of</w:t>
-      </w:r>
-      <w:r>
-        <w:rPr>
-          <w:sz w:val="20"/>
-          <w:szCs w:val="20"/>
-          <w:lang w:eastAsia="ja-JP"/>
-        </w:rPr>
-        <w:t xml:space="preserve"> </w:t>
-      </w:r>
-      <w:r>
-        <w:rPr>
-          <w:sz w:val="20"/>
-          <w:szCs w:val="20"/>
-          <w:lang w:eastAsia="ja-JP"/>
-        </w:rPr>
-        <w:t>extreme</w:t>
-      </w:r>
-      <w:r>
-        <w:rPr>
-          <w:sz w:val="20"/>
-          <w:szCs w:val="20"/>
-          <w:lang w:eastAsia="ja-JP"/>
-        </w:rPr>
-        <w:t xml:space="preserve">-precision </w:t>
-      </w:r>
-      <w:r>
-        <w:rPr>
-          <w:sz w:val="20"/>
-          <w:szCs w:val="20"/>
-          <w:lang w:eastAsia="ja-JP"/>
-        </w:rPr>
-        <w:t>positioning systems</w:t>
+        <w:t xml:space="preserve"> group driving public code offered via GitHub</w:t>
+      </w:r>
+    </w:p>
+    <w:p>
+      <w:pPr>
+        <w:pStyle w:val="Heading4"/>
+        <w:rPr>
+          <w:sz w:val="22"/>
+          <w:szCs w:val="22"/>
+        </w:rPr>
+      </w:pPr>
+    </w:p>
+    <w:p>
+      <w:pPr>
+        <w:pStyle w:val="Heading4"/>
+        <w:rPr>
+          <w:sz w:val="22"/>
+          <w:szCs w:val="22"/>
+        </w:rPr>
+      </w:pPr>
+      <w:r>
+        <w:rPr>
+          <w:sz w:val="22"/>
+          <w:szCs w:val="22"/>
+        </w:rPr>
+        <w:t xml:space="preserve">Novatel Inc (hexagon </w:t>
+      </w:r>
+      <w:r>
+        <w:rPr>
+          <w:sz w:val="22"/>
+          <w:szCs w:val="22"/>
+        </w:rPr>
+        <w:t xml:space="preserve">AUTONOMY &amp; </w:t>
+      </w:r>
+      <w:r>
+        <w:rPr>
+          <w:sz w:val="22"/>
+          <w:szCs w:val="22"/>
+        </w:rPr>
+        <w:t>positioning)</w:t>
+      </w:r>
+    </w:p>
+    <w:p>
+      <w:pPr>
+        <w:pStyle w:val="Heading5"/>
+        <w:spacing w:after="80"/>
+        <w:rPr>
+          <w:b/>
+          <w:sz w:val="22"/>
+          <w:szCs w:val="22"/>
+        </w:rPr>
+      </w:pPr>
+      <w:r>
+        <w:rPr>
+          <w:b/>
+          <w:sz w:val="22"/>
+          <w:szCs w:val="22"/>
+        </w:rPr>
+        <w:t>Applications engineer</w:t>
+      </w:r>
+      <w:r>
+        <w:rPr>
+          <w:b/>
+          <w:sz w:val="22"/>
+          <w:szCs w:val="22"/>
+        </w:rPr>
+        <w:tab/>
+      </w:r>
+      <w:r>
+        <w:rPr>
+          <w:b/>
+          <w:sz w:val="22"/>
+          <w:szCs w:val="22"/>
+        </w:rPr>
+        <w:tab/>
+      </w:r>
+      <w:r>
+        <w:rPr>
+          <w:b/>
+          <w:sz w:val="22"/>
+          <w:szCs w:val="22"/>
+        </w:rPr>
+        <w:tab/>
+        <w:t xml:space="preserve">        </w:t>
+      </w:r>
+      <w:r>
+        <w:rPr>
+          <w:b/>
+          <w:sz w:val="22"/>
+          <w:szCs w:val="22"/>
+        </w:rPr>
+        <w:t xml:space="preserve">     </w:t>
+      </w:r>
+      <w:r>
+        <w:rPr>
+          <w:b/>
+          <w:sz w:val="22"/>
+          <w:szCs w:val="22"/>
+        </w:rPr>
+        <w:t xml:space="preserve">june 2018 to </w:t>
+      </w:r>
+      <w:r>
+        <w:rPr>
+          <w:b/>
+          <w:sz w:val="22"/>
+          <w:szCs w:val="22"/>
+        </w:rPr>
+        <w:t>NoV 2020</w:t>
       </w:r>
     </w:p>
     <w:p>
@@ -1600,7 +1549,7 @@
           <w:szCs w:val="20"/>
           <w:lang w:eastAsia="ja-JP"/>
         </w:rPr>
-        <w:t xml:space="preserve">Support </w:t>
+        <w:t>Integration</w:t>
       </w:r>
       <w:r>
         <w:rPr>
@@ -1608,7 +1557,7 @@
           <w:szCs w:val="20"/>
           <w:lang w:eastAsia="ja-JP"/>
         </w:rPr>
-        <w:t>focus on</w:t>
+        <w:t xml:space="preserve"> </w:t>
       </w:r>
       <w:r>
         <w:rPr>
@@ -1616,7 +1565,7 @@
           <w:szCs w:val="20"/>
           <w:lang w:eastAsia="ja-JP"/>
         </w:rPr>
-        <w:t xml:space="preserve"> Linux users</w:t>
+        <w:t xml:space="preserve">support </w:t>
       </w:r>
       <w:r>
         <w:rPr>
@@ -1624,7 +1573,7 @@
           <w:szCs w:val="20"/>
           <w:lang w:eastAsia="ja-JP"/>
         </w:rPr>
-        <w:t xml:space="preserve"> &amp;</w:t>
+        <w:t>of</w:t>
       </w:r>
       <w:r>
         <w:rPr>
@@ -1640,7 +1589,39 @@
           <w:szCs w:val="20"/>
           <w:lang w:eastAsia="ja-JP"/>
         </w:rPr>
-        <w:t>OEM7 API (Lua) adopters</w:t>
+        <w:t>world-class high-</w:t>
+      </w:r>
+      <w:r>
+        <w:rPr>
+          <w:sz w:val="20"/>
+          <w:szCs w:val="20"/>
+          <w:lang w:eastAsia="ja-JP"/>
+        </w:rPr>
+        <w:t>precision</w:t>
+      </w:r>
+      <w:r>
+        <w:rPr>
+          <w:sz w:val="20"/>
+          <w:szCs w:val="20"/>
+          <w:lang w:eastAsia="ja-JP"/>
+        </w:rPr>
+        <w:t xml:space="preserve"> GNSS+INS</w:t>
+      </w:r>
+      <w:r>
+        <w:rPr>
+          <w:sz w:val="20"/>
+          <w:szCs w:val="20"/>
+          <w:lang w:eastAsia="ja-JP"/>
+        </w:rPr>
+        <w:t xml:space="preserve"> </w:t>
+      </w:r>
+      <w:r>
+        <w:rPr>
+          <w:sz w:val="20"/>
+          <w:szCs w:val="20"/>
+          <w:lang w:eastAsia="ja-JP"/>
+        </w:rPr>
+        <w:t>positioning systems</w:t>
       </w:r>
     </w:p>
     <w:p>
@@ -1665,7 +1646,55 @@
           <w:szCs w:val="20"/>
           <w:lang w:eastAsia="ja-JP"/>
         </w:rPr>
-        <w:t>Inter-team facilitator with desktop software team</w:t>
+        <w:t>Large</w:t>
+      </w:r>
+      <w:r>
+        <w:rPr>
+          <w:sz w:val="20"/>
+          <w:szCs w:val="20"/>
+          <w:lang w:eastAsia="ja-JP"/>
+        </w:rPr>
+        <w:t xml:space="preserve"> </w:t>
+      </w:r>
+      <w:r>
+        <w:rPr>
+          <w:sz w:val="20"/>
+          <w:szCs w:val="20"/>
+          <w:lang w:eastAsia="ja-JP"/>
+        </w:rPr>
+        <w:t>focus on</w:t>
+      </w:r>
+      <w:r>
+        <w:rPr>
+          <w:sz w:val="20"/>
+          <w:szCs w:val="20"/>
+          <w:lang w:eastAsia="ja-JP"/>
+        </w:rPr>
+        <w:t xml:space="preserve"> Linux users</w:t>
+      </w:r>
+      <w:r>
+        <w:rPr>
+          <w:sz w:val="20"/>
+          <w:szCs w:val="20"/>
+          <w:lang w:eastAsia="ja-JP"/>
+        </w:rPr>
+        <w:t xml:space="preserve"> &amp;</w:t>
+      </w:r>
+      <w:r>
+        <w:rPr>
+          <w:sz w:val="20"/>
+          <w:szCs w:val="20"/>
+          <w:lang w:eastAsia="ja-JP"/>
+        </w:rPr>
+        <w:t xml:space="preserve"> </w:t>
+      </w:r>
+      <w:r>
+        <w:rPr>
+          <w:sz w:val="20"/>
+          <w:szCs w:val="20"/>
+          <w:lang w:eastAsia="ja-JP"/>
+        </w:rPr>
+        <w:t>OEM7 API (Lua) adopters</w:t>
       </w:r>
     </w:p>
     <w:p>
@@ -1690,7 +1719,25 @@
           <w:szCs w:val="20"/>
           <w:lang w:eastAsia="ja-JP"/>
         </w:rPr>
-        <w:t>Founded and steered NovAtel’s public GitHub presence</w:t>
+        <w:t xml:space="preserve">Founded and steered </w:t>
+      </w:r>
+      <w:proofErr w:type="spellStart"/>
+      <w:r>
+        <w:rPr>
+          <w:sz w:val="20"/>
+          <w:szCs w:val="20"/>
+          <w:lang w:eastAsia="ja-JP"/>
+        </w:rPr>
+        <w:t>NovAtel’s</w:t>
+      </w:r>
+      <w:proofErr w:type="spellEnd"/>
+      <w:r>
+        <w:rPr>
+          <w:sz w:val="20"/>
+          <w:szCs w:val="20"/>
+          <w:lang w:eastAsia="ja-JP"/>
+        </w:rPr>
+        <w:t xml:space="preserve"> public GitHub presence</w:t>
       </w:r>
     </w:p>
     <w:p>
@@ -1698,42 +1745,52 @@
         <w:pStyle w:val="Heading4"/>
         <w:spacing w:before="160"/>
         <w:rPr>
-          <w:sz w:val="26"/>
-          <w:szCs w:val="26"/>
-        </w:rPr>
-      </w:pPr>
-      <w:r>
-        <w:rPr>
-          <w:sz w:val="26"/>
-          <w:szCs w:val="26"/>
+          <w:sz w:val="22"/>
+          <w:szCs w:val="22"/>
+        </w:rPr>
+      </w:pPr>
+    </w:p>
+    <w:p>
+      <w:pPr>
+        <w:pStyle w:val="Heading4"/>
+        <w:spacing w:before="160"/>
+        <w:rPr>
+          <w:sz w:val="22"/>
+          <w:szCs w:val="22"/>
+        </w:rPr>
+      </w:pPr>
+      <w:r>
+        <w:rPr>
+          <w:sz w:val="22"/>
+          <w:szCs w:val="22"/>
         </w:rPr>
         <w:t>Lidar Services International</w:t>
       </w:r>
       <w:r>
         <w:rPr>
-          <w:sz w:val="26"/>
-          <w:szCs w:val="26"/>
+          <w:sz w:val="22"/>
+          <w:szCs w:val="22"/>
         </w:rPr>
         <w:t xml:space="preserve"> </w:t>
       </w:r>
       <w:r>
         <w:rPr>
-          <w:sz w:val="26"/>
-          <w:szCs w:val="26"/>
+          <w:sz w:val="22"/>
+          <w:szCs w:val="22"/>
         </w:rPr>
         <w:t xml:space="preserve">(LSI) </w:t>
       </w:r>
       <w:r>
         <w:rPr>
-          <w:sz w:val="26"/>
-          <w:szCs w:val="26"/>
+          <w:sz w:val="22"/>
+          <w:szCs w:val="22"/>
         </w:rPr>
         <w:t>&amp; GasRecon</w:t>
       </w:r>
       <w:r>
         <w:rPr>
-          <w:sz w:val="26"/>
-          <w:szCs w:val="26"/>
+          <w:sz w:val="22"/>
+          <w:szCs w:val="22"/>
         </w:rPr>
         <w:t xml:space="preserve"> (GRI)</w:t>
       </w:r>
@@ -1745,34 +1802,39 @@
         <w:ind w:left="6480" w:hanging="4700"/>
         <w:rPr>
           <w:b/>
-          <w:sz w:val="24"/>
+          <w:sz w:val="22"/>
+          <w:szCs w:val="22"/>
         </w:rPr>
       </w:pPr>
       <w:r>
         <w:rPr>
           <w:b/>
-          <w:sz w:val="24"/>
+          <w:sz w:val="22"/>
+          <w:szCs w:val="22"/>
         </w:rPr>
         <w:t>Integration Engineer</w:t>
       </w:r>
       <w:r>
         <w:rPr>
           <w:b/>
-          <w:sz w:val="24"/>
+          <w:sz w:val="22"/>
+          <w:szCs w:val="22"/>
         </w:rPr>
         <w:tab/>
       </w:r>
       <w:r>
         <w:rPr>
           <w:b/>
-          <w:sz w:val="24"/>
+          <w:sz w:val="22"/>
+          <w:szCs w:val="22"/>
         </w:rPr>
         <w:tab/>
       </w:r>
       <w:r>
         <w:rPr>
           <w:b/>
-          <w:sz w:val="24"/>
+          <w:sz w:val="22"/>
+          <w:szCs w:val="22"/>
         </w:rPr>
         <w:tab/>
         <w:t xml:space="preserve">       </w:t>
@@ -1780,42 +1842,56 @@
       <w:r>
         <w:rPr>
           <w:b/>
-          <w:sz w:val="24"/>
+          <w:sz w:val="22"/>
+          <w:szCs w:val="22"/>
+        </w:rPr>
+        <w:t xml:space="preserve">      </w:t>
+      </w:r>
+      <w:r>
+        <w:rPr>
+          <w:b/>
+          <w:sz w:val="22"/>
+          <w:szCs w:val="22"/>
         </w:rPr>
         <w:t>Sep</w:t>
       </w:r>
       <w:r>
         <w:rPr>
           <w:b/>
-          <w:sz w:val="24"/>
+          <w:sz w:val="22"/>
+          <w:szCs w:val="22"/>
         </w:rPr>
         <w:t>T</w:t>
       </w:r>
       <w:r>
         <w:rPr>
           <w:b/>
-          <w:sz w:val="24"/>
+          <w:sz w:val="22"/>
+          <w:szCs w:val="22"/>
         </w:rPr>
         <w:t xml:space="preserve"> 2011 to </w:t>
       </w:r>
       <w:r>
         <w:rPr>
           <w:b/>
-          <w:sz w:val="24"/>
+          <w:sz w:val="22"/>
+          <w:szCs w:val="22"/>
         </w:rPr>
         <w:t>june 2018</w:t>
       </w:r>
       <w:r>
         <w:rPr>
           <w:b/>
-          <w:sz w:val="24"/>
+          <w:sz w:val="22"/>
+          <w:szCs w:val="22"/>
         </w:rPr>
         <w:t xml:space="preserve"> </w:t>
       </w:r>
       <w:r>
         <w:rPr>
           <w:b/>
-          <w:sz w:val="24"/>
+          <w:sz w:val="22"/>
+          <w:szCs w:val="22"/>
         </w:rPr>
         <w:br/>
         <w:t xml:space="preserve">                   </w:t>
@@ -1823,59 +1899,60 @@
       <w:r>
         <w:rPr>
           <w:b/>
-          <w:sz w:val="24"/>
-        </w:rPr>
-        <w:t xml:space="preserve">           </w:t>
-      </w:r>
+          <w:sz w:val="22"/>
+          <w:szCs w:val="22"/>
+        </w:rPr>
+        <w:t xml:space="preserve">       </w:t>
+      </w:r>
+      <w:proofErr w:type="gramStart"/>
       <w:r>
         <w:rPr>
           <w:b/>
-          <w:sz w:val="20"/>
-          <w:szCs w:val="20"/>
-        </w:rPr>
-        <w:t>(Contract</w:t>
+          <w:sz w:val="22"/>
+          <w:szCs w:val="22"/>
+        </w:rPr>
+        <w:t xml:space="preserve">   </w:t>
       </w:r>
       <w:r>
         <w:rPr>
           <w:b/>
-          <w:sz w:val="20"/>
-          <w:szCs w:val="20"/>
-        </w:rPr>
-        <w:t xml:space="preserve"> WORK UNTIIL 2021</w:t>
-      </w:r>
+          <w:sz w:val="22"/>
+          <w:szCs w:val="22"/>
+        </w:rPr>
+        <w:t>(</w:t>
+      </w:r>
+      <w:proofErr w:type="gramEnd"/>
       <w:r>
         <w:rPr>
           <w:b/>
-          <w:sz w:val="20"/>
-          <w:szCs w:val="20"/>
+          <w:sz w:val="22"/>
+          <w:szCs w:val="22"/>
+        </w:rPr>
+        <w:t>Contract</w:t>
+      </w:r>
+      <w:r>
+        <w:rPr>
+          <w:b/>
+          <w:sz w:val="22"/>
+          <w:szCs w:val="22"/>
+        </w:rPr>
+        <w:t xml:space="preserve"> work </w:t>
+      </w:r>
+      <w:r>
+        <w:rPr>
+          <w:b/>
+          <w:sz w:val="22"/>
+          <w:szCs w:val="22"/>
+        </w:rPr>
+        <w:t>UNTIIL 2021</w:t>
+      </w:r>
+      <w:r>
+        <w:rPr>
+          <w:b/>
+          <w:sz w:val="22"/>
+          <w:szCs w:val="22"/>
         </w:rPr>
         <w:t>)</w:t>
-      </w:r>
-    </w:p>
-    <w:p>
-      <w:pPr>
-        <w:spacing w:before="120" w:after="120"/>
-        <w:rPr>
-          <w:lang w:eastAsia="ja-JP"/>
-        </w:rPr>
-      </w:pPr>
-      <w:r>
-        <w:rPr>
-          <w:lang w:eastAsia="ja-JP"/>
-        </w:rPr>
-        <w:t>I’ve worked through all aspects of LSI/GRI’s R&amp;D and Operations groups. Th</w:t>
-      </w:r>
-      <w:r>
-        <w:rPr>
-          <w:lang w:eastAsia="ja-JP"/>
-        </w:rPr>
-        <w:t>ese</w:t>
-      </w:r>
-      <w:r>
-        <w:rPr>
-          <w:lang w:eastAsia="ja-JP"/>
-        </w:rPr>
-        <w:t xml:space="preserve"> are aerial and ground-based surveying companies. My responsibilities have included:</w:t>
       </w:r>
     </w:p>
     <w:p>
@@ -1900,7 +1977,7 @@
           <w:szCs w:val="20"/>
           <w:lang w:eastAsia="ja-JP"/>
         </w:rPr>
-        <w:t>Electrical/Hardware design</w:t>
+        <w:t>Software</w:t>
       </w:r>
       <w:r>
         <w:rPr>
@@ -1908,7 +1985,7 @@
           <w:szCs w:val="20"/>
           <w:lang w:eastAsia="ja-JP"/>
         </w:rPr>
-        <w:t xml:space="preserve"> and </w:t>
+        <w:t xml:space="preserve">/Hardware </w:t>
       </w:r>
       <w:r>
         <w:rPr>
@@ -1916,7 +1993,39 @@
           <w:szCs w:val="20"/>
           <w:lang w:eastAsia="ja-JP"/>
         </w:rPr>
-        <w:t>implementation of surveying systems</w:t>
+        <w:t>Engineering</w:t>
+      </w:r>
+      <w:r>
+        <w:rPr>
+          <w:sz w:val="20"/>
+          <w:szCs w:val="20"/>
+          <w:lang w:eastAsia="ja-JP"/>
+        </w:rPr>
+        <w:t xml:space="preserve"> &amp; ops</w:t>
+      </w:r>
+      <w:r>
+        <w:rPr>
+          <w:sz w:val="20"/>
+          <w:szCs w:val="20"/>
+          <w:lang w:eastAsia="ja-JP"/>
+        </w:rPr>
+        <w:t xml:space="preserve"> of</w:t>
+      </w:r>
+      <w:r>
+        <w:rPr>
+          <w:sz w:val="20"/>
+          <w:szCs w:val="20"/>
+          <w:lang w:eastAsia="ja-JP"/>
+        </w:rPr>
+        <w:t xml:space="preserve"> aerial &amp; ground</w:t>
+      </w:r>
+      <w:r>
+        <w:rPr>
+          <w:sz w:val="20"/>
+          <w:szCs w:val="20"/>
+          <w:lang w:eastAsia="ja-JP"/>
+        </w:rPr>
+        <w:t xml:space="preserve"> surveying systems</w:t>
       </w:r>
     </w:p>
     <w:p>
@@ -1941,7 +2050,7 @@
           <w:szCs w:val="20"/>
           <w:lang w:eastAsia="ja-JP"/>
         </w:rPr>
-        <w:t>Extensive software development (Java-based) on remote sensing platforms</w:t>
+        <w:t>Development coordination for internal and external customer projects</w:t>
       </w:r>
     </w:p>
     <w:p>
@@ -1966,7 +2075,127 @@
           <w:szCs w:val="20"/>
           <w:lang w:eastAsia="ja-JP"/>
         </w:rPr>
-        <w:t>Design/Implementation/Support of customer-facing Cloud services</w:t>
+        <w:t>Owned</w:t>
+      </w:r>
+      <w:r>
+        <w:rPr>
+          <w:sz w:val="20"/>
+          <w:szCs w:val="20"/>
+          <w:lang w:eastAsia="ja-JP"/>
+        </w:rPr>
+        <w:t xml:space="preserve"> DevOps systems</w:t>
+      </w:r>
+      <w:r>
+        <w:rPr>
+          <w:sz w:val="20"/>
+          <w:szCs w:val="20"/>
+          <w:lang w:eastAsia="ja-JP"/>
+        </w:rPr>
+        <w:t xml:space="preserve"> through three</w:t>
+      </w:r>
+      <w:r>
+        <w:rPr>
+          <w:sz w:val="20"/>
+          <w:szCs w:val="20"/>
+          <w:lang w:eastAsia="ja-JP"/>
+        </w:rPr>
+        <w:t xml:space="preserve"> implementation</w:t>
+      </w:r>
+      <w:r>
+        <w:rPr>
+          <w:sz w:val="20"/>
+          <w:szCs w:val="20"/>
+          <w:lang w:eastAsia="ja-JP"/>
+        </w:rPr>
+        <w:t xml:space="preserve"> generations </w:t>
+      </w:r>
+    </w:p>
+    <w:p>
+      <w:pPr>
+        <w:pStyle w:val="Heading4"/>
+        <w:spacing w:before="160"/>
+        <w:rPr>
+          <w:sz w:val="22"/>
+          <w:szCs w:val="22"/>
+        </w:rPr>
+      </w:pPr>
+    </w:p>
+    <w:p>
+      <w:pPr>
+        <w:pStyle w:val="Heading4"/>
+        <w:spacing w:before="160"/>
+        <w:rPr>
+          <w:sz w:val="22"/>
+          <w:szCs w:val="22"/>
+        </w:rPr>
+      </w:pPr>
+      <w:r>
+        <w:rPr>
+          <w:sz w:val="22"/>
+          <w:szCs w:val="22"/>
+        </w:rPr>
+        <w:t>Columbia college Calgary</w:t>
+      </w:r>
+    </w:p>
+    <w:p>
+      <w:pPr>
+        <w:pStyle w:val="Heading5"/>
+        <w:spacing w:after="80"/>
+        <w:ind w:left="6480" w:hanging="4700"/>
+        <w:rPr>
+          <w:b/>
+          <w:sz w:val="22"/>
+          <w:szCs w:val="22"/>
+        </w:rPr>
+      </w:pPr>
+      <w:r>
+        <w:rPr>
+          <w:b/>
+          <w:sz w:val="22"/>
+          <w:szCs w:val="22"/>
+        </w:rPr>
+        <w:t>SRE CONTRACTOR</w:t>
+      </w:r>
+      <w:r>
+        <w:rPr>
+          <w:b/>
+          <w:sz w:val="22"/>
+          <w:szCs w:val="22"/>
+        </w:rPr>
+        <w:tab/>
+      </w:r>
+      <w:r>
+        <w:rPr>
+          <w:b/>
+          <w:sz w:val="22"/>
+          <w:szCs w:val="22"/>
+        </w:rPr>
+        <w:tab/>
+      </w:r>
+      <w:r>
+        <w:rPr>
+          <w:b/>
+          <w:sz w:val="22"/>
+          <w:szCs w:val="22"/>
+        </w:rPr>
+        <w:tab/>
+        <w:t xml:space="preserve">       </w:t>
+      </w:r>
+      <w:r>
+        <w:rPr>
+          <w:b/>
+          <w:sz w:val="22"/>
+          <w:szCs w:val="22"/>
+        </w:rPr>
+        <w:t xml:space="preserve">      </w:t>
+      </w:r>
+      <w:r>
+        <w:rPr>
+          <w:b/>
+          <w:sz w:val="22"/>
+          <w:szCs w:val="22"/>
+        </w:rPr>
+        <w:t>April 2009 to present</w:t>
       </w:r>
     </w:p>
     <w:p>
@@ -1991,23 +2220,7 @@
           <w:szCs w:val="20"/>
           <w:lang w:eastAsia="ja-JP"/>
         </w:rPr>
-        <w:t xml:space="preserve">Founded </w:t>
-      </w:r>
-      <w:r>
-        <w:rPr>
-          <w:sz w:val="20"/>
-          <w:szCs w:val="20"/>
-          <w:lang w:eastAsia="ja-JP"/>
-        </w:rPr>
-        <w:t xml:space="preserve">and maintained </w:t>
-      </w:r>
-      <w:r>
-        <w:rPr>
-          <w:sz w:val="20"/>
-          <w:szCs w:val="20"/>
-          <w:lang w:eastAsia="ja-JP"/>
-        </w:rPr>
-        <w:t>all DevOps practices and systems</w:t>
+        <w:t>SRE contracting following prior employment stints since 1998.</w:t>
       </w:r>
     </w:p>
     <w:p>
@@ -2032,7 +2245,7 @@
           <w:szCs w:val="20"/>
           <w:lang w:eastAsia="ja-JP"/>
         </w:rPr>
-        <w:t>Owned all things DevOps through three generations of DevOps systems</w:t>
+        <w:t>Owner of all Linux-based services hosting eLearning for up to 250 sessions/day</w:t>
       </w:r>
     </w:p>
     <w:p>
@@ -2046,157 +2259,36 @@
         <w:ind w:left="4395" w:hanging="284"/>
         <w:jc w:val="both"/>
         <w:rPr>
+          <w:sz w:val="22"/>
+          <w:szCs w:val="22"/>
+        </w:rPr>
+      </w:pPr>
+      <w:r>
+        <w:rPr>
           <w:sz w:val="20"/>
           <w:szCs w:val="20"/>
           <w:lang w:eastAsia="ja-JP"/>
         </w:rPr>
-      </w:pPr>
-      <w:r>
-        <w:rPr>
-          <w:sz w:val="20"/>
-          <w:szCs w:val="20"/>
-          <w:lang w:eastAsia="ja-JP"/>
-        </w:rPr>
-        <w:t>Owned Operations of virtualization infrastructure</w:t>
-      </w:r>
-      <w:r>
-        <w:rPr>
-          <w:sz w:val="20"/>
-          <w:szCs w:val="20"/>
-          <w:lang w:eastAsia="ja-JP"/>
-        </w:rPr>
-        <w:t xml:space="preserve"> (internal + external facing)</w:t>
+        <w:t>Technology guidance, trail-blazing and special project support</w:t>
       </w:r>
     </w:p>
     <w:p>
       <w:pPr>
-        <w:pStyle w:val="ListParagraph"/>
-        <w:numPr>
-          <w:ilvl w:val="0"/>
-          <w:numId w:val="14"/>
-        </w:numPr>
-        <w:spacing w:after="0"/>
-        <w:ind w:left="4395" w:hanging="284"/>
-        <w:jc w:val="both"/>
-        <w:rPr>
-          <w:sz w:val="20"/>
-          <w:szCs w:val="20"/>
-          <w:lang w:eastAsia="ja-JP"/>
-        </w:rPr>
-      </w:pPr>
-      <w:r>
-        <w:rPr>
-          <w:sz w:val="20"/>
-          <w:szCs w:val="20"/>
-          <w:lang w:eastAsia="ja-JP"/>
-        </w:rPr>
-        <w:t>Software Development coordination of software team</w:t>
-      </w:r>
-      <w:r>
-        <w:rPr>
-          <w:sz w:val="20"/>
-          <w:szCs w:val="20"/>
-          <w:lang w:eastAsia="ja-JP"/>
-        </w:rPr>
-        <w:t xml:space="preserve"> (size varied from 1 to 4)</w:t>
-      </w:r>
-    </w:p>
-    <w:p>
-      <w:pPr>
-        <w:pStyle w:val="ListParagraph"/>
-        <w:numPr>
-          <w:ilvl w:val="0"/>
-          <w:numId w:val="14"/>
-        </w:numPr>
-        <w:spacing w:after="0"/>
-        <w:ind w:left="4395" w:hanging="284"/>
-        <w:jc w:val="both"/>
-        <w:rPr>
-          <w:sz w:val="20"/>
-          <w:szCs w:val="20"/>
-          <w:lang w:eastAsia="ja-JP"/>
-        </w:rPr>
-      </w:pPr>
-      <w:r>
-        <w:rPr>
-          <w:sz w:val="20"/>
-          <w:szCs w:val="20"/>
-          <w:lang w:eastAsia="ja-JP"/>
-        </w:rPr>
-        <w:t>Aerial operations (installation, in-air ops and ground-support)</w:t>
-      </w:r>
-    </w:p>
-    <w:p>
-      <w:pPr>
-        <w:pStyle w:val="ListParagraph"/>
-        <w:numPr>
-          <w:ilvl w:val="0"/>
-          <w:numId w:val="14"/>
-        </w:numPr>
-        <w:spacing w:after="0"/>
-        <w:ind w:left="4395" w:hanging="284"/>
-        <w:jc w:val="both"/>
-        <w:rPr>
-          <w:sz w:val="20"/>
-          <w:szCs w:val="20"/>
-          <w:lang w:eastAsia="ja-JP"/>
-        </w:rPr>
-      </w:pPr>
-      <w:r>
-        <w:rPr>
-          <w:sz w:val="20"/>
-          <w:szCs w:val="20"/>
-          <w:lang w:eastAsia="ja-JP"/>
-        </w:rPr>
-        <w:t>Data processing support for ground-based methane/pipe-locate mapping</w:t>
-      </w:r>
-    </w:p>
-    <w:p>
-      <w:pPr>
-        <w:pStyle w:val="ListParagraph"/>
-        <w:numPr>
-          <w:ilvl w:val="0"/>
-          <w:numId w:val="14"/>
-        </w:numPr>
-        <w:spacing w:after="0"/>
-        <w:ind w:left="4395" w:hanging="284"/>
-        <w:jc w:val="both"/>
-        <w:rPr>
-          <w:sz w:val="20"/>
-          <w:szCs w:val="20"/>
-          <w:lang w:eastAsia="ja-JP"/>
-        </w:rPr>
-      </w:pPr>
-      <w:r>
-        <w:rPr>
-          <w:sz w:val="20"/>
-          <w:szCs w:val="20"/>
-          <w:lang w:eastAsia="ja-JP"/>
-        </w:rPr>
-        <w:t>SRED reporting support</w:t>
-      </w:r>
-    </w:p>
-    <w:p>
-      <w:pPr>
         <w:pStyle w:val="Heading4"/>
-        <w:rPr>
-          <w:sz w:val="26"/>
-          <w:szCs w:val="26"/>
-        </w:rPr>
       </w:pPr>
       <w:r>
         <w:rPr>
           <w:noProof/>
           <w:color w:val="1D4296" w:themeColor="accent4" w:themeShade="80"/>
-          <w:sz w:val="26"/>
-          <w:szCs w:val="26"/>
+          <w:sz w:val="22"/>
+          <w:szCs w:val="22"/>
           <w:lang w:eastAsia="en-US"/>
         </w:rPr>
         <w:lastRenderedPageBreak/>
         <mc:AlternateContent>
           <mc:Choice Requires="wps">
             <w:drawing>
-              <wp:anchor distT="45720" distB="45720" distL="114300" distR="114300" simplePos="0" relativeHeight="251661312" behindDoc="0" locked="1" layoutInCell="1" allowOverlap="1" wp14:anchorId="0CE010FA" wp14:editId="634FFAE2">
+              <wp:anchor distT="45720" distB="45720" distL="114300" distR="114300" simplePos="0" relativeHeight="251661312" behindDoc="0" locked="1" layoutInCell="1" allowOverlap="1" wp14:anchorId="0CE010FA" wp14:editId="7FBCDA6A">
                 <wp:simplePos x="0" y="0"/>
                 <wp:positionH relativeFrom="page">
                   <wp:posOffset>421640</wp:posOffset>
@@ -2265,7 +2357,10 @@
                               <w:pStyle w:val="Heading3"/>
                             </w:pPr>
                             <w:r>
-                              <w:t xml:space="preserve">RECENT Projects </w:t>
+                              <w:t xml:space="preserve">Personal </w:t>
+                            </w:r>
+                            <w:r>
+                              <w:t xml:space="preserve">Projects </w:t>
                             </w:r>
                           </w:p>
                           <w:p>
@@ -2286,7 +2381,19 @@
                                 <w:rPr>
                                   <w:rStyle w:val="Hyperlink"/>
                                 </w:rPr>
-                                <w:t>https://dawning.ca/apps</w:t>
+                                <w:t>https://dawning.ca</w:t>
+                              </w:r>
+                              <w:r>
+                                <w:rPr>
+                                  <w:rStyle w:val="Hyperlink"/>
+                                </w:rPr>
+                                <w:t>/</w:t>
+                              </w:r>
+                              <w:r>
+                                <w:rPr>
+                                  <w:rStyle w:val="Hyperlink"/>
+                                </w:rPr>
+                                <w:t>apps</w:t>
                               </w:r>
                             </w:hyperlink>
                           </w:p>
@@ -2296,11 +2403,24 @@
                               <w:jc w:val="both"/>
                             </w:pPr>
                             <w:hyperlink r:id="rId14" w:history="1">
+                              <w:proofErr w:type="spellStart"/>
                               <w:r>
                                 <w:rPr>
                                   <w:rStyle w:val="Hyperlink"/>
                                 </w:rPr>
-                                <w:t>Windows</w:t>
+                                <w:t>Wind</w:t>
+                              </w:r>
+                              <w:r>
+                                <w:rPr>
+                                  <w:rStyle w:val="Hyperlink"/>
+                                </w:rPr>
+                                <w:t>o</w:t>
+                              </w:r>
+                              <w:r>
+                                <w:rPr>
+                                  <w:rStyle w:val="Hyperlink"/>
+                                </w:rPr>
+                                <w:t>ws</w:t>
                               </w:r>
                               <w:r>
                                 <w:rPr>
@@ -2314,6 +2434,7 @@
                                 </w:rPr>
                                 <w:t>Store</w:t>
                               </w:r>
+                              <w:proofErr w:type="spellEnd"/>
                             </w:hyperlink>
                             <w:r>
                               <w:br/>
@@ -2349,37 +2470,7 @@
                               <w:t xml:space="preserve">. </w:t>
                             </w:r>
                             <w:r>
-                              <w:t xml:space="preserve">This has been to learn the ropes of these ecosystems. </w:t>
-                            </w:r>
-                            <w:r>
-                              <w:t xml:space="preserve">I’ll </w:t>
-                            </w:r>
-                            <w:r>
-                              <w:t xml:space="preserve">continue </w:t>
-                            </w:r>
-                            <w:r>
-                              <w:t>implement</w:t>
-                            </w:r>
-                            <w:r>
-                              <w:t>ing my small product roadmap</w:t>
-                            </w:r>
-                            <w:r>
-                              <w:t>,</w:t>
-                            </w:r>
-                            <w:r>
-                              <w:t xml:space="preserve"> schedule permi</w:t>
-                            </w:r>
-                            <w:r>
-                              <w:t>t</w:t>
-                            </w:r>
-                            <w:r>
-                              <w:t>t</w:t>
-                            </w:r>
-                            <w:r>
-                              <w:t>ing</w:t>
-                            </w:r>
-                            <w:r>
-                              <w:t>.</w:t>
+                              <w:t>These have been self-driven educational projects. I have plans to implement progressively larger projects later.</w:t>
                             </w:r>
                           </w:p>
                           <w:p>
@@ -2491,14 +2582,26 @@
                             <w:pPr>
                               <w:pStyle w:val="Heading2"/>
                               <w:spacing w:before="240"/>
+                              <w:rPr>
+                                <w:lang w:val="es-ES"/>
+                              </w:rPr>
                             </w:pPr>
                             <w:r>
+                              <w:rPr>
+                                <w:lang w:val="es-ES"/>
+                              </w:rPr>
                               <w:t xml:space="preserve">3D </w:t>
                             </w:r>
                             <w:r>
+                              <w:rPr>
+                                <w:lang w:val="es-ES"/>
+                              </w:rPr>
                               <w:t xml:space="preserve">CAD </w:t>
                             </w:r>
                             <w:r>
+                              <w:rPr>
+                                <w:lang w:val="es-ES"/>
+                              </w:rPr>
                               <w:t>Modeling</w:t>
                             </w:r>
                           </w:p>
@@ -2506,11 +2609,15 @@
                             <w:pPr>
                               <w:pStyle w:val="ContactInfo"/>
                               <w:spacing w:after="60"/>
+                              <w:rPr>
+                                <w:lang w:val="es-ES"/>
+                              </w:rPr>
                             </w:pPr>
                             <w:hyperlink r:id="rId17" w:history="1">
                               <w:r>
                                 <w:rPr>
                                   <w:rStyle w:val="Hyperlink"/>
+                                  <w:lang w:val="es-ES"/>
                                 </w:rPr>
                                 <w:t>https://dawning.ca/skulls</w:t>
                               </w:r>
@@ -2637,7 +2744,7 @@
           </mc:Choice>
           <mc:Fallback>
             <w:pict>
-              <v:shape w14:anchorId="0CE010FA" id="_x0000_s1027" type="#_x0000_t202" style="position:absolute;margin-left:33.2pt;margin-top:.05pt;width:191.55pt;height:715pt;z-index:251661312;visibility:visible;mso-wrap-style:square;mso-width-percent:0;mso-height-percent:0;mso-wrap-distance-left:9pt;mso-wrap-distance-top:3.6pt;mso-wrap-distance-right:9pt;mso-wrap-distance-bottom:3.6pt;mso-position-horizontal:absolute;mso-position-horizontal-relative:page;mso-position-vertical:absolute;mso-position-vertical-relative:margin;mso-width-percent:0;mso-height-percent:0;mso-width-relative:margin;mso-height-relative:margin;v-text-anchor:top" o:gfxdata="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" filled="f" stroked="f">
+              <v:shape w14:anchorId="0CE010FA" id="_x0000_s1027" type="#_x0000_t202" style="position:absolute;margin-left:33.2pt;margin-top:.05pt;width:191.55pt;height:715pt;z-index:251661312;visibility:visible;mso-wrap-style:square;mso-width-percent:0;mso-height-percent:0;mso-wrap-distance-left:9pt;mso-wrap-distance-top:3.6pt;mso-wrap-distance-right:9pt;mso-wrap-distance-bottom:3.6pt;mso-position-horizontal:absolute;mso-position-horizontal-relative:page;mso-position-vertical:absolute;mso-position-vertical-relative:margin;mso-width-percent:0;mso-height-percent:0;mso-width-relative:margin;mso-height-relative:margin;v-text-anchor:top" o:gfxdata="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" filled="f" stroked="f">
                 <v:textbox inset="0,0,0,0">
                   <w:txbxContent>
                     <w:p>
@@ -2670,7 +2777,10 @@
                         <w:pStyle w:val="Heading3"/>
                       </w:pPr>
                       <w:r>
-                        <w:t xml:space="preserve">RECENT Projects </w:t>
+                        <w:t xml:space="preserve">Personal </w:t>
+                      </w:r>
+                      <w:r>
+                        <w:t xml:space="preserve">Projects </w:t>
                       </w:r>
                     </w:p>
                     <w:p>
@@ -2691,7 +2801,19 @@
                           <w:rPr>
                             <w:rStyle w:val="Hyperlink"/>
                           </w:rPr>
-                          <w:t>https://dawning.ca/apps</w:t>
+                          <w:t>https://dawning.ca</w:t>
+                        </w:r>
+                        <w:r>
+                          <w:rPr>
+                            <w:rStyle w:val="Hyperlink"/>
+                          </w:rPr>
+                          <w:t>/</w:t>
+                        </w:r>
+                        <w:r>
+                          <w:rPr>
+                            <w:rStyle w:val="Hyperlink"/>
+                          </w:rPr>
+                          <w:t>apps</w:t>
                         </w:r>
                       </w:hyperlink>
                     </w:p>
@@ -2701,11 +2823,24 @@
                         <w:jc w:val="both"/>
                       </w:pPr>
                       <w:hyperlink r:id="rId23" w:history="1">
+                        <w:proofErr w:type="spellStart"/>
                         <w:r>
                           <w:rPr>
                             <w:rStyle w:val="Hyperlink"/>
                           </w:rPr>
-                          <w:t>Windows</w:t>
+                          <w:t>Wind</w:t>
+                        </w:r>
+                        <w:r>
+                          <w:rPr>
+                            <w:rStyle w:val="Hyperlink"/>
+                          </w:rPr>
+                          <w:t>o</w:t>
+                        </w:r>
+                        <w:r>
+                          <w:rPr>
+                            <w:rStyle w:val="Hyperlink"/>
+                          </w:rPr>
+                          <w:t>ws</w:t>
                         </w:r>
                         <w:r>
                           <w:rPr>
@@ -2719,6 +2854,7 @@
                           </w:rPr>
                           <w:t>Store</w:t>
                         </w:r>
+                        <w:proofErr w:type="spellEnd"/>
                       </w:hyperlink>
                       <w:r>
                         <w:br/>
@@ -2754,37 +2890,7 @@
                         <w:t xml:space="preserve">. </w:t>
                       </w:r>
                       <w:r>
-                        <w:t xml:space="preserve">This has been to learn the ropes of these ecosystems. </w:t>
-                      </w:r>
-                      <w:r>
-                        <w:t xml:space="preserve">I’ll </w:t>
-                      </w:r>
-                      <w:r>
-                        <w:t xml:space="preserve">continue </w:t>
-                      </w:r>
-                      <w:r>
-                        <w:t>implement</w:t>
-                      </w:r>
-                      <w:r>
-                        <w:t>ing my small product roadmap</w:t>
-                      </w:r>
-                      <w:r>
-                        <w:t>,</w:t>
-                      </w:r>
-                      <w:r>
-                        <w:t xml:space="preserve"> schedule permi</w:t>
-                      </w:r>
-                      <w:r>
-                        <w:t>t</w:t>
-                      </w:r>
-                      <w:r>
-                        <w:t>t</w:t>
-                      </w:r>
-                      <w:r>
-                        <w:t>ing</w:t>
-                      </w:r>
-                      <w:r>
-                        <w:t>.</w:t>
+                        <w:t>These have been self-driven educational projects. I have plans to implement progressively larger projects later.</w:t>
                       </w:r>
                     </w:p>
                     <w:p>
@@ -2896,14 +3002,26 @@
                       <w:pPr>
                         <w:pStyle w:val="Heading2"/>
                         <w:spacing w:before="240"/>
+                        <w:rPr>
+                          <w:lang w:val="es-ES"/>
+                        </w:rPr>
                       </w:pPr>
                       <w:r>
+                        <w:rPr>
+                          <w:lang w:val="es-ES"/>
+                        </w:rPr>
                         <w:t xml:space="preserve">3D </w:t>
                       </w:r>
                       <w:r>
+                        <w:rPr>
+                          <w:lang w:val="es-ES"/>
+                        </w:rPr>
                         <w:t xml:space="preserve">CAD </w:t>
                       </w:r>
                       <w:r>
+                        <w:rPr>
+                          <w:lang w:val="es-ES"/>
+                        </w:rPr>
                         <w:t>Modeling</w:t>
                       </w:r>
                     </w:p>
@@ -2911,11 +3029,15 @@
                       <w:pPr>
                         <w:pStyle w:val="ContactInfo"/>
                         <w:spacing w:after="60"/>
+                        <w:rPr>
+                          <w:lang w:val="es-ES"/>
+                        </w:rPr>
                       </w:pPr>
                       <w:hyperlink r:id="rId26" w:history="1">
                         <w:r>
                           <w:rPr>
                             <w:rStyle w:val="Hyperlink"/>
+                            <w:lang w:val="es-ES"/>
                           </w:rPr>
                           <w:t>https://dawning.ca/skulls</w:t>
                         </w:r>
@@ -3032,226 +3154,6 @@
           </mc:Fallback>
         </mc:AlternateContent>
       </w:r>
-      <w:r>
-        <w:rPr>
-          <w:sz w:val="26"/>
-          <w:szCs w:val="26"/>
-        </w:rPr>
-        <w:t xml:space="preserve">Columbia College </w:t>
-      </w:r>
-    </w:p>
-    <w:p>
-      <w:pPr>
-        <w:pStyle w:val="Heading5"/>
-        <w:spacing w:after="120"/>
-        <w:rPr>
-          <w:b/>
-          <w:sz w:val="24"/>
-        </w:rPr>
-      </w:pPr>
-      <w:r>
-        <w:rPr>
-          <w:b/>
-          <w:sz w:val="24"/>
-        </w:rPr>
-        <w:t>SRE CONTRACTOR</w:t>
-      </w:r>
-      <w:r>
-        <w:rPr>
-          <w:b/>
-          <w:sz w:val="24"/>
-        </w:rPr>
-        <w:tab/>
-      </w:r>
-      <w:r>
-        <w:rPr>
-          <w:b/>
-          <w:sz w:val="24"/>
-        </w:rPr>
-        <w:tab/>
-      </w:r>
-      <w:r>
-        <w:rPr>
-          <w:b/>
-          <w:sz w:val="24"/>
-        </w:rPr>
-        <w:tab/>
-      </w:r>
-      <w:r>
-        <w:rPr>
-          <w:b/>
-          <w:sz w:val="24"/>
-        </w:rPr>
-        <w:tab/>
-      </w:r>
-      <w:r>
-        <w:rPr>
-          <w:b/>
-          <w:sz w:val="24"/>
-        </w:rPr>
-        <w:t xml:space="preserve">          </w:t>
-      </w:r>
-      <w:r>
-        <w:rPr>
-          <w:b/>
-          <w:sz w:val="24"/>
-        </w:rPr>
-        <w:t>April 2009 to present</w:t>
-      </w:r>
-    </w:p>
-    <w:p>
-      <w:pPr>
-        <w:jc w:val="both"/>
-      </w:pPr>
-      <w:r>
-        <w:t>I’ve been involved with Columbia since around 1998</w:t>
-      </w:r>
-      <w:r>
-        <w:t>.</w:t>
-      </w:r>
-      <w:r>
-        <w:t xml:space="preserve"> </w:t>
-      </w:r>
-      <w:r>
-        <w:t>My first job was servicing</w:t>
-      </w:r>
-      <w:r>
-        <w:t xml:space="preserve"> hardware and providing help desk support. </w:t>
-      </w:r>
-      <w:r>
-        <w:t>In 2009</w:t>
-      </w:r>
-      <w:r>
-        <w:t>,</w:t>
-      </w:r>
-      <w:r>
-        <w:t xml:space="preserve"> I </w:t>
-      </w:r>
-      <w:r>
-        <w:t xml:space="preserve">founded </w:t>
-      </w:r>
-      <w:r>
-        <w:t xml:space="preserve">their </w:t>
-      </w:r>
-      <w:r>
-        <w:t xml:space="preserve">Security Services training </w:t>
-      </w:r>
-      <w:r>
-        <w:t>eLearning platform</w:t>
-      </w:r>
-      <w:r>
-        <w:t xml:space="preserve"> using Moodle</w:t>
-      </w:r>
-      <w:r>
-        <w:t>,</w:t>
-      </w:r>
-      <w:r>
-        <w:t xml:space="preserve"> </w:t>
-      </w:r>
-      <w:r>
-        <w:t>implemented upon</w:t>
-      </w:r>
-      <w:r>
-        <w:t xml:space="preserve"> AWS-hosted LAMP services.</w:t>
-      </w:r>
-      <w:r>
-        <w:t xml:space="preserve"> </w:t>
-      </w:r>
-      <w:r>
-        <w:t>Pay</w:t>
-      </w:r>
-      <w:r>
-        <w:t>P</w:t>
-      </w:r>
-      <w:r>
-        <w:t xml:space="preserve">al-driven self-enrolled students have attended </w:t>
-      </w:r>
-      <w:r>
-        <w:t>our</w:t>
-      </w:r>
-      <w:r>
-        <w:t xml:space="preserve"> online programs in Security Services</w:t>
-      </w:r>
-      <w:r>
-        <w:t>,</w:t>
-      </w:r>
-      <w:r>
-        <w:t xml:space="preserve"> </w:t>
-      </w:r>
-      <w:r>
-        <w:t>with 26,000 accounts as of May 2019</w:t>
-      </w:r>
-      <w:r>
-        <w:t xml:space="preserve">. </w:t>
-      </w:r>
-    </w:p>
-    <w:p>
-      <w:pPr>
-        <w:jc w:val="both"/>
-      </w:pPr>
-      <w:r>
-        <w:t>With Columbia’s</w:t>
-      </w:r>
-      <w:r>
-        <w:t xml:space="preserve"> </w:t>
-      </w:r>
-      <w:r>
-        <w:t xml:space="preserve">on-prem </w:t>
-      </w:r>
-      <w:r>
-        <w:t>ESX infrastructure, I coordinate all Linux-based services</w:t>
-      </w:r>
-      <w:r>
-        <w:t>,</w:t>
-      </w:r>
-      <w:r>
-        <w:t xml:space="preserve"> </w:t>
-      </w:r>
-      <w:r>
-        <w:t>dating back to when</w:t>
-      </w:r>
-      <w:r>
-        <w:t xml:space="preserve"> I </w:t>
-      </w:r>
-      <w:r>
-        <w:t>first</w:t>
-      </w:r>
-      <w:r>
-        <w:t xml:space="preserve"> established them. This includes an in-house AD-integrated Moodle deployment (separate to the above mentioned) with over 2</w:t>
-      </w:r>
-      <w:r>
-        <w:t>,</w:t>
-      </w:r>
-      <w:r>
-        <w:t>000 active student &amp; staff accounts.</w:t>
-      </w:r>
-    </w:p>
-    <w:p>
-      <w:pPr>
-        <w:spacing w:after="400"/>
-        <w:jc w:val="both"/>
-      </w:pPr>
-      <w:r>
-        <w:t xml:space="preserve">I have created and deployed various generations of Columbia’s public website (upon Wordpress, on self-hosted Linux servers). This includes establishment and coaching of SEO and Social Media advertising campaigns. We recently have outsourced this to an external firm, though I </w:t>
-      </w:r>
-      <w:r>
-        <w:t>continue to coach</w:t>
-      </w:r>
-      <w:r>
-        <w:t xml:space="preserve"> the internal and external team members</w:t>
-      </w:r>
-      <w:r>
-        <w:t>.</w:t>
-      </w:r>
-    </w:p>
-    <w:p>
-      <w:pPr>
-        <w:spacing w:after="400"/>
-        <w:jc w:val="both"/>
-      </w:pPr>
-      <w:r>
-        <w:t>Most recently, I’ve provided key input and steering towards a major re-org of Columbia’s internal IT operations.</w:t>
-      </w:r>
     </w:p>
     <w:p>
       <w:pPr>
@@ -3516,92 +3418,222 @@
         <w:rPr>
           <w:color w:val="1D4296" w:themeColor="accent4" w:themeShade="80"/>
         </w:rPr>
-        <w:t>Interests</w:t>
+        <w:t xml:space="preserve">Career </w:t>
+      </w:r>
+      <w:r>
+        <w:rPr>
+          <w:color w:val="1D4296" w:themeColor="accent4" w:themeShade="80"/>
+        </w:rPr>
+        <w:t>Goals</w:t>
       </w:r>
     </w:p>
     <w:p>
       <w:pPr>
+        <w:pStyle w:val="ListParagraph"/>
+        <w:numPr>
+          <w:ilvl w:val="0"/>
+          <w:numId w:val="16"/>
+        </w:numPr>
         <w:jc w:val="both"/>
       </w:pPr>
       <w:r>
-        <w:t>I</w:t>
-      </w:r>
-      <w:r>
-        <w:t xml:space="preserve"> </w:t>
-      </w:r>
-      <w:r>
-        <w:t xml:space="preserve">often </w:t>
-      </w:r>
-      <w:r>
-        <w:t>pursue</w:t>
-      </w:r>
-      <w:r>
-        <w:t xml:space="preserve"> personal projects</w:t>
-      </w:r>
-      <w:r>
-        <w:t>.</w:t>
-      </w:r>
-      <w:r>
-        <w:t xml:space="preserve"> </w:t>
-      </w:r>
-      <w:r>
-        <w:t>These broaden my skills</w:t>
-      </w:r>
-      <w:r>
-        <w:t xml:space="preserve"> &amp; exercise my creativity</w:t>
-      </w:r>
-      <w:r>
-        <w:t xml:space="preserve">. </w:t>
-      </w:r>
-      <w:r>
-        <w:t>My</w:t>
-      </w:r>
-      <w:r>
-        <w:t xml:space="preserve"> </w:t>
-      </w:r>
-      <w:r>
-        <w:t>projects typically focus upon S</w:t>
-      </w:r>
-      <w:r>
-        <w:t>oftware, Electrical or Mechanical Engineering</w:t>
-      </w:r>
-      <w:r>
-        <w:t xml:space="preserve"> disciplines</w:t>
-      </w:r>
-      <w:r>
-        <w:t xml:space="preserve">. </w:t>
-      </w:r>
-      <w:r>
-        <w:t>Many</w:t>
-      </w:r>
-      <w:r>
-        <w:t xml:space="preserve"> projects positively boost my professional work. I’ve listed some key projects to the left.</w:t>
+        <w:t>Always be surrounded by smart</w:t>
+      </w:r>
+      <w:r>
+        <w:t xml:space="preserve"> passionate</w:t>
+      </w:r>
+      <w:r>
+        <w:t xml:space="preserve"> people</w:t>
       </w:r>
     </w:p>
     <w:p>
       <w:pPr>
+        <w:pStyle w:val="ListParagraph"/>
+        <w:numPr>
+          <w:ilvl w:val="0"/>
+          <w:numId w:val="16"/>
+        </w:numPr>
         <w:jc w:val="both"/>
       </w:pPr>
       <w:r>
-        <w:t>I love dogs</w:t>
-      </w:r>
-      <w:r>
-        <w:t>, cats</w:t>
-      </w:r>
-      <w:r>
-        <w:t xml:space="preserve">, </w:t>
-      </w:r>
-      <w:r>
-        <w:t>espresso</w:t>
-      </w:r>
-      <w:r>
-        <w:t xml:space="preserve"> and guitars.</w:t>
-      </w:r>
+        <w:t>Lead from progressively higher level</w:t>
+      </w:r>
+      <w:r>
+        <w:t>s,</w:t>
+      </w:r>
+      <w:r>
+        <w:t xml:space="preserve"> </w:t>
+      </w:r>
+      <w:r>
+        <w:t>scale</w:t>
+      </w:r>
+      <w:r>
+        <w:t xml:space="preserve"> impact</w:t>
+      </w:r>
+    </w:p>
+    <w:p>
+      <w:pPr>
+        <w:pStyle w:val="ListParagraph"/>
+        <w:numPr>
+          <w:ilvl w:val="0"/>
+          <w:numId w:val="16"/>
+        </w:numPr>
+        <w:jc w:val="both"/>
+      </w:pPr>
+      <w:r>
+        <w:t>Keep</w:t>
+      </w:r>
+      <w:r>
+        <w:t xml:space="preserve"> writing code </w:t>
+      </w:r>
+      <w:r>
+        <w:t>&amp;</w:t>
+      </w:r>
+      <w:r>
+        <w:t xml:space="preserve"> </w:t>
+      </w:r>
+      <w:r>
+        <w:t>stay</w:t>
+      </w:r>
+      <w:r>
+        <w:t xml:space="preserve"> in-tune with the ground-level tech</w:t>
+      </w:r>
+    </w:p>
+    <w:p>
+      <w:pPr>
+        <w:pStyle w:val="ListParagraph"/>
+        <w:numPr>
+          <w:ilvl w:val="0"/>
+          <w:numId w:val="16"/>
+        </w:numPr>
+        <w:jc w:val="both"/>
+      </w:pPr>
+      <w:r>
+        <w:t>Build</w:t>
+      </w:r>
+      <w:r>
+        <w:t>/</w:t>
+      </w:r>
+      <w:r>
+        <w:t>join communities to maximize knowledge transfer</w:t>
+      </w:r>
+    </w:p>
+    <w:p>
+      <w:pPr>
+        <w:pStyle w:val="ListParagraph"/>
+        <w:numPr>
+          <w:ilvl w:val="0"/>
+          <w:numId w:val="16"/>
+        </w:numPr>
+        <w:jc w:val="both"/>
+      </w:pPr>
+      <w:r>
+        <w:t>Incubate and or found new businesses</w:t>
+      </w:r>
+      <w:r>
+        <w:t xml:space="preserve"> </w:t>
+      </w:r>
+    </w:p>
+    <w:p>
+      <w:pPr>
+        <w:pStyle w:val="Heading3"/>
+        <w:rPr>
+          <w:color w:val="1D4296" w:themeColor="accent4" w:themeShade="80"/>
+        </w:rPr>
+      </w:pPr>
+      <w:r>
+        <w:rPr>
+          <w:color w:val="1D4296" w:themeColor="accent4" w:themeShade="80"/>
+        </w:rPr>
+        <w:t>Personal Metadata</w:t>
+      </w:r>
+    </w:p>
+    <w:p>
+      <w:pPr>
+        <w:pStyle w:val="ListParagraph"/>
+        <w:numPr>
+          <w:ilvl w:val="0"/>
+          <w:numId w:val="16"/>
+        </w:numPr>
+        <w:jc w:val="both"/>
+      </w:pPr>
+      <w:r>
+        <w:t>I’m a Canadian citizen, born and raised in Western Canada</w:t>
+      </w:r>
+    </w:p>
+    <w:p>
+      <w:pPr>
+        <w:pStyle w:val="ListParagraph"/>
+        <w:numPr>
+          <w:ilvl w:val="0"/>
+          <w:numId w:val="16"/>
+        </w:numPr>
+        <w:jc w:val="both"/>
+      </w:pPr>
+      <w:r>
+        <w:t>I’m married with 2 young children (soon to be 3)</w:t>
+      </w:r>
+    </w:p>
+    <w:p>
+      <w:pPr>
+        <w:pStyle w:val="ListParagraph"/>
+        <w:numPr>
+          <w:ilvl w:val="0"/>
+          <w:numId w:val="16"/>
+        </w:numPr>
+        <w:jc w:val="both"/>
+      </w:pPr>
+      <w:r>
+        <w:t>I like to jog/run modest amounts</w:t>
+      </w:r>
+    </w:p>
+    <w:p>
+      <w:pPr>
+        <w:pStyle w:val="ListParagraph"/>
+        <w:numPr>
+          <w:ilvl w:val="0"/>
+          <w:numId w:val="16"/>
+        </w:numPr>
+        <w:jc w:val="both"/>
+      </w:pPr>
+      <w:r>
+        <w:t>I love espresso, guitars and dogs</w:t>
+      </w:r>
+    </w:p>
+    <w:p>
+      <w:pPr>
+        <w:pStyle w:val="Heading3"/>
+        <w:rPr>
+          <w:color w:val="1D4296" w:themeColor="accent4" w:themeShade="80"/>
+        </w:rPr>
+      </w:pPr>
+      <w:r>
+        <w:rPr>
+          <w:color w:val="1D4296" w:themeColor="accent4" w:themeShade="80"/>
+        </w:rPr>
+        <w:t>A Geeky Challenge</w:t>
+      </w:r>
+    </w:p>
+    <w:p>
+      <w:pPr>
+        <w:jc w:val="both"/>
+      </w:pPr>
+      <w:r>
+        <w:t xml:space="preserve">I invite job offers to arrive in the form of pull requests to my resume repo at: </w:t>
+      </w:r>
+      <w:hyperlink r:id="rId31" w:history="1">
+        <w:r>
+          <w:rPr>
+            <w:rStyle w:val="Hyperlink"/>
+          </w:rPr>
+          <w:t>https://github.com/docdawning/resume</w:t>
+        </w:r>
+      </w:hyperlink>
     </w:p>
     <w:sectPr>
-      <w:headerReference w:type="default" r:id="rId31"/>
-      <w:footerReference w:type="default" r:id="rId32"/>
-      <w:footerReference w:type="first" r:id="rId33"/>
+      <w:headerReference w:type="default" r:id="rId32"/>
+      <w:footerReference w:type="default" r:id="rId33"/>
+      <w:footerReference w:type="first" r:id="rId34"/>
       <w:pgSz w:w="12240" w:h="15840"/>
       <w:pgMar w:top="720" w:right="720" w:bottom="720" w:left="720" w:header="576" w:footer="567" w:gutter="0"/>
       <w:cols w:space="720"/>
@@ -3612,7 +3644,7 @@
 </file>
 
 <file path=word/endnotes.xml><?xml version="1.0" encoding="utf-8"?>
-<w:endnotes xmlns:wpc="http://schemas.microsoft.com/office/word/2010/wordprocessingCanvas" xmlns:cx="http://schemas.microsoft.com/office/drawing/2014/chartex" xmlns:cx1="http://schemas.microsoft.com/office/drawing/2015/9/8/chartex" xmlns:cx2="http://schemas.microsoft.com/office/drawing/2015/10/21/chartex" xmlns:cx3="http://schemas.microsoft.com/office/drawing/2016/5/9/chartex" xmlns:cx4="http://schemas.microsoft.com/office/drawing/2016/5/10/chartex" xmlns:cx5="http://schemas.microsoft.com/office/drawing/2016/5/11/chartex" xmlns:cx6="http://schemas.microsoft.com/office/drawing/2016/5/12/chartex" xmlns:cx7="http://schemas.microsoft.com/office/drawing/2016/5/13/chartex" xmlns:cx8="http://schemas.microsoft.com/office/drawing/2016/5/14/chartex" xmlns:mc="http://schemas.openxmlformats.org/markup-compatibility/2006" xmlns:aink="http://schemas.microsoft.com/office/drawing/2016/ink" xmlns:am3d="http://schemas.microsoft.com/office/drawing/2017/model3d" xmlns:o="urn:schemas-microsoft-com:office:office" xmlns:r="http://schemas.openxmlformats.org/officeDocument/2006/relationships" xmlns:m="http://schemas.openxmlformats.org/officeDocument/2006/math" xmlns:v="urn:schemas-microsoft-com:vml" xmlns:wp14="http://schemas.microsoft.com/office/word/2010/wordprocessingDrawing" xmlns:wp="http://schemas.openxmlformats.org/drawingml/2006/wordprocessingDrawing" xmlns:w10="urn:schemas-microsoft-com:office:word" xmlns:w="http://schemas.openxmlformats.org/wordprocessingml/2006/main" xmlns:w14="http://schemas.microsoft.com/office/word/2010/wordml" xmlns:w15="http://schemas.microsoft.com/office/word/2012/wordml" xmlns:w16cex="http://schemas.microsoft.com/office/word/2018/wordml/cex" xmlns:w16cid="http://schemas.microsoft.com/office/word/2016/wordml/cid" xmlns:w16="http://schemas.microsoft.com/office/word/2018/wordml" xmlns:w16sdtdh="http://schemas.microsoft.com/office/word/2020/wordml/sdtdatahash" xmlns:w16se="http://schemas.microsoft.com/office/word/2015/wordml/symex" xmlns:wpg="http://schemas.microsoft.com/office/word/2010/wordprocessingGroup" xmlns:wpi="http://schemas.microsoft.com/office/word/2010/wordprocessingInk" xmlns:wne="http://schemas.microsoft.com/office/word/2006/wordml" xmlns:wps="http://schemas.microsoft.com/office/word/2010/wordprocessingShape" mc:Ignorable="w14 w15 w16se w16cid w16 w16cex w16sdtdh wp14">
+<w:endnotes xmlns:wpc="http://schemas.microsoft.com/office/word/2010/wordprocessingCanvas" xmlns:cx="http://schemas.microsoft.com/office/drawing/2014/chartex" xmlns:cx1="http://schemas.microsoft.com/office/drawing/2015/9/8/chartex" xmlns:cx2="http://schemas.microsoft.com/office/drawing/2015/10/21/chartex" xmlns:cx3="http://schemas.microsoft.com/office/drawing/2016/5/9/chartex" xmlns:cx4="http://schemas.microsoft.com/office/drawing/2016/5/10/chartex" xmlns:cx5="http://schemas.microsoft.com/office/drawing/2016/5/11/chartex" xmlns:cx6="http://schemas.microsoft.com/office/drawing/2016/5/12/chartex" xmlns:cx7="http://schemas.microsoft.com/office/drawing/2016/5/13/chartex" xmlns:cx8="http://schemas.microsoft.com/office/drawing/2016/5/14/chartex" xmlns:mc="http://schemas.openxmlformats.org/markup-compatibility/2006" xmlns:aink="http://schemas.microsoft.com/office/drawing/2016/ink" xmlns:am3d="http://schemas.microsoft.com/office/drawing/2017/model3d" xmlns:o="urn:schemas-microsoft-com:office:office" xmlns:oel="http://schemas.microsoft.com/office/2019/extlst" xmlns:r="http://schemas.openxmlformats.org/officeDocument/2006/relationships" xmlns:m="http://schemas.openxmlformats.org/officeDocument/2006/math" xmlns:v="urn:schemas-microsoft-com:vml" xmlns:wp14="http://schemas.microsoft.com/office/word/2010/wordprocessingDrawing" xmlns:wp="http://schemas.openxmlformats.org/drawingml/2006/wordprocessingDrawing" xmlns:w10="urn:schemas-microsoft-com:office:word" xmlns:w="http://schemas.openxmlformats.org/wordprocessingml/2006/main" xmlns:w14="http://schemas.microsoft.com/office/word/2010/wordml" xmlns:w15="http://schemas.microsoft.com/office/word/2012/wordml" xmlns:w16cex="http://schemas.microsoft.com/office/word/2018/wordml/cex" xmlns:w16cid="http://schemas.microsoft.com/office/word/2016/wordml/cid" xmlns:w16="http://schemas.microsoft.com/office/word/2018/wordml" xmlns:w16sdtdh="http://schemas.microsoft.com/office/word/2020/wordml/sdtdatahash" xmlns:w16se="http://schemas.microsoft.com/office/word/2015/wordml/symex" xmlns:wpg="http://schemas.microsoft.com/office/word/2010/wordprocessingGroup" xmlns:wpi="http://schemas.microsoft.com/office/word/2010/wordprocessingInk" xmlns:wne="http://schemas.microsoft.com/office/word/2006/wordml" xmlns:wps="http://schemas.microsoft.com/office/word/2010/wordprocessingShape" mc:Ignorable="w14 w15 w16se w16cid w16 w16cex w16sdtdh wp14">
   <w:endnote w:type="separator" w:id="-1">
     <w:p>
       <w:pPr>
@@ -3637,7 +3669,7 @@
 </file>
 
 <file path=word/footer1.xml><?xml version="1.0" encoding="utf-8"?>
-<w:ftr xmlns:wpc="http://schemas.microsoft.com/office/word/2010/wordprocessingCanvas" xmlns:cx="http://schemas.microsoft.com/office/drawing/2014/chartex" xmlns:cx1="http://schemas.microsoft.com/office/drawing/2015/9/8/chartex" xmlns:cx2="http://schemas.microsoft.com/office/drawing/2015/10/21/chartex" xmlns:cx3="http://schemas.microsoft.com/office/drawing/2016/5/9/chartex" xmlns:cx4="http://schemas.microsoft.com/office/drawing/2016/5/10/chartex" xmlns:cx5="http://schemas.microsoft.com/office/drawing/2016/5/11/chartex" xmlns:cx6="http://schemas.microsoft.com/office/drawing/2016/5/12/chartex" xmlns:cx7="http://schemas.microsoft.com/office/drawing/2016/5/13/chartex" xmlns:cx8="http://schemas.microsoft.com/office/drawing/2016/5/14/chartex" xmlns:mc="http://schemas.openxmlformats.org/markup-compatibility/2006" xmlns:aink="http://schemas.microsoft.com/office/drawing/2016/ink" xmlns:am3d="http://schemas.microsoft.com/office/drawing/2017/model3d" xmlns:o="urn:schemas-microsoft-com:office:office" xmlns:r="http://schemas.openxmlformats.org/officeDocument/2006/relationships" xmlns:m="http://schemas.openxmlformats.org/officeDocument/2006/math" xmlns:v="urn:schemas-microsoft-com:vml" xmlns:wp14="http://schemas.microsoft.com/office/word/2010/wordprocessingDrawing" xmlns:wp="http://schemas.openxmlformats.org/drawingml/2006/wordprocessingDrawing" xmlns:w10="urn:schemas-microsoft-com:office:word" xmlns:w="http://schemas.openxmlformats.org/wordprocessingml/2006/main" xmlns:w14="http://schemas.microsoft.com/office/word/2010/wordml" xmlns:w15="http://schemas.microsoft.com/office/word/2012/wordml" xmlns:w16cex="http://schemas.microsoft.com/office/word/2018/wordml/cex" xmlns:w16cid="http://schemas.microsoft.com/office/word/2016/wordml/cid" xmlns:w16="http://schemas.microsoft.com/office/word/2018/wordml" xmlns:w16sdtdh="http://schemas.microsoft.com/office/word/2020/wordml/sdtdatahash" xmlns:w16se="http://schemas.microsoft.com/office/word/2015/wordml/symex" xmlns:wpg="http://schemas.microsoft.com/office/word/2010/wordprocessingGroup" xmlns:wpi="http://schemas.microsoft.com/office/word/2010/wordprocessingInk" xmlns:wne="http://schemas.microsoft.com/office/word/2006/wordml" xmlns:wps="http://schemas.microsoft.com/office/word/2010/wordprocessingShape" mc:Ignorable="w14 w15 w16se w16cid w16 w16cex w16sdtdh wp14">
+<w:ftr xmlns:wpc="http://schemas.microsoft.com/office/word/2010/wordprocessingCanvas" xmlns:cx="http://schemas.microsoft.com/office/drawing/2014/chartex" xmlns:cx1="http://schemas.microsoft.com/office/drawing/2015/9/8/chartex" xmlns:cx2="http://schemas.microsoft.com/office/drawing/2015/10/21/chartex" xmlns:cx3="http://schemas.microsoft.com/office/drawing/2016/5/9/chartex" xmlns:cx4="http://schemas.microsoft.com/office/drawing/2016/5/10/chartex" xmlns:cx5="http://schemas.microsoft.com/office/drawing/2016/5/11/chartex" xmlns:cx6="http://schemas.microsoft.com/office/drawing/2016/5/12/chartex" xmlns:cx7="http://schemas.microsoft.com/office/drawing/2016/5/13/chartex" xmlns:cx8="http://schemas.microsoft.com/office/drawing/2016/5/14/chartex" xmlns:mc="http://schemas.openxmlformats.org/markup-compatibility/2006" xmlns:aink="http://schemas.microsoft.com/office/drawing/2016/ink" xmlns:am3d="http://schemas.microsoft.com/office/drawing/2017/model3d" xmlns:o="urn:schemas-microsoft-com:office:office" xmlns:oel="http://schemas.microsoft.com/office/2019/extlst" xmlns:r="http://schemas.openxmlformats.org/officeDocument/2006/relationships" xmlns:m="http://schemas.openxmlformats.org/officeDocument/2006/math" xmlns:v="urn:schemas-microsoft-com:vml" xmlns:wp14="http://schemas.microsoft.com/office/word/2010/wordprocessingDrawing" xmlns:wp="http://schemas.openxmlformats.org/drawingml/2006/wordprocessingDrawing" xmlns:w10="urn:schemas-microsoft-com:office:word" xmlns:w="http://schemas.openxmlformats.org/wordprocessingml/2006/main" xmlns:w14="http://schemas.microsoft.com/office/word/2010/wordml" xmlns:w15="http://schemas.microsoft.com/office/word/2012/wordml" xmlns:w16cex="http://schemas.microsoft.com/office/word/2018/wordml/cex" xmlns:w16cid="http://schemas.microsoft.com/office/word/2016/wordml/cid" xmlns:w16="http://schemas.microsoft.com/office/word/2018/wordml" xmlns:w16sdtdh="http://schemas.microsoft.com/office/word/2020/wordml/sdtdatahash" xmlns:w16se="http://schemas.microsoft.com/office/word/2015/wordml/symex" xmlns:wpg="http://schemas.microsoft.com/office/word/2010/wordprocessingGroup" xmlns:wpi="http://schemas.microsoft.com/office/word/2010/wordprocessingInk" xmlns:wne="http://schemas.microsoft.com/office/word/2006/wordml" xmlns:wps="http://schemas.microsoft.com/office/word/2010/wordprocessingShape" mc:Ignorable="w14 w15 w16se w16cid w16 w16cex w16sdtdh wp14">
   <w:p>
     <w:pPr>
       <w:pStyle w:val="Footer"/>
@@ -3695,7 +3727,7 @@
         <w:sz w:val="16"/>
         <w:szCs w:val="16"/>
       </w:rPr>
-      <w:t>4</w:t>
+      <w:t>8</w:t>
     </w:r>
     <w:r>
       <w:rPr>
@@ -3711,14 +3743,14 @@
         <w:sz w:val="16"/>
         <w:szCs w:val="16"/>
       </w:rPr>
-      <w:t>08</w:t>
+      <w:t>17</w:t>
     </w:r>
   </w:p>
 </w:ftr>
 </file>
 
 <file path=word/footer2.xml><?xml version="1.0" encoding="utf-8"?>
-<w:ftr xmlns:wpc="http://schemas.microsoft.com/office/word/2010/wordprocessingCanvas" xmlns:cx="http://schemas.microsoft.com/office/drawing/2014/chartex" xmlns:cx1="http://schemas.microsoft.com/office/drawing/2015/9/8/chartex" xmlns:cx2="http://schemas.microsoft.com/office/drawing/2015/10/21/chartex" xmlns:cx3="http://schemas.microsoft.com/office/drawing/2016/5/9/chartex" xmlns:cx4="http://schemas.microsoft.com/office/drawing/2016/5/10/chartex" xmlns:cx5="http://schemas.microsoft.com/office/drawing/2016/5/11/chartex" xmlns:cx6="http://schemas.microsoft.com/office/drawing/2016/5/12/chartex" xmlns:cx7="http://schemas.microsoft.com/office/drawing/2016/5/13/chartex" xmlns:cx8="http://schemas.microsoft.com/office/drawing/2016/5/14/chartex" xmlns:mc="http://schemas.openxmlformats.org/markup-compatibility/2006" xmlns:aink="http://schemas.microsoft.com/office/drawing/2016/ink" xmlns:am3d="http://schemas.microsoft.com/office/drawing/2017/model3d" xmlns:o="urn:schemas-microsoft-com:office:office" xmlns:r="http://schemas.openxmlformats.org/officeDocument/2006/relationships" xmlns:m="http://schemas.openxmlformats.org/officeDocument/2006/math" xmlns:v="urn:schemas-microsoft-com:vml" xmlns:wp14="http://schemas.microsoft.com/office/word/2010/wordprocessingDrawing" xmlns:wp="http://schemas.openxmlformats.org/drawingml/2006/wordprocessingDrawing" xmlns:w10="urn:schemas-microsoft-com:office:word" xmlns:w="http://schemas.openxmlformats.org/wordprocessingml/2006/main" xmlns:w14="http://schemas.microsoft.com/office/word/2010/wordml" xmlns:w15="http://schemas.microsoft.com/office/word/2012/wordml" xmlns:w16cex="http://schemas.microsoft.com/office/word/2018/wordml/cex" xmlns:w16cid="http://schemas.microsoft.com/office/word/2016/wordml/cid" xmlns:w16="http://schemas.microsoft.com/office/word/2018/wordml" xmlns:w16sdtdh="http://schemas.microsoft.com/office/word/2020/wordml/sdtdatahash" xmlns:w16se="http://schemas.microsoft.com/office/word/2015/wordml/symex" xmlns:wpg="http://schemas.microsoft.com/office/word/2010/wordprocessingGroup" xmlns:wpi="http://schemas.microsoft.com/office/word/2010/wordprocessingInk" xmlns:wne="http://schemas.microsoft.com/office/word/2006/wordml" xmlns:wps="http://schemas.microsoft.com/office/word/2010/wordprocessingShape" mc:Ignorable="w14 w15 w16se w16cid w16 w16cex w16sdtdh wp14">
+<w:ftr xmlns:wpc="http://schemas.microsoft.com/office/word/2010/wordprocessingCanvas" xmlns:cx="http://schemas.microsoft.com/office/drawing/2014/chartex" xmlns:cx1="http://schemas.microsoft.com/office/drawing/2015/9/8/chartex" xmlns:cx2="http://schemas.microsoft.com/office/drawing/2015/10/21/chartex" xmlns:cx3="http://schemas.microsoft.com/office/drawing/2016/5/9/chartex" xmlns:cx4="http://schemas.microsoft.com/office/drawing/2016/5/10/chartex" xmlns:cx5="http://schemas.microsoft.com/office/drawing/2016/5/11/chartex" xmlns:cx6="http://schemas.microsoft.com/office/drawing/2016/5/12/chartex" xmlns:cx7="http://schemas.microsoft.com/office/drawing/2016/5/13/chartex" xmlns:cx8="http://schemas.microsoft.com/office/drawing/2016/5/14/chartex" xmlns:mc="http://schemas.openxmlformats.org/markup-compatibility/2006" xmlns:aink="http://schemas.microsoft.com/office/drawing/2016/ink" xmlns:am3d="http://schemas.microsoft.com/office/drawing/2017/model3d" xmlns:o="urn:schemas-microsoft-com:office:office" xmlns:oel="http://schemas.microsoft.com/office/2019/extlst" xmlns:r="http://schemas.openxmlformats.org/officeDocument/2006/relationships" xmlns:m="http://schemas.openxmlformats.org/officeDocument/2006/math" xmlns:v="urn:schemas-microsoft-com:vml" xmlns:wp14="http://schemas.microsoft.com/office/word/2010/wordprocessingDrawing" xmlns:wp="http://schemas.openxmlformats.org/drawingml/2006/wordprocessingDrawing" xmlns:w10="urn:schemas-microsoft-com:office:word" xmlns:w="http://schemas.openxmlformats.org/wordprocessingml/2006/main" xmlns:w14="http://schemas.microsoft.com/office/word/2010/wordml" xmlns:w15="http://schemas.microsoft.com/office/word/2012/wordml" xmlns:w16cex="http://schemas.microsoft.com/office/word/2018/wordml/cex" xmlns:w16cid="http://schemas.microsoft.com/office/word/2016/wordml/cid" xmlns:w16="http://schemas.microsoft.com/office/word/2018/wordml" xmlns:w16sdtdh="http://schemas.microsoft.com/office/word/2020/wordml/sdtdatahash" xmlns:w16se="http://schemas.microsoft.com/office/word/2015/wordml/symex" xmlns:wpg="http://schemas.microsoft.com/office/word/2010/wordprocessingGroup" xmlns:wpi="http://schemas.microsoft.com/office/word/2010/wordprocessingInk" xmlns:wne="http://schemas.microsoft.com/office/word/2006/wordml" xmlns:wps="http://schemas.microsoft.com/office/word/2010/wordprocessingShape" mc:Ignorable="w14 w15 w16se w16cid w16 w16cex w16sdtdh wp14">
   <w:p>
     <w:pPr>
       <w:pStyle w:val="Footer"/>
@@ -3852,7 +3884,6 @@
                                 <w:dataBinding w:prefixMappings="xmlns:ns0='http://purl.org/dc/elements/1.1/' xmlns:ns1='http://schemas.openxmlformats.org/package/2006/metadata/core-properties' " w:xpath="/ns1:coreProperties[1]/ns0:title[1]" w:storeItemID="{6C3C8BC8-F283-45AE-878A-BAB7291924A1}"/>
                                 <w:text/>
                               </w:sdtPr>
-                              <w:sdtEndPr/>
                               <w:sdtContent>
                                 <w:r>
                                   <w:rPr>
@@ -3887,7 +3918,6 @@
                                 <w:dataBinding w:prefixMappings="xmlns:ns0='http://purl.org/dc/elements/1.1/' xmlns:ns1='http://schemas.openxmlformats.org/package/2006/metadata/core-properties' " w:xpath="/ns1:coreProperties[1]/ns0:subject[1]" w:storeItemID="{6C3C8BC8-F283-45AE-878A-BAB7291924A1}"/>
                                 <w:text/>
                               </w:sdtPr>
-                              <w:sdtEndPr/>
                               <w:sdtContent>
                                 <w:r>
                                   <w:rPr>
@@ -3957,15 +3987,15 @@
         </mc:Choice>
         <mc:Fallback>
           <w:pict>
-            <v:group w14:anchorId="15A19944" id="Group 164" o:spid="_x0000_s1029" style="position:absolute;margin-left:127.1pt;margin-top:14.55pt;width:486pt;height:21.6pt;z-index:251661312;mso-position-horizontal-relative:page;mso-position-vertical-relative:bottom-margin-area" coordsize="61722,2743" o:gfxdata="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">
-              <v:rect id="Rectangle 165" o:spid="_x0000_s1030" style="position:absolute;left:2286;width:59436;height:2743;visibility:visible;mso-wrap-style:square;v-text-anchor:middle" o:gfxdata="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" fillcolor="white [3212]" stroked="f" strokeweight="1pt">
+            <v:group w14:anchorId="15A19944" id="Group 164" o:spid="_x0000_s1029" style="position:absolute;margin-left:127.1pt;margin-top:14.55pt;width:486pt;height:21.6pt;z-index:251661312;mso-position-horizontal-relative:page;mso-position-vertical-relative:bottom-margin-area" coordsize="61722,2743" o:gfxdata="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">
+              <v:rect id="Rectangle 165" o:spid="_x0000_s1030" style="position:absolute;left:2286;width:59436;height:2743;visibility:visible;mso-wrap-style:square;v-text-anchor:middle" o:gfxdata="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" fillcolor="white [3212]" stroked="f" strokeweight="1pt">
                 <v:fill opacity="0"/>
               </v:rect>
               <v:shapetype id="_x0000_t202" coordsize="21600,21600" o:spt="202" path="m,l,21600r21600,l21600,xe">
                 <v:stroke joinstyle="miter"/>
                 <v:path gradientshapeok="t" o:connecttype="rect"/>
               </v:shapetype>
-              <v:shape id="Text Box 166" o:spid="_x0000_s1031" type="#_x0000_t202" style="position:absolute;top:95;width:59436;height:2527;visibility:visible;mso-wrap-style:square;v-text-anchor:top" o:gfxdata="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" filled="f" stroked="f" strokeweight=".5pt">
+              <v:shape id="Text Box 166" o:spid="_x0000_s1031" type="#_x0000_t202" style="position:absolute;top:95;width:59436;height:2527;visibility:visible;mso-wrap-style:square;v-text-anchor:top" o:gfxdata="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" filled="f" stroked="f" strokeweight=".5pt">
                 <v:textbox style="mso-fit-shape-to-text:t" inset="0,,0">
                   <w:txbxContent>
                     <w:p>
@@ -3988,7 +4018,6 @@
                           <w:dataBinding w:prefixMappings="xmlns:ns0='http://purl.org/dc/elements/1.1/' xmlns:ns1='http://schemas.openxmlformats.org/package/2006/metadata/core-properties' " w:xpath="/ns1:coreProperties[1]/ns0:title[1]" w:storeItemID="{6C3C8BC8-F283-45AE-878A-BAB7291924A1}"/>
                           <w:text/>
                         </w:sdtPr>
-                        <w:sdtEndPr/>
                         <w:sdtContent>
                           <w:r>
                             <w:rPr>
@@ -4023,7 +4052,6 @@
                           <w:dataBinding w:prefixMappings="xmlns:ns0='http://purl.org/dc/elements/1.1/' xmlns:ns1='http://schemas.openxmlformats.org/package/2006/metadata/core-properties' " w:xpath="/ns1:coreProperties[1]/ns0:subject[1]" w:storeItemID="{6C3C8BC8-F283-45AE-878A-BAB7291924A1}"/>
                           <w:text/>
                         </w:sdtPr>
-                        <w:sdtEndPr/>
                         <w:sdtContent>
                           <w:r>
                             <w:rPr>
@@ -4090,7 +4118,7 @@
 </file>
 
 <file path=word/footnotes.xml><?xml version="1.0" encoding="utf-8"?>
-<w:footnotes xmlns:wpc="http://schemas.microsoft.com/office/word/2010/wordprocessingCanvas" xmlns:cx="http://schemas.microsoft.com/office/drawing/2014/chartex" xmlns:cx1="http://schemas.microsoft.com/office/drawing/2015/9/8/chartex" xmlns:cx2="http://schemas.microsoft.com/office/drawing/2015/10/21/chartex" xmlns:cx3="http://schemas.microsoft.com/office/drawing/2016/5/9/chartex" xmlns:cx4="http://schemas.microsoft.com/office/drawing/2016/5/10/chartex" xmlns:cx5="http://schemas.microsoft.com/office/drawing/2016/5/11/chartex" xmlns:cx6="http://schemas.microsoft.com/office/drawing/2016/5/12/chartex" xmlns:cx7="http://schemas.microsoft.com/office/drawing/2016/5/13/chartex" xmlns:cx8="http://schemas.microsoft.com/office/drawing/2016/5/14/chartex" xmlns:mc="http://schemas.openxmlformats.org/markup-compatibility/2006" xmlns:aink="http://schemas.microsoft.com/office/drawing/2016/ink" xmlns:am3d="http://schemas.microsoft.com/office/drawing/2017/model3d" xmlns:o="urn:schemas-microsoft-com:office:office" xmlns:r="http://schemas.openxmlformats.org/officeDocument/2006/relationships" xmlns:m="http://schemas.openxmlformats.org/officeDocument/2006/math" xmlns:v="urn:schemas-microsoft-com:vml" xmlns:wp14="http://schemas.microsoft.com/office/word/2010/wordprocessingDrawing" xmlns:wp="http://schemas.openxmlformats.org/drawingml/2006/wordprocessingDrawing" xmlns:w10="urn:schemas-microsoft-com:office:word" xmlns:w="http://schemas.openxmlformats.org/wordprocessingml/2006/main" xmlns:w14="http://schemas.microsoft.com/office/word/2010/wordml" xmlns:w15="http://schemas.microsoft.com/office/word/2012/wordml" xmlns:w16cex="http://schemas.microsoft.com/office/word/2018/wordml/cex" xmlns:w16cid="http://schemas.microsoft.com/office/word/2016/wordml/cid" xmlns:w16="http://schemas.microsoft.com/office/word/2018/wordml" xmlns:w16sdtdh="http://schemas.microsoft.com/office/word/2020/wordml/sdtdatahash" xmlns:w16se="http://schemas.microsoft.com/office/word/2015/wordml/symex" xmlns:wpg="http://schemas.microsoft.com/office/word/2010/wordprocessingGroup" xmlns:wpi="http://schemas.microsoft.com/office/word/2010/wordprocessingInk" xmlns:wne="http://schemas.microsoft.com/office/word/2006/wordml" xmlns:wps="http://schemas.microsoft.com/office/word/2010/wordprocessingShape" mc:Ignorable="w14 w15 w16se w16cid w16 w16cex w16sdtdh wp14">
+<w:footnotes xmlns:wpc="http://schemas.microsoft.com/office/word/2010/wordprocessingCanvas" xmlns:cx="http://schemas.microsoft.com/office/drawing/2014/chartex" xmlns:cx1="http://schemas.microsoft.com/office/drawing/2015/9/8/chartex" xmlns:cx2="http://schemas.microsoft.com/office/drawing/2015/10/21/chartex" xmlns:cx3="http://schemas.microsoft.com/office/drawing/2016/5/9/chartex" xmlns:cx4="http://schemas.microsoft.com/office/drawing/2016/5/10/chartex" xmlns:cx5="http://schemas.microsoft.com/office/drawing/2016/5/11/chartex" xmlns:cx6="http://schemas.microsoft.com/office/drawing/2016/5/12/chartex" xmlns:cx7="http://schemas.microsoft.com/office/drawing/2016/5/13/chartex" xmlns:cx8="http://schemas.microsoft.com/office/drawing/2016/5/14/chartex" xmlns:mc="http://schemas.openxmlformats.org/markup-compatibility/2006" xmlns:aink="http://schemas.microsoft.com/office/drawing/2016/ink" xmlns:am3d="http://schemas.microsoft.com/office/drawing/2017/model3d" xmlns:o="urn:schemas-microsoft-com:office:office" xmlns:oel="http://schemas.microsoft.com/office/2019/extlst" xmlns:r="http://schemas.openxmlformats.org/officeDocument/2006/relationships" xmlns:m="http://schemas.openxmlformats.org/officeDocument/2006/math" xmlns:v="urn:schemas-microsoft-com:vml" xmlns:wp14="http://schemas.microsoft.com/office/word/2010/wordprocessingDrawing" xmlns:wp="http://schemas.openxmlformats.org/drawingml/2006/wordprocessingDrawing" xmlns:w10="urn:schemas-microsoft-com:office:word" xmlns:w="http://schemas.openxmlformats.org/wordprocessingml/2006/main" xmlns:w14="http://schemas.microsoft.com/office/word/2010/wordml" xmlns:w15="http://schemas.microsoft.com/office/word/2012/wordml" xmlns:w16cex="http://schemas.microsoft.com/office/word/2018/wordml/cex" xmlns:w16cid="http://schemas.microsoft.com/office/word/2016/wordml/cid" xmlns:w16="http://schemas.microsoft.com/office/word/2018/wordml" xmlns:w16sdtdh="http://schemas.microsoft.com/office/word/2020/wordml/sdtdatahash" xmlns:w16se="http://schemas.microsoft.com/office/word/2015/wordml/symex" xmlns:wpg="http://schemas.microsoft.com/office/word/2010/wordprocessingGroup" xmlns:wpi="http://schemas.microsoft.com/office/word/2010/wordprocessingInk" xmlns:wne="http://schemas.microsoft.com/office/word/2006/wordml" xmlns:wps="http://schemas.microsoft.com/office/word/2010/wordprocessingShape" mc:Ignorable="w14 w15 w16se w16cid w16 w16cex w16sdtdh wp14">
   <w:footnote w:type="separator" w:id="-1">
     <w:p>
       <w:pPr>
@@ -4115,7 +4143,7 @@
 </file>
 
 <file path=word/header1.xml><?xml version="1.0" encoding="utf-8"?>
-<w:hdr xmlns:wpc="http://schemas.microsoft.com/office/word/2010/wordprocessingCanvas" xmlns:cx="http://schemas.microsoft.com/office/drawing/2014/chartex" xmlns:cx1="http://schemas.microsoft.com/office/drawing/2015/9/8/chartex" xmlns:cx2="http://schemas.microsoft.com/office/drawing/2015/10/21/chartex" xmlns:cx3="http://schemas.microsoft.com/office/drawing/2016/5/9/chartex" xmlns:cx4="http://schemas.microsoft.com/office/drawing/2016/5/10/chartex" xmlns:cx5="http://schemas.microsoft.com/office/drawing/2016/5/11/chartex" xmlns:cx6="http://schemas.microsoft.com/office/drawing/2016/5/12/chartex" xmlns:cx7="http://schemas.microsoft.com/office/drawing/2016/5/13/chartex" xmlns:cx8="http://schemas.microsoft.com/office/drawing/2016/5/14/chartex" xmlns:mc="http://schemas.openxmlformats.org/markup-compatibility/2006" xmlns:aink="http://schemas.microsoft.com/office/drawing/2016/ink" xmlns:am3d="http://schemas.microsoft.com/office/drawing/2017/model3d" xmlns:o="urn:schemas-microsoft-com:office:office" xmlns:r="http://schemas.openxmlformats.org/officeDocument/2006/relationships" xmlns:m="http://schemas.openxmlformats.org/officeDocument/2006/math" xmlns:v="urn:schemas-microsoft-com:vml" xmlns:wp14="http://schemas.microsoft.com/office/word/2010/wordprocessingDrawing" xmlns:wp="http://schemas.openxmlformats.org/drawingml/2006/wordprocessingDrawing" xmlns:w10="urn:schemas-microsoft-com:office:word" xmlns:w="http://schemas.openxmlformats.org/wordprocessingml/2006/main" xmlns:w14="http://schemas.microsoft.com/office/word/2010/wordml" xmlns:w15="http://schemas.microsoft.com/office/word/2012/wordml" xmlns:w16cex="http://schemas.microsoft.com/office/word/2018/wordml/cex" xmlns:w16cid="http://schemas.microsoft.com/office/word/2016/wordml/cid" xmlns:w16="http://schemas.microsoft.com/office/word/2018/wordml" xmlns:w16sdtdh="http://schemas.microsoft.com/office/word/2020/wordml/sdtdatahash" xmlns:w16se="http://schemas.microsoft.com/office/word/2015/wordml/symex" xmlns:wpg="http://schemas.microsoft.com/office/word/2010/wordprocessingGroup" xmlns:wpi="http://schemas.microsoft.com/office/word/2010/wordprocessingInk" xmlns:wne="http://schemas.microsoft.com/office/word/2006/wordml" xmlns:wps="http://schemas.microsoft.com/office/word/2010/wordprocessingShape" mc:Ignorable="w14 w15 w16se w16cid w16 w16cex w16sdtdh wp14">
+<w:hdr xmlns:wpc="http://schemas.microsoft.com/office/word/2010/wordprocessingCanvas" xmlns:cx="http://schemas.microsoft.com/office/drawing/2014/chartex" xmlns:cx1="http://schemas.microsoft.com/office/drawing/2015/9/8/chartex" xmlns:cx2="http://schemas.microsoft.com/office/drawing/2015/10/21/chartex" xmlns:cx3="http://schemas.microsoft.com/office/drawing/2016/5/9/chartex" xmlns:cx4="http://schemas.microsoft.com/office/drawing/2016/5/10/chartex" xmlns:cx5="http://schemas.microsoft.com/office/drawing/2016/5/11/chartex" xmlns:cx6="http://schemas.microsoft.com/office/drawing/2016/5/12/chartex" xmlns:cx7="http://schemas.microsoft.com/office/drawing/2016/5/13/chartex" xmlns:cx8="http://schemas.microsoft.com/office/drawing/2016/5/14/chartex" xmlns:mc="http://schemas.openxmlformats.org/markup-compatibility/2006" xmlns:aink="http://schemas.microsoft.com/office/drawing/2016/ink" xmlns:am3d="http://schemas.microsoft.com/office/drawing/2017/model3d" xmlns:o="urn:schemas-microsoft-com:office:office" xmlns:oel="http://schemas.microsoft.com/office/2019/extlst" xmlns:r="http://schemas.openxmlformats.org/officeDocument/2006/relationships" xmlns:m="http://schemas.openxmlformats.org/officeDocument/2006/math" xmlns:v="urn:schemas-microsoft-com:vml" xmlns:wp14="http://schemas.microsoft.com/office/word/2010/wordprocessingDrawing" xmlns:wp="http://schemas.openxmlformats.org/drawingml/2006/wordprocessingDrawing" xmlns:w10="urn:schemas-microsoft-com:office:word" xmlns:w="http://schemas.openxmlformats.org/wordprocessingml/2006/main" xmlns:w14="http://schemas.microsoft.com/office/word/2010/wordml" xmlns:w15="http://schemas.microsoft.com/office/word/2012/wordml" xmlns:w16cex="http://schemas.microsoft.com/office/word/2018/wordml/cex" xmlns:w16cid="http://schemas.microsoft.com/office/word/2016/wordml/cid" xmlns:w16="http://schemas.microsoft.com/office/word/2018/wordml" xmlns:w16sdtdh="http://schemas.microsoft.com/office/word/2020/wordml/sdtdatahash" xmlns:w16se="http://schemas.microsoft.com/office/word/2015/wordml/symex" xmlns:wpg="http://schemas.microsoft.com/office/word/2010/wordprocessingGroup" xmlns:wpi="http://schemas.microsoft.com/office/word/2010/wordprocessingInk" xmlns:wne="http://schemas.microsoft.com/office/word/2006/wordml" xmlns:wps="http://schemas.microsoft.com/office/word/2010/wordprocessingShape" mc:Ignorable="w14 w15 w16se w16cid w16 w16cex w16sdtdh wp14">
   <w:sdt>
     <w:sdtPr>
       <w:id w:val="-1442828577"/>
@@ -4221,7 +4249,6 @@
                                       <w15:appearance w15:val="hidden"/>
                                       <w:text w:multiLine="1"/>
                                     </w:sdtPr>
-                                    <w:sdtEndPr/>
                                     <w:sdtContent>
                                       <w:p>
                                         <w:pPr>
@@ -4246,7 +4273,6 @@
                                         <w15:appearance w15:val="hidden"/>
                                         <w:text w:multiLine="1"/>
                                       </w:sdtPr>
-                                      <w:sdtEndPr/>
                                       <w:sdtContent>
                                         <w:r>
                                           <w:t>Professional Engineer (P.ENG)</w:t>
@@ -4281,7 +4307,7 @@
                   <v:stroke joinstyle="miter"/>
                   <v:path gradientshapeok="t" o:connecttype="rect"/>
                 </v:shapetype>
-                <v:shape id="_x0000_s1028" type="#_x0000_t202" alt="Sidebar text box" style="position:absolute;margin-left:33pt;margin-top:0;width:190.2pt;height:665.25pt;z-index:251659264;visibility:visible;mso-wrap-style:square;mso-width-percent:0;mso-height-percent:0;mso-wrap-distance-left:9pt;mso-wrap-distance-top:3.6pt;mso-wrap-distance-right:9pt;mso-wrap-distance-bottom:3.6pt;mso-position-horizontal:absolute;mso-position-horizontal-relative:page;mso-position-vertical:top;mso-position-vertical-relative:margin;mso-width-percent:0;mso-height-percent:0;mso-width-relative:margin;mso-height-relative:margin;v-text-anchor:top" o:gfxdata="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" filled="f" stroked="f">
+                <v:shape id="_x0000_s1028" type="#_x0000_t202" alt="Sidebar text box" style="position:absolute;margin-left:33pt;margin-top:0;width:190.2pt;height:665.25pt;z-index:251659264;visibility:visible;mso-wrap-style:square;mso-width-percent:0;mso-height-percent:0;mso-wrap-distance-left:9pt;mso-wrap-distance-top:3.6pt;mso-wrap-distance-right:9pt;mso-wrap-distance-bottom:3.6pt;mso-position-horizontal:absolute;mso-position-horizontal-relative:page;mso-position-vertical:top;mso-position-vertical-relative:margin;mso-width-percent:0;mso-height-percent:0;mso-width-relative:margin;mso-height-relative:margin;v-text-anchor:top" o:gfxdata="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" filled="f" stroked="f">
                   <v:textbox inset="0,0,0,0">
                     <w:txbxContent>
                       <w:tbl>
@@ -4323,7 +4349,6 @@
                                 <w15:appearance w15:val="hidden"/>
                                 <w:text w:multiLine="1"/>
                               </w:sdtPr>
-                              <w:sdtEndPr/>
                               <w:sdtContent>
                                 <w:p>
                                   <w:pPr>
@@ -4348,7 +4373,6 @@
                                   <w15:appearance w15:val="hidden"/>
                                   <w:text w:multiLine="1"/>
                                 </w:sdtPr>
-                                <w:sdtEndPr/>
                                 <w:sdtContent>
                                   <w:r>
                                     <w:t>Professional Engineer (P.ENG)</w:t>
@@ -4376,7 +4400,7 @@
 </file>
 
 <file path=word/numbering.xml><?xml version="1.0" encoding="utf-8"?>
-<w:numbering xmlns:wpc="http://schemas.microsoft.com/office/word/2010/wordprocessingCanvas" xmlns:cx="http://schemas.microsoft.com/office/drawing/2014/chartex" xmlns:cx1="http://schemas.microsoft.com/office/drawing/2015/9/8/chartex" xmlns:cx2="http://schemas.microsoft.com/office/drawing/2015/10/21/chartex" xmlns:cx3="http://schemas.microsoft.com/office/drawing/2016/5/9/chartex" xmlns:cx4="http://schemas.microsoft.com/office/drawing/2016/5/10/chartex" xmlns:cx5="http://schemas.microsoft.com/office/drawing/2016/5/11/chartex" xmlns:cx6="http://schemas.microsoft.com/office/drawing/2016/5/12/chartex" xmlns:cx7="http://schemas.microsoft.com/office/drawing/2016/5/13/chartex" xmlns:cx8="http://schemas.microsoft.com/office/drawing/2016/5/14/chartex" xmlns:mc="http://schemas.openxmlformats.org/markup-compatibility/2006" xmlns:aink="http://schemas.microsoft.com/office/drawing/2016/ink" xmlns:am3d="http://schemas.microsoft.com/office/drawing/2017/model3d" xmlns:o="urn:schemas-microsoft-com:office:office" xmlns:r="http://schemas.openxmlformats.org/officeDocument/2006/relationships" xmlns:m="http://schemas.openxmlformats.org/officeDocument/2006/math" xmlns:v="urn:schemas-microsoft-com:vml" xmlns:wp14="http://schemas.microsoft.com/office/word/2010/wordprocessingDrawing" xmlns:wp="http://schemas.openxmlformats.org/drawingml/2006/wordprocessingDrawing" xmlns:w10="urn:schemas-microsoft-com:office:word" xmlns:w="http://schemas.openxmlformats.org/wordprocessingml/2006/main" xmlns:w14="http://schemas.microsoft.com/office/word/2010/wordml" xmlns:w15="http://schemas.microsoft.com/office/word/2012/wordml" xmlns:w16cex="http://schemas.microsoft.com/office/word/2018/wordml/cex" xmlns:w16cid="http://schemas.microsoft.com/office/word/2016/wordml/cid" xmlns:w16="http://schemas.microsoft.com/office/word/2018/wordml" xmlns:w16sdtdh="http://schemas.microsoft.com/office/word/2020/wordml/sdtdatahash" xmlns:w16se="http://schemas.microsoft.com/office/word/2015/wordml/symex" xmlns:wpg="http://schemas.microsoft.com/office/word/2010/wordprocessingGroup" xmlns:wpi="http://schemas.microsoft.com/office/word/2010/wordprocessingInk" xmlns:wne="http://schemas.microsoft.com/office/word/2006/wordml" xmlns:wps="http://schemas.microsoft.com/office/word/2010/wordprocessingShape" mc:Ignorable="w14 w15 w16se w16cid w16 w16cex w16sdtdh wp14">
+<w:numbering xmlns:wpc="http://schemas.microsoft.com/office/word/2010/wordprocessingCanvas" xmlns:cx="http://schemas.microsoft.com/office/drawing/2014/chartex" xmlns:cx1="http://schemas.microsoft.com/office/drawing/2015/9/8/chartex" xmlns:cx2="http://schemas.microsoft.com/office/drawing/2015/10/21/chartex" xmlns:cx3="http://schemas.microsoft.com/office/drawing/2016/5/9/chartex" xmlns:cx4="http://schemas.microsoft.com/office/drawing/2016/5/10/chartex" xmlns:cx5="http://schemas.microsoft.com/office/drawing/2016/5/11/chartex" xmlns:cx6="http://schemas.microsoft.com/office/drawing/2016/5/12/chartex" xmlns:cx7="http://schemas.microsoft.com/office/drawing/2016/5/13/chartex" xmlns:cx8="http://schemas.microsoft.com/office/drawing/2016/5/14/chartex" xmlns:mc="http://schemas.openxmlformats.org/markup-compatibility/2006" xmlns:aink="http://schemas.microsoft.com/office/drawing/2016/ink" xmlns:am3d="http://schemas.microsoft.com/office/drawing/2017/model3d" xmlns:o="urn:schemas-microsoft-com:office:office" xmlns:oel="http://schemas.microsoft.com/office/2019/extlst" xmlns:r="http://schemas.openxmlformats.org/officeDocument/2006/relationships" xmlns:m="http://schemas.openxmlformats.org/officeDocument/2006/math" xmlns:v="urn:schemas-microsoft-com:vml" xmlns:wp14="http://schemas.microsoft.com/office/word/2010/wordprocessingDrawing" xmlns:wp="http://schemas.openxmlformats.org/drawingml/2006/wordprocessingDrawing" xmlns:w10="urn:schemas-microsoft-com:office:word" xmlns:w="http://schemas.openxmlformats.org/wordprocessingml/2006/main" xmlns:w14="http://schemas.microsoft.com/office/word/2010/wordml" xmlns:w15="http://schemas.microsoft.com/office/word/2012/wordml" xmlns:w16cex="http://schemas.microsoft.com/office/word/2018/wordml/cex" xmlns:w16cid="http://schemas.microsoft.com/office/word/2016/wordml/cid" xmlns:w16="http://schemas.microsoft.com/office/word/2018/wordml" xmlns:w16sdtdh="http://schemas.microsoft.com/office/word/2020/wordml/sdtdatahash" xmlns:w16se="http://schemas.microsoft.com/office/word/2015/wordml/symex" xmlns:wpg="http://schemas.microsoft.com/office/word/2010/wordprocessingGroup" xmlns:wpi="http://schemas.microsoft.com/office/word/2010/wordprocessingInk" xmlns:wne="http://schemas.microsoft.com/office/word/2006/wordml" xmlns:wps="http://schemas.microsoft.com/office/word/2010/wordprocessingShape" mc:Ignorable="w14 w15 w16se w16cid w16 w16cex w16sdtdh wp14">
   <w:abstractNum w:abstractNumId="0" w15:restartNumberingAfterBreak="0">
     <w:nsid w:val="0D885AFC"/>
     <w:multiLevelType w:val="hybridMultilevel"/>
@@ -5055,6 +5079,119 @@
     </w:lvl>
   </w:abstractNum>
   <w:abstractNum w:abstractNumId="6" w15:restartNumberingAfterBreak="0">
+    <w:nsid w:val="30B8357F"/>
+    <w:multiLevelType w:val="hybridMultilevel"/>
+    <w:tmpl w:val="03705E52"/>
+    <w:lvl w:ilvl="0" w:tplc="04090001">
+      <w:start w:val="1"/>
+      <w:numFmt w:val="bullet"/>
+      <w:lvlText w:val=""/>
+      <w:lvlJc w:val="left"/>
+      <w:pPr>
+        <w:ind w:left="720" w:hanging="360"/>
+      </w:pPr>
+      <w:rPr>
+        <w:rFonts w:ascii="Symbol" w:hAnsi="Symbol" w:hint="default"/>
+      </w:rPr>
+    </w:lvl>
+    <w:lvl w:ilvl="1" w:tplc="04090003" w:tentative="1">
+      <w:start w:val="1"/>
+      <w:numFmt w:val="bullet"/>
+      <w:lvlText w:val="o"/>
+      <w:lvlJc w:val="left"/>
+      <w:pPr>
+        <w:ind w:left="1440" w:hanging="360"/>
+      </w:pPr>
+      <w:rPr>
+        <w:rFonts w:ascii="Courier New" w:hAnsi="Courier New" w:cs="Courier New" w:hint="default"/>
+      </w:rPr>
+    </w:lvl>
+    <w:lvl w:ilvl="2" w:tplc="04090005" w:tentative="1">
+      <w:start w:val="1"/>
+      <w:numFmt w:val="bullet"/>
+      <w:lvlText w:val=""/>
+      <w:lvlJc w:val="left"/>
+      <w:pPr>
+        <w:ind w:left="2160" w:hanging="360"/>
+      </w:pPr>
+      <w:rPr>
+        <w:rFonts w:ascii="Wingdings" w:hAnsi="Wingdings" w:hint="default"/>
+      </w:rPr>
+    </w:lvl>
+    <w:lvl w:ilvl="3" w:tplc="04090001" w:tentative="1">
+      <w:start w:val="1"/>
+      <w:numFmt w:val="bullet"/>
+      <w:lvlText w:val=""/>
+      <w:lvlJc w:val="left"/>
+      <w:pPr>
+        <w:ind w:left="2880" w:hanging="360"/>
+      </w:pPr>
+      <w:rPr>
+        <w:rFonts w:ascii="Symbol" w:hAnsi="Symbol" w:hint="default"/>
+      </w:rPr>
+    </w:lvl>
+    <w:lvl w:ilvl="4" w:tplc="04090003" w:tentative="1">
+      <w:start w:val="1"/>
+      <w:numFmt w:val="bullet"/>
+      <w:lvlText w:val="o"/>
+      <w:lvlJc w:val="left"/>
+      <w:pPr>
+        <w:ind w:left="3600" w:hanging="360"/>
+      </w:pPr>
+      <w:rPr>
+        <w:rFonts w:ascii="Courier New" w:hAnsi="Courier New" w:cs="Courier New" w:hint="default"/>
+      </w:rPr>
+    </w:lvl>
+    <w:lvl w:ilvl="5" w:tplc="04090005" w:tentative="1">
+      <w:start w:val="1"/>
+      <w:numFmt w:val="bullet"/>
+      <w:lvlText w:val=""/>
+      <w:lvlJc w:val="left"/>
+      <w:pPr>
+        <w:ind w:left="4320" w:hanging="360"/>
+      </w:pPr>
+      <w:rPr>
+        <w:rFonts w:ascii="Wingdings" w:hAnsi="Wingdings" w:hint="default"/>
+      </w:rPr>
+    </w:lvl>
+    <w:lvl w:ilvl="6" w:tplc="04090001" w:tentative="1">
+      <w:start w:val="1"/>
+      <w:numFmt w:val="bullet"/>
+      <w:lvlText w:val=""/>
+      <w:lvlJc w:val="left"/>
+      <w:pPr>
+        <w:ind w:left="5040" w:hanging="360"/>
+      </w:pPr>
+      <w:rPr>
+        <w:rFonts w:ascii="Symbol" w:hAnsi="Symbol" w:hint="default"/>
+      </w:rPr>
+    </w:lvl>
+    <w:lvl w:ilvl="7" w:tplc="04090003" w:tentative="1">
+      <w:start w:val="1"/>
+      <w:numFmt w:val="bullet"/>
+      <w:lvlText w:val="o"/>
+      <w:lvlJc w:val="left"/>
+      <w:pPr>
+        <w:ind w:left="5760" w:hanging="360"/>
+      </w:pPr>
+      <w:rPr>
+        <w:rFonts w:ascii="Courier New" w:hAnsi="Courier New" w:cs="Courier New" w:hint="default"/>
+      </w:rPr>
+    </w:lvl>
+    <w:lvl w:ilvl="8" w:tplc="04090005" w:tentative="1">
+      <w:start w:val="1"/>
+      <w:numFmt w:val="bullet"/>
+      <w:lvlText w:val=""/>
+      <w:lvlJc w:val="left"/>
+      <w:pPr>
+        <w:ind w:left="6480" w:hanging="360"/>
+      </w:pPr>
+      <w:rPr>
+        <w:rFonts w:ascii="Wingdings" w:hAnsi="Wingdings" w:hint="default"/>
+      </w:rPr>
+    </w:lvl>
+  </w:abstractNum>
+  <w:abstractNum w:abstractNumId="7" w15:restartNumberingAfterBreak="0">
     <w:nsid w:val="311364CD"/>
     <w:multiLevelType w:val="hybridMultilevel"/>
     <w:tmpl w:val="8C3E983E"/>
@@ -5167,7 +5304,7 @@
       </w:rPr>
     </w:lvl>
   </w:abstractNum>
-  <w:abstractNum w:abstractNumId="7" w15:restartNumberingAfterBreak="0">
+  <w:abstractNum w:abstractNumId="8" w15:restartNumberingAfterBreak="0">
     <w:nsid w:val="3CB10D67"/>
     <w:multiLevelType w:val="hybridMultilevel"/>
     <w:tmpl w:val="9E0832DE"/>
@@ -5280,7 +5417,120 @@
       </w:rPr>
     </w:lvl>
   </w:abstractNum>
-  <w:abstractNum w:abstractNumId="8" w15:restartNumberingAfterBreak="0">
+  <w:abstractNum w:abstractNumId="9" w15:restartNumberingAfterBreak="0">
+    <w:nsid w:val="4253398B"/>
+    <w:multiLevelType w:val="hybridMultilevel"/>
+    <w:tmpl w:val="7B726386"/>
+    <w:lvl w:ilvl="0" w:tplc="04090001">
+      <w:start w:val="1"/>
+      <w:numFmt w:val="bullet"/>
+      <w:lvlText w:val=""/>
+      <w:lvlJc w:val="left"/>
+      <w:pPr>
+        <w:ind w:left="3960" w:hanging="360"/>
+      </w:pPr>
+      <w:rPr>
+        <w:rFonts w:ascii="Symbol" w:hAnsi="Symbol" w:hint="default"/>
+      </w:rPr>
+    </w:lvl>
+    <w:lvl w:ilvl="1" w:tplc="04090003" w:tentative="1">
+      <w:start w:val="1"/>
+      <w:numFmt w:val="bullet"/>
+      <w:lvlText w:val="o"/>
+      <w:lvlJc w:val="left"/>
+      <w:pPr>
+        <w:ind w:left="4680" w:hanging="360"/>
+      </w:pPr>
+      <w:rPr>
+        <w:rFonts w:ascii="Courier New" w:hAnsi="Courier New" w:cs="Courier New" w:hint="default"/>
+      </w:rPr>
+    </w:lvl>
+    <w:lvl w:ilvl="2" w:tplc="04090005" w:tentative="1">
+      <w:start w:val="1"/>
+      <w:numFmt w:val="bullet"/>
+      <w:lvlText w:val=""/>
+      <w:lvlJc w:val="left"/>
+      <w:pPr>
+        <w:ind w:left="5400" w:hanging="360"/>
+      </w:pPr>
+      <w:rPr>
+        <w:rFonts w:ascii="Wingdings" w:hAnsi="Wingdings" w:hint="default"/>
+      </w:rPr>
+    </w:lvl>
+    <w:lvl w:ilvl="3" w:tplc="04090001" w:tentative="1">
+      <w:start w:val="1"/>
+      <w:numFmt w:val="bullet"/>
+      <w:lvlText w:val=""/>
+      <w:lvlJc w:val="left"/>
+      <w:pPr>
+        <w:ind w:left="6120" w:hanging="360"/>
+      </w:pPr>
+      <w:rPr>
+        <w:rFonts w:ascii="Symbol" w:hAnsi="Symbol" w:hint="default"/>
+      </w:rPr>
+    </w:lvl>
+    <w:lvl w:ilvl="4" w:tplc="04090003" w:tentative="1">
+      <w:start w:val="1"/>
+      <w:numFmt w:val="bullet"/>
+      <w:lvlText w:val="o"/>
+      <w:lvlJc w:val="left"/>
+      <w:pPr>
+        <w:ind w:left="6840" w:hanging="360"/>
+      </w:pPr>
+      <w:rPr>
+        <w:rFonts w:ascii="Courier New" w:hAnsi="Courier New" w:cs="Courier New" w:hint="default"/>
+      </w:rPr>
+    </w:lvl>
+    <w:lvl w:ilvl="5" w:tplc="04090005" w:tentative="1">
+      <w:start w:val="1"/>
+      <w:numFmt w:val="bullet"/>
+      <w:lvlText w:val=""/>
+      <w:lvlJc w:val="left"/>
+      <w:pPr>
+        <w:ind w:left="7560" w:hanging="360"/>
+      </w:pPr>
+      <w:rPr>
+        <w:rFonts w:ascii="Wingdings" w:hAnsi="Wingdings" w:hint="default"/>
+      </w:rPr>
+    </w:lvl>
+    <w:lvl w:ilvl="6" w:tplc="04090001" w:tentative="1">
+      <w:start w:val="1"/>
+      <w:numFmt w:val="bullet"/>
+      <w:lvlText w:val=""/>
+      <w:lvlJc w:val="left"/>
+      <w:pPr>
+        <w:ind w:left="8280" w:hanging="360"/>
+      </w:pPr>
+      <w:rPr>
+        <w:rFonts w:ascii="Symbol" w:hAnsi="Symbol" w:hint="default"/>
+      </w:rPr>
+    </w:lvl>
+    <w:lvl w:ilvl="7" w:tplc="04090003" w:tentative="1">
+      <w:start w:val="1"/>
+      <w:numFmt w:val="bullet"/>
+      <w:lvlText w:val="o"/>
+      <w:lvlJc w:val="left"/>
+      <w:pPr>
+        <w:ind w:left="9000" w:hanging="360"/>
+      </w:pPr>
+      <w:rPr>
+        <w:rFonts w:ascii="Courier New" w:hAnsi="Courier New" w:cs="Courier New" w:hint="default"/>
+      </w:rPr>
+    </w:lvl>
+    <w:lvl w:ilvl="8" w:tplc="04090005" w:tentative="1">
+      <w:start w:val="1"/>
+      <w:numFmt w:val="bullet"/>
+      <w:lvlText w:val=""/>
+      <w:lvlJc w:val="left"/>
+      <w:pPr>
+        <w:ind w:left="9720" w:hanging="360"/>
+      </w:pPr>
+      <w:rPr>
+        <w:rFonts w:ascii="Wingdings" w:hAnsi="Wingdings" w:hint="default"/>
+      </w:rPr>
+    </w:lvl>
+  </w:abstractNum>
+  <w:abstractNum w:abstractNumId="10" w15:restartNumberingAfterBreak="0">
     <w:nsid w:val="52B07AF1"/>
     <w:multiLevelType w:val="multilevel"/>
     <w:tmpl w:val="6F58E68C"/>
@@ -5393,7 +5643,120 @@
       </w:rPr>
     </w:lvl>
   </w:abstractNum>
-  <w:abstractNum w:abstractNumId="9" w15:restartNumberingAfterBreak="0">
+  <w:abstractNum w:abstractNumId="11" w15:restartNumberingAfterBreak="0">
+    <w:nsid w:val="58FA28FC"/>
+    <w:multiLevelType w:val="hybridMultilevel"/>
+    <w:tmpl w:val="04CEA576"/>
+    <w:lvl w:ilvl="0" w:tplc="04090001">
+      <w:start w:val="1"/>
+      <w:numFmt w:val="bullet"/>
+      <w:lvlText w:val=""/>
+      <w:lvlJc w:val="left"/>
+      <w:pPr>
+        <w:ind w:left="720" w:hanging="360"/>
+      </w:pPr>
+      <w:rPr>
+        <w:rFonts w:ascii="Symbol" w:hAnsi="Symbol" w:hint="default"/>
+      </w:rPr>
+    </w:lvl>
+    <w:lvl w:ilvl="1" w:tplc="04090003" w:tentative="1">
+      <w:start w:val="1"/>
+      <w:numFmt w:val="bullet"/>
+      <w:lvlText w:val="o"/>
+      <w:lvlJc w:val="left"/>
+      <w:pPr>
+        <w:ind w:left="1440" w:hanging="360"/>
+      </w:pPr>
+      <w:rPr>
+        <w:rFonts w:ascii="Courier New" w:hAnsi="Courier New" w:cs="Courier New" w:hint="default"/>
+      </w:rPr>
+    </w:lvl>
+    <w:lvl w:ilvl="2" w:tplc="04090005" w:tentative="1">
+      <w:start w:val="1"/>
+      <w:numFmt w:val="bullet"/>
+      <w:lvlText w:val=""/>
+      <w:lvlJc w:val="left"/>
+      <w:pPr>
+        <w:ind w:left="2160" w:hanging="360"/>
+      </w:pPr>
+      <w:rPr>
+        <w:rFonts w:ascii="Wingdings" w:hAnsi="Wingdings" w:hint="default"/>
+      </w:rPr>
+    </w:lvl>
+    <w:lvl w:ilvl="3" w:tplc="04090001" w:tentative="1">
+      <w:start w:val="1"/>
+      <w:numFmt w:val="bullet"/>
+      <w:lvlText w:val=""/>
+      <w:lvlJc w:val="left"/>
+      <w:pPr>
+        <w:ind w:left="2880" w:hanging="360"/>
+      </w:pPr>
+      <w:rPr>
+        <w:rFonts w:ascii="Symbol" w:hAnsi="Symbol" w:hint="default"/>
+      </w:rPr>
+    </w:lvl>
+    <w:lvl w:ilvl="4" w:tplc="04090003" w:tentative="1">
+      <w:start w:val="1"/>
+      <w:numFmt w:val="bullet"/>
+      <w:lvlText w:val="o"/>
+      <w:lvlJc w:val="left"/>
+      <w:pPr>
+        <w:ind w:left="3600" w:hanging="360"/>
+      </w:pPr>
+      <w:rPr>
+        <w:rFonts w:ascii="Courier New" w:hAnsi="Courier New" w:cs="Courier New" w:hint="default"/>
+      </w:rPr>
+    </w:lvl>
+    <w:lvl w:ilvl="5" w:tplc="04090005" w:tentative="1">
+      <w:start w:val="1"/>
+      <w:numFmt w:val="bullet"/>
+      <w:lvlText w:val=""/>
+      <w:lvlJc w:val="left"/>
+      <w:pPr>
+        <w:ind w:left="4320" w:hanging="360"/>
+      </w:pPr>
+      <w:rPr>
+        <w:rFonts w:ascii="Wingdings" w:hAnsi="Wingdings" w:hint="default"/>
+      </w:rPr>
+    </w:lvl>
+    <w:lvl w:ilvl="6" w:tplc="04090001" w:tentative="1">
+      <w:start w:val="1"/>
+      <w:numFmt w:val="bullet"/>
+      <w:lvlText w:val=""/>
+      <w:lvlJc w:val="left"/>
+      <w:pPr>
+        <w:ind w:left="5040" w:hanging="360"/>
+      </w:pPr>
+      <w:rPr>
+        <w:rFonts w:ascii="Symbol" w:hAnsi="Symbol" w:hint="default"/>
+      </w:rPr>
+    </w:lvl>
+    <w:lvl w:ilvl="7" w:tplc="04090003" w:tentative="1">
+      <w:start w:val="1"/>
+      <w:numFmt w:val="bullet"/>
+      <w:lvlText w:val="o"/>
+      <w:lvlJc w:val="left"/>
+      <w:pPr>
+        <w:ind w:left="5760" w:hanging="360"/>
+      </w:pPr>
+      <w:rPr>
+        <w:rFonts w:ascii="Courier New" w:hAnsi="Courier New" w:cs="Courier New" w:hint="default"/>
+      </w:rPr>
+    </w:lvl>
+    <w:lvl w:ilvl="8" w:tplc="04090005" w:tentative="1">
+      <w:start w:val="1"/>
+      <w:numFmt w:val="bullet"/>
+      <w:lvlText w:val=""/>
+      <w:lvlJc w:val="left"/>
+      <w:pPr>
+        <w:ind w:left="6480" w:hanging="360"/>
+      </w:pPr>
+      <w:rPr>
+        <w:rFonts w:ascii="Wingdings" w:hAnsi="Wingdings" w:hint="default"/>
+      </w:rPr>
+    </w:lvl>
+  </w:abstractNum>
+  <w:abstractNum w:abstractNumId="12" w15:restartNumberingAfterBreak="0">
     <w:nsid w:val="5EC15D9A"/>
     <w:multiLevelType w:val="multilevel"/>
     <w:tmpl w:val="8C3E983E"/>
@@ -5506,7 +5869,7 @@
       </w:rPr>
     </w:lvl>
   </w:abstractNum>
-  <w:abstractNum w:abstractNumId="10" w15:restartNumberingAfterBreak="0">
+  <w:abstractNum w:abstractNumId="13" w15:restartNumberingAfterBreak="0">
     <w:nsid w:val="661B760D"/>
     <w:multiLevelType w:val="hybridMultilevel"/>
     <w:tmpl w:val="2940062A"/>
@@ -5618,7 +5981,7 @@
       </w:rPr>
     </w:lvl>
   </w:abstractNum>
-  <w:abstractNum w:abstractNumId="11" w15:restartNumberingAfterBreak="0">
+  <w:abstractNum w:abstractNumId="14" w15:restartNumberingAfterBreak="0">
     <w:nsid w:val="734B4255"/>
     <w:multiLevelType w:val="hybridMultilevel"/>
     <w:tmpl w:val="E2CC5E7C"/>
@@ -5731,7 +6094,7 @@
       </w:rPr>
     </w:lvl>
   </w:abstractNum>
-  <w:abstractNum w:abstractNumId="12" w15:restartNumberingAfterBreak="0">
+  <w:abstractNum w:abstractNumId="15" w15:restartNumberingAfterBreak="0">
     <w:nsid w:val="744D7CAA"/>
     <w:multiLevelType w:val="hybridMultilevel"/>
     <w:tmpl w:val="A6C2DDE8"/>
@@ -5844,7 +6207,7 @@
       </w:rPr>
     </w:lvl>
   </w:abstractNum>
-  <w:abstractNum w:abstractNumId="13" w15:restartNumberingAfterBreak="0">
+  <w:abstractNum w:abstractNumId="16" w15:restartNumberingAfterBreak="0">
     <w:nsid w:val="76C94071"/>
     <w:multiLevelType w:val="hybridMultilevel"/>
     <w:tmpl w:val="EDE4C192"/>
@@ -5958,13 +6321,13 @@
     </w:lvl>
   </w:abstractNum>
   <w:num w:numId="1" w16cid:durableId="374548687">
-    <w:abstractNumId w:val="11"/>
+    <w:abstractNumId w:val="14"/>
   </w:num>
   <w:num w:numId="2" w16cid:durableId="540947355">
-    <w:abstractNumId w:val="7"/>
+    <w:abstractNumId w:val="8"/>
   </w:num>
   <w:num w:numId="3" w16cid:durableId="1661881101">
-    <w:abstractNumId w:val="13"/>
+    <w:abstractNumId w:val="16"/>
   </w:num>
   <w:num w:numId="4" w16cid:durableId="543641060">
     <w:abstractNumId w:val="3"/>
@@ -5973,19 +6336,19 @@
     <w:abstractNumId w:val="1"/>
   </w:num>
   <w:num w:numId="6" w16cid:durableId="2100788514">
-    <w:abstractNumId w:val="10"/>
+    <w:abstractNumId w:val="13"/>
   </w:num>
   <w:num w:numId="7" w16cid:durableId="14356891">
     <w:abstractNumId w:val="0"/>
   </w:num>
   <w:num w:numId="8" w16cid:durableId="2126193171">
-    <w:abstractNumId w:val="8"/>
+    <w:abstractNumId w:val="10"/>
   </w:num>
   <w:num w:numId="9" w16cid:durableId="159270722">
-    <w:abstractNumId w:val="6"/>
+    <w:abstractNumId w:val="7"/>
   </w:num>
   <w:num w:numId="10" w16cid:durableId="1524129295">
-    <w:abstractNumId w:val="9"/>
+    <w:abstractNumId w:val="12"/>
   </w:num>
   <w:num w:numId="11" w16cid:durableId="799810471">
     <w:abstractNumId w:val="2"/>
@@ -5994,10 +6357,19 @@
     <w:abstractNumId w:val="5"/>
   </w:num>
   <w:num w:numId="13" w16cid:durableId="1576553898">
-    <w:abstractNumId w:val="12"/>
+    <w:abstractNumId w:val="15"/>
   </w:num>
   <w:num w:numId="14" w16cid:durableId="47726935">
     <w:abstractNumId w:val="4"/>
+  </w:num>
+  <w:num w:numId="15" w16cid:durableId="26684103">
+    <w:abstractNumId w:val="11"/>
+  </w:num>
+  <w:num w:numId="16" w16cid:durableId="1250046767">
+    <w:abstractNumId w:val="9"/>
+  </w:num>
+  <w:num w:numId="17" w16cid:durableId="1936017079">
+    <w:abstractNumId w:val="6"/>
   </w:num>
 </w:numbering>
 </file>

</xml_diff>